<commit_message>
Microsoft Research Open Data
</commit_message>
<xml_diff>
--- a/Open_Data_Enlaces.docx
+++ b/Open_Data_Enlaces.docx
@@ -21,7 +21,7 @@
         <w:pStyle w:val="Date"/>
       </w:pPr>
       <w:r>
-        <w:t xml:space="preserve">2018-06-24</w:t>
+        <w:t xml:space="preserve">2018-07-08</w:t>
       </w:r>
     </w:p>
     <w:p>
@@ -1388,10 +1388,27 @@
     </w:p>
     <w:p>
       <w:pPr>
+        <w:pStyle w:val="Compact"/>
+        <w:numPr>
+          <w:numId w:val="1001"/>
+          <w:ilvl w:val="0"/>
+        </w:numPr>
+      </w:pPr>
+      <w:hyperlink r:id="rId99">
+        <w:r>
+          <w:rPr>
+            <w:rStyle w:val="Hyperlink"/>
+          </w:rPr>
+          <w:t xml:space="preserve">Microsoft Research Open Data</w:t>
+        </w:r>
+      </w:hyperlink>
+    </w:p>
+    <w:p>
+      <w:pPr>
         <w:pStyle w:val="Heading2"/>
       </w:pPr>
-      <w:bookmarkStart w:id="99" w:name="otras-referencias-interesantes"/>
-      <w:bookmarkEnd w:id="99"/>
+      <w:bookmarkStart w:id="100" w:name="otras-referencias-interesantes"/>
+      <w:bookmarkEnd w:id="100"/>
       <w:r>
         <w:t xml:space="preserve">Otras referencias interesantes</w:t>
       </w:r>
@@ -1404,7 +1421,7 @@
           <w:ilvl w:val="0"/>
         </w:numPr>
       </w:pPr>
-      <w:hyperlink r:id="rId100">
+      <w:hyperlink r:id="rId101">
         <w:r>
           <w:rPr>
             <w:rStyle w:val="Hyperlink"/>
@@ -1421,7 +1438,7 @@
           <w:ilvl w:val="0"/>
         </w:numPr>
       </w:pPr>
-      <w:hyperlink r:id="rId101">
+      <w:hyperlink r:id="rId102">
         <w:r>
           <w:rPr>
             <w:rStyle w:val="Hyperlink"/>
@@ -1438,7 +1455,7 @@
           <w:ilvl w:val="0"/>
         </w:numPr>
       </w:pPr>
-      <w:hyperlink r:id="rId102">
+      <w:hyperlink r:id="rId103">
         <w:r>
           <w:rPr>
             <w:rStyle w:val="Hyperlink"/>
@@ -1455,7 +1472,7 @@
           <w:ilvl w:val="0"/>
         </w:numPr>
       </w:pPr>
-      <w:hyperlink r:id="rId103">
+      <w:hyperlink r:id="rId104">
         <w:r>
           <w:rPr>
             <w:rStyle w:val="Hyperlink"/>
@@ -1472,7 +1489,7 @@
           <w:ilvl w:val="0"/>
         </w:numPr>
       </w:pPr>
-      <w:hyperlink r:id="rId104">
+      <w:hyperlink r:id="rId105">
         <w:r>
           <w:rPr>
             <w:rStyle w:val="Hyperlink"/>
@@ -1489,7 +1506,7 @@
           <w:ilvl w:val="0"/>
         </w:numPr>
       </w:pPr>
-      <w:hyperlink r:id="rId105">
+      <w:hyperlink r:id="rId106">
         <w:r>
           <w:rPr>
             <w:rStyle w:val="Hyperlink"/>
@@ -1506,7 +1523,7 @@
           <w:ilvl w:val="0"/>
         </w:numPr>
       </w:pPr>
-      <w:hyperlink r:id="rId106">
+      <w:hyperlink r:id="rId107">
         <w:r>
           <w:rPr>
             <w:rStyle w:val="Hyperlink"/>
@@ -1523,7 +1540,7 @@
           <w:ilvl w:val="0"/>
         </w:numPr>
       </w:pPr>
-      <w:hyperlink r:id="rId107">
+      <w:hyperlink r:id="rId108">
         <w:r>
           <w:rPr>
             <w:rStyle w:val="Hyperlink"/>
@@ -1540,7 +1557,7 @@
           <w:ilvl w:val="0"/>
         </w:numPr>
       </w:pPr>
-      <w:hyperlink r:id="rId108">
+      <w:hyperlink r:id="rId109">
         <w:r>
           <w:rPr>
             <w:rStyle w:val="Hyperlink"/>
@@ -1557,7 +1574,7 @@
           <w:ilvl w:val="0"/>
         </w:numPr>
       </w:pPr>
-      <w:hyperlink r:id="rId109">
+      <w:hyperlink r:id="rId110">
         <w:r>
           <w:rPr>
             <w:rStyle w:val="Hyperlink"/>
@@ -1574,7 +1591,7 @@
           <w:ilvl w:val="0"/>
         </w:numPr>
       </w:pPr>
-      <w:hyperlink r:id="rId110">
+      <w:hyperlink r:id="rId111">
         <w:r>
           <w:rPr>
             <w:rStyle w:val="Hyperlink"/>
@@ -1591,7 +1608,7 @@
           <w:ilvl w:val="0"/>
         </w:numPr>
       </w:pPr>
-      <w:hyperlink r:id="rId111">
+      <w:hyperlink r:id="rId112">
         <w:r>
           <w:rPr>
             <w:rStyle w:val="Hyperlink"/>
@@ -1608,7 +1625,7 @@
           <w:ilvl w:val="0"/>
         </w:numPr>
       </w:pPr>
-      <w:hyperlink r:id="rId112">
+      <w:hyperlink r:id="rId113">
         <w:r>
           <w:rPr>
             <w:rStyle w:val="Hyperlink"/>
@@ -1625,7 +1642,7 @@
           <w:ilvl w:val="0"/>
         </w:numPr>
       </w:pPr>
-      <w:hyperlink r:id="rId113">
+      <w:hyperlink r:id="rId114">
         <w:r>
           <w:rPr>
             <w:rStyle w:val="Hyperlink"/>
@@ -1642,7 +1659,7 @@
           <w:ilvl w:val="0"/>
         </w:numPr>
       </w:pPr>
-      <w:hyperlink r:id="rId114">
+      <w:hyperlink r:id="rId115">
         <w:r>
           <w:rPr>
             <w:rStyle w:val="Hyperlink"/>
@@ -1659,7 +1676,7 @@
           <w:ilvl w:val="0"/>
         </w:numPr>
       </w:pPr>
-      <w:hyperlink r:id="rId115">
+      <w:hyperlink r:id="rId116">
         <w:r>
           <w:rPr>
             <w:rStyle w:val="Hyperlink"/>
@@ -1676,7 +1693,7 @@
           <w:ilvl w:val="0"/>
         </w:numPr>
       </w:pPr>
-      <w:hyperlink r:id="rId116">
+      <w:hyperlink r:id="rId117">
         <w:r>
           <w:rPr>
             <w:rStyle w:val="Hyperlink"/>
@@ -1693,7 +1710,7 @@
           <w:ilvl w:val="0"/>
         </w:numPr>
       </w:pPr>
-      <w:hyperlink r:id="rId117">
+      <w:hyperlink r:id="rId118">
         <w:r>
           <w:rPr>
             <w:rStyle w:val="Hyperlink"/>
@@ -1716,7 +1733,7 @@
       <w:r>
         <w:t xml:space="preserve"> </w:t>
       </w:r>
-      <w:hyperlink r:id="rId118">
+      <w:hyperlink r:id="rId119">
         <w:r>
           <w:rPr>
             <w:rStyle w:val="Hyperlink"/>
@@ -1733,7 +1750,7 @@
       <w:r>
         <w:t xml:space="preserve"> </w:t>
       </w:r>
-      <w:hyperlink r:id="rId119">
+      <w:hyperlink r:id="rId120">
         <w:r>
           <w:rPr>
             <w:rStyle w:val="Hyperlink"/>
@@ -1750,7 +1767,7 @@
           <w:ilvl w:val="0"/>
         </w:numPr>
       </w:pPr>
-      <w:hyperlink r:id="rId120">
+      <w:hyperlink r:id="rId121">
         <w:r>
           <w:rPr>
             <w:rStyle w:val="Hyperlink"/>
@@ -1767,7 +1784,7 @@
           <w:ilvl w:val="0"/>
         </w:numPr>
       </w:pPr>
-      <w:hyperlink r:id="rId121">
+      <w:hyperlink r:id="rId122">
         <w:r>
           <w:rPr>
             <w:rStyle w:val="Hyperlink"/>
@@ -1784,7 +1801,7 @@
           <w:ilvl w:val="0"/>
         </w:numPr>
       </w:pPr>
-      <w:hyperlink r:id="rId122">
+      <w:hyperlink r:id="rId123">
         <w:r>
           <w:rPr>
             <w:rStyle w:val="Hyperlink"/>
@@ -1801,7 +1818,7 @@
           <w:ilvl w:val="0"/>
         </w:numPr>
       </w:pPr>
-      <w:hyperlink r:id="rId123">
+      <w:hyperlink r:id="rId124">
         <w:r>
           <w:rPr>
             <w:rStyle w:val="Hyperlink"/>
@@ -1818,7 +1835,7 @@
           <w:ilvl w:val="0"/>
         </w:numPr>
       </w:pPr>
-      <w:hyperlink r:id="rId124">
+      <w:hyperlink r:id="rId125">
         <w:r>
           <w:rPr>
             <w:rStyle w:val="Hyperlink"/>
@@ -1835,7 +1852,7 @@
           <w:ilvl w:val="0"/>
         </w:numPr>
       </w:pPr>
-      <w:hyperlink r:id="rId125">
+      <w:hyperlink r:id="rId126">
         <w:r>
           <w:rPr>
             <w:rStyle w:val="Hyperlink"/>
@@ -1852,7 +1869,7 @@
           <w:ilvl w:val="0"/>
         </w:numPr>
       </w:pPr>
-      <w:hyperlink r:id="rId126">
+      <w:hyperlink r:id="rId127">
         <w:r>
           <w:rPr>
             <w:rStyle w:val="Hyperlink"/>
@@ -1869,7 +1886,7 @@
           <w:ilvl w:val="0"/>
         </w:numPr>
       </w:pPr>
-      <w:hyperlink r:id="rId127">
+      <w:hyperlink r:id="rId128">
         <w:r>
           <w:rPr>
             <w:rStyle w:val="Hyperlink"/>
@@ -1886,7 +1903,7 @@
           <w:ilvl w:val="0"/>
         </w:numPr>
       </w:pPr>
-      <w:hyperlink r:id="rId128">
+      <w:hyperlink r:id="rId129">
         <w:r>
           <w:rPr>
             <w:rStyle w:val="Hyperlink"/>
@@ -1903,7 +1920,7 @@
           <w:ilvl w:val="0"/>
         </w:numPr>
       </w:pPr>
-      <w:hyperlink r:id="rId129">
+      <w:hyperlink r:id="rId130">
         <w:r>
           <w:rPr>
             <w:rStyle w:val="Hyperlink"/>
@@ -1920,7 +1937,7 @@
           <w:ilvl w:val="0"/>
         </w:numPr>
       </w:pPr>
-      <w:hyperlink r:id="rId130">
+      <w:hyperlink r:id="rId131">
         <w:r>
           <w:rPr>
             <w:rStyle w:val="Hyperlink"/>
@@ -1937,7 +1954,7 @@
       <w:r>
         <w:t xml:space="preserve"> </w:t>
       </w:r>
-      <w:hyperlink r:id="rId131">
+      <w:hyperlink r:id="rId132">
         <w:r>
           <w:rPr>
             <w:rStyle w:val="Hyperlink"/>
@@ -1954,7 +1971,7 @@
           <w:ilvl w:val="0"/>
         </w:numPr>
       </w:pPr>
-      <w:hyperlink r:id="rId132">
+      <w:hyperlink r:id="rId133">
         <w:r>
           <w:rPr>
             <w:rStyle w:val="Hyperlink"/>
@@ -1971,7 +1988,7 @@
           <w:ilvl w:val="0"/>
         </w:numPr>
       </w:pPr>
-      <w:hyperlink r:id="rId133">
+      <w:hyperlink r:id="rId134">
         <w:r>
           <w:rPr>
             <w:rStyle w:val="Hyperlink"/>
@@ -1988,7 +2005,7 @@
           <w:ilvl w:val="0"/>
         </w:numPr>
       </w:pPr>
-      <w:hyperlink r:id="rId134">
+      <w:hyperlink r:id="rId135">
         <w:r>
           <w:rPr>
             <w:rStyle w:val="Hyperlink"/>
@@ -2005,7 +2022,7 @@
           <w:ilvl w:val="0"/>
         </w:numPr>
       </w:pPr>
-      <w:hyperlink r:id="rId135">
+      <w:hyperlink r:id="rId136">
         <w:r>
           <w:rPr>
             <w:rStyle w:val="Hyperlink"/>
@@ -2028,7 +2045,7 @@
       <w:r>
         <w:t xml:space="preserve"> </w:t>
       </w:r>
-      <w:hyperlink r:id="rId136">
+      <w:hyperlink r:id="rId137">
         <w:r>
           <w:rPr>
             <w:rStyle w:val="Hyperlink"/>
@@ -2045,7 +2062,7 @@
       <w:r>
         <w:t xml:space="preserve"> </w:t>
       </w:r>
-      <w:hyperlink r:id="rId137">
+      <w:hyperlink r:id="rId138">
         <w:r>
           <w:rPr>
             <w:rStyle w:val="Hyperlink"/>
@@ -2062,7 +2079,7 @@
           <w:ilvl w:val="0"/>
         </w:numPr>
       </w:pPr>
-      <w:hyperlink r:id="rId138">
+      <w:hyperlink r:id="rId139">
         <w:r>
           <w:rPr>
             <w:rStyle w:val="Hyperlink"/>
@@ -2079,7 +2096,7 @@
           <w:ilvl w:val="0"/>
         </w:numPr>
       </w:pPr>
-      <w:hyperlink r:id="rId139">
+      <w:hyperlink r:id="rId140">
         <w:r>
           <w:rPr>
             <w:rStyle w:val="Hyperlink"/>
@@ -2096,7 +2113,7 @@
           <w:ilvl w:val="0"/>
         </w:numPr>
       </w:pPr>
-      <w:hyperlink r:id="rId140">
+      <w:hyperlink r:id="rId141">
         <w:r>
           <w:rPr>
             <w:rStyle w:val="Hyperlink"/>
@@ -2113,7 +2130,7 @@
           <w:ilvl w:val="0"/>
         </w:numPr>
       </w:pPr>
-      <w:hyperlink r:id="rId141">
+      <w:hyperlink r:id="rId142">
         <w:r>
           <w:rPr>
             <w:rStyle w:val="Hyperlink"/>
@@ -2130,7 +2147,7 @@
           <w:ilvl w:val="0"/>
         </w:numPr>
       </w:pPr>
-      <w:hyperlink r:id="rId142">
+      <w:hyperlink r:id="rId143">
         <w:r>
           <w:rPr>
             <w:rStyle w:val="Hyperlink"/>
@@ -2147,7 +2164,7 @@
           <w:ilvl w:val="0"/>
         </w:numPr>
       </w:pPr>
-      <w:hyperlink r:id="rId143">
+      <w:hyperlink r:id="rId144">
         <w:r>
           <w:rPr>
             <w:rStyle w:val="Hyperlink"/>
@@ -2164,7 +2181,7 @@
           <w:ilvl w:val="0"/>
         </w:numPr>
       </w:pPr>
-      <w:hyperlink r:id="rId144">
+      <w:hyperlink r:id="rId145">
         <w:r>
           <w:rPr>
             <w:rStyle w:val="Hyperlink"/>
@@ -2181,7 +2198,7 @@
           <w:ilvl w:val="0"/>
         </w:numPr>
       </w:pPr>
-      <w:hyperlink r:id="rId145">
+      <w:hyperlink r:id="rId146">
         <w:r>
           <w:rPr>
             <w:rStyle w:val="Hyperlink"/>
@@ -2198,7 +2215,7 @@
           <w:ilvl w:val="0"/>
         </w:numPr>
       </w:pPr>
-      <w:hyperlink r:id="rId146">
+      <w:hyperlink r:id="rId147">
         <w:r>
           <w:rPr>
             <w:rStyle w:val="Hyperlink"/>
@@ -2215,7 +2232,7 @@
           <w:ilvl w:val="0"/>
         </w:numPr>
       </w:pPr>
-      <w:hyperlink r:id="rId147">
+      <w:hyperlink r:id="rId148">
         <w:r>
           <w:rPr>
             <w:rStyle w:val="Hyperlink"/>
@@ -2238,7 +2255,7 @@
       <w:r>
         <w:t xml:space="preserve"> </w:t>
       </w:r>
-      <w:hyperlink r:id="rId148">
+      <w:hyperlink r:id="rId149">
         <w:r>
           <w:rPr>
             <w:rStyle w:val="Hyperlink"/>
@@ -2252,7 +2269,7 @@
       <w:r>
         <w:t xml:space="preserve"> </w:t>
       </w:r>
-      <w:hyperlink r:id="rId149">
+      <w:hyperlink r:id="rId150">
         <w:r>
           <w:rPr>
             <w:rStyle w:val="Hyperlink"/>
@@ -2266,7 +2283,7 @@
       <w:r>
         <w:t xml:space="preserve"> </w:t>
       </w:r>
-      <w:hyperlink r:id="rId150">
+      <w:hyperlink r:id="rId151">
         <w:r>
           <w:rPr>
             <w:rStyle w:val="Hyperlink"/>
@@ -2283,7 +2300,7 @@
       <w:r>
         <w:t xml:space="preserve"> </w:t>
       </w:r>
-      <w:hyperlink r:id="rId151">
+      <w:hyperlink r:id="rId152">
         <w:r>
           <w:rPr>
             <w:rStyle w:val="Hyperlink"/>
@@ -2300,7 +2317,7 @@
           <w:ilvl w:val="0"/>
         </w:numPr>
       </w:pPr>
-      <w:hyperlink r:id="rId152">
+      <w:hyperlink r:id="rId153">
         <w:r>
           <w:rPr>
             <w:rStyle w:val="Hyperlink"/>
@@ -2317,7 +2334,7 @@
           <w:ilvl w:val="0"/>
         </w:numPr>
       </w:pPr>
-      <w:hyperlink r:id="rId153">
+      <w:hyperlink r:id="rId154">
         <w:r>
           <w:rPr>
             <w:rStyle w:val="Hyperlink"/>
@@ -2330,8 +2347,8 @@
       <w:pPr>
         <w:pStyle w:val="Heading2"/>
       </w:pPr>
-      <w:bookmarkStart w:id="154" w:name="libros"/>
-      <w:bookmarkEnd w:id="154"/>
+      <w:bookmarkStart w:id="155" w:name="libros"/>
+      <w:bookmarkEnd w:id="155"/>
       <w:r>
         <w:t xml:space="preserve">Libros</w:t>
       </w:r>
@@ -2344,7 +2361,7 @@
           <w:ilvl w:val="0"/>
         </w:numPr>
       </w:pPr>
-      <w:hyperlink r:id="rId155">
+      <w:hyperlink r:id="rId156">
         <w:r>
           <w:rPr>
             <w:rStyle w:val="Hyperlink"/>
@@ -2361,7 +2378,7 @@
           <w:ilvl w:val="0"/>
         </w:numPr>
       </w:pPr>
-      <w:hyperlink r:id="rId156">
+      <w:hyperlink r:id="rId157">
         <w:r>
           <w:rPr>
             <w:rStyle w:val="Hyperlink"/>
@@ -2378,7 +2395,7 @@
           <w:ilvl w:val="0"/>
         </w:numPr>
       </w:pPr>
-      <w:hyperlink r:id="rId157">
+      <w:hyperlink r:id="rId158">
         <w:r>
           <w:rPr>
             <w:rStyle w:val="Hyperlink"/>
@@ -2395,7 +2412,7 @@
           <w:ilvl w:val="0"/>
         </w:numPr>
       </w:pPr>
-      <w:hyperlink r:id="rId158">
+      <w:hyperlink r:id="rId159">
         <w:r>
           <w:rPr>
             <w:rStyle w:val="Hyperlink"/>
@@ -2412,7 +2429,7 @@
           <w:ilvl w:val="0"/>
         </w:numPr>
       </w:pPr>
-      <w:hyperlink r:id="rId159">
+      <w:hyperlink r:id="rId160">
         <w:r>
           <w:rPr>
             <w:rStyle w:val="Hyperlink"/>
@@ -2429,7 +2446,7 @@
           <w:ilvl w:val="0"/>
         </w:numPr>
       </w:pPr>
-      <w:hyperlink r:id="rId160">
+      <w:hyperlink r:id="rId161">
         <w:r>
           <w:rPr>
             <w:rStyle w:val="Hyperlink"/>
@@ -2446,7 +2463,7 @@
           <w:ilvl w:val="0"/>
         </w:numPr>
       </w:pPr>
-      <w:hyperlink r:id="rId161">
+      <w:hyperlink r:id="rId162">
         <w:r>
           <w:rPr>
             <w:rStyle w:val="Hyperlink"/>
@@ -2463,7 +2480,7 @@
           <w:ilvl w:val="0"/>
         </w:numPr>
       </w:pPr>
-      <w:hyperlink r:id="rId162">
+      <w:hyperlink r:id="rId163">
         <w:r>
           <w:rPr>
             <w:rStyle w:val="Hyperlink"/>
@@ -2480,7 +2497,7 @@
           <w:ilvl w:val="0"/>
         </w:numPr>
       </w:pPr>
-      <w:hyperlink r:id="rId163">
+      <w:hyperlink r:id="rId164">
         <w:r>
           <w:rPr>
             <w:rStyle w:val="Hyperlink"/>
@@ -2503,7 +2520,7 @@
       <w:r>
         <w:t xml:space="preserve"> </w:t>
       </w:r>
-      <w:hyperlink r:id="rId164">
+      <w:hyperlink r:id="rId165">
         <w:r>
           <w:rPr>
             <w:rStyle w:val="Hyperlink"/>
@@ -2520,7 +2537,7 @@
       <w:r>
         <w:t xml:space="preserve"> </w:t>
       </w:r>
-      <w:hyperlink r:id="rId165">
+      <w:hyperlink r:id="rId166">
         <w:r>
           <w:rPr>
             <w:rStyle w:val="Hyperlink"/>
@@ -2543,7 +2560,7 @@
       <w:r>
         <w:t xml:space="preserve"> </w:t>
       </w:r>
-      <w:hyperlink r:id="rId166">
+      <w:hyperlink r:id="rId167">
         <w:r>
           <w:rPr>
             <w:rStyle w:val="Hyperlink"/>
@@ -2560,7 +2577,7 @@
       <w:r>
         <w:t xml:space="preserve"> </w:t>
       </w:r>
-      <w:hyperlink r:id="rId167">
+      <w:hyperlink r:id="rId168">
         <w:r>
           <w:rPr>
             <w:rStyle w:val="Hyperlink"/>
@@ -2583,7 +2600,7 @@
       <w:r>
         <w:t xml:space="preserve"> </w:t>
       </w:r>
-      <w:hyperlink r:id="rId168">
+      <w:hyperlink r:id="rId169">
         <w:r>
           <w:rPr>
             <w:rStyle w:val="Hyperlink"/>
@@ -2600,7 +2617,7 @@
       <w:r>
         <w:t xml:space="preserve"> </w:t>
       </w:r>
-      <w:hyperlink r:id="rId169">
+      <w:hyperlink r:id="rId170">
         <w:r>
           <w:rPr>
             <w:rStyle w:val="Hyperlink"/>
@@ -2623,7 +2640,7 @@
       <w:r>
         <w:t xml:space="preserve"> </w:t>
       </w:r>
-      <w:hyperlink r:id="rId170">
+      <w:hyperlink r:id="rId171">
         <w:r>
           <w:rPr>
             <w:rStyle w:val="Hyperlink"/>
@@ -2640,7 +2657,7 @@
       <w:r>
         <w:t xml:space="preserve"> </w:t>
       </w:r>
-      <w:hyperlink r:id="rId171">
+      <w:hyperlink r:id="rId172">
         <w:r>
           <w:rPr>
             <w:rStyle w:val="Hyperlink"/>
@@ -2663,7 +2680,7 @@
       <w:r>
         <w:t xml:space="preserve"> </w:t>
       </w:r>
-      <w:hyperlink r:id="rId172">
+      <w:hyperlink r:id="rId173">
         <w:r>
           <w:rPr>
             <w:rStyle w:val="Hyperlink"/>
@@ -2680,7 +2697,7 @@
       <w:r>
         <w:t xml:space="preserve"> </w:t>
       </w:r>
-      <w:hyperlink r:id="rId173">
+      <w:hyperlink r:id="rId174">
         <w:r>
           <w:rPr>
             <w:rStyle w:val="Hyperlink"/>
@@ -2703,7 +2720,7 @@
       <w:r>
         <w:t xml:space="preserve"> </w:t>
       </w:r>
-      <w:hyperlink r:id="rId174">
+      <w:hyperlink r:id="rId175">
         <w:r>
           <w:rPr>
             <w:rStyle w:val="Hyperlink"/>
@@ -2720,7 +2737,7 @@
       <w:r>
         <w:t xml:space="preserve"> </w:t>
       </w:r>
-      <w:hyperlink r:id="rId175">
+      <w:hyperlink r:id="rId176">
         <w:r>
           <w:rPr>
             <w:rStyle w:val="Hyperlink"/>
@@ -2737,7 +2754,7 @@
           <w:ilvl w:val="0"/>
         </w:numPr>
       </w:pPr>
-      <w:hyperlink r:id="rId176">
+      <w:hyperlink r:id="rId177">
         <w:r>
           <w:rPr>
             <w:rStyle w:val="Hyperlink"/>
@@ -2854,7 +2871,7 @@
     </w:lvl>
   </w:abstractNum>
   <w:abstractNum w:abstractNumId="990">
-    <w:nsid w:val="3f81db11"/>
+    <w:nsid w:val="406260b0"/>
     <w:multiLevelType w:val="multilevel"/>
     <w:lvl w:ilvl="0">
       <w:numFmt w:val="bullet"/>
@@ -2935,7 +2952,7 @@
     </w:lvl>
   </w:abstractNum>
   <w:abstractNum w:abstractNumId="991">
-    <w:nsid w:val="283a8ad1"/>
+    <w:nsid w:val="a92ab55e"/>
     <w:multiLevelType w:val="multilevel"/>
     <w:lvl w:ilvl="0">
       <w:numFmt w:val="bullet"/>

</xml_diff>

<commit_message>
Kaggle. Weekly Kernels Award Winner Announcements
</commit_message>
<xml_diff>
--- a/Open_Data_Enlaces.docx
+++ b/Open_Data_Enlaces.docx
@@ -1405,10 +1405,27 @@
     </w:p>
     <w:p>
       <w:pPr>
+        <w:pStyle w:val="Compact"/>
+        <w:numPr>
+          <w:numId w:val="1001"/>
+          <w:ilvl w:val="0"/>
+        </w:numPr>
+      </w:pPr>
+      <w:hyperlink r:id="rId100">
+        <w:r>
+          <w:rPr>
+            <w:rStyle w:val="Hyperlink"/>
+          </w:rPr>
+          <w:t xml:space="preserve">Weekly Kernels Award Winner Announcements</w:t>
+        </w:r>
+      </w:hyperlink>
+    </w:p>
+    <w:p>
+      <w:pPr>
         <w:pStyle w:val="Heading2"/>
       </w:pPr>
-      <w:bookmarkStart w:id="100" w:name="otras-referencias-interesantes"/>
-      <w:bookmarkEnd w:id="100"/>
+      <w:bookmarkStart w:id="101" w:name="otras-referencias-interesantes"/>
+      <w:bookmarkEnd w:id="101"/>
       <w:r>
         <w:t xml:space="preserve">Otras referencias interesantes</w:t>
       </w:r>
@@ -1421,7 +1438,7 @@
           <w:ilvl w:val="0"/>
         </w:numPr>
       </w:pPr>
-      <w:hyperlink r:id="rId101">
+      <w:hyperlink r:id="rId102">
         <w:r>
           <w:rPr>
             <w:rStyle w:val="Hyperlink"/>
@@ -1438,7 +1455,7 @@
           <w:ilvl w:val="0"/>
         </w:numPr>
       </w:pPr>
-      <w:hyperlink r:id="rId102">
+      <w:hyperlink r:id="rId103">
         <w:r>
           <w:rPr>
             <w:rStyle w:val="Hyperlink"/>
@@ -1455,7 +1472,7 @@
           <w:ilvl w:val="0"/>
         </w:numPr>
       </w:pPr>
-      <w:hyperlink r:id="rId103">
+      <w:hyperlink r:id="rId104">
         <w:r>
           <w:rPr>
             <w:rStyle w:val="Hyperlink"/>
@@ -1472,7 +1489,7 @@
           <w:ilvl w:val="0"/>
         </w:numPr>
       </w:pPr>
-      <w:hyperlink r:id="rId104">
+      <w:hyperlink r:id="rId105">
         <w:r>
           <w:rPr>
             <w:rStyle w:val="Hyperlink"/>
@@ -1489,7 +1506,7 @@
           <w:ilvl w:val="0"/>
         </w:numPr>
       </w:pPr>
-      <w:hyperlink r:id="rId105">
+      <w:hyperlink r:id="rId106">
         <w:r>
           <w:rPr>
             <w:rStyle w:val="Hyperlink"/>
@@ -1506,7 +1523,7 @@
           <w:ilvl w:val="0"/>
         </w:numPr>
       </w:pPr>
-      <w:hyperlink r:id="rId106">
+      <w:hyperlink r:id="rId107">
         <w:r>
           <w:rPr>
             <w:rStyle w:val="Hyperlink"/>
@@ -1523,7 +1540,7 @@
           <w:ilvl w:val="0"/>
         </w:numPr>
       </w:pPr>
-      <w:hyperlink r:id="rId107">
+      <w:hyperlink r:id="rId108">
         <w:r>
           <w:rPr>
             <w:rStyle w:val="Hyperlink"/>
@@ -1540,7 +1557,7 @@
           <w:ilvl w:val="0"/>
         </w:numPr>
       </w:pPr>
-      <w:hyperlink r:id="rId108">
+      <w:hyperlink r:id="rId109">
         <w:r>
           <w:rPr>
             <w:rStyle w:val="Hyperlink"/>
@@ -1557,7 +1574,7 @@
           <w:ilvl w:val="0"/>
         </w:numPr>
       </w:pPr>
-      <w:hyperlink r:id="rId109">
+      <w:hyperlink r:id="rId110">
         <w:r>
           <w:rPr>
             <w:rStyle w:val="Hyperlink"/>
@@ -1574,7 +1591,7 @@
           <w:ilvl w:val="0"/>
         </w:numPr>
       </w:pPr>
-      <w:hyperlink r:id="rId110">
+      <w:hyperlink r:id="rId111">
         <w:r>
           <w:rPr>
             <w:rStyle w:val="Hyperlink"/>
@@ -1591,7 +1608,7 @@
           <w:ilvl w:val="0"/>
         </w:numPr>
       </w:pPr>
-      <w:hyperlink r:id="rId111">
+      <w:hyperlink r:id="rId112">
         <w:r>
           <w:rPr>
             <w:rStyle w:val="Hyperlink"/>
@@ -1608,7 +1625,7 @@
           <w:ilvl w:val="0"/>
         </w:numPr>
       </w:pPr>
-      <w:hyperlink r:id="rId112">
+      <w:hyperlink r:id="rId113">
         <w:r>
           <w:rPr>
             <w:rStyle w:val="Hyperlink"/>
@@ -1625,7 +1642,7 @@
           <w:ilvl w:val="0"/>
         </w:numPr>
       </w:pPr>
-      <w:hyperlink r:id="rId113">
+      <w:hyperlink r:id="rId114">
         <w:r>
           <w:rPr>
             <w:rStyle w:val="Hyperlink"/>
@@ -1642,7 +1659,7 @@
           <w:ilvl w:val="0"/>
         </w:numPr>
       </w:pPr>
-      <w:hyperlink r:id="rId114">
+      <w:hyperlink r:id="rId115">
         <w:r>
           <w:rPr>
             <w:rStyle w:val="Hyperlink"/>
@@ -1659,7 +1676,7 @@
           <w:ilvl w:val="0"/>
         </w:numPr>
       </w:pPr>
-      <w:hyperlink r:id="rId115">
+      <w:hyperlink r:id="rId116">
         <w:r>
           <w:rPr>
             <w:rStyle w:val="Hyperlink"/>
@@ -1676,7 +1693,7 @@
           <w:ilvl w:val="0"/>
         </w:numPr>
       </w:pPr>
-      <w:hyperlink r:id="rId116">
+      <w:hyperlink r:id="rId117">
         <w:r>
           <w:rPr>
             <w:rStyle w:val="Hyperlink"/>
@@ -1693,7 +1710,7 @@
           <w:ilvl w:val="0"/>
         </w:numPr>
       </w:pPr>
-      <w:hyperlink r:id="rId117">
+      <w:hyperlink r:id="rId118">
         <w:r>
           <w:rPr>
             <w:rStyle w:val="Hyperlink"/>
@@ -1710,7 +1727,7 @@
           <w:ilvl w:val="0"/>
         </w:numPr>
       </w:pPr>
-      <w:hyperlink r:id="rId118">
+      <w:hyperlink r:id="rId119">
         <w:r>
           <w:rPr>
             <w:rStyle w:val="Hyperlink"/>
@@ -1733,7 +1750,7 @@
       <w:r>
         <w:t xml:space="preserve"> </w:t>
       </w:r>
-      <w:hyperlink r:id="rId119">
+      <w:hyperlink r:id="rId120">
         <w:r>
           <w:rPr>
             <w:rStyle w:val="Hyperlink"/>
@@ -1750,7 +1767,7 @@
       <w:r>
         <w:t xml:space="preserve"> </w:t>
       </w:r>
-      <w:hyperlink r:id="rId120">
+      <w:hyperlink r:id="rId121">
         <w:r>
           <w:rPr>
             <w:rStyle w:val="Hyperlink"/>
@@ -1767,7 +1784,7 @@
           <w:ilvl w:val="0"/>
         </w:numPr>
       </w:pPr>
-      <w:hyperlink r:id="rId121">
+      <w:hyperlink r:id="rId122">
         <w:r>
           <w:rPr>
             <w:rStyle w:val="Hyperlink"/>
@@ -1784,7 +1801,7 @@
           <w:ilvl w:val="0"/>
         </w:numPr>
       </w:pPr>
-      <w:hyperlink r:id="rId122">
+      <w:hyperlink r:id="rId123">
         <w:r>
           <w:rPr>
             <w:rStyle w:val="Hyperlink"/>
@@ -1801,7 +1818,7 @@
           <w:ilvl w:val="0"/>
         </w:numPr>
       </w:pPr>
-      <w:hyperlink r:id="rId123">
+      <w:hyperlink r:id="rId124">
         <w:r>
           <w:rPr>
             <w:rStyle w:val="Hyperlink"/>
@@ -1818,7 +1835,7 @@
           <w:ilvl w:val="0"/>
         </w:numPr>
       </w:pPr>
-      <w:hyperlink r:id="rId124">
+      <w:hyperlink r:id="rId125">
         <w:r>
           <w:rPr>
             <w:rStyle w:val="Hyperlink"/>
@@ -1835,7 +1852,7 @@
           <w:ilvl w:val="0"/>
         </w:numPr>
       </w:pPr>
-      <w:hyperlink r:id="rId125">
+      <w:hyperlink r:id="rId126">
         <w:r>
           <w:rPr>
             <w:rStyle w:val="Hyperlink"/>
@@ -1852,7 +1869,7 @@
           <w:ilvl w:val="0"/>
         </w:numPr>
       </w:pPr>
-      <w:hyperlink r:id="rId126">
+      <w:hyperlink r:id="rId127">
         <w:r>
           <w:rPr>
             <w:rStyle w:val="Hyperlink"/>
@@ -1869,7 +1886,7 @@
           <w:ilvl w:val="0"/>
         </w:numPr>
       </w:pPr>
-      <w:hyperlink r:id="rId127">
+      <w:hyperlink r:id="rId128">
         <w:r>
           <w:rPr>
             <w:rStyle w:val="Hyperlink"/>
@@ -1886,7 +1903,7 @@
           <w:ilvl w:val="0"/>
         </w:numPr>
       </w:pPr>
-      <w:hyperlink r:id="rId128">
+      <w:hyperlink r:id="rId129">
         <w:r>
           <w:rPr>
             <w:rStyle w:val="Hyperlink"/>
@@ -1903,7 +1920,7 @@
           <w:ilvl w:val="0"/>
         </w:numPr>
       </w:pPr>
-      <w:hyperlink r:id="rId129">
+      <w:hyperlink r:id="rId130">
         <w:r>
           <w:rPr>
             <w:rStyle w:val="Hyperlink"/>
@@ -1920,7 +1937,7 @@
           <w:ilvl w:val="0"/>
         </w:numPr>
       </w:pPr>
-      <w:hyperlink r:id="rId130">
+      <w:hyperlink r:id="rId131">
         <w:r>
           <w:rPr>
             <w:rStyle w:val="Hyperlink"/>
@@ -1937,7 +1954,7 @@
           <w:ilvl w:val="0"/>
         </w:numPr>
       </w:pPr>
-      <w:hyperlink r:id="rId131">
+      <w:hyperlink r:id="rId132">
         <w:r>
           <w:rPr>
             <w:rStyle w:val="Hyperlink"/>
@@ -1954,7 +1971,7 @@
       <w:r>
         <w:t xml:space="preserve"> </w:t>
       </w:r>
-      <w:hyperlink r:id="rId132">
+      <w:hyperlink r:id="rId133">
         <w:r>
           <w:rPr>
             <w:rStyle w:val="Hyperlink"/>
@@ -1971,7 +1988,7 @@
           <w:ilvl w:val="0"/>
         </w:numPr>
       </w:pPr>
-      <w:hyperlink r:id="rId133">
+      <w:hyperlink r:id="rId134">
         <w:r>
           <w:rPr>
             <w:rStyle w:val="Hyperlink"/>
@@ -1988,7 +2005,7 @@
           <w:ilvl w:val="0"/>
         </w:numPr>
       </w:pPr>
-      <w:hyperlink r:id="rId134">
+      <w:hyperlink r:id="rId135">
         <w:r>
           <w:rPr>
             <w:rStyle w:val="Hyperlink"/>
@@ -2005,7 +2022,7 @@
           <w:ilvl w:val="0"/>
         </w:numPr>
       </w:pPr>
-      <w:hyperlink r:id="rId135">
+      <w:hyperlink r:id="rId136">
         <w:r>
           <w:rPr>
             <w:rStyle w:val="Hyperlink"/>
@@ -2022,7 +2039,7 @@
           <w:ilvl w:val="0"/>
         </w:numPr>
       </w:pPr>
-      <w:hyperlink r:id="rId136">
+      <w:hyperlink r:id="rId137">
         <w:r>
           <w:rPr>
             <w:rStyle w:val="Hyperlink"/>
@@ -2045,7 +2062,7 @@
       <w:r>
         <w:t xml:space="preserve"> </w:t>
       </w:r>
-      <w:hyperlink r:id="rId137">
+      <w:hyperlink r:id="rId138">
         <w:r>
           <w:rPr>
             <w:rStyle w:val="Hyperlink"/>
@@ -2062,7 +2079,7 @@
       <w:r>
         <w:t xml:space="preserve"> </w:t>
       </w:r>
-      <w:hyperlink r:id="rId138">
+      <w:hyperlink r:id="rId139">
         <w:r>
           <w:rPr>
             <w:rStyle w:val="Hyperlink"/>
@@ -2079,7 +2096,7 @@
           <w:ilvl w:val="0"/>
         </w:numPr>
       </w:pPr>
-      <w:hyperlink r:id="rId139">
+      <w:hyperlink r:id="rId140">
         <w:r>
           <w:rPr>
             <w:rStyle w:val="Hyperlink"/>
@@ -2096,7 +2113,7 @@
           <w:ilvl w:val="0"/>
         </w:numPr>
       </w:pPr>
-      <w:hyperlink r:id="rId140">
+      <w:hyperlink r:id="rId141">
         <w:r>
           <w:rPr>
             <w:rStyle w:val="Hyperlink"/>
@@ -2113,7 +2130,7 @@
           <w:ilvl w:val="0"/>
         </w:numPr>
       </w:pPr>
-      <w:hyperlink r:id="rId141">
+      <w:hyperlink r:id="rId142">
         <w:r>
           <w:rPr>
             <w:rStyle w:val="Hyperlink"/>
@@ -2130,7 +2147,7 @@
           <w:ilvl w:val="0"/>
         </w:numPr>
       </w:pPr>
-      <w:hyperlink r:id="rId142">
+      <w:hyperlink r:id="rId143">
         <w:r>
           <w:rPr>
             <w:rStyle w:val="Hyperlink"/>
@@ -2147,7 +2164,7 @@
           <w:ilvl w:val="0"/>
         </w:numPr>
       </w:pPr>
-      <w:hyperlink r:id="rId143">
+      <w:hyperlink r:id="rId144">
         <w:r>
           <w:rPr>
             <w:rStyle w:val="Hyperlink"/>
@@ -2164,7 +2181,7 @@
           <w:ilvl w:val="0"/>
         </w:numPr>
       </w:pPr>
-      <w:hyperlink r:id="rId144">
+      <w:hyperlink r:id="rId145">
         <w:r>
           <w:rPr>
             <w:rStyle w:val="Hyperlink"/>
@@ -2181,7 +2198,7 @@
           <w:ilvl w:val="0"/>
         </w:numPr>
       </w:pPr>
-      <w:hyperlink r:id="rId145">
+      <w:hyperlink r:id="rId146">
         <w:r>
           <w:rPr>
             <w:rStyle w:val="Hyperlink"/>
@@ -2198,7 +2215,7 @@
           <w:ilvl w:val="0"/>
         </w:numPr>
       </w:pPr>
-      <w:hyperlink r:id="rId146">
+      <w:hyperlink r:id="rId147">
         <w:r>
           <w:rPr>
             <w:rStyle w:val="Hyperlink"/>
@@ -2215,7 +2232,7 @@
           <w:ilvl w:val="0"/>
         </w:numPr>
       </w:pPr>
-      <w:hyperlink r:id="rId147">
+      <w:hyperlink r:id="rId148">
         <w:r>
           <w:rPr>
             <w:rStyle w:val="Hyperlink"/>
@@ -2232,7 +2249,7 @@
           <w:ilvl w:val="0"/>
         </w:numPr>
       </w:pPr>
-      <w:hyperlink r:id="rId148">
+      <w:hyperlink r:id="rId149">
         <w:r>
           <w:rPr>
             <w:rStyle w:val="Hyperlink"/>
@@ -2255,7 +2272,7 @@
       <w:r>
         <w:t xml:space="preserve"> </w:t>
       </w:r>
-      <w:hyperlink r:id="rId149">
+      <w:hyperlink r:id="rId150">
         <w:r>
           <w:rPr>
             <w:rStyle w:val="Hyperlink"/>
@@ -2269,7 +2286,7 @@
       <w:r>
         <w:t xml:space="preserve"> </w:t>
       </w:r>
-      <w:hyperlink r:id="rId150">
+      <w:hyperlink r:id="rId151">
         <w:r>
           <w:rPr>
             <w:rStyle w:val="Hyperlink"/>
@@ -2283,7 +2300,7 @@
       <w:r>
         <w:t xml:space="preserve"> </w:t>
       </w:r>
-      <w:hyperlink r:id="rId151">
+      <w:hyperlink r:id="rId152">
         <w:r>
           <w:rPr>
             <w:rStyle w:val="Hyperlink"/>
@@ -2300,7 +2317,7 @@
       <w:r>
         <w:t xml:space="preserve"> </w:t>
       </w:r>
-      <w:hyperlink r:id="rId152">
+      <w:hyperlink r:id="rId153">
         <w:r>
           <w:rPr>
             <w:rStyle w:val="Hyperlink"/>
@@ -2317,7 +2334,7 @@
           <w:ilvl w:val="0"/>
         </w:numPr>
       </w:pPr>
-      <w:hyperlink r:id="rId153">
+      <w:hyperlink r:id="rId154">
         <w:r>
           <w:rPr>
             <w:rStyle w:val="Hyperlink"/>
@@ -2334,7 +2351,7 @@
           <w:ilvl w:val="0"/>
         </w:numPr>
       </w:pPr>
-      <w:hyperlink r:id="rId154">
+      <w:hyperlink r:id="rId155">
         <w:r>
           <w:rPr>
             <w:rStyle w:val="Hyperlink"/>
@@ -2347,8 +2364,8 @@
       <w:pPr>
         <w:pStyle w:val="Heading2"/>
       </w:pPr>
-      <w:bookmarkStart w:id="155" w:name="libros"/>
-      <w:bookmarkEnd w:id="155"/>
+      <w:bookmarkStart w:id="156" w:name="libros"/>
+      <w:bookmarkEnd w:id="156"/>
       <w:r>
         <w:t xml:space="preserve">Libros</w:t>
       </w:r>
@@ -2361,7 +2378,7 @@
           <w:ilvl w:val="0"/>
         </w:numPr>
       </w:pPr>
-      <w:hyperlink r:id="rId156">
+      <w:hyperlink r:id="rId157">
         <w:r>
           <w:rPr>
             <w:rStyle w:val="Hyperlink"/>
@@ -2378,7 +2395,7 @@
           <w:ilvl w:val="0"/>
         </w:numPr>
       </w:pPr>
-      <w:hyperlink r:id="rId157">
+      <w:hyperlink r:id="rId158">
         <w:r>
           <w:rPr>
             <w:rStyle w:val="Hyperlink"/>
@@ -2395,7 +2412,7 @@
           <w:ilvl w:val="0"/>
         </w:numPr>
       </w:pPr>
-      <w:hyperlink r:id="rId158">
+      <w:hyperlink r:id="rId159">
         <w:r>
           <w:rPr>
             <w:rStyle w:val="Hyperlink"/>
@@ -2412,7 +2429,7 @@
           <w:ilvl w:val="0"/>
         </w:numPr>
       </w:pPr>
-      <w:hyperlink r:id="rId159">
+      <w:hyperlink r:id="rId160">
         <w:r>
           <w:rPr>
             <w:rStyle w:val="Hyperlink"/>
@@ -2429,7 +2446,7 @@
           <w:ilvl w:val="0"/>
         </w:numPr>
       </w:pPr>
-      <w:hyperlink r:id="rId160">
+      <w:hyperlink r:id="rId161">
         <w:r>
           <w:rPr>
             <w:rStyle w:val="Hyperlink"/>
@@ -2446,7 +2463,7 @@
           <w:ilvl w:val="0"/>
         </w:numPr>
       </w:pPr>
-      <w:hyperlink r:id="rId161">
+      <w:hyperlink r:id="rId162">
         <w:r>
           <w:rPr>
             <w:rStyle w:val="Hyperlink"/>
@@ -2463,7 +2480,7 @@
           <w:ilvl w:val="0"/>
         </w:numPr>
       </w:pPr>
-      <w:hyperlink r:id="rId162">
+      <w:hyperlink r:id="rId163">
         <w:r>
           <w:rPr>
             <w:rStyle w:val="Hyperlink"/>
@@ -2480,7 +2497,7 @@
           <w:ilvl w:val="0"/>
         </w:numPr>
       </w:pPr>
-      <w:hyperlink r:id="rId163">
+      <w:hyperlink r:id="rId164">
         <w:r>
           <w:rPr>
             <w:rStyle w:val="Hyperlink"/>
@@ -2497,7 +2514,7 @@
           <w:ilvl w:val="0"/>
         </w:numPr>
       </w:pPr>
-      <w:hyperlink r:id="rId164">
+      <w:hyperlink r:id="rId165">
         <w:r>
           <w:rPr>
             <w:rStyle w:val="Hyperlink"/>
@@ -2520,7 +2537,7 @@
       <w:r>
         <w:t xml:space="preserve"> </w:t>
       </w:r>
-      <w:hyperlink r:id="rId165">
+      <w:hyperlink r:id="rId166">
         <w:r>
           <w:rPr>
             <w:rStyle w:val="Hyperlink"/>
@@ -2537,7 +2554,7 @@
       <w:r>
         <w:t xml:space="preserve"> </w:t>
       </w:r>
-      <w:hyperlink r:id="rId166">
+      <w:hyperlink r:id="rId167">
         <w:r>
           <w:rPr>
             <w:rStyle w:val="Hyperlink"/>
@@ -2560,7 +2577,7 @@
       <w:r>
         <w:t xml:space="preserve"> </w:t>
       </w:r>
-      <w:hyperlink r:id="rId167">
+      <w:hyperlink r:id="rId168">
         <w:r>
           <w:rPr>
             <w:rStyle w:val="Hyperlink"/>
@@ -2577,7 +2594,7 @@
       <w:r>
         <w:t xml:space="preserve"> </w:t>
       </w:r>
-      <w:hyperlink r:id="rId168">
+      <w:hyperlink r:id="rId169">
         <w:r>
           <w:rPr>
             <w:rStyle w:val="Hyperlink"/>
@@ -2600,7 +2617,7 @@
       <w:r>
         <w:t xml:space="preserve"> </w:t>
       </w:r>
-      <w:hyperlink r:id="rId169">
+      <w:hyperlink r:id="rId170">
         <w:r>
           <w:rPr>
             <w:rStyle w:val="Hyperlink"/>
@@ -2617,7 +2634,7 @@
       <w:r>
         <w:t xml:space="preserve"> </w:t>
       </w:r>
-      <w:hyperlink r:id="rId170">
+      <w:hyperlink r:id="rId171">
         <w:r>
           <w:rPr>
             <w:rStyle w:val="Hyperlink"/>
@@ -2640,7 +2657,7 @@
       <w:r>
         <w:t xml:space="preserve"> </w:t>
       </w:r>
-      <w:hyperlink r:id="rId171">
+      <w:hyperlink r:id="rId172">
         <w:r>
           <w:rPr>
             <w:rStyle w:val="Hyperlink"/>
@@ -2657,7 +2674,7 @@
       <w:r>
         <w:t xml:space="preserve"> </w:t>
       </w:r>
-      <w:hyperlink r:id="rId172">
+      <w:hyperlink r:id="rId173">
         <w:r>
           <w:rPr>
             <w:rStyle w:val="Hyperlink"/>
@@ -2680,7 +2697,7 @@
       <w:r>
         <w:t xml:space="preserve"> </w:t>
       </w:r>
-      <w:hyperlink r:id="rId173">
+      <w:hyperlink r:id="rId174">
         <w:r>
           <w:rPr>
             <w:rStyle w:val="Hyperlink"/>
@@ -2697,7 +2714,7 @@
       <w:r>
         <w:t xml:space="preserve"> </w:t>
       </w:r>
-      <w:hyperlink r:id="rId174">
+      <w:hyperlink r:id="rId175">
         <w:r>
           <w:rPr>
             <w:rStyle w:val="Hyperlink"/>
@@ -2720,7 +2737,7 @@
       <w:r>
         <w:t xml:space="preserve"> </w:t>
       </w:r>
-      <w:hyperlink r:id="rId175">
+      <w:hyperlink r:id="rId176">
         <w:r>
           <w:rPr>
             <w:rStyle w:val="Hyperlink"/>
@@ -2737,7 +2754,7 @@
       <w:r>
         <w:t xml:space="preserve"> </w:t>
       </w:r>
-      <w:hyperlink r:id="rId176">
+      <w:hyperlink r:id="rId177">
         <w:r>
           <w:rPr>
             <w:rStyle w:val="Hyperlink"/>
@@ -2754,7 +2771,7 @@
           <w:ilvl w:val="0"/>
         </w:numPr>
       </w:pPr>
-      <w:hyperlink r:id="rId177">
+      <w:hyperlink r:id="rId178">
         <w:r>
           <w:rPr>
             <w:rStyle w:val="Hyperlink"/>
@@ -2871,7 +2888,7 @@
     </w:lvl>
   </w:abstractNum>
   <w:abstractNum w:abstractNumId="990">
-    <w:nsid w:val="406260b0"/>
+    <w:nsid w:val="5693e557"/>
     <w:multiLevelType w:val="multilevel"/>
     <w:lvl w:ilvl="0">
       <w:numFmt w:val="bullet"/>
@@ -2952,7 +2969,7 @@
     </w:lvl>
   </w:abstractNum>
   <w:abstractNum w:abstractNumId="991">
-    <w:nsid w:val="a92ab55e"/>
+    <w:nsid w:val="a12f5c04"/>
     <w:multiLevelType w:val="multilevel"/>
     <w:lvl w:ilvl="0">
       <w:numFmt w:val="bullet"/>

</xml_diff>

<commit_message>
Google's best practices in machine learning
</commit_message>
<xml_diff>
--- a/Open_Data_Enlaces.docx
+++ b/Open_Data_Enlaces.docx
@@ -21,7 +21,7 @@
         <w:pStyle w:val="Date"/>
       </w:pPr>
       <w:r>
-        <w:t xml:space="preserve">2018-07-08</w:t>
+        <w:t xml:space="preserve">2018-08-04</w:t>
       </w:r>
     </w:p>
     <w:p>
@@ -2362,10 +2362,27 @@
     </w:p>
     <w:p>
       <w:pPr>
+        <w:pStyle w:val="Compact"/>
+        <w:numPr>
+          <w:numId w:val="1002"/>
+          <w:ilvl w:val="0"/>
+        </w:numPr>
+      </w:pPr>
+      <w:hyperlink r:id="rId156">
+        <w:r>
+          <w:rPr>
+            <w:rStyle w:val="Hyperlink"/>
+          </w:rPr>
+          <w:t xml:space="preserve">Google’s best practices in machine learning</w:t>
+        </w:r>
+      </w:hyperlink>
+    </w:p>
+    <w:p>
+      <w:pPr>
         <w:pStyle w:val="Heading2"/>
       </w:pPr>
-      <w:bookmarkStart w:id="156" w:name="libros"/>
-      <w:bookmarkEnd w:id="156"/>
+      <w:bookmarkStart w:id="157" w:name="libros"/>
+      <w:bookmarkEnd w:id="157"/>
       <w:r>
         <w:t xml:space="preserve">Libros</w:t>
       </w:r>
@@ -2378,7 +2395,7 @@
           <w:ilvl w:val="0"/>
         </w:numPr>
       </w:pPr>
-      <w:hyperlink r:id="rId157">
+      <w:hyperlink r:id="rId158">
         <w:r>
           <w:rPr>
             <w:rStyle w:val="Hyperlink"/>
@@ -2395,7 +2412,7 @@
           <w:ilvl w:val="0"/>
         </w:numPr>
       </w:pPr>
-      <w:hyperlink r:id="rId158">
+      <w:hyperlink r:id="rId159">
         <w:r>
           <w:rPr>
             <w:rStyle w:val="Hyperlink"/>
@@ -2412,7 +2429,7 @@
           <w:ilvl w:val="0"/>
         </w:numPr>
       </w:pPr>
-      <w:hyperlink r:id="rId159">
+      <w:hyperlink r:id="rId160">
         <w:r>
           <w:rPr>
             <w:rStyle w:val="Hyperlink"/>
@@ -2429,7 +2446,7 @@
           <w:ilvl w:val="0"/>
         </w:numPr>
       </w:pPr>
-      <w:hyperlink r:id="rId160">
+      <w:hyperlink r:id="rId161">
         <w:r>
           <w:rPr>
             <w:rStyle w:val="Hyperlink"/>
@@ -2446,7 +2463,7 @@
           <w:ilvl w:val="0"/>
         </w:numPr>
       </w:pPr>
-      <w:hyperlink r:id="rId161">
+      <w:hyperlink r:id="rId162">
         <w:r>
           <w:rPr>
             <w:rStyle w:val="Hyperlink"/>
@@ -2463,7 +2480,7 @@
           <w:ilvl w:val="0"/>
         </w:numPr>
       </w:pPr>
-      <w:hyperlink r:id="rId162">
+      <w:hyperlink r:id="rId163">
         <w:r>
           <w:rPr>
             <w:rStyle w:val="Hyperlink"/>
@@ -2480,7 +2497,7 @@
           <w:ilvl w:val="0"/>
         </w:numPr>
       </w:pPr>
-      <w:hyperlink r:id="rId163">
+      <w:hyperlink r:id="rId164">
         <w:r>
           <w:rPr>
             <w:rStyle w:val="Hyperlink"/>
@@ -2497,7 +2514,7 @@
           <w:ilvl w:val="0"/>
         </w:numPr>
       </w:pPr>
-      <w:hyperlink r:id="rId164">
+      <w:hyperlink r:id="rId165">
         <w:r>
           <w:rPr>
             <w:rStyle w:val="Hyperlink"/>
@@ -2514,7 +2531,7 @@
           <w:ilvl w:val="0"/>
         </w:numPr>
       </w:pPr>
-      <w:hyperlink r:id="rId165">
+      <w:hyperlink r:id="rId166">
         <w:r>
           <w:rPr>
             <w:rStyle w:val="Hyperlink"/>
@@ -2537,7 +2554,7 @@
       <w:r>
         <w:t xml:space="preserve"> </w:t>
       </w:r>
-      <w:hyperlink r:id="rId166">
+      <w:hyperlink r:id="rId167">
         <w:r>
           <w:rPr>
             <w:rStyle w:val="Hyperlink"/>
@@ -2554,7 +2571,7 @@
       <w:r>
         <w:t xml:space="preserve"> </w:t>
       </w:r>
-      <w:hyperlink r:id="rId167">
+      <w:hyperlink r:id="rId168">
         <w:r>
           <w:rPr>
             <w:rStyle w:val="Hyperlink"/>
@@ -2577,7 +2594,7 @@
       <w:r>
         <w:t xml:space="preserve"> </w:t>
       </w:r>
-      <w:hyperlink r:id="rId168">
+      <w:hyperlink r:id="rId169">
         <w:r>
           <w:rPr>
             <w:rStyle w:val="Hyperlink"/>
@@ -2594,7 +2611,7 @@
       <w:r>
         <w:t xml:space="preserve"> </w:t>
       </w:r>
-      <w:hyperlink r:id="rId169">
+      <w:hyperlink r:id="rId170">
         <w:r>
           <w:rPr>
             <w:rStyle w:val="Hyperlink"/>
@@ -2617,7 +2634,7 @@
       <w:r>
         <w:t xml:space="preserve"> </w:t>
       </w:r>
-      <w:hyperlink r:id="rId170">
+      <w:hyperlink r:id="rId171">
         <w:r>
           <w:rPr>
             <w:rStyle w:val="Hyperlink"/>
@@ -2634,7 +2651,7 @@
       <w:r>
         <w:t xml:space="preserve"> </w:t>
       </w:r>
-      <w:hyperlink r:id="rId171">
+      <w:hyperlink r:id="rId172">
         <w:r>
           <w:rPr>
             <w:rStyle w:val="Hyperlink"/>
@@ -2657,7 +2674,7 @@
       <w:r>
         <w:t xml:space="preserve"> </w:t>
       </w:r>
-      <w:hyperlink r:id="rId172">
+      <w:hyperlink r:id="rId173">
         <w:r>
           <w:rPr>
             <w:rStyle w:val="Hyperlink"/>
@@ -2674,7 +2691,7 @@
       <w:r>
         <w:t xml:space="preserve"> </w:t>
       </w:r>
-      <w:hyperlink r:id="rId173">
+      <w:hyperlink r:id="rId174">
         <w:r>
           <w:rPr>
             <w:rStyle w:val="Hyperlink"/>
@@ -2697,7 +2714,7 @@
       <w:r>
         <w:t xml:space="preserve"> </w:t>
       </w:r>
-      <w:hyperlink r:id="rId174">
+      <w:hyperlink r:id="rId175">
         <w:r>
           <w:rPr>
             <w:rStyle w:val="Hyperlink"/>
@@ -2714,7 +2731,7 @@
       <w:r>
         <w:t xml:space="preserve"> </w:t>
       </w:r>
-      <w:hyperlink r:id="rId175">
+      <w:hyperlink r:id="rId176">
         <w:r>
           <w:rPr>
             <w:rStyle w:val="Hyperlink"/>
@@ -2737,7 +2754,7 @@
       <w:r>
         <w:t xml:space="preserve"> </w:t>
       </w:r>
-      <w:hyperlink r:id="rId176">
+      <w:hyperlink r:id="rId177">
         <w:r>
           <w:rPr>
             <w:rStyle w:val="Hyperlink"/>
@@ -2754,7 +2771,7 @@
       <w:r>
         <w:t xml:space="preserve"> </w:t>
       </w:r>
-      <w:hyperlink r:id="rId177">
+      <w:hyperlink r:id="rId178">
         <w:r>
           <w:rPr>
             <w:rStyle w:val="Hyperlink"/>
@@ -2771,7 +2788,7 @@
           <w:ilvl w:val="0"/>
         </w:numPr>
       </w:pPr>
-      <w:hyperlink r:id="rId178">
+      <w:hyperlink r:id="rId179">
         <w:r>
           <w:rPr>
             <w:rStyle w:val="Hyperlink"/>
@@ -2888,7 +2905,7 @@
     </w:lvl>
   </w:abstractNum>
   <w:abstractNum w:abstractNumId="990">
-    <w:nsid w:val="e262d402"/>
+    <w:nsid w:val="69357f40"/>
     <w:multiLevelType w:val="multilevel"/>
     <w:lvl w:ilvl="0">
       <w:numFmt w:val="bullet"/>
@@ -2969,7 +2986,7 @@
     </w:lvl>
   </w:abstractNum>
   <w:abstractNum w:abstractNumId="991">
-    <w:nsid w:val="6420a306"/>
+    <w:nsid w:val="b9405712"/>
     <w:multiLevelType w:val="multilevel"/>
     <w:lvl w:ilvl="0">
       <w:numFmt w:val="bullet"/>

</xml_diff>

<commit_message>
R Coding Style Guide
</commit_message>
<xml_diff>
--- a/Open_Data_Enlaces.docx
+++ b/Open_Data_Enlaces.docx
@@ -21,7 +21,7 @@
         <w:pStyle w:val="Date"/>
       </w:pPr>
       <w:r>
-        <w:t xml:space="preserve">2018-10-24</w:t>
+        <w:t xml:space="preserve">2019-01-16</w:t>
       </w:r>
     </w:p>
     <w:p>
@@ -1806,6 +1806,23 @@
           <w:rPr>
             <w:rStyle w:val="Hyperlink"/>
           </w:rPr>
+          <w:t xml:space="preserve">R Coding Style Guide</w:t>
+        </w:r>
+      </w:hyperlink>
+    </w:p>
+    <w:p>
+      <w:pPr>
+        <w:pStyle w:val="Compact"/>
+        <w:numPr>
+          <w:numId w:val="1002"/>
+          <w:ilvl w:val="0"/>
+        </w:numPr>
+      </w:pPr>
+      <w:hyperlink r:id="rId124">
+        <w:r>
+          <w:rPr>
+            <w:rStyle w:val="Hyperlink"/>
+          </w:rPr>
           <w:t xml:space="preserve">The State of Naming Conventions in R</w:t>
         </w:r>
       </w:hyperlink>
@@ -1818,7 +1835,7 @@
           <w:ilvl w:val="0"/>
         </w:numPr>
       </w:pPr>
-      <w:hyperlink r:id="rId124">
+      <w:hyperlink r:id="rId125">
         <w:r>
           <w:rPr>
             <w:rStyle w:val="Hyperlink"/>
@@ -1835,7 +1852,7 @@
           <w:ilvl w:val="0"/>
         </w:numPr>
       </w:pPr>
-      <w:hyperlink r:id="rId125">
+      <w:hyperlink r:id="rId126">
         <w:r>
           <w:rPr>
             <w:rStyle w:val="Hyperlink"/>
@@ -1852,7 +1869,7 @@
           <w:ilvl w:val="0"/>
         </w:numPr>
       </w:pPr>
-      <w:hyperlink r:id="rId126">
+      <w:hyperlink r:id="rId127">
         <w:r>
           <w:rPr>
             <w:rStyle w:val="Hyperlink"/>
@@ -1869,7 +1886,7 @@
           <w:ilvl w:val="0"/>
         </w:numPr>
       </w:pPr>
-      <w:hyperlink r:id="rId127">
+      <w:hyperlink r:id="rId128">
         <w:r>
           <w:rPr>
             <w:rStyle w:val="Hyperlink"/>
@@ -1886,7 +1903,7 @@
           <w:ilvl w:val="0"/>
         </w:numPr>
       </w:pPr>
-      <w:hyperlink r:id="rId128">
+      <w:hyperlink r:id="rId129">
         <w:r>
           <w:rPr>
             <w:rStyle w:val="Hyperlink"/>
@@ -1903,7 +1920,7 @@
           <w:ilvl w:val="0"/>
         </w:numPr>
       </w:pPr>
-      <w:hyperlink r:id="rId129">
+      <w:hyperlink r:id="rId130">
         <w:r>
           <w:rPr>
             <w:rStyle w:val="Hyperlink"/>
@@ -1920,7 +1937,7 @@
           <w:ilvl w:val="0"/>
         </w:numPr>
       </w:pPr>
-      <w:hyperlink r:id="rId130">
+      <w:hyperlink r:id="rId131">
         <w:r>
           <w:rPr>
             <w:rStyle w:val="Hyperlink"/>
@@ -1937,7 +1954,7 @@
           <w:ilvl w:val="0"/>
         </w:numPr>
       </w:pPr>
-      <w:hyperlink r:id="rId131">
+      <w:hyperlink r:id="rId132">
         <w:r>
           <w:rPr>
             <w:rStyle w:val="Hyperlink"/>
@@ -1954,7 +1971,7 @@
           <w:ilvl w:val="0"/>
         </w:numPr>
       </w:pPr>
-      <w:hyperlink r:id="rId132">
+      <w:hyperlink r:id="rId133">
         <w:r>
           <w:rPr>
             <w:rStyle w:val="Hyperlink"/>
@@ -1971,7 +1988,7 @@
           <w:ilvl w:val="0"/>
         </w:numPr>
       </w:pPr>
-      <w:hyperlink r:id="rId133">
+      <w:hyperlink r:id="rId134">
         <w:r>
           <w:rPr>
             <w:rStyle w:val="Hyperlink"/>
@@ -1988,7 +2005,7 @@
           <w:ilvl w:val="0"/>
         </w:numPr>
       </w:pPr>
-      <w:hyperlink r:id="rId134">
+      <w:hyperlink r:id="rId135">
         <w:r>
           <w:rPr>
             <w:rStyle w:val="Hyperlink"/>
@@ -2005,7 +2022,7 @@
       <w:r>
         <w:t xml:space="preserve"> </w:t>
       </w:r>
-      <w:hyperlink r:id="rId135">
+      <w:hyperlink r:id="rId136">
         <w:r>
           <w:rPr>
             <w:rStyle w:val="Hyperlink"/>
@@ -2022,7 +2039,7 @@
           <w:ilvl w:val="0"/>
         </w:numPr>
       </w:pPr>
-      <w:hyperlink r:id="rId136">
+      <w:hyperlink r:id="rId137">
         <w:r>
           <w:rPr>
             <w:rStyle w:val="Hyperlink"/>
@@ -2039,7 +2056,7 @@
           <w:ilvl w:val="0"/>
         </w:numPr>
       </w:pPr>
-      <w:hyperlink r:id="rId137">
+      <w:hyperlink r:id="rId138">
         <w:r>
           <w:rPr>
             <w:rStyle w:val="Hyperlink"/>
@@ -2056,7 +2073,7 @@
           <w:ilvl w:val="0"/>
         </w:numPr>
       </w:pPr>
-      <w:hyperlink r:id="rId138">
+      <w:hyperlink r:id="rId139">
         <w:r>
           <w:rPr>
             <w:rStyle w:val="Hyperlink"/>
@@ -2073,7 +2090,7 @@
           <w:ilvl w:val="0"/>
         </w:numPr>
       </w:pPr>
-      <w:hyperlink r:id="rId139">
+      <w:hyperlink r:id="rId140">
         <w:r>
           <w:rPr>
             <w:rStyle w:val="Hyperlink"/>
@@ -2096,7 +2113,7 @@
       <w:r>
         <w:t xml:space="preserve"> </w:t>
       </w:r>
-      <w:hyperlink r:id="rId140">
+      <w:hyperlink r:id="rId141">
         <w:r>
           <w:rPr>
             <w:rStyle w:val="Hyperlink"/>
@@ -2113,7 +2130,7 @@
       <w:r>
         <w:t xml:space="preserve"> </w:t>
       </w:r>
-      <w:hyperlink r:id="rId141">
+      <w:hyperlink r:id="rId142">
         <w:r>
           <w:rPr>
             <w:rStyle w:val="Hyperlink"/>
@@ -2130,7 +2147,7 @@
           <w:ilvl w:val="0"/>
         </w:numPr>
       </w:pPr>
-      <w:hyperlink r:id="rId142">
+      <w:hyperlink r:id="rId143">
         <w:r>
           <w:rPr>
             <w:rStyle w:val="Hyperlink"/>
@@ -2147,7 +2164,7 @@
           <w:ilvl w:val="0"/>
         </w:numPr>
       </w:pPr>
-      <w:hyperlink r:id="rId143">
+      <w:hyperlink r:id="rId144">
         <w:r>
           <w:rPr>
             <w:rStyle w:val="Hyperlink"/>
@@ -2164,7 +2181,7 @@
           <w:ilvl w:val="0"/>
         </w:numPr>
       </w:pPr>
-      <w:hyperlink r:id="rId144">
+      <w:hyperlink r:id="rId145">
         <w:r>
           <w:rPr>
             <w:rStyle w:val="Hyperlink"/>
@@ -2181,7 +2198,7 @@
           <w:ilvl w:val="0"/>
         </w:numPr>
       </w:pPr>
-      <w:hyperlink r:id="rId145">
+      <w:hyperlink r:id="rId146">
         <w:r>
           <w:rPr>
             <w:rStyle w:val="Hyperlink"/>
@@ -2198,7 +2215,7 @@
           <w:ilvl w:val="0"/>
         </w:numPr>
       </w:pPr>
-      <w:hyperlink r:id="rId146">
+      <w:hyperlink r:id="rId147">
         <w:r>
           <w:rPr>
             <w:rStyle w:val="Hyperlink"/>
@@ -2215,7 +2232,7 @@
           <w:ilvl w:val="0"/>
         </w:numPr>
       </w:pPr>
-      <w:hyperlink r:id="rId147">
+      <w:hyperlink r:id="rId148">
         <w:r>
           <w:rPr>
             <w:rStyle w:val="Hyperlink"/>
@@ -2232,7 +2249,7 @@
           <w:ilvl w:val="0"/>
         </w:numPr>
       </w:pPr>
-      <w:hyperlink r:id="rId148">
+      <w:hyperlink r:id="rId149">
         <w:r>
           <w:rPr>
             <w:rStyle w:val="Hyperlink"/>
@@ -2249,7 +2266,7 @@
           <w:ilvl w:val="0"/>
         </w:numPr>
       </w:pPr>
-      <w:hyperlink r:id="rId149">
+      <w:hyperlink r:id="rId150">
         <w:r>
           <w:rPr>
             <w:rStyle w:val="Hyperlink"/>
@@ -2266,7 +2283,7 @@
           <w:ilvl w:val="0"/>
         </w:numPr>
       </w:pPr>
-      <w:hyperlink r:id="rId150">
+      <w:hyperlink r:id="rId151">
         <w:r>
           <w:rPr>
             <w:rStyle w:val="Hyperlink"/>
@@ -2283,7 +2300,7 @@
           <w:ilvl w:val="0"/>
         </w:numPr>
       </w:pPr>
-      <w:hyperlink r:id="rId151">
+      <w:hyperlink r:id="rId152">
         <w:r>
           <w:rPr>
             <w:rStyle w:val="Hyperlink"/>
@@ -2306,7 +2323,7 @@
       <w:r>
         <w:t xml:space="preserve"> </w:t>
       </w:r>
-      <w:hyperlink r:id="rId152">
+      <w:hyperlink r:id="rId153">
         <w:r>
           <w:rPr>
             <w:rStyle w:val="Hyperlink"/>
@@ -2320,7 +2337,7 @@
       <w:r>
         <w:t xml:space="preserve"> </w:t>
       </w:r>
-      <w:hyperlink r:id="rId153">
+      <w:hyperlink r:id="rId154">
         <w:r>
           <w:rPr>
             <w:rStyle w:val="Hyperlink"/>
@@ -2334,7 +2351,7 @@
       <w:r>
         <w:t xml:space="preserve"> </w:t>
       </w:r>
-      <w:hyperlink r:id="rId154">
+      <w:hyperlink r:id="rId155">
         <w:r>
           <w:rPr>
             <w:rStyle w:val="Hyperlink"/>
@@ -2351,7 +2368,7 @@
       <w:r>
         <w:t xml:space="preserve"> </w:t>
       </w:r>
-      <w:hyperlink r:id="rId155">
+      <w:hyperlink r:id="rId156">
         <w:r>
           <w:rPr>
             <w:rStyle w:val="Hyperlink"/>
@@ -2368,7 +2385,7 @@
           <w:ilvl w:val="0"/>
         </w:numPr>
       </w:pPr>
-      <w:hyperlink r:id="rId156">
+      <w:hyperlink r:id="rId157">
         <w:r>
           <w:rPr>
             <w:rStyle w:val="Hyperlink"/>
@@ -2385,7 +2402,7 @@
           <w:ilvl w:val="0"/>
         </w:numPr>
       </w:pPr>
-      <w:hyperlink r:id="rId157">
+      <w:hyperlink r:id="rId158">
         <w:r>
           <w:rPr>
             <w:rStyle w:val="Hyperlink"/>
@@ -2402,7 +2419,7 @@
           <w:ilvl w:val="0"/>
         </w:numPr>
       </w:pPr>
-      <w:hyperlink r:id="rId158">
+      <w:hyperlink r:id="rId159">
         <w:r>
           <w:rPr>
             <w:rStyle w:val="Hyperlink"/>
@@ -2419,7 +2436,7 @@
           <w:ilvl w:val="0"/>
         </w:numPr>
       </w:pPr>
-      <w:hyperlink r:id="rId159">
+      <w:hyperlink r:id="rId160">
         <w:r>
           <w:rPr>
             <w:rStyle w:val="Hyperlink"/>
@@ -2432,8 +2449,8 @@
       <w:pPr>
         <w:pStyle w:val="Heading2"/>
       </w:pPr>
-      <w:bookmarkStart w:id="160" w:name="libros"/>
-      <w:bookmarkEnd w:id="160"/>
+      <w:bookmarkStart w:id="161" w:name="libros"/>
+      <w:bookmarkEnd w:id="161"/>
       <w:r>
         <w:t xml:space="preserve">Libros</w:t>
       </w:r>
@@ -2446,7 +2463,7 @@
           <w:ilvl w:val="0"/>
         </w:numPr>
       </w:pPr>
-      <w:hyperlink r:id="rId161">
+      <w:hyperlink r:id="rId162">
         <w:r>
           <w:rPr>
             <w:rStyle w:val="Hyperlink"/>
@@ -2463,7 +2480,7 @@
           <w:ilvl w:val="0"/>
         </w:numPr>
       </w:pPr>
-      <w:hyperlink r:id="rId162">
+      <w:hyperlink r:id="rId163">
         <w:r>
           <w:rPr>
             <w:rStyle w:val="Hyperlink"/>
@@ -2480,7 +2497,7 @@
           <w:ilvl w:val="0"/>
         </w:numPr>
       </w:pPr>
-      <w:hyperlink r:id="rId163">
+      <w:hyperlink r:id="rId164">
         <w:r>
           <w:rPr>
             <w:rStyle w:val="Hyperlink"/>
@@ -2497,7 +2514,7 @@
           <w:ilvl w:val="0"/>
         </w:numPr>
       </w:pPr>
-      <w:hyperlink r:id="rId164">
+      <w:hyperlink r:id="rId165">
         <w:r>
           <w:rPr>
             <w:rStyle w:val="Hyperlink"/>
@@ -2514,7 +2531,7 @@
           <w:ilvl w:val="0"/>
         </w:numPr>
       </w:pPr>
-      <w:hyperlink r:id="rId165">
+      <w:hyperlink r:id="rId166">
         <w:r>
           <w:rPr>
             <w:rStyle w:val="Hyperlink"/>
@@ -2531,7 +2548,7 @@
           <w:ilvl w:val="0"/>
         </w:numPr>
       </w:pPr>
-      <w:hyperlink r:id="rId166">
+      <w:hyperlink r:id="rId167">
         <w:r>
           <w:rPr>
             <w:rStyle w:val="Hyperlink"/>
@@ -2548,7 +2565,7 @@
           <w:ilvl w:val="0"/>
         </w:numPr>
       </w:pPr>
-      <w:hyperlink r:id="rId167">
+      <w:hyperlink r:id="rId168">
         <w:r>
           <w:rPr>
             <w:rStyle w:val="Hyperlink"/>
@@ -2565,7 +2582,7 @@
           <w:ilvl w:val="0"/>
         </w:numPr>
       </w:pPr>
-      <w:hyperlink r:id="rId168">
+      <w:hyperlink r:id="rId169">
         <w:r>
           <w:rPr>
             <w:rStyle w:val="Hyperlink"/>
@@ -2582,7 +2599,7 @@
           <w:ilvl w:val="0"/>
         </w:numPr>
       </w:pPr>
-      <w:hyperlink r:id="rId169">
+      <w:hyperlink r:id="rId170">
         <w:r>
           <w:rPr>
             <w:rStyle w:val="Hyperlink"/>
@@ -2605,7 +2622,7 @@
       <w:r>
         <w:t xml:space="preserve"> </w:t>
       </w:r>
-      <w:hyperlink r:id="rId170">
+      <w:hyperlink r:id="rId171">
         <w:r>
           <w:rPr>
             <w:rStyle w:val="Hyperlink"/>
@@ -2622,7 +2639,7 @@
       <w:r>
         <w:t xml:space="preserve"> </w:t>
       </w:r>
-      <w:hyperlink r:id="rId171">
+      <w:hyperlink r:id="rId172">
         <w:r>
           <w:rPr>
             <w:rStyle w:val="Hyperlink"/>
@@ -2645,7 +2662,7 @@
       <w:r>
         <w:t xml:space="preserve"> </w:t>
       </w:r>
-      <w:hyperlink r:id="rId172">
+      <w:hyperlink r:id="rId173">
         <w:r>
           <w:rPr>
             <w:rStyle w:val="Hyperlink"/>
@@ -2662,7 +2679,7 @@
       <w:r>
         <w:t xml:space="preserve"> </w:t>
       </w:r>
-      <w:hyperlink r:id="rId173">
+      <w:hyperlink r:id="rId174">
         <w:r>
           <w:rPr>
             <w:rStyle w:val="Hyperlink"/>
@@ -2685,7 +2702,7 @@
       <w:r>
         <w:t xml:space="preserve"> </w:t>
       </w:r>
-      <w:hyperlink r:id="rId174">
+      <w:hyperlink r:id="rId175">
         <w:r>
           <w:rPr>
             <w:rStyle w:val="Hyperlink"/>
@@ -2702,7 +2719,7 @@
       <w:r>
         <w:t xml:space="preserve"> </w:t>
       </w:r>
-      <w:hyperlink r:id="rId175">
+      <w:hyperlink r:id="rId176">
         <w:r>
           <w:rPr>
             <w:rStyle w:val="Hyperlink"/>
@@ -2725,7 +2742,7 @@
       <w:r>
         <w:t xml:space="preserve"> </w:t>
       </w:r>
-      <w:hyperlink r:id="rId176">
+      <w:hyperlink r:id="rId177">
         <w:r>
           <w:rPr>
             <w:rStyle w:val="Hyperlink"/>
@@ -2742,7 +2759,7 @@
       <w:r>
         <w:t xml:space="preserve"> </w:t>
       </w:r>
-      <w:hyperlink r:id="rId177">
+      <w:hyperlink r:id="rId178">
         <w:r>
           <w:rPr>
             <w:rStyle w:val="Hyperlink"/>
@@ -2765,7 +2782,7 @@
       <w:r>
         <w:t xml:space="preserve"> </w:t>
       </w:r>
-      <w:hyperlink r:id="rId178">
+      <w:hyperlink r:id="rId179">
         <w:r>
           <w:rPr>
             <w:rStyle w:val="Hyperlink"/>
@@ -2782,7 +2799,7 @@
       <w:r>
         <w:t xml:space="preserve"> </w:t>
       </w:r>
-      <w:hyperlink r:id="rId179">
+      <w:hyperlink r:id="rId180">
         <w:r>
           <w:rPr>
             <w:rStyle w:val="Hyperlink"/>
@@ -2805,7 +2822,7 @@
       <w:r>
         <w:t xml:space="preserve"> </w:t>
       </w:r>
-      <w:hyperlink r:id="rId180">
+      <w:hyperlink r:id="rId181">
         <w:r>
           <w:rPr>
             <w:rStyle w:val="Hyperlink"/>
@@ -2822,7 +2839,7 @@
       <w:r>
         <w:t xml:space="preserve"> </w:t>
       </w:r>
-      <w:hyperlink r:id="rId181">
+      <w:hyperlink r:id="rId182">
         <w:r>
           <w:rPr>
             <w:rStyle w:val="Hyperlink"/>
@@ -2839,7 +2856,7 @@
           <w:ilvl w:val="0"/>
         </w:numPr>
       </w:pPr>
-      <w:hyperlink r:id="rId182">
+      <w:hyperlink r:id="rId183">
         <w:r>
           <w:rPr>
             <w:rStyle w:val="Hyperlink"/>
@@ -2856,7 +2873,7 @@
           <w:ilvl w:val="0"/>
         </w:numPr>
       </w:pPr>
-      <w:hyperlink r:id="rId183">
+      <w:hyperlink r:id="rId184">
         <w:r>
           <w:rPr>
             <w:rStyle w:val="Hyperlink"/>
@@ -2873,7 +2890,7 @@
           <w:ilvl w:val="0"/>
         </w:numPr>
       </w:pPr>
-      <w:hyperlink r:id="rId184">
+      <w:hyperlink r:id="rId185">
         <w:r>
           <w:rPr>
             <w:rStyle w:val="Hyperlink"/>
@@ -2990,7 +3007,7 @@
     </w:lvl>
   </w:abstractNum>
   <w:abstractNum w:abstractNumId="990">
-    <w:nsid w:val="9342b3cc"/>
+    <w:nsid w:val="17896d67"/>
     <w:multiLevelType w:val="multilevel"/>
     <w:lvl w:ilvl="0">
       <w:numFmt w:val="bullet"/>
@@ -3071,7 +3088,7 @@
     </w:lvl>
   </w:abstractNum>
   <w:abstractNum w:abstractNumId="991">
-    <w:nsid w:val="fce7d883"/>
+    <w:nsid w:val="c31c0dcd"/>
     <w:multiLevelType w:val="multilevel"/>
     <w:lvl w:ilvl="0">
       <w:numFmt w:val="bullet"/>

</xml_diff>

<commit_message>
BBC Visual and Data Journalism cookbook for R graphics
</commit_message>
<xml_diff>
--- a/Open_Data_Enlaces.docx
+++ b/Open_Data_Enlaces.docx
@@ -21,7 +21,7 @@
         <w:pStyle w:val="Date"/>
       </w:pPr>
       <w:r>
-        <w:t xml:space="preserve">2019-01-29</w:t>
+        <w:t xml:space="preserve">2019-02-06</w:t>
       </w:r>
     </w:p>
     <w:p>
@@ -2913,6 +2913,23 @@
             <w:rStyle w:val="Hyperlink"/>
           </w:rPr>
           <w:t xml:space="preserve">Efficient R programming</w:t>
+        </w:r>
+      </w:hyperlink>
+    </w:p>
+    <w:p>
+      <w:pPr>
+        <w:pStyle w:val="Compact"/>
+        <w:numPr>
+          <w:numId w:val="1003"/>
+          <w:ilvl w:val="0"/>
+        </w:numPr>
+      </w:pPr>
+      <w:hyperlink r:id="rId187">
+        <w:r>
+          <w:rPr>
+            <w:rStyle w:val="Hyperlink"/>
+          </w:rPr>
+          <w:t xml:space="preserve">BBC Visual and Data Journalism cookbook for R graphics</w:t>
         </w:r>
       </w:hyperlink>
     </w:p>
@@ -3024,7 +3041,7 @@
     </w:lvl>
   </w:abstractNum>
   <w:abstractNum w:abstractNumId="990">
-    <w:nsid w:val="b7351420"/>
+    <w:nsid w:val="5fc90045"/>
     <w:multiLevelType w:val="multilevel"/>
     <w:lvl w:ilvl="0">
       <w:numFmt w:val="bullet"/>
@@ -3105,7 +3122,7 @@
     </w:lvl>
   </w:abstractNum>
   <w:abstractNum w:abstractNumId="991">
-    <w:nsid w:val="d1e87fe7"/>
+    <w:nsid w:val="9481a196"/>
     <w:multiLevelType w:val="multilevel"/>
     <w:lvl w:ilvl="0">
       <w:numFmt w:val="bullet"/>

</xml_diff>

<commit_message>
Common Probability Distributions: The Data Scientist’s Crib Sheet
</commit_message>
<xml_diff>
--- a/Open_Data_Enlaces.docx
+++ b/Open_Data_Enlaces.docx
@@ -21,7 +21,7 @@
         <w:pStyle w:val="Date"/>
       </w:pPr>
       <w:r>
-        <w:t xml:space="preserve">2019-02-08</w:t>
+        <w:t xml:space="preserve">2019-02-21</w:t>
       </w:r>
     </w:p>
     <w:p>
@@ -2566,10 +2566,27 @@
     </w:p>
     <w:p>
       <w:pPr>
+        <w:pStyle w:val="Compact"/>
+        <w:numPr>
+          <w:numId w:val="1002"/>
+          <w:ilvl w:val="0"/>
+        </w:numPr>
+      </w:pPr>
+      <w:hyperlink r:id="rId168">
+        <w:r>
+          <w:rPr>
+            <w:rStyle w:val="Hyperlink"/>
+          </w:rPr>
+          <w:t xml:space="preserve">Common Probability Distributions: The Data Scientist’s Crib Sheet</w:t>
+        </w:r>
+      </w:hyperlink>
+    </w:p>
+    <w:p>
+      <w:pPr>
         <w:pStyle w:val="Heading2"/>
       </w:pPr>
-      <w:bookmarkStart w:id="168" w:name="libros"/>
-      <w:bookmarkEnd w:id="168"/>
+      <w:bookmarkStart w:id="169" w:name="libros"/>
+      <w:bookmarkEnd w:id="169"/>
       <w:r>
         <w:t xml:space="preserve">Libros</w:t>
       </w:r>
@@ -2582,7 +2599,7 @@
           <w:ilvl w:val="0"/>
         </w:numPr>
       </w:pPr>
-      <w:hyperlink r:id="rId169">
+      <w:hyperlink r:id="rId170">
         <w:r>
           <w:rPr>
             <w:rStyle w:val="Hyperlink"/>
@@ -2599,7 +2616,7 @@
           <w:ilvl w:val="0"/>
         </w:numPr>
       </w:pPr>
-      <w:hyperlink r:id="rId170">
+      <w:hyperlink r:id="rId171">
         <w:r>
           <w:rPr>
             <w:rStyle w:val="Hyperlink"/>
@@ -2616,7 +2633,7 @@
           <w:ilvl w:val="0"/>
         </w:numPr>
       </w:pPr>
-      <w:hyperlink r:id="rId171">
+      <w:hyperlink r:id="rId172">
         <w:r>
           <w:rPr>
             <w:rStyle w:val="Hyperlink"/>
@@ -2633,7 +2650,7 @@
           <w:ilvl w:val="0"/>
         </w:numPr>
       </w:pPr>
-      <w:hyperlink r:id="rId172">
+      <w:hyperlink r:id="rId173">
         <w:r>
           <w:rPr>
             <w:rStyle w:val="Hyperlink"/>
@@ -2650,7 +2667,7 @@
           <w:ilvl w:val="0"/>
         </w:numPr>
       </w:pPr>
-      <w:hyperlink r:id="rId173">
+      <w:hyperlink r:id="rId174">
         <w:r>
           <w:rPr>
             <w:rStyle w:val="Hyperlink"/>
@@ -2667,7 +2684,7 @@
           <w:ilvl w:val="0"/>
         </w:numPr>
       </w:pPr>
-      <w:hyperlink r:id="rId174">
+      <w:hyperlink r:id="rId175">
         <w:r>
           <w:rPr>
             <w:rStyle w:val="Hyperlink"/>
@@ -2684,7 +2701,7 @@
           <w:ilvl w:val="0"/>
         </w:numPr>
       </w:pPr>
-      <w:hyperlink r:id="rId175">
+      <w:hyperlink r:id="rId176">
         <w:r>
           <w:rPr>
             <w:rStyle w:val="Hyperlink"/>
@@ -2701,7 +2718,7 @@
           <w:ilvl w:val="0"/>
         </w:numPr>
       </w:pPr>
-      <w:hyperlink r:id="rId176">
+      <w:hyperlink r:id="rId177">
         <w:r>
           <w:rPr>
             <w:rStyle w:val="Hyperlink"/>
@@ -2718,7 +2735,7 @@
           <w:ilvl w:val="0"/>
         </w:numPr>
       </w:pPr>
-      <w:hyperlink r:id="rId177">
+      <w:hyperlink r:id="rId178">
         <w:r>
           <w:rPr>
             <w:rStyle w:val="Hyperlink"/>
@@ -2741,7 +2758,7 @@
       <w:r>
         <w:t xml:space="preserve"> </w:t>
       </w:r>
-      <w:hyperlink r:id="rId178">
+      <w:hyperlink r:id="rId179">
         <w:r>
           <w:rPr>
             <w:rStyle w:val="Hyperlink"/>
@@ -2758,7 +2775,7 @@
       <w:r>
         <w:t xml:space="preserve"> </w:t>
       </w:r>
-      <w:hyperlink r:id="rId179">
+      <w:hyperlink r:id="rId180">
         <w:r>
           <w:rPr>
             <w:rStyle w:val="Hyperlink"/>
@@ -2781,7 +2798,7 @@
       <w:r>
         <w:t xml:space="preserve"> </w:t>
       </w:r>
-      <w:hyperlink r:id="rId180">
+      <w:hyperlink r:id="rId181">
         <w:r>
           <w:rPr>
             <w:rStyle w:val="Hyperlink"/>
@@ -2798,7 +2815,7 @@
       <w:r>
         <w:t xml:space="preserve"> </w:t>
       </w:r>
-      <w:hyperlink r:id="rId181">
+      <w:hyperlink r:id="rId182">
         <w:r>
           <w:rPr>
             <w:rStyle w:val="Hyperlink"/>
@@ -2821,7 +2838,7 @@
       <w:r>
         <w:t xml:space="preserve"> </w:t>
       </w:r>
-      <w:hyperlink r:id="rId182">
+      <w:hyperlink r:id="rId183">
         <w:r>
           <w:rPr>
             <w:rStyle w:val="Hyperlink"/>
@@ -2838,7 +2855,7 @@
       <w:r>
         <w:t xml:space="preserve"> </w:t>
       </w:r>
-      <w:hyperlink r:id="rId183">
+      <w:hyperlink r:id="rId184">
         <w:r>
           <w:rPr>
             <w:rStyle w:val="Hyperlink"/>
@@ -2861,7 +2878,7 @@
       <w:r>
         <w:t xml:space="preserve"> </w:t>
       </w:r>
-      <w:hyperlink r:id="rId184">
+      <w:hyperlink r:id="rId185">
         <w:r>
           <w:rPr>
             <w:rStyle w:val="Hyperlink"/>
@@ -2878,7 +2895,7 @@
       <w:r>
         <w:t xml:space="preserve"> </w:t>
       </w:r>
-      <w:hyperlink r:id="rId185">
+      <w:hyperlink r:id="rId186">
         <w:r>
           <w:rPr>
             <w:rStyle w:val="Hyperlink"/>
@@ -2901,7 +2918,7 @@
       <w:r>
         <w:t xml:space="preserve"> </w:t>
       </w:r>
-      <w:hyperlink r:id="rId186">
+      <w:hyperlink r:id="rId187">
         <w:r>
           <w:rPr>
             <w:rStyle w:val="Hyperlink"/>
@@ -2918,7 +2935,7 @@
       <w:r>
         <w:t xml:space="preserve"> </w:t>
       </w:r>
-      <w:hyperlink r:id="rId187">
+      <w:hyperlink r:id="rId188">
         <w:r>
           <w:rPr>
             <w:rStyle w:val="Hyperlink"/>
@@ -2941,7 +2958,7 @@
       <w:r>
         <w:t xml:space="preserve"> </w:t>
       </w:r>
-      <w:hyperlink r:id="rId188">
+      <w:hyperlink r:id="rId189">
         <w:r>
           <w:rPr>
             <w:rStyle w:val="Hyperlink"/>
@@ -2958,7 +2975,7 @@
       <w:r>
         <w:t xml:space="preserve"> </w:t>
       </w:r>
-      <w:hyperlink r:id="rId189">
+      <w:hyperlink r:id="rId190">
         <w:r>
           <w:rPr>
             <w:rStyle w:val="Hyperlink"/>
@@ -2975,7 +2992,7 @@
           <w:ilvl w:val="0"/>
         </w:numPr>
       </w:pPr>
-      <w:hyperlink r:id="rId190">
+      <w:hyperlink r:id="rId191">
         <w:r>
           <w:rPr>
             <w:rStyle w:val="Hyperlink"/>
@@ -2992,7 +3009,7 @@
           <w:ilvl w:val="0"/>
         </w:numPr>
       </w:pPr>
-      <w:hyperlink r:id="rId191">
+      <w:hyperlink r:id="rId192">
         <w:r>
           <w:rPr>
             <w:rStyle w:val="Hyperlink"/>
@@ -3009,7 +3026,7 @@
           <w:ilvl w:val="0"/>
         </w:numPr>
       </w:pPr>
-      <w:hyperlink r:id="rId192">
+      <w:hyperlink r:id="rId193">
         <w:r>
           <w:rPr>
             <w:rStyle w:val="Hyperlink"/>
@@ -3026,7 +3043,7 @@
           <w:ilvl w:val="0"/>
         </w:numPr>
       </w:pPr>
-      <w:hyperlink r:id="rId193">
+      <w:hyperlink r:id="rId194">
         <w:r>
           <w:rPr>
             <w:rStyle w:val="Hyperlink"/>
@@ -3143,7 +3160,7 @@
     </w:lvl>
   </w:abstractNum>
   <w:abstractNum w:abstractNumId="990">
-    <w:nsid w:val="67a78199"/>
+    <w:nsid w:val="10626ed7"/>
     <w:multiLevelType w:val="multilevel"/>
     <w:lvl w:ilvl="0">
       <w:numFmt w:val="bullet"/>
@@ -3224,7 +3241,7 @@
     </w:lvl>
   </w:abstractNum>
   <w:abstractNum w:abstractNumId="991">
-    <w:nsid w:val="2fc6da31"/>
+    <w:nsid w:val="71bbe372"/>
     <w:multiLevelType w:val="multilevel"/>
     <w:lvl w:ilvl="0">
       <w:numFmt w:val="bullet"/>

</xml_diff>

<commit_message>
The world’s economic database
</commit_message>
<xml_diff>
--- a/Open_Data_Enlaces.docx
+++ b/Open_Data_Enlaces.docx
@@ -21,7 +21,7 @@
         <w:pStyle w:val="Date"/>
       </w:pPr>
       <w:r>
-        <w:t xml:space="preserve">2019-02-21</w:t>
+        <w:t xml:space="preserve">2019-03-18</w:t>
       </w:r>
     </w:p>
     <w:p>
@@ -1541,10 +1541,27 @@
     </w:p>
     <w:p>
       <w:pPr>
+        <w:pStyle w:val="Compact"/>
+        <w:numPr>
+          <w:numId w:val="1001"/>
+          <w:ilvl w:val="0"/>
+        </w:numPr>
+      </w:pPr>
+      <w:hyperlink r:id="rId108">
+        <w:r>
+          <w:rPr>
+            <w:rStyle w:val="Hyperlink"/>
+          </w:rPr>
+          <w:t xml:space="preserve">The world’s economic database</w:t>
+        </w:r>
+      </w:hyperlink>
+    </w:p>
+    <w:p>
+      <w:pPr>
         <w:pStyle w:val="Heading2"/>
       </w:pPr>
-      <w:bookmarkStart w:id="108" w:name="otras-referencias-interesantes"/>
-      <w:bookmarkEnd w:id="108"/>
+      <w:bookmarkStart w:id="109" w:name="otras-referencias-interesantes"/>
+      <w:bookmarkEnd w:id="109"/>
       <w:r>
         <w:t xml:space="preserve">Otras referencias interesantes</w:t>
       </w:r>
@@ -1557,7 +1574,7 @@
           <w:ilvl w:val="0"/>
         </w:numPr>
       </w:pPr>
-      <w:hyperlink r:id="rId109">
+      <w:hyperlink r:id="rId110">
         <w:r>
           <w:rPr>
             <w:rStyle w:val="Hyperlink"/>
@@ -1574,7 +1591,7 @@
           <w:ilvl w:val="0"/>
         </w:numPr>
       </w:pPr>
-      <w:hyperlink r:id="rId110">
+      <w:hyperlink r:id="rId111">
         <w:r>
           <w:rPr>
             <w:rStyle w:val="Hyperlink"/>
@@ -1591,7 +1608,7 @@
           <w:ilvl w:val="0"/>
         </w:numPr>
       </w:pPr>
-      <w:hyperlink r:id="rId111">
+      <w:hyperlink r:id="rId112">
         <w:r>
           <w:rPr>
             <w:rStyle w:val="Hyperlink"/>
@@ -1608,7 +1625,7 @@
           <w:ilvl w:val="0"/>
         </w:numPr>
       </w:pPr>
-      <w:hyperlink r:id="rId112">
+      <w:hyperlink r:id="rId113">
         <w:r>
           <w:rPr>
             <w:rStyle w:val="Hyperlink"/>
@@ -1625,7 +1642,7 @@
           <w:ilvl w:val="0"/>
         </w:numPr>
       </w:pPr>
-      <w:hyperlink r:id="rId113">
+      <w:hyperlink r:id="rId114">
         <w:r>
           <w:rPr>
             <w:rStyle w:val="Hyperlink"/>
@@ -1642,7 +1659,7 @@
           <w:ilvl w:val="0"/>
         </w:numPr>
       </w:pPr>
-      <w:hyperlink r:id="rId114">
+      <w:hyperlink r:id="rId115">
         <w:r>
           <w:rPr>
             <w:rStyle w:val="Hyperlink"/>
@@ -1659,7 +1676,7 @@
           <w:ilvl w:val="0"/>
         </w:numPr>
       </w:pPr>
-      <w:hyperlink r:id="rId115">
+      <w:hyperlink r:id="rId116">
         <w:r>
           <w:rPr>
             <w:rStyle w:val="Hyperlink"/>
@@ -1676,7 +1693,7 @@
           <w:ilvl w:val="0"/>
         </w:numPr>
       </w:pPr>
-      <w:hyperlink r:id="rId116">
+      <w:hyperlink r:id="rId117">
         <w:r>
           <w:rPr>
             <w:rStyle w:val="Hyperlink"/>
@@ -1693,7 +1710,7 @@
           <w:ilvl w:val="0"/>
         </w:numPr>
       </w:pPr>
-      <w:hyperlink r:id="rId117">
+      <w:hyperlink r:id="rId118">
         <w:r>
           <w:rPr>
             <w:rStyle w:val="Hyperlink"/>
@@ -1710,7 +1727,7 @@
           <w:ilvl w:val="0"/>
         </w:numPr>
       </w:pPr>
-      <w:hyperlink r:id="rId118">
+      <w:hyperlink r:id="rId119">
         <w:r>
           <w:rPr>
             <w:rStyle w:val="Hyperlink"/>
@@ -1727,7 +1744,7 @@
           <w:ilvl w:val="0"/>
         </w:numPr>
       </w:pPr>
-      <w:hyperlink r:id="rId119">
+      <w:hyperlink r:id="rId120">
         <w:r>
           <w:rPr>
             <w:rStyle w:val="Hyperlink"/>
@@ -1744,7 +1761,7 @@
           <w:ilvl w:val="0"/>
         </w:numPr>
       </w:pPr>
-      <w:hyperlink r:id="rId120">
+      <w:hyperlink r:id="rId121">
         <w:r>
           <w:rPr>
             <w:rStyle w:val="Hyperlink"/>
@@ -1761,7 +1778,7 @@
           <w:ilvl w:val="0"/>
         </w:numPr>
       </w:pPr>
-      <w:hyperlink r:id="rId121">
+      <w:hyperlink r:id="rId122">
         <w:r>
           <w:rPr>
             <w:rStyle w:val="Hyperlink"/>
@@ -1778,7 +1795,7 @@
           <w:ilvl w:val="0"/>
         </w:numPr>
       </w:pPr>
-      <w:hyperlink r:id="rId122">
+      <w:hyperlink r:id="rId123">
         <w:r>
           <w:rPr>
             <w:rStyle w:val="Hyperlink"/>
@@ -1795,7 +1812,7 @@
           <w:ilvl w:val="0"/>
         </w:numPr>
       </w:pPr>
-      <w:hyperlink r:id="rId123">
+      <w:hyperlink r:id="rId124">
         <w:r>
           <w:rPr>
             <w:rStyle w:val="Hyperlink"/>
@@ -1812,7 +1829,7 @@
           <w:ilvl w:val="0"/>
         </w:numPr>
       </w:pPr>
-      <w:hyperlink r:id="rId124">
+      <w:hyperlink r:id="rId125">
         <w:r>
           <w:rPr>
             <w:rStyle w:val="Hyperlink"/>
@@ -1829,7 +1846,7 @@
           <w:ilvl w:val="0"/>
         </w:numPr>
       </w:pPr>
-      <w:hyperlink r:id="rId125">
+      <w:hyperlink r:id="rId126">
         <w:r>
           <w:rPr>
             <w:rStyle w:val="Hyperlink"/>
@@ -1846,7 +1863,7 @@
           <w:ilvl w:val="0"/>
         </w:numPr>
       </w:pPr>
-      <w:hyperlink r:id="rId126">
+      <w:hyperlink r:id="rId127">
         <w:r>
           <w:rPr>
             <w:rStyle w:val="Hyperlink"/>
@@ -1869,7 +1886,7 @@
       <w:r>
         <w:t xml:space="preserve"> </w:t>
       </w:r>
-      <w:hyperlink r:id="rId127">
+      <w:hyperlink r:id="rId128">
         <w:r>
           <w:rPr>
             <w:rStyle w:val="Hyperlink"/>
@@ -1886,7 +1903,7 @@
       <w:r>
         <w:t xml:space="preserve"> </w:t>
       </w:r>
-      <w:hyperlink r:id="rId128">
+      <w:hyperlink r:id="rId129">
         <w:r>
           <w:rPr>
             <w:rStyle w:val="Hyperlink"/>
@@ -1903,7 +1920,7 @@
           <w:ilvl w:val="0"/>
         </w:numPr>
       </w:pPr>
-      <w:hyperlink r:id="rId129">
+      <w:hyperlink r:id="rId130">
         <w:r>
           <w:rPr>
             <w:rStyle w:val="Hyperlink"/>
@@ -1920,7 +1937,7 @@
           <w:ilvl w:val="0"/>
         </w:numPr>
       </w:pPr>
-      <w:hyperlink r:id="rId130">
+      <w:hyperlink r:id="rId131">
         <w:r>
           <w:rPr>
             <w:rStyle w:val="Hyperlink"/>
@@ -1937,7 +1954,7 @@
           <w:ilvl w:val="0"/>
         </w:numPr>
       </w:pPr>
-      <w:hyperlink r:id="rId131">
+      <w:hyperlink r:id="rId132">
         <w:r>
           <w:rPr>
             <w:rStyle w:val="Hyperlink"/>
@@ -1954,7 +1971,7 @@
           <w:ilvl w:val="0"/>
         </w:numPr>
       </w:pPr>
-      <w:hyperlink r:id="rId132">
+      <w:hyperlink r:id="rId133">
         <w:r>
           <w:rPr>
             <w:rStyle w:val="Hyperlink"/>
@@ -1971,7 +1988,7 @@
           <w:ilvl w:val="0"/>
         </w:numPr>
       </w:pPr>
-      <w:hyperlink r:id="rId133">
+      <w:hyperlink r:id="rId134">
         <w:r>
           <w:rPr>
             <w:rStyle w:val="Hyperlink"/>
@@ -1988,7 +2005,7 @@
           <w:ilvl w:val="0"/>
         </w:numPr>
       </w:pPr>
-      <w:hyperlink r:id="rId134">
+      <w:hyperlink r:id="rId135">
         <w:r>
           <w:rPr>
             <w:rStyle w:val="Hyperlink"/>
@@ -2005,7 +2022,7 @@
           <w:ilvl w:val="0"/>
         </w:numPr>
       </w:pPr>
-      <w:hyperlink r:id="rId135">
+      <w:hyperlink r:id="rId136">
         <w:r>
           <w:rPr>
             <w:rStyle w:val="Hyperlink"/>
@@ -2022,7 +2039,7 @@
           <w:ilvl w:val="0"/>
         </w:numPr>
       </w:pPr>
-      <w:hyperlink r:id="rId136">
+      <w:hyperlink r:id="rId137">
         <w:r>
           <w:rPr>
             <w:rStyle w:val="Hyperlink"/>
@@ -2039,7 +2056,7 @@
           <w:ilvl w:val="0"/>
         </w:numPr>
       </w:pPr>
-      <w:hyperlink r:id="rId137">
+      <w:hyperlink r:id="rId138">
         <w:r>
           <w:rPr>
             <w:rStyle w:val="Hyperlink"/>
@@ -2056,7 +2073,7 @@
           <w:ilvl w:val="0"/>
         </w:numPr>
       </w:pPr>
-      <w:hyperlink r:id="rId138">
+      <w:hyperlink r:id="rId139">
         <w:r>
           <w:rPr>
             <w:rStyle w:val="Hyperlink"/>
@@ -2073,7 +2090,7 @@
           <w:ilvl w:val="0"/>
         </w:numPr>
       </w:pPr>
-      <w:hyperlink r:id="rId139">
+      <w:hyperlink r:id="rId140">
         <w:r>
           <w:rPr>
             <w:rStyle w:val="Hyperlink"/>
@@ -2090,7 +2107,7 @@
           <w:ilvl w:val="0"/>
         </w:numPr>
       </w:pPr>
-      <w:hyperlink r:id="rId140">
+      <w:hyperlink r:id="rId141">
         <w:r>
           <w:rPr>
             <w:rStyle w:val="Hyperlink"/>
@@ -2107,7 +2124,7 @@
           <w:ilvl w:val="0"/>
         </w:numPr>
       </w:pPr>
-      <w:hyperlink r:id="rId141">
+      <w:hyperlink r:id="rId142">
         <w:r>
           <w:rPr>
             <w:rStyle w:val="Hyperlink"/>
@@ -2124,7 +2141,7 @@
           <w:ilvl w:val="0"/>
         </w:numPr>
       </w:pPr>
-      <w:hyperlink r:id="rId142">
+      <w:hyperlink r:id="rId143">
         <w:r>
           <w:rPr>
             <w:rStyle w:val="Hyperlink"/>
@@ -2141,7 +2158,7 @@
       <w:r>
         <w:t xml:space="preserve"> </w:t>
       </w:r>
-      <w:hyperlink r:id="rId143">
+      <w:hyperlink r:id="rId144">
         <w:r>
           <w:rPr>
             <w:rStyle w:val="Hyperlink"/>
@@ -2158,7 +2175,7 @@
           <w:ilvl w:val="0"/>
         </w:numPr>
       </w:pPr>
-      <w:hyperlink r:id="rId144">
+      <w:hyperlink r:id="rId145">
         <w:r>
           <w:rPr>
             <w:rStyle w:val="Hyperlink"/>
@@ -2175,7 +2192,7 @@
           <w:ilvl w:val="0"/>
         </w:numPr>
       </w:pPr>
-      <w:hyperlink r:id="rId145">
+      <w:hyperlink r:id="rId146">
         <w:r>
           <w:rPr>
             <w:rStyle w:val="Hyperlink"/>
@@ -2192,7 +2209,7 @@
           <w:ilvl w:val="0"/>
         </w:numPr>
       </w:pPr>
-      <w:hyperlink r:id="rId146">
+      <w:hyperlink r:id="rId147">
         <w:r>
           <w:rPr>
             <w:rStyle w:val="Hyperlink"/>
@@ -2209,7 +2226,7 @@
           <w:ilvl w:val="0"/>
         </w:numPr>
       </w:pPr>
-      <w:hyperlink r:id="rId147">
+      <w:hyperlink r:id="rId148">
         <w:r>
           <w:rPr>
             <w:rStyle w:val="Hyperlink"/>
@@ -2232,7 +2249,7 @@
       <w:r>
         <w:t xml:space="preserve"> </w:t>
       </w:r>
-      <w:hyperlink r:id="rId148">
+      <w:hyperlink r:id="rId149">
         <w:r>
           <w:rPr>
             <w:rStyle w:val="Hyperlink"/>
@@ -2249,7 +2266,7 @@
       <w:r>
         <w:t xml:space="preserve"> </w:t>
       </w:r>
-      <w:hyperlink r:id="rId149">
+      <w:hyperlink r:id="rId150">
         <w:r>
           <w:rPr>
             <w:rStyle w:val="Hyperlink"/>
@@ -2266,7 +2283,7 @@
           <w:ilvl w:val="0"/>
         </w:numPr>
       </w:pPr>
-      <w:hyperlink r:id="rId150">
+      <w:hyperlink r:id="rId151">
         <w:r>
           <w:rPr>
             <w:rStyle w:val="Hyperlink"/>
@@ -2283,7 +2300,7 @@
           <w:ilvl w:val="0"/>
         </w:numPr>
       </w:pPr>
-      <w:hyperlink r:id="rId151">
+      <w:hyperlink r:id="rId152">
         <w:r>
           <w:rPr>
             <w:rStyle w:val="Hyperlink"/>
@@ -2300,7 +2317,7 @@
           <w:ilvl w:val="0"/>
         </w:numPr>
       </w:pPr>
-      <w:hyperlink r:id="rId152">
+      <w:hyperlink r:id="rId153">
         <w:r>
           <w:rPr>
             <w:rStyle w:val="Hyperlink"/>
@@ -2317,7 +2334,7 @@
           <w:ilvl w:val="0"/>
         </w:numPr>
       </w:pPr>
-      <w:hyperlink r:id="rId153">
+      <w:hyperlink r:id="rId154">
         <w:r>
           <w:rPr>
             <w:rStyle w:val="Hyperlink"/>
@@ -2334,7 +2351,7 @@
           <w:ilvl w:val="0"/>
         </w:numPr>
       </w:pPr>
-      <w:hyperlink r:id="rId154">
+      <w:hyperlink r:id="rId155">
         <w:r>
           <w:rPr>
             <w:rStyle w:val="Hyperlink"/>
@@ -2351,7 +2368,7 @@
           <w:ilvl w:val="0"/>
         </w:numPr>
       </w:pPr>
-      <w:hyperlink r:id="rId155">
+      <w:hyperlink r:id="rId156">
         <w:r>
           <w:rPr>
             <w:rStyle w:val="Hyperlink"/>
@@ -2368,7 +2385,7 @@
           <w:ilvl w:val="0"/>
         </w:numPr>
       </w:pPr>
-      <w:hyperlink r:id="rId156">
+      <w:hyperlink r:id="rId157">
         <w:r>
           <w:rPr>
             <w:rStyle w:val="Hyperlink"/>
@@ -2385,7 +2402,7 @@
           <w:ilvl w:val="0"/>
         </w:numPr>
       </w:pPr>
-      <w:hyperlink r:id="rId157">
+      <w:hyperlink r:id="rId158">
         <w:r>
           <w:rPr>
             <w:rStyle w:val="Hyperlink"/>
@@ -2402,7 +2419,7 @@
           <w:ilvl w:val="0"/>
         </w:numPr>
       </w:pPr>
-      <w:hyperlink r:id="rId158">
+      <w:hyperlink r:id="rId159">
         <w:r>
           <w:rPr>
             <w:rStyle w:val="Hyperlink"/>
@@ -2419,7 +2436,7 @@
           <w:ilvl w:val="0"/>
         </w:numPr>
       </w:pPr>
-      <w:hyperlink r:id="rId159">
+      <w:hyperlink r:id="rId160">
         <w:r>
           <w:rPr>
             <w:rStyle w:val="Hyperlink"/>
@@ -2442,7 +2459,7 @@
       <w:r>
         <w:t xml:space="preserve"> </w:t>
       </w:r>
-      <w:hyperlink r:id="rId160">
+      <w:hyperlink r:id="rId161">
         <w:r>
           <w:rPr>
             <w:rStyle w:val="Hyperlink"/>
@@ -2456,7 +2473,7 @@
       <w:r>
         <w:t xml:space="preserve"> </w:t>
       </w:r>
-      <w:hyperlink r:id="rId161">
+      <w:hyperlink r:id="rId162">
         <w:r>
           <w:rPr>
             <w:rStyle w:val="Hyperlink"/>
@@ -2470,7 +2487,7 @@
       <w:r>
         <w:t xml:space="preserve"> </w:t>
       </w:r>
-      <w:hyperlink r:id="rId162">
+      <w:hyperlink r:id="rId163">
         <w:r>
           <w:rPr>
             <w:rStyle w:val="Hyperlink"/>
@@ -2487,7 +2504,7 @@
       <w:r>
         <w:t xml:space="preserve"> </w:t>
       </w:r>
-      <w:hyperlink r:id="rId163">
+      <w:hyperlink r:id="rId164">
         <w:r>
           <w:rPr>
             <w:rStyle w:val="Hyperlink"/>
@@ -2504,7 +2521,7 @@
           <w:ilvl w:val="0"/>
         </w:numPr>
       </w:pPr>
-      <w:hyperlink r:id="rId164">
+      <w:hyperlink r:id="rId165">
         <w:r>
           <w:rPr>
             <w:rStyle w:val="Hyperlink"/>
@@ -2521,7 +2538,7 @@
           <w:ilvl w:val="0"/>
         </w:numPr>
       </w:pPr>
-      <w:hyperlink r:id="rId165">
+      <w:hyperlink r:id="rId166">
         <w:r>
           <w:rPr>
             <w:rStyle w:val="Hyperlink"/>
@@ -2538,7 +2555,7 @@
           <w:ilvl w:val="0"/>
         </w:numPr>
       </w:pPr>
-      <w:hyperlink r:id="rId166">
+      <w:hyperlink r:id="rId167">
         <w:r>
           <w:rPr>
             <w:rStyle w:val="Hyperlink"/>
@@ -2555,7 +2572,7 @@
           <w:ilvl w:val="0"/>
         </w:numPr>
       </w:pPr>
-      <w:hyperlink r:id="rId167">
+      <w:hyperlink r:id="rId168">
         <w:r>
           <w:rPr>
             <w:rStyle w:val="Hyperlink"/>
@@ -2572,7 +2589,7 @@
           <w:ilvl w:val="0"/>
         </w:numPr>
       </w:pPr>
-      <w:hyperlink r:id="rId168">
+      <w:hyperlink r:id="rId169">
         <w:r>
           <w:rPr>
             <w:rStyle w:val="Hyperlink"/>
@@ -2585,8 +2602,8 @@
       <w:pPr>
         <w:pStyle w:val="Heading2"/>
       </w:pPr>
-      <w:bookmarkStart w:id="169" w:name="libros"/>
-      <w:bookmarkEnd w:id="169"/>
+      <w:bookmarkStart w:id="170" w:name="libros"/>
+      <w:bookmarkEnd w:id="170"/>
       <w:r>
         <w:t xml:space="preserve">Libros</w:t>
       </w:r>
@@ -2599,7 +2616,7 @@
           <w:ilvl w:val="0"/>
         </w:numPr>
       </w:pPr>
-      <w:hyperlink r:id="rId170">
+      <w:hyperlink r:id="rId171">
         <w:r>
           <w:rPr>
             <w:rStyle w:val="Hyperlink"/>
@@ -2616,7 +2633,7 @@
           <w:ilvl w:val="0"/>
         </w:numPr>
       </w:pPr>
-      <w:hyperlink r:id="rId171">
+      <w:hyperlink r:id="rId172">
         <w:r>
           <w:rPr>
             <w:rStyle w:val="Hyperlink"/>
@@ -2633,7 +2650,7 @@
           <w:ilvl w:val="0"/>
         </w:numPr>
       </w:pPr>
-      <w:hyperlink r:id="rId172">
+      <w:hyperlink r:id="rId173">
         <w:r>
           <w:rPr>
             <w:rStyle w:val="Hyperlink"/>
@@ -2650,7 +2667,7 @@
           <w:ilvl w:val="0"/>
         </w:numPr>
       </w:pPr>
-      <w:hyperlink r:id="rId173">
+      <w:hyperlink r:id="rId174">
         <w:r>
           <w:rPr>
             <w:rStyle w:val="Hyperlink"/>
@@ -2667,7 +2684,7 @@
           <w:ilvl w:val="0"/>
         </w:numPr>
       </w:pPr>
-      <w:hyperlink r:id="rId174">
+      <w:hyperlink r:id="rId175">
         <w:r>
           <w:rPr>
             <w:rStyle w:val="Hyperlink"/>
@@ -2684,7 +2701,7 @@
           <w:ilvl w:val="0"/>
         </w:numPr>
       </w:pPr>
-      <w:hyperlink r:id="rId175">
+      <w:hyperlink r:id="rId176">
         <w:r>
           <w:rPr>
             <w:rStyle w:val="Hyperlink"/>
@@ -2701,7 +2718,7 @@
           <w:ilvl w:val="0"/>
         </w:numPr>
       </w:pPr>
-      <w:hyperlink r:id="rId176">
+      <w:hyperlink r:id="rId177">
         <w:r>
           <w:rPr>
             <w:rStyle w:val="Hyperlink"/>
@@ -2718,7 +2735,7 @@
           <w:ilvl w:val="0"/>
         </w:numPr>
       </w:pPr>
-      <w:hyperlink r:id="rId177">
+      <w:hyperlink r:id="rId178">
         <w:r>
           <w:rPr>
             <w:rStyle w:val="Hyperlink"/>
@@ -2735,7 +2752,7 @@
           <w:ilvl w:val="0"/>
         </w:numPr>
       </w:pPr>
-      <w:hyperlink r:id="rId178">
+      <w:hyperlink r:id="rId179">
         <w:r>
           <w:rPr>
             <w:rStyle w:val="Hyperlink"/>
@@ -2758,7 +2775,7 @@
       <w:r>
         <w:t xml:space="preserve"> </w:t>
       </w:r>
-      <w:hyperlink r:id="rId179">
+      <w:hyperlink r:id="rId180">
         <w:r>
           <w:rPr>
             <w:rStyle w:val="Hyperlink"/>
@@ -2775,7 +2792,7 @@
       <w:r>
         <w:t xml:space="preserve"> </w:t>
       </w:r>
-      <w:hyperlink r:id="rId180">
+      <w:hyperlink r:id="rId181">
         <w:r>
           <w:rPr>
             <w:rStyle w:val="Hyperlink"/>
@@ -2798,7 +2815,7 @@
       <w:r>
         <w:t xml:space="preserve"> </w:t>
       </w:r>
-      <w:hyperlink r:id="rId181">
+      <w:hyperlink r:id="rId182">
         <w:r>
           <w:rPr>
             <w:rStyle w:val="Hyperlink"/>
@@ -2815,7 +2832,7 @@
       <w:r>
         <w:t xml:space="preserve"> </w:t>
       </w:r>
-      <w:hyperlink r:id="rId182">
+      <w:hyperlink r:id="rId183">
         <w:r>
           <w:rPr>
             <w:rStyle w:val="Hyperlink"/>
@@ -2838,7 +2855,7 @@
       <w:r>
         <w:t xml:space="preserve"> </w:t>
       </w:r>
-      <w:hyperlink r:id="rId183">
+      <w:hyperlink r:id="rId184">
         <w:r>
           <w:rPr>
             <w:rStyle w:val="Hyperlink"/>
@@ -2855,7 +2872,7 @@
       <w:r>
         <w:t xml:space="preserve"> </w:t>
       </w:r>
-      <w:hyperlink r:id="rId184">
+      <w:hyperlink r:id="rId185">
         <w:r>
           <w:rPr>
             <w:rStyle w:val="Hyperlink"/>
@@ -2878,7 +2895,7 @@
       <w:r>
         <w:t xml:space="preserve"> </w:t>
       </w:r>
-      <w:hyperlink r:id="rId185">
+      <w:hyperlink r:id="rId186">
         <w:r>
           <w:rPr>
             <w:rStyle w:val="Hyperlink"/>
@@ -2895,7 +2912,7 @@
       <w:r>
         <w:t xml:space="preserve"> </w:t>
       </w:r>
-      <w:hyperlink r:id="rId186">
+      <w:hyperlink r:id="rId187">
         <w:r>
           <w:rPr>
             <w:rStyle w:val="Hyperlink"/>
@@ -2918,7 +2935,7 @@
       <w:r>
         <w:t xml:space="preserve"> </w:t>
       </w:r>
-      <w:hyperlink r:id="rId187">
+      <w:hyperlink r:id="rId188">
         <w:r>
           <w:rPr>
             <w:rStyle w:val="Hyperlink"/>
@@ -2935,7 +2952,7 @@
       <w:r>
         <w:t xml:space="preserve"> </w:t>
       </w:r>
-      <w:hyperlink r:id="rId188">
+      <w:hyperlink r:id="rId189">
         <w:r>
           <w:rPr>
             <w:rStyle w:val="Hyperlink"/>
@@ -2958,7 +2975,7 @@
       <w:r>
         <w:t xml:space="preserve"> </w:t>
       </w:r>
-      <w:hyperlink r:id="rId189">
+      <w:hyperlink r:id="rId190">
         <w:r>
           <w:rPr>
             <w:rStyle w:val="Hyperlink"/>
@@ -2975,7 +2992,7 @@
       <w:r>
         <w:t xml:space="preserve"> </w:t>
       </w:r>
-      <w:hyperlink r:id="rId190">
+      <w:hyperlink r:id="rId191">
         <w:r>
           <w:rPr>
             <w:rStyle w:val="Hyperlink"/>
@@ -2992,7 +3009,7 @@
           <w:ilvl w:val="0"/>
         </w:numPr>
       </w:pPr>
-      <w:hyperlink r:id="rId191">
+      <w:hyperlink r:id="rId192">
         <w:r>
           <w:rPr>
             <w:rStyle w:val="Hyperlink"/>
@@ -3009,7 +3026,7 @@
           <w:ilvl w:val="0"/>
         </w:numPr>
       </w:pPr>
-      <w:hyperlink r:id="rId192">
+      <w:hyperlink r:id="rId193">
         <w:r>
           <w:rPr>
             <w:rStyle w:val="Hyperlink"/>
@@ -3026,7 +3043,7 @@
           <w:ilvl w:val="0"/>
         </w:numPr>
       </w:pPr>
-      <w:hyperlink r:id="rId193">
+      <w:hyperlink r:id="rId194">
         <w:r>
           <w:rPr>
             <w:rStyle w:val="Hyperlink"/>
@@ -3043,7 +3060,7 @@
           <w:ilvl w:val="0"/>
         </w:numPr>
       </w:pPr>
-      <w:hyperlink r:id="rId194">
+      <w:hyperlink r:id="rId195">
         <w:r>
           <w:rPr>
             <w:rStyle w:val="Hyperlink"/>
@@ -3160,7 +3177,7 @@
     </w:lvl>
   </w:abstractNum>
   <w:abstractNum w:abstractNumId="990">
-    <w:nsid w:val="10626ed7"/>
+    <w:nsid w:val="f895e120"/>
     <w:multiLevelType w:val="multilevel"/>
     <w:lvl w:ilvl="0">
       <w:numFmt w:val="bullet"/>
@@ -3241,7 +3258,7 @@
     </w:lvl>
   </w:abstractNum>
   <w:abstractNum w:abstractNumId="991">
-    <w:nsid w:val="71bbe372"/>
+    <w:nsid w:val="82d1fde0"/>
     <w:multiLevelType w:val="multilevel"/>
     <w:lvl w:ilvl="0">
       <w:numFmt w:val="bullet"/>

</xml_diff>

<commit_message>
25 Open Datasets for Deep Learning Every Data Scientist Must Work With
</commit_message>
<xml_diff>
--- a/Open_Data_Enlaces.docx
+++ b/Open_Data_Enlaces.docx
@@ -13,7 +13,7 @@
         <w:t xml:space="preserve"> </w:t>
       </w:r>
       <w:r>
-        <w:t xml:space="preserve">data</w:t>
+        <w:t xml:space="preserve">Data</w:t>
       </w:r>
     </w:p>
     <w:p>
@@ -21,7 +21,7 @@
         <w:pStyle w:val="Date"/>
       </w:pPr>
       <w:r>
-        <w:t xml:space="preserve">2019-03-18</w:t>
+        <w:t xml:space="preserve">2019-03-31</w:t>
       </w:r>
     </w:p>
     <w:p>
@@ -1558,10 +1558,27 @@
     </w:p>
     <w:p>
       <w:pPr>
+        <w:pStyle w:val="Compact"/>
+        <w:numPr>
+          <w:numId w:val="1001"/>
+          <w:ilvl w:val="0"/>
+        </w:numPr>
+      </w:pPr>
+      <w:hyperlink r:id="rId109">
+        <w:r>
+          <w:rPr>
+            <w:rStyle w:val="Hyperlink"/>
+          </w:rPr>
+          <w:t xml:space="preserve">25 Open Datasets for Deep Learning Every Data Scientist Must Work With</w:t>
+        </w:r>
+      </w:hyperlink>
+    </w:p>
+    <w:p>
+      <w:pPr>
         <w:pStyle w:val="Heading2"/>
       </w:pPr>
-      <w:bookmarkStart w:id="109" w:name="otras-referencias-interesantes"/>
-      <w:bookmarkEnd w:id="109"/>
+      <w:bookmarkStart w:id="110" w:name="otras-referencias-interesantes"/>
+      <w:bookmarkEnd w:id="110"/>
       <w:r>
         <w:t xml:space="preserve">Otras referencias interesantes</w:t>
       </w:r>
@@ -1574,7 +1591,7 @@
           <w:ilvl w:val="0"/>
         </w:numPr>
       </w:pPr>
-      <w:hyperlink r:id="rId110">
+      <w:hyperlink r:id="rId111">
         <w:r>
           <w:rPr>
             <w:rStyle w:val="Hyperlink"/>
@@ -1591,7 +1608,7 @@
           <w:ilvl w:val="0"/>
         </w:numPr>
       </w:pPr>
-      <w:hyperlink r:id="rId111">
+      <w:hyperlink r:id="rId112">
         <w:r>
           <w:rPr>
             <w:rStyle w:val="Hyperlink"/>
@@ -1608,7 +1625,7 @@
           <w:ilvl w:val="0"/>
         </w:numPr>
       </w:pPr>
-      <w:hyperlink r:id="rId112">
+      <w:hyperlink r:id="rId113">
         <w:r>
           <w:rPr>
             <w:rStyle w:val="Hyperlink"/>
@@ -1625,7 +1642,7 @@
           <w:ilvl w:val="0"/>
         </w:numPr>
       </w:pPr>
-      <w:hyperlink r:id="rId113">
+      <w:hyperlink r:id="rId114">
         <w:r>
           <w:rPr>
             <w:rStyle w:val="Hyperlink"/>
@@ -1642,7 +1659,7 @@
           <w:ilvl w:val="0"/>
         </w:numPr>
       </w:pPr>
-      <w:hyperlink r:id="rId114">
+      <w:hyperlink r:id="rId115">
         <w:r>
           <w:rPr>
             <w:rStyle w:val="Hyperlink"/>
@@ -1659,7 +1676,7 @@
           <w:ilvl w:val="0"/>
         </w:numPr>
       </w:pPr>
-      <w:hyperlink r:id="rId115">
+      <w:hyperlink r:id="rId116">
         <w:r>
           <w:rPr>
             <w:rStyle w:val="Hyperlink"/>
@@ -1676,7 +1693,7 @@
           <w:ilvl w:val="0"/>
         </w:numPr>
       </w:pPr>
-      <w:hyperlink r:id="rId116">
+      <w:hyperlink r:id="rId117">
         <w:r>
           <w:rPr>
             <w:rStyle w:val="Hyperlink"/>
@@ -1693,7 +1710,7 @@
           <w:ilvl w:val="0"/>
         </w:numPr>
       </w:pPr>
-      <w:hyperlink r:id="rId117">
+      <w:hyperlink r:id="rId118">
         <w:r>
           <w:rPr>
             <w:rStyle w:val="Hyperlink"/>
@@ -1710,7 +1727,7 @@
           <w:ilvl w:val="0"/>
         </w:numPr>
       </w:pPr>
-      <w:hyperlink r:id="rId118">
+      <w:hyperlink r:id="rId119">
         <w:r>
           <w:rPr>
             <w:rStyle w:val="Hyperlink"/>
@@ -1727,7 +1744,7 @@
           <w:ilvl w:val="0"/>
         </w:numPr>
       </w:pPr>
-      <w:hyperlink r:id="rId119">
+      <w:hyperlink r:id="rId120">
         <w:r>
           <w:rPr>
             <w:rStyle w:val="Hyperlink"/>
@@ -1744,7 +1761,7 @@
           <w:ilvl w:val="0"/>
         </w:numPr>
       </w:pPr>
-      <w:hyperlink r:id="rId120">
+      <w:hyperlink r:id="rId121">
         <w:r>
           <w:rPr>
             <w:rStyle w:val="Hyperlink"/>
@@ -1761,7 +1778,7 @@
           <w:ilvl w:val="0"/>
         </w:numPr>
       </w:pPr>
-      <w:hyperlink r:id="rId121">
+      <w:hyperlink r:id="rId122">
         <w:r>
           <w:rPr>
             <w:rStyle w:val="Hyperlink"/>
@@ -1778,7 +1795,7 @@
           <w:ilvl w:val="0"/>
         </w:numPr>
       </w:pPr>
-      <w:hyperlink r:id="rId122">
+      <w:hyperlink r:id="rId123">
         <w:r>
           <w:rPr>
             <w:rStyle w:val="Hyperlink"/>
@@ -1795,7 +1812,7 @@
           <w:ilvl w:val="0"/>
         </w:numPr>
       </w:pPr>
-      <w:hyperlink r:id="rId123">
+      <w:hyperlink r:id="rId124">
         <w:r>
           <w:rPr>
             <w:rStyle w:val="Hyperlink"/>
@@ -1812,7 +1829,7 @@
           <w:ilvl w:val="0"/>
         </w:numPr>
       </w:pPr>
-      <w:hyperlink r:id="rId124">
+      <w:hyperlink r:id="rId125">
         <w:r>
           <w:rPr>
             <w:rStyle w:val="Hyperlink"/>
@@ -1829,7 +1846,7 @@
           <w:ilvl w:val="0"/>
         </w:numPr>
       </w:pPr>
-      <w:hyperlink r:id="rId125">
+      <w:hyperlink r:id="rId126">
         <w:r>
           <w:rPr>
             <w:rStyle w:val="Hyperlink"/>
@@ -1846,7 +1863,7 @@
           <w:ilvl w:val="0"/>
         </w:numPr>
       </w:pPr>
-      <w:hyperlink r:id="rId126">
+      <w:hyperlink r:id="rId127">
         <w:r>
           <w:rPr>
             <w:rStyle w:val="Hyperlink"/>
@@ -1863,7 +1880,7 @@
           <w:ilvl w:val="0"/>
         </w:numPr>
       </w:pPr>
-      <w:hyperlink r:id="rId127">
+      <w:hyperlink r:id="rId128">
         <w:r>
           <w:rPr>
             <w:rStyle w:val="Hyperlink"/>
@@ -1886,7 +1903,7 @@
       <w:r>
         <w:t xml:space="preserve"> </w:t>
       </w:r>
-      <w:hyperlink r:id="rId128">
+      <w:hyperlink r:id="rId129">
         <w:r>
           <w:rPr>
             <w:rStyle w:val="Hyperlink"/>
@@ -1903,7 +1920,7 @@
       <w:r>
         <w:t xml:space="preserve"> </w:t>
       </w:r>
-      <w:hyperlink r:id="rId129">
+      <w:hyperlink r:id="rId130">
         <w:r>
           <w:rPr>
             <w:rStyle w:val="Hyperlink"/>
@@ -1920,7 +1937,7 @@
           <w:ilvl w:val="0"/>
         </w:numPr>
       </w:pPr>
-      <w:hyperlink r:id="rId130">
+      <w:hyperlink r:id="rId131">
         <w:r>
           <w:rPr>
             <w:rStyle w:val="Hyperlink"/>
@@ -1937,7 +1954,7 @@
           <w:ilvl w:val="0"/>
         </w:numPr>
       </w:pPr>
-      <w:hyperlink r:id="rId131">
+      <w:hyperlink r:id="rId132">
         <w:r>
           <w:rPr>
             <w:rStyle w:val="Hyperlink"/>
@@ -1954,7 +1971,7 @@
           <w:ilvl w:val="0"/>
         </w:numPr>
       </w:pPr>
-      <w:hyperlink r:id="rId132">
+      <w:hyperlink r:id="rId133">
         <w:r>
           <w:rPr>
             <w:rStyle w:val="Hyperlink"/>
@@ -1971,7 +1988,7 @@
           <w:ilvl w:val="0"/>
         </w:numPr>
       </w:pPr>
-      <w:hyperlink r:id="rId133">
+      <w:hyperlink r:id="rId134">
         <w:r>
           <w:rPr>
             <w:rStyle w:val="Hyperlink"/>
@@ -1988,7 +2005,7 @@
           <w:ilvl w:val="0"/>
         </w:numPr>
       </w:pPr>
-      <w:hyperlink r:id="rId134">
+      <w:hyperlink r:id="rId135">
         <w:r>
           <w:rPr>
             <w:rStyle w:val="Hyperlink"/>
@@ -2005,7 +2022,7 @@
           <w:ilvl w:val="0"/>
         </w:numPr>
       </w:pPr>
-      <w:hyperlink r:id="rId135">
+      <w:hyperlink r:id="rId136">
         <w:r>
           <w:rPr>
             <w:rStyle w:val="Hyperlink"/>
@@ -2022,7 +2039,7 @@
           <w:ilvl w:val="0"/>
         </w:numPr>
       </w:pPr>
-      <w:hyperlink r:id="rId136">
+      <w:hyperlink r:id="rId137">
         <w:r>
           <w:rPr>
             <w:rStyle w:val="Hyperlink"/>
@@ -2039,7 +2056,7 @@
           <w:ilvl w:val="0"/>
         </w:numPr>
       </w:pPr>
-      <w:hyperlink r:id="rId137">
+      <w:hyperlink r:id="rId138">
         <w:r>
           <w:rPr>
             <w:rStyle w:val="Hyperlink"/>
@@ -2056,7 +2073,7 @@
           <w:ilvl w:val="0"/>
         </w:numPr>
       </w:pPr>
-      <w:hyperlink r:id="rId138">
+      <w:hyperlink r:id="rId139">
         <w:r>
           <w:rPr>
             <w:rStyle w:val="Hyperlink"/>
@@ -2073,7 +2090,7 @@
           <w:ilvl w:val="0"/>
         </w:numPr>
       </w:pPr>
-      <w:hyperlink r:id="rId139">
+      <w:hyperlink r:id="rId140">
         <w:r>
           <w:rPr>
             <w:rStyle w:val="Hyperlink"/>
@@ -2090,7 +2107,7 @@
           <w:ilvl w:val="0"/>
         </w:numPr>
       </w:pPr>
-      <w:hyperlink r:id="rId140">
+      <w:hyperlink r:id="rId141">
         <w:r>
           <w:rPr>
             <w:rStyle w:val="Hyperlink"/>
@@ -2107,7 +2124,7 @@
           <w:ilvl w:val="0"/>
         </w:numPr>
       </w:pPr>
-      <w:hyperlink r:id="rId141">
+      <w:hyperlink r:id="rId142">
         <w:r>
           <w:rPr>
             <w:rStyle w:val="Hyperlink"/>
@@ -2124,7 +2141,7 @@
           <w:ilvl w:val="0"/>
         </w:numPr>
       </w:pPr>
-      <w:hyperlink r:id="rId142">
+      <w:hyperlink r:id="rId143">
         <w:r>
           <w:rPr>
             <w:rStyle w:val="Hyperlink"/>
@@ -2141,7 +2158,7 @@
           <w:ilvl w:val="0"/>
         </w:numPr>
       </w:pPr>
-      <w:hyperlink r:id="rId143">
+      <w:hyperlink r:id="rId144">
         <w:r>
           <w:rPr>
             <w:rStyle w:val="Hyperlink"/>
@@ -2158,7 +2175,7 @@
       <w:r>
         <w:t xml:space="preserve"> </w:t>
       </w:r>
-      <w:hyperlink r:id="rId144">
+      <w:hyperlink r:id="rId145">
         <w:r>
           <w:rPr>
             <w:rStyle w:val="Hyperlink"/>
@@ -2175,7 +2192,7 @@
           <w:ilvl w:val="0"/>
         </w:numPr>
       </w:pPr>
-      <w:hyperlink r:id="rId145">
+      <w:hyperlink r:id="rId146">
         <w:r>
           <w:rPr>
             <w:rStyle w:val="Hyperlink"/>
@@ -2192,7 +2209,7 @@
           <w:ilvl w:val="0"/>
         </w:numPr>
       </w:pPr>
-      <w:hyperlink r:id="rId146">
+      <w:hyperlink r:id="rId147">
         <w:r>
           <w:rPr>
             <w:rStyle w:val="Hyperlink"/>
@@ -2209,7 +2226,7 @@
           <w:ilvl w:val="0"/>
         </w:numPr>
       </w:pPr>
-      <w:hyperlink r:id="rId147">
+      <w:hyperlink r:id="rId148">
         <w:r>
           <w:rPr>
             <w:rStyle w:val="Hyperlink"/>
@@ -2226,7 +2243,7 @@
           <w:ilvl w:val="0"/>
         </w:numPr>
       </w:pPr>
-      <w:hyperlink r:id="rId148">
+      <w:hyperlink r:id="rId149">
         <w:r>
           <w:rPr>
             <w:rStyle w:val="Hyperlink"/>
@@ -2249,7 +2266,7 @@
       <w:r>
         <w:t xml:space="preserve"> </w:t>
       </w:r>
-      <w:hyperlink r:id="rId149">
+      <w:hyperlink r:id="rId150">
         <w:r>
           <w:rPr>
             <w:rStyle w:val="Hyperlink"/>
@@ -2266,7 +2283,7 @@
       <w:r>
         <w:t xml:space="preserve"> </w:t>
       </w:r>
-      <w:hyperlink r:id="rId150">
+      <w:hyperlink r:id="rId151">
         <w:r>
           <w:rPr>
             <w:rStyle w:val="Hyperlink"/>
@@ -2283,7 +2300,7 @@
           <w:ilvl w:val="0"/>
         </w:numPr>
       </w:pPr>
-      <w:hyperlink r:id="rId151">
+      <w:hyperlink r:id="rId152">
         <w:r>
           <w:rPr>
             <w:rStyle w:val="Hyperlink"/>
@@ -2300,7 +2317,7 @@
           <w:ilvl w:val="0"/>
         </w:numPr>
       </w:pPr>
-      <w:hyperlink r:id="rId152">
+      <w:hyperlink r:id="rId153">
         <w:r>
           <w:rPr>
             <w:rStyle w:val="Hyperlink"/>
@@ -2317,7 +2334,7 @@
           <w:ilvl w:val="0"/>
         </w:numPr>
       </w:pPr>
-      <w:hyperlink r:id="rId153">
+      <w:hyperlink r:id="rId154">
         <w:r>
           <w:rPr>
             <w:rStyle w:val="Hyperlink"/>
@@ -2334,7 +2351,7 @@
           <w:ilvl w:val="0"/>
         </w:numPr>
       </w:pPr>
-      <w:hyperlink r:id="rId154">
+      <w:hyperlink r:id="rId155">
         <w:r>
           <w:rPr>
             <w:rStyle w:val="Hyperlink"/>
@@ -2351,7 +2368,7 @@
           <w:ilvl w:val="0"/>
         </w:numPr>
       </w:pPr>
-      <w:hyperlink r:id="rId155">
+      <w:hyperlink r:id="rId156">
         <w:r>
           <w:rPr>
             <w:rStyle w:val="Hyperlink"/>
@@ -2368,7 +2385,7 @@
           <w:ilvl w:val="0"/>
         </w:numPr>
       </w:pPr>
-      <w:hyperlink r:id="rId156">
+      <w:hyperlink r:id="rId157">
         <w:r>
           <w:rPr>
             <w:rStyle w:val="Hyperlink"/>
@@ -2385,7 +2402,7 @@
           <w:ilvl w:val="0"/>
         </w:numPr>
       </w:pPr>
-      <w:hyperlink r:id="rId157">
+      <w:hyperlink r:id="rId158">
         <w:r>
           <w:rPr>
             <w:rStyle w:val="Hyperlink"/>
@@ -2402,7 +2419,7 @@
           <w:ilvl w:val="0"/>
         </w:numPr>
       </w:pPr>
-      <w:hyperlink r:id="rId158">
+      <w:hyperlink r:id="rId159">
         <w:r>
           <w:rPr>
             <w:rStyle w:val="Hyperlink"/>
@@ -2419,7 +2436,7 @@
           <w:ilvl w:val="0"/>
         </w:numPr>
       </w:pPr>
-      <w:hyperlink r:id="rId159">
+      <w:hyperlink r:id="rId160">
         <w:r>
           <w:rPr>
             <w:rStyle w:val="Hyperlink"/>
@@ -2436,7 +2453,7 @@
           <w:ilvl w:val="0"/>
         </w:numPr>
       </w:pPr>
-      <w:hyperlink r:id="rId160">
+      <w:hyperlink r:id="rId161">
         <w:r>
           <w:rPr>
             <w:rStyle w:val="Hyperlink"/>
@@ -2459,7 +2476,7 @@
       <w:r>
         <w:t xml:space="preserve"> </w:t>
       </w:r>
-      <w:hyperlink r:id="rId161">
+      <w:hyperlink r:id="rId162">
         <w:r>
           <w:rPr>
             <w:rStyle w:val="Hyperlink"/>
@@ -2473,7 +2490,7 @@
       <w:r>
         <w:t xml:space="preserve"> </w:t>
       </w:r>
-      <w:hyperlink r:id="rId162">
+      <w:hyperlink r:id="rId163">
         <w:r>
           <w:rPr>
             <w:rStyle w:val="Hyperlink"/>
@@ -2487,7 +2504,7 @@
       <w:r>
         <w:t xml:space="preserve"> </w:t>
       </w:r>
-      <w:hyperlink r:id="rId163">
+      <w:hyperlink r:id="rId164">
         <w:r>
           <w:rPr>
             <w:rStyle w:val="Hyperlink"/>
@@ -2504,7 +2521,7 @@
       <w:r>
         <w:t xml:space="preserve"> </w:t>
       </w:r>
-      <w:hyperlink r:id="rId164">
+      <w:hyperlink r:id="rId165">
         <w:r>
           <w:rPr>
             <w:rStyle w:val="Hyperlink"/>
@@ -2521,7 +2538,7 @@
           <w:ilvl w:val="0"/>
         </w:numPr>
       </w:pPr>
-      <w:hyperlink r:id="rId165">
+      <w:hyperlink r:id="rId166">
         <w:r>
           <w:rPr>
             <w:rStyle w:val="Hyperlink"/>
@@ -2538,7 +2555,7 @@
           <w:ilvl w:val="0"/>
         </w:numPr>
       </w:pPr>
-      <w:hyperlink r:id="rId166">
+      <w:hyperlink r:id="rId167">
         <w:r>
           <w:rPr>
             <w:rStyle w:val="Hyperlink"/>
@@ -2555,7 +2572,7 @@
           <w:ilvl w:val="0"/>
         </w:numPr>
       </w:pPr>
-      <w:hyperlink r:id="rId167">
+      <w:hyperlink r:id="rId168">
         <w:r>
           <w:rPr>
             <w:rStyle w:val="Hyperlink"/>
@@ -2572,7 +2589,7 @@
           <w:ilvl w:val="0"/>
         </w:numPr>
       </w:pPr>
-      <w:hyperlink r:id="rId168">
+      <w:hyperlink r:id="rId169">
         <w:r>
           <w:rPr>
             <w:rStyle w:val="Hyperlink"/>
@@ -2589,7 +2606,7 @@
           <w:ilvl w:val="0"/>
         </w:numPr>
       </w:pPr>
-      <w:hyperlink r:id="rId169">
+      <w:hyperlink r:id="rId170">
         <w:r>
           <w:rPr>
             <w:rStyle w:val="Hyperlink"/>
@@ -2602,8 +2619,8 @@
       <w:pPr>
         <w:pStyle w:val="Heading2"/>
       </w:pPr>
-      <w:bookmarkStart w:id="170" w:name="libros"/>
-      <w:bookmarkEnd w:id="170"/>
+      <w:bookmarkStart w:id="171" w:name="libros"/>
+      <w:bookmarkEnd w:id="171"/>
       <w:r>
         <w:t xml:space="preserve">Libros</w:t>
       </w:r>
@@ -2616,7 +2633,7 @@
           <w:ilvl w:val="0"/>
         </w:numPr>
       </w:pPr>
-      <w:hyperlink r:id="rId171">
+      <w:hyperlink r:id="rId172">
         <w:r>
           <w:rPr>
             <w:rStyle w:val="Hyperlink"/>
@@ -2633,7 +2650,7 @@
           <w:ilvl w:val="0"/>
         </w:numPr>
       </w:pPr>
-      <w:hyperlink r:id="rId172">
+      <w:hyperlink r:id="rId173">
         <w:r>
           <w:rPr>
             <w:rStyle w:val="Hyperlink"/>
@@ -2650,7 +2667,7 @@
           <w:ilvl w:val="0"/>
         </w:numPr>
       </w:pPr>
-      <w:hyperlink r:id="rId173">
+      <w:hyperlink r:id="rId174">
         <w:r>
           <w:rPr>
             <w:rStyle w:val="Hyperlink"/>
@@ -2667,7 +2684,7 @@
           <w:ilvl w:val="0"/>
         </w:numPr>
       </w:pPr>
-      <w:hyperlink r:id="rId174">
+      <w:hyperlink r:id="rId175">
         <w:r>
           <w:rPr>
             <w:rStyle w:val="Hyperlink"/>
@@ -2684,7 +2701,7 @@
           <w:ilvl w:val="0"/>
         </w:numPr>
       </w:pPr>
-      <w:hyperlink r:id="rId175">
+      <w:hyperlink r:id="rId176">
         <w:r>
           <w:rPr>
             <w:rStyle w:val="Hyperlink"/>
@@ -2701,7 +2718,7 @@
           <w:ilvl w:val="0"/>
         </w:numPr>
       </w:pPr>
-      <w:hyperlink r:id="rId176">
+      <w:hyperlink r:id="rId177">
         <w:r>
           <w:rPr>
             <w:rStyle w:val="Hyperlink"/>
@@ -2718,7 +2735,7 @@
           <w:ilvl w:val="0"/>
         </w:numPr>
       </w:pPr>
-      <w:hyperlink r:id="rId177">
+      <w:hyperlink r:id="rId178">
         <w:r>
           <w:rPr>
             <w:rStyle w:val="Hyperlink"/>
@@ -2735,7 +2752,7 @@
           <w:ilvl w:val="0"/>
         </w:numPr>
       </w:pPr>
-      <w:hyperlink r:id="rId178">
+      <w:hyperlink r:id="rId179">
         <w:r>
           <w:rPr>
             <w:rStyle w:val="Hyperlink"/>
@@ -2752,7 +2769,7 @@
           <w:ilvl w:val="0"/>
         </w:numPr>
       </w:pPr>
-      <w:hyperlink r:id="rId179">
+      <w:hyperlink r:id="rId180">
         <w:r>
           <w:rPr>
             <w:rStyle w:val="Hyperlink"/>
@@ -2775,7 +2792,7 @@
       <w:r>
         <w:t xml:space="preserve"> </w:t>
       </w:r>
-      <w:hyperlink r:id="rId180">
+      <w:hyperlink r:id="rId181">
         <w:r>
           <w:rPr>
             <w:rStyle w:val="Hyperlink"/>
@@ -2792,7 +2809,7 @@
       <w:r>
         <w:t xml:space="preserve"> </w:t>
       </w:r>
-      <w:hyperlink r:id="rId181">
+      <w:hyperlink r:id="rId182">
         <w:r>
           <w:rPr>
             <w:rStyle w:val="Hyperlink"/>
@@ -2815,7 +2832,7 @@
       <w:r>
         <w:t xml:space="preserve"> </w:t>
       </w:r>
-      <w:hyperlink r:id="rId182">
+      <w:hyperlink r:id="rId183">
         <w:r>
           <w:rPr>
             <w:rStyle w:val="Hyperlink"/>
@@ -2832,7 +2849,7 @@
       <w:r>
         <w:t xml:space="preserve"> </w:t>
       </w:r>
-      <w:hyperlink r:id="rId183">
+      <w:hyperlink r:id="rId184">
         <w:r>
           <w:rPr>
             <w:rStyle w:val="Hyperlink"/>
@@ -2855,7 +2872,7 @@
       <w:r>
         <w:t xml:space="preserve"> </w:t>
       </w:r>
-      <w:hyperlink r:id="rId184">
+      <w:hyperlink r:id="rId185">
         <w:r>
           <w:rPr>
             <w:rStyle w:val="Hyperlink"/>
@@ -2872,7 +2889,7 @@
       <w:r>
         <w:t xml:space="preserve"> </w:t>
       </w:r>
-      <w:hyperlink r:id="rId185">
+      <w:hyperlink r:id="rId186">
         <w:r>
           <w:rPr>
             <w:rStyle w:val="Hyperlink"/>
@@ -2895,7 +2912,7 @@
       <w:r>
         <w:t xml:space="preserve"> </w:t>
       </w:r>
-      <w:hyperlink r:id="rId186">
+      <w:hyperlink r:id="rId187">
         <w:r>
           <w:rPr>
             <w:rStyle w:val="Hyperlink"/>
@@ -2912,7 +2929,7 @@
       <w:r>
         <w:t xml:space="preserve"> </w:t>
       </w:r>
-      <w:hyperlink r:id="rId187">
+      <w:hyperlink r:id="rId188">
         <w:r>
           <w:rPr>
             <w:rStyle w:val="Hyperlink"/>
@@ -2935,7 +2952,7 @@
       <w:r>
         <w:t xml:space="preserve"> </w:t>
       </w:r>
-      <w:hyperlink r:id="rId188">
+      <w:hyperlink r:id="rId189">
         <w:r>
           <w:rPr>
             <w:rStyle w:val="Hyperlink"/>
@@ -2952,7 +2969,7 @@
       <w:r>
         <w:t xml:space="preserve"> </w:t>
       </w:r>
-      <w:hyperlink r:id="rId189">
+      <w:hyperlink r:id="rId190">
         <w:r>
           <w:rPr>
             <w:rStyle w:val="Hyperlink"/>
@@ -2975,7 +2992,7 @@
       <w:r>
         <w:t xml:space="preserve"> </w:t>
       </w:r>
-      <w:hyperlink r:id="rId190">
+      <w:hyperlink r:id="rId191">
         <w:r>
           <w:rPr>
             <w:rStyle w:val="Hyperlink"/>
@@ -2992,7 +3009,7 @@
       <w:r>
         <w:t xml:space="preserve"> </w:t>
       </w:r>
-      <w:hyperlink r:id="rId191">
+      <w:hyperlink r:id="rId192">
         <w:r>
           <w:rPr>
             <w:rStyle w:val="Hyperlink"/>
@@ -3009,7 +3026,7 @@
           <w:ilvl w:val="0"/>
         </w:numPr>
       </w:pPr>
-      <w:hyperlink r:id="rId192">
+      <w:hyperlink r:id="rId193">
         <w:r>
           <w:rPr>
             <w:rStyle w:val="Hyperlink"/>
@@ -3026,7 +3043,7 @@
           <w:ilvl w:val="0"/>
         </w:numPr>
       </w:pPr>
-      <w:hyperlink r:id="rId193">
+      <w:hyperlink r:id="rId194">
         <w:r>
           <w:rPr>
             <w:rStyle w:val="Hyperlink"/>
@@ -3043,7 +3060,7 @@
           <w:ilvl w:val="0"/>
         </w:numPr>
       </w:pPr>
-      <w:hyperlink r:id="rId194">
+      <w:hyperlink r:id="rId195">
         <w:r>
           <w:rPr>
             <w:rStyle w:val="Hyperlink"/>
@@ -3060,12 +3077,29 @@
           <w:ilvl w:val="0"/>
         </w:numPr>
       </w:pPr>
-      <w:hyperlink r:id="rId195">
+      <w:hyperlink r:id="rId196">
         <w:r>
           <w:rPr>
             <w:rStyle w:val="Hyperlink"/>
           </w:rPr>
           <w:t xml:space="preserve">BBC Visual and Data Journalism cookbook for R graphics</w:t>
+        </w:r>
+      </w:hyperlink>
+    </w:p>
+    <w:p>
+      <w:pPr>
+        <w:pStyle w:val="Compact"/>
+        <w:numPr>
+          <w:numId w:val="1003"/>
+          <w:ilvl w:val="0"/>
+        </w:numPr>
+      </w:pPr>
+      <w:hyperlink r:id="rId197">
+        <w:r>
+          <w:rPr>
+            <w:rStyle w:val="Hyperlink"/>
+          </w:rPr>
+          <w:t xml:space="preserve">Databases using R by RStudio</w:t>
         </w:r>
       </w:hyperlink>
     </w:p>
@@ -3177,7 +3211,7 @@
     </w:lvl>
   </w:abstractNum>
   <w:abstractNum w:abstractNumId="990">
-    <w:nsid w:val="f895e120"/>
+    <w:nsid w:val="48293e0e"/>
     <w:multiLevelType w:val="multilevel"/>
     <w:lvl w:ilvl="0">
       <w:numFmt w:val="bullet"/>
@@ -3258,7 +3292,7 @@
     </w:lvl>
   </w:abstractNum>
   <w:abstractNum w:abstractNumId="991">
-    <w:nsid w:val="82d1fde0"/>
+    <w:nsid w:val="ba49e447"/>
     <w:multiLevelType w:val="multilevel"/>
     <w:lvl w:ilvl="0">
       <w:numFmt w:val="bullet"/>

</xml_diff>

<commit_message>
Forecasting: Principles and Practice
</commit_message>
<xml_diff>
--- a/Open_Data_Enlaces.docx
+++ b/Open_Data_Enlaces.docx
@@ -21,7 +21,7 @@
         <w:pStyle w:val="Date"/>
       </w:pPr>
       <w:r>
-        <w:t xml:space="preserve">2019-05-21</w:t>
+        <w:t xml:space="preserve">2019-05-27</w:t>
       </w:r>
     </w:p>
     <w:p>
@@ -3134,6 +3134,23 @@
             <w:rStyle w:val="Hyperlink"/>
           </w:rPr>
           <w:t xml:space="preserve">Interpretable Machine Learning</w:t>
+        </w:r>
+      </w:hyperlink>
+    </w:p>
+    <w:p>
+      <w:pPr>
+        <w:pStyle w:val="Compact"/>
+        <w:numPr>
+          <w:numId w:val="1003"/>
+          <w:ilvl w:val="0"/>
+        </w:numPr>
+      </w:pPr>
+      <w:hyperlink r:id="rId199">
+        <w:r>
+          <w:rPr>
+            <w:rStyle w:val="Hyperlink"/>
+          </w:rPr>
+          <w:t xml:space="preserve">Forecasting: Principles and Practice</w:t>
         </w:r>
       </w:hyperlink>
     </w:p>

</xml_diff>

<commit_message>
An Introduction to Spatial Data Analysis and Visualisation in R
</commit_message>
<xml_diff>
--- a/Open_Data_Enlaces.docx
+++ b/Open_Data_Enlaces.docx
@@ -21,7 +21,7 @@
         <w:pStyle w:val="Date"/>
       </w:pPr>
       <w:r>
-        <w:t xml:space="preserve">2019-06-09</w:t>
+        <w:t xml:space="preserve">2019-06-19</w:t>
       </w:r>
     </w:p>
     <w:p>
@@ -3236,6 +3236,23 @@
             <w:rStyle w:val="Hyperlink"/>
           </w:rPr>
           <w:t xml:space="preserve">Análisis de datos con R</w:t>
+        </w:r>
+      </w:hyperlink>
+    </w:p>
+    <w:p>
+      <w:pPr>
+        <w:pStyle w:val="Compact"/>
+        <w:numPr>
+          <w:numId w:val="1003"/>
+          <w:ilvl w:val="0"/>
+        </w:numPr>
+      </w:pPr>
+      <w:hyperlink r:id="rId204">
+        <w:r>
+          <w:rPr>
+            <w:rStyle w:val="Hyperlink"/>
+          </w:rPr>
+          <w:t xml:space="preserve">An Introduction to Spatial Data Analysis and Visualisation in R</w:t>
         </w:r>
       </w:hyperlink>
     </w:p>

</xml_diff>

<commit_message>
Exploratory Data Analysis with R
</commit_message>
<xml_diff>
--- a/Open_Data_Enlaces.docx
+++ b/Open_Data_Enlaces.docx
@@ -21,7 +21,7 @@
         <w:pStyle w:val="Date"/>
       </w:pPr>
       <w:r>
-        <w:t xml:space="preserve">2019-06-19</w:t>
+        <w:t xml:space="preserve">2019-07-02</w:t>
       </w:r>
     </w:p>
     <w:p>
@@ -1626,23 +1626,40 @@
     </w:p>
     <w:p>
       <w:pPr>
+        <w:pStyle w:val="Compact"/>
+        <w:numPr>
+          <w:numId w:val="1001"/>
+          <w:ilvl w:val="0"/>
+        </w:numPr>
+      </w:pPr>
+      <w:hyperlink r:id="rId112">
+        <w:r>
+          <w:rPr>
+            <w:rStyle w:val="Hyperlink"/>
+          </w:rPr>
+          <w:t xml:space="preserve">Awesome Sentinel. Copernicus Sentinel Satellites resources</w:t>
+        </w:r>
+      </w:hyperlink>
+    </w:p>
+    <w:p>
+      <w:pPr>
         <w:pStyle w:val="Heading2"/>
       </w:pPr>
-      <w:bookmarkStart w:id="112" w:name="otras-referencias-interesantes"/>
+      <w:bookmarkStart w:id="113" w:name="otras-referencias-interesantes"/>
       <w:r>
         <w:t xml:space="preserve">Otras referencias interesantes</w:t>
       </w:r>
-      <w:bookmarkEnd w:id="112"/>
-    </w:p>
-    <w:p>
-      <w:pPr>
-        <w:pStyle w:val="Compact"/>
-        <w:numPr>
-          <w:numId w:val="1002"/>
-          <w:ilvl w:val="0"/>
-        </w:numPr>
-      </w:pPr>
-      <w:hyperlink r:id="rId113">
+      <w:bookmarkEnd w:id="113"/>
+    </w:p>
+    <w:p>
+      <w:pPr>
+        <w:pStyle w:val="Compact"/>
+        <w:numPr>
+          <w:numId w:val="1002"/>
+          <w:ilvl w:val="0"/>
+        </w:numPr>
+      </w:pPr>
+      <w:hyperlink r:id="rId114">
         <w:r>
           <w:rPr>
             <w:rStyle w:val="Hyperlink"/>
@@ -1659,7 +1676,7 @@
           <w:ilvl w:val="0"/>
         </w:numPr>
       </w:pPr>
-      <w:hyperlink r:id="rId114">
+      <w:hyperlink r:id="rId115">
         <w:r>
           <w:rPr>
             <w:rStyle w:val="Hyperlink"/>
@@ -1676,7 +1693,7 @@
           <w:ilvl w:val="0"/>
         </w:numPr>
       </w:pPr>
-      <w:hyperlink r:id="rId115">
+      <w:hyperlink r:id="rId116">
         <w:r>
           <w:rPr>
             <w:rStyle w:val="Hyperlink"/>
@@ -1693,7 +1710,7 @@
           <w:ilvl w:val="0"/>
         </w:numPr>
       </w:pPr>
-      <w:hyperlink r:id="rId116">
+      <w:hyperlink r:id="rId117">
         <w:r>
           <w:rPr>
             <w:rStyle w:val="Hyperlink"/>
@@ -1710,7 +1727,7 @@
           <w:ilvl w:val="0"/>
         </w:numPr>
       </w:pPr>
-      <w:hyperlink r:id="rId117">
+      <w:hyperlink r:id="rId118">
         <w:r>
           <w:rPr>
             <w:rStyle w:val="Hyperlink"/>
@@ -1727,7 +1744,7 @@
           <w:ilvl w:val="0"/>
         </w:numPr>
       </w:pPr>
-      <w:hyperlink r:id="rId118">
+      <w:hyperlink r:id="rId119">
         <w:r>
           <w:rPr>
             <w:rStyle w:val="Hyperlink"/>
@@ -1744,7 +1761,7 @@
           <w:ilvl w:val="0"/>
         </w:numPr>
       </w:pPr>
-      <w:hyperlink r:id="rId119">
+      <w:hyperlink r:id="rId120">
         <w:r>
           <w:rPr>
             <w:rStyle w:val="Hyperlink"/>
@@ -1761,7 +1778,7 @@
           <w:ilvl w:val="0"/>
         </w:numPr>
       </w:pPr>
-      <w:hyperlink r:id="rId120">
+      <w:hyperlink r:id="rId121">
         <w:r>
           <w:rPr>
             <w:rStyle w:val="Hyperlink"/>
@@ -1778,7 +1795,7 @@
           <w:ilvl w:val="0"/>
         </w:numPr>
       </w:pPr>
-      <w:hyperlink r:id="rId121">
+      <w:hyperlink r:id="rId122">
         <w:r>
           <w:rPr>
             <w:rStyle w:val="Hyperlink"/>
@@ -1795,7 +1812,7 @@
           <w:ilvl w:val="0"/>
         </w:numPr>
       </w:pPr>
-      <w:hyperlink r:id="rId122">
+      <w:hyperlink r:id="rId123">
         <w:r>
           <w:rPr>
             <w:rStyle w:val="Hyperlink"/>
@@ -1812,7 +1829,7 @@
           <w:ilvl w:val="0"/>
         </w:numPr>
       </w:pPr>
-      <w:hyperlink r:id="rId123">
+      <w:hyperlink r:id="rId124">
         <w:r>
           <w:rPr>
             <w:rStyle w:val="Hyperlink"/>
@@ -1829,7 +1846,7 @@
           <w:ilvl w:val="0"/>
         </w:numPr>
       </w:pPr>
-      <w:hyperlink r:id="rId124">
+      <w:hyperlink r:id="rId125">
         <w:r>
           <w:rPr>
             <w:rStyle w:val="Hyperlink"/>
@@ -1846,7 +1863,7 @@
           <w:ilvl w:val="0"/>
         </w:numPr>
       </w:pPr>
-      <w:hyperlink r:id="rId125">
+      <w:hyperlink r:id="rId126">
         <w:r>
           <w:rPr>
             <w:rStyle w:val="Hyperlink"/>
@@ -1863,7 +1880,7 @@
           <w:ilvl w:val="0"/>
         </w:numPr>
       </w:pPr>
-      <w:hyperlink r:id="rId126">
+      <w:hyperlink r:id="rId127">
         <w:r>
           <w:rPr>
             <w:rStyle w:val="Hyperlink"/>
@@ -1880,7 +1897,7 @@
           <w:ilvl w:val="0"/>
         </w:numPr>
       </w:pPr>
-      <w:hyperlink r:id="rId127">
+      <w:hyperlink r:id="rId128">
         <w:r>
           <w:rPr>
             <w:rStyle w:val="Hyperlink"/>
@@ -1897,7 +1914,7 @@
           <w:ilvl w:val="0"/>
         </w:numPr>
       </w:pPr>
-      <w:hyperlink r:id="rId128">
+      <w:hyperlink r:id="rId129">
         <w:r>
           <w:rPr>
             <w:rStyle w:val="Hyperlink"/>
@@ -1914,7 +1931,7 @@
           <w:ilvl w:val="0"/>
         </w:numPr>
       </w:pPr>
-      <w:hyperlink r:id="rId129">
+      <w:hyperlink r:id="rId130">
         <w:r>
           <w:rPr>
             <w:rStyle w:val="Hyperlink"/>
@@ -1931,7 +1948,7 @@
           <w:ilvl w:val="0"/>
         </w:numPr>
       </w:pPr>
-      <w:hyperlink r:id="rId130">
+      <w:hyperlink r:id="rId131">
         <w:r>
           <w:rPr>
             <w:rStyle w:val="Hyperlink"/>
@@ -1954,7 +1971,7 @@
       <w:r>
         <w:t xml:space="preserve"> </w:t>
       </w:r>
-      <w:hyperlink r:id="rId131">
+      <w:hyperlink r:id="rId132">
         <w:r>
           <w:rPr>
             <w:rStyle w:val="Hyperlink"/>
@@ -1971,7 +1988,7 @@
       <w:r>
         <w:t xml:space="preserve"> </w:t>
       </w:r>
-      <w:hyperlink r:id="rId132">
+      <w:hyperlink r:id="rId133">
         <w:r>
           <w:rPr>
             <w:rStyle w:val="Hyperlink"/>
@@ -1988,7 +2005,7 @@
           <w:ilvl w:val="0"/>
         </w:numPr>
       </w:pPr>
-      <w:hyperlink r:id="rId133">
+      <w:hyperlink r:id="rId134">
         <w:r>
           <w:rPr>
             <w:rStyle w:val="Hyperlink"/>
@@ -2005,7 +2022,7 @@
           <w:ilvl w:val="0"/>
         </w:numPr>
       </w:pPr>
-      <w:hyperlink r:id="rId134">
+      <w:hyperlink r:id="rId135">
         <w:r>
           <w:rPr>
             <w:rStyle w:val="Hyperlink"/>
@@ -2022,7 +2039,7 @@
           <w:ilvl w:val="0"/>
         </w:numPr>
       </w:pPr>
-      <w:hyperlink r:id="rId135">
+      <w:hyperlink r:id="rId136">
         <w:r>
           <w:rPr>
             <w:rStyle w:val="Hyperlink"/>
@@ -2039,7 +2056,7 @@
           <w:ilvl w:val="0"/>
         </w:numPr>
       </w:pPr>
-      <w:hyperlink r:id="rId136">
+      <w:hyperlink r:id="rId137">
         <w:r>
           <w:rPr>
             <w:rStyle w:val="Hyperlink"/>
@@ -2056,273 +2073,873 @@
           <w:ilvl w:val="0"/>
         </w:numPr>
       </w:pPr>
+      <w:hyperlink r:id="rId138">
+        <w:r>
+          <w:rPr>
+            <w:rStyle w:val="Hyperlink"/>
+          </w:rPr>
+          <w:t xml:space="preserve">Chuleta de expresiones regulares</w:t>
+        </w:r>
+      </w:hyperlink>
+    </w:p>
+    <w:p>
+      <w:pPr>
+        <w:pStyle w:val="Compact"/>
+        <w:numPr>
+          <w:numId w:val="1002"/>
+          <w:ilvl w:val="0"/>
+        </w:numPr>
+      </w:pPr>
+      <w:hyperlink r:id="rId139">
+        <w:r>
+          <w:rPr>
+            <w:rStyle w:val="Hyperlink"/>
+          </w:rPr>
+          <w:t xml:space="preserve">Regular Expressions Every R programmer Should Know</w:t>
+        </w:r>
+      </w:hyperlink>
+    </w:p>
+    <w:p>
+      <w:pPr>
+        <w:pStyle w:val="Compact"/>
+        <w:numPr>
+          <w:numId w:val="1002"/>
+          <w:ilvl w:val="0"/>
+        </w:numPr>
+      </w:pPr>
+      <w:hyperlink r:id="rId140">
+        <w:r>
+          <w:rPr>
+            <w:rStyle w:val="Hyperlink"/>
+          </w:rPr>
+          <w:t xml:space="preserve">Regular Expression Language - Quick Reference</w:t>
+        </w:r>
+      </w:hyperlink>
+    </w:p>
+    <w:p>
+      <w:pPr>
+        <w:pStyle w:val="Compact"/>
+        <w:numPr>
+          <w:numId w:val="1002"/>
+          <w:ilvl w:val="0"/>
+        </w:numPr>
+      </w:pPr>
+      <w:hyperlink r:id="rId141">
+        <w:r>
+          <w:rPr>
+            <w:rStyle w:val="Hyperlink"/>
+          </w:rPr>
+          <w:t xml:space="preserve">Writing an R package from scratch</w:t>
+        </w:r>
+      </w:hyperlink>
+    </w:p>
+    <w:p>
+      <w:pPr>
+        <w:pStyle w:val="Compact"/>
+        <w:numPr>
+          <w:numId w:val="1002"/>
+          <w:ilvl w:val="0"/>
+        </w:numPr>
+      </w:pPr>
+      <w:hyperlink r:id="rId142">
+        <w:r>
+          <w:rPr>
+            <w:rStyle w:val="Hyperlink"/>
+          </w:rPr>
+          <w:t xml:space="preserve">16 Cursos</w:t>
+        </w:r>
+      </w:hyperlink>
+    </w:p>
+    <w:p>
+      <w:pPr>
+        <w:pStyle w:val="Compact"/>
+        <w:numPr>
+          <w:numId w:val="1002"/>
+          <w:ilvl w:val="0"/>
+        </w:numPr>
+      </w:pPr>
+      <w:hyperlink r:id="rId143">
+        <w:r>
+          <w:rPr>
+            <w:rStyle w:val="Hyperlink"/>
+          </w:rPr>
+          <w:t xml:space="preserve">Galerias de graficos</w:t>
+        </w:r>
+      </w:hyperlink>
+    </w:p>
+    <w:p>
+      <w:pPr>
+        <w:pStyle w:val="Compact"/>
+        <w:numPr>
+          <w:numId w:val="1002"/>
+          <w:ilvl w:val="0"/>
+        </w:numPr>
+      </w:pPr>
+      <w:hyperlink r:id="rId144">
+        <w:r>
+          <w:rPr>
+            <w:rStyle w:val="Hyperlink"/>
+          </w:rPr>
+          <w:t xml:space="preserve">Aprender ciencia de datos. Fuentes para Python y R</w:t>
+        </w:r>
+      </w:hyperlink>
+    </w:p>
+    <w:p>
+      <w:pPr>
+        <w:pStyle w:val="Compact"/>
+        <w:numPr>
+          <w:numId w:val="1002"/>
+          <w:ilvl w:val="0"/>
+        </w:numPr>
+      </w:pPr>
+      <w:hyperlink r:id="rId145">
+        <w:r>
+          <w:rPr>
+            <w:rStyle w:val="Hyperlink"/>
+          </w:rPr>
+          <w:t xml:space="preserve">Curso Caltech. Learning from data</w:t>
+        </w:r>
+      </w:hyperlink>
+    </w:p>
+    <w:p>
+      <w:pPr>
+        <w:pStyle w:val="Compact"/>
+        <w:numPr>
+          <w:numId w:val="1002"/>
+          <w:ilvl w:val="0"/>
+        </w:numPr>
+      </w:pPr>
+      <w:hyperlink r:id="rId146">
+        <w:r>
+          <w:rPr>
+            <w:rStyle w:val="Hyperlink"/>
+          </w:rPr>
+          <w:t xml:space="preserve">Usar git</w:t>
+        </w:r>
+      </w:hyperlink>
+    </w:p>
+    <w:p>
+      <w:pPr>
+        <w:pStyle w:val="Compact"/>
+        <w:numPr>
+          <w:numId w:val="1002"/>
+          <w:ilvl w:val="0"/>
+        </w:numPr>
+      </w:pPr>
+      <w:hyperlink r:id="rId147">
+        <w:r>
+          <w:rPr>
+            <w:rStyle w:val="Hyperlink"/>
+          </w:rPr>
+          <w:t xml:space="preserve">Blogs con github</w:t>
+        </w:r>
+      </w:hyperlink>
+      <w:r>
+        <w:t xml:space="preserve"> </w:t>
+      </w:r>
+      <w:r>
+        <w:t xml:space="preserve">y</w:t>
+      </w:r>
+      <w:r>
+        <w:t xml:space="preserve"> </w:t>
+      </w:r>
+      <w:hyperlink r:id="rId148">
+        <w:r>
+          <w:rPr>
+            <w:rStyle w:val="Hyperlink"/>
+          </w:rPr>
+          <w:t xml:space="preserve">Blogs con github y RStudio</w:t>
+        </w:r>
+      </w:hyperlink>
+    </w:p>
+    <w:p>
+      <w:pPr>
+        <w:pStyle w:val="Compact"/>
+        <w:numPr>
+          <w:numId w:val="1002"/>
+          <w:ilvl w:val="0"/>
+        </w:numPr>
+      </w:pPr>
+      <w:hyperlink r:id="rId149">
+        <w:r>
+          <w:rPr>
+            <w:rStyle w:val="Hyperlink"/>
+          </w:rPr>
+          <w:t xml:space="preserve">Ejemplos de Shiny</w:t>
+        </w:r>
+      </w:hyperlink>
+    </w:p>
+    <w:p>
+      <w:pPr>
+        <w:pStyle w:val="Compact"/>
+        <w:numPr>
+          <w:numId w:val="1002"/>
+          <w:ilvl w:val="0"/>
+        </w:numPr>
+      </w:pPr>
+      <w:hyperlink r:id="rId150">
+        <w:r>
+          <w:rPr>
+            <w:rStyle w:val="Hyperlink"/>
+          </w:rPr>
+          <w:t xml:space="preserve">UK government using R to modernize reporting of official statistics</w:t>
+        </w:r>
+      </w:hyperlink>
+    </w:p>
+    <w:p>
+      <w:pPr>
+        <w:pStyle w:val="Compact"/>
+        <w:numPr>
+          <w:numId w:val="1002"/>
+          <w:ilvl w:val="0"/>
+        </w:numPr>
+      </w:pPr>
+      <w:hyperlink r:id="rId151">
+        <w:r>
+          <w:rPr>
+            <w:rStyle w:val="Hyperlink"/>
+          </w:rPr>
+          <w:t xml:space="preserve">Great R packages for data import, wrangling and visualization</w:t>
+        </w:r>
+      </w:hyperlink>
+    </w:p>
+    <w:p>
+      <w:pPr>
+        <w:pStyle w:val="Compact"/>
+        <w:numPr>
+          <w:numId w:val="1002"/>
+          <w:ilvl w:val="0"/>
+        </w:numPr>
+      </w:pPr>
+      <w:hyperlink r:id="rId152">
+        <w:r>
+          <w:rPr>
+            <w:rStyle w:val="Hyperlink"/>
+          </w:rPr>
+          <w:t xml:space="preserve">Ggplot</w:t>
+        </w:r>
+      </w:hyperlink>
+    </w:p>
+    <w:p>
+      <w:pPr>
+        <w:pStyle w:val="Compact"/>
+        <w:numPr>
+          <w:numId w:val="1002"/>
+          <w:ilvl w:val="0"/>
+        </w:numPr>
+      </w:pPr>
+      <w:r>
+        <w:t xml:space="preserve">Sistemas de Coordenadas.</w:t>
+      </w:r>
+      <w:r>
+        <w:t xml:space="preserve"> </w:t>
+      </w:r>
+      <w:hyperlink r:id="rId153">
+        <w:r>
+          <w:rPr>
+            <w:rStyle w:val="Hyperlink"/>
+          </w:rPr>
+          <w:t xml:space="preserve">Aqui</w:t>
+        </w:r>
+      </w:hyperlink>
+      <w:r>
+        <w:t xml:space="preserve"> </w:t>
+      </w:r>
+      <w:r>
+        <w:t xml:space="preserve">y</w:t>
+      </w:r>
+      <w:r>
+        <w:t xml:space="preserve"> </w:t>
+      </w:r>
+      <w:hyperlink r:id="rId154">
+        <w:r>
+          <w:rPr>
+            <w:rStyle w:val="Hyperlink"/>
+          </w:rPr>
+          <w:t xml:space="preserve">aqui</w:t>
+        </w:r>
+      </w:hyperlink>
+    </w:p>
+    <w:p>
+      <w:pPr>
+        <w:pStyle w:val="Compact"/>
+        <w:numPr>
+          <w:numId w:val="1002"/>
+          <w:ilvl w:val="0"/>
+        </w:numPr>
+      </w:pPr>
+      <w:hyperlink r:id="rId155">
+        <w:r>
+          <w:rPr>
+            <w:rStyle w:val="Hyperlink"/>
+          </w:rPr>
+          <w:t xml:space="preserve">Codificación de caracteres</w:t>
+        </w:r>
+      </w:hyperlink>
+    </w:p>
+    <w:p>
+      <w:pPr>
+        <w:pStyle w:val="Compact"/>
+        <w:numPr>
+          <w:numId w:val="1002"/>
+          <w:ilvl w:val="0"/>
+        </w:numPr>
+      </w:pPr>
+      <w:hyperlink r:id="rId156">
+        <w:r>
+          <w:rPr>
+            <w:rStyle w:val="Hyperlink"/>
+          </w:rPr>
+          <w:t xml:space="preserve">Tutorials for learning R</w:t>
+        </w:r>
+      </w:hyperlink>
+    </w:p>
+    <w:p>
+      <w:pPr>
+        <w:pStyle w:val="Compact"/>
+        <w:numPr>
+          <w:numId w:val="1002"/>
+          <w:ilvl w:val="0"/>
+        </w:numPr>
+      </w:pPr>
+      <w:hyperlink r:id="rId157">
+        <w:r>
+          <w:rPr>
+            <w:rStyle w:val="Hyperlink"/>
+          </w:rPr>
+          <w:t xml:space="preserve">Awesome R</w:t>
+        </w:r>
+      </w:hyperlink>
+    </w:p>
+    <w:p>
+      <w:pPr>
+        <w:pStyle w:val="Compact"/>
+        <w:numPr>
+          <w:numId w:val="1002"/>
+          <w:ilvl w:val="0"/>
+        </w:numPr>
+      </w:pPr>
+      <w:hyperlink r:id="rId158">
+        <w:r>
+          <w:rPr>
+            <w:rStyle w:val="Hyperlink"/>
+          </w:rPr>
+          <w:t xml:space="preserve">R Data Science Tutorials</w:t>
+        </w:r>
+      </w:hyperlink>
+    </w:p>
+    <w:p>
+      <w:pPr>
+        <w:pStyle w:val="Compact"/>
+        <w:numPr>
+          <w:numId w:val="1002"/>
+          <w:ilvl w:val="0"/>
+        </w:numPr>
+      </w:pPr>
+      <w:hyperlink r:id="rId159">
+        <w:r>
+          <w:rPr>
+            <w:rStyle w:val="Hyperlink"/>
+          </w:rPr>
+          <w:t xml:space="preserve">useR! Machine Learning Tutorial</w:t>
+        </w:r>
+      </w:hyperlink>
+    </w:p>
+    <w:p>
+      <w:pPr>
+        <w:pStyle w:val="Compact"/>
+        <w:numPr>
+          <w:numId w:val="1002"/>
+          <w:ilvl w:val="0"/>
+        </w:numPr>
+      </w:pPr>
+      <w:hyperlink r:id="rId160">
+        <w:r>
+          <w:rPr>
+            <w:rStyle w:val="Hyperlink"/>
+          </w:rPr>
+          <w:t xml:space="preserve">Paquetes de R interesantes</w:t>
+        </w:r>
+      </w:hyperlink>
+    </w:p>
+    <w:p>
+      <w:pPr>
+        <w:pStyle w:val="Compact"/>
+        <w:numPr>
+          <w:numId w:val="1002"/>
+          <w:ilvl w:val="0"/>
+        </w:numPr>
+      </w:pPr>
+      <w:hyperlink r:id="rId161">
+        <w:r>
+          <w:rPr>
+            <w:rStyle w:val="Hyperlink"/>
+          </w:rPr>
+          <w:t xml:space="preserve">Otra lista de recursos variados en Github</w:t>
+        </w:r>
+      </w:hyperlink>
+    </w:p>
+    <w:p>
+      <w:pPr>
+        <w:pStyle w:val="Compact"/>
+        <w:numPr>
+          <w:numId w:val="1002"/>
+          <w:ilvl w:val="0"/>
+        </w:numPr>
+      </w:pPr>
+      <w:hyperlink r:id="rId162">
+        <w:r>
+          <w:rPr>
+            <w:rStyle w:val="Hyperlink"/>
+          </w:rPr>
+          <w:t xml:space="preserve">Tipos de licencias de software</w:t>
+        </w:r>
+      </w:hyperlink>
+    </w:p>
+    <w:p>
+      <w:pPr>
+        <w:pStyle w:val="Compact"/>
+        <w:numPr>
+          <w:numId w:val="1002"/>
+          <w:ilvl w:val="0"/>
+        </w:numPr>
+      </w:pPr>
+      <w:hyperlink r:id="rId163">
+        <w:r>
+          <w:rPr>
+            <w:rStyle w:val="Hyperlink"/>
+          </w:rPr>
+          <w:t xml:space="preserve">Glosario de Machine Learning de Google</w:t>
+        </w:r>
+      </w:hyperlink>
+    </w:p>
+    <w:p>
+      <w:pPr>
+        <w:pStyle w:val="Compact"/>
+        <w:numPr>
+          <w:numId w:val="1002"/>
+          <w:ilvl w:val="0"/>
+        </w:numPr>
+      </w:pPr>
+      <w:hyperlink r:id="rId164">
+        <w:r>
+          <w:rPr>
+            <w:rStyle w:val="Hyperlink"/>
+          </w:rPr>
+          <w:t xml:space="preserve">Google Rules of Machine Learning: Best Practices for ML Engineering</w:t>
+        </w:r>
+      </w:hyperlink>
+    </w:p>
+    <w:p>
+      <w:pPr>
+        <w:pStyle w:val="Compact"/>
+        <w:numPr>
+          <w:numId w:val="1002"/>
+          <w:ilvl w:val="0"/>
+        </w:numPr>
+      </w:pPr>
+      <w:r>
+        <w:t xml:space="preserve">Statistical Learning de Stanford</w:t>
+      </w:r>
+      <w:r>
+        <w:t xml:space="preserve"> </w:t>
+      </w:r>
+      <w:hyperlink r:id="rId165">
+        <w:r>
+          <w:rPr>
+            <w:rStyle w:val="Hyperlink"/>
+          </w:rPr>
+          <w:t xml:space="preserve">Curso</w:t>
+        </w:r>
+      </w:hyperlink>
+      <w:r>
+        <w:t xml:space="preserve">,</w:t>
+      </w:r>
+      <w:r>
+        <w:t xml:space="preserve"> </w:t>
+      </w:r>
+      <w:hyperlink r:id="rId166">
+        <w:r>
+          <w:rPr>
+            <w:rStyle w:val="Hyperlink"/>
+          </w:rPr>
+          <w:t xml:space="preserve">Libro</w:t>
+        </w:r>
+      </w:hyperlink>
+      <w:r>
+        <w:t xml:space="preserve">,</w:t>
+      </w:r>
+      <w:r>
+        <w:t xml:space="preserve"> </w:t>
+      </w:r>
+      <w:hyperlink r:id="rId167">
+        <w:r>
+          <w:rPr>
+            <w:rStyle w:val="Hyperlink"/>
+          </w:rPr>
+          <w:t xml:space="preserve">Código</w:t>
+        </w:r>
+      </w:hyperlink>
+      <w:r>
+        <w:t xml:space="preserve"> </w:t>
+      </w:r>
+      <w:r>
+        <w:t xml:space="preserve">y</w:t>
+      </w:r>
+      <w:r>
+        <w:t xml:space="preserve"> </w:t>
+      </w:r>
+      <w:hyperlink r:id="rId168">
+        <w:r>
+          <w:rPr>
+            <w:rStyle w:val="Hyperlink"/>
+          </w:rPr>
+          <w:t xml:space="preserve">Transparencias</w:t>
+        </w:r>
+      </w:hyperlink>
+    </w:p>
+    <w:p>
+      <w:pPr>
+        <w:pStyle w:val="Compact"/>
+        <w:numPr>
+          <w:numId w:val="1002"/>
+          <w:ilvl w:val="0"/>
+        </w:numPr>
+      </w:pPr>
+      <w:hyperlink r:id="rId169">
+        <w:r>
+          <w:rPr>
+            <w:rStyle w:val="Hyperlink"/>
+          </w:rPr>
+          <w:t xml:space="preserve">100 Free Tutorials for Learning R</w:t>
+        </w:r>
+      </w:hyperlink>
+    </w:p>
+    <w:p>
+      <w:pPr>
+        <w:pStyle w:val="Compact"/>
+        <w:numPr>
+          <w:numId w:val="1002"/>
+          <w:ilvl w:val="0"/>
+        </w:numPr>
+      </w:pPr>
+      <w:hyperlink r:id="rId170">
+        <w:r>
+          <w:rPr>
+            <w:rStyle w:val="Hyperlink"/>
+          </w:rPr>
+          <w:t xml:space="preserve">NLP Datasets</w:t>
+        </w:r>
+      </w:hyperlink>
+    </w:p>
+    <w:p>
+      <w:pPr>
+        <w:pStyle w:val="Compact"/>
+        <w:numPr>
+          <w:numId w:val="1002"/>
+          <w:ilvl w:val="0"/>
+        </w:numPr>
+      </w:pPr>
+      <w:hyperlink r:id="rId171">
+        <w:r>
+          <w:rPr>
+            <w:rStyle w:val="Hyperlink"/>
+          </w:rPr>
+          <w:t xml:space="preserve">Google’s best practices in machine learning</w:t>
+        </w:r>
+      </w:hyperlink>
+    </w:p>
+    <w:p>
+      <w:pPr>
+        <w:pStyle w:val="Compact"/>
+        <w:numPr>
+          <w:numId w:val="1002"/>
+          <w:ilvl w:val="0"/>
+        </w:numPr>
+      </w:pPr>
+      <w:hyperlink r:id="rId172">
+        <w:r>
+          <w:rPr>
+            <w:rStyle w:val="Hyperlink"/>
+          </w:rPr>
+          <w:t xml:space="preserve">Web Scraping TripAdvisor, Text Mining and Sentiment Analysis for Hotel Reviews</w:t>
+        </w:r>
+      </w:hyperlink>
+    </w:p>
+    <w:p>
+      <w:pPr>
+        <w:pStyle w:val="Compact"/>
+        <w:numPr>
+          <w:numId w:val="1002"/>
+          <w:ilvl w:val="0"/>
+        </w:numPr>
+      </w:pPr>
+      <w:hyperlink r:id="rId173">
+        <w:r>
+          <w:rPr>
+            <w:rStyle w:val="Hyperlink"/>
+          </w:rPr>
+          <w:t xml:space="preserve">Common Probability Distributions: The Data Scientist’s Crib Sheet</w:t>
+        </w:r>
+      </w:hyperlink>
+    </w:p>
+    <w:p>
+      <w:pPr>
+        <w:pStyle w:val="Compact"/>
+        <w:numPr>
+          <w:numId w:val="1002"/>
+          <w:ilvl w:val="0"/>
+        </w:numPr>
+      </w:pPr>
       <w:hyperlink r:id="rId137">
         <w:r>
           <w:rPr>
             <w:rStyle w:val="Hyperlink"/>
           </w:rPr>
-          <w:t xml:space="preserve">Chuleta de expresiones regulares</w:t>
-        </w:r>
-      </w:hyperlink>
-    </w:p>
-    <w:p>
-      <w:pPr>
-        <w:pStyle w:val="Compact"/>
-        <w:numPr>
-          <w:numId w:val="1002"/>
-          <w:ilvl w:val="0"/>
-        </w:numPr>
-      </w:pPr>
-      <w:hyperlink r:id="rId138">
-        <w:r>
-          <w:rPr>
-            <w:rStyle w:val="Hyperlink"/>
-          </w:rPr>
-          <w:t xml:space="preserve">Regular Expressions Every R programmer Should Know</w:t>
-        </w:r>
-      </w:hyperlink>
-    </w:p>
-    <w:p>
-      <w:pPr>
-        <w:pStyle w:val="Compact"/>
-        <w:numPr>
-          <w:numId w:val="1002"/>
-          <w:ilvl w:val="0"/>
-        </w:numPr>
-      </w:pPr>
-      <w:hyperlink r:id="rId139">
-        <w:r>
-          <w:rPr>
-            <w:rStyle w:val="Hyperlink"/>
-          </w:rPr>
-          <w:t xml:space="preserve">Regular Expression Language - Quick Reference</w:t>
-        </w:r>
-      </w:hyperlink>
-    </w:p>
-    <w:p>
-      <w:pPr>
-        <w:pStyle w:val="Compact"/>
-        <w:numPr>
-          <w:numId w:val="1002"/>
-          <w:ilvl w:val="0"/>
-        </w:numPr>
-      </w:pPr>
-      <w:hyperlink r:id="rId140">
-        <w:r>
-          <w:rPr>
-            <w:rStyle w:val="Hyperlink"/>
-          </w:rPr>
-          <w:t xml:space="preserve">Writing an R package from scratch</w:t>
-        </w:r>
-      </w:hyperlink>
-    </w:p>
-    <w:p>
-      <w:pPr>
-        <w:pStyle w:val="Compact"/>
-        <w:numPr>
-          <w:numId w:val="1002"/>
-          <w:ilvl w:val="0"/>
-        </w:numPr>
-      </w:pPr>
-      <w:hyperlink r:id="rId141">
-        <w:r>
-          <w:rPr>
-            <w:rStyle w:val="Hyperlink"/>
-          </w:rPr>
-          <w:t xml:space="preserve">16 Cursos</w:t>
-        </w:r>
-      </w:hyperlink>
-    </w:p>
-    <w:p>
-      <w:pPr>
-        <w:pStyle w:val="Compact"/>
-        <w:numPr>
-          <w:numId w:val="1002"/>
-          <w:ilvl w:val="0"/>
-        </w:numPr>
-      </w:pPr>
-      <w:hyperlink r:id="rId142">
-        <w:r>
-          <w:rPr>
-            <w:rStyle w:val="Hyperlink"/>
-          </w:rPr>
-          <w:t xml:space="preserve">Galerias de graficos</w:t>
-        </w:r>
-      </w:hyperlink>
-    </w:p>
-    <w:p>
-      <w:pPr>
-        <w:pStyle w:val="Compact"/>
-        <w:numPr>
-          <w:numId w:val="1002"/>
-          <w:ilvl w:val="0"/>
-        </w:numPr>
-      </w:pPr>
-      <w:hyperlink r:id="rId143">
-        <w:r>
-          <w:rPr>
-            <w:rStyle w:val="Hyperlink"/>
-          </w:rPr>
-          <w:t xml:space="preserve">Aprender ciencia de datos. Fuentes para Python y R</w:t>
-        </w:r>
-      </w:hyperlink>
-    </w:p>
-    <w:p>
-      <w:pPr>
-        <w:pStyle w:val="Compact"/>
-        <w:numPr>
-          <w:numId w:val="1002"/>
-          <w:ilvl w:val="0"/>
-        </w:numPr>
-      </w:pPr>
-      <w:hyperlink r:id="rId144">
-        <w:r>
-          <w:rPr>
-            <w:rStyle w:val="Hyperlink"/>
-          </w:rPr>
-          <w:t xml:space="preserve">Curso Caltech. Learning from data</w:t>
-        </w:r>
-      </w:hyperlink>
-    </w:p>
-    <w:p>
-      <w:pPr>
-        <w:pStyle w:val="Compact"/>
-        <w:numPr>
-          <w:numId w:val="1002"/>
-          <w:ilvl w:val="0"/>
-        </w:numPr>
-      </w:pPr>
-      <w:hyperlink r:id="rId145">
-        <w:r>
-          <w:rPr>
-            <w:rStyle w:val="Hyperlink"/>
-          </w:rPr>
-          <w:t xml:space="preserve">Usar git</w:t>
-        </w:r>
-      </w:hyperlink>
-    </w:p>
-    <w:p>
-      <w:pPr>
-        <w:pStyle w:val="Compact"/>
-        <w:numPr>
-          <w:numId w:val="1002"/>
-          <w:ilvl w:val="0"/>
-        </w:numPr>
-      </w:pPr>
-      <w:hyperlink r:id="rId146">
-        <w:r>
-          <w:rPr>
-            <w:rStyle w:val="Hyperlink"/>
-          </w:rPr>
-          <w:t xml:space="preserve">Blogs con github</w:t>
-        </w:r>
-      </w:hyperlink>
+          <w:t xml:space="preserve">RDocumentation</w:t>
+        </w:r>
+      </w:hyperlink>
+    </w:p>
+    <w:p>
+      <w:pPr>
+        <w:pStyle w:val="Compact"/>
+        <w:numPr>
+          <w:numId w:val="1002"/>
+          <w:ilvl w:val="0"/>
+        </w:numPr>
+      </w:pPr>
+      <w:hyperlink r:id="rId174">
+        <w:r>
+          <w:rPr>
+            <w:rStyle w:val="Hyperlink"/>
+          </w:rPr>
+          <w:t xml:space="preserve">ArcGIS to R spatial cheat sheet</w:t>
+        </w:r>
+      </w:hyperlink>
+    </w:p>
+    <w:p>
+      <w:pPr>
+        <w:pStyle w:val="Heading2"/>
+      </w:pPr>
+      <w:bookmarkStart w:id="175" w:name="libros"/>
+      <w:r>
+        <w:t xml:space="preserve">Libros</w:t>
+      </w:r>
+      <w:bookmarkEnd w:id="175"/>
+    </w:p>
+    <w:p>
+      <w:pPr>
+        <w:pStyle w:val="Compact"/>
+        <w:numPr>
+          <w:numId w:val="1003"/>
+          <w:ilvl w:val="0"/>
+        </w:numPr>
+      </w:pPr>
+      <w:hyperlink r:id="rId176">
+        <w:r>
+          <w:rPr>
+            <w:rStyle w:val="Hyperlink"/>
+          </w:rPr>
+          <w:t xml:space="preserve">R intro</w:t>
+        </w:r>
+      </w:hyperlink>
+    </w:p>
+    <w:p>
+      <w:pPr>
+        <w:pStyle w:val="Compact"/>
+        <w:numPr>
+          <w:numId w:val="1003"/>
+          <w:ilvl w:val="0"/>
+        </w:numPr>
+      </w:pPr>
+      <w:hyperlink r:id="rId177">
+        <w:r>
+          <w:rPr>
+            <w:rStyle w:val="Hyperlink"/>
+          </w:rPr>
+          <w:t xml:space="preserve">R for everyone</w:t>
+        </w:r>
+      </w:hyperlink>
+    </w:p>
+    <w:p>
+      <w:pPr>
+        <w:pStyle w:val="Compact"/>
+        <w:numPr>
+          <w:numId w:val="1003"/>
+          <w:ilvl w:val="0"/>
+        </w:numPr>
+      </w:pPr>
+      <w:hyperlink r:id="rId178">
+        <w:r>
+          <w:rPr>
+            <w:rStyle w:val="Hyperlink"/>
+          </w:rPr>
+          <w:t xml:space="preserve">R in action</w:t>
+        </w:r>
+      </w:hyperlink>
+    </w:p>
+    <w:p>
+      <w:pPr>
+        <w:pStyle w:val="Compact"/>
+        <w:numPr>
+          <w:numId w:val="1003"/>
+          <w:ilvl w:val="0"/>
+        </w:numPr>
+      </w:pPr>
+      <w:hyperlink r:id="rId179">
+        <w:r>
+          <w:rPr>
+            <w:rStyle w:val="Hyperlink"/>
+          </w:rPr>
+          <w:t xml:space="preserve">R Programming for Data Science. Roger D. Peng.</w:t>
+        </w:r>
+      </w:hyperlink>
+    </w:p>
+    <w:p>
+      <w:pPr>
+        <w:pStyle w:val="Compact"/>
+        <w:numPr>
+          <w:numId w:val="1003"/>
+          <w:ilvl w:val="0"/>
+        </w:numPr>
+      </w:pPr>
+      <w:hyperlink r:id="rId180">
+        <w:r>
+          <w:rPr>
+            <w:rStyle w:val="Hyperlink"/>
+          </w:rPr>
+          <w:t xml:space="preserve">R para principiantes</w:t>
+        </w:r>
+      </w:hyperlink>
+    </w:p>
+    <w:p>
+      <w:pPr>
+        <w:pStyle w:val="Compact"/>
+        <w:numPr>
+          <w:numId w:val="1003"/>
+          <w:ilvl w:val="0"/>
+        </w:numPr>
+      </w:pPr>
+      <w:hyperlink r:id="rId181">
+        <w:r>
+          <w:rPr>
+            <w:rStyle w:val="Hyperlink"/>
+          </w:rPr>
+          <w:t xml:space="preserve">Introducción a R</w:t>
+        </w:r>
+      </w:hyperlink>
+    </w:p>
+    <w:p>
+      <w:pPr>
+        <w:pStyle w:val="Compact"/>
+        <w:numPr>
+          <w:numId w:val="1003"/>
+          <w:ilvl w:val="0"/>
+        </w:numPr>
+      </w:pPr>
+      <w:hyperlink r:id="rId182">
+        <w:r>
+          <w:rPr>
+            <w:rStyle w:val="Hyperlink"/>
+          </w:rPr>
+          <w:t xml:space="preserve">R para profesionales de los datos: una introducción</w:t>
+        </w:r>
+      </w:hyperlink>
+    </w:p>
+    <w:p>
+      <w:pPr>
+        <w:pStyle w:val="Compact"/>
+        <w:numPr>
+          <w:numId w:val="1003"/>
+          <w:ilvl w:val="0"/>
+        </w:numPr>
+      </w:pPr>
+      <w:hyperlink r:id="rId183">
+        <w:r>
+          <w:rPr>
+            <w:rStyle w:val="Hyperlink"/>
+          </w:rPr>
+          <w:t xml:space="preserve">10 great books about R</w:t>
+        </w:r>
+      </w:hyperlink>
+    </w:p>
+    <w:p>
+      <w:pPr>
+        <w:pStyle w:val="Compact"/>
+        <w:numPr>
+          <w:numId w:val="1003"/>
+          <w:ilvl w:val="0"/>
+        </w:numPr>
+      </w:pPr>
+      <w:hyperlink r:id="rId184">
+        <w:r>
+          <w:rPr>
+            <w:rStyle w:val="Hyperlink"/>
+          </w:rPr>
+          <w:t xml:space="preserve">10 Free Must-Read Books for Machine Learning and Data Science</w:t>
+        </w:r>
+      </w:hyperlink>
+    </w:p>
+    <w:p>
+      <w:pPr>
+        <w:pStyle w:val="Compact"/>
+        <w:numPr>
+          <w:numId w:val="1003"/>
+          <w:ilvl w:val="0"/>
+        </w:numPr>
+      </w:pPr>
+      <w:r>
+        <w:t xml:space="preserve">Introduction to Data Science</w:t>
+      </w:r>
       <w:r>
         <w:t xml:space="preserve"> </w:t>
       </w:r>
+      <w:hyperlink r:id="rId185">
+        <w:r>
+          <w:rPr>
+            <w:rStyle w:val="Hyperlink"/>
+          </w:rPr>
+          <w:t xml:space="preserve">Libro</w:t>
+        </w:r>
+      </w:hyperlink>
+      <w:r>
+        <w:t xml:space="preserve"> </w:t>
+      </w:r>
       <w:r>
         <w:t xml:space="preserve">y</w:t>
       </w:r>
       <w:r>
         <w:t xml:space="preserve"> </w:t>
       </w:r>
-      <w:hyperlink r:id="rId147">
-        <w:r>
-          <w:rPr>
-            <w:rStyle w:val="Hyperlink"/>
-          </w:rPr>
-          <w:t xml:space="preserve">Blogs con github y RStudio</w:t>
-        </w:r>
-      </w:hyperlink>
-    </w:p>
-    <w:p>
-      <w:pPr>
-        <w:pStyle w:val="Compact"/>
-        <w:numPr>
-          <w:numId w:val="1002"/>
-          <w:ilvl w:val="0"/>
-        </w:numPr>
-      </w:pPr>
-      <w:hyperlink r:id="rId148">
-        <w:r>
-          <w:rPr>
-            <w:rStyle w:val="Hyperlink"/>
-          </w:rPr>
-          <w:t xml:space="preserve">Ejemplos de Shiny</w:t>
-        </w:r>
-      </w:hyperlink>
-    </w:p>
-    <w:p>
-      <w:pPr>
-        <w:pStyle w:val="Compact"/>
-        <w:numPr>
-          <w:numId w:val="1002"/>
-          <w:ilvl w:val="0"/>
-        </w:numPr>
-      </w:pPr>
-      <w:hyperlink r:id="rId149">
-        <w:r>
-          <w:rPr>
-            <w:rStyle w:val="Hyperlink"/>
-          </w:rPr>
-          <w:t xml:space="preserve">UK government using R to modernize reporting of official statistics</w:t>
-        </w:r>
-      </w:hyperlink>
-    </w:p>
-    <w:p>
-      <w:pPr>
-        <w:pStyle w:val="Compact"/>
-        <w:numPr>
-          <w:numId w:val="1002"/>
-          <w:ilvl w:val="0"/>
-        </w:numPr>
-      </w:pPr>
-      <w:hyperlink r:id="rId150">
-        <w:r>
-          <w:rPr>
-            <w:rStyle w:val="Hyperlink"/>
-          </w:rPr>
-          <w:t xml:space="preserve">Great R packages for data import, wrangling and visualization</w:t>
-        </w:r>
-      </w:hyperlink>
-    </w:p>
-    <w:p>
-      <w:pPr>
-        <w:pStyle w:val="Compact"/>
-        <w:numPr>
-          <w:numId w:val="1002"/>
-          <w:ilvl w:val="0"/>
-        </w:numPr>
-      </w:pPr>
-      <w:hyperlink r:id="rId151">
-        <w:r>
-          <w:rPr>
-            <w:rStyle w:val="Hyperlink"/>
-          </w:rPr>
-          <w:t xml:space="preserve">Ggplot</w:t>
-        </w:r>
-      </w:hyperlink>
-    </w:p>
-    <w:p>
-      <w:pPr>
-        <w:pStyle w:val="Compact"/>
-        <w:numPr>
-          <w:numId w:val="1002"/>
-          <w:ilvl w:val="0"/>
-        </w:numPr>
-      </w:pPr>
-      <w:r>
-        <w:t xml:space="preserve">Sistemas de Coordenadas.</w:t>
+      <w:hyperlink r:id="rId186">
+        <w:r>
+          <w:rPr>
+            <w:rStyle w:val="Hyperlink"/>
+          </w:rPr>
+          <w:t xml:space="preserve">Código</w:t>
+        </w:r>
+      </w:hyperlink>
+    </w:p>
+    <w:p>
+      <w:pPr>
+        <w:pStyle w:val="Compact"/>
+        <w:numPr>
+          <w:numId w:val="1003"/>
+          <w:ilvl w:val="0"/>
+        </w:numPr>
+      </w:pPr>
+      <w:r>
+        <w:t xml:space="preserve">Fundamentals of Data Visualization</w:t>
       </w:r>
       <w:r>
         <w:t xml:space="preserve"> </w:t>
       </w:r>
-      <w:hyperlink r:id="rId152">
-        <w:r>
-          <w:rPr>
-            <w:rStyle w:val="Hyperlink"/>
-          </w:rPr>
-          <w:t xml:space="preserve">Aqui</w:t>
+      <w:hyperlink r:id="rId187">
+        <w:r>
+          <w:rPr>
+            <w:rStyle w:val="Hyperlink"/>
+          </w:rPr>
+          <w:t xml:space="preserve">Libro</w:t>
         </w:r>
       </w:hyperlink>
       <w:r>
@@ -2334,214 +2951,70 @@
       <w:r>
         <w:t xml:space="preserve"> </w:t>
       </w:r>
-      <w:hyperlink r:id="rId153">
-        <w:r>
-          <w:rPr>
-            <w:rStyle w:val="Hyperlink"/>
-          </w:rPr>
-          <w:t xml:space="preserve">aqui</w:t>
-        </w:r>
-      </w:hyperlink>
-    </w:p>
-    <w:p>
-      <w:pPr>
-        <w:pStyle w:val="Compact"/>
-        <w:numPr>
-          <w:numId w:val="1002"/>
-          <w:ilvl w:val="0"/>
-        </w:numPr>
-      </w:pPr>
-      <w:hyperlink r:id="rId154">
-        <w:r>
-          <w:rPr>
-            <w:rStyle w:val="Hyperlink"/>
-          </w:rPr>
-          <w:t xml:space="preserve">Codificación de caracteres</w:t>
-        </w:r>
-      </w:hyperlink>
-    </w:p>
-    <w:p>
-      <w:pPr>
-        <w:pStyle w:val="Compact"/>
-        <w:numPr>
-          <w:numId w:val="1002"/>
-          <w:ilvl w:val="0"/>
-        </w:numPr>
-      </w:pPr>
-      <w:hyperlink r:id="rId155">
-        <w:r>
-          <w:rPr>
-            <w:rStyle w:val="Hyperlink"/>
-          </w:rPr>
-          <w:t xml:space="preserve">Tutorials for learning R</w:t>
-        </w:r>
-      </w:hyperlink>
-    </w:p>
-    <w:p>
-      <w:pPr>
-        <w:pStyle w:val="Compact"/>
-        <w:numPr>
-          <w:numId w:val="1002"/>
-          <w:ilvl w:val="0"/>
-        </w:numPr>
-      </w:pPr>
-      <w:hyperlink r:id="rId156">
-        <w:r>
-          <w:rPr>
-            <w:rStyle w:val="Hyperlink"/>
-          </w:rPr>
-          <w:t xml:space="preserve">Awesome R</w:t>
-        </w:r>
-      </w:hyperlink>
-    </w:p>
-    <w:p>
-      <w:pPr>
-        <w:pStyle w:val="Compact"/>
-        <w:numPr>
-          <w:numId w:val="1002"/>
-          <w:ilvl w:val="0"/>
-        </w:numPr>
-      </w:pPr>
-      <w:hyperlink r:id="rId157">
-        <w:r>
-          <w:rPr>
-            <w:rStyle w:val="Hyperlink"/>
-          </w:rPr>
-          <w:t xml:space="preserve">R Data Science Tutorials</w:t>
-        </w:r>
-      </w:hyperlink>
-    </w:p>
-    <w:p>
-      <w:pPr>
-        <w:pStyle w:val="Compact"/>
-        <w:numPr>
-          <w:numId w:val="1002"/>
-          <w:ilvl w:val="0"/>
-        </w:numPr>
-      </w:pPr>
-      <w:hyperlink r:id="rId158">
-        <w:r>
-          <w:rPr>
-            <w:rStyle w:val="Hyperlink"/>
-          </w:rPr>
-          <w:t xml:space="preserve">useR! Machine Learning Tutorial</w:t>
-        </w:r>
-      </w:hyperlink>
-    </w:p>
-    <w:p>
-      <w:pPr>
-        <w:pStyle w:val="Compact"/>
-        <w:numPr>
-          <w:numId w:val="1002"/>
-          <w:ilvl w:val="0"/>
-        </w:numPr>
-      </w:pPr>
-      <w:hyperlink r:id="rId159">
-        <w:r>
-          <w:rPr>
-            <w:rStyle w:val="Hyperlink"/>
-          </w:rPr>
-          <w:t xml:space="preserve">Paquetes de R interesantes</w:t>
-        </w:r>
-      </w:hyperlink>
-    </w:p>
-    <w:p>
-      <w:pPr>
-        <w:pStyle w:val="Compact"/>
-        <w:numPr>
-          <w:numId w:val="1002"/>
-          <w:ilvl w:val="0"/>
-        </w:numPr>
-      </w:pPr>
-      <w:hyperlink r:id="rId160">
-        <w:r>
-          <w:rPr>
-            <w:rStyle w:val="Hyperlink"/>
-          </w:rPr>
-          <w:t xml:space="preserve">Otra lista de recursos variados en Github</w:t>
-        </w:r>
-      </w:hyperlink>
-    </w:p>
-    <w:p>
-      <w:pPr>
-        <w:pStyle w:val="Compact"/>
-        <w:numPr>
-          <w:numId w:val="1002"/>
-          <w:ilvl w:val="0"/>
-        </w:numPr>
-      </w:pPr>
-      <w:hyperlink r:id="rId161">
-        <w:r>
-          <w:rPr>
-            <w:rStyle w:val="Hyperlink"/>
-          </w:rPr>
-          <w:t xml:space="preserve">Tipos de licencias de software</w:t>
-        </w:r>
-      </w:hyperlink>
-    </w:p>
-    <w:p>
-      <w:pPr>
-        <w:pStyle w:val="Compact"/>
-        <w:numPr>
-          <w:numId w:val="1002"/>
-          <w:ilvl w:val="0"/>
-        </w:numPr>
-      </w:pPr>
-      <w:hyperlink r:id="rId162">
-        <w:r>
-          <w:rPr>
-            <w:rStyle w:val="Hyperlink"/>
-          </w:rPr>
-          <w:t xml:space="preserve">Glosario de Machine Learning de Google</w:t>
-        </w:r>
-      </w:hyperlink>
-    </w:p>
-    <w:p>
-      <w:pPr>
-        <w:pStyle w:val="Compact"/>
-        <w:numPr>
-          <w:numId w:val="1002"/>
-          <w:ilvl w:val="0"/>
-        </w:numPr>
-      </w:pPr>
-      <w:hyperlink r:id="rId163">
-        <w:r>
-          <w:rPr>
-            <w:rStyle w:val="Hyperlink"/>
-          </w:rPr>
-          <w:t xml:space="preserve">Google Rules of Machine Learning: Best Practices for ML Engineering</w:t>
-        </w:r>
-      </w:hyperlink>
-    </w:p>
-    <w:p>
-      <w:pPr>
-        <w:pStyle w:val="Compact"/>
-        <w:numPr>
-          <w:numId w:val="1002"/>
-          <w:ilvl w:val="0"/>
-        </w:numPr>
-      </w:pPr>
-      <w:r>
-        <w:t xml:space="preserve">Statistical Learning de Stanford</w:t>
+      <w:hyperlink r:id="rId188">
+        <w:r>
+          <w:rPr>
+            <w:rStyle w:val="Hyperlink"/>
+          </w:rPr>
+          <w:t xml:space="preserve">Código</w:t>
+        </w:r>
+      </w:hyperlink>
+    </w:p>
+    <w:p>
+      <w:pPr>
+        <w:pStyle w:val="Compact"/>
+        <w:numPr>
+          <w:numId w:val="1003"/>
+          <w:ilvl w:val="0"/>
+        </w:numPr>
+      </w:pPr>
+      <w:r>
+        <w:t xml:space="preserve">Data Science Live Book</w:t>
       </w:r>
       <w:r>
         <w:t xml:space="preserve"> </w:t>
       </w:r>
-      <w:hyperlink r:id="rId164">
-        <w:r>
-          <w:rPr>
-            <w:rStyle w:val="Hyperlink"/>
-          </w:rPr>
-          <w:t xml:space="preserve">Curso</w:t>
-        </w:r>
-      </w:hyperlink>
-      <w:r>
-        <w:t xml:space="preserve">,</w:t>
-      </w:r>
+      <w:hyperlink r:id="rId189">
+        <w:r>
+          <w:rPr>
+            <w:rStyle w:val="Hyperlink"/>
+          </w:rPr>
+          <w:t xml:space="preserve">Libro</w:t>
+        </w:r>
+      </w:hyperlink>
       <w:r>
         <w:t xml:space="preserve"> </w:t>
       </w:r>
-      <w:hyperlink r:id="rId165">
+      <w:r>
+        <w:t xml:space="preserve">y</w:t>
+      </w:r>
+      <w:r>
+        <w:t xml:space="preserve"> </w:t>
+      </w:r>
+      <w:hyperlink r:id="rId190">
+        <w:r>
+          <w:rPr>
+            <w:rStyle w:val="Hyperlink"/>
+          </w:rPr>
+          <w:t xml:space="preserve">Código</w:t>
+        </w:r>
+      </w:hyperlink>
+    </w:p>
+    <w:p>
+      <w:pPr>
+        <w:pStyle w:val="Compact"/>
+        <w:numPr>
+          <w:numId w:val="1003"/>
+          <w:ilvl w:val="0"/>
+        </w:numPr>
+      </w:pPr>
+      <w:r>
+        <w:t xml:space="preserve">R for Statistical Learning</w:t>
+      </w:r>
+      <w:r>
+        <w:t xml:space="preserve"> </w:t>
+      </w:r>
+      <w:hyperlink r:id="rId191">
         <w:r>
           <w:rPr>
             <w:rStyle w:val="Hyperlink"/>
@@ -2550,12 +3023,15 @@
         </w:r>
       </w:hyperlink>
       <w:r>
-        <w:t xml:space="preserve">,</w:t>
-      </w:r>
-      <w:r>
         <w:t xml:space="preserve"> </w:t>
       </w:r>
-      <w:hyperlink r:id="rId166">
+      <w:r>
+        <w:t xml:space="preserve">y</w:t>
+      </w:r>
+      <w:r>
+        <w:t xml:space="preserve"> </w:t>
+      </w:r>
+      <w:hyperlink r:id="rId192">
         <w:r>
           <w:rPr>
             <w:rStyle w:val="Hyperlink"/>
@@ -2563,135 +3039,46 @@
           <w:t xml:space="preserve">Código</w:t>
         </w:r>
       </w:hyperlink>
+    </w:p>
+    <w:p>
+      <w:pPr>
+        <w:pStyle w:val="Compact"/>
+        <w:numPr>
+          <w:numId w:val="1003"/>
+          <w:ilvl w:val="0"/>
+        </w:numPr>
+      </w:pPr>
+      <w:r>
+        <w:t xml:space="preserve">Applied Statistics with R</w:t>
+      </w:r>
       <w:r>
         <w:t xml:space="preserve"> </w:t>
       </w:r>
+      <w:hyperlink r:id="rId193">
+        <w:r>
+          <w:rPr>
+            <w:rStyle w:val="Hyperlink"/>
+          </w:rPr>
+          <w:t xml:space="preserve">Libro</w:t>
+        </w:r>
+      </w:hyperlink>
+      <w:r>
+        <w:t xml:space="preserve"> </w:t>
+      </w:r>
       <w:r>
         <w:t xml:space="preserve">y</w:t>
       </w:r>
       <w:r>
         <w:t xml:space="preserve"> </w:t>
       </w:r>
-      <w:hyperlink r:id="rId167">
-        <w:r>
-          <w:rPr>
-            <w:rStyle w:val="Hyperlink"/>
-          </w:rPr>
-          <w:t xml:space="preserve">Transparencias</w:t>
-        </w:r>
-      </w:hyperlink>
-    </w:p>
-    <w:p>
-      <w:pPr>
-        <w:pStyle w:val="Compact"/>
-        <w:numPr>
-          <w:numId w:val="1002"/>
-          <w:ilvl w:val="0"/>
-        </w:numPr>
-      </w:pPr>
-      <w:hyperlink r:id="rId168">
-        <w:r>
-          <w:rPr>
-            <w:rStyle w:val="Hyperlink"/>
-          </w:rPr>
-          <w:t xml:space="preserve">100 Free Tutorials for Learning R</w:t>
-        </w:r>
-      </w:hyperlink>
-    </w:p>
-    <w:p>
-      <w:pPr>
-        <w:pStyle w:val="Compact"/>
-        <w:numPr>
-          <w:numId w:val="1002"/>
-          <w:ilvl w:val="0"/>
-        </w:numPr>
-      </w:pPr>
-      <w:hyperlink r:id="rId169">
-        <w:r>
-          <w:rPr>
-            <w:rStyle w:val="Hyperlink"/>
-          </w:rPr>
-          <w:t xml:space="preserve">NLP Datasets</w:t>
-        </w:r>
-      </w:hyperlink>
-    </w:p>
-    <w:p>
-      <w:pPr>
-        <w:pStyle w:val="Compact"/>
-        <w:numPr>
-          <w:numId w:val="1002"/>
-          <w:ilvl w:val="0"/>
-        </w:numPr>
-      </w:pPr>
-      <w:hyperlink r:id="rId170">
-        <w:r>
-          <w:rPr>
-            <w:rStyle w:val="Hyperlink"/>
-          </w:rPr>
-          <w:t xml:space="preserve">Google’s best practices in machine learning</w:t>
-        </w:r>
-      </w:hyperlink>
-    </w:p>
-    <w:p>
-      <w:pPr>
-        <w:pStyle w:val="Compact"/>
-        <w:numPr>
-          <w:numId w:val="1002"/>
-          <w:ilvl w:val="0"/>
-        </w:numPr>
-      </w:pPr>
-      <w:hyperlink r:id="rId171">
-        <w:r>
-          <w:rPr>
-            <w:rStyle w:val="Hyperlink"/>
-          </w:rPr>
-          <w:t xml:space="preserve">Web Scraping TripAdvisor, Text Mining and Sentiment Analysis for Hotel Reviews</w:t>
-        </w:r>
-      </w:hyperlink>
-    </w:p>
-    <w:p>
-      <w:pPr>
-        <w:pStyle w:val="Compact"/>
-        <w:numPr>
-          <w:numId w:val="1002"/>
-          <w:ilvl w:val="0"/>
-        </w:numPr>
-      </w:pPr>
-      <w:hyperlink r:id="rId172">
-        <w:r>
-          <w:rPr>
-            <w:rStyle w:val="Hyperlink"/>
-          </w:rPr>
-          <w:t xml:space="preserve">Common Probability Distributions: The Data Scientist’s Crib Sheet</w:t>
-        </w:r>
-      </w:hyperlink>
-    </w:p>
-    <w:p>
-      <w:pPr>
-        <w:pStyle w:val="Compact"/>
-        <w:numPr>
-          <w:numId w:val="1002"/>
-          <w:ilvl w:val="0"/>
-        </w:numPr>
-      </w:pPr>
-      <w:hyperlink r:id="rId136">
-        <w:r>
-          <w:rPr>
-            <w:rStyle w:val="Hyperlink"/>
-          </w:rPr>
-          <w:t xml:space="preserve">RDocumentation</w:t>
-        </w:r>
-      </w:hyperlink>
-    </w:p>
-    <w:p>
-      <w:pPr>
-        <w:pStyle w:val="Heading2"/>
-      </w:pPr>
-      <w:bookmarkStart w:id="173" w:name="libros"/>
-      <w:r>
-        <w:t xml:space="preserve">Libros</w:t>
-      </w:r>
-      <w:bookmarkEnd w:id="173"/>
+      <w:hyperlink r:id="rId194">
+        <w:r>
+          <w:rPr>
+            <w:rStyle w:val="Hyperlink"/>
+          </w:rPr>
+          <w:t xml:space="preserve">Código</w:t>
+        </w:r>
+      </w:hyperlink>
     </w:p>
     <w:p>
       <w:pPr>
@@ -2701,12 +3088,35 @@
           <w:ilvl w:val="0"/>
         </w:numPr>
       </w:pPr>
-      <w:hyperlink r:id="rId174">
-        <w:r>
-          <w:rPr>
-            <w:rStyle w:val="Hyperlink"/>
-          </w:rPr>
-          <w:t xml:space="preserve">R intro</w:t>
+      <w:r>
+        <w:t xml:space="preserve">Geocomputation with R</w:t>
+      </w:r>
+      <w:r>
+        <w:t xml:space="preserve"> </w:t>
+      </w:r>
+      <w:hyperlink r:id="rId195">
+        <w:r>
+          <w:rPr>
+            <w:rStyle w:val="Hyperlink"/>
+          </w:rPr>
+          <w:t xml:space="preserve">Libro</w:t>
+        </w:r>
+      </w:hyperlink>
+      <w:r>
+        <w:t xml:space="preserve"> </w:t>
+      </w:r>
+      <w:r>
+        <w:t xml:space="preserve">y</w:t>
+      </w:r>
+      <w:r>
+        <w:t xml:space="preserve"> </w:t>
+      </w:r>
+      <w:hyperlink r:id="rId196">
+        <w:r>
+          <w:rPr>
+            <w:rStyle w:val="Hyperlink"/>
+          </w:rPr>
+          <w:t xml:space="preserve">Código</w:t>
         </w:r>
       </w:hyperlink>
     </w:p>
@@ -2718,12 +3128,12 @@
           <w:ilvl w:val="0"/>
         </w:numPr>
       </w:pPr>
-      <w:hyperlink r:id="rId175">
-        <w:r>
-          <w:rPr>
-            <w:rStyle w:val="Hyperlink"/>
-          </w:rPr>
-          <w:t xml:space="preserve">R for everyone</w:t>
+      <w:hyperlink r:id="rId197">
+        <w:r>
+          <w:rPr>
+            <w:rStyle w:val="Hyperlink"/>
+          </w:rPr>
+          <w:t xml:space="preserve">Handling Strings with R</w:t>
         </w:r>
       </w:hyperlink>
     </w:p>
@@ -2735,12 +3145,12 @@
           <w:ilvl w:val="0"/>
         </w:numPr>
       </w:pPr>
-      <w:hyperlink r:id="rId176">
-        <w:r>
-          <w:rPr>
-            <w:rStyle w:val="Hyperlink"/>
-          </w:rPr>
-          <w:t xml:space="preserve">R in action</w:t>
+      <w:hyperlink r:id="rId198">
+        <w:r>
+          <w:rPr>
+            <w:rStyle w:val="Hyperlink"/>
+          </w:rPr>
+          <w:t xml:space="preserve">Text Mining with R</w:t>
         </w:r>
       </w:hyperlink>
     </w:p>
@@ -2752,12 +3162,12 @@
           <w:ilvl w:val="0"/>
         </w:numPr>
       </w:pPr>
-      <w:hyperlink r:id="rId177">
-        <w:r>
-          <w:rPr>
-            <w:rStyle w:val="Hyperlink"/>
-          </w:rPr>
-          <w:t xml:space="preserve">R Programming for Data Science. Roger D. Peng.</w:t>
+      <w:hyperlink r:id="rId199">
+        <w:r>
+          <w:rPr>
+            <w:rStyle w:val="Hyperlink"/>
+          </w:rPr>
+          <w:t xml:space="preserve">Efficient R programming</w:t>
         </w:r>
       </w:hyperlink>
     </w:p>
@@ -2769,12 +3179,12 @@
           <w:ilvl w:val="0"/>
         </w:numPr>
       </w:pPr>
-      <w:hyperlink r:id="rId178">
-        <w:r>
-          <w:rPr>
-            <w:rStyle w:val="Hyperlink"/>
-          </w:rPr>
-          <w:t xml:space="preserve">R para principiantes</w:t>
+      <w:hyperlink r:id="rId200">
+        <w:r>
+          <w:rPr>
+            <w:rStyle w:val="Hyperlink"/>
+          </w:rPr>
+          <w:t xml:space="preserve">BBC Visual and Data Journalism cookbook for R graphics</w:t>
         </w:r>
       </w:hyperlink>
     </w:p>
@@ -2786,12 +3196,12 @@
           <w:ilvl w:val="0"/>
         </w:numPr>
       </w:pPr>
-      <w:hyperlink r:id="rId179">
-        <w:r>
-          <w:rPr>
-            <w:rStyle w:val="Hyperlink"/>
-          </w:rPr>
-          <w:t xml:space="preserve">Introducción a R</w:t>
+      <w:hyperlink r:id="rId201">
+        <w:r>
+          <w:rPr>
+            <w:rStyle w:val="Hyperlink"/>
+          </w:rPr>
+          <w:t xml:space="preserve">Databases using R by RStudio</w:t>
         </w:r>
       </w:hyperlink>
     </w:p>
@@ -2803,12 +3213,12 @@
           <w:ilvl w:val="0"/>
         </w:numPr>
       </w:pPr>
-      <w:hyperlink r:id="rId180">
-        <w:r>
-          <w:rPr>
-            <w:rStyle w:val="Hyperlink"/>
-          </w:rPr>
-          <w:t xml:space="preserve">R para profesionales de los datos: una introducción</w:t>
+      <w:hyperlink r:id="rId202">
+        <w:r>
+          <w:rPr>
+            <w:rStyle w:val="Hyperlink"/>
+          </w:rPr>
+          <w:t xml:space="preserve">Interpretable Machine Learning</w:t>
         </w:r>
       </w:hyperlink>
     </w:p>
@@ -2820,12 +3230,12 @@
           <w:ilvl w:val="0"/>
         </w:numPr>
       </w:pPr>
-      <w:hyperlink r:id="rId181">
-        <w:r>
-          <w:rPr>
-            <w:rStyle w:val="Hyperlink"/>
-          </w:rPr>
-          <w:t xml:space="preserve">10 great books about R</w:t>
+      <w:hyperlink r:id="rId203">
+        <w:r>
+          <w:rPr>
+            <w:rStyle w:val="Hyperlink"/>
+          </w:rPr>
+          <w:t xml:space="preserve">Forecasting: Principles and Practice</w:t>
         </w:r>
       </w:hyperlink>
     </w:p>
@@ -2837,12 +3247,12 @@
           <w:ilvl w:val="0"/>
         </w:numPr>
       </w:pPr>
-      <w:hyperlink r:id="rId182">
-        <w:r>
-          <w:rPr>
-            <w:rStyle w:val="Hyperlink"/>
-          </w:rPr>
-          <w:t xml:space="preserve">10 Free Must-Read Books for Machine Learning and Data Science</w:t>
+      <w:hyperlink r:id="rId204">
+        <w:r>
+          <w:rPr>
+            <w:rStyle w:val="Hyperlink"/>
+          </w:rPr>
+          <w:t xml:space="preserve">Bioinformática Estadística. Análisis estadístico de datos Ómicos</w:t>
         </w:r>
       </w:hyperlink>
     </w:p>
@@ -2854,35 +3264,12 @@
           <w:ilvl w:val="0"/>
         </w:numPr>
       </w:pPr>
-      <w:r>
-        <w:t xml:space="preserve">Introduction to Data Science</w:t>
-      </w:r>
-      <w:r>
-        <w:t xml:space="preserve"> </w:t>
-      </w:r>
-      <w:hyperlink r:id="rId183">
-        <w:r>
-          <w:rPr>
-            <w:rStyle w:val="Hyperlink"/>
-          </w:rPr>
-          <w:t xml:space="preserve">Libro</w:t>
-        </w:r>
-      </w:hyperlink>
-      <w:r>
-        <w:t xml:space="preserve"> </w:t>
-      </w:r>
-      <w:r>
-        <w:t xml:space="preserve">y</w:t>
-      </w:r>
-      <w:r>
-        <w:t xml:space="preserve"> </w:t>
-      </w:r>
-      <w:hyperlink r:id="rId184">
-        <w:r>
-          <w:rPr>
-            <w:rStyle w:val="Hyperlink"/>
-          </w:rPr>
-          <w:t xml:space="preserve">Código</w:t>
+      <w:hyperlink r:id="rId205">
+        <w:r>
+          <w:rPr>
+            <w:rStyle w:val="Hyperlink"/>
+          </w:rPr>
+          <w:t xml:space="preserve">Estadística básica</w:t>
         </w:r>
       </w:hyperlink>
     </w:p>
@@ -2894,35 +3281,12 @@
           <w:ilvl w:val="0"/>
         </w:numPr>
       </w:pPr>
-      <w:r>
-        <w:t xml:space="preserve">Fundamentals of Data Visualization</w:t>
-      </w:r>
-      <w:r>
-        <w:t xml:space="preserve"> </w:t>
-      </w:r>
-      <w:hyperlink r:id="rId185">
-        <w:r>
-          <w:rPr>
-            <w:rStyle w:val="Hyperlink"/>
-          </w:rPr>
-          <w:t xml:space="preserve">Libro</w:t>
-        </w:r>
-      </w:hyperlink>
-      <w:r>
-        <w:t xml:space="preserve"> </w:t>
-      </w:r>
-      <w:r>
-        <w:t xml:space="preserve">y</w:t>
-      </w:r>
-      <w:r>
-        <w:t xml:space="preserve"> </w:t>
-      </w:r>
-      <w:hyperlink r:id="rId186">
-        <w:r>
-          <w:rPr>
-            <w:rStyle w:val="Hyperlink"/>
-          </w:rPr>
-          <w:t xml:space="preserve">Código</w:t>
+      <w:hyperlink r:id="rId206">
+        <w:r>
+          <w:rPr>
+            <w:rStyle w:val="Hyperlink"/>
+          </w:rPr>
+          <w:t xml:space="preserve">Análisis de datos con R</w:t>
         </w:r>
       </w:hyperlink>
     </w:p>
@@ -2934,35 +3298,12 @@
           <w:ilvl w:val="0"/>
         </w:numPr>
       </w:pPr>
-      <w:r>
-        <w:t xml:space="preserve">Data Science Live Book</w:t>
-      </w:r>
-      <w:r>
-        <w:t xml:space="preserve"> </w:t>
-      </w:r>
-      <w:hyperlink r:id="rId187">
-        <w:r>
-          <w:rPr>
-            <w:rStyle w:val="Hyperlink"/>
-          </w:rPr>
-          <w:t xml:space="preserve">Libro</w:t>
-        </w:r>
-      </w:hyperlink>
-      <w:r>
-        <w:t xml:space="preserve"> </w:t>
-      </w:r>
-      <w:r>
-        <w:t xml:space="preserve">y</w:t>
-      </w:r>
-      <w:r>
-        <w:t xml:space="preserve"> </w:t>
-      </w:r>
-      <w:hyperlink r:id="rId188">
-        <w:r>
-          <w:rPr>
-            <w:rStyle w:val="Hyperlink"/>
-          </w:rPr>
-          <w:t xml:space="preserve">Código</w:t>
+      <w:hyperlink r:id="rId207">
+        <w:r>
+          <w:rPr>
+            <w:rStyle w:val="Hyperlink"/>
+          </w:rPr>
+          <w:t xml:space="preserve">An Introduction to Spatial Data Analysis and Visualisation in R</w:t>
         </w:r>
       </w:hyperlink>
     </w:p>
@@ -2974,302 +3315,12 @@
           <w:ilvl w:val="0"/>
         </w:numPr>
       </w:pPr>
-      <w:r>
-        <w:t xml:space="preserve">R for Statistical Learning</w:t>
-      </w:r>
-      <w:r>
-        <w:t xml:space="preserve"> </w:t>
-      </w:r>
-      <w:hyperlink r:id="rId189">
-        <w:r>
-          <w:rPr>
-            <w:rStyle w:val="Hyperlink"/>
-          </w:rPr>
-          <w:t xml:space="preserve">Libro</w:t>
-        </w:r>
-      </w:hyperlink>
-      <w:r>
-        <w:t xml:space="preserve"> </w:t>
-      </w:r>
-      <w:r>
-        <w:t xml:space="preserve">y</w:t>
-      </w:r>
-      <w:r>
-        <w:t xml:space="preserve"> </w:t>
-      </w:r>
-      <w:hyperlink r:id="rId190">
-        <w:r>
-          <w:rPr>
-            <w:rStyle w:val="Hyperlink"/>
-          </w:rPr>
-          <w:t xml:space="preserve">Código</w:t>
-        </w:r>
-      </w:hyperlink>
-    </w:p>
-    <w:p>
-      <w:pPr>
-        <w:pStyle w:val="Compact"/>
-        <w:numPr>
-          <w:numId w:val="1003"/>
-          <w:ilvl w:val="0"/>
-        </w:numPr>
-      </w:pPr>
-      <w:r>
-        <w:t xml:space="preserve">Applied Statistics with R</w:t>
-      </w:r>
-      <w:r>
-        <w:t xml:space="preserve"> </w:t>
-      </w:r>
-      <w:hyperlink r:id="rId191">
-        <w:r>
-          <w:rPr>
-            <w:rStyle w:val="Hyperlink"/>
-          </w:rPr>
-          <w:t xml:space="preserve">Libro</w:t>
-        </w:r>
-      </w:hyperlink>
-      <w:r>
-        <w:t xml:space="preserve"> </w:t>
-      </w:r>
-      <w:r>
-        <w:t xml:space="preserve">y</w:t>
-      </w:r>
-      <w:r>
-        <w:t xml:space="preserve"> </w:t>
-      </w:r>
-      <w:hyperlink r:id="rId192">
-        <w:r>
-          <w:rPr>
-            <w:rStyle w:val="Hyperlink"/>
-          </w:rPr>
-          <w:t xml:space="preserve">Código</w:t>
-        </w:r>
-      </w:hyperlink>
-    </w:p>
-    <w:p>
-      <w:pPr>
-        <w:pStyle w:val="Compact"/>
-        <w:numPr>
-          <w:numId w:val="1003"/>
-          <w:ilvl w:val="0"/>
-        </w:numPr>
-      </w:pPr>
-      <w:r>
-        <w:t xml:space="preserve">Geocomputation with R</w:t>
-      </w:r>
-      <w:r>
-        <w:t xml:space="preserve"> </w:t>
-      </w:r>
-      <w:hyperlink r:id="rId193">
-        <w:r>
-          <w:rPr>
-            <w:rStyle w:val="Hyperlink"/>
-          </w:rPr>
-          <w:t xml:space="preserve">Libro</w:t>
-        </w:r>
-      </w:hyperlink>
-      <w:r>
-        <w:t xml:space="preserve"> </w:t>
-      </w:r>
-      <w:r>
-        <w:t xml:space="preserve">y</w:t>
-      </w:r>
-      <w:r>
-        <w:t xml:space="preserve"> </w:t>
-      </w:r>
-      <w:hyperlink r:id="rId194">
-        <w:r>
-          <w:rPr>
-            <w:rStyle w:val="Hyperlink"/>
-          </w:rPr>
-          <w:t xml:space="preserve">Código</w:t>
-        </w:r>
-      </w:hyperlink>
-    </w:p>
-    <w:p>
-      <w:pPr>
-        <w:pStyle w:val="Compact"/>
-        <w:numPr>
-          <w:numId w:val="1003"/>
-          <w:ilvl w:val="0"/>
-        </w:numPr>
-      </w:pPr>
-      <w:hyperlink r:id="rId195">
-        <w:r>
-          <w:rPr>
-            <w:rStyle w:val="Hyperlink"/>
-          </w:rPr>
-          <w:t xml:space="preserve">Handling Strings with R</w:t>
-        </w:r>
-      </w:hyperlink>
-    </w:p>
-    <w:p>
-      <w:pPr>
-        <w:pStyle w:val="Compact"/>
-        <w:numPr>
-          <w:numId w:val="1003"/>
-          <w:ilvl w:val="0"/>
-        </w:numPr>
-      </w:pPr>
-      <w:hyperlink r:id="rId196">
-        <w:r>
-          <w:rPr>
-            <w:rStyle w:val="Hyperlink"/>
-          </w:rPr>
-          <w:t xml:space="preserve">Text Mining with R</w:t>
-        </w:r>
-      </w:hyperlink>
-    </w:p>
-    <w:p>
-      <w:pPr>
-        <w:pStyle w:val="Compact"/>
-        <w:numPr>
-          <w:numId w:val="1003"/>
-          <w:ilvl w:val="0"/>
-        </w:numPr>
-      </w:pPr>
-      <w:hyperlink r:id="rId197">
-        <w:r>
-          <w:rPr>
-            <w:rStyle w:val="Hyperlink"/>
-          </w:rPr>
-          <w:t xml:space="preserve">Efficient R programming</w:t>
-        </w:r>
-      </w:hyperlink>
-    </w:p>
-    <w:p>
-      <w:pPr>
-        <w:pStyle w:val="Compact"/>
-        <w:numPr>
-          <w:numId w:val="1003"/>
-          <w:ilvl w:val="0"/>
-        </w:numPr>
-      </w:pPr>
-      <w:hyperlink r:id="rId198">
-        <w:r>
-          <w:rPr>
-            <w:rStyle w:val="Hyperlink"/>
-          </w:rPr>
-          <w:t xml:space="preserve">BBC Visual and Data Journalism cookbook for R graphics</w:t>
-        </w:r>
-      </w:hyperlink>
-    </w:p>
-    <w:p>
-      <w:pPr>
-        <w:pStyle w:val="Compact"/>
-        <w:numPr>
-          <w:numId w:val="1003"/>
-          <w:ilvl w:val="0"/>
-        </w:numPr>
-      </w:pPr>
-      <w:hyperlink r:id="rId199">
-        <w:r>
-          <w:rPr>
-            <w:rStyle w:val="Hyperlink"/>
-          </w:rPr>
-          <w:t xml:space="preserve">Databases using R by RStudio</w:t>
-        </w:r>
-      </w:hyperlink>
-    </w:p>
-    <w:p>
-      <w:pPr>
-        <w:pStyle w:val="Compact"/>
-        <w:numPr>
-          <w:numId w:val="1003"/>
-          <w:ilvl w:val="0"/>
-        </w:numPr>
-      </w:pPr>
-      <w:hyperlink r:id="rId200">
-        <w:r>
-          <w:rPr>
-            <w:rStyle w:val="Hyperlink"/>
-          </w:rPr>
-          <w:t xml:space="preserve">Interpretable Machine Learning</w:t>
-        </w:r>
-      </w:hyperlink>
-    </w:p>
-    <w:p>
-      <w:pPr>
-        <w:pStyle w:val="Compact"/>
-        <w:numPr>
-          <w:numId w:val="1003"/>
-          <w:ilvl w:val="0"/>
-        </w:numPr>
-      </w:pPr>
-      <w:hyperlink r:id="rId201">
-        <w:r>
-          <w:rPr>
-            <w:rStyle w:val="Hyperlink"/>
-          </w:rPr>
-          <w:t xml:space="preserve">Forecasting: Principles and Practice</w:t>
-        </w:r>
-      </w:hyperlink>
-    </w:p>
-    <w:p>
-      <w:pPr>
-        <w:pStyle w:val="Compact"/>
-        <w:numPr>
-          <w:numId w:val="1003"/>
-          <w:ilvl w:val="0"/>
-        </w:numPr>
-      </w:pPr>
-      <w:hyperlink r:id="rId202">
-        <w:r>
-          <w:rPr>
-            <w:rStyle w:val="Hyperlink"/>
-          </w:rPr>
-          <w:t xml:space="preserve">Bioinformática Estadística. Análisis estadístico de datos Ómicos</w:t>
-        </w:r>
-      </w:hyperlink>
-    </w:p>
-    <w:p>
-      <w:pPr>
-        <w:pStyle w:val="Compact"/>
-        <w:numPr>
-          <w:numId w:val="1003"/>
-          <w:ilvl w:val="0"/>
-        </w:numPr>
-      </w:pPr>
-      <w:hyperlink r:id="rId203">
-        <w:r>
-          <w:rPr>
-            <w:rStyle w:val="Hyperlink"/>
-          </w:rPr>
-          <w:t xml:space="preserve">Estadística básica</w:t>
-        </w:r>
-      </w:hyperlink>
-    </w:p>
-    <w:p>
-      <w:pPr>
-        <w:pStyle w:val="Compact"/>
-        <w:numPr>
-          <w:numId w:val="1003"/>
-          <w:ilvl w:val="0"/>
-        </w:numPr>
-      </w:pPr>
-      <w:hyperlink r:id="rId204">
-        <w:r>
-          <w:rPr>
-            <w:rStyle w:val="Hyperlink"/>
-          </w:rPr>
-          <w:t xml:space="preserve">Análisis de datos con R</w:t>
-        </w:r>
-      </w:hyperlink>
-    </w:p>
-    <w:p>
-      <w:pPr>
-        <w:pStyle w:val="Compact"/>
-        <w:numPr>
-          <w:numId w:val="1003"/>
-          <w:ilvl w:val="0"/>
-        </w:numPr>
-      </w:pPr>
-      <w:hyperlink r:id="rId205">
-        <w:r>
-          <w:rPr>
-            <w:rStyle w:val="Hyperlink"/>
-          </w:rPr>
-          <w:t xml:space="preserve">An Introduction to Spatial Data Analysis and Visualisation in R</w:t>
+      <w:hyperlink r:id="rId208">
+        <w:r>
+          <w:rPr>
+            <w:rStyle w:val="Hyperlink"/>
+          </w:rPr>
+          <w:t xml:space="preserve">Exploratory Data Analysis with R - Roger D. Peng</w:t>
         </w:r>
       </w:hyperlink>
     </w:p>

</xml_diff>

<commit_message>
What They Forgot to Teach You About R
</commit_message>
<xml_diff>
--- a/Open_Data_Enlaces.docx
+++ b/Open_Data_Enlaces.docx
@@ -21,7 +21,7 @@
         <w:pStyle w:val="Date"/>
       </w:pPr>
       <w:r>
-        <w:t xml:space="preserve">2019-07-02</w:t>
+        <w:t xml:space="preserve">2019-07-17</w:t>
       </w:r>
     </w:p>
     <w:p>
@@ -1643,23 +1643,40 @@
     </w:p>
     <w:p>
       <w:pPr>
+        <w:pStyle w:val="Compact"/>
+        <w:numPr>
+          <w:numId w:val="1001"/>
+          <w:ilvl w:val="0"/>
+        </w:numPr>
+      </w:pPr>
+      <w:hyperlink r:id="rId113">
+        <w:r>
+          <w:rPr>
+            <w:rStyle w:val="Hyperlink"/>
+          </w:rPr>
+          <w:t xml:space="preserve">Ultimos datos de Open Street Map. Spain</w:t>
+        </w:r>
+      </w:hyperlink>
+    </w:p>
+    <w:p>
+      <w:pPr>
         <w:pStyle w:val="Heading2"/>
       </w:pPr>
-      <w:bookmarkStart w:id="113" w:name="otras-referencias-interesantes"/>
+      <w:bookmarkStart w:id="114" w:name="otras-referencias-interesantes"/>
       <w:r>
         <w:t xml:space="preserve">Otras referencias interesantes</w:t>
       </w:r>
-      <w:bookmarkEnd w:id="113"/>
-    </w:p>
-    <w:p>
-      <w:pPr>
-        <w:pStyle w:val="Compact"/>
-        <w:numPr>
-          <w:numId w:val="1002"/>
-          <w:ilvl w:val="0"/>
-        </w:numPr>
-      </w:pPr>
-      <w:hyperlink r:id="rId114">
+      <w:bookmarkEnd w:id="114"/>
+    </w:p>
+    <w:p>
+      <w:pPr>
+        <w:pStyle w:val="Compact"/>
+        <w:numPr>
+          <w:numId w:val="1002"/>
+          <w:ilvl w:val="0"/>
+        </w:numPr>
+      </w:pPr>
+      <w:hyperlink r:id="rId115">
         <w:r>
           <w:rPr>
             <w:rStyle w:val="Hyperlink"/>
@@ -1676,7 +1693,7 @@
           <w:ilvl w:val="0"/>
         </w:numPr>
       </w:pPr>
-      <w:hyperlink r:id="rId115">
+      <w:hyperlink r:id="rId116">
         <w:r>
           <w:rPr>
             <w:rStyle w:val="Hyperlink"/>
@@ -1693,7 +1710,7 @@
           <w:ilvl w:val="0"/>
         </w:numPr>
       </w:pPr>
-      <w:hyperlink r:id="rId116">
+      <w:hyperlink r:id="rId117">
         <w:r>
           <w:rPr>
             <w:rStyle w:val="Hyperlink"/>
@@ -1710,7 +1727,7 @@
           <w:ilvl w:val="0"/>
         </w:numPr>
       </w:pPr>
-      <w:hyperlink r:id="rId117">
+      <w:hyperlink r:id="rId118">
         <w:r>
           <w:rPr>
             <w:rStyle w:val="Hyperlink"/>
@@ -1727,7 +1744,7 @@
           <w:ilvl w:val="0"/>
         </w:numPr>
       </w:pPr>
-      <w:hyperlink r:id="rId118">
+      <w:hyperlink r:id="rId119">
         <w:r>
           <w:rPr>
             <w:rStyle w:val="Hyperlink"/>
@@ -1744,7 +1761,7 @@
           <w:ilvl w:val="0"/>
         </w:numPr>
       </w:pPr>
-      <w:hyperlink r:id="rId119">
+      <w:hyperlink r:id="rId120">
         <w:r>
           <w:rPr>
             <w:rStyle w:val="Hyperlink"/>
@@ -1761,7 +1778,7 @@
           <w:ilvl w:val="0"/>
         </w:numPr>
       </w:pPr>
-      <w:hyperlink r:id="rId120">
+      <w:hyperlink r:id="rId121">
         <w:r>
           <w:rPr>
             <w:rStyle w:val="Hyperlink"/>
@@ -1778,7 +1795,7 @@
           <w:ilvl w:val="0"/>
         </w:numPr>
       </w:pPr>
-      <w:hyperlink r:id="rId121">
+      <w:hyperlink r:id="rId122">
         <w:r>
           <w:rPr>
             <w:rStyle w:val="Hyperlink"/>
@@ -1795,7 +1812,7 @@
           <w:ilvl w:val="0"/>
         </w:numPr>
       </w:pPr>
-      <w:hyperlink r:id="rId122">
+      <w:hyperlink r:id="rId123">
         <w:r>
           <w:rPr>
             <w:rStyle w:val="Hyperlink"/>
@@ -1812,7 +1829,7 @@
           <w:ilvl w:val="0"/>
         </w:numPr>
       </w:pPr>
-      <w:hyperlink r:id="rId123">
+      <w:hyperlink r:id="rId124">
         <w:r>
           <w:rPr>
             <w:rStyle w:val="Hyperlink"/>
@@ -1829,7 +1846,7 @@
           <w:ilvl w:val="0"/>
         </w:numPr>
       </w:pPr>
-      <w:hyperlink r:id="rId124">
+      <w:hyperlink r:id="rId125">
         <w:r>
           <w:rPr>
             <w:rStyle w:val="Hyperlink"/>
@@ -1846,7 +1863,7 @@
           <w:ilvl w:val="0"/>
         </w:numPr>
       </w:pPr>
-      <w:hyperlink r:id="rId125">
+      <w:hyperlink r:id="rId126">
         <w:r>
           <w:rPr>
             <w:rStyle w:val="Hyperlink"/>
@@ -1863,7 +1880,7 @@
           <w:ilvl w:val="0"/>
         </w:numPr>
       </w:pPr>
-      <w:hyperlink r:id="rId126">
+      <w:hyperlink r:id="rId127">
         <w:r>
           <w:rPr>
             <w:rStyle w:val="Hyperlink"/>
@@ -1880,7 +1897,7 @@
           <w:ilvl w:val="0"/>
         </w:numPr>
       </w:pPr>
-      <w:hyperlink r:id="rId127">
+      <w:hyperlink r:id="rId128">
         <w:r>
           <w:rPr>
             <w:rStyle w:val="Hyperlink"/>
@@ -1897,7 +1914,7 @@
           <w:ilvl w:val="0"/>
         </w:numPr>
       </w:pPr>
-      <w:hyperlink r:id="rId128">
+      <w:hyperlink r:id="rId129">
         <w:r>
           <w:rPr>
             <w:rStyle w:val="Hyperlink"/>
@@ -1914,7 +1931,7 @@
           <w:ilvl w:val="0"/>
         </w:numPr>
       </w:pPr>
-      <w:hyperlink r:id="rId129">
+      <w:hyperlink r:id="rId130">
         <w:r>
           <w:rPr>
             <w:rStyle w:val="Hyperlink"/>
@@ -1931,7 +1948,7 @@
           <w:ilvl w:val="0"/>
         </w:numPr>
       </w:pPr>
-      <w:hyperlink r:id="rId130">
+      <w:hyperlink r:id="rId131">
         <w:r>
           <w:rPr>
             <w:rStyle w:val="Hyperlink"/>
@@ -1948,7 +1965,7 @@
           <w:ilvl w:val="0"/>
         </w:numPr>
       </w:pPr>
-      <w:hyperlink r:id="rId131">
+      <w:hyperlink r:id="rId132">
         <w:r>
           <w:rPr>
             <w:rStyle w:val="Hyperlink"/>
@@ -1971,7 +1988,7 @@
       <w:r>
         <w:t xml:space="preserve"> </w:t>
       </w:r>
-      <w:hyperlink r:id="rId132">
+      <w:hyperlink r:id="rId133">
         <w:r>
           <w:rPr>
             <w:rStyle w:val="Hyperlink"/>
@@ -1988,7 +2005,7 @@
       <w:r>
         <w:t xml:space="preserve"> </w:t>
       </w:r>
-      <w:hyperlink r:id="rId133">
+      <w:hyperlink r:id="rId134">
         <w:r>
           <w:rPr>
             <w:rStyle w:val="Hyperlink"/>
@@ -2005,7 +2022,7 @@
           <w:ilvl w:val="0"/>
         </w:numPr>
       </w:pPr>
-      <w:hyperlink r:id="rId134">
+      <w:hyperlink r:id="rId135">
         <w:r>
           <w:rPr>
             <w:rStyle w:val="Hyperlink"/>
@@ -2022,7 +2039,7 @@
           <w:ilvl w:val="0"/>
         </w:numPr>
       </w:pPr>
-      <w:hyperlink r:id="rId135">
+      <w:hyperlink r:id="rId136">
         <w:r>
           <w:rPr>
             <w:rStyle w:val="Hyperlink"/>
@@ -2039,7 +2056,7 @@
           <w:ilvl w:val="0"/>
         </w:numPr>
       </w:pPr>
-      <w:hyperlink r:id="rId136">
+      <w:hyperlink r:id="rId137">
         <w:r>
           <w:rPr>
             <w:rStyle w:val="Hyperlink"/>
@@ -2056,7 +2073,7 @@
           <w:ilvl w:val="0"/>
         </w:numPr>
       </w:pPr>
-      <w:hyperlink r:id="rId137">
+      <w:hyperlink r:id="rId138">
         <w:r>
           <w:rPr>
             <w:rStyle w:val="Hyperlink"/>
@@ -2073,273 +2090,890 @@
           <w:ilvl w:val="0"/>
         </w:numPr>
       </w:pPr>
+      <w:hyperlink r:id="rId139">
+        <w:r>
+          <w:rPr>
+            <w:rStyle w:val="Hyperlink"/>
+          </w:rPr>
+          <w:t xml:space="preserve">Chuleta de expresiones regulares</w:t>
+        </w:r>
+      </w:hyperlink>
+    </w:p>
+    <w:p>
+      <w:pPr>
+        <w:pStyle w:val="Compact"/>
+        <w:numPr>
+          <w:numId w:val="1002"/>
+          <w:ilvl w:val="0"/>
+        </w:numPr>
+      </w:pPr>
+      <w:hyperlink r:id="rId140">
+        <w:r>
+          <w:rPr>
+            <w:rStyle w:val="Hyperlink"/>
+          </w:rPr>
+          <w:t xml:space="preserve">Regular Expressions Every R programmer Should Know</w:t>
+        </w:r>
+      </w:hyperlink>
+    </w:p>
+    <w:p>
+      <w:pPr>
+        <w:pStyle w:val="Compact"/>
+        <w:numPr>
+          <w:numId w:val="1002"/>
+          <w:ilvl w:val="0"/>
+        </w:numPr>
+      </w:pPr>
+      <w:hyperlink r:id="rId141">
+        <w:r>
+          <w:rPr>
+            <w:rStyle w:val="Hyperlink"/>
+          </w:rPr>
+          <w:t xml:space="preserve">Regular Expression Language - Quick Reference</w:t>
+        </w:r>
+      </w:hyperlink>
+    </w:p>
+    <w:p>
+      <w:pPr>
+        <w:pStyle w:val="Compact"/>
+        <w:numPr>
+          <w:numId w:val="1002"/>
+          <w:ilvl w:val="0"/>
+        </w:numPr>
+      </w:pPr>
+      <w:hyperlink r:id="rId142">
+        <w:r>
+          <w:rPr>
+            <w:rStyle w:val="Hyperlink"/>
+          </w:rPr>
+          <w:t xml:space="preserve">Writing an R package from scratch</w:t>
+        </w:r>
+      </w:hyperlink>
+    </w:p>
+    <w:p>
+      <w:pPr>
+        <w:pStyle w:val="Compact"/>
+        <w:numPr>
+          <w:numId w:val="1002"/>
+          <w:ilvl w:val="0"/>
+        </w:numPr>
+      </w:pPr>
+      <w:hyperlink r:id="rId143">
+        <w:r>
+          <w:rPr>
+            <w:rStyle w:val="Hyperlink"/>
+          </w:rPr>
+          <w:t xml:space="preserve">16 Cursos</w:t>
+        </w:r>
+      </w:hyperlink>
+    </w:p>
+    <w:p>
+      <w:pPr>
+        <w:pStyle w:val="Compact"/>
+        <w:numPr>
+          <w:numId w:val="1002"/>
+          <w:ilvl w:val="0"/>
+        </w:numPr>
+      </w:pPr>
+      <w:hyperlink r:id="rId144">
+        <w:r>
+          <w:rPr>
+            <w:rStyle w:val="Hyperlink"/>
+          </w:rPr>
+          <w:t xml:space="preserve">Galerias de graficos</w:t>
+        </w:r>
+      </w:hyperlink>
+    </w:p>
+    <w:p>
+      <w:pPr>
+        <w:pStyle w:val="Compact"/>
+        <w:numPr>
+          <w:numId w:val="1002"/>
+          <w:ilvl w:val="0"/>
+        </w:numPr>
+      </w:pPr>
+      <w:hyperlink r:id="rId145">
+        <w:r>
+          <w:rPr>
+            <w:rStyle w:val="Hyperlink"/>
+          </w:rPr>
+          <w:t xml:space="preserve">Aprender ciencia de datos. Fuentes para Python y R</w:t>
+        </w:r>
+      </w:hyperlink>
+    </w:p>
+    <w:p>
+      <w:pPr>
+        <w:pStyle w:val="Compact"/>
+        <w:numPr>
+          <w:numId w:val="1002"/>
+          <w:ilvl w:val="0"/>
+        </w:numPr>
+      </w:pPr>
+      <w:hyperlink r:id="rId146">
+        <w:r>
+          <w:rPr>
+            <w:rStyle w:val="Hyperlink"/>
+          </w:rPr>
+          <w:t xml:space="preserve">Curso Caltech. Learning from data</w:t>
+        </w:r>
+      </w:hyperlink>
+    </w:p>
+    <w:p>
+      <w:pPr>
+        <w:pStyle w:val="Compact"/>
+        <w:numPr>
+          <w:numId w:val="1002"/>
+          <w:ilvl w:val="0"/>
+        </w:numPr>
+      </w:pPr>
+      <w:hyperlink r:id="rId147">
+        <w:r>
+          <w:rPr>
+            <w:rStyle w:val="Hyperlink"/>
+          </w:rPr>
+          <w:t xml:space="preserve">Usar git</w:t>
+        </w:r>
+      </w:hyperlink>
+    </w:p>
+    <w:p>
+      <w:pPr>
+        <w:pStyle w:val="Compact"/>
+        <w:numPr>
+          <w:numId w:val="1002"/>
+          <w:ilvl w:val="0"/>
+        </w:numPr>
+      </w:pPr>
+      <w:hyperlink r:id="rId148">
+        <w:r>
+          <w:rPr>
+            <w:rStyle w:val="Hyperlink"/>
+          </w:rPr>
+          <w:t xml:space="preserve">Blogs con github</w:t>
+        </w:r>
+      </w:hyperlink>
+      <w:r>
+        <w:t xml:space="preserve"> </w:t>
+      </w:r>
+      <w:r>
+        <w:t xml:space="preserve">y</w:t>
+      </w:r>
+      <w:r>
+        <w:t xml:space="preserve"> </w:t>
+      </w:r>
+      <w:hyperlink r:id="rId149">
+        <w:r>
+          <w:rPr>
+            <w:rStyle w:val="Hyperlink"/>
+          </w:rPr>
+          <w:t xml:space="preserve">Blogs con github y RStudio</w:t>
+        </w:r>
+      </w:hyperlink>
+    </w:p>
+    <w:p>
+      <w:pPr>
+        <w:pStyle w:val="Compact"/>
+        <w:numPr>
+          <w:numId w:val="1002"/>
+          <w:ilvl w:val="0"/>
+        </w:numPr>
+      </w:pPr>
+      <w:hyperlink r:id="rId150">
+        <w:r>
+          <w:rPr>
+            <w:rStyle w:val="Hyperlink"/>
+          </w:rPr>
+          <w:t xml:space="preserve">Ejemplos de Shiny</w:t>
+        </w:r>
+      </w:hyperlink>
+    </w:p>
+    <w:p>
+      <w:pPr>
+        <w:pStyle w:val="Compact"/>
+        <w:numPr>
+          <w:numId w:val="1002"/>
+          <w:ilvl w:val="0"/>
+        </w:numPr>
+      </w:pPr>
+      <w:hyperlink r:id="rId151">
+        <w:r>
+          <w:rPr>
+            <w:rStyle w:val="Hyperlink"/>
+          </w:rPr>
+          <w:t xml:space="preserve">UK government using R to modernize reporting of official statistics</w:t>
+        </w:r>
+      </w:hyperlink>
+    </w:p>
+    <w:p>
+      <w:pPr>
+        <w:pStyle w:val="Compact"/>
+        <w:numPr>
+          <w:numId w:val="1002"/>
+          <w:ilvl w:val="0"/>
+        </w:numPr>
+      </w:pPr>
+      <w:hyperlink r:id="rId152">
+        <w:r>
+          <w:rPr>
+            <w:rStyle w:val="Hyperlink"/>
+          </w:rPr>
+          <w:t xml:space="preserve">Great R packages for data import, wrangling and visualization</w:t>
+        </w:r>
+      </w:hyperlink>
+    </w:p>
+    <w:p>
+      <w:pPr>
+        <w:pStyle w:val="Compact"/>
+        <w:numPr>
+          <w:numId w:val="1002"/>
+          <w:ilvl w:val="0"/>
+        </w:numPr>
+      </w:pPr>
+      <w:hyperlink r:id="rId153">
+        <w:r>
+          <w:rPr>
+            <w:rStyle w:val="Hyperlink"/>
+          </w:rPr>
+          <w:t xml:space="preserve">Ggplot</w:t>
+        </w:r>
+      </w:hyperlink>
+    </w:p>
+    <w:p>
+      <w:pPr>
+        <w:pStyle w:val="Compact"/>
+        <w:numPr>
+          <w:numId w:val="1002"/>
+          <w:ilvl w:val="0"/>
+        </w:numPr>
+      </w:pPr>
+      <w:r>
+        <w:t xml:space="preserve">Sistemas de Coordenadas.</w:t>
+      </w:r>
+      <w:r>
+        <w:t xml:space="preserve"> </w:t>
+      </w:r>
+      <w:hyperlink r:id="rId154">
+        <w:r>
+          <w:rPr>
+            <w:rStyle w:val="Hyperlink"/>
+          </w:rPr>
+          <w:t xml:space="preserve">Aqui</w:t>
+        </w:r>
+      </w:hyperlink>
+      <w:r>
+        <w:t xml:space="preserve"> </w:t>
+      </w:r>
+      <w:r>
+        <w:t xml:space="preserve">y</w:t>
+      </w:r>
+      <w:r>
+        <w:t xml:space="preserve"> </w:t>
+      </w:r>
+      <w:hyperlink r:id="rId155">
+        <w:r>
+          <w:rPr>
+            <w:rStyle w:val="Hyperlink"/>
+          </w:rPr>
+          <w:t xml:space="preserve">aqui</w:t>
+        </w:r>
+      </w:hyperlink>
+    </w:p>
+    <w:p>
+      <w:pPr>
+        <w:pStyle w:val="Compact"/>
+        <w:numPr>
+          <w:numId w:val="1002"/>
+          <w:ilvl w:val="0"/>
+        </w:numPr>
+      </w:pPr>
+      <w:hyperlink r:id="rId156">
+        <w:r>
+          <w:rPr>
+            <w:rStyle w:val="Hyperlink"/>
+          </w:rPr>
+          <w:t xml:space="preserve">Codificación de caracteres</w:t>
+        </w:r>
+      </w:hyperlink>
+    </w:p>
+    <w:p>
+      <w:pPr>
+        <w:pStyle w:val="Compact"/>
+        <w:numPr>
+          <w:numId w:val="1002"/>
+          <w:ilvl w:val="0"/>
+        </w:numPr>
+      </w:pPr>
+      <w:hyperlink r:id="rId157">
+        <w:r>
+          <w:rPr>
+            <w:rStyle w:val="Hyperlink"/>
+          </w:rPr>
+          <w:t xml:space="preserve">Tutorials for learning R</w:t>
+        </w:r>
+      </w:hyperlink>
+    </w:p>
+    <w:p>
+      <w:pPr>
+        <w:pStyle w:val="Compact"/>
+        <w:numPr>
+          <w:numId w:val="1002"/>
+          <w:ilvl w:val="0"/>
+        </w:numPr>
+      </w:pPr>
+      <w:hyperlink r:id="rId158">
+        <w:r>
+          <w:rPr>
+            <w:rStyle w:val="Hyperlink"/>
+          </w:rPr>
+          <w:t xml:space="preserve">Awesome R</w:t>
+        </w:r>
+      </w:hyperlink>
+    </w:p>
+    <w:p>
+      <w:pPr>
+        <w:pStyle w:val="Compact"/>
+        <w:numPr>
+          <w:numId w:val="1002"/>
+          <w:ilvl w:val="0"/>
+        </w:numPr>
+      </w:pPr>
+      <w:hyperlink r:id="rId159">
+        <w:r>
+          <w:rPr>
+            <w:rStyle w:val="Hyperlink"/>
+          </w:rPr>
+          <w:t xml:space="preserve">R Data Science Tutorials</w:t>
+        </w:r>
+      </w:hyperlink>
+    </w:p>
+    <w:p>
+      <w:pPr>
+        <w:pStyle w:val="Compact"/>
+        <w:numPr>
+          <w:numId w:val="1002"/>
+          <w:ilvl w:val="0"/>
+        </w:numPr>
+      </w:pPr>
+      <w:hyperlink r:id="rId160">
+        <w:r>
+          <w:rPr>
+            <w:rStyle w:val="Hyperlink"/>
+          </w:rPr>
+          <w:t xml:space="preserve">useR! Machine Learning Tutorial</w:t>
+        </w:r>
+      </w:hyperlink>
+    </w:p>
+    <w:p>
+      <w:pPr>
+        <w:pStyle w:val="Compact"/>
+        <w:numPr>
+          <w:numId w:val="1002"/>
+          <w:ilvl w:val="0"/>
+        </w:numPr>
+      </w:pPr>
+      <w:hyperlink r:id="rId161">
+        <w:r>
+          <w:rPr>
+            <w:rStyle w:val="Hyperlink"/>
+          </w:rPr>
+          <w:t xml:space="preserve">Paquetes de R interesantes</w:t>
+        </w:r>
+      </w:hyperlink>
+    </w:p>
+    <w:p>
+      <w:pPr>
+        <w:pStyle w:val="Compact"/>
+        <w:numPr>
+          <w:numId w:val="1002"/>
+          <w:ilvl w:val="0"/>
+        </w:numPr>
+      </w:pPr>
+      <w:hyperlink r:id="rId162">
+        <w:r>
+          <w:rPr>
+            <w:rStyle w:val="Hyperlink"/>
+          </w:rPr>
+          <w:t xml:space="preserve">Otra lista de recursos variados en Github</w:t>
+        </w:r>
+      </w:hyperlink>
+    </w:p>
+    <w:p>
+      <w:pPr>
+        <w:pStyle w:val="Compact"/>
+        <w:numPr>
+          <w:numId w:val="1002"/>
+          <w:ilvl w:val="0"/>
+        </w:numPr>
+      </w:pPr>
+      <w:hyperlink r:id="rId163">
+        <w:r>
+          <w:rPr>
+            <w:rStyle w:val="Hyperlink"/>
+          </w:rPr>
+          <w:t xml:space="preserve">Tipos de licencias de software</w:t>
+        </w:r>
+      </w:hyperlink>
+    </w:p>
+    <w:p>
+      <w:pPr>
+        <w:pStyle w:val="Compact"/>
+        <w:numPr>
+          <w:numId w:val="1002"/>
+          <w:ilvl w:val="0"/>
+        </w:numPr>
+      </w:pPr>
+      <w:hyperlink r:id="rId164">
+        <w:r>
+          <w:rPr>
+            <w:rStyle w:val="Hyperlink"/>
+          </w:rPr>
+          <w:t xml:space="preserve">Glosario de Machine Learning de Google</w:t>
+        </w:r>
+      </w:hyperlink>
+    </w:p>
+    <w:p>
+      <w:pPr>
+        <w:pStyle w:val="Compact"/>
+        <w:numPr>
+          <w:numId w:val="1002"/>
+          <w:ilvl w:val="0"/>
+        </w:numPr>
+      </w:pPr>
+      <w:hyperlink r:id="rId165">
+        <w:r>
+          <w:rPr>
+            <w:rStyle w:val="Hyperlink"/>
+          </w:rPr>
+          <w:t xml:space="preserve">Google Rules of Machine Learning: Best Practices for ML Engineering</w:t>
+        </w:r>
+      </w:hyperlink>
+    </w:p>
+    <w:p>
+      <w:pPr>
+        <w:pStyle w:val="Compact"/>
+        <w:numPr>
+          <w:numId w:val="1002"/>
+          <w:ilvl w:val="0"/>
+        </w:numPr>
+      </w:pPr>
+      <w:r>
+        <w:t xml:space="preserve">Statistical Learning de Stanford</w:t>
+      </w:r>
+      <w:r>
+        <w:t xml:space="preserve"> </w:t>
+      </w:r>
+      <w:hyperlink r:id="rId166">
+        <w:r>
+          <w:rPr>
+            <w:rStyle w:val="Hyperlink"/>
+          </w:rPr>
+          <w:t xml:space="preserve">Curso</w:t>
+        </w:r>
+      </w:hyperlink>
+      <w:r>
+        <w:t xml:space="preserve">,</w:t>
+      </w:r>
+      <w:r>
+        <w:t xml:space="preserve"> </w:t>
+      </w:r>
+      <w:hyperlink r:id="rId167">
+        <w:r>
+          <w:rPr>
+            <w:rStyle w:val="Hyperlink"/>
+          </w:rPr>
+          <w:t xml:space="preserve">Libro</w:t>
+        </w:r>
+      </w:hyperlink>
+      <w:r>
+        <w:t xml:space="preserve">,</w:t>
+      </w:r>
+      <w:r>
+        <w:t xml:space="preserve"> </w:t>
+      </w:r>
+      <w:hyperlink r:id="rId168">
+        <w:r>
+          <w:rPr>
+            <w:rStyle w:val="Hyperlink"/>
+          </w:rPr>
+          <w:t xml:space="preserve">Código</w:t>
+        </w:r>
+      </w:hyperlink>
+      <w:r>
+        <w:t xml:space="preserve"> </w:t>
+      </w:r>
+      <w:r>
+        <w:t xml:space="preserve">y</w:t>
+      </w:r>
+      <w:r>
+        <w:t xml:space="preserve"> </w:t>
+      </w:r>
+      <w:hyperlink r:id="rId169">
+        <w:r>
+          <w:rPr>
+            <w:rStyle w:val="Hyperlink"/>
+          </w:rPr>
+          <w:t xml:space="preserve">Transparencias</w:t>
+        </w:r>
+      </w:hyperlink>
+    </w:p>
+    <w:p>
+      <w:pPr>
+        <w:pStyle w:val="Compact"/>
+        <w:numPr>
+          <w:numId w:val="1002"/>
+          <w:ilvl w:val="0"/>
+        </w:numPr>
+      </w:pPr>
+      <w:hyperlink r:id="rId170">
+        <w:r>
+          <w:rPr>
+            <w:rStyle w:val="Hyperlink"/>
+          </w:rPr>
+          <w:t xml:space="preserve">100 Free Tutorials for Learning R</w:t>
+        </w:r>
+      </w:hyperlink>
+    </w:p>
+    <w:p>
+      <w:pPr>
+        <w:pStyle w:val="Compact"/>
+        <w:numPr>
+          <w:numId w:val="1002"/>
+          <w:ilvl w:val="0"/>
+        </w:numPr>
+      </w:pPr>
+      <w:hyperlink r:id="rId171">
+        <w:r>
+          <w:rPr>
+            <w:rStyle w:val="Hyperlink"/>
+          </w:rPr>
+          <w:t xml:space="preserve">NLP Datasets</w:t>
+        </w:r>
+      </w:hyperlink>
+    </w:p>
+    <w:p>
+      <w:pPr>
+        <w:pStyle w:val="Compact"/>
+        <w:numPr>
+          <w:numId w:val="1002"/>
+          <w:ilvl w:val="0"/>
+        </w:numPr>
+      </w:pPr>
+      <w:hyperlink r:id="rId172">
+        <w:r>
+          <w:rPr>
+            <w:rStyle w:val="Hyperlink"/>
+          </w:rPr>
+          <w:t xml:space="preserve">Google’s best practices in machine learning</w:t>
+        </w:r>
+      </w:hyperlink>
+    </w:p>
+    <w:p>
+      <w:pPr>
+        <w:pStyle w:val="Compact"/>
+        <w:numPr>
+          <w:numId w:val="1002"/>
+          <w:ilvl w:val="0"/>
+        </w:numPr>
+      </w:pPr>
+      <w:hyperlink r:id="rId173">
+        <w:r>
+          <w:rPr>
+            <w:rStyle w:val="Hyperlink"/>
+          </w:rPr>
+          <w:t xml:space="preserve">Web Scraping TripAdvisor, Text Mining and Sentiment Analysis for Hotel Reviews</w:t>
+        </w:r>
+      </w:hyperlink>
+    </w:p>
+    <w:p>
+      <w:pPr>
+        <w:pStyle w:val="Compact"/>
+        <w:numPr>
+          <w:numId w:val="1002"/>
+          <w:ilvl w:val="0"/>
+        </w:numPr>
+      </w:pPr>
+      <w:hyperlink r:id="rId174">
+        <w:r>
+          <w:rPr>
+            <w:rStyle w:val="Hyperlink"/>
+          </w:rPr>
+          <w:t xml:space="preserve">Common Probability Distributions: The Data Scientist’s Crib Sheet</w:t>
+        </w:r>
+      </w:hyperlink>
+    </w:p>
+    <w:p>
+      <w:pPr>
+        <w:pStyle w:val="Compact"/>
+        <w:numPr>
+          <w:numId w:val="1002"/>
+          <w:ilvl w:val="0"/>
+        </w:numPr>
+      </w:pPr>
       <w:hyperlink r:id="rId138">
         <w:r>
           <w:rPr>
             <w:rStyle w:val="Hyperlink"/>
           </w:rPr>
-          <w:t xml:space="preserve">Chuleta de expresiones regulares</w:t>
-        </w:r>
-      </w:hyperlink>
-    </w:p>
-    <w:p>
-      <w:pPr>
-        <w:pStyle w:val="Compact"/>
-        <w:numPr>
-          <w:numId w:val="1002"/>
-          <w:ilvl w:val="0"/>
-        </w:numPr>
-      </w:pPr>
-      <w:hyperlink r:id="rId139">
-        <w:r>
-          <w:rPr>
-            <w:rStyle w:val="Hyperlink"/>
-          </w:rPr>
-          <w:t xml:space="preserve">Regular Expressions Every R programmer Should Know</w:t>
-        </w:r>
-      </w:hyperlink>
-    </w:p>
-    <w:p>
-      <w:pPr>
-        <w:pStyle w:val="Compact"/>
-        <w:numPr>
-          <w:numId w:val="1002"/>
-          <w:ilvl w:val="0"/>
-        </w:numPr>
-      </w:pPr>
-      <w:hyperlink r:id="rId140">
-        <w:r>
-          <w:rPr>
-            <w:rStyle w:val="Hyperlink"/>
-          </w:rPr>
-          <w:t xml:space="preserve">Regular Expression Language - Quick Reference</w:t>
-        </w:r>
-      </w:hyperlink>
-    </w:p>
-    <w:p>
-      <w:pPr>
-        <w:pStyle w:val="Compact"/>
-        <w:numPr>
-          <w:numId w:val="1002"/>
-          <w:ilvl w:val="0"/>
-        </w:numPr>
-      </w:pPr>
-      <w:hyperlink r:id="rId141">
-        <w:r>
-          <w:rPr>
-            <w:rStyle w:val="Hyperlink"/>
-          </w:rPr>
-          <w:t xml:space="preserve">Writing an R package from scratch</w:t>
-        </w:r>
-      </w:hyperlink>
-    </w:p>
-    <w:p>
-      <w:pPr>
-        <w:pStyle w:val="Compact"/>
-        <w:numPr>
-          <w:numId w:val="1002"/>
-          <w:ilvl w:val="0"/>
-        </w:numPr>
-      </w:pPr>
-      <w:hyperlink r:id="rId142">
-        <w:r>
-          <w:rPr>
-            <w:rStyle w:val="Hyperlink"/>
-          </w:rPr>
-          <w:t xml:space="preserve">16 Cursos</w:t>
-        </w:r>
-      </w:hyperlink>
-    </w:p>
-    <w:p>
-      <w:pPr>
-        <w:pStyle w:val="Compact"/>
-        <w:numPr>
-          <w:numId w:val="1002"/>
-          <w:ilvl w:val="0"/>
-        </w:numPr>
-      </w:pPr>
-      <w:hyperlink r:id="rId143">
-        <w:r>
-          <w:rPr>
-            <w:rStyle w:val="Hyperlink"/>
-          </w:rPr>
-          <w:t xml:space="preserve">Galerias de graficos</w:t>
-        </w:r>
-      </w:hyperlink>
-    </w:p>
-    <w:p>
-      <w:pPr>
-        <w:pStyle w:val="Compact"/>
-        <w:numPr>
-          <w:numId w:val="1002"/>
-          <w:ilvl w:val="0"/>
-        </w:numPr>
-      </w:pPr>
-      <w:hyperlink r:id="rId144">
-        <w:r>
-          <w:rPr>
-            <w:rStyle w:val="Hyperlink"/>
-          </w:rPr>
-          <w:t xml:space="preserve">Aprender ciencia de datos. Fuentes para Python y R</w:t>
-        </w:r>
-      </w:hyperlink>
-    </w:p>
-    <w:p>
-      <w:pPr>
-        <w:pStyle w:val="Compact"/>
-        <w:numPr>
-          <w:numId w:val="1002"/>
-          <w:ilvl w:val="0"/>
-        </w:numPr>
-      </w:pPr>
-      <w:hyperlink r:id="rId145">
-        <w:r>
-          <w:rPr>
-            <w:rStyle w:val="Hyperlink"/>
-          </w:rPr>
-          <w:t xml:space="preserve">Curso Caltech. Learning from data</w:t>
-        </w:r>
-      </w:hyperlink>
-    </w:p>
-    <w:p>
-      <w:pPr>
-        <w:pStyle w:val="Compact"/>
-        <w:numPr>
-          <w:numId w:val="1002"/>
-          <w:ilvl w:val="0"/>
-        </w:numPr>
-      </w:pPr>
-      <w:hyperlink r:id="rId146">
-        <w:r>
-          <w:rPr>
-            <w:rStyle w:val="Hyperlink"/>
-          </w:rPr>
-          <w:t xml:space="preserve">Usar git</w:t>
-        </w:r>
-      </w:hyperlink>
-    </w:p>
-    <w:p>
-      <w:pPr>
-        <w:pStyle w:val="Compact"/>
-        <w:numPr>
-          <w:numId w:val="1002"/>
-          <w:ilvl w:val="0"/>
-        </w:numPr>
-      </w:pPr>
-      <w:hyperlink r:id="rId147">
-        <w:r>
-          <w:rPr>
-            <w:rStyle w:val="Hyperlink"/>
-          </w:rPr>
-          <w:t xml:space="preserve">Blogs con github</w:t>
-        </w:r>
-      </w:hyperlink>
+          <w:t xml:space="preserve">RDocumentation</w:t>
+        </w:r>
+      </w:hyperlink>
+    </w:p>
+    <w:p>
+      <w:pPr>
+        <w:pStyle w:val="Compact"/>
+        <w:numPr>
+          <w:numId w:val="1002"/>
+          <w:ilvl w:val="0"/>
+        </w:numPr>
+      </w:pPr>
+      <w:hyperlink r:id="rId175">
+        <w:r>
+          <w:rPr>
+            <w:rStyle w:val="Hyperlink"/>
+          </w:rPr>
+          <w:t xml:space="preserve">ArcGIS to R spatial cheat sheet</w:t>
+        </w:r>
+      </w:hyperlink>
+    </w:p>
+    <w:p>
+      <w:pPr>
+        <w:pStyle w:val="Compact"/>
+        <w:numPr>
+          <w:numId w:val="1002"/>
+          <w:ilvl w:val="0"/>
+        </w:numPr>
+      </w:pPr>
+      <w:hyperlink r:id="rId176">
+        <w:r>
+          <w:rPr>
+            <w:rStyle w:val="Hyperlink"/>
+          </w:rPr>
+          <w:t xml:space="preserve">Hand-curated, high quality resources for doing data journalism with R</w:t>
+        </w:r>
+      </w:hyperlink>
+    </w:p>
+    <w:p>
+      <w:pPr>
+        <w:pStyle w:val="Heading2"/>
+      </w:pPr>
+      <w:bookmarkStart w:id="177" w:name="libros"/>
+      <w:r>
+        <w:t xml:space="preserve">Libros</w:t>
+      </w:r>
+      <w:bookmarkEnd w:id="177"/>
+    </w:p>
+    <w:p>
+      <w:pPr>
+        <w:pStyle w:val="Compact"/>
+        <w:numPr>
+          <w:numId w:val="1003"/>
+          <w:ilvl w:val="0"/>
+        </w:numPr>
+      </w:pPr>
+      <w:hyperlink r:id="rId178">
+        <w:r>
+          <w:rPr>
+            <w:rStyle w:val="Hyperlink"/>
+          </w:rPr>
+          <w:t xml:space="preserve">R intro</w:t>
+        </w:r>
+      </w:hyperlink>
+    </w:p>
+    <w:p>
+      <w:pPr>
+        <w:pStyle w:val="Compact"/>
+        <w:numPr>
+          <w:numId w:val="1003"/>
+          <w:ilvl w:val="0"/>
+        </w:numPr>
+      </w:pPr>
+      <w:hyperlink r:id="rId179">
+        <w:r>
+          <w:rPr>
+            <w:rStyle w:val="Hyperlink"/>
+          </w:rPr>
+          <w:t xml:space="preserve">R for everyone</w:t>
+        </w:r>
+      </w:hyperlink>
+    </w:p>
+    <w:p>
+      <w:pPr>
+        <w:pStyle w:val="Compact"/>
+        <w:numPr>
+          <w:numId w:val="1003"/>
+          <w:ilvl w:val="0"/>
+        </w:numPr>
+      </w:pPr>
+      <w:hyperlink r:id="rId180">
+        <w:r>
+          <w:rPr>
+            <w:rStyle w:val="Hyperlink"/>
+          </w:rPr>
+          <w:t xml:space="preserve">R in action</w:t>
+        </w:r>
+      </w:hyperlink>
+    </w:p>
+    <w:p>
+      <w:pPr>
+        <w:pStyle w:val="Compact"/>
+        <w:numPr>
+          <w:numId w:val="1003"/>
+          <w:ilvl w:val="0"/>
+        </w:numPr>
+      </w:pPr>
+      <w:hyperlink r:id="rId181">
+        <w:r>
+          <w:rPr>
+            <w:rStyle w:val="Hyperlink"/>
+          </w:rPr>
+          <w:t xml:space="preserve">R Programming for Data Science. Roger D. Peng.</w:t>
+        </w:r>
+      </w:hyperlink>
+    </w:p>
+    <w:p>
+      <w:pPr>
+        <w:pStyle w:val="Compact"/>
+        <w:numPr>
+          <w:numId w:val="1003"/>
+          <w:ilvl w:val="0"/>
+        </w:numPr>
+      </w:pPr>
+      <w:hyperlink r:id="rId182">
+        <w:r>
+          <w:rPr>
+            <w:rStyle w:val="Hyperlink"/>
+          </w:rPr>
+          <w:t xml:space="preserve">R para principiantes</w:t>
+        </w:r>
+      </w:hyperlink>
+    </w:p>
+    <w:p>
+      <w:pPr>
+        <w:pStyle w:val="Compact"/>
+        <w:numPr>
+          <w:numId w:val="1003"/>
+          <w:ilvl w:val="0"/>
+        </w:numPr>
+      </w:pPr>
+      <w:hyperlink r:id="rId183">
+        <w:r>
+          <w:rPr>
+            <w:rStyle w:val="Hyperlink"/>
+          </w:rPr>
+          <w:t xml:space="preserve">Introducción a R</w:t>
+        </w:r>
+      </w:hyperlink>
+    </w:p>
+    <w:p>
+      <w:pPr>
+        <w:pStyle w:val="Compact"/>
+        <w:numPr>
+          <w:numId w:val="1003"/>
+          <w:ilvl w:val="0"/>
+        </w:numPr>
+      </w:pPr>
+      <w:hyperlink r:id="rId184">
+        <w:r>
+          <w:rPr>
+            <w:rStyle w:val="Hyperlink"/>
+          </w:rPr>
+          <w:t xml:space="preserve">R para profesionales de los datos: una introducción</w:t>
+        </w:r>
+      </w:hyperlink>
+    </w:p>
+    <w:p>
+      <w:pPr>
+        <w:pStyle w:val="Compact"/>
+        <w:numPr>
+          <w:numId w:val="1003"/>
+          <w:ilvl w:val="0"/>
+        </w:numPr>
+      </w:pPr>
+      <w:hyperlink r:id="rId185">
+        <w:r>
+          <w:rPr>
+            <w:rStyle w:val="Hyperlink"/>
+          </w:rPr>
+          <w:t xml:space="preserve">10 great books about R</w:t>
+        </w:r>
+      </w:hyperlink>
+    </w:p>
+    <w:p>
+      <w:pPr>
+        <w:pStyle w:val="Compact"/>
+        <w:numPr>
+          <w:numId w:val="1003"/>
+          <w:ilvl w:val="0"/>
+        </w:numPr>
+      </w:pPr>
+      <w:hyperlink r:id="rId186">
+        <w:r>
+          <w:rPr>
+            <w:rStyle w:val="Hyperlink"/>
+          </w:rPr>
+          <w:t xml:space="preserve">10 Free Must-Read Books for Machine Learning and Data Science</w:t>
+        </w:r>
+      </w:hyperlink>
+    </w:p>
+    <w:p>
+      <w:pPr>
+        <w:pStyle w:val="Compact"/>
+        <w:numPr>
+          <w:numId w:val="1003"/>
+          <w:ilvl w:val="0"/>
+        </w:numPr>
+      </w:pPr>
+      <w:r>
+        <w:t xml:space="preserve">Introduction to Data Science</w:t>
+      </w:r>
       <w:r>
         <w:t xml:space="preserve"> </w:t>
       </w:r>
+      <w:hyperlink r:id="rId187">
+        <w:r>
+          <w:rPr>
+            <w:rStyle w:val="Hyperlink"/>
+          </w:rPr>
+          <w:t xml:space="preserve">Libro</w:t>
+        </w:r>
+      </w:hyperlink>
+      <w:r>
+        <w:t xml:space="preserve"> </w:t>
+      </w:r>
       <w:r>
         <w:t xml:space="preserve">y</w:t>
       </w:r>
       <w:r>
         <w:t xml:space="preserve"> </w:t>
       </w:r>
-      <w:hyperlink r:id="rId148">
-        <w:r>
-          <w:rPr>
-            <w:rStyle w:val="Hyperlink"/>
-          </w:rPr>
-          <w:t xml:space="preserve">Blogs con github y RStudio</w:t>
-        </w:r>
-      </w:hyperlink>
-    </w:p>
-    <w:p>
-      <w:pPr>
-        <w:pStyle w:val="Compact"/>
-        <w:numPr>
-          <w:numId w:val="1002"/>
-          <w:ilvl w:val="0"/>
-        </w:numPr>
-      </w:pPr>
-      <w:hyperlink r:id="rId149">
-        <w:r>
-          <w:rPr>
-            <w:rStyle w:val="Hyperlink"/>
-          </w:rPr>
-          <w:t xml:space="preserve">Ejemplos de Shiny</w:t>
-        </w:r>
-      </w:hyperlink>
-    </w:p>
-    <w:p>
-      <w:pPr>
-        <w:pStyle w:val="Compact"/>
-        <w:numPr>
-          <w:numId w:val="1002"/>
-          <w:ilvl w:val="0"/>
-        </w:numPr>
-      </w:pPr>
-      <w:hyperlink r:id="rId150">
-        <w:r>
-          <w:rPr>
-            <w:rStyle w:val="Hyperlink"/>
-          </w:rPr>
-          <w:t xml:space="preserve">UK government using R to modernize reporting of official statistics</w:t>
-        </w:r>
-      </w:hyperlink>
-    </w:p>
-    <w:p>
-      <w:pPr>
-        <w:pStyle w:val="Compact"/>
-        <w:numPr>
-          <w:numId w:val="1002"/>
-          <w:ilvl w:val="0"/>
-        </w:numPr>
-      </w:pPr>
-      <w:hyperlink r:id="rId151">
-        <w:r>
-          <w:rPr>
-            <w:rStyle w:val="Hyperlink"/>
-          </w:rPr>
-          <w:t xml:space="preserve">Great R packages for data import, wrangling and visualization</w:t>
-        </w:r>
-      </w:hyperlink>
-    </w:p>
-    <w:p>
-      <w:pPr>
-        <w:pStyle w:val="Compact"/>
-        <w:numPr>
-          <w:numId w:val="1002"/>
-          <w:ilvl w:val="0"/>
-        </w:numPr>
-      </w:pPr>
-      <w:hyperlink r:id="rId152">
-        <w:r>
-          <w:rPr>
-            <w:rStyle w:val="Hyperlink"/>
-          </w:rPr>
-          <w:t xml:space="preserve">Ggplot</w:t>
-        </w:r>
-      </w:hyperlink>
-    </w:p>
-    <w:p>
-      <w:pPr>
-        <w:pStyle w:val="Compact"/>
-        <w:numPr>
-          <w:numId w:val="1002"/>
-          <w:ilvl w:val="0"/>
-        </w:numPr>
-      </w:pPr>
-      <w:r>
-        <w:t xml:space="preserve">Sistemas de Coordenadas.</w:t>
+      <w:hyperlink r:id="rId188">
+        <w:r>
+          <w:rPr>
+            <w:rStyle w:val="Hyperlink"/>
+          </w:rPr>
+          <w:t xml:space="preserve">Código</w:t>
+        </w:r>
+      </w:hyperlink>
+    </w:p>
+    <w:p>
+      <w:pPr>
+        <w:pStyle w:val="Compact"/>
+        <w:numPr>
+          <w:numId w:val="1003"/>
+          <w:ilvl w:val="0"/>
+        </w:numPr>
+      </w:pPr>
+      <w:r>
+        <w:t xml:space="preserve">Fundamentals of Data Visualization</w:t>
       </w:r>
       <w:r>
         <w:t xml:space="preserve"> </w:t>
       </w:r>
-      <w:hyperlink r:id="rId153">
-        <w:r>
-          <w:rPr>
-            <w:rStyle w:val="Hyperlink"/>
-          </w:rPr>
-          <w:t xml:space="preserve">Aqui</w:t>
+      <w:hyperlink r:id="rId189">
+        <w:r>
+          <w:rPr>
+            <w:rStyle w:val="Hyperlink"/>
+          </w:rPr>
+          <w:t xml:space="preserve">Libro</w:t>
         </w:r>
       </w:hyperlink>
       <w:r>
@@ -2351,214 +2985,70 @@
       <w:r>
         <w:t xml:space="preserve"> </w:t>
       </w:r>
-      <w:hyperlink r:id="rId154">
-        <w:r>
-          <w:rPr>
-            <w:rStyle w:val="Hyperlink"/>
-          </w:rPr>
-          <w:t xml:space="preserve">aqui</w:t>
-        </w:r>
-      </w:hyperlink>
-    </w:p>
-    <w:p>
-      <w:pPr>
-        <w:pStyle w:val="Compact"/>
-        <w:numPr>
-          <w:numId w:val="1002"/>
-          <w:ilvl w:val="0"/>
-        </w:numPr>
-      </w:pPr>
-      <w:hyperlink r:id="rId155">
-        <w:r>
-          <w:rPr>
-            <w:rStyle w:val="Hyperlink"/>
-          </w:rPr>
-          <w:t xml:space="preserve">Codificación de caracteres</w:t>
-        </w:r>
-      </w:hyperlink>
-    </w:p>
-    <w:p>
-      <w:pPr>
-        <w:pStyle w:val="Compact"/>
-        <w:numPr>
-          <w:numId w:val="1002"/>
-          <w:ilvl w:val="0"/>
-        </w:numPr>
-      </w:pPr>
-      <w:hyperlink r:id="rId156">
-        <w:r>
-          <w:rPr>
-            <w:rStyle w:val="Hyperlink"/>
-          </w:rPr>
-          <w:t xml:space="preserve">Tutorials for learning R</w:t>
-        </w:r>
-      </w:hyperlink>
-    </w:p>
-    <w:p>
-      <w:pPr>
-        <w:pStyle w:val="Compact"/>
-        <w:numPr>
-          <w:numId w:val="1002"/>
-          <w:ilvl w:val="0"/>
-        </w:numPr>
-      </w:pPr>
-      <w:hyperlink r:id="rId157">
-        <w:r>
-          <w:rPr>
-            <w:rStyle w:val="Hyperlink"/>
-          </w:rPr>
-          <w:t xml:space="preserve">Awesome R</w:t>
-        </w:r>
-      </w:hyperlink>
-    </w:p>
-    <w:p>
-      <w:pPr>
-        <w:pStyle w:val="Compact"/>
-        <w:numPr>
-          <w:numId w:val="1002"/>
-          <w:ilvl w:val="0"/>
-        </w:numPr>
-      </w:pPr>
-      <w:hyperlink r:id="rId158">
-        <w:r>
-          <w:rPr>
-            <w:rStyle w:val="Hyperlink"/>
-          </w:rPr>
-          <w:t xml:space="preserve">R Data Science Tutorials</w:t>
-        </w:r>
-      </w:hyperlink>
-    </w:p>
-    <w:p>
-      <w:pPr>
-        <w:pStyle w:val="Compact"/>
-        <w:numPr>
-          <w:numId w:val="1002"/>
-          <w:ilvl w:val="0"/>
-        </w:numPr>
-      </w:pPr>
-      <w:hyperlink r:id="rId159">
-        <w:r>
-          <w:rPr>
-            <w:rStyle w:val="Hyperlink"/>
-          </w:rPr>
-          <w:t xml:space="preserve">useR! Machine Learning Tutorial</w:t>
-        </w:r>
-      </w:hyperlink>
-    </w:p>
-    <w:p>
-      <w:pPr>
-        <w:pStyle w:val="Compact"/>
-        <w:numPr>
-          <w:numId w:val="1002"/>
-          <w:ilvl w:val="0"/>
-        </w:numPr>
-      </w:pPr>
-      <w:hyperlink r:id="rId160">
-        <w:r>
-          <w:rPr>
-            <w:rStyle w:val="Hyperlink"/>
-          </w:rPr>
-          <w:t xml:space="preserve">Paquetes de R interesantes</w:t>
-        </w:r>
-      </w:hyperlink>
-    </w:p>
-    <w:p>
-      <w:pPr>
-        <w:pStyle w:val="Compact"/>
-        <w:numPr>
-          <w:numId w:val="1002"/>
-          <w:ilvl w:val="0"/>
-        </w:numPr>
-      </w:pPr>
-      <w:hyperlink r:id="rId161">
-        <w:r>
-          <w:rPr>
-            <w:rStyle w:val="Hyperlink"/>
-          </w:rPr>
-          <w:t xml:space="preserve">Otra lista de recursos variados en Github</w:t>
-        </w:r>
-      </w:hyperlink>
-    </w:p>
-    <w:p>
-      <w:pPr>
-        <w:pStyle w:val="Compact"/>
-        <w:numPr>
-          <w:numId w:val="1002"/>
-          <w:ilvl w:val="0"/>
-        </w:numPr>
-      </w:pPr>
-      <w:hyperlink r:id="rId162">
-        <w:r>
-          <w:rPr>
-            <w:rStyle w:val="Hyperlink"/>
-          </w:rPr>
-          <w:t xml:space="preserve">Tipos de licencias de software</w:t>
-        </w:r>
-      </w:hyperlink>
-    </w:p>
-    <w:p>
-      <w:pPr>
-        <w:pStyle w:val="Compact"/>
-        <w:numPr>
-          <w:numId w:val="1002"/>
-          <w:ilvl w:val="0"/>
-        </w:numPr>
-      </w:pPr>
-      <w:hyperlink r:id="rId163">
-        <w:r>
-          <w:rPr>
-            <w:rStyle w:val="Hyperlink"/>
-          </w:rPr>
-          <w:t xml:space="preserve">Glosario de Machine Learning de Google</w:t>
-        </w:r>
-      </w:hyperlink>
-    </w:p>
-    <w:p>
-      <w:pPr>
-        <w:pStyle w:val="Compact"/>
-        <w:numPr>
-          <w:numId w:val="1002"/>
-          <w:ilvl w:val="0"/>
-        </w:numPr>
-      </w:pPr>
-      <w:hyperlink r:id="rId164">
-        <w:r>
-          <w:rPr>
-            <w:rStyle w:val="Hyperlink"/>
-          </w:rPr>
-          <w:t xml:space="preserve">Google Rules of Machine Learning: Best Practices for ML Engineering</w:t>
-        </w:r>
-      </w:hyperlink>
-    </w:p>
-    <w:p>
-      <w:pPr>
-        <w:pStyle w:val="Compact"/>
-        <w:numPr>
-          <w:numId w:val="1002"/>
-          <w:ilvl w:val="0"/>
-        </w:numPr>
-      </w:pPr>
-      <w:r>
-        <w:t xml:space="preserve">Statistical Learning de Stanford</w:t>
+      <w:hyperlink r:id="rId190">
+        <w:r>
+          <w:rPr>
+            <w:rStyle w:val="Hyperlink"/>
+          </w:rPr>
+          <w:t xml:space="preserve">Código</w:t>
+        </w:r>
+      </w:hyperlink>
+    </w:p>
+    <w:p>
+      <w:pPr>
+        <w:pStyle w:val="Compact"/>
+        <w:numPr>
+          <w:numId w:val="1003"/>
+          <w:ilvl w:val="0"/>
+        </w:numPr>
+      </w:pPr>
+      <w:r>
+        <w:t xml:space="preserve">Data Science Live Book</w:t>
       </w:r>
       <w:r>
         <w:t xml:space="preserve"> </w:t>
       </w:r>
-      <w:hyperlink r:id="rId165">
-        <w:r>
-          <w:rPr>
-            <w:rStyle w:val="Hyperlink"/>
-          </w:rPr>
-          <w:t xml:space="preserve">Curso</w:t>
-        </w:r>
-      </w:hyperlink>
-      <w:r>
-        <w:t xml:space="preserve">,</w:t>
-      </w:r>
+      <w:hyperlink r:id="rId191">
+        <w:r>
+          <w:rPr>
+            <w:rStyle w:val="Hyperlink"/>
+          </w:rPr>
+          <w:t xml:space="preserve">Libro</w:t>
+        </w:r>
+      </w:hyperlink>
       <w:r>
         <w:t xml:space="preserve"> </w:t>
       </w:r>
-      <w:hyperlink r:id="rId166">
+      <w:r>
+        <w:t xml:space="preserve">y</w:t>
+      </w:r>
+      <w:r>
+        <w:t xml:space="preserve"> </w:t>
+      </w:r>
+      <w:hyperlink r:id="rId192">
+        <w:r>
+          <w:rPr>
+            <w:rStyle w:val="Hyperlink"/>
+          </w:rPr>
+          <w:t xml:space="preserve">Código</w:t>
+        </w:r>
+      </w:hyperlink>
+    </w:p>
+    <w:p>
+      <w:pPr>
+        <w:pStyle w:val="Compact"/>
+        <w:numPr>
+          <w:numId w:val="1003"/>
+          <w:ilvl w:val="0"/>
+        </w:numPr>
+      </w:pPr>
+      <w:r>
+        <w:t xml:space="preserve">R for Statistical Learning</w:t>
+      </w:r>
+      <w:r>
+        <w:t xml:space="preserve"> </w:t>
+      </w:r>
+      <w:hyperlink r:id="rId193">
         <w:r>
           <w:rPr>
             <w:rStyle w:val="Hyperlink"/>
@@ -2567,12 +3057,15 @@
         </w:r>
       </w:hyperlink>
       <w:r>
-        <w:t xml:space="preserve">,</w:t>
-      </w:r>
-      <w:r>
         <w:t xml:space="preserve"> </w:t>
       </w:r>
-      <w:hyperlink r:id="rId167">
+      <w:r>
+        <w:t xml:space="preserve">y</w:t>
+      </w:r>
+      <w:r>
+        <w:t xml:space="preserve"> </w:t>
+      </w:r>
+      <w:hyperlink r:id="rId194">
         <w:r>
           <w:rPr>
             <w:rStyle w:val="Hyperlink"/>
@@ -2580,152 +3073,46 @@
           <w:t xml:space="preserve">Código</w:t>
         </w:r>
       </w:hyperlink>
+    </w:p>
+    <w:p>
+      <w:pPr>
+        <w:pStyle w:val="Compact"/>
+        <w:numPr>
+          <w:numId w:val="1003"/>
+          <w:ilvl w:val="0"/>
+        </w:numPr>
+      </w:pPr>
+      <w:r>
+        <w:t xml:space="preserve">Applied Statistics with R</w:t>
+      </w:r>
       <w:r>
         <w:t xml:space="preserve"> </w:t>
       </w:r>
+      <w:hyperlink r:id="rId195">
+        <w:r>
+          <w:rPr>
+            <w:rStyle w:val="Hyperlink"/>
+          </w:rPr>
+          <w:t xml:space="preserve">Libro</w:t>
+        </w:r>
+      </w:hyperlink>
+      <w:r>
+        <w:t xml:space="preserve"> </w:t>
+      </w:r>
       <w:r>
         <w:t xml:space="preserve">y</w:t>
       </w:r>
       <w:r>
         <w:t xml:space="preserve"> </w:t>
       </w:r>
-      <w:hyperlink r:id="rId168">
-        <w:r>
-          <w:rPr>
-            <w:rStyle w:val="Hyperlink"/>
-          </w:rPr>
-          <w:t xml:space="preserve">Transparencias</w:t>
-        </w:r>
-      </w:hyperlink>
-    </w:p>
-    <w:p>
-      <w:pPr>
-        <w:pStyle w:val="Compact"/>
-        <w:numPr>
-          <w:numId w:val="1002"/>
-          <w:ilvl w:val="0"/>
-        </w:numPr>
-      </w:pPr>
-      <w:hyperlink r:id="rId169">
-        <w:r>
-          <w:rPr>
-            <w:rStyle w:val="Hyperlink"/>
-          </w:rPr>
-          <w:t xml:space="preserve">100 Free Tutorials for Learning R</w:t>
-        </w:r>
-      </w:hyperlink>
-    </w:p>
-    <w:p>
-      <w:pPr>
-        <w:pStyle w:val="Compact"/>
-        <w:numPr>
-          <w:numId w:val="1002"/>
-          <w:ilvl w:val="0"/>
-        </w:numPr>
-      </w:pPr>
-      <w:hyperlink r:id="rId170">
-        <w:r>
-          <w:rPr>
-            <w:rStyle w:val="Hyperlink"/>
-          </w:rPr>
-          <w:t xml:space="preserve">NLP Datasets</w:t>
-        </w:r>
-      </w:hyperlink>
-    </w:p>
-    <w:p>
-      <w:pPr>
-        <w:pStyle w:val="Compact"/>
-        <w:numPr>
-          <w:numId w:val="1002"/>
-          <w:ilvl w:val="0"/>
-        </w:numPr>
-      </w:pPr>
-      <w:hyperlink r:id="rId171">
-        <w:r>
-          <w:rPr>
-            <w:rStyle w:val="Hyperlink"/>
-          </w:rPr>
-          <w:t xml:space="preserve">Google’s best practices in machine learning</w:t>
-        </w:r>
-      </w:hyperlink>
-    </w:p>
-    <w:p>
-      <w:pPr>
-        <w:pStyle w:val="Compact"/>
-        <w:numPr>
-          <w:numId w:val="1002"/>
-          <w:ilvl w:val="0"/>
-        </w:numPr>
-      </w:pPr>
-      <w:hyperlink r:id="rId172">
-        <w:r>
-          <w:rPr>
-            <w:rStyle w:val="Hyperlink"/>
-          </w:rPr>
-          <w:t xml:space="preserve">Web Scraping TripAdvisor, Text Mining and Sentiment Analysis for Hotel Reviews</w:t>
-        </w:r>
-      </w:hyperlink>
-    </w:p>
-    <w:p>
-      <w:pPr>
-        <w:pStyle w:val="Compact"/>
-        <w:numPr>
-          <w:numId w:val="1002"/>
-          <w:ilvl w:val="0"/>
-        </w:numPr>
-      </w:pPr>
-      <w:hyperlink r:id="rId173">
-        <w:r>
-          <w:rPr>
-            <w:rStyle w:val="Hyperlink"/>
-          </w:rPr>
-          <w:t xml:space="preserve">Common Probability Distributions: The Data Scientist’s Crib Sheet</w:t>
-        </w:r>
-      </w:hyperlink>
-    </w:p>
-    <w:p>
-      <w:pPr>
-        <w:pStyle w:val="Compact"/>
-        <w:numPr>
-          <w:numId w:val="1002"/>
-          <w:ilvl w:val="0"/>
-        </w:numPr>
-      </w:pPr>
-      <w:hyperlink r:id="rId137">
-        <w:r>
-          <w:rPr>
-            <w:rStyle w:val="Hyperlink"/>
-          </w:rPr>
-          <w:t xml:space="preserve">RDocumentation</w:t>
-        </w:r>
-      </w:hyperlink>
-    </w:p>
-    <w:p>
-      <w:pPr>
-        <w:pStyle w:val="Compact"/>
-        <w:numPr>
-          <w:numId w:val="1002"/>
-          <w:ilvl w:val="0"/>
-        </w:numPr>
-      </w:pPr>
-      <w:hyperlink r:id="rId174">
-        <w:r>
-          <w:rPr>
-            <w:rStyle w:val="Hyperlink"/>
-          </w:rPr>
-          <w:t xml:space="preserve">ArcGIS to R spatial cheat sheet</w:t>
-        </w:r>
-      </w:hyperlink>
-    </w:p>
-    <w:p>
-      <w:pPr>
-        <w:pStyle w:val="Heading2"/>
-      </w:pPr>
-      <w:bookmarkStart w:id="175" w:name="libros"/>
-      <w:r>
-        <w:t xml:space="preserve">Libros</w:t>
-      </w:r>
-      <w:bookmarkEnd w:id="175"/>
+      <w:hyperlink r:id="rId196">
+        <w:r>
+          <w:rPr>
+            <w:rStyle w:val="Hyperlink"/>
+          </w:rPr>
+          <w:t xml:space="preserve">Código</w:t>
+        </w:r>
+      </w:hyperlink>
     </w:p>
     <w:p>
       <w:pPr>
@@ -2735,12 +3122,35 @@
           <w:ilvl w:val="0"/>
         </w:numPr>
       </w:pPr>
-      <w:hyperlink r:id="rId176">
-        <w:r>
-          <w:rPr>
-            <w:rStyle w:val="Hyperlink"/>
-          </w:rPr>
-          <w:t xml:space="preserve">R intro</w:t>
+      <w:r>
+        <w:t xml:space="preserve">Geocomputation with R</w:t>
+      </w:r>
+      <w:r>
+        <w:t xml:space="preserve"> </w:t>
+      </w:r>
+      <w:hyperlink r:id="rId197">
+        <w:r>
+          <w:rPr>
+            <w:rStyle w:val="Hyperlink"/>
+          </w:rPr>
+          <w:t xml:space="preserve">Libro</w:t>
+        </w:r>
+      </w:hyperlink>
+      <w:r>
+        <w:t xml:space="preserve"> </w:t>
+      </w:r>
+      <w:r>
+        <w:t xml:space="preserve">y</w:t>
+      </w:r>
+      <w:r>
+        <w:t xml:space="preserve"> </w:t>
+      </w:r>
+      <w:hyperlink r:id="rId198">
+        <w:r>
+          <w:rPr>
+            <w:rStyle w:val="Hyperlink"/>
+          </w:rPr>
+          <w:t xml:space="preserve">Código</w:t>
         </w:r>
       </w:hyperlink>
     </w:p>
@@ -2752,12 +3162,12 @@
           <w:ilvl w:val="0"/>
         </w:numPr>
       </w:pPr>
-      <w:hyperlink r:id="rId177">
-        <w:r>
-          <w:rPr>
-            <w:rStyle w:val="Hyperlink"/>
-          </w:rPr>
-          <w:t xml:space="preserve">R for everyone</w:t>
+      <w:hyperlink r:id="rId199">
+        <w:r>
+          <w:rPr>
+            <w:rStyle w:val="Hyperlink"/>
+          </w:rPr>
+          <w:t xml:space="preserve">Handling Strings with R</w:t>
         </w:r>
       </w:hyperlink>
     </w:p>
@@ -2769,12 +3179,12 @@
           <w:ilvl w:val="0"/>
         </w:numPr>
       </w:pPr>
-      <w:hyperlink r:id="rId178">
-        <w:r>
-          <w:rPr>
-            <w:rStyle w:val="Hyperlink"/>
-          </w:rPr>
-          <w:t xml:space="preserve">R in action</w:t>
+      <w:hyperlink r:id="rId200">
+        <w:r>
+          <w:rPr>
+            <w:rStyle w:val="Hyperlink"/>
+          </w:rPr>
+          <w:t xml:space="preserve">Text Mining with R</w:t>
         </w:r>
       </w:hyperlink>
     </w:p>
@@ -2786,12 +3196,12 @@
           <w:ilvl w:val="0"/>
         </w:numPr>
       </w:pPr>
-      <w:hyperlink r:id="rId179">
-        <w:r>
-          <w:rPr>
-            <w:rStyle w:val="Hyperlink"/>
-          </w:rPr>
-          <w:t xml:space="preserve">R Programming for Data Science. Roger D. Peng.</w:t>
+      <w:hyperlink r:id="rId201">
+        <w:r>
+          <w:rPr>
+            <w:rStyle w:val="Hyperlink"/>
+          </w:rPr>
+          <w:t xml:space="preserve">Efficient R programming</w:t>
         </w:r>
       </w:hyperlink>
     </w:p>
@@ -2803,12 +3213,12 @@
           <w:ilvl w:val="0"/>
         </w:numPr>
       </w:pPr>
-      <w:hyperlink r:id="rId180">
-        <w:r>
-          <w:rPr>
-            <w:rStyle w:val="Hyperlink"/>
-          </w:rPr>
-          <w:t xml:space="preserve">R para principiantes</w:t>
+      <w:hyperlink r:id="rId202">
+        <w:r>
+          <w:rPr>
+            <w:rStyle w:val="Hyperlink"/>
+          </w:rPr>
+          <w:t xml:space="preserve">BBC Visual and Data Journalism cookbook for R graphics</w:t>
         </w:r>
       </w:hyperlink>
     </w:p>
@@ -2820,12 +3230,12 @@
           <w:ilvl w:val="0"/>
         </w:numPr>
       </w:pPr>
-      <w:hyperlink r:id="rId181">
-        <w:r>
-          <w:rPr>
-            <w:rStyle w:val="Hyperlink"/>
-          </w:rPr>
-          <w:t xml:space="preserve">Introducción a R</w:t>
+      <w:hyperlink r:id="rId203">
+        <w:r>
+          <w:rPr>
+            <w:rStyle w:val="Hyperlink"/>
+          </w:rPr>
+          <w:t xml:space="preserve">Databases using R by RStudio</w:t>
         </w:r>
       </w:hyperlink>
     </w:p>
@@ -2837,12 +3247,12 @@
           <w:ilvl w:val="0"/>
         </w:numPr>
       </w:pPr>
-      <w:hyperlink r:id="rId182">
-        <w:r>
-          <w:rPr>
-            <w:rStyle w:val="Hyperlink"/>
-          </w:rPr>
-          <w:t xml:space="preserve">R para profesionales de los datos: una introducción</w:t>
+      <w:hyperlink r:id="rId204">
+        <w:r>
+          <w:rPr>
+            <w:rStyle w:val="Hyperlink"/>
+          </w:rPr>
+          <w:t xml:space="preserve">Interpretable Machine Learning</w:t>
         </w:r>
       </w:hyperlink>
     </w:p>
@@ -2854,12 +3264,12 @@
           <w:ilvl w:val="0"/>
         </w:numPr>
       </w:pPr>
-      <w:hyperlink r:id="rId183">
-        <w:r>
-          <w:rPr>
-            <w:rStyle w:val="Hyperlink"/>
-          </w:rPr>
-          <w:t xml:space="preserve">10 great books about R</w:t>
+      <w:hyperlink r:id="rId205">
+        <w:r>
+          <w:rPr>
+            <w:rStyle w:val="Hyperlink"/>
+          </w:rPr>
+          <w:t xml:space="preserve">Forecasting: Principles and Practice</w:t>
         </w:r>
       </w:hyperlink>
     </w:p>
@@ -2871,12 +3281,12 @@
           <w:ilvl w:val="0"/>
         </w:numPr>
       </w:pPr>
-      <w:hyperlink r:id="rId184">
-        <w:r>
-          <w:rPr>
-            <w:rStyle w:val="Hyperlink"/>
-          </w:rPr>
-          <w:t xml:space="preserve">10 Free Must-Read Books for Machine Learning and Data Science</w:t>
+      <w:hyperlink r:id="rId206">
+        <w:r>
+          <w:rPr>
+            <w:rStyle w:val="Hyperlink"/>
+          </w:rPr>
+          <w:t xml:space="preserve">Bioinformática Estadística. Análisis estadístico de datos Ómicos</w:t>
         </w:r>
       </w:hyperlink>
     </w:p>
@@ -2888,35 +3298,12 @@
           <w:ilvl w:val="0"/>
         </w:numPr>
       </w:pPr>
-      <w:r>
-        <w:t xml:space="preserve">Introduction to Data Science</w:t>
-      </w:r>
-      <w:r>
-        <w:t xml:space="preserve"> </w:t>
-      </w:r>
-      <w:hyperlink r:id="rId185">
-        <w:r>
-          <w:rPr>
-            <w:rStyle w:val="Hyperlink"/>
-          </w:rPr>
-          <w:t xml:space="preserve">Libro</w:t>
-        </w:r>
-      </w:hyperlink>
-      <w:r>
-        <w:t xml:space="preserve"> </w:t>
-      </w:r>
-      <w:r>
-        <w:t xml:space="preserve">y</w:t>
-      </w:r>
-      <w:r>
-        <w:t xml:space="preserve"> </w:t>
-      </w:r>
-      <w:hyperlink r:id="rId186">
-        <w:r>
-          <w:rPr>
-            <w:rStyle w:val="Hyperlink"/>
-          </w:rPr>
-          <w:t xml:space="preserve">Código</w:t>
+      <w:hyperlink r:id="rId207">
+        <w:r>
+          <w:rPr>
+            <w:rStyle w:val="Hyperlink"/>
+          </w:rPr>
+          <w:t xml:space="preserve">Estadística básica</w:t>
         </w:r>
       </w:hyperlink>
     </w:p>
@@ -2928,35 +3315,12 @@
           <w:ilvl w:val="0"/>
         </w:numPr>
       </w:pPr>
-      <w:r>
-        <w:t xml:space="preserve">Fundamentals of Data Visualization</w:t>
-      </w:r>
-      <w:r>
-        <w:t xml:space="preserve"> </w:t>
-      </w:r>
-      <w:hyperlink r:id="rId187">
-        <w:r>
-          <w:rPr>
-            <w:rStyle w:val="Hyperlink"/>
-          </w:rPr>
-          <w:t xml:space="preserve">Libro</w:t>
-        </w:r>
-      </w:hyperlink>
-      <w:r>
-        <w:t xml:space="preserve"> </w:t>
-      </w:r>
-      <w:r>
-        <w:t xml:space="preserve">y</w:t>
-      </w:r>
-      <w:r>
-        <w:t xml:space="preserve"> </w:t>
-      </w:r>
-      <w:hyperlink r:id="rId188">
-        <w:r>
-          <w:rPr>
-            <w:rStyle w:val="Hyperlink"/>
-          </w:rPr>
-          <w:t xml:space="preserve">Código</w:t>
+      <w:hyperlink r:id="rId208">
+        <w:r>
+          <w:rPr>
+            <w:rStyle w:val="Hyperlink"/>
+          </w:rPr>
+          <w:t xml:space="preserve">Análisis de datos con R</w:t>
         </w:r>
       </w:hyperlink>
     </w:p>
@@ -2968,35 +3332,12 @@
           <w:ilvl w:val="0"/>
         </w:numPr>
       </w:pPr>
-      <w:r>
-        <w:t xml:space="preserve">Data Science Live Book</w:t>
-      </w:r>
-      <w:r>
-        <w:t xml:space="preserve"> </w:t>
-      </w:r>
-      <w:hyperlink r:id="rId189">
-        <w:r>
-          <w:rPr>
-            <w:rStyle w:val="Hyperlink"/>
-          </w:rPr>
-          <w:t xml:space="preserve">Libro</w:t>
-        </w:r>
-      </w:hyperlink>
-      <w:r>
-        <w:t xml:space="preserve"> </w:t>
-      </w:r>
-      <w:r>
-        <w:t xml:space="preserve">y</w:t>
-      </w:r>
-      <w:r>
-        <w:t xml:space="preserve"> </w:t>
-      </w:r>
-      <w:hyperlink r:id="rId190">
-        <w:r>
-          <w:rPr>
-            <w:rStyle w:val="Hyperlink"/>
-          </w:rPr>
-          <w:t xml:space="preserve">Código</w:t>
+      <w:hyperlink r:id="rId209">
+        <w:r>
+          <w:rPr>
+            <w:rStyle w:val="Hyperlink"/>
+          </w:rPr>
+          <w:t xml:space="preserve">An Introduction to Spatial Data Analysis and Visualisation in R</w:t>
         </w:r>
       </w:hyperlink>
     </w:p>
@@ -3008,35 +3349,12 @@
           <w:ilvl w:val="0"/>
         </w:numPr>
       </w:pPr>
-      <w:r>
-        <w:t xml:space="preserve">R for Statistical Learning</w:t>
-      </w:r>
-      <w:r>
-        <w:t xml:space="preserve"> </w:t>
-      </w:r>
-      <w:hyperlink r:id="rId191">
-        <w:r>
-          <w:rPr>
-            <w:rStyle w:val="Hyperlink"/>
-          </w:rPr>
-          <w:t xml:space="preserve">Libro</w:t>
-        </w:r>
-      </w:hyperlink>
-      <w:r>
-        <w:t xml:space="preserve"> </w:t>
-      </w:r>
-      <w:r>
-        <w:t xml:space="preserve">y</w:t>
-      </w:r>
-      <w:r>
-        <w:t xml:space="preserve"> </w:t>
-      </w:r>
-      <w:hyperlink r:id="rId192">
-        <w:r>
-          <w:rPr>
-            <w:rStyle w:val="Hyperlink"/>
-          </w:rPr>
-          <w:t xml:space="preserve">Código</w:t>
+      <w:hyperlink r:id="rId210">
+        <w:r>
+          <w:rPr>
+            <w:rStyle w:val="Hyperlink"/>
+          </w:rPr>
+          <w:t xml:space="preserve">Exploratory Data Analysis with R - Roger D. Peng</w:t>
         </w:r>
       </w:hyperlink>
     </w:p>
@@ -3048,279 +3366,12 @@
           <w:ilvl w:val="0"/>
         </w:numPr>
       </w:pPr>
-      <w:r>
-        <w:t xml:space="preserve">Applied Statistics with R</w:t>
-      </w:r>
-      <w:r>
-        <w:t xml:space="preserve"> </w:t>
-      </w:r>
-      <w:hyperlink r:id="rId193">
-        <w:r>
-          <w:rPr>
-            <w:rStyle w:val="Hyperlink"/>
-          </w:rPr>
-          <w:t xml:space="preserve">Libro</w:t>
-        </w:r>
-      </w:hyperlink>
-      <w:r>
-        <w:t xml:space="preserve"> </w:t>
-      </w:r>
-      <w:r>
-        <w:t xml:space="preserve">y</w:t>
-      </w:r>
-      <w:r>
-        <w:t xml:space="preserve"> </w:t>
-      </w:r>
-      <w:hyperlink r:id="rId194">
-        <w:r>
-          <w:rPr>
-            <w:rStyle w:val="Hyperlink"/>
-          </w:rPr>
-          <w:t xml:space="preserve">Código</w:t>
-        </w:r>
-      </w:hyperlink>
-    </w:p>
-    <w:p>
-      <w:pPr>
-        <w:pStyle w:val="Compact"/>
-        <w:numPr>
-          <w:numId w:val="1003"/>
-          <w:ilvl w:val="0"/>
-        </w:numPr>
-      </w:pPr>
-      <w:r>
-        <w:t xml:space="preserve">Geocomputation with R</w:t>
-      </w:r>
-      <w:r>
-        <w:t xml:space="preserve"> </w:t>
-      </w:r>
-      <w:hyperlink r:id="rId195">
-        <w:r>
-          <w:rPr>
-            <w:rStyle w:val="Hyperlink"/>
-          </w:rPr>
-          <w:t xml:space="preserve">Libro</w:t>
-        </w:r>
-      </w:hyperlink>
-      <w:r>
-        <w:t xml:space="preserve"> </w:t>
-      </w:r>
-      <w:r>
-        <w:t xml:space="preserve">y</w:t>
-      </w:r>
-      <w:r>
-        <w:t xml:space="preserve"> </w:t>
-      </w:r>
-      <w:hyperlink r:id="rId196">
-        <w:r>
-          <w:rPr>
-            <w:rStyle w:val="Hyperlink"/>
-          </w:rPr>
-          <w:t xml:space="preserve">Código</w:t>
-        </w:r>
-      </w:hyperlink>
-    </w:p>
-    <w:p>
-      <w:pPr>
-        <w:pStyle w:val="Compact"/>
-        <w:numPr>
-          <w:numId w:val="1003"/>
-          <w:ilvl w:val="0"/>
-        </w:numPr>
-      </w:pPr>
-      <w:hyperlink r:id="rId197">
-        <w:r>
-          <w:rPr>
-            <w:rStyle w:val="Hyperlink"/>
-          </w:rPr>
-          <w:t xml:space="preserve">Handling Strings with R</w:t>
-        </w:r>
-      </w:hyperlink>
-    </w:p>
-    <w:p>
-      <w:pPr>
-        <w:pStyle w:val="Compact"/>
-        <w:numPr>
-          <w:numId w:val="1003"/>
-          <w:ilvl w:val="0"/>
-        </w:numPr>
-      </w:pPr>
-      <w:hyperlink r:id="rId198">
-        <w:r>
-          <w:rPr>
-            <w:rStyle w:val="Hyperlink"/>
-          </w:rPr>
-          <w:t xml:space="preserve">Text Mining with R</w:t>
-        </w:r>
-      </w:hyperlink>
-    </w:p>
-    <w:p>
-      <w:pPr>
-        <w:pStyle w:val="Compact"/>
-        <w:numPr>
-          <w:numId w:val="1003"/>
-          <w:ilvl w:val="0"/>
-        </w:numPr>
-      </w:pPr>
-      <w:hyperlink r:id="rId199">
-        <w:r>
-          <w:rPr>
-            <w:rStyle w:val="Hyperlink"/>
-          </w:rPr>
-          <w:t xml:space="preserve">Efficient R programming</w:t>
-        </w:r>
-      </w:hyperlink>
-    </w:p>
-    <w:p>
-      <w:pPr>
-        <w:pStyle w:val="Compact"/>
-        <w:numPr>
-          <w:numId w:val="1003"/>
-          <w:ilvl w:val="0"/>
-        </w:numPr>
-      </w:pPr>
-      <w:hyperlink r:id="rId200">
-        <w:r>
-          <w:rPr>
-            <w:rStyle w:val="Hyperlink"/>
-          </w:rPr>
-          <w:t xml:space="preserve">BBC Visual and Data Journalism cookbook for R graphics</w:t>
-        </w:r>
-      </w:hyperlink>
-    </w:p>
-    <w:p>
-      <w:pPr>
-        <w:pStyle w:val="Compact"/>
-        <w:numPr>
-          <w:numId w:val="1003"/>
-          <w:ilvl w:val="0"/>
-        </w:numPr>
-      </w:pPr>
-      <w:hyperlink r:id="rId201">
-        <w:r>
-          <w:rPr>
-            <w:rStyle w:val="Hyperlink"/>
-          </w:rPr>
-          <w:t xml:space="preserve">Databases using R by RStudio</w:t>
-        </w:r>
-      </w:hyperlink>
-    </w:p>
-    <w:p>
-      <w:pPr>
-        <w:pStyle w:val="Compact"/>
-        <w:numPr>
-          <w:numId w:val="1003"/>
-          <w:ilvl w:val="0"/>
-        </w:numPr>
-      </w:pPr>
-      <w:hyperlink r:id="rId202">
-        <w:r>
-          <w:rPr>
-            <w:rStyle w:val="Hyperlink"/>
-          </w:rPr>
-          <w:t xml:space="preserve">Interpretable Machine Learning</w:t>
-        </w:r>
-      </w:hyperlink>
-    </w:p>
-    <w:p>
-      <w:pPr>
-        <w:pStyle w:val="Compact"/>
-        <w:numPr>
-          <w:numId w:val="1003"/>
-          <w:ilvl w:val="0"/>
-        </w:numPr>
-      </w:pPr>
-      <w:hyperlink r:id="rId203">
-        <w:r>
-          <w:rPr>
-            <w:rStyle w:val="Hyperlink"/>
-          </w:rPr>
-          <w:t xml:space="preserve">Forecasting: Principles and Practice</w:t>
-        </w:r>
-      </w:hyperlink>
-    </w:p>
-    <w:p>
-      <w:pPr>
-        <w:pStyle w:val="Compact"/>
-        <w:numPr>
-          <w:numId w:val="1003"/>
-          <w:ilvl w:val="0"/>
-        </w:numPr>
-      </w:pPr>
-      <w:hyperlink r:id="rId204">
-        <w:r>
-          <w:rPr>
-            <w:rStyle w:val="Hyperlink"/>
-          </w:rPr>
-          <w:t xml:space="preserve">Bioinformática Estadística. Análisis estadístico de datos Ómicos</w:t>
-        </w:r>
-      </w:hyperlink>
-    </w:p>
-    <w:p>
-      <w:pPr>
-        <w:pStyle w:val="Compact"/>
-        <w:numPr>
-          <w:numId w:val="1003"/>
-          <w:ilvl w:val="0"/>
-        </w:numPr>
-      </w:pPr>
-      <w:hyperlink r:id="rId205">
-        <w:r>
-          <w:rPr>
-            <w:rStyle w:val="Hyperlink"/>
-          </w:rPr>
-          <w:t xml:space="preserve">Estadística básica</w:t>
-        </w:r>
-      </w:hyperlink>
-    </w:p>
-    <w:p>
-      <w:pPr>
-        <w:pStyle w:val="Compact"/>
-        <w:numPr>
-          <w:numId w:val="1003"/>
-          <w:ilvl w:val="0"/>
-        </w:numPr>
-      </w:pPr>
-      <w:hyperlink r:id="rId206">
-        <w:r>
-          <w:rPr>
-            <w:rStyle w:val="Hyperlink"/>
-          </w:rPr>
-          <w:t xml:space="preserve">Análisis de datos con R</w:t>
-        </w:r>
-      </w:hyperlink>
-    </w:p>
-    <w:p>
-      <w:pPr>
-        <w:pStyle w:val="Compact"/>
-        <w:numPr>
-          <w:numId w:val="1003"/>
-          <w:ilvl w:val="0"/>
-        </w:numPr>
-      </w:pPr>
-      <w:hyperlink r:id="rId207">
-        <w:r>
-          <w:rPr>
-            <w:rStyle w:val="Hyperlink"/>
-          </w:rPr>
-          <w:t xml:space="preserve">An Introduction to Spatial Data Analysis and Visualisation in R</w:t>
-        </w:r>
-      </w:hyperlink>
-    </w:p>
-    <w:p>
-      <w:pPr>
-        <w:pStyle w:val="Compact"/>
-        <w:numPr>
-          <w:numId w:val="1003"/>
-          <w:ilvl w:val="0"/>
-        </w:numPr>
-      </w:pPr>
-      <w:hyperlink r:id="rId208">
-        <w:r>
-          <w:rPr>
-            <w:rStyle w:val="Hyperlink"/>
-          </w:rPr>
-          <w:t xml:space="preserve">Exploratory Data Analysis with R - Roger D. Peng</w:t>
+      <w:hyperlink r:id="rId211">
+        <w:r>
+          <w:rPr>
+            <w:rStyle w:val="Hyperlink"/>
+          </w:rPr>
+          <w:t xml:space="preserve">What They Forgot to Teach You About R</w:t>
         </w:r>
       </w:hyperlink>
     </w:p>

</xml_diff>

<commit_message>
RMarkdown Driven Development (RmdDD)
</commit_message>
<xml_diff>
--- a/Open_Data_Enlaces.docx
+++ b/Open_Data_Enlaces.docx
@@ -52,7 +52,7 @@
         <w:pStyle w:val="Date"/>
       </w:pPr>
       <w:r>
-        <w:t xml:space="preserve">2019-10-06</w:t>
+        <w:t xml:space="preserve">2019-10-08</w:t>
       </w:r>
     </w:p>
     <w:p>
@@ -1884,23 +1884,40 @@
     </w:p>
     <w:p>
       <w:pPr>
+        <w:pStyle w:val="Compact"/>
+        <w:numPr>
+          <w:numId w:val="1001"/>
+          <w:ilvl w:val="0"/>
+        </w:numPr>
+      </w:pPr>
+      <w:hyperlink r:id="rId126">
+        <w:r>
+          <w:rPr>
+            <w:rStyle w:val="Hyperlink"/>
+          </w:rPr>
+          <w:t xml:space="preserve">NLP Datasets</w:t>
+        </w:r>
+      </w:hyperlink>
+    </w:p>
+    <w:p>
+      <w:pPr>
         <w:pStyle w:val="Heading2"/>
       </w:pPr>
-      <w:bookmarkStart w:id="126" w:name="otras-referencias-interesantes"/>
+      <w:bookmarkStart w:id="127" w:name="otras-referencias-interesantes"/>
       <w:r>
         <w:t xml:space="preserve">Otras referencias interesantes</w:t>
       </w:r>
-      <w:bookmarkEnd w:id="126"/>
-    </w:p>
-    <w:p>
-      <w:pPr>
-        <w:pStyle w:val="Compact"/>
-        <w:numPr>
-          <w:numId w:val="1002"/>
-          <w:ilvl w:val="0"/>
-        </w:numPr>
-      </w:pPr>
-      <w:hyperlink r:id="rId127">
+      <w:bookmarkEnd w:id="127"/>
+    </w:p>
+    <w:p>
+      <w:pPr>
+        <w:pStyle w:val="Compact"/>
+        <w:numPr>
+          <w:numId w:val="1002"/>
+          <w:ilvl w:val="0"/>
+        </w:numPr>
+      </w:pPr>
+      <w:hyperlink r:id="rId128">
         <w:r>
           <w:rPr>
             <w:rStyle w:val="Hyperlink"/>
@@ -1917,7 +1934,7 @@
           <w:ilvl w:val="0"/>
         </w:numPr>
       </w:pPr>
-      <w:hyperlink r:id="rId128">
+      <w:hyperlink r:id="rId129">
         <w:r>
           <w:rPr>
             <w:rStyle w:val="Hyperlink"/>
@@ -1934,7 +1951,7 @@
           <w:ilvl w:val="0"/>
         </w:numPr>
       </w:pPr>
-      <w:hyperlink r:id="rId129">
+      <w:hyperlink r:id="rId130">
         <w:r>
           <w:rPr>
             <w:rStyle w:val="Hyperlink"/>
@@ -1951,7 +1968,7 @@
           <w:ilvl w:val="0"/>
         </w:numPr>
       </w:pPr>
-      <w:hyperlink r:id="rId130">
+      <w:hyperlink r:id="rId131">
         <w:r>
           <w:rPr>
             <w:rStyle w:val="Hyperlink"/>
@@ -1968,7 +1985,7 @@
           <w:ilvl w:val="0"/>
         </w:numPr>
       </w:pPr>
-      <w:hyperlink r:id="rId131">
+      <w:hyperlink r:id="rId132">
         <w:r>
           <w:rPr>
             <w:rStyle w:val="Hyperlink"/>
@@ -1985,7 +2002,7 @@
           <w:ilvl w:val="0"/>
         </w:numPr>
       </w:pPr>
-      <w:hyperlink r:id="rId132">
+      <w:hyperlink r:id="rId133">
         <w:r>
           <w:rPr>
             <w:rStyle w:val="Hyperlink"/>
@@ -2002,7 +2019,7 @@
           <w:ilvl w:val="0"/>
         </w:numPr>
       </w:pPr>
-      <w:hyperlink r:id="rId133">
+      <w:hyperlink r:id="rId134">
         <w:r>
           <w:rPr>
             <w:rStyle w:val="Hyperlink"/>
@@ -2019,7 +2036,7 @@
           <w:ilvl w:val="0"/>
         </w:numPr>
       </w:pPr>
-      <w:hyperlink r:id="rId134">
+      <w:hyperlink r:id="rId135">
         <w:r>
           <w:rPr>
             <w:rStyle w:val="Hyperlink"/>
@@ -2036,7 +2053,7 @@
           <w:ilvl w:val="0"/>
         </w:numPr>
       </w:pPr>
-      <w:hyperlink r:id="rId135">
+      <w:hyperlink r:id="rId136">
         <w:r>
           <w:rPr>
             <w:rStyle w:val="Hyperlink"/>
@@ -2053,7 +2070,7 @@
           <w:ilvl w:val="0"/>
         </w:numPr>
       </w:pPr>
-      <w:hyperlink r:id="rId136">
+      <w:hyperlink r:id="rId137">
         <w:r>
           <w:rPr>
             <w:rStyle w:val="Hyperlink"/>
@@ -2070,7 +2087,7 @@
           <w:ilvl w:val="0"/>
         </w:numPr>
       </w:pPr>
-      <w:hyperlink r:id="rId137">
+      <w:hyperlink r:id="rId138">
         <w:r>
           <w:rPr>
             <w:rStyle w:val="Hyperlink"/>
@@ -2087,7 +2104,7 @@
           <w:ilvl w:val="0"/>
         </w:numPr>
       </w:pPr>
-      <w:hyperlink r:id="rId138">
+      <w:hyperlink r:id="rId139">
         <w:r>
           <w:rPr>
             <w:rStyle w:val="Hyperlink"/>
@@ -2104,7 +2121,7 @@
           <w:ilvl w:val="0"/>
         </w:numPr>
       </w:pPr>
-      <w:hyperlink r:id="rId139">
+      <w:hyperlink r:id="rId140">
         <w:r>
           <w:rPr>
             <w:rStyle w:val="Hyperlink"/>
@@ -2121,7 +2138,7 @@
           <w:ilvl w:val="0"/>
         </w:numPr>
       </w:pPr>
-      <w:hyperlink r:id="rId140">
+      <w:hyperlink r:id="rId141">
         <w:r>
           <w:rPr>
             <w:rStyle w:val="Hyperlink"/>
@@ -2138,7 +2155,7 @@
           <w:ilvl w:val="0"/>
         </w:numPr>
       </w:pPr>
-      <w:hyperlink r:id="rId141">
+      <w:hyperlink r:id="rId142">
         <w:r>
           <w:rPr>
             <w:rStyle w:val="Hyperlink"/>
@@ -2155,7 +2172,7 @@
           <w:ilvl w:val="0"/>
         </w:numPr>
       </w:pPr>
-      <w:hyperlink r:id="rId142">
+      <w:hyperlink r:id="rId143">
         <w:r>
           <w:rPr>
             <w:rStyle w:val="Hyperlink"/>
@@ -2172,7 +2189,7 @@
           <w:ilvl w:val="0"/>
         </w:numPr>
       </w:pPr>
-      <w:hyperlink r:id="rId143">
+      <w:hyperlink r:id="rId144">
         <w:r>
           <w:rPr>
             <w:rStyle w:val="Hyperlink"/>
@@ -2189,7 +2206,7 @@
           <w:ilvl w:val="0"/>
         </w:numPr>
       </w:pPr>
-      <w:hyperlink r:id="rId144">
+      <w:hyperlink r:id="rId145">
         <w:r>
           <w:rPr>
             <w:rStyle w:val="Hyperlink"/>
@@ -2212,7 +2229,7 @@
       <w:r>
         <w:t xml:space="preserve"> </w:t>
       </w:r>
-      <w:hyperlink r:id="rId145">
+      <w:hyperlink r:id="rId146">
         <w:r>
           <w:rPr>
             <w:rStyle w:val="Hyperlink"/>
@@ -2229,7 +2246,7 @@
       <w:r>
         <w:t xml:space="preserve"> </w:t>
       </w:r>
-      <w:hyperlink r:id="rId146">
+      <w:hyperlink r:id="rId147">
         <w:r>
           <w:rPr>
             <w:rStyle w:val="Hyperlink"/>
@@ -2246,7 +2263,7 @@
           <w:ilvl w:val="0"/>
         </w:numPr>
       </w:pPr>
-      <w:hyperlink r:id="rId147">
+      <w:hyperlink r:id="rId148">
         <w:r>
           <w:rPr>
             <w:rStyle w:val="Hyperlink"/>
@@ -2263,7 +2280,7 @@
           <w:ilvl w:val="0"/>
         </w:numPr>
       </w:pPr>
-      <w:hyperlink r:id="rId148">
+      <w:hyperlink r:id="rId149">
         <w:r>
           <w:rPr>
             <w:rStyle w:val="Hyperlink"/>
@@ -2280,7 +2297,7 @@
           <w:ilvl w:val="0"/>
         </w:numPr>
       </w:pPr>
-      <w:hyperlink r:id="rId149">
+      <w:hyperlink r:id="rId150">
         <w:r>
           <w:rPr>
             <w:rStyle w:val="Hyperlink"/>
@@ -2297,7 +2314,7 @@
           <w:ilvl w:val="0"/>
         </w:numPr>
       </w:pPr>
-      <w:hyperlink r:id="rId150">
+      <w:hyperlink r:id="rId151">
         <w:r>
           <w:rPr>
             <w:rStyle w:val="Hyperlink"/>
@@ -2314,7 +2331,7 @@
           <w:ilvl w:val="0"/>
         </w:numPr>
       </w:pPr>
-      <w:hyperlink r:id="rId151">
+      <w:hyperlink r:id="rId152">
         <w:r>
           <w:rPr>
             <w:rStyle w:val="Hyperlink"/>
@@ -2331,290 +2348,907 @@
           <w:ilvl w:val="0"/>
         </w:numPr>
       </w:pPr>
+      <w:hyperlink r:id="rId153">
+        <w:r>
+          <w:rPr>
+            <w:rStyle w:val="Hyperlink"/>
+          </w:rPr>
+          <w:t xml:space="preserve">Chuleta de expresiones regulares</w:t>
+        </w:r>
+      </w:hyperlink>
+    </w:p>
+    <w:p>
+      <w:pPr>
+        <w:pStyle w:val="Compact"/>
+        <w:numPr>
+          <w:numId w:val="1002"/>
+          <w:ilvl w:val="0"/>
+        </w:numPr>
+      </w:pPr>
+      <w:hyperlink r:id="rId154">
+        <w:r>
+          <w:rPr>
+            <w:rStyle w:val="Hyperlink"/>
+          </w:rPr>
+          <w:t xml:space="preserve">Regular Expressions Every R programmer Should Know</w:t>
+        </w:r>
+      </w:hyperlink>
+    </w:p>
+    <w:p>
+      <w:pPr>
+        <w:pStyle w:val="Compact"/>
+        <w:numPr>
+          <w:numId w:val="1002"/>
+          <w:ilvl w:val="0"/>
+        </w:numPr>
+      </w:pPr>
+      <w:hyperlink r:id="rId155">
+        <w:r>
+          <w:rPr>
+            <w:rStyle w:val="Hyperlink"/>
+          </w:rPr>
+          <w:t xml:space="preserve">Regular Expression Language - Quick Reference</w:t>
+        </w:r>
+      </w:hyperlink>
+    </w:p>
+    <w:p>
+      <w:pPr>
+        <w:pStyle w:val="Compact"/>
+        <w:numPr>
+          <w:numId w:val="1002"/>
+          <w:ilvl w:val="0"/>
+        </w:numPr>
+      </w:pPr>
+      <w:hyperlink r:id="rId156">
+        <w:r>
+          <w:rPr>
+            <w:rStyle w:val="Hyperlink"/>
+          </w:rPr>
+          <w:t xml:space="preserve">Dealing with Regular Expressions</w:t>
+        </w:r>
+      </w:hyperlink>
+    </w:p>
+    <w:p>
+      <w:pPr>
+        <w:pStyle w:val="Compact"/>
+        <w:numPr>
+          <w:numId w:val="1002"/>
+          <w:ilvl w:val="0"/>
+        </w:numPr>
+      </w:pPr>
+      <w:hyperlink r:id="rId157">
+        <w:r>
+          <w:rPr>
+            <w:rStyle w:val="Hyperlink"/>
+          </w:rPr>
+          <w:t xml:space="preserve">Writing an R package from scratch</w:t>
+        </w:r>
+      </w:hyperlink>
+    </w:p>
+    <w:p>
+      <w:pPr>
+        <w:pStyle w:val="Compact"/>
+        <w:numPr>
+          <w:numId w:val="1002"/>
+          <w:ilvl w:val="0"/>
+        </w:numPr>
+      </w:pPr>
+      <w:hyperlink r:id="rId158">
+        <w:r>
+          <w:rPr>
+            <w:rStyle w:val="Hyperlink"/>
+          </w:rPr>
+          <w:t xml:space="preserve">16 Cursos</w:t>
+        </w:r>
+      </w:hyperlink>
+    </w:p>
+    <w:p>
+      <w:pPr>
+        <w:pStyle w:val="Compact"/>
+        <w:numPr>
+          <w:numId w:val="1002"/>
+          <w:ilvl w:val="0"/>
+        </w:numPr>
+      </w:pPr>
+      <w:hyperlink r:id="rId159">
+        <w:r>
+          <w:rPr>
+            <w:rStyle w:val="Hyperlink"/>
+          </w:rPr>
+          <w:t xml:space="preserve">Galerias de graficos</w:t>
+        </w:r>
+      </w:hyperlink>
+    </w:p>
+    <w:p>
+      <w:pPr>
+        <w:pStyle w:val="Compact"/>
+        <w:numPr>
+          <w:numId w:val="1002"/>
+          <w:ilvl w:val="0"/>
+        </w:numPr>
+      </w:pPr>
+      <w:hyperlink r:id="rId160">
+        <w:r>
+          <w:rPr>
+            <w:rStyle w:val="Hyperlink"/>
+          </w:rPr>
+          <w:t xml:space="preserve">Aprender ciencia de datos. Fuentes para Python y R</w:t>
+        </w:r>
+      </w:hyperlink>
+    </w:p>
+    <w:p>
+      <w:pPr>
+        <w:pStyle w:val="Compact"/>
+        <w:numPr>
+          <w:numId w:val="1002"/>
+          <w:ilvl w:val="0"/>
+        </w:numPr>
+      </w:pPr>
+      <w:hyperlink r:id="rId161">
+        <w:r>
+          <w:rPr>
+            <w:rStyle w:val="Hyperlink"/>
+          </w:rPr>
+          <w:t xml:space="preserve">Curso Caltech. Learning from data</w:t>
+        </w:r>
+      </w:hyperlink>
+    </w:p>
+    <w:p>
+      <w:pPr>
+        <w:pStyle w:val="Compact"/>
+        <w:numPr>
+          <w:numId w:val="1002"/>
+          <w:ilvl w:val="0"/>
+        </w:numPr>
+      </w:pPr>
+      <w:hyperlink r:id="rId162">
+        <w:r>
+          <w:rPr>
+            <w:rStyle w:val="Hyperlink"/>
+          </w:rPr>
+          <w:t xml:space="preserve">Usar git</w:t>
+        </w:r>
+      </w:hyperlink>
+    </w:p>
+    <w:p>
+      <w:pPr>
+        <w:pStyle w:val="Compact"/>
+        <w:numPr>
+          <w:numId w:val="1002"/>
+          <w:ilvl w:val="0"/>
+        </w:numPr>
+      </w:pPr>
+      <w:hyperlink r:id="rId163">
+        <w:r>
+          <w:rPr>
+            <w:rStyle w:val="Hyperlink"/>
+          </w:rPr>
+          <w:t xml:space="preserve">Blogs con github</w:t>
+        </w:r>
+      </w:hyperlink>
+      <w:r>
+        <w:t xml:space="preserve"> </w:t>
+      </w:r>
+      <w:r>
+        <w:t xml:space="preserve">y</w:t>
+      </w:r>
+      <w:r>
+        <w:t xml:space="preserve"> </w:t>
+      </w:r>
+      <w:hyperlink r:id="rId164">
+        <w:r>
+          <w:rPr>
+            <w:rStyle w:val="Hyperlink"/>
+          </w:rPr>
+          <w:t xml:space="preserve">Blogs con github y RStudio</w:t>
+        </w:r>
+      </w:hyperlink>
+    </w:p>
+    <w:p>
+      <w:pPr>
+        <w:pStyle w:val="Compact"/>
+        <w:numPr>
+          <w:numId w:val="1002"/>
+          <w:ilvl w:val="0"/>
+        </w:numPr>
+      </w:pPr>
+      <w:hyperlink r:id="rId165">
+        <w:r>
+          <w:rPr>
+            <w:rStyle w:val="Hyperlink"/>
+          </w:rPr>
+          <w:t xml:space="preserve">Ejemplos de Shiny</w:t>
+        </w:r>
+      </w:hyperlink>
+    </w:p>
+    <w:p>
+      <w:pPr>
+        <w:pStyle w:val="Compact"/>
+        <w:numPr>
+          <w:numId w:val="1002"/>
+          <w:ilvl w:val="0"/>
+        </w:numPr>
+      </w:pPr>
+      <w:hyperlink r:id="rId166">
+        <w:r>
+          <w:rPr>
+            <w:rStyle w:val="Hyperlink"/>
+          </w:rPr>
+          <w:t xml:space="preserve">UK government using R to modernize reporting of official statistics</w:t>
+        </w:r>
+      </w:hyperlink>
+    </w:p>
+    <w:p>
+      <w:pPr>
+        <w:pStyle w:val="Compact"/>
+        <w:numPr>
+          <w:numId w:val="1002"/>
+          <w:ilvl w:val="0"/>
+        </w:numPr>
+      </w:pPr>
+      <w:hyperlink r:id="rId167">
+        <w:r>
+          <w:rPr>
+            <w:rStyle w:val="Hyperlink"/>
+          </w:rPr>
+          <w:t xml:space="preserve">Great R packages for data import, wrangling and visualization</w:t>
+        </w:r>
+      </w:hyperlink>
+    </w:p>
+    <w:p>
+      <w:pPr>
+        <w:pStyle w:val="Compact"/>
+        <w:numPr>
+          <w:numId w:val="1002"/>
+          <w:ilvl w:val="0"/>
+        </w:numPr>
+      </w:pPr>
+      <w:hyperlink r:id="rId168">
+        <w:r>
+          <w:rPr>
+            <w:rStyle w:val="Hyperlink"/>
+          </w:rPr>
+          <w:t xml:space="preserve">Ggplot</w:t>
+        </w:r>
+      </w:hyperlink>
+    </w:p>
+    <w:p>
+      <w:pPr>
+        <w:pStyle w:val="Compact"/>
+        <w:numPr>
+          <w:numId w:val="1002"/>
+          <w:ilvl w:val="0"/>
+        </w:numPr>
+      </w:pPr>
+      <w:r>
+        <w:t xml:space="preserve">Sistemas de Coordenadas.</w:t>
+      </w:r>
+      <w:r>
+        <w:t xml:space="preserve"> </w:t>
+      </w:r>
+      <w:hyperlink r:id="rId169">
+        <w:r>
+          <w:rPr>
+            <w:rStyle w:val="Hyperlink"/>
+          </w:rPr>
+          <w:t xml:space="preserve">Aqui</w:t>
+        </w:r>
+      </w:hyperlink>
+      <w:r>
+        <w:t xml:space="preserve"> </w:t>
+      </w:r>
+      <w:r>
+        <w:t xml:space="preserve">y</w:t>
+      </w:r>
+      <w:r>
+        <w:t xml:space="preserve"> </w:t>
+      </w:r>
+      <w:hyperlink r:id="rId170">
+        <w:r>
+          <w:rPr>
+            <w:rStyle w:val="Hyperlink"/>
+          </w:rPr>
+          <w:t xml:space="preserve">aqui</w:t>
+        </w:r>
+      </w:hyperlink>
+    </w:p>
+    <w:p>
+      <w:pPr>
+        <w:pStyle w:val="Compact"/>
+        <w:numPr>
+          <w:numId w:val="1002"/>
+          <w:ilvl w:val="0"/>
+        </w:numPr>
+      </w:pPr>
+      <w:hyperlink r:id="rId171">
+        <w:r>
+          <w:rPr>
+            <w:rStyle w:val="Hyperlink"/>
+          </w:rPr>
+          <w:t xml:space="preserve">Codificación de caracteres</w:t>
+        </w:r>
+      </w:hyperlink>
+    </w:p>
+    <w:p>
+      <w:pPr>
+        <w:pStyle w:val="Compact"/>
+        <w:numPr>
+          <w:numId w:val="1002"/>
+          <w:ilvl w:val="0"/>
+        </w:numPr>
+      </w:pPr>
+      <w:hyperlink r:id="rId172">
+        <w:r>
+          <w:rPr>
+            <w:rStyle w:val="Hyperlink"/>
+          </w:rPr>
+          <w:t xml:space="preserve">Tutorials for learning R</w:t>
+        </w:r>
+      </w:hyperlink>
+    </w:p>
+    <w:p>
+      <w:pPr>
+        <w:pStyle w:val="Compact"/>
+        <w:numPr>
+          <w:numId w:val="1002"/>
+          <w:ilvl w:val="0"/>
+        </w:numPr>
+      </w:pPr>
+      <w:hyperlink r:id="rId173">
+        <w:r>
+          <w:rPr>
+            <w:rStyle w:val="Hyperlink"/>
+          </w:rPr>
+          <w:t xml:space="preserve">Awesome R</w:t>
+        </w:r>
+      </w:hyperlink>
+    </w:p>
+    <w:p>
+      <w:pPr>
+        <w:pStyle w:val="Compact"/>
+        <w:numPr>
+          <w:numId w:val="1002"/>
+          <w:ilvl w:val="0"/>
+        </w:numPr>
+      </w:pPr>
+      <w:hyperlink r:id="rId174">
+        <w:r>
+          <w:rPr>
+            <w:rStyle w:val="Hyperlink"/>
+          </w:rPr>
+          <w:t xml:space="preserve">R Data Science Tutorials</w:t>
+        </w:r>
+      </w:hyperlink>
+    </w:p>
+    <w:p>
+      <w:pPr>
+        <w:pStyle w:val="Compact"/>
+        <w:numPr>
+          <w:numId w:val="1002"/>
+          <w:ilvl w:val="0"/>
+        </w:numPr>
+      </w:pPr>
+      <w:hyperlink r:id="rId175">
+        <w:r>
+          <w:rPr>
+            <w:rStyle w:val="Hyperlink"/>
+          </w:rPr>
+          <w:t xml:space="preserve">useR! Machine Learning Tutorial</w:t>
+        </w:r>
+      </w:hyperlink>
+    </w:p>
+    <w:p>
+      <w:pPr>
+        <w:pStyle w:val="Compact"/>
+        <w:numPr>
+          <w:numId w:val="1002"/>
+          <w:ilvl w:val="0"/>
+        </w:numPr>
+      </w:pPr>
+      <w:hyperlink r:id="rId176">
+        <w:r>
+          <w:rPr>
+            <w:rStyle w:val="Hyperlink"/>
+          </w:rPr>
+          <w:t xml:space="preserve">Paquetes de R interesantes</w:t>
+        </w:r>
+      </w:hyperlink>
+    </w:p>
+    <w:p>
+      <w:pPr>
+        <w:pStyle w:val="Compact"/>
+        <w:numPr>
+          <w:numId w:val="1002"/>
+          <w:ilvl w:val="0"/>
+        </w:numPr>
+      </w:pPr>
+      <w:hyperlink r:id="rId177">
+        <w:r>
+          <w:rPr>
+            <w:rStyle w:val="Hyperlink"/>
+          </w:rPr>
+          <w:t xml:space="preserve">Otra lista de recursos variados en Github</w:t>
+        </w:r>
+      </w:hyperlink>
+    </w:p>
+    <w:p>
+      <w:pPr>
+        <w:pStyle w:val="Compact"/>
+        <w:numPr>
+          <w:numId w:val="1002"/>
+          <w:ilvl w:val="0"/>
+        </w:numPr>
+      </w:pPr>
+      <w:hyperlink r:id="rId178">
+        <w:r>
+          <w:rPr>
+            <w:rStyle w:val="Hyperlink"/>
+          </w:rPr>
+          <w:t xml:space="preserve">Tipos de licencias de software</w:t>
+        </w:r>
+      </w:hyperlink>
+    </w:p>
+    <w:p>
+      <w:pPr>
+        <w:pStyle w:val="Compact"/>
+        <w:numPr>
+          <w:numId w:val="1002"/>
+          <w:ilvl w:val="0"/>
+        </w:numPr>
+      </w:pPr>
+      <w:hyperlink r:id="rId179">
+        <w:r>
+          <w:rPr>
+            <w:rStyle w:val="Hyperlink"/>
+          </w:rPr>
+          <w:t xml:space="preserve">Glosario de Machine Learning de Google</w:t>
+        </w:r>
+      </w:hyperlink>
+    </w:p>
+    <w:p>
+      <w:pPr>
+        <w:pStyle w:val="Compact"/>
+        <w:numPr>
+          <w:numId w:val="1002"/>
+          <w:ilvl w:val="0"/>
+        </w:numPr>
+      </w:pPr>
+      <w:hyperlink r:id="rId180">
+        <w:r>
+          <w:rPr>
+            <w:rStyle w:val="Hyperlink"/>
+          </w:rPr>
+          <w:t xml:space="preserve">Google Rules of Machine Learning: Best Practices for ML Engineering</w:t>
+        </w:r>
+      </w:hyperlink>
+    </w:p>
+    <w:p>
+      <w:pPr>
+        <w:pStyle w:val="Compact"/>
+        <w:numPr>
+          <w:numId w:val="1002"/>
+          <w:ilvl w:val="0"/>
+        </w:numPr>
+      </w:pPr>
+      <w:r>
+        <w:t xml:space="preserve">Statistical Learning de Stanford</w:t>
+      </w:r>
+      <w:r>
+        <w:t xml:space="preserve"> </w:t>
+      </w:r>
+      <w:hyperlink r:id="rId181">
+        <w:r>
+          <w:rPr>
+            <w:rStyle w:val="Hyperlink"/>
+          </w:rPr>
+          <w:t xml:space="preserve">Curso</w:t>
+        </w:r>
+      </w:hyperlink>
+      <w:r>
+        <w:t xml:space="preserve">,</w:t>
+      </w:r>
+      <w:r>
+        <w:t xml:space="preserve"> </w:t>
+      </w:r>
+      <w:hyperlink r:id="rId182">
+        <w:r>
+          <w:rPr>
+            <w:rStyle w:val="Hyperlink"/>
+          </w:rPr>
+          <w:t xml:space="preserve">Libro</w:t>
+        </w:r>
+      </w:hyperlink>
+      <w:r>
+        <w:t xml:space="preserve">,</w:t>
+      </w:r>
+      <w:r>
+        <w:t xml:space="preserve"> </w:t>
+      </w:r>
+      <w:hyperlink r:id="rId183">
+        <w:r>
+          <w:rPr>
+            <w:rStyle w:val="Hyperlink"/>
+          </w:rPr>
+          <w:t xml:space="preserve">Código</w:t>
+        </w:r>
+      </w:hyperlink>
+      <w:r>
+        <w:t xml:space="preserve"> </w:t>
+      </w:r>
+      <w:r>
+        <w:t xml:space="preserve">y</w:t>
+      </w:r>
+      <w:r>
+        <w:t xml:space="preserve"> </w:t>
+      </w:r>
+      <w:hyperlink r:id="rId184">
+        <w:r>
+          <w:rPr>
+            <w:rStyle w:val="Hyperlink"/>
+          </w:rPr>
+          <w:t xml:space="preserve">Transparencias</w:t>
+        </w:r>
+      </w:hyperlink>
+    </w:p>
+    <w:p>
+      <w:pPr>
+        <w:pStyle w:val="Compact"/>
+        <w:numPr>
+          <w:numId w:val="1002"/>
+          <w:ilvl w:val="0"/>
+        </w:numPr>
+      </w:pPr>
+      <w:hyperlink r:id="rId185">
+        <w:r>
+          <w:rPr>
+            <w:rStyle w:val="Hyperlink"/>
+          </w:rPr>
+          <w:t xml:space="preserve">100 Free Tutorials for Learning R</w:t>
+        </w:r>
+      </w:hyperlink>
+    </w:p>
+    <w:p>
+      <w:pPr>
+        <w:pStyle w:val="Compact"/>
+        <w:numPr>
+          <w:numId w:val="1002"/>
+          <w:ilvl w:val="0"/>
+        </w:numPr>
+      </w:pPr>
+      <w:hyperlink r:id="rId186">
+        <w:r>
+          <w:rPr>
+            <w:rStyle w:val="Hyperlink"/>
+          </w:rPr>
+          <w:t xml:space="preserve">Google’s best practices in machine learning</w:t>
+        </w:r>
+      </w:hyperlink>
+    </w:p>
+    <w:p>
+      <w:pPr>
+        <w:pStyle w:val="Compact"/>
+        <w:numPr>
+          <w:numId w:val="1002"/>
+          <w:ilvl w:val="0"/>
+        </w:numPr>
+      </w:pPr>
+      <w:hyperlink r:id="rId187">
+        <w:r>
+          <w:rPr>
+            <w:rStyle w:val="Hyperlink"/>
+          </w:rPr>
+          <w:t xml:space="preserve">Web Scraping TripAdvisor, Text Mining and Sentiment Analysis for Hotel Reviews</w:t>
+        </w:r>
+      </w:hyperlink>
+    </w:p>
+    <w:p>
+      <w:pPr>
+        <w:pStyle w:val="Compact"/>
+        <w:numPr>
+          <w:numId w:val="1002"/>
+          <w:ilvl w:val="0"/>
+        </w:numPr>
+      </w:pPr>
+      <w:hyperlink r:id="rId188">
+        <w:r>
+          <w:rPr>
+            <w:rStyle w:val="Hyperlink"/>
+          </w:rPr>
+          <w:t xml:space="preserve">Common Probability Distributions: The Data Scientist’s Crib Sheet</w:t>
+        </w:r>
+      </w:hyperlink>
+    </w:p>
+    <w:p>
+      <w:pPr>
+        <w:pStyle w:val="Compact"/>
+        <w:numPr>
+          <w:numId w:val="1002"/>
+          <w:ilvl w:val="0"/>
+        </w:numPr>
+      </w:pPr>
       <w:hyperlink r:id="rId152">
         <w:r>
           <w:rPr>
             <w:rStyle w:val="Hyperlink"/>
           </w:rPr>
-          <w:t xml:space="preserve">Chuleta de expresiones regulares</w:t>
-        </w:r>
-      </w:hyperlink>
-    </w:p>
-    <w:p>
-      <w:pPr>
-        <w:pStyle w:val="Compact"/>
-        <w:numPr>
-          <w:numId w:val="1002"/>
-          <w:ilvl w:val="0"/>
-        </w:numPr>
-      </w:pPr>
-      <w:hyperlink r:id="rId153">
-        <w:r>
-          <w:rPr>
-            <w:rStyle w:val="Hyperlink"/>
-          </w:rPr>
-          <w:t xml:space="preserve">Regular Expressions Every R programmer Should Know</w:t>
-        </w:r>
-      </w:hyperlink>
-    </w:p>
-    <w:p>
-      <w:pPr>
-        <w:pStyle w:val="Compact"/>
-        <w:numPr>
-          <w:numId w:val="1002"/>
-          <w:ilvl w:val="0"/>
-        </w:numPr>
-      </w:pPr>
-      <w:hyperlink r:id="rId154">
-        <w:r>
-          <w:rPr>
-            <w:rStyle w:val="Hyperlink"/>
-          </w:rPr>
-          <w:t xml:space="preserve">Regular Expression Language - Quick Reference</w:t>
-        </w:r>
-      </w:hyperlink>
-    </w:p>
-    <w:p>
-      <w:pPr>
-        <w:pStyle w:val="Compact"/>
-        <w:numPr>
-          <w:numId w:val="1002"/>
-          <w:ilvl w:val="0"/>
-        </w:numPr>
-      </w:pPr>
-      <w:hyperlink r:id="rId155">
-        <w:r>
-          <w:rPr>
-            <w:rStyle w:val="Hyperlink"/>
-          </w:rPr>
-          <w:t xml:space="preserve">Dealing with Regular Expressions</w:t>
-        </w:r>
-      </w:hyperlink>
-    </w:p>
-    <w:p>
-      <w:pPr>
-        <w:pStyle w:val="Compact"/>
-        <w:numPr>
-          <w:numId w:val="1002"/>
-          <w:ilvl w:val="0"/>
-        </w:numPr>
-      </w:pPr>
-      <w:hyperlink r:id="rId156">
-        <w:r>
-          <w:rPr>
-            <w:rStyle w:val="Hyperlink"/>
-          </w:rPr>
-          <w:t xml:space="preserve">Writing an R package from scratch</w:t>
-        </w:r>
-      </w:hyperlink>
-    </w:p>
-    <w:p>
-      <w:pPr>
-        <w:pStyle w:val="Compact"/>
-        <w:numPr>
-          <w:numId w:val="1002"/>
-          <w:ilvl w:val="0"/>
-        </w:numPr>
-      </w:pPr>
-      <w:hyperlink r:id="rId157">
-        <w:r>
-          <w:rPr>
-            <w:rStyle w:val="Hyperlink"/>
-          </w:rPr>
-          <w:t xml:space="preserve">16 Cursos</w:t>
-        </w:r>
-      </w:hyperlink>
-    </w:p>
-    <w:p>
-      <w:pPr>
-        <w:pStyle w:val="Compact"/>
-        <w:numPr>
-          <w:numId w:val="1002"/>
-          <w:ilvl w:val="0"/>
-        </w:numPr>
-      </w:pPr>
-      <w:hyperlink r:id="rId158">
-        <w:r>
-          <w:rPr>
-            <w:rStyle w:val="Hyperlink"/>
-          </w:rPr>
-          <w:t xml:space="preserve">Galerias de graficos</w:t>
-        </w:r>
-      </w:hyperlink>
-    </w:p>
-    <w:p>
-      <w:pPr>
-        <w:pStyle w:val="Compact"/>
-        <w:numPr>
-          <w:numId w:val="1002"/>
-          <w:ilvl w:val="0"/>
-        </w:numPr>
-      </w:pPr>
-      <w:hyperlink r:id="rId159">
-        <w:r>
-          <w:rPr>
-            <w:rStyle w:val="Hyperlink"/>
-          </w:rPr>
-          <w:t xml:space="preserve">Aprender ciencia de datos. Fuentes para Python y R</w:t>
-        </w:r>
-      </w:hyperlink>
-    </w:p>
-    <w:p>
-      <w:pPr>
-        <w:pStyle w:val="Compact"/>
-        <w:numPr>
-          <w:numId w:val="1002"/>
-          <w:ilvl w:val="0"/>
-        </w:numPr>
-      </w:pPr>
-      <w:hyperlink r:id="rId160">
-        <w:r>
-          <w:rPr>
-            <w:rStyle w:val="Hyperlink"/>
-          </w:rPr>
-          <w:t xml:space="preserve">Curso Caltech. Learning from data</w:t>
-        </w:r>
-      </w:hyperlink>
-    </w:p>
-    <w:p>
-      <w:pPr>
-        <w:pStyle w:val="Compact"/>
-        <w:numPr>
-          <w:numId w:val="1002"/>
-          <w:ilvl w:val="0"/>
-        </w:numPr>
-      </w:pPr>
-      <w:hyperlink r:id="rId161">
-        <w:r>
-          <w:rPr>
-            <w:rStyle w:val="Hyperlink"/>
-          </w:rPr>
-          <w:t xml:space="preserve">Usar git</w:t>
-        </w:r>
-      </w:hyperlink>
-    </w:p>
-    <w:p>
-      <w:pPr>
-        <w:pStyle w:val="Compact"/>
-        <w:numPr>
-          <w:numId w:val="1002"/>
-          <w:ilvl w:val="0"/>
-        </w:numPr>
-      </w:pPr>
-      <w:hyperlink r:id="rId162">
-        <w:r>
-          <w:rPr>
-            <w:rStyle w:val="Hyperlink"/>
-          </w:rPr>
-          <w:t xml:space="preserve">Blogs con github</w:t>
-        </w:r>
-      </w:hyperlink>
+          <w:t xml:space="preserve">RDocumentation</w:t>
+        </w:r>
+      </w:hyperlink>
+    </w:p>
+    <w:p>
+      <w:pPr>
+        <w:pStyle w:val="Compact"/>
+        <w:numPr>
+          <w:numId w:val="1002"/>
+          <w:ilvl w:val="0"/>
+        </w:numPr>
+      </w:pPr>
+      <w:hyperlink r:id="rId189">
+        <w:r>
+          <w:rPr>
+            <w:rStyle w:val="Hyperlink"/>
+          </w:rPr>
+          <w:t xml:space="preserve">ArcGIS to R spatial cheat sheet</w:t>
+        </w:r>
+      </w:hyperlink>
+    </w:p>
+    <w:p>
+      <w:pPr>
+        <w:pStyle w:val="Compact"/>
+        <w:numPr>
+          <w:numId w:val="1002"/>
+          <w:ilvl w:val="0"/>
+        </w:numPr>
+      </w:pPr>
+      <w:hyperlink r:id="rId190">
+        <w:r>
+          <w:rPr>
+            <w:rStyle w:val="Hyperlink"/>
+          </w:rPr>
+          <w:t xml:space="preserve">Hand-curated, high quality resources for doing data journalism with R</w:t>
+        </w:r>
+      </w:hyperlink>
+    </w:p>
+    <w:p>
+      <w:pPr>
+        <w:pStyle w:val="Compact"/>
+        <w:numPr>
+          <w:numId w:val="1002"/>
+          <w:ilvl w:val="0"/>
+        </w:numPr>
+      </w:pPr>
+      <w:hyperlink r:id="rId191">
+        <w:r>
+          <w:rPr>
+            <w:rStyle w:val="Hyperlink"/>
+          </w:rPr>
+          <w:t xml:space="preserve">RMarkdown Driven Development (RmdDD)</w:t>
+        </w:r>
+      </w:hyperlink>
+    </w:p>
+    <w:p>
+      <w:pPr>
+        <w:pStyle w:val="Heading2"/>
+      </w:pPr>
+      <w:bookmarkStart w:id="192" w:name="libros"/>
+      <w:r>
+        <w:t xml:space="preserve">Libros</w:t>
+      </w:r>
+      <w:bookmarkEnd w:id="192"/>
+    </w:p>
+    <w:p>
+      <w:pPr>
+        <w:pStyle w:val="Compact"/>
+        <w:numPr>
+          <w:numId w:val="1003"/>
+          <w:ilvl w:val="0"/>
+        </w:numPr>
+      </w:pPr>
+      <w:hyperlink r:id="rId193">
+        <w:r>
+          <w:rPr>
+            <w:rStyle w:val="Hyperlink"/>
+          </w:rPr>
+          <w:t xml:space="preserve">R intro</w:t>
+        </w:r>
+      </w:hyperlink>
+    </w:p>
+    <w:p>
+      <w:pPr>
+        <w:pStyle w:val="Compact"/>
+        <w:numPr>
+          <w:numId w:val="1003"/>
+          <w:ilvl w:val="0"/>
+        </w:numPr>
+      </w:pPr>
+      <w:hyperlink r:id="rId194">
+        <w:r>
+          <w:rPr>
+            <w:rStyle w:val="Hyperlink"/>
+          </w:rPr>
+          <w:t xml:space="preserve">R for everyone</w:t>
+        </w:r>
+      </w:hyperlink>
+    </w:p>
+    <w:p>
+      <w:pPr>
+        <w:pStyle w:val="Compact"/>
+        <w:numPr>
+          <w:numId w:val="1003"/>
+          <w:ilvl w:val="0"/>
+        </w:numPr>
+      </w:pPr>
+      <w:hyperlink r:id="rId195">
+        <w:r>
+          <w:rPr>
+            <w:rStyle w:val="Hyperlink"/>
+          </w:rPr>
+          <w:t xml:space="preserve">R in action</w:t>
+        </w:r>
+      </w:hyperlink>
+    </w:p>
+    <w:p>
+      <w:pPr>
+        <w:pStyle w:val="Compact"/>
+        <w:numPr>
+          <w:numId w:val="1003"/>
+          <w:ilvl w:val="0"/>
+        </w:numPr>
+      </w:pPr>
+      <w:hyperlink r:id="rId196">
+        <w:r>
+          <w:rPr>
+            <w:rStyle w:val="Hyperlink"/>
+          </w:rPr>
+          <w:t xml:space="preserve">R Programming for Data Science. Roger D. Peng.</w:t>
+        </w:r>
+      </w:hyperlink>
+    </w:p>
+    <w:p>
+      <w:pPr>
+        <w:pStyle w:val="Compact"/>
+        <w:numPr>
+          <w:numId w:val="1003"/>
+          <w:ilvl w:val="0"/>
+        </w:numPr>
+      </w:pPr>
+      <w:hyperlink r:id="rId197">
+        <w:r>
+          <w:rPr>
+            <w:rStyle w:val="Hyperlink"/>
+          </w:rPr>
+          <w:t xml:space="preserve">R para principiantes</w:t>
+        </w:r>
+      </w:hyperlink>
+    </w:p>
+    <w:p>
+      <w:pPr>
+        <w:pStyle w:val="Compact"/>
+        <w:numPr>
+          <w:numId w:val="1003"/>
+          <w:ilvl w:val="0"/>
+        </w:numPr>
+      </w:pPr>
+      <w:hyperlink r:id="rId198">
+        <w:r>
+          <w:rPr>
+            <w:rStyle w:val="Hyperlink"/>
+          </w:rPr>
+          <w:t xml:space="preserve">Introducción a R</w:t>
+        </w:r>
+      </w:hyperlink>
+    </w:p>
+    <w:p>
+      <w:pPr>
+        <w:pStyle w:val="Compact"/>
+        <w:numPr>
+          <w:numId w:val="1003"/>
+          <w:ilvl w:val="0"/>
+        </w:numPr>
+      </w:pPr>
+      <w:hyperlink r:id="rId199">
+        <w:r>
+          <w:rPr>
+            <w:rStyle w:val="Hyperlink"/>
+          </w:rPr>
+          <w:t xml:space="preserve">R para profesionales de los datos: una introducción</w:t>
+        </w:r>
+      </w:hyperlink>
+    </w:p>
+    <w:p>
+      <w:pPr>
+        <w:pStyle w:val="Compact"/>
+        <w:numPr>
+          <w:numId w:val="1003"/>
+          <w:ilvl w:val="0"/>
+        </w:numPr>
+      </w:pPr>
+      <w:hyperlink r:id="rId200">
+        <w:r>
+          <w:rPr>
+            <w:rStyle w:val="Hyperlink"/>
+          </w:rPr>
+          <w:t xml:space="preserve">10 great books about R</w:t>
+        </w:r>
+      </w:hyperlink>
+    </w:p>
+    <w:p>
+      <w:pPr>
+        <w:pStyle w:val="Compact"/>
+        <w:numPr>
+          <w:numId w:val="1003"/>
+          <w:ilvl w:val="0"/>
+        </w:numPr>
+      </w:pPr>
+      <w:hyperlink r:id="rId201">
+        <w:r>
+          <w:rPr>
+            <w:rStyle w:val="Hyperlink"/>
+          </w:rPr>
+          <w:t xml:space="preserve">10 Free Must-Read Books for Machine Learning and Data Science</w:t>
+        </w:r>
+      </w:hyperlink>
+    </w:p>
+    <w:p>
+      <w:pPr>
+        <w:pStyle w:val="Compact"/>
+        <w:numPr>
+          <w:numId w:val="1003"/>
+          <w:ilvl w:val="0"/>
+        </w:numPr>
+      </w:pPr>
+      <w:r>
+        <w:t xml:space="preserve">Introduction to Data Science</w:t>
+      </w:r>
       <w:r>
         <w:t xml:space="preserve"> </w:t>
       </w:r>
+      <w:hyperlink r:id="rId202">
+        <w:r>
+          <w:rPr>
+            <w:rStyle w:val="Hyperlink"/>
+          </w:rPr>
+          <w:t xml:space="preserve">Libro</w:t>
+        </w:r>
+      </w:hyperlink>
+      <w:r>
+        <w:t xml:space="preserve"> </w:t>
+      </w:r>
       <w:r>
         <w:t xml:space="preserve">y</w:t>
       </w:r>
       <w:r>
         <w:t xml:space="preserve"> </w:t>
       </w:r>
-      <w:hyperlink r:id="rId163">
-        <w:r>
-          <w:rPr>
-            <w:rStyle w:val="Hyperlink"/>
-          </w:rPr>
-          <w:t xml:space="preserve">Blogs con github y RStudio</w:t>
-        </w:r>
-      </w:hyperlink>
-    </w:p>
-    <w:p>
-      <w:pPr>
-        <w:pStyle w:val="Compact"/>
-        <w:numPr>
-          <w:numId w:val="1002"/>
-          <w:ilvl w:val="0"/>
-        </w:numPr>
-      </w:pPr>
-      <w:hyperlink r:id="rId164">
-        <w:r>
-          <w:rPr>
-            <w:rStyle w:val="Hyperlink"/>
-          </w:rPr>
-          <w:t xml:space="preserve">Ejemplos de Shiny</w:t>
-        </w:r>
-      </w:hyperlink>
-    </w:p>
-    <w:p>
-      <w:pPr>
-        <w:pStyle w:val="Compact"/>
-        <w:numPr>
-          <w:numId w:val="1002"/>
-          <w:ilvl w:val="0"/>
-        </w:numPr>
-      </w:pPr>
-      <w:hyperlink r:id="rId165">
-        <w:r>
-          <w:rPr>
-            <w:rStyle w:val="Hyperlink"/>
-          </w:rPr>
-          <w:t xml:space="preserve">UK government using R to modernize reporting of official statistics</w:t>
-        </w:r>
-      </w:hyperlink>
-    </w:p>
-    <w:p>
-      <w:pPr>
-        <w:pStyle w:val="Compact"/>
-        <w:numPr>
-          <w:numId w:val="1002"/>
-          <w:ilvl w:val="0"/>
-        </w:numPr>
-      </w:pPr>
-      <w:hyperlink r:id="rId166">
-        <w:r>
-          <w:rPr>
-            <w:rStyle w:val="Hyperlink"/>
-          </w:rPr>
-          <w:t xml:space="preserve">Great R packages for data import, wrangling and visualization</w:t>
-        </w:r>
-      </w:hyperlink>
-    </w:p>
-    <w:p>
-      <w:pPr>
-        <w:pStyle w:val="Compact"/>
-        <w:numPr>
-          <w:numId w:val="1002"/>
-          <w:ilvl w:val="0"/>
-        </w:numPr>
-      </w:pPr>
-      <w:hyperlink r:id="rId167">
-        <w:r>
-          <w:rPr>
-            <w:rStyle w:val="Hyperlink"/>
-          </w:rPr>
-          <w:t xml:space="preserve">Ggplot</w:t>
-        </w:r>
-      </w:hyperlink>
-    </w:p>
-    <w:p>
-      <w:pPr>
-        <w:pStyle w:val="Compact"/>
-        <w:numPr>
-          <w:numId w:val="1002"/>
-          <w:ilvl w:val="0"/>
-        </w:numPr>
-      </w:pPr>
-      <w:r>
-        <w:t xml:space="preserve">Sistemas de Coordenadas.</w:t>
+      <w:hyperlink r:id="rId203">
+        <w:r>
+          <w:rPr>
+            <w:rStyle w:val="Hyperlink"/>
+          </w:rPr>
+          <w:t xml:space="preserve">Código</w:t>
+        </w:r>
+      </w:hyperlink>
+    </w:p>
+    <w:p>
+      <w:pPr>
+        <w:pStyle w:val="Compact"/>
+        <w:numPr>
+          <w:numId w:val="1003"/>
+          <w:ilvl w:val="0"/>
+        </w:numPr>
+      </w:pPr>
+      <w:r>
+        <w:t xml:space="preserve">Fundamentals of Data Visualization</w:t>
       </w:r>
       <w:r>
         <w:t xml:space="preserve"> </w:t>
       </w:r>
-      <w:hyperlink r:id="rId168">
-        <w:r>
-          <w:rPr>
-            <w:rStyle w:val="Hyperlink"/>
-          </w:rPr>
-          <w:t xml:space="preserve">Aqui</w:t>
+      <w:hyperlink r:id="rId204">
+        <w:r>
+          <w:rPr>
+            <w:rStyle w:val="Hyperlink"/>
+          </w:rPr>
+          <w:t xml:space="preserve">Libro</w:t>
         </w:r>
       </w:hyperlink>
       <w:r>
@@ -2626,214 +3260,70 @@
       <w:r>
         <w:t xml:space="preserve"> </w:t>
       </w:r>
-      <w:hyperlink r:id="rId169">
-        <w:r>
-          <w:rPr>
-            <w:rStyle w:val="Hyperlink"/>
-          </w:rPr>
-          <w:t xml:space="preserve">aqui</w:t>
-        </w:r>
-      </w:hyperlink>
-    </w:p>
-    <w:p>
-      <w:pPr>
-        <w:pStyle w:val="Compact"/>
-        <w:numPr>
-          <w:numId w:val="1002"/>
-          <w:ilvl w:val="0"/>
-        </w:numPr>
-      </w:pPr>
-      <w:hyperlink r:id="rId170">
-        <w:r>
-          <w:rPr>
-            <w:rStyle w:val="Hyperlink"/>
-          </w:rPr>
-          <w:t xml:space="preserve">Codificación de caracteres</w:t>
-        </w:r>
-      </w:hyperlink>
-    </w:p>
-    <w:p>
-      <w:pPr>
-        <w:pStyle w:val="Compact"/>
-        <w:numPr>
-          <w:numId w:val="1002"/>
-          <w:ilvl w:val="0"/>
-        </w:numPr>
-      </w:pPr>
-      <w:hyperlink r:id="rId171">
-        <w:r>
-          <w:rPr>
-            <w:rStyle w:val="Hyperlink"/>
-          </w:rPr>
-          <w:t xml:space="preserve">Tutorials for learning R</w:t>
-        </w:r>
-      </w:hyperlink>
-    </w:p>
-    <w:p>
-      <w:pPr>
-        <w:pStyle w:val="Compact"/>
-        <w:numPr>
-          <w:numId w:val="1002"/>
-          <w:ilvl w:val="0"/>
-        </w:numPr>
-      </w:pPr>
-      <w:hyperlink r:id="rId172">
-        <w:r>
-          <w:rPr>
-            <w:rStyle w:val="Hyperlink"/>
-          </w:rPr>
-          <w:t xml:space="preserve">Awesome R</w:t>
-        </w:r>
-      </w:hyperlink>
-    </w:p>
-    <w:p>
-      <w:pPr>
-        <w:pStyle w:val="Compact"/>
-        <w:numPr>
-          <w:numId w:val="1002"/>
-          <w:ilvl w:val="0"/>
-        </w:numPr>
-      </w:pPr>
-      <w:hyperlink r:id="rId173">
-        <w:r>
-          <w:rPr>
-            <w:rStyle w:val="Hyperlink"/>
-          </w:rPr>
-          <w:t xml:space="preserve">R Data Science Tutorials</w:t>
-        </w:r>
-      </w:hyperlink>
-    </w:p>
-    <w:p>
-      <w:pPr>
-        <w:pStyle w:val="Compact"/>
-        <w:numPr>
-          <w:numId w:val="1002"/>
-          <w:ilvl w:val="0"/>
-        </w:numPr>
-      </w:pPr>
-      <w:hyperlink r:id="rId174">
-        <w:r>
-          <w:rPr>
-            <w:rStyle w:val="Hyperlink"/>
-          </w:rPr>
-          <w:t xml:space="preserve">useR! Machine Learning Tutorial</w:t>
-        </w:r>
-      </w:hyperlink>
-    </w:p>
-    <w:p>
-      <w:pPr>
-        <w:pStyle w:val="Compact"/>
-        <w:numPr>
-          <w:numId w:val="1002"/>
-          <w:ilvl w:val="0"/>
-        </w:numPr>
-      </w:pPr>
-      <w:hyperlink r:id="rId175">
-        <w:r>
-          <w:rPr>
-            <w:rStyle w:val="Hyperlink"/>
-          </w:rPr>
-          <w:t xml:space="preserve">Paquetes de R interesantes</w:t>
-        </w:r>
-      </w:hyperlink>
-    </w:p>
-    <w:p>
-      <w:pPr>
-        <w:pStyle w:val="Compact"/>
-        <w:numPr>
-          <w:numId w:val="1002"/>
-          <w:ilvl w:val="0"/>
-        </w:numPr>
-      </w:pPr>
-      <w:hyperlink r:id="rId176">
-        <w:r>
-          <w:rPr>
-            <w:rStyle w:val="Hyperlink"/>
-          </w:rPr>
-          <w:t xml:space="preserve">Otra lista de recursos variados en Github</w:t>
-        </w:r>
-      </w:hyperlink>
-    </w:p>
-    <w:p>
-      <w:pPr>
-        <w:pStyle w:val="Compact"/>
-        <w:numPr>
-          <w:numId w:val="1002"/>
-          <w:ilvl w:val="0"/>
-        </w:numPr>
-      </w:pPr>
-      <w:hyperlink r:id="rId177">
-        <w:r>
-          <w:rPr>
-            <w:rStyle w:val="Hyperlink"/>
-          </w:rPr>
-          <w:t xml:space="preserve">Tipos de licencias de software</w:t>
-        </w:r>
-      </w:hyperlink>
-    </w:p>
-    <w:p>
-      <w:pPr>
-        <w:pStyle w:val="Compact"/>
-        <w:numPr>
-          <w:numId w:val="1002"/>
-          <w:ilvl w:val="0"/>
-        </w:numPr>
-      </w:pPr>
-      <w:hyperlink r:id="rId178">
-        <w:r>
-          <w:rPr>
-            <w:rStyle w:val="Hyperlink"/>
-          </w:rPr>
-          <w:t xml:space="preserve">Glosario de Machine Learning de Google</w:t>
-        </w:r>
-      </w:hyperlink>
-    </w:p>
-    <w:p>
-      <w:pPr>
-        <w:pStyle w:val="Compact"/>
-        <w:numPr>
-          <w:numId w:val="1002"/>
-          <w:ilvl w:val="0"/>
-        </w:numPr>
-      </w:pPr>
-      <w:hyperlink r:id="rId179">
-        <w:r>
-          <w:rPr>
-            <w:rStyle w:val="Hyperlink"/>
-          </w:rPr>
-          <w:t xml:space="preserve">Google Rules of Machine Learning: Best Practices for ML Engineering</w:t>
-        </w:r>
-      </w:hyperlink>
-    </w:p>
-    <w:p>
-      <w:pPr>
-        <w:pStyle w:val="Compact"/>
-        <w:numPr>
-          <w:numId w:val="1002"/>
-          <w:ilvl w:val="0"/>
-        </w:numPr>
-      </w:pPr>
-      <w:r>
-        <w:t xml:space="preserve">Statistical Learning de Stanford</w:t>
+      <w:hyperlink r:id="rId205">
+        <w:r>
+          <w:rPr>
+            <w:rStyle w:val="Hyperlink"/>
+          </w:rPr>
+          <w:t xml:space="preserve">Código</w:t>
+        </w:r>
+      </w:hyperlink>
+    </w:p>
+    <w:p>
+      <w:pPr>
+        <w:pStyle w:val="Compact"/>
+        <w:numPr>
+          <w:numId w:val="1003"/>
+          <w:ilvl w:val="0"/>
+        </w:numPr>
+      </w:pPr>
+      <w:r>
+        <w:t xml:space="preserve">Data Science Live Book</w:t>
       </w:r>
       <w:r>
         <w:t xml:space="preserve"> </w:t>
       </w:r>
-      <w:hyperlink r:id="rId180">
-        <w:r>
-          <w:rPr>
-            <w:rStyle w:val="Hyperlink"/>
-          </w:rPr>
-          <w:t xml:space="preserve">Curso</w:t>
-        </w:r>
-      </w:hyperlink>
-      <w:r>
-        <w:t xml:space="preserve">,</w:t>
-      </w:r>
+      <w:hyperlink r:id="rId206">
+        <w:r>
+          <w:rPr>
+            <w:rStyle w:val="Hyperlink"/>
+          </w:rPr>
+          <w:t xml:space="preserve">Libro</w:t>
+        </w:r>
+      </w:hyperlink>
       <w:r>
         <w:t xml:space="preserve"> </w:t>
       </w:r>
-      <w:hyperlink r:id="rId181">
+      <w:r>
+        <w:t xml:space="preserve">y</w:t>
+      </w:r>
+      <w:r>
+        <w:t xml:space="preserve"> </w:t>
+      </w:r>
+      <w:hyperlink r:id="rId207">
+        <w:r>
+          <w:rPr>
+            <w:rStyle w:val="Hyperlink"/>
+          </w:rPr>
+          <w:t xml:space="preserve">Código</w:t>
+        </w:r>
+      </w:hyperlink>
+    </w:p>
+    <w:p>
+      <w:pPr>
+        <w:pStyle w:val="Compact"/>
+        <w:numPr>
+          <w:numId w:val="1003"/>
+          <w:ilvl w:val="0"/>
+        </w:numPr>
+      </w:pPr>
+      <w:r>
+        <w:t xml:space="preserve">R for Statistical Learning</w:t>
+      </w:r>
+      <w:r>
+        <w:t xml:space="preserve"> </w:t>
+      </w:r>
+      <w:hyperlink r:id="rId208">
         <w:r>
           <w:rPr>
             <w:rStyle w:val="Hyperlink"/>
@@ -2842,12 +3332,15 @@
         </w:r>
       </w:hyperlink>
       <w:r>
-        <w:t xml:space="preserve">,</w:t>
-      </w:r>
-      <w:r>
         <w:t xml:space="preserve"> </w:t>
       </w:r>
-      <w:hyperlink r:id="rId182">
+      <w:r>
+        <w:t xml:space="preserve">y</w:t>
+      </w:r>
+      <w:r>
+        <w:t xml:space="preserve"> </w:t>
+      </w:r>
+      <w:hyperlink r:id="rId209">
         <w:r>
           <w:rPr>
             <w:rStyle w:val="Hyperlink"/>
@@ -2855,169 +3348,46 @@
           <w:t xml:space="preserve">Código</w:t>
         </w:r>
       </w:hyperlink>
+    </w:p>
+    <w:p>
+      <w:pPr>
+        <w:pStyle w:val="Compact"/>
+        <w:numPr>
+          <w:numId w:val="1003"/>
+          <w:ilvl w:val="0"/>
+        </w:numPr>
+      </w:pPr>
+      <w:r>
+        <w:t xml:space="preserve">Applied Statistics with R</w:t>
+      </w:r>
       <w:r>
         <w:t xml:space="preserve"> </w:t>
       </w:r>
+      <w:hyperlink r:id="rId210">
+        <w:r>
+          <w:rPr>
+            <w:rStyle w:val="Hyperlink"/>
+          </w:rPr>
+          <w:t xml:space="preserve">Libro</w:t>
+        </w:r>
+      </w:hyperlink>
+      <w:r>
+        <w:t xml:space="preserve"> </w:t>
+      </w:r>
       <w:r>
         <w:t xml:space="preserve">y</w:t>
       </w:r>
       <w:r>
         <w:t xml:space="preserve"> </w:t>
       </w:r>
-      <w:hyperlink r:id="rId183">
-        <w:r>
-          <w:rPr>
-            <w:rStyle w:val="Hyperlink"/>
-          </w:rPr>
-          <w:t xml:space="preserve">Transparencias</w:t>
-        </w:r>
-      </w:hyperlink>
-    </w:p>
-    <w:p>
-      <w:pPr>
-        <w:pStyle w:val="Compact"/>
-        <w:numPr>
-          <w:numId w:val="1002"/>
-          <w:ilvl w:val="0"/>
-        </w:numPr>
-      </w:pPr>
-      <w:hyperlink r:id="rId184">
-        <w:r>
-          <w:rPr>
-            <w:rStyle w:val="Hyperlink"/>
-          </w:rPr>
-          <w:t xml:space="preserve">100 Free Tutorials for Learning R</w:t>
-        </w:r>
-      </w:hyperlink>
-    </w:p>
-    <w:p>
-      <w:pPr>
-        <w:pStyle w:val="Compact"/>
-        <w:numPr>
-          <w:numId w:val="1002"/>
-          <w:ilvl w:val="0"/>
-        </w:numPr>
-      </w:pPr>
-      <w:hyperlink r:id="rId185">
-        <w:r>
-          <w:rPr>
-            <w:rStyle w:val="Hyperlink"/>
-          </w:rPr>
-          <w:t xml:space="preserve">NLP Datasets</w:t>
-        </w:r>
-      </w:hyperlink>
-    </w:p>
-    <w:p>
-      <w:pPr>
-        <w:pStyle w:val="Compact"/>
-        <w:numPr>
-          <w:numId w:val="1002"/>
-          <w:ilvl w:val="0"/>
-        </w:numPr>
-      </w:pPr>
-      <w:hyperlink r:id="rId186">
-        <w:r>
-          <w:rPr>
-            <w:rStyle w:val="Hyperlink"/>
-          </w:rPr>
-          <w:t xml:space="preserve">Google’s best practices in machine learning</w:t>
-        </w:r>
-      </w:hyperlink>
-    </w:p>
-    <w:p>
-      <w:pPr>
-        <w:pStyle w:val="Compact"/>
-        <w:numPr>
-          <w:numId w:val="1002"/>
-          <w:ilvl w:val="0"/>
-        </w:numPr>
-      </w:pPr>
-      <w:hyperlink r:id="rId187">
-        <w:r>
-          <w:rPr>
-            <w:rStyle w:val="Hyperlink"/>
-          </w:rPr>
-          <w:t xml:space="preserve">Web Scraping TripAdvisor, Text Mining and Sentiment Analysis for Hotel Reviews</w:t>
-        </w:r>
-      </w:hyperlink>
-    </w:p>
-    <w:p>
-      <w:pPr>
-        <w:pStyle w:val="Compact"/>
-        <w:numPr>
-          <w:numId w:val="1002"/>
-          <w:ilvl w:val="0"/>
-        </w:numPr>
-      </w:pPr>
-      <w:hyperlink r:id="rId188">
-        <w:r>
-          <w:rPr>
-            <w:rStyle w:val="Hyperlink"/>
-          </w:rPr>
-          <w:t xml:space="preserve">Common Probability Distributions: The Data Scientist’s Crib Sheet</w:t>
-        </w:r>
-      </w:hyperlink>
-    </w:p>
-    <w:p>
-      <w:pPr>
-        <w:pStyle w:val="Compact"/>
-        <w:numPr>
-          <w:numId w:val="1002"/>
-          <w:ilvl w:val="0"/>
-        </w:numPr>
-      </w:pPr>
-      <w:hyperlink r:id="rId151">
-        <w:r>
-          <w:rPr>
-            <w:rStyle w:val="Hyperlink"/>
-          </w:rPr>
-          <w:t xml:space="preserve">RDocumentation</w:t>
-        </w:r>
-      </w:hyperlink>
-    </w:p>
-    <w:p>
-      <w:pPr>
-        <w:pStyle w:val="Compact"/>
-        <w:numPr>
-          <w:numId w:val="1002"/>
-          <w:ilvl w:val="0"/>
-        </w:numPr>
-      </w:pPr>
-      <w:hyperlink r:id="rId189">
-        <w:r>
-          <w:rPr>
-            <w:rStyle w:val="Hyperlink"/>
-          </w:rPr>
-          <w:t xml:space="preserve">ArcGIS to R spatial cheat sheet</w:t>
-        </w:r>
-      </w:hyperlink>
-    </w:p>
-    <w:p>
-      <w:pPr>
-        <w:pStyle w:val="Compact"/>
-        <w:numPr>
-          <w:numId w:val="1002"/>
-          <w:ilvl w:val="0"/>
-        </w:numPr>
-      </w:pPr>
-      <w:hyperlink r:id="rId190">
-        <w:r>
-          <w:rPr>
-            <w:rStyle w:val="Hyperlink"/>
-          </w:rPr>
-          <w:t xml:space="preserve">Hand-curated, high quality resources for doing data journalism with R</w:t>
-        </w:r>
-      </w:hyperlink>
-    </w:p>
-    <w:p>
-      <w:pPr>
-        <w:pStyle w:val="Heading2"/>
-      </w:pPr>
-      <w:bookmarkStart w:id="191" w:name="libros"/>
-      <w:r>
-        <w:t xml:space="preserve">Libros</w:t>
-      </w:r>
-      <w:bookmarkEnd w:id="191"/>
+      <w:hyperlink r:id="rId211">
+        <w:r>
+          <w:rPr>
+            <w:rStyle w:val="Hyperlink"/>
+          </w:rPr>
+          <w:t xml:space="preserve">Código</w:t>
+        </w:r>
+      </w:hyperlink>
     </w:p>
     <w:p>
       <w:pPr>
@@ -3027,12 +3397,35 @@
           <w:ilvl w:val="0"/>
         </w:numPr>
       </w:pPr>
-      <w:hyperlink r:id="rId192">
-        <w:r>
-          <w:rPr>
-            <w:rStyle w:val="Hyperlink"/>
-          </w:rPr>
-          <w:t xml:space="preserve">R intro</w:t>
+      <w:r>
+        <w:t xml:space="preserve">Geocomputation with R</w:t>
+      </w:r>
+      <w:r>
+        <w:t xml:space="preserve"> </w:t>
+      </w:r>
+      <w:hyperlink r:id="rId212">
+        <w:r>
+          <w:rPr>
+            <w:rStyle w:val="Hyperlink"/>
+          </w:rPr>
+          <w:t xml:space="preserve">Libro</w:t>
+        </w:r>
+      </w:hyperlink>
+      <w:r>
+        <w:t xml:space="preserve"> </w:t>
+      </w:r>
+      <w:r>
+        <w:t xml:space="preserve">y</w:t>
+      </w:r>
+      <w:r>
+        <w:t xml:space="preserve"> </w:t>
+      </w:r>
+      <w:hyperlink r:id="rId213">
+        <w:r>
+          <w:rPr>
+            <w:rStyle w:val="Hyperlink"/>
+          </w:rPr>
+          <w:t xml:space="preserve">Código</w:t>
         </w:r>
       </w:hyperlink>
     </w:p>
@@ -3044,12 +3437,12 @@
           <w:ilvl w:val="0"/>
         </w:numPr>
       </w:pPr>
-      <w:hyperlink r:id="rId193">
-        <w:r>
-          <w:rPr>
-            <w:rStyle w:val="Hyperlink"/>
-          </w:rPr>
-          <w:t xml:space="preserve">R for everyone</w:t>
+      <w:hyperlink r:id="rId214">
+        <w:r>
+          <w:rPr>
+            <w:rStyle w:val="Hyperlink"/>
+          </w:rPr>
+          <w:t xml:space="preserve">Handling Strings with R</w:t>
         </w:r>
       </w:hyperlink>
     </w:p>
@@ -3061,12 +3454,12 @@
           <w:ilvl w:val="0"/>
         </w:numPr>
       </w:pPr>
-      <w:hyperlink r:id="rId194">
-        <w:r>
-          <w:rPr>
-            <w:rStyle w:val="Hyperlink"/>
-          </w:rPr>
-          <w:t xml:space="preserve">R in action</w:t>
+      <w:hyperlink r:id="rId215">
+        <w:r>
+          <w:rPr>
+            <w:rStyle w:val="Hyperlink"/>
+          </w:rPr>
+          <w:t xml:space="preserve">Text Mining with R</w:t>
         </w:r>
       </w:hyperlink>
     </w:p>
@@ -3078,12 +3471,12 @@
           <w:ilvl w:val="0"/>
         </w:numPr>
       </w:pPr>
-      <w:hyperlink r:id="rId195">
-        <w:r>
-          <w:rPr>
-            <w:rStyle w:val="Hyperlink"/>
-          </w:rPr>
-          <w:t xml:space="preserve">R Programming for Data Science. Roger D. Peng.</w:t>
+      <w:hyperlink r:id="rId216">
+        <w:r>
+          <w:rPr>
+            <w:rStyle w:val="Hyperlink"/>
+          </w:rPr>
+          <w:t xml:space="preserve">Efficient R programming</w:t>
         </w:r>
       </w:hyperlink>
     </w:p>
@@ -3095,12 +3488,12 @@
           <w:ilvl w:val="0"/>
         </w:numPr>
       </w:pPr>
-      <w:hyperlink r:id="rId196">
-        <w:r>
-          <w:rPr>
-            <w:rStyle w:val="Hyperlink"/>
-          </w:rPr>
-          <w:t xml:space="preserve">R para principiantes</w:t>
+      <w:hyperlink r:id="rId217">
+        <w:r>
+          <w:rPr>
+            <w:rStyle w:val="Hyperlink"/>
+          </w:rPr>
+          <w:t xml:space="preserve">BBC Visual and Data Journalism cookbook for R graphics</w:t>
         </w:r>
       </w:hyperlink>
     </w:p>
@@ -3112,12 +3505,12 @@
           <w:ilvl w:val="0"/>
         </w:numPr>
       </w:pPr>
-      <w:hyperlink r:id="rId197">
-        <w:r>
-          <w:rPr>
-            <w:rStyle w:val="Hyperlink"/>
-          </w:rPr>
-          <w:t xml:space="preserve">Introducción a R</w:t>
+      <w:hyperlink r:id="rId218">
+        <w:r>
+          <w:rPr>
+            <w:rStyle w:val="Hyperlink"/>
+          </w:rPr>
+          <w:t xml:space="preserve">Databases using R by RStudio</w:t>
         </w:r>
       </w:hyperlink>
     </w:p>
@@ -3129,12 +3522,12 @@
           <w:ilvl w:val="0"/>
         </w:numPr>
       </w:pPr>
-      <w:hyperlink r:id="rId198">
-        <w:r>
-          <w:rPr>
-            <w:rStyle w:val="Hyperlink"/>
-          </w:rPr>
-          <w:t xml:space="preserve">R para profesionales de los datos: una introducción</w:t>
+      <w:hyperlink r:id="rId219">
+        <w:r>
+          <w:rPr>
+            <w:rStyle w:val="Hyperlink"/>
+          </w:rPr>
+          <w:t xml:space="preserve">Interpretable Machine Learning</w:t>
         </w:r>
       </w:hyperlink>
     </w:p>
@@ -3146,12 +3539,12 @@
           <w:ilvl w:val="0"/>
         </w:numPr>
       </w:pPr>
-      <w:hyperlink r:id="rId199">
-        <w:r>
-          <w:rPr>
-            <w:rStyle w:val="Hyperlink"/>
-          </w:rPr>
-          <w:t xml:space="preserve">10 great books about R</w:t>
+      <w:hyperlink r:id="rId220">
+        <w:r>
+          <w:rPr>
+            <w:rStyle w:val="Hyperlink"/>
+          </w:rPr>
+          <w:t xml:space="preserve">Forecasting: Principles and Practice</w:t>
         </w:r>
       </w:hyperlink>
     </w:p>
@@ -3163,12 +3556,12 @@
           <w:ilvl w:val="0"/>
         </w:numPr>
       </w:pPr>
-      <w:hyperlink r:id="rId200">
-        <w:r>
-          <w:rPr>
-            <w:rStyle w:val="Hyperlink"/>
-          </w:rPr>
-          <w:t xml:space="preserve">10 Free Must-Read Books for Machine Learning and Data Science</w:t>
+      <w:hyperlink r:id="rId221">
+        <w:r>
+          <w:rPr>
+            <w:rStyle w:val="Hyperlink"/>
+          </w:rPr>
+          <w:t xml:space="preserve">Bioinformática Estadística. Análisis estadístico de datos Ómicos</w:t>
         </w:r>
       </w:hyperlink>
     </w:p>
@@ -3180,35 +3573,12 @@
           <w:ilvl w:val="0"/>
         </w:numPr>
       </w:pPr>
-      <w:r>
-        <w:t xml:space="preserve">Introduction to Data Science</w:t>
-      </w:r>
-      <w:r>
-        <w:t xml:space="preserve"> </w:t>
-      </w:r>
-      <w:hyperlink r:id="rId201">
-        <w:r>
-          <w:rPr>
-            <w:rStyle w:val="Hyperlink"/>
-          </w:rPr>
-          <w:t xml:space="preserve">Libro</w:t>
-        </w:r>
-      </w:hyperlink>
-      <w:r>
-        <w:t xml:space="preserve"> </w:t>
-      </w:r>
-      <w:r>
-        <w:t xml:space="preserve">y</w:t>
-      </w:r>
-      <w:r>
-        <w:t xml:space="preserve"> </w:t>
-      </w:r>
-      <w:hyperlink r:id="rId202">
-        <w:r>
-          <w:rPr>
-            <w:rStyle w:val="Hyperlink"/>
-          </w:rPr>
-          <w:t xml:space="preserve">Código</w:t>
+      <w:hyperlink r:id="rId222">
+        <w:r>
+          <w:rPr>
+            <w:rStyle w:val="Hyperlink"/>
+          </w:rPr>
+          <w:t xml:space="preserve">Estadística básica</w:t>
         </w:r>
       </w:hyperlink>
     </w:p>
@@ -3220,35 +3590,12 @@
           <w:ilvl w:val="0"/>
         </w:numPr>
       </w:pPr>
-      <w:r>
-        <w:t xml:space="preserve">Fundamentals of Data Visualization</w:t>
-      </w:r>
-      <w:r>
-        <w:t xml:space="preserve"> </w:t>
-      </w:r>
-      <w:hyperlink r:id="rId203">
-        <w:r>
-          <w:rPr>
-            <w:rStyle w:val="Hyperlink"/>
-          </w:rPr>
-          <w:t xml:space="preserve">Libro</w:t>
-        </w:r>
-      </w:hyperlink>
-      <w:r>
-        <w:t xml:space="preserve"> </w:t>
-      </w:r>
-      <w:r>
-        <w:t xml:space="preserve">y</w:t>
-      </w:r>
-      <w:r>
-        <w:t xml:space="preserve"> </w:t>
-      </w:r>
-      <w:hyperlink r:id="rId204">
-        <w:r>
-          <w:rPr>
-            <w:rStyle w:val="Hyperlink"/>
-          </w:rPr>
-          <w:t xml:space="preserve">Código</w:t>
+      <w:hyperlink r:id="rId223">
+        <w:r>
+          <w:rPr>
+            <w:rStyle w:val="Hyperlink"/>
+          </w:rPr>
+          <w:t xml:space="preserve">Análisis de datos con R</w:t>
         </w:r>
       </w:hyperlink>
     </w:p>
@@ -3260,35 +3607,12 @@
           <w:ilvl w:val="0"/>
         </w:numPr>
       </w:pPr>
-      <w:r>
-        <w:t xml:space="preserve">Data Science Live Book</w:t>
-      </w:r>
-      <w:r>
-        <w:t xml:space="preserve"> </w:t>
-      </w:r>
-      <w:hyperlink r:id="rId205">
-        <w:r>
-          <w:rPr>
-            <w:rStyle w:val="Hyperlink"/>
-          </w:rPr>
-          <w:t xml:space="preserve">Libro</w:t>
-        </w:r>
-      </w:hyperlink>
-      <w:r>
-        <w:t xml:space="preserve"> </w:t>
-      </w:r>
-      <w:r>
-        <w:t xml:space="preserve">y</w:t>
-      </w:r>
-      <w:r>
-        <w:t xml:space="preserve"> </w:t>
-      </w:r>
-      <w:hyperlink r:id="rId206">
-        <w:r>
-          <w:rPr>
-            <w:rStyle w:val="Hyperlink"/>
-          </w:rPr>
-          <w:t xml:space="preserve">Código</w:t>
+      <w:hyperlink r:id="rId224">
+        <w:r>
+          <w:rPr>
+            <w:rStyle w:val="Hyperlink"/>
+          </w:rPr>
+          <w:t xml:space="preserve">An Introduction to Spatial Data Analysis and Visualisation in R</w:t>
         </w:r>
       </w:hyperlink>
     </w:p>
@@ -3300,35 +3624,12 @@
           <w:ilvl w:val="0"/>
         </w:numPr>
       </w:pPr>
-      <w:r>
-        <w:t xml:space="preserve">R for Statistical Learning</w:t>
-      </w:r>
-      <w:r>
-        <w:t xml:space="preserve"> </w:t>
-      </w:r>
-      <w:hyperlink r:id="rId207">
-        <w:r>
-          <w:rPr>
-            <w:rStyle w:val="Hyperlink"/>
-          </w:rPr>
-          <w:t xml:space="preserve">Libro</w:t>
-        </w:r>
-      </w:hyperlink>
-      <w:r>
-        <w:t xml:space="preserve"> </w:t>
-      </w:r>
-      <w:r>
-        <w:t xml:space="preserve">y</w:t>
-      </w:r>
-      <w:r>
-        <w:t xml:space="preserve"> </w:t>
-      </w:r>
-      <w:hyperlink r:id="rId208">
-        <w:r>
-          <w:rPr>
-            <w:rStyle w:val="Hyperlink"/>
-          </w:rPr>
-          <w:t xml:space="preserve">Código</w:t>
+      <w:hyperlink r:id="rId225">
+        <w:r>
+          <w:rPr>
+            <w:rStyle w:val="Hyperlink"/>
+          </w:rPr>
+          <w:t xml:space="preserve">Exploratory Data Analysis with R - Roger D. Peng</w:t>
         </w:r>
       </w:hyperlink>
     </w:p>
@@ -3340,291 +3641,7 @@
           <w:ilvl w:val="0"/>
         </w:numPr>
       </w:pPr>
-      <w:r>
-        <w:t xml:space="preserve">Applied Statistics with R</w:t>
-      </w:r>
-      <w:r>
-        <w:t xml:space="preserve"> </w:t>
-      </w:r>
-      <w:hyperlink r:id="rId209">
-        <w:r>
-          <w:rPr>
-            <w:rStyle w:val="Hyperlink"/>
-          </w:rPr>
-          <w:t xml:space="preserve">Libro</w:t>
-        </w:r>
-      </w:hyperlink>
-      <w:r>
-        <w:t xml:space="preserve"> </w:t>
-      </w:r>
-      <w:r>
-        <w:t xml:space="preserve">y</w:t>
-      </w:r>
-      <w:r>
-        <w:t xml:space="preserve"> </w:t>
-      </w:r>
-      <w:hyperlink r:id="rId210">
-        <w:r>
-          <w:rPr>
-            <w:rStyle w:val="Hyperlink"/>
-          </w:rPr>
-          <w:t xml:space="preserve">Código</w:t>
-        </w:r>
-      </w:hyperlink>
-    </w:p>
-    <w:p>
-      <w:pPr>
-        <w:pStyle w:val="Compact"/>
-        <w:numPr>
-          <w:numId w:val="1003"/>
-          <w:ilvl w:val="0"/>
-        </w:numPr>
-      </w:pPr>
-      <w:r>
-        <w:t xml:space="preserve">Geocomputation with R</w:t>
-      </w:r>
-      <w:r>
-        <w:t xml:space="preserve"> </w:t>
-      </w:r>
-      <w:hyperlink r:id="rId211">
-        <w:r>
-          <w:rPr>
-            <w:rStyle w:val="Hyperlink"/>
-          </w:rPr>
-          <w:t xml:space="preserve">Libro</w:t>
-        </w:r>
-      </w:hyperlink>
-      <w:r>
-        <w:t xml:space="preserve"> </w:t>
-      </w:r>
-      <w:r>
-        <w:t xml:space="preserve">y</w:t>
-      </w:r>
-      <w:r>
-        <w:t xml:space="preserve"> </w:t>
-      </w:r>
-      <w:hyperlink r:id="rId212">
-        <w:r>
-          <w:rPr>
-            <w:rStyle w:val="Hyperlink"/>
-          </w:rPr>
-          <w:t xml:space="preserve">Código</w:t>
-        </w:r>
-      </w:hyperlink>
-    </w:p>
-    <w:p>
-      <w:pPr>
-        <w:pStyle w:val="Compact"/>
-        <w:numPr>
-          <w:numId w:val="1003"/>
-          <w:ilvl w:val="0"/>
-        </w:numPr>
-      </w:pPr>
-      <w:hyperlink r:id="rId213">
-        <w:r>
-          <w:rPr>
-            <w:rStyle w:val="Hyperlink"/>
-          </w:rPr>
-          <w:t xml:space="preserve">Handling Strings with R</w:t>
-        </w:r>
-      </w:hyperlink>
-    </w:p>
-    <w:p>
-      <w:pPr>
-        <w:pStyle w:val="Compact"/>
-        <w:numPr>
-          <w:numId w:val="1003"/>
-          <w:ilvl w:val="0"/>
-        </w:numPr>
-      </w:pPr>
-      <w:hyperlink r:id="rId214">
-        <w:r>
-          <w:rPr>
-            <w:rStyle w:val="Hyperlink"/>
-          </w:rPr>
-          <w:t xml:space="preserve">Text Mining with R</w:t>
-        </w:r>
-      </w:hyperlink>
-    </w:p>
-    <w:p>
-      <w:pPr>
-        <w:pStyle w:val="Compact"/>
-        <w:numPr>
-          <w:numId w:val="1003"/>
-          <w:ilvl w:val="0"/>
-        </w:numPr>
-      </w:pPr>
-      <w:hyperlink r:id="rId215">
-        <w:r>
-          <w:rPr>
-            <w:rStyle w:val="Hyperlink"/>
-          </w:rPr>
-          <w:t xml:space="preserve">Efficient R programming</w:t>
-        </w:r>
-      </w:hyperlink>
-    </w:p>
-    <w:p>
-      <w:pPr>
-        <w:pStyle w:val="Compact"/>
-        <w:numPr>
-          <w:numId w:val="1003"/>
-          <w:ilvl w:val="0"/>
-        </w:numPr>
-      </w:pPr>
-      <w:hyperlink r:id="rId216">
-        <w:r>
-          <w:rPr>
-            <w:rStyle w:val="Hyperlink"/>
-          </w:rPr>
-          <w:t xml:space="preserve">BBC Visual and Data Journalism cookbook for R graphics</w:t>
-        </w:r>
-      </w:hyperlink>
-    </w:p>
-    <w:p>
-      <w:pPr>
-        <w:pStyle w:val="Compact"/>
-        <w:numPr>
-          <w:numId w:val="1003"/>
-          <w:ilvl w:val="0"/>
-        </w:numPr>
-      </w:pPr>
-      <w:hyperlink r:id="rId217">
-        <w:r>
-          <w:rPr>
-            <w:rStyle w:val="Hyperlink"/>
-          </w:rPr>
-          <w:t xml:space="preserve">Databases using R by RStudio</w:t>
-        </w:r>
-      </w:hyperlink>
-    </w:p>
-    <w:p>
-      <w:pPr>
-        <w:pStyle w:val="Compact"/>
-        <w:numPr>
-          <w:numId w:val="1003"/>
-          <w:ilvl w:val="0"/>
-        </w:numPr>
-      </w:pPr>
-      <w:hyperlink r:id="rId218">
-        <w:r>
-          <w:rPr>
-            <w:rStyle w:val="Hyperlink"/>
-          </w:rPr>
-          <w:t xml:space="preserve">Interpretable Machine Learning</w:t>
-        </w:r>
-      </w:hyperlink>
-    </w:p>
-    <w:p>
-      <w:pPr>
-        <w:pStyle w:val="Compact"/>
-        <w:numPr>
-          <w:numId w:val="1003"/>
-          <w:ilvl w:val="0"/>
-        </w:numPr>
-      </w:pPr>
-      <w:hyperlink r:id="rId219">
-        <w:r>
-          <w:rPr>
-            <w:rStyle w:val="Hyperlink"/>
-          </w:rPr>
-          <w:t xml:space="preserve">Forecasting: Principles and Practice</w:t>
-        </w:r>
-      </w:hyperlink>
-    </w:p>
-    <w:p>
-      <w:pPr>
-        <w:pStyle w:val="Compact"/>
-        <w:numPr>
-          <w:numId w:val="1003"/>
-          <w:ilvl w:val="0"/>
-        </w:numPr>
-      </w:pPr>
-      <w:hyperlink r:id="rId220">
-        <w:r>
-          <w:rPr>
-            <w:rStyle w:val="Hyperlink"/>
-          </w:rPr>
-          <w:t xml:space="preserve">Bioinformática Estadística. Análisis estadístico de datos Ómicos</w:t>
-        </w:r>
-      </w:hyperlink>
-    </w:p>
-    <w:p>
-      <w:pPr>
-        <w:pStyle w:val="Compact"/>
-        <w:numPr>
-          <w:numId w:val="1003"/>
-          <w:ilvl w:val="0"/>
-        </w:numPr>
-      </w:pPr>
-      <w:hyperlink r:id="rId221">
-        <w:r>
-          <w:rPr>
-            <w:rStyle w:val="Hyperlink"/>
-          </w:rPr>
-          <w:t xml:space="preserve">Estadística básica</w:t>
-        </w:r>
-      </w:hyperlink>
-    </w:p>
-    <w:p>
-      <w:pPr>
-        <w:pStyle w:val="Compact"/>
-        <w:numPr>
-          <w:numId w:val="1003"/>
-          <w:ilvl w:val="0"/>
-        </w:numPr>
-      </w:pPr>
-      <w:hyperlink r:id="rId222">
-        <w:r>
-          <w:rPr>
-            <w:rStyle w:val="Hyperlink"/>
-          </w:rPr>
-          <w:t xml:space="preserve">Análisis de datos con R</w:t>
-        </w:r>
-      </w:hyperlink>
-    </w:p>
-    <w:p>
-      <w:pPr>
-        <w:pStyle w:val="Compact"/>
-        <w:numPr>
-          <w:numId w:val="1003"/>
-          <w:ilvl w:val="0"/>
-        </w:numPr>
-      </w:pPr>
-      <w:hyperlink r:id="rId223">
-        <w:r>
-          <w:rPr>
-            <w:rStyle w:val="Hyperlink"/>
-          </w:rPr>
-          <w:t xml:space="preserve">An Introduction to Spatial Data Analysis and Visualisation in R</w:t>
-        </w:r>
-      </w:hyperlink>
-    </w:p>
-    <w:p>
-      <w:pPr>
-        <w:pStyle w:val="Compact"/>
-        <w:numPr>
-          <w:numId w:val="1003"/>
-          <w:ilvl w:val="0"/>
-        </w:numPr>
-      </w:pPr>
-      <w:hyperlink r:id="rId224">
-        <w:r>
-          <w:rPr>
-            <w:rStyle w:val="Hyperlink"/>
-          </w:rPr>
-          <w:t xml:space="preserve">Exploratory Data Analysis with R - Roger D. Peng</w:t>
-        </w:r>
-      </w:hyperlink>
-    </w:p>
-    <w:p>
-      <w:pPr>
-        <w:pStyle w:val="Compact"/>
-        <w:numPr>
-          <w:numId w:val="1003"/>
-          <w:ilvl w:val="0"/>
-        </w:numPr>
-      </w:pPr>
-      <w:hyperlink r:id="rId225">
+      <w:hyperlink r:id="rId226">
         <w:r>
           <w:rPr>
             <w:rStyle w:val="Hyperlink"/>

</xml_diff>

<commit_message>
Mastering Apache Spark with R
</commit_message>
<xml_diff>
--- a/Open_Data_Enlaces.docx
+++ b/Open_Data_Enlaces.docx
@@ -52,7 +52,7 @@
         <w:pStyle w:val="Date"/>
       </w:pPr>
       <w:r>
-        <w:t xml:space="preserve">2019-10-08</w:t>
+        <w:t xml:space="preserve">2019-10-13</w:t>
       </w:r>
     </w:p>
     <w:p>
@@ -3647,6 +3647,46 @@
             <w:rStyle w:val="Hyperlink"/>
           </w:rPr>
           <w:t xml:space="preserve">What They Forgot to Teach You About R</w:t>
+        </w:r>
+      </w:hyperlink>
+    </w:p>
+    <w:p>
+      <w:pPr>
+        <w:pStyle w:val="Compact"/>
+        <w:numPr>
+          <w:numId w:val="1003"/>
+          <w:ilvl w:val="0"/>
+        </w:numPr>
+      </w:pPr>
+      <w:r>
+        <w:t xml:space="preserve">Mastering Apache Spark with R</w:t>
+      </w:r>
+      <w:r>
+        <w:t xml:space="preserve"> </w:t>
+      </w:r>
+      <w:hyperlink r:id="rId227">
+        <w:r>
+          <w:rPr>
+            <w:rStyle w:val="Hyperlink"/>
+          </w:rPr>
+          <w:t xml:space="preserve">Libro</w:t>
+        </w:r>
+      </w:hyperlink>
+      <w:r>
+        <w:t xml:space="preserve"> </w:t>
+      </w:r>
+      <w:r>
+        <w:t xml:space="preserve">y</w:t>
+      </w:r>
+      <w:r>
+        <w:t xml:space="preserve"> </w:t>
+      </w:r>
+      <w:hyperlink r:id="rId228">
+        <w:r>
+          <w:rPr>
+            <w:rStyle w:val="Hyperlink"/>
+          </w:rPr>
+          <w:t xml:space="preserve">Código</w:t>
         </w:r>
       </w:hyperlink>
     </w:p>

</xml_diff>

<commit_message>
Hands-On Programming with R
</commit_message>
<xml_diff>
--- a/Open_Data_Enlaces.docx
+++ b/Open_Data_Enlaces.docx
@@ -52,7 +52,7 @@
         <w:pStyle w:val="Date"/>
       </w:pPr>
       <w:r>
-        <w:t xml:space="preserve">2019-11-29</w:t>
+        <w:t xml:space="preserve">2019-12-11</w:t>
       </w:r>
     </w:p>
     <w:p>
@@ -3908,6 +3908,23 @@
             <w:rStyle w:val="Hyperlink"/>
           </w:rPr>
           <w:t xml:space="preserve">Hands-On Machine Learning with R</w:t>
+        </w:r>
+      </w:hyperlink>
+    </w:p>
+    <w:p>
+      <w:pPr>
+        <w:pStyle w:val="Compact"/>
+        <w:numPr>
+          <w:numId w:val="1003"/>
+          <w:ilvl w:val="0"/>
+        </w:numPr>
+      </w:pPr>
+      <w:hyperlink r:id="rId241">
+        <w:r>
+          <w:rPr>
+            <w:rStyle w:val="Hyperlink"/>
+          </w:rPr>
+          <w:t xml:space="preserve">Hands-On Programming with R</w:t>
         </w:r>
       </w:hyperlink>
     </w:p>

</xml_diff>

<commit_message>
Simplifying the ROC and AUC metrics
</commit_message>
<xml_diff>
--- a/Open_Data_Enlaces.docx
+++ b/Open_Data_Enlaces.docx
@@ -52,7 +52,7 @@
         <w:pStyle w:val="Date"/>
       </w:pPr>
       <w:r>
-        <w:t xml:space="preserve">2019-12-11</w:t>
+        <w:t xml:space="preserve">2020-01-03</w:t>
       </w:r>
     </w:p>
     <w:p>
@@ -3232,13 +3232,30 @@
     </w:p>
     <w:p>
       <w:pPr>
+        <w:pStyle w:val="Compact"/>
+        <w:numPr>
+          <w:numId w:val="1002"/>
+          <w:ilvl w:val="0"/>
+        </w:numPr>
+      </w:pPr>
+      <w:hyperlink r:id="rId203">
+        <w:r>
+          <w:rPr>
+            <w:rStyle w:val="Hyperlink"/>
+          </w:rPr>
+          <w:t xml:space="preserve">Simplifying the ROC and AUC metrics</w:t>
+        </w:r>
+      </w:hyperlink>
+    </w:p>
+    <w:p>
+      <w:pPr>
         <w:pStyle w:val="Heading2"/>
       </w:pPr>
-      <w:bookmarkStart w:id="203" w:name="libros"/>
+      <w:bookmarkStart w:id="204" w:name="libros"/>
       <w:r>
         <w:t xml:space="preserve">Libros</w:t>
       </w:r>
-      <w:bookmarkEnd w:id="203"/>
+      <w:bookmarkEnd w:id="204"/>
     </w:p>
     <w:p>
       <w:pPr>
@@ -3248,7 +3265,7 @@
           <w:ilvl w:val="0"/>
         </w:numPr>
       </w:pPr>
-      <w:hyperlink r:id="rId204">
+      <w:hyperlink r:id="rId205">
         <w:r>
           <w:rPr>
             <w:rStyle w:val="Hyperlink"/>
@@ -3265,7 +3282,7 @@
           <w:ilvl w:val="0"/>
         </w:numPr>
       </w:pPr>
-      <w:hyperlink r:id="rId205">
+      <w:hyperlink r:id="rId206">
         <w:r>
           <w:rPr>
             <w:rStyle w:val="Hyperlink"/>
@@ -3282,7 +3299,7 @@
           <w:ilvl w:val="0"/>
         </w:numPr>
       </w:pPr>
-      <w:hyperlink r:id="rId206">
+      <w:hyperlink r:id="rId207">
         <w:r>
           <w:rPr>
             <w:rStyle w:val="Hyperlink"/>
@@ -3299,7 +3316,7 @@
           <w:ilvl w:val="0"/>
         </w:numPr>
       </w:pPr>
-      <w:hyperlink r:id="rId207">
+      <w:hyperlink r:id="rId208">
         <w:r>
           <w:rPr>
             <w:rStyle w:val="Hyperlink"/>
@@ -3316,7 +3333,7 @@
           <w:ilvl w:val="0"/>
         </w:numPr>
       </w:pPr>
-      <w:hyperlink r:id="rId208">
+      <w:hyperlink r:id="rId209">
         <w:r>
           <w:rPr>
             <w:rStyle w:val="Hyperlink"/>
@@ -3333,7 +3350,7 @@
           <w:ilvl w:val="0"/>
         </w:numPr>
       </w:pPr>
-      <w:hyperlink r:id="rId209">
+      <w:hyperlink r:id="rId210">
         <w:r>
           <w:rPr>
             <w:rStyle w:val="Hyperlink"/>
@@ -3350,7 +3367,7 @@
           <w:ilvl w:val="0"/>
         </w:numPr>
       </w:pPr>
-      <w:hyperlink r:id="rId210">
+      <w:hyperlink r:id="rId211">
         <w:r>
           <w:rPr>
             <w:rStyle w:val="Hyperlink"/>
@@ -3367,7 +3384,7 @@
           <w:ilvl w:val="0"/>
         </w:numPr>
       </w:pPr>
-      <w:hyperlink r:id="rId211">
+      <w:hyperlink r:id="rId212">
         <w:r>
           <w:rPr>
             <w:rStyle w:val="Hyperlink"/>
@@ -3384,7 +3401,7 @@
           <w:ilvl w:val="0"/>
         </w:numPr>
       </w:pPr>
-      <w:hyperlink r:id="rId212">
+      <w:hyperlink r:id="rId213">
         <w:r>
           <w:rPr>
             <w:rStyle w:val="Hyperlink"/>
@@ -3407,7 +3424,7 @@
       <w:r>
         <w:t xml:space="preserve"> </w:t>
       </w:r>
-      <w:hyperlink r:id="rId213">
+      <w:hyperlink r:id="rId214">
         <w:r>
           <w:rPr>
             <w:rStyle w:val="Hyperlink"/>
@@ -3424,7 +3441,7 @@
       <w:r>
         <w:t xml:space="preserve"> </w:t>
       </w:r>
-      <w:hyperlink r:id="rId214">
+      <w:hyperlink r:id="rId215">
         <w:r>
           <w:rPr>
             <w:rStyle w:val="Hyperlink"/>
@@ -3447,7 +3464,7 @@
       <w:r>
         <w:t xml:space="preserve"> </w:t>
       </w:r>
-      <w:hyperlink r:id="rId215">
+      <w:hyperlink r:id="rId216">
         <w:r>
           <w:rPr>
             <w:rStyle w:val="Hyperlink"/>
@@ -3464,7 +3481,7 @@
       <w:r>
         <w:t xml:space="preserve"> </w:t>
       </w:r>
-      <w:hyperlink r:id="rId216">
+      <w:hyperlink r:id="rId217">
         <w:r>
           <w:rPr>
             <w:rStyle w:val="Hyperlink"/>
@@ -3487,7 +3504,7 @@
       <w:r>
         <w:t xml:space="preserve"> </w:t>
       </w:r>
-      <w:hyperlink r:id="rId217">
+      <w:hyperlink r:id="rId218">
         <w:r>
           <w:rPr>
             <w:rStyle w:val="Hyperlink"/>
@@ -3504,7 +3521,7 @@
       <w:r>
         <w:t xml:space="preserve"> </w:t>
       </w:r>
-      <w:hyperlink r:id="rId218">
+      <w:hyperlink r:id="rId219">
         <w:r>
           <w:rPr>
             <w:rStyle w:val="Hyperlink"/>
@@ -3527,7 +3544,7 @@
       <w:r>
         <w:t xml:space="preserve"> </w:t>
       </w:r>
-      <w:hyperlink r:id="rId219">
+      <w:hyperlink r:id="rId220">
         <w:r>
           <w:rPr>
             <w:rStyle w:val="Hyperlink"/>
@@ -3544,7 +3561,7 @@
       <w:r>
         <w:t xml:space="preserve"> </w:t>
       </w:r>
-      <w:hyperlink r:id="rId220">
+      <w:hyperlink r:id="rId221">
         <w:r>
           <w:rPr>
             <w:rStyle w:val="Hyperlink"/>
@@ -3567,7 +3584,7 @@
       <w:r>
         <w:t xml:space="preserve"> </w:t>
       </w:r>
-      <w:hyperlink r:id="rId221">
+      <w:hyperlink r:id="rId222">
         <w:r>
           <w:rPr>
             <w:rStyle w:val="Hyperlink"/>
@@ -3584,7 +3601,7 @@
       <w:r>
         <w:t xml:space="preserve"> </w:t>
       </w:r>
-      <w:hyperlink r:id="rId222">
+      <w:hyperlink r:id="rId223">
         <w:r>
           <w:rPr>
             <w:rStyle w:val="Hyperlink"/>
@@ -3607,7 +3624,7 @@
       <w:r>
         <w:t xml:space="preserve"> </w:t>
       </w:r>
-      <w:hyperlink r:id="rId223">
+      <w:hyperlink r:id="rId224">
         <w:r>
           <w:rPr>
             <w:rStyle w:val="Hyperlink"/>
@@ -3624,7 +3641,7 @@
       <w:r>
         <w:t xml:space="preserve"> </w:t>
       </w:r>
-      <w:hyperlink r:id="rId224">
+      <w:hyperlink r:id="rId225">
         <w:r>
           <w:rPr>
             <w:rStyle w:val="Hyperlink"/>
@@ -3641,7 +3658,7 @@
           <w:ilvl w:val="0"/>
         </w:numPr>
       </w:pPr>
-      <w:hyperlink r:id="rId225">
+      <w:hyperlink r:id="rId226">
         <w:r>
           <w:rPr>
             <w:rStyle w:val="Hyperlink"/>
@@ -3658,7 +3675,7 @@
           <w:ilvl w:val="0"/>
         </w:numPr>
       </w:pPr>
-      <w:hyperlink r:id="rId226">
+      <w:hyperlink r:id="rId227">
         <w:r>
           <w:rPr>
             <w:rStyle w:val="Hyperlink"/>
@@ -3675,7 +3692,7 @@
           <w:ilvl w:val="0"/>
         </w:numPr>
       </w:pPr>
-      <w:hyperlink r:id="rId227">
+      <w:hyperlink r:id="rId228">
         <w:r>
           <w:rPr>
             <w:rStyle w:val="Hyperlink"/>
@@ -3692,7 +3709,7 @@
           <w:ilvl w:val="0"/>
         </w:numPr>
       </w:pPr>
-      <w:hyperlink r:id="rId228">
+      <w:hyperlink r:id="rId229">
         <w:r>
           <w:rPr>
             <w:rStyle w:val="Hyperlink"/>
@@ -3709,7 +3726,7 @@
           <w:ilvl w:val="0"/>
         </w:numPr>
       </w:pPr>
-      <w:hyperlink r:id="rId229">
+      <w:hyperlink r:id="rId230">
         <w:r>
           <w:rPr>
             <w:rStyle w:val="Hyperlink"/>
@@ -3726,7 +3743,7 @@
           <w:ilvl w:val="0"/>
         </w:numPr>
       </w:pPr>
-      <w:hyperlink r:id="rId230">
+      <w:hyperlink r:id="rId231">
         <w:r>
           <w:rPr>
             <w:rStyle w:val="Hyperlink"/>
@@ -3743,7 +3760,7 @@
           <w:ilvl w:val="0"/>
         </w:numPr>
       </w:pPr>
-      <w:hyperlink r:id="rId231">
+      <w:hyperlink r:id="rId232">
         <w:r>
           <w:rPr>
             <w:rStyle w:val="Hyperlink"/>
@@ -3760,7 +3777,7 @@
           <w:ilvl w:val="0"/>
         </w:numPr>
       </w:pPr>
-      <w:hyperlink r:id="rId232">
+      <w:hyperlink r:id="rId233">
         <w:r>
           <w:rPr>
             <w:rStyle w:val="Hyperlink"/>
@@ -3777,7 +3794,7 @@
           <w:ilvl w:val="0"/>
         </w:numPr>
       </w:pPr>
-      <w:hyperlink r:id="rId233">
+      <w:hyperlink r:id="rId234">
         <w:r>
           <w:rPr>
             <w:rStyle w:val="Hyperlink"/>
@@ -3794,7 +3811,7 @@
           <w:ilvl w:val="0"/>
         </w:numPr>
       </w:pPr>
-      <w:hyperlink r:id="rId234">
+      <w:hyperlink r:id="rId235">
         <w:r>
           <w:rPr>
             <w:rStyle w:val="Hyperlink"/>
@@ -3811,7 +3828,7 @@
           <w:ilvl w:val="0"/>
         </w:numPr>
       </w:pPr>
-      <w:hyperlink r:id="rId235">
+      <w:hyperlink r:id="rId236">
         <w:r>
           <w:rPr>
             <w:rStyle w:val="Hyperlink"/>
@@ -3828,7 +3845,7 @@
           <w:ilvl w:val="0"/>
         </w:numPr>
       </w:pPr>
-      <w:hyperlink r:id="rId236">
+      <w:hyperlink r:id="rId237">
         <w:r>
           <w:rPr>
             <w:rStyle w:val="Hyperlink"/>
@@ -3845,7 +3862,7 @@
           <w:ilvl w:val="0"/>
         </w:numPr>
       </w:pPr>
-      <w:hyperlink r:id="rId237">
+      <w:hyperlink r:id="rId238">
         <w:r>
           <w:rPr>
             <w:rStyle w:val="Hyperlink"/>
@@ -3868,7 +3885,7 @@
       <w:r>
         <w:t xml:space="preserve"> </w:t>
       </w:r>
-      <w:hyperlink r:id="rId238">
+      <w:hyperlink r:id="rId239">
         <w:r>
           <w:rPr>
             <w:rStyle w:val="Hyperlink"/>
@@ -3885,7 +3902,7 @@
       <w:r>
         <w:t xml:space="preserve"> </w:t>
       </w:r>
-      <w:hyperlink r:id="rId239">
+      <w:hyperlink r:id="rId240">
         <w:r>
           <w:rPr>
             <w:rStyle w:val="Hyperlink"/>
@@ -3902,7 +3919,7 @@
           <w:ilvl w:val="0"/>
         </w:numPr>
       </w:pPr>
-      <w:hyperlink r:id="rId240">
+      <w:hyperlink r:id="rId241">
         <w:r>
           <w:rPr>
             <w:rStyle w:val="Hyperlink"/>
@@ -3919,7 +3936,7 @@
           <w:ilvl w:val="0"/>
         </w:numPr>
       </w:pPr>
-      <w:hyperlink r:id="rId241">
+      <w:hyperlink r:id="rId242">
         <w:r>
           <w:rPr>
             <w:rStyle w:val="Hyperlink"/>

</xml_diff>

<commit_message>
Feature Engineering for Machine Learning
</commit_message>
<xml_diff>
--- a/Open_Data_Enlaces.docx
+++ b/Open_Data_Enlaces.docx
@@ -52,7 +52,7 @@
         <w:pStyle w:val="Date"/>
       </w:pPr>
       <w:r>
-        <w:t xml:space="preserve">2020-01-03</w:t>
+        <w:t xml:space="preserve">2020-01-09</w:t>
       </w:r>
     </w:p>
     <w:p>
@@ -3249,13 +3249,30 @@
     </w:p>
     <w:p>
       <w:pPr>
+        <w:pStyle w:val="Compact"/>
+        <w:numPr>
+          <w:numId w:val="1002"/>
+          <w:ilvl w:val="0"/>
+        </w:numPr>
+      </w:pPr>
+      <w:hyperlink r:id="rId204">
+        <w:r>
+          <w:rPr>
+            <w:rStyle w:val="Hyperlink"/>
+          </w:rPr>
+          <w:t xml:space="preserve">Feature Engineering for Machine Learning</w:t>
+        </w:r>
+      </w:hyperlink>
+    </w:p>
+    <w:p>
+      <w:pPr>
         <w:pStyle w:val="Heading2"/>
       </w:pPr>
-      <w:bookmarkStart w:id="204" w:name="libros"/>
+      <w:bookmarkStart w:id="205" w:name="libros"/>
       <w:r>
         <w:t xml:space="preserve">Libros</w:t>
       </w:r>
-      <w:bookmarkEnd w:id="204"/>
+      <w:bookmarkEnd w:id="205"/>
     </w:p>
     <w:p>
       <w:pPr>
@@ -3265,7 +3282,7 @@
           <w:ilvl w:val="0"/>
         </w:numPr>
       </w:pPr>
-      <w:hyperlink r:id="rId205">
+      <w:hyperlink r:id="rId206">
         <w:r>
           <w:rPr>
             <w:rStyle w:val="Hyperlink"/>
@@ -3282,7 +3299,7 @@
           <w:ilvl w:val="0"/>
         </w:numPr>
       </w:pPr>
-      <w:hyperlink r:id="rId206">
+      <w:hyperlink r:id="rId207">
         <w:r>
           <w:rPr>
             <w:rStyle w:val="Hyperlink"/>
@@ -3299,7 +3316,7 @@
           <w:ilvl w:val="0"/>
         </w:numPr>
       </w:pPr>
-      <w:hyperlink r:id="rId207">
+      <w:hyperlink r:id="rId208">
         <w:r>
           <w:rPr>
             <w:rStyle w:val="Hyperlink"/>
@@ -3316,7 +3333,7 @@
           <w:ilvl w:val="0"/>
         </w:numPr>
       </w:pPr>
-      <w:hyperlink r:id="rId208">
+      <w:hyperlink r:id="rId209">
         <w:r>
           <w:rPr>
             <w:rStyle w:val="Hyperlink"/>
@@ -3333,7 +3350,7 @@
           <w:ilvl w:val="0"/>
         </w:numPr>
       </w:pPr>
-      <w:hyperlink r:id="rId209">
+      <w:hyperlink r:id="rId210">
         <w:r>
           <w:rPr>
             <w:rStyle w:val="Hyperlink"/>
@@ -3350,7 +3367,7 @@
           <w:ilvl w:val="0"/>
         </w:numPr>
       </w:pPr>
-      <w:hyperlink r:id="rId210">
+      <w:hyperlink r:id="rId211">
         <w:r>
           <w:rPr>
             <w:rStyle w:val="Hyperlink"/>
@@ -3367,7 +3384,7 @@
           <w:ilvl w:val="0"/>
         </w:numPr>
       </w:pPr>
-      <w:hyperlink r:id="rId211">
+      <w:hyperlink r:id="rId212">
         <w:r>
           <w:rPr>
             <w:rStyle w:val="Hyperlink"/>
@@ -3384,7 +3401,7 @@
           <w:ilvl w:val="0"/>
         </w:numPr>
       </w:pPr>
-      <w:hyperlink r:id="rId212">
+      <w:hyperlink r:id="rId213">
         <w:r>
           <w:rPr>
             <w:rStyle w:val="Hyperlink"/>
@@ -3401,7 +3418,7 @@
           <w:ilvl w:val="0"/>
         </w:numPr>
       </w:pPr>
-      <w:hyperlink r:id="rId213">
+      <w:hyperlink r:id="rId214">
         <w:r>
           <w:rPr>
             <w:rStyle w:val="Hyperlink"/>
@@ -3424,7 +3441,7 @@
       <w:r>
         <w:t xml:space="preserve"> </w:t>
       </w:r>
-      <w:hyperlink r:id="rId214">
+      <w:hyperlink r:id="rId215">
         <w:r>
           <w:rPr>
             <w:rStyle w:val="Hyperlink"/>
@@ -3441,7 +3458,7 @@
       <w:r>
         <w:t xml:space="preserve"> </w:t>
       </w:r>
-      <w:hyperlink r:id="rId215">
+      <w:hyperlink r:id="rId216">
         <w:r>
           <w:rPr>
             <w:rStyle w:val="Hyperlink"/>
@@ -3464,7 +3481,7 @@
       <w:r>
         <w:t xml:space="preserve"> </w:t>
       </w:r>
-      <w:hyperlink r:id="rId216">
+      <w:hyperlink r:id="rId217">
         <w:r>
           <w:rPr>
             <w:rStyle w:val="Hyperlink"/>
@@ -3481,7 +3498,7 @@
       <w:r>
         <w:t xml:space="preserve"> </w:t>
       </w:r>
-      <w:hyperlink r:id="rId217">
+      <w:hyperlink r:id="rId218">
         <w:r>
           <w:rPr>
             <w:rStyle w:val="Hyperlink"/>
@@ -3504,7 +3521,7 @@
       <w:r>
         <w:t xml:space="preserve"> </w:t>
       </w:r>
-      <w:hyperlink r:id="rId218">
+      <w:hyperlink r:id="rId219">
         <w:r>
           <w:rPr>
             <w:rStyle w:val="Hyperlink"/>
@@ -3521,7 +3538,7 @@
       <w:r>
         <w:t xml:space="preserve"> </w:t>
       </w:r>
-      <w:hyperlink r:id="rId219">
+      <w:hyperlink r:id="rId220">
         <w:r>
           <w:rPr>
             <w:rStyle w:val="Hyperlink"/>
@@ -3544,7 +3561,7 @@
       <w:r>
         <w:t xml:space="preserve"> </w:t>
       </w:r>
-      <w:hyperlink r:id="rId220">
+      <w:hyperlink r:id="rId221">
         <w:r>
           <w:rPr>
             <w:rStyle w:val="Hyperlink"/>
@@ -3561,7 +3578,7 @@
       <w:r>
         <w:t xml:space="preserve"> </w:t>
       </w:r>
-      <w:hyperlink r:id="rId221">
+      <w:hyperlink r:id="rId222">
         <w:r>
           <w:rPr>
             <w:rStyle w:val="Hyperlink"/>
@@ -3584,7 +3601,7 @@
       <w:r>
         <w:t xml:space="preserve"> </w:t>
       </w:r>
-      <w:hyperlink r:id="rId222">
+      <w:hyperlink r:id="rId223">
         <w:r>
           <w:rPr>
             <w:rStyle w:val="Hyperlink"/>
@@ -3601,7 +3618,7 @@
       <w:r>
         <w:t xml:space="preserve"> </w:t>
       </w:r>
-      <w:hyperlink r:id="rId223">
+      <w:hyperlink r:id="rId224">
         <w:r>
           <w:rPr>
             <w:rStyle w:val="Hyperlink"/>
@@ -3624,7 +3641,7 @@
       <w:r>
         <w:t xml:space="preserve"> </w:t>
       </w:r>
-      <w:hyperlink r:id="rId224">
+      <w:hyperlink r:id="rId225">
         <w:r>
           <w:rPr>
             <w:rStyle w:val="Hyperlink"/>
@@ -3641,7 +3658,7 @@
       <w:r>
         <w:t xml:space="preserve"> </w:t>
       </w:r>
-      <w:hyperlink r:id="rId225">
+      <w:hyperlink r:id="rId226">
         <w:r>
           <w:rPr>
             <w:rStyle w:val="Hyperlink"/>
@@ -3658,7 +3675,7 @@
           <w:ilvl w:val="0"/>
         </w:numPr>
       </w:pPr>
-      <w:hyperlink r:id="rId226">
+      <w:hyperlink r:id="rId227">
         <w:r>
           <w:rPr>
             <w:rStyle w:val="Hyperlink"/>
@@ -3675,7 +3692,7 @@
           <w:ilvl w:val="0"/>
         </w:numPr>
       </w:pPr>
-      <w:hyperlink r:id="rId227">
+      <w:hyperlink r:id="rId228">
         <w:r>
           <w:rPr>
             <w:rStyle w:val="Hyperlink"/>
@@ -3692,7 +3709,7 @@
           <w:ilvl w:val="0"/>
         </w:numPr>
       </w:pPr>
-      <w:hyperlink r:id="rId228">
+      <w:hyperlink r:id="rId229">
         <w:r>
           <w:rPr>
             <w:rStyle w:val="Hyperlink"/>
@@ -3709,7 +3726,7 @@
           <w:ilvl w:val="0"/>
         </w:numPr>
       </w:pPr>
-      <w:hyperlink r:id="rId229">
+      <w:hyperlink r:id="rId230">
         <w:r>
           <w:rPr>
             <w:rStyle w:val="Hyperlink"/>
@@ -3726,7 +3743,7 @@
           <w:ilvl w:val="0"/>
         </w:numPr>
       </w:pPr>
-      <w:hyperlink r:id="rId230">
+      <w:hyperlink r:id="rId231">
         <w:r>
           <w:rPr>
             <w:rStyle w:val="Hyperlink"/>
@@ -3743,7 +3760,7 @@
           <w:ilvl w:val="0"/>
         </w:numPr>
       </w:pPr>
-      <w:hyperlink r:id="rId231">
+      <w:hyperlink r:id="rId232">
         <w:r>
           <w:rPr>
             <w:rStyle w:val="Hyperlink"/>
@@ -3760,7 +3777,7 @@
           <w:ilvl w:val="0"/>
         </w:numPr>
       </w:pPr>
-      <w:hyperlink r:id="rId232">
+      <w:hyperlink r:id="rId233">
         <w:r>
           <w:rPr>
             <w:rStyle w:val="Hyperlink"/>
@@ -3777,7 +3794,7 @@
           <w:ilvl w:val="0"/>
         </w:numPr>
       </w:pPr>
-      <w:hyperlink r:id="rId233">
+      <w:hyperlink r:id="rId234">
         <w:r>
           <w:rPr>
             <w:rStyle w:val="Hyperlink"/>
@@ -3794,7 +3811,7 @@
           <w:ilvl w:val="0"/>
         </w:numPr>
       </w:pPr>
-      <w:hyperlink r:id="rId234">
+      <w:hyperlink r:id="rId235">
         <w:r>
           <w:rPr>
             <w:rStyle w:val="Hyperlink"/>
@@ -3811,7 +3828,7 @@
           <w:ilvl w:val="0"/>
         </w:numPr>
       </w:pPr>
-      <w:hyperlink r:id="rId235">
+      <w:hyperlink r:id="rId236">
         <w:r>
           <w:rPr>
             <w:rStyle w:val="Hyperlink"/>
@@ -3828,7 +3845,7 @@
           <w:ilvl w:val="0"/>
         </w:numPr>
       </w:pPr>
-      <w:hyperlink r:id="rId236">
+      <w:hyperlink r:id="rId237">
         <w:r>
           <w:rPr>
             <w:rStyle w:val="Hyperlink"/>
@@ -3845,7 +3862,7 @@
           <w:ilvl w:val="0"/>
         </w:numPr>
       </w:pPr>
-      <w:hyperlink r:id="rId237">
+      <w:hyperlink r:id="rId238">
         <w:r>
           <w:rPr>
             <w:rStyle w:val="Hyperlink"/>
@@ -3862,7 +3879,7 @@
           <w:ilvl w:val="0"/>
         </w:numPr>
       </w:pPr>
-      <w:hyperlink r:id="rId238">
+      <w:hyperlink r:id="rId239">
         <w:r>
           <w:rPr>
             <w:rStyle w:val="Hyperlink"/>
@@ -3885,7 +3902,7 @@
       <w:r>
         <w:t xml:space="preserve"> </w:t>
       </w:r>
-      <w:hyperlink r:id="rId239">
+      <w:hyperlink r:id="rId240">
         <w:r>
           <w:rPr>
             <w:rStyle w:val="Hyperlink"/>
@@ -3902,7 +3919,7 @@
       <w:r>
         <w:t xml:space="preserve"> </w:t>
       </w:r>
-      <w:hyperlink r:id="rId240">
+      <w:hyperlink r:id="rId241">
         <w:r>
           <w:rPr>
             <w:rStyle w:val="Hyperlink"/>
@@ -3919,7 +3936,7 @@
           <w:ilvl w:val="0"/>
         </w:numPr>
       </w:pPr>
-      <w:hyperlink r:id="rId241">
+      <w:hyperlink r:id="rId242">
         <w:r>
           <w:rPr>
             <w:rStyle w:val="Hyperlink"/>
@@ -3936,7 +3953,7 @@
           <w:ilvl w:val="0"/>
         </w:numPr>
       </w:pPr>
-      <w:hyperlink r:id="rId242">
+      <w:hyperlink r:id="rId243">
         <w:r>
           <w:rPr>
             <w:rStyle w:val="Hyperlink"/>

</xml_diff>

<commit_message>
Mastering Spark with R
</commit_message>
<xml_diff>
--- a/Open_Data_Enlaces.docx
+++ b/Open_Data_Enlaces.docx
@@ -52,7 +52,7 @@
         <w:pStyle w:val="Date"/>
       </w:pPr>
       <w:r>
-        <w:t xml:space="preserve">2020-01-09</w:t>
+        <w:t xml:space="preserve">2020-02-08</w:t>
       </w:r>
     </w:p>
     <w:p>
@@ -3959,6 +3959,23 @@
             <w:rStyle w:val="Hyperlink"/>
           </w:rPr>
           <w:t xml:space="preserve">Hands-On Programming with R</w:t>
+        </w:r>
+      </w:hyperlink>
+    </w:p>
+    <w:p>
+      <w:pPr>
+        <w:pStyle w:val="Compact"/>
+        <w:numPr>
+          <w:numId w:val="1003"/>
+          <w:ilvl w:val="0"/>
+        </w:numPr>
+      </w:pPr>
+      <w:hyperlink r:id="rId244">
+        <w:r>
+          <w:rPr>
+            <w:rStyle w:val="Hyperlink"/>
+          </w:rPr>
+          <w:t xml:space="preserve">Mastering Spark with R</w:t>
         </w:r>
       </w:hyperlink>
     </w:p>

</xml_diff>

<commit_message>
Creating APIs in R with Plumber
</commit_message>
<xml_diff>
--- a/Open_Data_Enlaces.docx
+++ b/Open_Data_Enlaces.docx
@@ -52,7 +52,7 @@
         <w:pStyle w:val="Date"/>
       </w:pPr>
       <w:r>
-        <w:t xml:space="preserve">2020-02-18</w:t>
+        <w:t xml:space="preserve">2020-02-21</w:t>
       </w:r>
     </w:p>
     <w:p>
@@ -4328,6 +4328,23 @@
             <w:rStyle w:val="Hyperlink"/>
           </w:rPr>
           <w:t xml:space="preserve">The 20 Best Data Science Books Available online in 2020</w:t>
+        </w:r>
+      </w:hyperlink>
+    </w:p>
+    <w:p>
+      <w:pPr>
+        <w:pStyle w:val="Compact"/>
+        <w:numPr>
+          <w:numId w:val="1003"/>
+          <w:ilvl w:val="0"/>
+        </w:numPr>
+      </w:pPr>
+      <w:hyperlink r:id="rId264">
+        <w:r>
+          <w:rPr>
+            <w:rStyle w:val="Hyperlink"/>
+          </w:rPr>
+          <w:t xml:space="preserve">Creating APIs in R with Plumber</w:t>
         </w:r>
       </w:hyperlink>
     </w:p>

</xml_diff>

<commit_message>
Geospatial Health Data: Modeling and Visualization with R-INLA and Shiny
</commit_message>
<xml_diff>
--- a/Open_Data_Enlaces.docx
+++ b/Open_Data_Enlaces.docx
@@ -52,7 +52,7 @@
         <w:pStyle w:val="Date"/>
       </w:pPr>
       <w:r>
-        <w:t xml:space="preserve">2020-02-27</w:t>
+        <w:t xml:space="preserve">2020-03-25</w:t>
       </w:r>
     </w:p>
     <w:p>
@@ -4396,6 +4396,23 @@
             <w:rStyle w:val="Hyperlink"/>
           </w:rPr>
           <w:t xml:space="preserve">Creating APIs in R with Plumber</w:t>
+        </w:r>
+      </w:hyperlink>
+    </w:p>
+    <w:p>
+      <w:pPr>
+        <w:pStyle w:val="Compact"/>
+        <w:numPr>
+          <w:numId w:val="1003"/>
+          <w:ilvl w:val="0"/>
+        </w:numPr>
+      </w:pPr>
+      <w:hyperlink r:id="rId268">
+        <w:r>
+          <w:rPr>
+            <w:rStyle w:val="Hyperlink"/>
+          </w:rPr>
+          <w:t xml:space="preserve">Geospatial Health Data: Modeling and Visualization with R-INLA and Shiny</w:t>
         </w:r>
       </w:hyperlink>
     </w:p>

</xml_diff>

<commit_message>
Text mining en español
</commit_message>
<xml_diff>
--- a/Open_Data_Enlaces.docx
+++ b/Open_Data_Enlaces.docx
@@ -52,7 +52,7 @@
         <w:pStyle w:val="Date"/>
       </w:pPr>
       <w:r>
-        <w:t xml:space="preserve">2020-03-25</w:t>
+        <w:t xml:space="preserve">2020-05-22</w:t>
       </w:r>
     </w:p>
     <w:p>
@@ -4413,6 +4413,23 @@
             <w:rStyle w:val="Hyperlink"/>
           </w:rPr>
           <w:t xml:space="preserve">Geospatial Health Data: Modeling and Visualization with R-INLA and Shiny</w:t>
+        </w:r>
+      </w:hyperlink>
+    </w:p>
+    <w:p>
+      <w:pPr>
+        <w:pStyle w:val="Compact"/>
+        <w:numPr>
+          <w:numId w:val="1003"/>
+          <w:ilvl w:val="0"/>
+        </w:numPr>
+      </w:pPr>
+      <w:hyperlink r:id="rId269">
+        <w:r>
+          <w:rPr>
+            <w:rStyle w:val="Hyperlink"/>
+          </w:rPr>
+          <w:t xml:space="preserve">Estilometría, análisis de textos en R para filólogos</w:t>
         </w:r>
       </w:hyperlink>
     </w:p>

</xml_diff>

<commit_message>
Engineering Production-Grade Shiny Apps
</commit_message>
<xml_diff>
--- a/Open_Data_Enlaces.docx
+++ b/Open_Data_Enlaces.docx
@@ -52,7 +52,7 @@
         <w:pStyle w:val="Date"/>
       </w:pPr>
       <w:r>
-        <w:t xml:space="preserve">2020-05-22</w:t>
+        <w:t xml:space="preserve">2020-05-28</w:t>
       </w:r>
     </w:p>
     <w:p>
@@ -4430,6 +4430,23 @@
             <w:rStyle w:val="Hyperlink"/>
           </w:rPr>
           <w:t xml:space="preserve">Estilometría, análisis de textos en R para filólogos</w:t>
+        </w:r>
+      </w:hyperlink>
+    </w:p>
+    <w:p>
+      <w:pPr>
+        <w:pStyle w:val="Compact"/>
+        <w:numPr>
+          <w:numId w:val="1003"/>
+          <w:ilvl w:val="0"/>
+        </w:numPr>
+      </w:pPr>
+      <w:hyperlink r:id="rId270">
+        <w:r>
+          <w:rPr>
+            <w:rStyle w:val="Hyperlink"/>
+          </w:rPr>
+          <w:t xml:space="preserve">Engineering Production-Grade Shiny Apps</w:t>
         </w:r>
       </w:hyperlink>
     </w:p>
@@ -4464,109 +4481,6 @@
 <file path=word/numbering.xml><?xml version="1.0" encoding="utf-8"?>
 <w:numbering xmlns:w="http://schemas.openxmlformats.org/wordprocessingml/2006/main">
   <w:abstractNum w:abstractNumId="990">
-    <w:nsid w:val="170cd2de"/>
-    <w:multiLevelType w:val="multilevel"/>
-    <w:lvl w:ilvl="0">
-      <w:numFmt w:val="bullet"/>
-      <w:lvlText w:val=" "/>
-      <w:lvlJc w:val="left"/>
-      <w:pPr>
-        <w:tabs>
-          <w:tab w:val="num" w:pos="0"/>
-        </w:tabs>
-        <w:ind w:left="480" w:hanging="480"/>
-      </w:pPr>
-    </w:lvl>
-    <w:lvl w:ilvl="1">
-      <w:numFmt w:val="bullet"/>
-      <w:lvlText w:val=" "/>
-      <w:lvlJc w:val="left"/>
-      <w:pPr>
-        <w:tabs>
-          <w:tab w:val="num" w:pos="720"/>
-        </w:tabs>
-        <w:ind w:left="1200" w:hanging="480"/>
-      </w:pPr>
-    </w:lvl>
-    <w:lvl w:ilvl="2">
-      <w:numFmt w:val="bullet"/>
-      <w:lvlText w:val=" "/>
-      <w:lvlJc w:val="left"/>
-      <w:pPr>
-        <w:tabs>
-          <w:tab w:val="num" w:pos="1440"/>
-        </w:tabs>
-        <w:ind w:left="1920" w:hanging="480"/>
-      </w:pPr>
-    </w:lvl>
-    <w:lvl w:ilvl="3">
-      <w:numFmt w:val="bullet"/>
-      <w:lvlText w:val=" "/>
-      <w:lvlJc w:val="left"/>
-      <w:pPr>
-        <w:tabs>
-          <w:tab w:val="num" w:pos="2160"/>
-        </w:tabs>
-        <w:ind w:left="2640" w:hanging="480"/>
-      </w:pPr>
-    </w:lvl>
-    <w:lvl w:ilvl="4">
-      <w:numFmt w:val="bullet"/>
-      <w:lvlText w:val=" "/>
-      <w:lvlJc w:val="left"/>
-      <w:pPr>
-        <w:tabs>
-          <w:tab w:val="num" w:pos="2880"/>
-        </w:tabs>
-        <w:ind w:left="3360" w:hanging="480"/>
-      </w:pPr>
-    </w:lvl>
-    <w:lvl w:ilvl="5">
-      <w:numFmt w:val="bullet"/>
-      <w:lvlText w:val=" "/>
-      <w:lvlJc w:val="left"/>
-      <w:pPr>
-        <w:tabs>
-          <w:tab w:val="num" w:pos="3600"/>
-        </w:tabs>
-        <w:ind w:left="4080" w:hanging="480"/>
-      </w:pPr>
-    </w:lvl>
-    <w:lvl w:ilvl="6">
-      <w:numFmt w:val="bullet"/>
-      <w:lvlText w:val=" "/>
-      <w:lvlJc w:val="left"/>
-      <w:pPr>
-        <w:tabs>
-          <w:tab w:val="num" w:pos="4320"/>
-        </w:tabs>
-        <w:ind w:left="4800" w:hanging="480"/>
-      </w:pPr>
-    </w:lvl>
-    <w:lvl w:ilvl="7">
-      <w:numFmt w:val="bullet"/>
-      <w:lvlText w:val=" "/>
-      <w:lvlJc w:val="left"/>
-      <w:pPr>
-        <w:tabs>
-          <w:tab w:val="num" w:pos="5040"/>
-        </w:tabs>
-        <w:ind w:left="5520" w:hanging="480"/>
-      </w:pPr>
-    </w:lvl>
-    <w:lvl w:ilvl="8">
-      <w:numFmt w:val="bullet"/>
-      <w:lvlText w:val=" "/>
-      <w:lvlJc w:val="left"/>
-      <w:pPr>
-        <w:tabs>
-          <w:tab w:val="num" w:pos="5760"/>
-        </w:tabs>
-        <w:ind w:left="6240" w:hanging="480"/>
-      </w:pPr>
-    </w:lvl>
-  </w:abstractNum>
-  <w:abstractNum w:abstractNumId="990">
     <w:nsid w:val="2c1ae401"/>
     <w:multiLevelType w:val="multilevel"/>
     <w:lvl w:ilvl="0">
@@ -4772,9 +4686,6 @@
       </w:pPr>
     </w:lvl>
   </w:abstractNum>
-  <w:num w:numId="1000">
-    <w:abstractNumId w:val="990"/>
-  </w:num>
   <w:num w:numId="1000">
     <w:abstractNumId w:val="990"/>
   </w:num>

</xml_diff>

<commit_message>
The Big Bad NLP Database
</commit_message>
<xml_diff>
--- a/Open_Data_Enlaces.docx
+++ b/Open_Data_Enlaces.docx
@@ -52,7 +52,7 @@
         <w:pStyle w:val="Date"/>
       </w:pPr>
       <w:r>
-        <w:t xml:space="preserve">2020-07-28</w:t>
+        <w:t xml:space="preserve">2020-08-03</w:t>
       </w:r>
     </w:p>
     <w:p>
@@ -2406,23 +2406,40 @@
     </w:p>
     <w:p>
       <w:pPr>
+        <w:pStyle w:val="Compact"/>
+        <w:numPr>
+          <w:numId w:val="1001"/>
+          <w:ilvl w:val="0"/>
+        </w:numPr>
+      </w:pPr>
+      <w:hyperlink r:id="rId155">
+        <w:r>
+          <w:rPr>
+            <w:rStyle w:val="Hyperlink"/>
+          </w:rPr>
+          <w:t xml:space="preserve">The Big Bad NLP Database</w:t>
+        </w:r>
+      </w:hyperlink>
+    </w:p>
+    <w:p>
+      <w:pPr>
         <w:pStyle w:val="Heading2"/>
       </w:pPr>
-      <w:bookmarkStart w:id="155" w:name="otras-referencias-interesantes"/>
+      <w:bookmarkStart w:id="156" w:name="otras-referencias-interesantes"/>
       <w:r>
         <w:t xml:space="preserve">Otras referencias interesantes</w:t>
       </w:r>
-      <w:bookmarkEnd w:id="155"/>
-    </w:p>
-    <w:p>
-      <w:pPr>
-        <w:pStyle w:val="Compact"/>
-        <w:numPr>
-          <w:numId w:val="1002"/>
-          <w:ilvl w:val="0"/>
-        </w:numPr>
-      </w:pPr>
-      <w:hyperlink r:id="rId156">
+      <w:bookmarkEnd w:id="156"/>
+    </w:p>
+    <w:p>
+      <w:pPr>
+        <w:pStyle w:val="Compact"/>
+        <w:numPr>
+          <w:numId w:val="1002"/>
+          <w:ilvl w:val="0"/>
+        </w:numPr>
+      </w:pPr>
+      <w:hyperlink r:id="rId157">
         <w:r>
           <w:rPr>
             <w:rStyle w:val="Hyperlink"/>
@@ -2439,7 +2456,7 @@
           <w:ilvl w:val="0"/>
         </w:numPr>
       </w:pPr>
-      <w:hyperlink r:id="rId157">
+      <w:hyperlink r:id="rId158">
         <w:r>
           <w:rPr>
             <w:rStyle w:val="Hyperlink"/>
@@ -2456,7 +2473,7 @@
           <w:ilvl w:val="0"/>
         </w:numPr>
       </w:pPr>
-      <w:hyperlink r:id="rId158">
+      <w:hyperlink r:id="rId159">
         <w:r>
           <w:rPr>
             <w:rStyle w:val="Hyperlink"/>
@@ -2473,7 +2490,7 @@
           <w:ilvl w:val="0"/>
         </w:numPr>
       </w:pPr>
-      <w:hyperlink r:id="rId159">
+      <w:hyperlink r:id="rId160">
         <w:r>
           <w:rPr>
             <w:rStyle w:val="Hyperlink"/>
@@ -2490,7 +2507,7 @@
           <w:ilvl w:val="0"/>
         </w:numPr>
       </w:pPr>
-      <w:hyperlink r:id="rId160">
+      <w:hyperlink r:id="rId161">
         <w:r>
           <w:rPr>
             <w:rStyle w:val="Hyperlink"/>
@@ -2507,7 +2524,7 @@
           <w:ilvl w:val="0"/>
         </w:numPr>
       </w:pPr>
-      <w:hyperlink r:id="rId161">
+      <w:hyperlink r:id="rId162">
         <w:r>
           <w:rPr>
             <w:rStyle w:val="Hyperlink"/>
@@ -2524,7 +2541,7 @@
           <w:ilvl w:val="0"/>
         </w:numPr>
       </w:pPr>
-      <w:hyperlink r:id="rId162">
+      <w:hyperlink r:id="rId163">
         <w:r>
           <w:rPr>
             <w:rStyle w:val="Hyperlink"/>
@@ -2541,7 +2558,7 @@
           <w:ilvl w:val="0"/>
         </w:numPr>
       </w:pPr>
-      <w:hyperlink r:id="rId163">
+      <w:hyperlink r:id="rId164">
         <w:r>
           <w:rPr>
             <w:rStyle w:val="Hyperlink"/>
@@ -2558,7 +2575,7 @@
           <w:ilvl w:val="0"/>
         </w:numPr>
       </w:pPr>
-      <w:hyperlink r:id="rId164">
+      <w:hyperlink r:id="rId165">
         <w:r>
           <w:rPr>
             <w:rStyle w:val="Hyperlink"/>
@@ -2575,7 +2592,7 @@
           <w:ilvl w:val="0"/>
         </w:numPr>
       </w:pPr>
-      <w:hyperlink r:id="rId165">
+      <w:hyperlink r:id="rId166">
         <w:r>
           <w:rPr>
             <w:rStyle w:val="Hyperlink"/>
@@ -2592,7 +2609,7 @@
           <w:ilvl w:val="0"/>
         </w:numPr>
       </w:pPr>
-      <w:hyperlink r:id="rId166">
+      <w:hyperlink r:id="rId167">
         <w:r>
           <w:rPr>
             <w:rStyle w:val="Hyperlink"/>
@@ -2609,7 +2626,7 @@
           <w:ilvl w:val="0"/>
         </w:numPr>
       </w:pPr>
-      <w:hyperlink r:id="rId167">
+      <w:hyperlink r:id="rId168">
         <w:r>
           <w:rPr>
             <w:rStyle w:val="Hyperlink"/>
@@ -2626,7 +2643,7 @@
           <w:ilvl w:val="0"/>
         </w:numPr>
       </w:pPr>
-      <w:hyperlink r:id="rId168">
+      <w:hyperlink r:id="rId169">
         <w:r>
           <w:rPr>
             <w:rStyle w:val="Hyperlink"/>
@@ -2643,7 +2660,7 @@
           <w:ilvl w:val="0"/>
         </w:numPr>
       </w:pPr>
-      <w:hyperlink r:id="rId169">
+      <w:hyperlink r:id="rId170">
         <w:r>
           <w:rPr>
             <w:rStyle w:val="Hyperlink"/>
@@ -2660,7 +2677,7 @@
           <w:ilvl w:val="0"/>
         </w:numPr>
       </w:pPr>
-      <w:hyperlink r:id="rId170">
+      <w:hyperlink r:id="rId171">
         <w:r>
           <w:rPr>
             <w:rStyle w:val="Hyperlink"/>
@@ -2677,7 +2694,7 @@
           <w:ilvl w:val="0"/>
         </w:numPr>
       </w:pPr>
-      <w:hyperlink r:id="rId171">
+      <w:hyperlink r:id="rId172">
         <w:r>
           <w:rPr>
             <w:rStyle w:val="Hyperlink"/>
@@ -2694,7 +2711,7 @@
           <w:ilvl w:val="0"/>
         </w:numPr>
       </w:pPr>
-      <w:hyperlink r:id="rId172">
+      <w:hyperlink r:id="rId173">
         <w:r>
           <w:rPr>
             <w:rStyle w:val="Hyperlink"/>
@@ -2711,7 +2728,7 @@
           <w:ilvl w:val="0"/>
         </w:numPr>
       </w:pPr>
-      <w:hyperlink r:id="rId173">
+      <w:hyperlink r:id="rId174">
         <w:r>
           <w:rPr>
             <w:rStyle w:val="Hyperlink"/>
@@ -2734,7 +2751,7 @@
       <w:r>
         <w:t xml:space="preserve"> </w:t>
       </w:r>
-      <w:hyperlink r:id="rId174">
+      <w:hyperlink r:id="rId175">
         <w:r>
           <w:rPr>
             <w:rStyle w:val="Hyperlink"/>
@@ -2751,7 +2768,7 @@
       <w:r>
         <w:t xml:space="preserve"> </w:t>
       </w:r>
-      <w:hyperlink r:id="rId175">
+      <w:hyperlink r:id="rId176">
         <w:r>
           <w:rPr>
             <w:rStyle w:val="Hyperlink"/>
@@ -2768,7 +2785,7 @@
           <w:ilvl w:val="0"/>
         </w:numPr>
       </w:pPr>
-      <w:hyperlink r:id="rId176">
+      <w:hyperlink r:id="rId177">
         <w:r>
           <w:rPr>
             <w:rStyle w:val="Hyperlink"/>
@@ -2785,7 +2802,7 @@
           <w:ilvl w:val="0"/>
         </w:numPr>
       </w:pPr>
-      <w:hyperlink r:id="rId177">
+      <w:hyperlink r:id="rId178">
         <w:r>
           <w:rPr>
             <w:rStyle w:val="Hyperlink"/>
@@ -2802,7 +2819,7 @@
           <w:ilvl w:val="0"/>
         </w:numPr>
       </w:pPr>
-      <w:hyperlink r:id="rId178">
+      <w:hyperlink r:id="rId179">
         <w:r>
           <w:rPr>
             <w:rStyle w:val="Hyperlink"/>
@@ -2819,7 +2836,7 @@
           <w:ilvl w:val="0"/>
         </w:numPr>
       </w:pPr>
-      <w:hyperlink r:id="rId179">
+      <w:hyperlink r:id="rId180">
         <w:r>
           <w:rPr>
             <w:rStyle w:val="Hyperlink"/>
@@ -2836,7 +2853,7 @@
           <w:ilvl w:val="0"/>
         </w:numPr>
       </w:pPr>
-      <w:hyperlink r:id="rId180">
+      <w:hyperlink r:id="rId181">
         <w:r>
           <w:rPr>
             <w:rStyle w:val="Hyperlink"/>
@@ -2853,290 +2870,1145 @@
           <w:ilvl w:val="0"/>
         </w:numPr>
       </w:pPr>
+      <w:hyperlink r:id="rId182">
+        <w:r>
+          <w:rPr>
+            <w:rStyle w:val="Hyperlink"/>
+          </w:rPr>
+          <w:t xml:space="preserve">Chuleta de expresiones regulares</w:t>
+        </w:r>
+      </w:hyperlink>
+    </w:p>
+    <w:p>
+      <w:pPr>
+        <w:pStyle w:val="Compact"/>
+        <w:numPr>
+          <w:numId w:val="1002"/>
+          <w:ilvl w:val="0"/>
+        </w:numPr>
+      </w:pPr>
+      <w:hyperlink r:id="rId183">
+        <w:r>
+          <w:rPr>
+            <w:rStyle w:val="Hyperlink"/>
+          </w:rPr>
+          <w:t xml:space="preserve">Regular Expressions Every R programmer Should Know</w:t>
+        </w:r>
+      </w:hyperlink>
+    </w:p>
+    <w:p>
+      <w:pPr>
+        <w:pStyle w:val="Compact"/>
+        <w:numPr>
+          <w:numId w:val="1002"/>
+          <w:ilvl w:val="0"/>
+        </w:numPr>
+      </w:pPr>
+      <w:hyperlink r:id="rId184">
+        <w:r>
+          <w:rPr>
+            <w:rStyle w:val="Hyperlink"/>
+          </w:rPr>
+          <w:t xml:space="preserve">Regular Expression Language - Quick Reference</w:t>
+        </w:r>
+      </w:hyperlink>
+    </w:p>
+    <w:p>
+      <w:pPr>
+        <w:pStyle w:val="Compact"/>
+        <w:numPr>
+          <w:numId w:val="1002"/>
+          <w:ilvl w:val="0"/>
+        </w:numPr>
+      </w:pPr>
+      <w:hyperlink r:id="rId185">
+        <w:r>
+          <w:rPr>
+            <w:rStyle w:val="Hyperlink"/>
+          </w:rPr>
+          <w:t xml:space="preserve">Dealing with Regular Expressions</w:t>
+        </w:r>
+      </w:hyperlink>
+    </w:p>
+    <w:p>
+      <w:pPr>
+        <w:pStyle w:val="Compact"/>
+        <w:numPr>
+          <w:numId w:val="1002"/>
+          <w:ilvl w:val="0"/>
+        </w:numPr>
+      </w:pPr>
+      <w:hyperlink r:id="rId186">
+        <w:r>
+          <w:rPr>
+            <w:rStyle w:val="Hyperlink"/>
+          </w:rPr>
+          <w:t xml:space="preserve">Writing an R package from scratch</w:t>
+        </w:r>
+      </w:hyperlink>
+    </w:p>
+    <w:p>
+      <w:pPr>
+        <w:pStyle w:val="Compact"/>
+        <w:numPr>
+          <w:numId w:val="1002"/>
+          <w:ilvl w:val="0"/>
+        </w:numPr>
+      </w:pPr>
+      <w:hyperlink r:id="rId187">
+        <w:r>
+          <w:rPr>
+            <w:rStyle w:val="Hyperlink"/>
+          </w:rPr>
+          <w:t xml:space="preserve">16 Cursos</w:t>
+        </w:r>
+      </w:hyperlink>
+    </w:p>
+    <w:p>
+      <w:pPr>
+        <w:pStyle w:val="Compact"/>
+        <w:numPr>
+          <w:numId w:val="1002"/>
+          <w:ilvl w:val="0"/>
+        </w:numPr>
+      </w:pPr>
+      <w:hyperlink r:id="rId188">
+        <w:r>
+          <w:rPr>
+            <w:rStyle w:val="Hyperlink"/>
+          </w:rPr>
+          <w:t xml:space="preserve">Galerias de graficos</w:t>
+        </w:r>
+      </w:hyperlink>
+    </w:p>
+    <w:p>
+      <w:pPr>
+        <w:pStyle w:val="Compact"/>
+        <w:numPr>
+          <w:numId w:val="1002"/>
+          <w:ilvl w:val="0"/>
+        </w:numPr>
+      </w:pPr>
+      <w:hyperlink r:id="rId189">
+        <w:r>
+          <w:rPr>
+            <w:rStyle w:val="Hyperlink"/>
+          </w:rPr>
+          <w:t xml:space="preserve">Aprender ciencia de datos. Fuentes para Python y R</w:t>
+        </w:r>
+      </w:hyperlink>
+    </w:p>
+    <w:p>
+      <w:pPr>
+        <w:pStyle w:val="Compact"/>
+        <w:numPr>
+          <w:numId w:val="1002"/>
+          <w:ilvl w:val="0"/>
+        </w:numPr>
+      </w:pPr>
+      <w:hyperlink r:id="rId190">
+        <w:r>
+          <w:rPr>
+            <w:rStyle w:val="Hyperlink"/>
+          </w:rPr>
+          <w:t xml:space="preserve">Curso Caltech. Learning from data</w:t>
+        </w:r>
+      </w:hyperlink>
+    </w:p>
+    <w:p>
+      <w:pPr>
+        <w:pStyle w:val="Compact"/>
+        <w:numPr>
+          <w:numId w:val="1002"/>
+          <w:ilvl w:val="0"/>
+        </w:numPr>
+      </w:pPr>
+      <w:hyperlink r:id="rId191">
+        <w:r>
+          <w:rPr>
+            <w:rStyle w:val="Hyperlink"/>
+          </w:rPr>
+          <w:t xml:space="preserve">Usar git</w:t>
+        </w:r>
+      </w:hyperlink>
+    </w:p>
+    <w:p>
+      <w:pPr>
+        <w:pStyle w:val="Compact"/>
+        <w:numPr>
+          <w:numId w:val="1002"/>
+          <w:ilvl w:val="0"/>
+        </w:numPr>
+      </w:pPr>
+      <w:hyperlink r:id="rId192">
+        <w:r>
+          <w:rPr>
+            <w:rStyle w:val="Hyperlink"/>
+          </w:rPr>
+          <w:t xml:space="preserve">Blogs con github</w:t>
+        </w:r>
+      </w:hyperlink>
+      <w:r>
+        <w:t xml:space="preserve"> </w:t>
+      </w:r>
+      <w:r>
+        <w:t xml:space="preserve">y</w:t>
+      </w:r>
+      <w:r>
+        <w:t xml:space="preserve"> </w:t>
+      </w:r>
+      <w:hyperlink r:id="rId193">
+        <w:r>
+          <w:rPr>
+            <w:rStyle w:val="Hyperlink"/>
+          </w:rPr>
+          <w:t xml:space="preserve">Blogs con github y RStudio</w:t>
+        </w:r>
+      </w:hyperlink>
+    </w:p>
+    <w:p>
+      <w:pPr>
+        <w:pStyle w:val="Compact"/>
+        <w:numPr>
+          <w:numId w:val="1002"/>
+          <w:ilvl w:val="0"/>
+        </w:numPr>
+      </w:pPr>
+      <w:hyperlink r:id="rId194">
+        <w:r>
+          <w:rPr>
+            <w:rStyle w:val="Hyperlink"/>
+          </w:rPr>
+          <w:t xml:space="preserve">Ejemplos de Shiny</w:t>
+        </w:r>
+      </w:hyperlink>
+    </w:p>
+    <w:p>
+      <w:pPr>
+        <w:pStyle w:val="Compact"/>
+        <w:numPr>
+          <w:numId w:val="1002"/>
+          <w:ilvl w:val="0"/>
+        </w:numPr>
+      </w:pPr>
+      <w:hyperlink r:id="rId195">
+        <w:r>
+          <w:rPr>
+            <w:rStyle w:val="Hyperlink"/>
+          </w:rPr>
+          <w:t xml:space="preserve">UK government using R to modernize reporting of official statistics</w:t>
+        </w:r>
+      </w:hyperlink>
+    </w:p>
+    <w:p>
+      <w:pPr>
+        <w:pStyle w:val="Compact"/>
+        <w:numPr>
+          <w:numId w:val="1002"/>
+          <w:ilvl w:val="0"/>
+        </w:numPr>
+      </w:pPr>
+      <w:hyperlink r:id="rId196">
+        <w:r>
+          <w:rPr>
+            <w:rStyle w:val="Hyperlink"/>
+          </w:rPr>
+          <w:t xml:space="preserve">Great R packages for data import, wrangling and visualization</w:t>
+        </w:r>
+      </w:hyperlink>
+    </w:p>
+    <w:p>
+      <w:pPr>
+        <w:pStyle w:val="Compact"/>
+        <w:numPr>
+          <w:numId w:val="1002"/>
+          <w:ilvl w:val="0"/>
+        </w:numPr>
+      </w:pPr>
+      <w:hyperlink r:id="rId197">
+        <w:r>
+          <w:rPr>
+            <w:rStyle w:val="Hyperlink"/>
+          </w:rPr>
+          <w:t xml:space="preserve">Ggplot</w:t>
+        </w:r>
+      </w:hyperlink>
+    </w:p>
+    <w:p>
+      <w:pPr>
+        <w:pStyle w:val="Compact"/>
+        <w:numPr>
+          <w:numId w:val="1002"/>
+          <w:ilvl w:val="0"/>
+        </w:numPr>
+      </w:pPr>
+      <w:r>
+        <w:t xml:space="preserve">Sistemas de Coordenadas.</w:t>
+      </w:r>
+      <w:r>
+        <w:t xml:space="preserve"> </w:t>
+      </w:r>
+      <w:hyperlink r:id="rId198">
+        <w:r>
+          <w:rPr>
+            <w:rStyle w:val="Hyperlink"/>
+          </w:rPr>
+          <w:t xml:space="preserve">Aqui</w:t>
+        </w:r>
+      </w:hyperlink>
+      <w:r>
+        <w:t xml:space="preserve"> </w:t>
+      </w:r>
+      <w:r>
+        <w:t xml:space="preserve">y</w:t>
+      </w:r>
+      <w:r>
+        <w:t xml:space="preserve"> </w:t>
+      </w:r>
+      <w:hyperlink r:id="rId199">
+        <w:r>
+          <w:rPr>
+            <w:rStyle w:val="Hyperlink"/>
+          </w:rPr>
+          <w:t xml:space="preserve">aqui</w:t>
+        </w:r>
+      </w:hyperlink>
+    </w:p>
+    <w:p>
+      <w:pPr>
+        <w:pStyle w:val="Compact"/>
+        <w:numPr>
+          <w:numId w:val="1002"/>
+          <w:ilvl w:val="0"/>
+        </w:numPr>
+      </w:pPr>
+      <w:hyperlink r:id="rId200">
+        <w:r>
+          <w:rPr>
+            <w:rStyle w:val="Hyperlink"/>
+          </w:rPr>
+          <w:t xml:space="preserve">Codificación de caracteres</w:t>
+        </w:r>
+      </w:hyperlink>
+    </w:p>
+    <w:p>
+      <w:pPr>
+        <w:pStyle w:val="Compact"/>
+        <w:numPr>
+          <w:numId w:val="1002"/>
+          <w:ilvl w:val="0"/>
+        </w:numPr>
+      </w:pPr>
+      <w:hyperlink r:id="rId201">
+        <w:r>
+          <w:rPr>
+            <w:rStyle w:val="Hyperlink"/>
+          </w:rPr>
+          <w:t xml:space="preserve">Tutorials for learning R</w:t>
+        </w:r>
+      </w:hyperlink>
+    </w:p>
+    <w:p>
+      <w:pPr>
+        <w:pStyle w:val="Compact"/>
+        <w:numPr>
+          <w:numId w:val="1002"/>
+          <w:ilvl w:val="0"/>
+        </w:numPr>
+      </w:pPr>
+      <w:hyperlink r:id="rId202">
+        <w:r>
+          <w:rPr>
+            <w:rStyle w:val="Hyperlink"/>
+          </w:rPr>
+          <w:t xml:space="preserve">Awesome R</w:t>
+        </w:r>
+      </w:hyperlink>
+    </w:p>
+    <w:p>
+      <w:pPr>
+        <w:pStyle w:val="Compact"/>
+        <w:numPr>
+          <w:numId w:val="1002"/>
+          <w:ilvl w:val="0"/>
+        </w:numPr>
+      </w:pPr>
+      <w:hyperlink r:id="rId203">
+        <w:r>
+          <w:rPr>
+            <w:rStyle w:val="Hyperlink"/>
+          </w:rPr>
+          <w:t xml:space="preserve">R Data Science Tutorials</w:t>
+        </w:r>
+      </w:hyperlink>
+    </w:p>
+    <w:p>
+      <w:pPr>
+        <w:pStyle w:val="Compact"/>
+        <w:numPr>
+          <w:numId w:val="1002"/>
+          <w:ilvl w:val="0"/>
+        </w:numPr>
+      </w:pPr>
+      <w:hyperlink r:id="rId204">
+        <w:r>
+          <w:rPr>
+            <w:rStyle w:val="Hyperlink"/>
+          </w:rPr>
+          <w:t xml:space="preserve">useR! Machine Learning Tutorial</w:t>
+        </w:r>
+      </w:hyperlink>
+    </w:p>
+    <w:p>
+      <w:pPr>
+        <w:pStyle w:val="Compact"/>
+        <w:numPr>
+          <w:numId w:val="1002"/>
+          <w:ilvl w:val="0"/>
+        </w:numPr>
+      </w:pPr>
+      <w:hyperlink r:id="rId205">
+        <w:r>
+          <w:rPr>
+            <w:rStyle w:val="Hyperlink"/>
+          </w:rPr>
+          <w:t xml:space="preserve">Paquetes de R interesantes</w:t>
+        </w:r>
+      </w:hyperlink>
+    </w:p>
+    <w:p>
+      <w:pPr>
+        <w:pStyle w:val="Compact"/>
+        <w:numPr>
+          <w:numId w:val="1002"/>
+          <w:ilvl w:val="0"/>
+        </w:numPr>
+      </w:pPr>
+      <w:hyperlink r:id="rId206">
+        <w:r>
+          <w:rPr>
+            <w:rStyle w:val="Hyperlink"/>
+          </w:rPr>
+          <w:t xml:space="preserve">Otra lista de recursos variados en Github</w:t>
+        </w:r>
+      </w:hyperlink>
+    </w:p>
+    <w:p>
+      <w:pPr>
+        <w:pStyle w:val="Compact"/>
+        <w:numPr>
+          <w:numId w:val="1002"/>
+          <w:ilvl w:val="0"/>
+        </w:numPr>
+      </w:pPr>
+      <w:hyperlink r:id="rId207">
+        <w:r>
+          <w:rPr>
+            <w:rStyle w:val="Hyperlink"/>
+          </w:rPr>
+          <w:t xml:space="preserve">Tipos de licencias de software</w:t>
+        </w:r>
+      </w:hyperlink>
+    </w:p>
+    <w:p>
+      <w:pPr>
+        <w:pStyle w:val="Compact"/>
+        <w:numPr>
+          <w:numId w:val="1002"/>
+          <w:ilvl w:val="0"/>
+        </w:numPr>
+      </w:pPr>
+      <w:hyperlink r:id="rId208">
+        <w:r>
+          <w:rPr>
+            <w:rStyle w:val="Hyperlink"/>
+          </w:rPr>
+          <w:t xml:space="preserve">Glosario de Machine Learning de Google</w:t>
+        </w:r>
+      </w:hyperlink>
+    </w:p>
+    <w:p>
+      <w:pPr>
+        <w:pStyle w:val="Compact"/>
+        <w:numPr>
+          <w:numId w:val="1002"/>
+          <w:ilvl w:val="0"/>
+        </w:numPr>
+      </w:pPr>
+      <w:hyperlink r:id="rId209">
+        <w:r>
+          <w:rPr>
+            <w:rStyle w:val="Hyperlink"/>
+          </w:rPr>
+          <w:t xml:space="preserve">Google Rules of Machine Learning: Best Practices for ML Engineering</w:t>
+        </w:r>
+      </w:hyperlink>
+    </w:p>
+    <w:p>
+      <w:pPr>
+        <w:pStyle w:val="Compact"/>
+        <w:numPr>
+          <w:numId w:val="1002"/>
+          <w:ilvl w:val="0"/>
+        </w:numPr>
+      </w:pPr>
+      <w:r>
+        <w:t xml:space="preserve">Statistical Learning de Stanford</w:t>
+      </w:r>
+      <w:r>
+        <w:t xml:space="preserve"> </w:t>
+      </w:r>
+      <w:hyperlink r:id="rId210">
+        <w:r>
+          <w:rPr>
+            <w:rStyle w:val="Hyperlink"/>
+          </w:rPr>
+          <w:t xml:space="preserve">Curso</w:t>
+        </w:r>
+      </w:hyperlink>
+      <w:r>
+        <w:t xml:space="preserve">,</w:t>
+      </w:r>
+      <w:r>
+        <w:t xml:space="preserve"> </w:t>
+      </w:r>
+      <w:hyperlink r:id="rId211">
+        <w:r>
+          <w:rPr>
+            <w:rStyle w:val="Hyperlink"/>
+          </w:rPr>
+          <w:t xml:space="preserve">Libro</w:t>
+        </w:r>
+      </w:hyperlink>
+      <w:r>
+        <w:t xml:space="preserve">,</w:t>
+      </w:r>
+      <w:r>
+        <w:t xml:space="preserve"> </w:t>
+      </w:r>
+      <w:hyperlink r:id="rId212">
+        <w:r>
+          <w:rPr>
+            <w:rStyle w:val="Hyperlink"/>
+          </w:rPr>
+          <w:t xml:space="preserve">Código</w:t>
+        </w:r>
+      </w:hyperlink>
+      <w:r>
+        <w:t xml:space="preserve"> </w:t>
+      </w:r>
+      <w:r>
+        <w:t xml:space="preserve">y</w:t>
+      </w:r>
+      <w:r>
+        <w:t xml:space="preserve"> </w:t>
+      </w:r>
+      <w:hyperlink r:id="rId213">
+        <w:r>
+          <w:rPr>
+            <w:rStyle w:val="Hyperlink"/>
+          </w:rPr>
+          <w:t xml:space="preserve">Transparencias</w:t>
+        </w:r>
+      </w:hyperlink>
+    </w:p>
+    <w:p>
+      <w:pPr>
+        <w:pStyle w:val="Compact"/>
+        <w:numPr>
+          <w:numId w:val="1002"/>
+          <w:ilvl w:val="0"/>
+        </w:numPr>
+      </w:pPr>
+      <w:hyperlink r:id="rId214">
+        <w:r>
+          <w:rPr>
+            <w:rStyle w:val="Hyperlink"/>
+          </w:rPr>
+          <w:t xml:space="preserve">100 Free Tutorials for Learning R</w:t>
+        </w:r>
+      </w:hyperlink>
+    </w:p>
+    <w:p>
+      <w:pPr>
+        <w:pStyle w:val="Compact"/>
+        <w:numPr>
+          <w:numId w:val="1002"/>
+          <w:ilvl w:val="0"/>
+        </w:numPr>
+      </w:pPr>
+      <w:hyperlink r:id="rId215">
+        <w:r>
+          <w:rPr>
+            <w:rStyle w:val="Hyperlink"/>
+          </w:rPr>
+          <w:t xml:space="preserve">Google’s best practices in machine learning</w:t>
+        </w:r>
+      </w:hyperlink>
+    </w:p>
+    <w:p>
+      <w:pPr>
+        <w:pStyle w:val="Compact"/>
+        <w:numPr>
+          <w:numId w:val="1002"/>
+          <w:ilvl w:val="0"/>
+        </w:numPr>
+      </w:pPr>
+      <w:hyperlink r:id="rId216">
+        <w:r>
+          <w:rPr>
+            <w:rStyle w:val="Hyperlink"/>
+          </w:rPr>
+          <w:t xml:space="preserve">Web Scraping TripAdvisor, Text Mining and Sentiment Analysis for Hotel Reviews</w:t>
+        </w:r>
+      </w:hyperlink>
+    </w:p>
+    <w:p>
+      <w:pPr>
+        <w:pStyle w:val="Compact"/>
+        <w:numPr>
+          <w:numId w:val="1002"/>
+          <w:ilvl w:val="0"/>
+        </w:numPr>
+      </w:pPr>
+      <w:hyperlink r:id="rId217">
+        <w:r>
+          <w:rPr>
+            <w:rStyle w:val="Hyperlink"/>
+          </w:rPr>
+          <w:t xml:space="preserve">Common Probability Distributions: The Data Scientist’s Crib Sheet</w:t>
+        </w:r>
+      </w:hyperlink>
+    </w:p>
+    <w:p>
+      <w:pPr>
+        <w:pStyle w:val="Compact"/>
+        <w:numPr>
+          <w:numId w:val="1002"/>
+          <w:ilvl w:val="0"/>
+        </w:numPr>
+      </w:pPr>
       <w:hyperlink r:id="rId181">
         <w:r>
           <w:rPr>
             <w:rStyle w:val="Hyperlink"/>
           </w:rPr>
-          <w:t xml:space="preserve">Chuleta de expresiones regulares</w:t>
-        </w:r>
-      </w:hyperlink>
-    </w:p>
-    <w:p>
-      <w:pPr>
-        <w:pStyle w:val="Compact"/>
-        <w:numPr>
-          <w:numId w:val="1002"/>
-          <w:ilvl w:val="0"/>
-        </w:numPr>
-      </w:pPr>
-      <w:hyperlink r:id="rId182">
-        <w:r>
-          <w:rPr>
-            <w:rStyle w:val="Hyperlink"/>
-          </w:rPr>
-          <w:t xml:space="preserve">Regular Expressions Every R programmer Should Know</w:t>
-        </w:r>
-      </w:hyperlink>
-    </w:p>
-    <w:p>
-      <w:pPr>
-        <w:pStyle w:val="Compact"/>
-        <w:numPr>
-          <w:numId w:val="1002"/>
-          <w:ilvl w:val="0"/>
-        </w:numPr>
-      </w:pPr>
-      <w:hyperlink r:id="rId183">
-        <w:r>
-          <w:rPr>
-            <w:rStyle w:val="Hyperlink"/>
-          </w:rPr>
-          <w:t xml:space="preserve">Regular Expression Language - Quick Reference</w:t>
-        </w:r>
-      </w:hyperlink>
-    </w:p>
-    <w:p>
-      <w:pPr>
-        <w:pStyle w:val="Compact"/>
-        <w:numPr>
-          <w:numId w:val="1002"/>
-          <w:ilvl w:val="0"/>
-        </w:numPr>
-      </w:pPr>
-      <w:hyperlink r:id="rId184">
-        <w:r>
-          <w:rPr>
-            <w:rStyle w:val="Hyperlink"/>
-          </w:rPr>
-          <w:t xml:space="preserve">Dealing with Regular Expressions</w:t>
-        </w:r>
-      </w:hyperlink>
-    </w:p>
-    <w:p>
-      <w:pPr>
-        <w:pStyle w:val="Compact"/>
-        <w:numPr>
-          <w:numId w:val="1002"/>
-          <w:ilvl w:val="0"/>
-        </w:numPr>
-      </w:pPr>
-      <w:hyperlink r:id="rId185">
-        <w:r>
-          <w:rPr>
-            <w:rStyle w:val="Hyperlink"/>
-          </w:rPr>
-          <w:t xml:space="preserve">Writing an R package from scratch</w:t>
-        </w:r>
-      </w:hyperlink>
-    </w:p>
-    <w:p>
-      <w:pPr>
-        <w:pStyle w:val="Compact"/>
-        <w:numPr>
-          <w:numId w:val="1002"/>
-          <w:ilvl w:val="0"/>
-        </w:numPr>
-      </w:pPr>
-      <w:hyperlink r:id="rId186">
-        <w:r>
-          <w:rPr>
-            <w:rStyle w:val="Hyperlink"/>
-          </w:rPr>
-          <w:t xml:space="preserve">16 Cursos</w:t>
-        </w:r>
-      </w:hyperlink>
-    </w:p>
-    <w:p>
-      <w:pPr>
-        <w:pStyle w:val="Compact"/>
-        <w:numPr>
-          <w:numId w:val="1002"/>
-          <w:ilvl w:val="0"/>
-        </w:numPr>
-      </w:pPr>
-      <w:hyperlink r:id="rId187">
-        <w:r>
-          <w:rPr>
-            <w:rStyle w:val="Hyperlink"/>
-          </w:rPr>
-          <w:t xml:space="preserve">Galerias de graficos</w:t>
-        </w:r>
-      </w:hyperlink>
-    </w:p>
-    <w:p>
-      <w:pPr>
-        <w:pStyle w:val="Compact"/>
-        <w:numPr>
-          <w:numId w:val="1002"/>
-          <w:ilvl w:val="0"/>
-        </w:numPr>
-      </w:pPr>
-      <w:hyperlink r:id="rId188">
-        <w:r>
-          <w:rPr>
-            <w:rStyle w:val="Hyperlink"/>
-          </w:rPr>
-          <w:t xml:space="preserve">Aprender ciencia de datos. Fuentes para Python y R</w:t>
-        </w:r>
-      </w:hyperlink>
-    </w:p>
-    <w:p>
-      <w:pPr>
-        <w:pStyle w:val="Compact"/>
-        <w:numPr>
-          <w:numId w:val="1002"/>
-          <w:ilvl w:val="0"/>
-        </w:numPr>
-      </w:pPr>
-      <w:hyperlink r:id="rId189">
-        <w:r>
-          <w:rPr>
-            <w:rStyle w:val="Hyperlink"/>
-          </w:rPr>
-          <w:t xml:space="preserve">Curso Caltech. Learning from data</w:t>
-        </w:r>
-      </w:hyperlink>
-    </w:p>
-    <w:p>
-      <w:pPr>
-        <w:pStyle w:val="Compact"/>
-        <w:numPr>
-          <w:numId w:val="1002"/>
-          <w:ilvl w:val="0"/>
-        </w:numPr>
-      </w:pPr>
-      <w:hyperlink r:id="rId190">
-        <w:r>
-          <w:rPr>
-            <w:rStyle w:val="Hyperlink"/>
-          </w:rPr>
-          <w:t xml:space="preserve">Usar git</w:t>
-        </w:r>
-      </w:hyperlink>
-    </w:p>
-    <w:p>
-      <w:pPr>
-        <w:pStyle w:val="Compact"/>
-        <w:numPr>
-          <w:numId w:val="1002"/>
-          <w:ilvl w:val="0"/>
-        </w:numPr>
-      </w:pPr>
-      <w:hyperlink r:id="rId191">
-        <w:r>
-          <w:rPr>
-            <w:rStyle w:val="Hyperlink"/>
-          </w:rPr>
-          <w:t xml:space="preserve">Blogs con github</w:t>
-        </w:r>
-      </w:hyperlink>
+          <w:t xml:space="preserve">RDocumentation</w:t>
+        </w:r>
+      </w:hyperlink>
+    </w:p>
+    <w:p>
+      <w:pPr>
+        <w:pStyle w:val="Compact"/>
+        <w:numPr>
+          <w:numId w:val="1002"/>
+          <w:ilvl w:val="0"/>
+        </w:numPr>
+      </w:pPr>
+      <w:hyperlink r:id="rId218">
+        <w:r>
+          <w:rPr>
+            <w:rStyle w:val="Hyperlink"/>
+          </w:rPr>
+          <w:t xml:space="preserve">ArcGIS to R spatial cheat sheet</w:t>
+        </w:r>
+      </w:hyperlink>
+    </w:p>
+    <w:p>
+      <w:pPr>
+        <w:pStyle w:val="Compact"/>
+        <w:numPr>
+          <w:numId w:val="1002"/>
+          <w:ilvl w:val="0"/>
+        </w:numPr>
+      </w:pPr>
+      <w:hyperlink r:id="rId219">
+        <w:r>
+          <w:rPr>
+            <w:rStyle w:val="Hyperlink"/>
+          </w:rPr>
+          <w:t xml:space="preserve">Hand-curated, high quality resources for doing data journalism with R</w:t>
+        </w:r>
+      </w:hyperlink>
+    </w:p>
+    <w:p>
+      <w:pPr>
+        <w:pStyle w:val="Compact"/>
+        <w:numPr>
+          <w:numId w:val="1002"/>
+          <w:ilvl w:val="0"/>
+        </w:numPr>
+      </w:pPr>
+      <w:hyperlink r:id="rId220">
+        <w:r>
+          <w:rPr>
+            <w:rStyle w:val="Hyperlink"/>
+          </w:rPr>
+          <w:t xml:space="preserve">RMarkdown Driven Development (RmdDD)</w:t>
+        </w:r>
+      </w:hyperlink>
+    </w:p>
+    <w:p>
+      <w:pPr>
+        <w:pStyle w:val="Compact"/>
+        <w:numPr>
+          <w:numId w:val="1002"/>
+          <w:ilvl w:val="0"/>
+        </w:numPr>
+      </w:pPr>
+      <w:hyperlink r:id="rId221">
+        <w:r>
+          <w:rPr>
+            <w:rStyle w:val="Hyperlink"/>
+          </w:rPr>
+          <w:t xml:space="preserve">Is Web Scraping Legal? : The Definitive Guide [2019 update]</w:t>
+        </w:r>
+      </w:hyperlink>
+    </w:p>
+    <w:p>
+      <w:pPr>
+        <w:pStyle w:val="Compact"/>
+        <w:numPr>
+          <w:numId w:val="1002"/>
+          <w:ilvl w:val="0"/>
+        </w:numPr>
+      </w:pPr>
+      <w:hyperlink r:id="rId222">
+        <w:r>
+          <w:rPr>
+            <w:rStyle w:val="Hyperlink"/>
+          </w:rPr>
+          <w:t xml:space="preserve">Web Scraping: ¿legal o ilegal? (2017)</w:t>
+        </w:r>
+      </w:hyperlink>
+    </w:p>
+    <w:p>
+      <w:pPr>
+        <w:pStyle w:val="Compact"/>
+        <w:numPr>
+          <w:numId w:val="1002"/>
+          <w:ilvl w:val="0"/>
+        </w:numPr>
+      </w:pPr>
+      <w:hyperlink r:id="rId130">
+        <w:r>
+          <w:rPr>
+            <w:rStyle w:val="Hyperlink"/>
+          </w:rPr>
+          <w:t xml:space="preserve">United Nations World Urbanization Prospects</w:t>
+        </w:r>
+      </w:hyperlink>
+    </w:p>
+    <w:p>
+      <w:pPr>
+        <w:pStyle w:val="Compact"/>
+        <w:numPr>
+          <w:numId w:val="1002"/>
+          <w:ilvl w:val="0"/>
+        </w:numPr>
+      </w:pPr>
+      <w:hyperlink r:id="rId223">
+        <w:r>
+          <w:rPr>
+            <w:rStyle w:val="Hyperlink"/>
+          </w:rPr>
+          <w:t xml:space="preserve">htmlwidgets for R - gallery</w:t>
+        </w:r>
+      </w:hyperlink>
+    </w:p>
+    <w:p>
+      <w:pPr>
+        <w:pStyle w:val="Compact"/>
+        <w:numPr>
+          <w:numId w:val="1002"/>
+          <w:ilvl w:val="0"/>
+        </w:numPr>
+      </w:pPr>
+      <w:hyperlink r:id="rId224">
+        <w:r>
+          <w:rPr>
+            <w:rStyle w:val="Hyperlink"/>
+          </w:rPr>
+          <w:t xml:space="preserve">Free R Reading Material</w:t>
+        </w:r>
+      </w:hyperlink>
+    </w:p>
+    <w:p>
+      <w:pPr>
+        <w:pStyle w:val="Compact"/>
+        <w:numPr>
+          <w:numId w:val="1002"/>
+          <w:ilvl w:val="0"/>
+        </w:numPr>
+      </w:pPr>
+      <w:hyperlink r:id="rId225">
+        <w:r>
+          <w:rPr>
+            <w:rStyle w:val="Hyperlink"/>
+          </w:rPr>
+          <w:t xml:space="preserve">The Chartmaker Directory</w:t>
+        </w:r>
+      </w:hyperlink>
+    </w:p>
+    <w:p>
+      <w:pPr>
+        <w:pStyle w:val="Compact"/>
+        <w:numPr>
+          <w:numId w:val="1002"/>
+          <w:ilvl w:val="0"/>
+        </w:numPr>
+      </w:pPr>
+      <w:hyperlink r:id="rId226">
+        <w:r>
+          <w:rPr>
+            <w:rStyle w:val="Hyperlink"/>
+          </w:rPr>
+          <w:t xml:space="preserve">Kaggle Winning Solutions</w:t>
+        </w:r>
+      </w:hyperlink>
+    </w:p>
+    <w:p>
+      <w:pPr>
+        <w:pStyle w:val="Compact"/>
+        <w:numPr>
+          <w:numId w:val="1002"/>
+          <w:ilvl w:val="0"/>
+        </w:numPr>
+      </w:pPr>
+      <w:hyperlink r:id="rId227">
+        <w:r>
+          <w:rPr>
+            <w:rStyle w:val="Hyperlink"/>
+          </w:rPr>
+          <w:t xml:space="preserve">Simplifying the ROC and AUC metrics</w:t>
+        </w:r>
+      </w:hyperlink>
+    </w:p>
+    <w:p>
+      <w:pPr>
+        <w:pStyle w:val="Compact"/>
+        <w:numPr>
+          <w:numId w:val="1002"/>
+          <w:ilvl w:val="0"/>
+        </w:numPr>
+      </w:pPr>
+      <w:hyperlink r:id="rId228">
+        <w:r>
+          <w:rPr>
+            <w:rStyle w:val="Hyperlink"/>
+          </w:rPr>
+          <w:t xml:space="preserve">Feature Engineering for Machine Learning</w:t>
+        </w:r>
+      </w:hyperlink>
+    </w:p>
+    <w:p>
+      <w:pPr>
+        <w:pStyle w:val="Compact"/>
+        <w:numPr>
+          <w:numId w:val="1002"/>
+          <w:ilvl w:val="0"/>
+        </w:numPr>
+      </w:pPr>
+      <w:hyperlink r:id="rId229">
+        <w:r>
+          <w:rPr>
+            <w:rStyle w:val="Hyperlink"/>
+          </w:rPr>
+          <w:t xml:space="preserve">Awesome Data Science</w:t>
+        </w:r>
+      </w:hyperlink>
+    </w:p>
+    <w:p>
+      <w:pPr>
+        <w:pStyle w:val="Compact"/>
+        <w:numPr>
+          <w:numId w:val="1002"/>
+          <w:ilvl w:val="0"/>
+        </w:numPr>
+      </w:pPr>
+      <w:hyperlink r:id="rId230">
+        <w:r>
+          <w:rPr>
+            <w:rStyle w:val="Hyperlink"/>
+          </w:rPr>
+          <w:t xml:space="preserve">Data Scientist Roadmap</w:t>
+        </w:r>
+      </w:hyperlink>
+    </w:p>
+    <w:p>
+      <w:pPr>
+        <w:pStyle w:val="Compact"/>
+        <w:numPr>
+          <w:numId w:val="1002"/>
+          <w:ilvl w:val="0"/>
+        </w:numPr>
+      </w:pPr>
+      <w:hyperlink r:id="rId231">
+        <w:r>
+          <w:rPr>
+            <w:rStyle w:val="Hyperlink"/>
+          </w:rPr>
+          <w:t xml:space="preserve">Data Science Collected Resources</w:t>
+        </w:r>
+      </w:hyperlink>
+    </w:p>
+    <w:p>
+      <w:pPr>
+        <w:pStyle w:val="Compact"/>
+        <w:numPr>
+          <w:numId w:val="1002"/>
+          <w:ilvl w:val="0"/>
+        </w:numPr>
+      </w:pPr>
+      <w:hyperlink r:id="rId232">
+        <w:r>
+          <w:rPr>
+            <w:rStyle w:val="Hyperlink"/>
+          </w:rPr>
+          <w:t xml:space="preserve">Data Science Cheatsheets</w:t>
+        </w:r>
+      </w:hyperlink>
+    </w:p>
+    <w:p>
+      <w:pPr>
+        <w:pStyle w:val="Compact"/>
+        <w:numPr>
+          <w:numId w:val="1002"/>
+          <w:ilvl w:val="0"/>
+        </w:numPr>
+      </w:pPr>
+      <w:hyperlink r:id="rId233">
+        <w:r>
+          <w:rPr>
+            <w:rStyle w:val="Hyperlink"/>
+          </w:rPr>
+          <w:t xml:space="preserve">Data Science Resources</w:t>
+        </w:r>
+      </w:hyperlink>
+    </w:p>
+    <w:p>
+      <w:pPr>
+        <w:pStyle w:val="Heading2"/>
+      </w:pPr>
+      <w:bookmarkStart w:id="234" w:name="libros"/>
+      <w:r>
+        <w:t xml:space="preserve">Libros</w:t>
+      </w:r>
+      <w:bookmarkEnd w:id="234"/>
+    </w:p>
+    <w:p>
+      <w:pPr>
+        <w:pStyle w:val="Compact"/>
+        <w:numPr>
+          <w:numId w:val="1003"/>
+          <w:ilvl w:val="0"/>
+        </w:numPr>
+      </w:pPr>
+      <w:hyperlink r:id="rId235">
+        <w:r>
+          <w:rPr>
+            <w:rStyle w:val="Hyperlink"/>
+          </w:rPr>
+          <w:t xml:space="preserve">R intro</w:t>
+        </w:r>
+      </w:hyperlink>
+    </w:p>
+    <w:p>
+      <w:pPr>
+        <w:pStyle w:val="Compact"/>
+        <w:numPr>
+          <w:numId w:val="1003"/>
+          <w:ilvl w:val="0"/>
+        </w:numPr>
+      </w:pPr>
+      <w:hyperlink r:id="rId236">
+        <w:r>
+          <w:rPr>
+            <w:rStyle w:val="Hyperlink"/>
+          </w:rPr>
+          <w:t xml:space="preserve">R for everyone</w:t>
+        </w:r>
+      </w:hyperlink>
+    </w:p>
+    <w:p>
+      <w:pPr>
+        <w:pStyle w:val="Compact"/>
+        <w:numPr>
+          <w:numId w:val="1003"/>
+          <w:ilvl w:val="0"/>
+        </w:numPr>
+      </w:pPr>
+      <w:hyperlink r:id="rId237">
+        <w:r>
+          <w:rPr>
+            <w:rStyle w:val="Hyperlink"/>
+          </w:rPr>
+          <w:t xml:space="preserve">R in action</w:t>
+        </w:r>
+      </w:hyperlink>
+    </w:p>
+    <w:p>
+      <w:pPr>
+        <w:pStyle w:val="Compact"/>
+        <w:numPr>
+          <w:numId w:val="1003"/>
+          <w:ilvl w:val="0"/>
+        </w:numPr>
+      </w:pPr>
+      <w:hyperlink r:id="rId238">
+        <w:r>
+          <w:rPr>
+            <w:rStyle w:val="Hyperlink"/>
+          </w:rPr>
+          <w:t xml:space="preserve">R Programming for Data Science. Roger D. Peng.</w:t>
+        </w:r>
+      </w:hyperlink>
+    </w:p>
+    <w:p>
+      <w:pPr>
+        <w:pStyle w:val="Compact"/>
+        <w:numPr>
+          <w:numId w:val="1003"/>
+          <w:ilvl w:val="0"/>
+        </w:numPr>
+      </w:pPr>
+      <w:hyperlink r:id="rId239">
+        <w:r>
+          <w:rPr>
+            <w:rStyle w:val="Hyperlink"/>
+          </w:rPr>
+          <w:t xml:space="preserve">R para principiantes</w:t>
+        </w:r>
+      </w:hyperlink>
+    </w:p>
+    <w:p>
+      <w:pPr>
+        <w:pStyle w:val="Compact"/>
+        <w:numPr>
+          <w:numId w:val="1003"/>
+          <w:ilvl w:val="0"/>
+        </w:numPr>
+      </w:pPr>
+      <w:hyperlink r:id="rId240">
+        <w:r>
+          <w:rPr>
+            <w:rStyle w:val="Hyperlink"/>
+          </w:rPr>
+          <w:t xml:space="preserve">Introducción a R</w:t>
+        </w:r>
+      </w:hyperlink>
+    </w:p>
+    <w:p>
+      <w:pPr>
+        <w:pStyle w:val="Compact"/>
+        <w:numPr>
+          <w:numId w:val="1003"/>
+          <w:ilvl w:val="0"/>
+        </w:numPr>
+      </w:pPr>
+      <w:hyperlink r:id="rId241">
+        <w:r>
+          <w:rPr>
+            <w:rStyle w:val="Hyperlink"/>
+          </w:rPr>
+          <w:t xml:space="preserve">R para profesionales de los datos: una introducción</w:t>
+        </w:r>
+      </w:hyperlink>
+    </w:p>
+    <w:p>
+      <w:pPr>
+        <w:pStyle w:val="Compact"/>
+        <w:numPr>
+          <w:numId w:val="1003"/>
+          <w:ilvl w:val="0"/>
+        </w:numPr>
+      </w:pPr>
+      <w:hyperlink r:id="rId242">
+        <w:r>
+          <w:rPr>
+            <w:rStyle w:val="Hyperlink"/>
+          </w:rPr>
+          <w:t xml:space="preserve">10 great books about R</w:t>
+        </w:r>
+      </w:hyperlink>
+    </w:p>
+    <w:p>
+      <w:pPr>
+        <w:pStyle w:val="Compact"/>
+        <w:numPr>
+          <w:numId w:val="1003"/>
+          <w:ilvl w:val="0"/>
+        </w:numPr>
+      </w:pPr>
+      <w:hyperlink r:id="rId243">
+        <w:r>
+          <w:rPr>
+            <w:rStyle w:val="Hyperlink"/>
+          </w:rPr>
+          <w:t xml:space="preserve">10 Free Must-Read Books for Machine Learning and Data Science</w:t>
+        </w:r>
+      </w:hyperlink>
+    </w:p>
+    <w:p>
+      <w:pPr>
+        <w:pStyle w:val="Compact"/>
+        <w:numPr>
+          <w:numId w:val="1003"/>
+          <w:ilvl w:val="0"/>
+        </w:numPr>
+      </w:pPr>
+      <w:r>
+        <w:t xml:space="preserve">Introduction to Data Science</w:t>
+      </w:r>
       <w:r>
         <w:t xml:space="preserve"> </w:t>
       </w:r>
+      <w:hyperlink r:id="rId244">
+        <w:r>
+          <w:rPr>
+            <w:rStyle w:val="Hyperlink"/>
+          </w:rPr>
+          <w:t xml:space="preserve">Libro</w:t>
+        </w:r>
+      </w:hyperlink>
+      <w:r>
+        <w:t xml:space="preserve"> </w:t>
+      </w:r>
       <w:r>
         <w:t xml:space="preserve">y</w:t>
       </w:r>
       <w:r>
         <w:t xml:space="preserve"> </w:t>
       </w:r>
-      <w:hyperlink r:id="rId192">
-        <w:r>
-          <w:rPr>
-            <w:rStyle w:val="Hyperlink"/>
-          </w:rPr>
-          <w:t xml:space="preserve">Blogs con github y RStudio</w:t>
-        </w:r>
-      </w:hyperlink>
-    </w:p>
-    <w:p>
-      <w:pPr>
-        <w:pStyle w:val="Compact"/>
-        <w:numPr>
-          <w:numId w:val="1002"/>
-          <w:ilvl w:val="0"/>
-        </w:numPr>
-      </w:pPr>
-      <w:hyperlink r:id="rId193">
-        <w:r>
-          <w:rPr>
-            <w:rStyle w:val="Hyperlink"/>
-          </w:rPr>
-          <w:t xml:space="preserve">Ejemplos de Shiny</w:t>
-        </w:r>
-      </w:hyperlink>
-    </w:p>
-    <w:p>
-      <w:pPr>
-        <w:pStyle w:val="Compact"/>
-        <w:numPr>
-          <w:numId w:val="1002"/>
-          <w:ilvl w:val="0"/>
-        </w:numPr>
-      </w:pPr>
-      <w:hyperlink r:id="rId194">
-        <w:r>
-          <w:rPr>
-            <w:rStyle w:val="Hyperlink"/>
-          </w:rPr>
-          <w:t xml:space="preserve">UK government using R to modernize reporting of official statistics</w:t>
-        </w:r>
-      </w:hyperlink>
-    </w:p>
-    <w:p>
-      <w:pPr>
-        <w:pStyle w:val="Compact"/>
-        <w:numPr>
-          <w:numId w:val="1002"/>
-          <w:ilvl w:val="0"/>
-        </w:numPr>
-      </w:pPr>
-      <w:hyperlink r:id="rId195">
-        <w:r>
-          <w:rPr>
-            <w:rStyle w:val="Hyperlink"/>
-          </w:rPr>
-          <w:t xml:space="preserve">Great R packages for data import, wrangling and visualization</w:t>
-        </w:r>
-      </w:hyperlink>
-    </w:p>
-    <w:p>
-      <w:pPr>
-        <w:pStyle w:val="Compact"/>
-        <w:numPr>
-          <w:numId w:val="1002"/>
-          <w:ilvl w:val="0"/>
-        </w:numPr>
-      </w:pPr>
-      <w:hyperlink r:id="rId196">
-        <w:r>
-          <w:rPr>
-            <w:rStyle w:val="Hyperlink"/>
-          </w:rPr>
-          <w:t xml:space="preserve">Ggplot</w:t>
-        </w:r>
-      </w:hyperlink>
-    </w:p>
-    <w:p>
-      <w:pPr>
-        <w:pStyle w:val="Compact"/>
-        <w:numPr>
-          <w:numId w:val="1002"/>
-          <w:ilvl w:val="0"/>
-        </w:numPr>
-      </w:pPr>
-      <w:r>
-        <w:t xml:space="preserve">Sistemas de Coordenadas.</w:t>
+      <w:hyperlink r:id="rId245">
+        <w:r>
+          <w:rPr>
+            <w:rStyle w:val="Hyperlink"/>
+          </w:rPr>
+          <w:t xml:space="preserve">Código</w:t>
+        </w:r>
+      </w:hyperlink>
+    </w:p>
+    <w:p>
+      <w:pPr>
+        <w:pStyle w:val="Compact"/>
+        <w:numPr>
+          <w:numId w:val="1003"/>
+          <w:ilvl w:val="0"/>
+        </w:numPr>
+      </w:pPr>
+      <w:r>
+        <w:t xml:space="preserve">Fundamentals of Data Visualization</w:t>
       </w:r>
       <w:r>
         <w:t xml:space="preserve"> </w:t>
       </w:r>
-      <w:hyperlink r:id="rId197">
-        <w:r>
-          <w:rPr>
-            <w:rStyle w:val="Hyperlink"/>
-          </w:rPr>
-          <w:t xml:space="preserve">Aqui</w:t>
+      <w:hyperlink r:id="rId246">
+        <w:r>
+          <w:rPr>
+            <w:rStyle w:val="Hyperlink"/>
+          </w:rPr>
+          <w:t xml:space="preserve">Libro</w:t>
         </w:r>
       </w:hyperlink>
       <w:r>
@@ -3148,214 +4020,70 @@
       <w:r>
         <w:t xml:space="preserve"> </w:t>
       </w:r>
-      <w:hyperlink r:id="rId198">
-        <w:r>
-          <w:rPr>
-            <w:rStyle w:val="Hyperlink"/>
-          </w:rPr>
-          <w:t xml:space="preserve">aqui</w:t>
-        </w:r>
-      </w:hyperlink>
-    </w:p>
-    <w:p>
-      <w:pPr>
-        <w:pStyle w:val="Compact"/>
-        <w:numPr>
-          <w:numId w:val="1002"/>
-          <w:ilvl w:val="0"/>
-        </w:numPr>
-      </w:pPr>
-      <w:hyperlink r:id="rId199">
-        <w:r>
-          <w:rPr>
-            <w:rStyle w:val="Hyperlink"/>
-          </w:rPr>
-          <w:t xml:space="preserve">Codificación de caracteres</w:t>
-        </w:r>
-      </w:hyperlink>
-    </w:p>
-    <w:p>
-      <w:pPr>
-        <w:pStyle w:val="Compact"/>
-        <w:numPr>
-          <w:numId w:val="1002"/>
-          <w:ilvl w:val="0"/>
-        </w:numPr>
-      </w:pPr>
-      <w:hyperlink r:id="rId200">
-        <w:r>
-          <w:rPr>
-            <w:rStyle w:val="Hyperlink"/>
-          </w:rPr>
-          <w:t xml:space="preserve">Tutorials for learning R</w:t>
-        </w:r>
-      </w:hyperlink>
-    </w:p>
-    <w:p>
-      <w:pPr>
-        <w:pStyle w:val="Compact"/>
-        <w:numPr>
-          <w:numId w:val="1002"/>
-          <w:ilvl w:val="0"/>
-        </w:numPr>
-      </w:pPr>
-      <w:hyperlink r:id="rId201">
-        <w:r>
-          <w:rPr>
-            <w:rStyle w:val="Hyperlink"/>
-          </w:rPr>
-          <w:t xml:space="preserve">Awesome R</w:t>
-        </w:r>
-      </w:hyperlink>
-    </w:p>
-    <w:p>
-      <w:pPr>
-        <w:pStyle w:val="Compact"/>
-        <w:numPr>
-          <w:numId w:val="1002"/>
-          <w:ilvl w:val="0"/>
-        </w:numPr>
-      </w:pPr>
-      <w:hyperlink r:id="rId202">
-        <w:r>
-          <w:rPr>
-            <w:rStyle w:val="Hyperlink"/>
-          </w:rPr>
-          <w:t xml:space="preserve">R Data Science Tutorials</w:t>
-        </w:r>
-      </w:hyperlink>
-    </w:p>
-    <w:p>
-      <w:pPr>
-        <w:pStyle w:val="Compact"/>
-        <w:numPr>
-          <w:numId w:val="1002"/>
-          <w:ilvl w:val="0"/>
-        </w:numPr>
-      </w:pPr>
-      <w:hyperlink r:id="rId203">
-        <w:r>
-          <w:rPr>
-            <w:rStyle w:val="Hyperlink"/>
-          </w:rPr>
-          <w:t xml:space="preserve">useR! Machine Learning Tutorial</w:t>
-        </w:r>
-      </w:hyperlink>
-    </w:p>
-    <w:p>
-      <w:pPr>
-        <w:pStyle w:val="Compact"/>
-        <w:numPr>
-          <w:numId w:val="1002"/>
-          <w:ilvl w:val="0"/>
-        </w:numPr>
-      </w:pPr>
-      <w:hyperlink r:id="rId204">
-        <w:r>
-          <w:rPr>
-            <w:rStyle w:val="Hyperlink"/>
-          </w:rPr>
-          <w:t xml:space="preserve">Paquetes de R interesantes</w:t>
-        </w:r>
-      </w:hyperlink>
-    </w:p>
-    <w:p>
-      <w:pPr>
-        <w:pStyle w:val="Compact"/>
-        <w:numPr>
-          <w:numId w:val="1002"/>
-          <w:ilvl w:val="0"/>
-        </w:numPr>
-      </w:pPr>
-      <w:hyperlink r:id="rId205">
-        <w:r>
-          <w:rPr>
-            <w:rStyle w:val="Hyperlink"/>
-          </w:rPr>
-          <w:t xml:space="preserve">Otra lista de recursos variados en Github</w:t>
-        </w:r>
-      </w:hyperlink>
-    </w:p>
-    <w:p>
-      <w:pPr>
-        <w:pStyle w:val="Compact"/>
-        <w:numPr>
-          <w:numId w:val="1002"/>
-          <w:ilvl w:val="0"/>
-        </w:numPr>
-      </w:pPr>
-      <w:hyperlink r:id="rId206">
-        <w:r>
-          <w:rPr>
-            <w:rStyle w:val="Hyperlink"/>
-          </w:rPr>
-          <w:t xml:space="preserve">Tipos de licencias de software</w:t>
-        </w:r>
-      </w:hyperlink>
-    </w:p>
-    <w:p>
-      <w:pPr>
-        <w:pStyle w:val="Compact"/>
-        <w:numPr>
-          <w:numId w:val="1002"/>
-          <w:ilvl w:val="0"/>
-        </w:numPr>
-      </w:pPr>
-      <w:hyperlink r:id="rId207">
-        <w:r>
-          <w:rPr>
-            <w:rStyle w:val="Hyperlink"/>
-          </w:rPr>
-          <w:t xml:space="preserve">Glosario de Machine Learning de Google</w:t>
-        </w:r>
-      </w:hyperlink>
-    </w:p>
-    <w:p>
-      <w:pPr>
-        <w:pStyle w:val="Compact"/>
-        <w:numPr>
-          <w:numId w:val="1002"/>
-          <w:ilvl w:val="0"/>
-        </w:numPr>
-      </w:pPr>
-      <w:hyperlink r:id="rId208">
-        <w:r>
-          <w:rPr>
-            <w:rStyle w:val="Hyperlink"/>
-          </w:rPr>
-          <w:t xml:space="preserve">Google Rules of Machine Learning: Best Practices for ML Engineering</w:t>
-        </w:r>
-      </w:hyperlink>
-    </w:p>
-    <w:p>
-      <w:pPr>
-        <w:pStyle w:val="Compact"/>
-        <w:numPr>
-          <w:numId w:val="1002"/>
-          <w:ilvl w:val="0"/>
-        </w:numPr>
-      </w:pPr>
-      <w:r>
-        <w:t xml:space="preserve">Statistical Learning de Stanford</w:t>
+      <w:hyperlink r:id="rId247">
+        <w:r>
+          <w:rPr>
+            <w:rStyle w:val="Hyperlink"/>
+          </w:rPr>
+          <w:t xml:space="preserve">Código</w:t>
+        </w:r>
+      </w:hyperlink>
+    </w:p>
+    <w:p>
+      <w:pPr>
+        <w:pStyle w:val="Compact"/>
+        <w:numPr>
+          <w:numId w:val="1003"/>
+          <w:ilvl w:val="0"/>
+        </w:numPr>
+      </w:pPr>
+      <w:r>
+        <w:t xml:space="preserve">Data Science Live Book</w:t>
       </w:r>
       <w:r>
         <w:t xml:space="preserve"> </w:t>
       </w:r>
-      <w:hyperlink r:id="rId209">
-        <w:r>
-          <w:rPr>
-            <w:rStyle w:val="Hyperlink"/>
-          </w:rPr>
-          <w:t xml:space="preserve">Curso</w:t>
-        </w:r>
-      </w:hyperlink>
-      <w:r>
-        <w:t xml:space="preserve">,</w:t>
-      </w:r>
+      <w:hyperlink r:id="rId248">
+        <w:r>
+          <w:rPr>
+            <w:rStyle w:val="Hyperlink"/>
+          </w:rPr>
+          <w:t xml:space="preserve">Libro</w:t>
+        </w:r>
+      </w:hyperlink>
       <w:r>
         <w:t xml:space="preserve"> </w:t>
       </w:r>
-      <w:hyperlink r:id="rId210">
+      <w:r>
+        <w:t xml:space="preserve">y</w:t>
+      </w:r>
+      <w:r>
+        <w:t xml:space="preserve"> </w:t>
+      </w:r>
+      <w:hyperlink r:id="rId249">
+        <w:r>
+          <w:rPr>
+            <w:rStyle w:val="Hyperlink"/>
+          </w:rPr>
+          <w:t xml:space="preserve">Código</w:t>
+        </w:r>
+      </w:hyperlink>
+    </w:p>
+    <w:p>
+      <w:pPr>
+        <w:pStyle w:val="Compact"/>
+        <w:numPr>
+          <w:numId w:val="1003"/>
+          <w:ilvl w:val="0"/>
+        </w:numPr>
+      </w:pPr>
+      <w:r>
+        <w:t xml:space="preserve">R for Statistical Learning</w:t>
+      </w:r>
+      <w:r>
+        <w:t xml:space="preserve"> </w:t>
+      </w:r>
+      <w:hyperlink r:id="rId250">
         <w:r>
           <w:rPr>
             <w:rStyle w:val="Hyperlink"/>
@@ -3364,12 +4092,15 @@
         </w:r>
       </w:hyperlink>
       <w:r>
-        <w:t xml:space="preserve">,</w:t>
-      </w:r>
-      <w:r>
         <w:t xml:space="preserve"> </w:t>
       </w:r>
-      <w:hyperlink r:id="rId211">
+      <w:r>
+        <w:t xml:space="preserve">y</w:t>
+      </w:r>
+      <w:r>
+        <w:t xml:space="preserve"> </w:t>
+      </w:r>
+      <w:hyperlink r:id="rId251">
         <w:r>
           <w:rPr>
             <w:rStyle w:val="Hyperlink"/>
@@ -3377,407 +4108,46 @@
           <w:t xml:space="preserve">Código</w:t>
         </w:r>
       </w:hyperlink>
+    </w:p>
+    <w:p>
+      <w:pPr>
+        <w:pStyle w:val="Compact"/>
+        <w:numPr>
+          <w:numId w:val="1003"/>
+          <w:ilvl w:val="0"/>
+        </w:numPr>
+      </w:pPr>
+      <w:r>
+        <w:t xml:space="preserve">Applied Statistics with R</w:t>
+      </w:r>
       <w:r>
         <w:t xml:space="preserve"> </w:t>
       </w:r>
+      <w:hyperlink r:id="rId252">
+        <w:r>
+          <w:rPr>
+            <w:rStyle w:val="Hyperlink"/>
+          </w:rPr>
+          <w:t xml:space="preserve">Libro</w:t>
+        </w:r>
+      </w:hyperlink>
+      <w:r>
+        <w:t xml:space="preserve"> </w:t>
+      </w:r>
       <w:r>
         <w:t xml:space="preserve">y</w:t>
       </w:r>
       <w:r>
         <w:t xml:space="preserve"> </w:t>
       </w:r>
-      <w:hyperlink r:id="rId212">
-        <w:r>
-          <w:rPr>
-            <w:rStyle w:val="Hyperlink"/>
-          </w:rPr>
-          <w:t xml:space="preserve">Transparencias</w:t>
-        </w:r>
-      </w:hyperlink>
-    </w:p>
-    <w:p>
-      <w:pPr>
-        <w:pStyle w:val="Compact"/>
-        <w:numPr>
-          <w:numId w:val="1002"/>
-          <w:ilvl w:val="0"/>
-        </w:numPr>
-      </w:pPr>
-      <w:hyperlink r:id="rId213">
-        <w:r>
-          <w:rPr>
-            <w:rStyle w:val="Hyperlink"/>
-          </w:rPr>
-          <w:t xml:space="preserve">100 Free Tutorials for Learning R</w:t>
-        </w:r>
-      </w:hyperlink>
-    </w:p>
-    <w:p>
-      <w:pPr>
-        <w:pStyle w:val="Compact"/>
-        <w:numPr>
-          <w:numId w:val="1002"/>
-          <w:ilvl w:val="0"/>
-        </w:numPr>
-      </w:pPr>
-      <w:hyperlink r:id="rId214">
-        <w:r>
-          <w:rPr>
-            <w:rStyle w:val="Hyperlink"/>
-          </w:rPr>
-          <w:t xml:space="preserve">Google’s best practices in machine learning</w:t>
-        </w:r>
-      </w:hyperlink>
-    </w:p>
-    <w:p>
-      <w:pPr>
-        <w:pStyle w:val="Compact"/>
-        <w:numPr>
-          <w:numId w:val="1002"/>
-          <w:ilvl w:val="0"/>
-        </w:numPr>
-      </w:pPr>
-      <w:hyperlink r:id="rId215">
-        <w:r>
-          <w:rPr>
-            <w:rStyle w:val="Hyperlink"/>
-          </w:rPr>
-          <w:t xml:space="preserve">Web Scraping TripAdvisor, Text Mining and Sentiment Analysis for Hotel Reviews</w:t>
-        </w:r>
-      </w:hyperlink>
-    </w:p>
-    <w:p>
-      <w:pPr>
-        <w:pStyle w:val="Compact"/>
-        <w:numPr>
-          <w:numId w:val="1002"/>
-          <w:ilvl w:val="0"/>
-        </w:numPr>
-      </w:pPr>
-      <w:hyperlink r:id="rId216">
-        <w:r>
-          <w:rPr>
-            <w:rStyle w:val="Hyperlink"/>
-          </w:rPr>
-          <w:t xml:space="preserve">Common Probability Distributions: The Data Scientist’s Crib Sheet</w:t>
-        </w:r>
-      </w:hyperlink>
-    </w:p>
-    <w:p>
-      <w:pPr>
-        <w:pStyle w:val="Compact"/>
-        <w:numPr>
-          <w:numId w:val="1002"/>
-          <w:ilvl w:val="0"/>
-        </w:numPr>
-      </w:pPr>
-      <w:hyperlink r:id="rId180">
-        <w:r>
-          <w:rPr>
-            <w:rStyle w:val="Hyperlink"/>
-          </w:rPr>
-          <w:t xml:space="preserve">RDocumentation</w:t>
-        </w:r>
-      </w:hyperlink>
-    </w:p>
-    <w:p>
-      <w:pPr>
-        <w:pStyle w:val="Compact"/>
-        <w:numPr>
-          <w:numId w:val="1002"/>
-          <w:ilvl w:val="0"/>
-        </w:numPr>
-      </w:pPr>
-      <w:hyperlink r:id="rId217">
-        <w:r>
-          <w:rPr>
-            <w:rStyle w:val="Hyperlink"/>
-          </w:rPr>
-          <w:t xml:space="preserve">ArcGIS to R spatial cheat sheet</w:t>
-        </w:r>
-      </w:hyperlink>
-    </w:p>
-    <w:p>
-      <w:pPr>
-        <w:pStyle w:val="Compact"/>
-        <w:numPr>
-          <w:numId w:val="1002"/>
-          <w:ilvl w:val="0"/>
-        </w:numPr>
-      </w:pPr>
-      <w:hyperlink r:id="rId218">
-        <w:r>
-          <w:rPr>
-            <w:rStyle w:val="Hyperlink"/>
-          </w:rPr>
-          <w:t xml:space="preserve">Hand-curated, high quality resources for doing data journalism with R</w:t>
-        </w:r>
-      </w:hyperlink>
-    </w:p>
-    <w:p>
-      <w:pPr>
-        <w:pStyle w:val="Compact"/>
-        <w:numPr>
-          <w:numId w:val="1002"/>
-          <w:ilvl w:val="0"/>
-        </w:numPr>
-      </w:pPr>
-      <w:hyperlink r:id="rId219">
-        <w:r>
-          <w:rPr>
-            <w:rStyle w:val="Hyperlink"/>
-          </w:rPr>
-          <w:t xml:space="preserve">RMarkdown Driven Development (RmdDD)</w:t>
-        </w:r>
-      </w:hyperlink>
-    </w:p>
-    <w:p>
-      <w:pPr>
-        <w:pStyle w:val="Compact"/>
-        <w:numPr>
-          <w:numId w:val="1002"/>
-          <w:ilvl w:val="0"/>
-        </w:numPr>
-      </w:pPr>
-      <w:hyperlink r:id="rId220">
-        <w:r>
-          <w:rPr>
-            <w:rStyle w:val="Hyperlink"/>
-          </w:rPr>
-          <w:t xml:space="preserve">Is Web Scraping Legal? : The Definitive Guide [2019 update]</w:t>
-        </w:r>
-      </w:hyperlink>
-    </w:p>
-    <w:p>
-      <w:pPr>
-        <w:pStyle w:val="Compact"/>
-        <w:numPr>
-          <w:numId w:val="1002"/>
-          <w:ilvl w:val="0"/>
-        </w:numPr>
-      </w:pPr>
-      <w:hyperlink r:id="rId221">
-        <w:r>
-          <w:rPr>
-            <w:rStyle w:val="Hyperlink"/>
-          </w:rPr>
-          <w:t xml:space="preserve">Web Scraping: ¿legal o ilegal? (2017)</w:t>
-        </w:r>
-      </w:hyperlink>
-    </w:p>
-    <w:p>
-      <w:pPr>
-        <w:pStyle w:val="Compact"/>
-        <w:numPr>
-          <w:numId w:val="1002"/>
-          <w:ilvl w:val="0"/>
-        </w:numPr>
-      </w:pPr>
-      <w:hyperlink r:id="rId130">
-        <w:r>
-          <w:rPr>
-            <w:rStyle w:val="Hyperlink"/>
-          </w:rPr>
-          <w:t xml:space="preserve">United Nations World Urbanization Prospects</w:t>
-        </w:r>
-      </w:hyperlink>
-    </w:p>
-    <w:p>
-      <w:pPr>
-        <w:pStyle w:val="Compact"/>
-        <w:numPr>
-          <w:numId w:val="1002"/>
-          <w:ilvl w:val="0"/>
-        </w:numPr>
-      </w:pPr>
-      <w:hyperlink r:id="rId222">
-        <w:r>
-          <w:rPr>
-            <w:rStyle w:val="Hyperlink"/>
-          </w:rPr>
-          <w:t xml:space="preserve">htmlwidgets for R - gallery</w:t>
-        </w:r>
-      </w:hyperlink>
-    </w:p>
-    <w:p>
-      <w:pPr>
-        <w:pStyle w:val="Compact"/>
-        <w:numPr>
-          <w:numId w:val="1002"/>
-          <w:ilvl w:val="0"/>
-        </w:numPr>
-      </w:pPr>
-      <w:hyperlink r:id="rId223">
-        <w:r>
-          <w:rPr>
-            <w:rStyle w:val="Hyperlink"/>
-          </w:rPr>
-          <w:t xml:space="preserve">Free R Reading Material</w:t>
-        </w:r>
-      </w:hyperlink>
-    </w:p>
-    <w:p>
-      <w:pPr>
-        <w:pStyle w:val="Compact"/>
-        <w:numPr>
-          <w:numId w:val="1002"/>
-          <w:ilvl w:val="0"/>
-        </w:numPr>
-      </w:pPr>
-      <w:hyperlink r:id="rId224">
-        <w:r>
-          <w:rPr>
-            <w:rStyle w:val="Hyperlink"/>
-          </w:rPr>
-          <w:t xml:space="preserve">The Chartmaker Directory</w:t>
-        </w:r>
-      </w:hyperlink>
-    </w:p>
-    <w:p>
-      <w:pPr>
-        <w:pStyle w:val="Compact"/>
-        <w:numPr>
-          <w:numId w:val="1002"/>
-          <w:ilvl w:val="0"/>
-        </w:numPr>
-      </w:pPr>
-      <w:hyperlink r:id="rId225">
-        <w:r>
-          <w:rPr>
-            <w:rStyle w:val="Hyperlink"/>
-          </w:rPr>
-          <w:t xml:space="preserve">Kaggle Winning Solutions</w:t>
-        </w:r>
-      </w:hyperlink>
-    </w:p>
-    <w:p>
-      <w:pPr>
-        <w:pStyle w:val="Compact"/>
-        <w:numPr>
-          <w:numId w:val="1002"/>
-          <w:ilvl w:val="0"/>
-        </w:numPr>
-      </w:pPr>
-      <w:hyperlink r:id="rId226">
-        <w:r>
-          <w:rPr>
-            <w:rStyle w:val="Hyperlink"/>
-          </w:rPr>
-          <w:t xml:space="preserve">Simplifying the ROC and AUC metrics</w:t>
-        </w:r>
-      </w:hyperlink>
-    </w:p>
-    <w:p>
-      <w:pPr>
-        <w:pStyle w:val="Compact"/>
-        <w:numPr>
-          <w:numId w:val="1002"/>
-          <w:ilvl w:val="0"/>
-        </w:numPr>
-      </w:pPr>
-      <w:hyperlink r:id="rId227">
-        <w:r>
-          <w:rPr>
-            <w:rStyle w:val="Hyperlink"/>
-          </w:rPr>
-          <w:t xml:space="preserve">Feature Engineering for Machine Learning</w:t>
-        </w:r>
-      </w:hyperlink>
-    </w:p>
-    <w:p>
-      <w:pPr>
-        <w:pStyle w:val="Compact"/>
-        <w:numPr>
-          <w:numId w:val="1002"/>
-          <w:ilvl w:val="0"/>
-        </w:numPr>
-      </w:pPr>
-      <w:hyperlink r:id="rId228">
-        <w:r>
-          <w:rPr>
-            <w:rStyle w:val="Hyperlink"/>
-          </w:rPr>
-          <w:t xml:space="preserve">Awesome Data Science</w:t>
-        </w:r>
-      </w:hyperlink>
-    </w:p>
-    <w:p>
-      <w:pPr>
-        <w:pStyle w:val="Compact"/>
-        <w:numPr>
-          <w:numId w:val="1002"/>
-          <w:ilvl w:val="0"/>
-        </w:numPr>
-      </w:pPr>
-      <w:hyperlink r:id="rId229">
-        <w:r>
-          <w:rPr>
-            <w:rStyle w:val="Hyperlink"/>
-          </w:rPr>
-          <w:t xml:space="preserve">Data Scientist Roadmap</w:t>
-        </w:r>
-      </w:hyperlink>
-    </w:p>
-    <w:p>
-      <w:pPr>
-        <w:pStyle w:val="Compact"/>
-        <w:numPr>
-          <w:numId w:val="1002"/>
-          <w:ilvl w:val="0"/>
-        </w:numPr>
-      </w:pPr>
-      <w:hyperlink r:id="rId230">
-        <w:r>
-          <w:rPr>
-            <w:rStyle w:val="Hyperlink"/>
-          </w:rPr>
-          <w:t xml:space="preserve">Data Science Collected Resources</w:t>
-        </w:r>
-      </w:hyperlink>
-    </w:p>
-    <w:p>
-      <w:pPr>
-        <w:pStyle w:val="Compact"/>
-        <w:numPr>
-          <w:numId w:val="1002"/>
-          <w:ilvl w:val="0"/>
-        </w:numPr>
-      </w:pPr>
-      <w:hyperlink r:id="rId231">
-        <w:r>
-          <w:rPr>
-            <w:rStyle w:val="Hyperlink"/>
-          </w:rPr>
-          <w:t xml:space="preserve">Data Science Cheatsheets</w:t>
-        </w:r>
-      </w:hyperlink>
-    </w:p>
-    <w:p>
-      <w:pPr>
-        <w:pStyle w:val="Compact"/>
-        <w:numPr>
-          <w:numId w:val="1002"/>
-          <w:ilvl w:val="0"/>
-        </w:numPr>
-      </w:pPr>
-      <w:hyperlink r:id="rId232">
-        <w:r>
-          <w:rPr>
-            <w:rStyle w:val="Hyperlink"/>
-          </w:rPr>
-          <w:t xml:space="preserve">Data Science Resources</w:t>
-        </w:r>
-      </w:hyperlink>
-    </w:p>
-    <w:p>
-      <w:pPr>
-        <w:pStyle w:val="Heading2"/>
-      </w:pPr>
-      <w:bookmarkStart w:id="233" w:name="libros"/>
-      <w:r>
-        <w:t xml:space="preserve">Libros</w:t>
-      </w:r>
-      <w:bookmarkEnd w:id="233"/>
+      <w:hyperlink r:id="rId253">
+        <w:r>
+          <w:rPr>
+            <w:rStyle w:val="Hyperlink"/>
+          </w:rPr>
+          <w:t xml:space="preserve">Código</w:t>
+        </w:r>
+      </w:hyperlink>
     </w:p>
     <w:p>
       <w:pPr>
@@ -3787,12 +4157,35 @@
           <w:ilvl w:val="0"/>
         </w:numPr>
       </w:pPr>
-      <w:hyperlink r:id="rId234">
-        <w:r>
-          <w:rPr>
-            <w:rStyle w:val="Hyperlink"/>
-          </w:rPr>
-          <w:t xml:space="preserve">R intro</w:t>
+      <w:r>
+        <w:t xml:space="preserve">Geocomputation with R</w:t>
+      </w:r>
+      <w:r>
+        <w:t xml:space="preserve"> </w:t>
+      </w:r>
+      <w:hyperlink r:id="rId254">
+        <w:r>
+          <w:rPr>
+            <w:rStyle w:val="Hyperlink"/>
+          </w:rPr>
+          <w:t xml:space="preserve">Libro</w:t>
+        </w:r>
+      </w:hyperlink>
+      <w:r>
+        <w:t xml:space="preserve"> </w:t>
+      </w:r>
+      <w:r>
+        <w:t xml:space="preserve">y</w:t>
+      </w:r>
+      <w:r>
+        <w:t xml:space="preserve"> </w:t>
+      </w:r>
+      <w:hyperlink r:id="rId255">
+        <w:r>
+          <w:rPr>
+            <w:rStyle w:val="Hyperlink"/>
+          </w:rPr>
+          <w:t xml:space="preserve">Código</w:t>
         </w:r>
       </w:hyperlink>
     </w:p>
@@ -3804,12 +4197,12 @@
           <w:ilvl w:val="0"/>
         </w:numPr>
       </w:pPr>
-      <w:hyperlink r:id="rId235">
-        <w:r>
-          <w:rPr>
-            <w:rStyle w:val="Hyperlink"/>
-          </w:rPr>
-          <w:t xml:space="preserve">R for everyone</w:t>
+      <w:hyperlink r:id="rId256">
+        <w:r>
+          <w:rPr>
+            <w:rStyle w:val="Hyperlink"/>
+          </w:rPr>
+          <w:t xml:space="preserve">Handling Strings with R</w:t>
         </w:r>
       </w:hyperlink>
     </w:p>
@@ -3821,12 +4214,12 @@
           <w:ilvl w:val="0"/>
         </w:numPr>
       </w:pPr>
-      <w:hyperlink r:id="rId236">
-        <w:r>
-          <w:rPr>
-            <w:rStyle w:val="Hyperlink"/>
-          </w:rPr>
-          <w:t xml:space="preserve">R in action</w:t>
+      <w:hyperlink r:id="rId257">
+        <w:r>
+          <w:rPr>
+            <w:rStyle w:val="Hyperlink"/>
+          </w:rPr>
+          <w:t xml:space="preserve">Text Mining with R</w:t>
         </w:r>
       </w:hyperlink>
     </w:p>
@@ -3838,12 +4231,12 @@
           <w:ilvl w:val="0"/>
         </w:numPr>
       </w:pPr>
-      <w:hyperlink r:id="rId237">
-        <w:r>
-          <w:rPr>
-            <w:rStyle w:val="Hyperlink"/>
-          </w:rPr>
-          <w:t xml:space="preserve">R Programming for Data Science. Roger D. Peng.</w:t>
+      <w:hyperlink r:id="rId258">
+        <w:r>
+          <w:rPr>
+            <w:rStyle w:val="Hyperlink"/>
+          </w:rPr>
+          <w:t xml:space="preserve">Efficient R programming</w:t>
         </w:r>
       </w:hyperlink>
     </w:p>
@@ -3855,12 +4248,12 @@
           <w:ilvl w:val="0"/>
         </w:numPr>
       </w:pPr>
-      <w:hyperlink r:id="rId238">
-        <w:r>
-          <w:rPr>
-            <w:rStyle w:val="Hyperlink"/>
-          </w:rPr>
-          <w:t xml:space="preserve">R para principiantes</w:t>
+      <w:hyperlink r:id="rId259">
+        <w:r>
+          <w:rPr>
+            <w:rStyle w:val="Hyperlink"/>
+          </w:rPr>
+          <w:t xml:space="preserve">BBC Visual and Data Journalism cookbook for R graphics</w:t>
         </w:r>
       </w:hyperlink>
     </w:p>
@@ -3872,12 +4265,12 @@
           <w:ilvl w:val="0"/>
         </w:numPr>
       </w:pPr>
-      <w:hyperlink r:id="rId239">
-        <w:r>
-          <w:rPr>
-            <w:rStyle w:val="Hyperlink"/>
-          </w:rPr>
-          <w:t xml:space="preserve">Introducción a R</w:t>
+      <w:hyperlink r:id="rId260">
+        <w:r>
+          <w:rPr>
+            <w:rStyle w:val="Hyperlink"/>
+          </w:rPr>
+          <w:t xml:space="preserve">Databases using R by RStudio</w:t>
         </w:r>
       </w:hyperlink>
     </w:p>
@@ -3889,12 +4282,12 @@
           <w:ilvl w:val="0"/>
         </w:numPr>
       </w:pPr>
-      <w:hyperlink r:id="rId240">
-        <w:r>
-          <w:rPr>
-            <w:rStyle w:val="Hyperlink"/>
-          </w:rPr>
-          <w:t xml:space="preserve">R para profesionales de los datos: una introducción</w:t>
+      <w:hyperlink r:id="rId261">
+        <w:r>
+          <w:rPr>
+            <w:rStyle w:val="Hyperlink"/>
+          </w:rPr>
+          <w:t xml:space="preserve">Interpretable Machine Learning</w:t>
         </w:r>
       </w:hyperlink>
     </w:p>
@@ -3906,12 +4299,12 @@
           <w:ilvl w:val="0"/>
         </w:numPr>
       </w:pPr>
-      <w:hyperlink r:id="rId241">
-        <w:r>
-          <w:rPr>
-            <w:rStyle w:val="Hyperlink"/>
-          </w:rPr>
-          <w:t xml:space="preserve">10 great books about R</w:t>
+      <w:hyperlink r:id="rId262">
+        <w:r>
+          <w:rPr>
+            <w:rStyle w:val="Hyperlink"/>
+          </w:rPr>
+          <w:t xml:space="preserve">Forecasting: Principles and Practice</w:t>
         </w:r>
       </w:hyperlink>
     </w:p>
@@ -3923,12 +4316,12 @@
           <w:ilvl w:val="0"/>
         </w:numPr>
       </w:pPr>
-      <w:hyperlink r:id="rId242">
-        <w:r>
-          <w:rPr>
-            <w:rStyle w:val="Hyperlink"/>
-          </w:rPr>
-          <w:t xml:space="preserve">10 Free Must-Read Books for Machine Learning and Data Science</w:t>
+      <w:hyperlink r:id="rId263">
+        <w:r>
+          <w:rPr>
+            <w:rStyle w:val="Hyperlink"/>
+          </w:rPr>
+          <w:t xml:space="preserve">Bioinformática Estadística. Análisis estadístico de datos Ómicos</w:t>
         </w:r>
       </w:hyperlink>
     </w:p>
@@ -3940,13 +4333,98 @@
           <w:ilvl w:val="0"/>
         </w:numPr>
       </w:pPr>
-      <w:r>
-        <w:t xml:space="preserve">Introduction to Data Science</w:t>
+      <w:hyperlink r:id="rId264">
+        <w:r>
+          <w:rPr>
+            <w:rStyle w:val="Hyperlink"/>
+          </w:rPr>
+          <w:t xml:space="preserve">Estadística básica</w:t>
+        </w:r>
+      </w:hyperlink>
+    </w:p>
+    <w:p>
+      <w:pPr>
+        <w:pStyle w:val="Compact"/>
+        <w:numPr>
+          <w:numId w:val="1003"/>
+          <w:ilvl w:val="0"/>
+        </w:numPr>
+      </w:pPr>
+      <w:hyperlink r:id="rId265">
+        <w:r>
+          <w:rPr>
+            <w:rStyle w:val="Hyperlink"/>
+          </w:rPr>
+          <w:t xml:space="preserve">Análisis de datos con R</w:t>
+        </w:r>
+      </w:hyperlink>
+    </w:p>
+    <w:p>
+      <w:pPr>
+        <w:pStyle w:val="Compact"/>
+        <w:numPr>
+          <w:numId w:val="1003"/>
+          <w:ilvl w:val="0"/>
+        </w:numPr>
+      </w:pPr>
+      <w:hyperlink r:id="rId266">
+        <w:r>
+          <w:rPr>
+            <w:rStyle w:val="Hyperlink"/>
+          </w:rPr>
+          <w:t xml:space="preserve">An Introduction to Spatial Data Analysis and Visualisation in R</w:t>
+        </w:r>
+      </w:hyperlink>
+    </w:p>
+    <w:p>
+      <w:pPr>
+        <w:pStyle w:val="Compact"/>
+        <w:numPr>
+          <w:numId w:val="1003"/>
+          <w:ilvl w:val="0"/>
+        </w:numPr>
+      </w:pPr>
+      <w:hyperlink r:id="rId267">
+        <w:r>
+          <w:rPr>
+            <w:rStyle w:val="Hyperlink"/>
+          </w:rPr>
+          <w:t xml:space="preserve">Exploratory Data Analysis with R - Roger D. Peng</w:t>
+        </w:r>
+      </w:hyperlink>
+    </w:p>
+    <w:p>
+      <w:pPr>
+        <w:pStyle w:val="Compact"/>
+        <w:numPr>
+          <w:numId w:val="1003"/>
+          <w:ilvl w:val="0"/>
+        </w:numPr>
+      </w:pPr>
+      <w:hyperlink r:id="rId268">
+        <w:r>
+          <w:rPr>
+            <w:rStyle w:val="Hyperlink"/>
+          </w:rPr>
+          <w:t xml:space="preserve">What They Forgot to Teach You About R</w:t>
+        </w:r>
+      </w:hyperlink>
+    </w:p>
+    <w:p>
+      <w:pPr>
+        <w:pStyle w:val="Compact"/>
+        <w:numPr>
+          <w:numId w:val="1003"/>
+          <w:ilvl w:val="0"/>
+        </w:numPr>
+      </w:pPr>
+      <w:r>
+        <w:t xml:space="preserve">Mastering Apache Spark with R</w:t>
       </w:r>
       <w:r>
         <w:t xml:space="preserve"> </w:t>
       </w:r>
-      <w:hyperlink r:id="rId243">
+      <w:hyperlink r:id="rId269">
         <w:r>
           <w:rPr>
             <w:rStyle w:val="Hyperlink"/>
@@ -3963,7 +4441,7 @@
       <w:r>
         <w:t xml:space="preserve"> </w:t>
       </w:r>
-      <w:hyperlink r:id="rId244">
+      <w:hyperlink r:id="rId270">
         <w:r>
           <w:rPr>
             <w:rStyle w:val="Hyperlink"/>
@@ -3980,35 +4458,12 @@
           <w:ilvl w:val="0"/>
         </w:numPr>
       </w:pPr>
-      <w:r>
-        <w:t xml:space="preserve">Fundamentals of Data Visualization</w:t>
-      </w:r>
-      <w:r>
-        <w:t xml:space="preserve"> </w:t>
-      </w:r>
-      <w:hyperlink r:id="rId245">
-        <w:r>
-          <w:rPr>
-            <w:rStyle w:val="Hyperlink"/>
-          </w:rPr>
-          <w:t xml:space="preserve">Libro</w:t>
-        </w:r>
-      </w:hyperlink>
-      <w:r>
-        <w:t xml:space="preserve"> </w:t>
-      </w:r>
-      <w:r>
-        <w:t xml:space="preserve">y</w:t>
-      </w:r>
-      <w:r>
-        <w:t xml:space="preserve"> </w:t>
-      </w:r>
-      <w:hyperlink r:id="rId246">
-        <w:r>
-          <w:rPr>
-            <w:rStyle w:val="Hyperlink"/>
-          </w:rPr>
-          <w:t xml:space="preserve">Código</w:t>
+      <w:hyperlink r:id="rId271">
+        <w:r>
+          <w:rPr>
+            <w:rStyle w:val="Hyperlink"/>
+          </w:rPr>
+          <w:t xml:space="preserve">Hands-On Machine Learning with R</w:t>
         </w:r>
       </w:hyperlink>
     </w:p>
@@ -4020,35 +4475,12 @@
           <w:ilvl w:val="0"/>
         </w:numPr>
       </w:pPr>
-      <w:r>
-        <w:t xml:space="preserve">Data Science Live Book</w:t>
-      </w:r>
-      <w:r>
-        <w:t xml:space="preserve"> </w:t>
-      </w:r>
-      <w:hyperlink r:id="rId247">
-        <w:r>
-          <w:rPr>
-            <w:rStyle w:val="Hyperlink"/>
-          </w:rPr>
-          <w:t xml:space="preserve">Libro</w:t>
-        </w:r>
-      </w:hyperlink>
-      <w:r>
-        <w:t xml:space="preserve"> </w:t>
-      </w:r>
-      <w:r>
-        <w:t xml:space="preserve">y</w:t>
-      </w:r>
-      <w:r>
-        <w:t xml:space="preserve"> </w:t>
-      </w:r>
-      <w:hyperlink r:id="rId248">
-        <w:r>
-          <w:rPr>
-            <w:rStyle w:val="Hyperlink"/>
-          </w:rPr>
-          <w:t xml:space="preserve">Código</w:t>
+      <w:hyperlink r:id="rId272">
+        <w:r>
+          <w:rPr>
+            <w:rStyle w:val="Hyperlink"/>
+          </w:rPr>
+          <w:t xml:space="preserve">Hands-On Programming with R</w:t>
         </w:r>
       </w:hyperlink>
     </w:p>
@@ -4060,35 +4492,12 @@
           <w:ilvl w:val="0"/>
         </w:numPr>
       </w:pPr>
-      <w:r>
-        <w:t xml:space="preserve">R for Statistical Learning</w:t>
-      </w:r>
-      <w:r>
-        <w:t xml:space="preserve"> </w:t>
-      </w:r>
-      <w:hyperlink r:id="rId249">
-        <w:r>
-          <w:rPr>
-            <w:rStyle w:val="Hyperlink"/>
-          </w:rPr>
-          <w:t xml:space="preserve">Libro</w:t>
-        </w:r>
-      </w:hyperlink>
-      <w:r>
-        <w:t xml:space="preserve"> </w:t>
-      </w:r>
-      <w:r>
-        <w:t xml:space="preserve">y</w:t>
-      </w:r>
-      <w:r>
-        <w:t xml:space="preserve"> </w:t>
-      </w:r>
-      <w:hyperlink r:id="rId250">
-        <w:r>
-          <w:rPr>
-            <w:rStyle w:val="Hyperlink"/>
-          </w:rPr>
-          <w:t xml:space="preserve">Código</w:t>
+      <w:hyperlink r:id="rId273">
+        <w:r>
+          <w:rPr>
+            <w:rStyle w:val="Hyperlink"/>
+          </w:rPr>
+          <w:t xml:space="preserve">Mastering Spark with R</w:t>
         </w:r>
       </w:hyperlink>
     </w:p>
@@ -4100,35 +4509,12 @@
           <w:ilvl w:val="0"/>
         </w:numPr>
       </w:pPr>
-      <w:r>
-        <w:t xml:space="preserve">Applied Statistics with R</w:t>
-      </w:r>
-      <w:r>
-        <w:t xml:space="preserve"> </w:t>
-      </w:r>
-      <w:hyperlink r:id="rId251">
-        <w:r>
-          <w:rPr>
-            <w:rStyle w:val="Hyperlink"/>
-          </w:rPr>
-          <w:t xml:space="preserve">Libro</w:t>
-        </w:r>
-      </w:hyperlink>
-      <w:r>
-        <w:t xml:space="preserve"> </w:t>
-      </w:r>
-      <w:r>
-        <w:t xml:space="preserve">y</w:t>
-      </w:r>
-      <w:r>
-        <w:t xml:space="preserve"> </w:t>
-      </w:r>
-      <w:hyperlink r:id="rId252">
-        <w:r>
-          <w:rPr>
-            <w:rStyle w:val="Hyperlink"/>
-          </w:rPr>
-          <w:t xml:space="preserve">Código</w:t>
+      <w:hyperlink r:id="rId274">
+        <w:r>
+          <w:rPr>
+            <w:rStyle w:val="Hyperlink"/>
+          </w:rPr>
+          <w:t xml:space="preserve">The 20 Best Data Science Books Available online in 2020</w:t>
         </w:r>
       </w:hyperlink>
     </w:p>
@@ -4140,35 +4526,12 @@
           <w:ilvl w:val="0"/>
         </w:numPr>
       </w:pPr>
-      <w:r>
-        <w:t xml:space="preserve">Geocomputation with R</w:t>
-      </w:r>
-      <w:r>
-        <w:t xml:space="preserve"> </w:t>
-      </w:r>
-      <w:hyperlink r:id="rId253">
-        <w:r>
-          <w:rPr>
-            <w:rStyle w:val="Hyperlink"/>
-          </w:rPr>
-          <w:t xml:space="preserve">Libro</w:t>
-        </w:r>
-      </w:hyperlink>
-      <w:r>
-        <w:t xml:space="preserve"> </w:t>
-      </w:r>
-      <w:r>
-        <w:t xml:space="preserve">y</w:t>
-      </w:r>
-      <w:r>
-        <w:t xml:space="preserve"> </w:t>
-      </w:r>
-      <w:hyperlink r:id="rId254">
-        <w:r>
-          <w:rPr>
-            <w:rStyle w:val="Hyperlink"/>
-          </w:rPr>
-          <w:t xml:space="preserve">Código</w:t>
+      <w:hyperlink r:id="rId275">
+        <w:r>
+          <w:rPr>
+            <w:rStyle w:val="Hyperlink"/>
+          </w:rPr>
+          <w:t xml:space="preserve">Creating APIs in R with Plumber</w:t>
         </w:r>
       </w:hyperlink>
     </w:p>
@@ -4180,12 +4543,12 @@
           <w:ilvl w:val="0"/>
         </w:numPr>
       </w:pPr>
-      <w:hyperlink r:id="rId255">
-        <w:r>
-          <w:rPr>
-            <w:rStyle w:val="Hyperlink"/>
-          </w:rPr>
-          <w:t xml:space="preserve">Handling Strings with R</w:t>
+      <w:hyperlink r:id="rId276">
+        <w:r>
+          <w:rPr>
+            <w:rStyle w:val="Hyperlink"/>
+          </w:rPr>
+          <w:t xml:space="preserve">Geospatial Health Data: Modeling and Visualization with R-INLA and Shiny</w:t>
         </w:r>
       </w:hyperlink>
     </w:p>
@@ -4197,12 +4560,12 @@
           <w:ilvl w:val="0"/>
         </w:numPr>
       </w:pPr>
-      <w:hyperlink r:id="rId256">
-        <w:r>
-          <w:rPr>
-            <w:rStyle w:val="Hyperlink"/>
-          </w:rPr>
-          <w:t xml:space="preserve">Text Mining with R</w:t>
+      <w:hyperlink r:id="rId277">
+        <w:r>
+          <w:rPr>
+            <w:rStyle w:val="Hyperlink"/>
+          </w:rPr>
+          <w:t xml:space="preserve">Estilometría, análisis de textos en R para filólogos</w:t>
         </w:r>
       </w:hyperlink>
     </w:p>
@@ -4214,12 +4577,12 @@
           <w:ilvl w:val="0"/>
         </w:numPr>
       </w:pPr>
-      <w:hyperlink r:id="rId257">
-        <w:r>
-          <w:rPr>
-            <w:rStyle w:val="Hyperlink"/>
-          </w:rPr>
-          <w:t xml:space="preserve">Efficient R programming</w:t>
+      <w:hyperlink r:id="rId278">
+        <w:r>
+          <w:rPr>
+            <w:rStyle w:val="Hyperlink"/>
+          </w:rPr>
+          <w:t xml:space="preserve">Engineering Production-Grade Shiny Apps</w:t>
         </w:r>
       </w:hyperlink>
     </w:p>
@@ -4231,353 +4594,7 @@
           <w:ilvl w:val="0"/>
         </w:numPr>
       </w:pPr>
-      <w:hyperlink r:id="rId258">
-        <w:r>
-          <w:rPr>
-            <w:rStyle w:val="Hyperlink"/>
-          </w:rPr>
-          <w:t xml:space="preserve">BBC Visual and Data Journalism cookbook for R graphics</w:t>
-        </w:r>
-      </w:hyperlink>
-    </w:p>
-    <w:p>
-      <w:pPr>
-        <w:pStyle w:val="Compact"/>
-        <w:numPr>
-          <w:numId w:val="1003"/>
-          <w:ilvl w:val="0"/>
-        </w:numPr>
-      </w:pPr>
-      <w:hyperlink r:id="rId259">
-        <w:r>
-          <w:rPr>
-            <w:rStyle w:val="Hyperlink"/>
-          </w:rPr>
-          <w:t xml:space="preserve">Databases using R by RStudio</w:t>
-        </w:r>
-      </w:hyperlink>
-    </w:p>
-    <w:p>
-      <w:pPr>
-        <w:pStyle w:val="Compact"/>
-        <w:numPr>
-          <w:numId w:val="1003"/>
-          <w:ilvl w:val="0"/>
-        </w:numPr>
-      </w:pPr>
-      <w:hyperlink r:id="rId260">
-        <w:r>
-          <w:rPr>
-            <w:rStyle w:val="Hyperlink"/>
-          </w:rPr>
-          <w:t xml:space="preserve">Interpretable Machine Learning</w:t>
-        </w:r>
-      </w:hyperlink>
-    </w:p>
-    <w:p>
-      <w:pPr>
-        <w:pStyle w:val="Compact"/>
-        <w:numPr>
-          <w:numId w:val="1003"/>
-          <w:ilvl w:val="0"/>
-        </w:numPr>
-      </w:pPr>
-      <w:hyperlink r:id="rId261">
-        <w:r>
-          <w:rPr>
-            <w:rStyle w:val="Hyperlink"/>
-          </w:rPr>
-          <w:t xml:space="preserve">Forecasting: Principles and Practice</w:t>
-        </w:r>
-      </w:hyperlink>
-    </w:p>
-    <w:p>
-      <w:pPr>
-        <w:pStyle w:val="Compact"/>
-        <w:numPr>
-          <w:numId w:val="1003"/>
-          <w:ilvl w:val="0"/>
-        </w:numPr>
-      </w:pPr>
-      <w:hyperlink r:id="rId262">
-        <w:r>
-          <w:rPr>
-            <w:rStyle w:val="Hyperlink"/>
-          </w:rPr>
-          <w:t xml:space="preserve">Bioinformática Estadística. Análisis estadístico de datos Ómicos</w:t>
-        </w:r>
-      </w:hyperlink>
-    </w:p>
-    <w:p>
-      <w:pPr>
-        <w:pStyle w:val="Compact"/>
-        <w:numPr>
-          <w:numId w:val="1003"/>
-          <w:ilvl w:val="0"/>
-        </w:numPr>
-      </w:pPr>
-      <w:hyperlink r:id="rId263">
-        <w:r>
-          <w:rPr>
-            <w:rStyle w:val="Hyperlink"/>
-          </w:rPr>
-          <w:t xml:space="preserve">Estadística básica</w:t>
-        </w:r>
-      </w:hyperlink>
-    </w:p>
-    <w:p>
-      <w:pPr>
-        <w:pStyle w:val="Compact"/>
-        <w:numPr>
-          <w:numId w:val="1003"/>
-          <w:ilvl w:val="0"/>
-        </w:numPr>
-      </w:pPr>
-      <w:hyperlink r:id="rId264">
-        <w:r>
-          <w:rPr>
-            <w:rStyle w:val="Hyperlink"/>
-          </w:rPr>
-          <w:t xml:space="preserve">Análisis de datos con R</w:t>
-        </w:r>
-      </w:hyperlink>
-    </w:p>
-    <w:p>
-      <w:pPr>
-        <w:pStyle w:val="Compact"/>
-        <w:numPr>
-          <w:numId w:val="1003"/>
-          <w:ilvl w:val="0"/>
-        </w:numPr>
-      </w:pPr>
-      <w:hyperlink r:id="rId265">
-        <w:r>
-          <w:rPr>
-            <w:rStyle w:val="Hyperlink"/>
-          </w:rPr>
-          <w:t xml:space="preserve">An Introduction to Spatial Data Analysis and Visualisation in R</w:t>
-        </w:r>
-      </w:hyperlink>
-    </w:p>
-    <w:p>
-      <w:pPr>
-        <w:pStyle w:val="Compact"/>
-        <w:numPr>
-          <w:numId w:val="1003"/>
-          <w:ilvl w:val="0"/>
-        </w:numPr>
-      </w:pPr>
-      <w:hyperlink r:id="rId266">
-        <w:r>
-          <w:rPr>
-            <w:rStyle w:val="Hyperlink"/>
-          </w:rPr>
-          <w:t xml:space="preserve">Exploratory Data Analysis with R - Roger D. Peng</w:t>
-        </w:r>
-      </w:hyperlink>
-    </w:p>
-    <w:p>
-      <w:pPr>
-        <w:pStyle w:val="Compact"/>
-        <w:numPr>
-          <w:numId w:val="1003"/>
-          <w:ilvl w:val="0"/>
-        </w:numPr>
-      </w:pPr>
-      <w:hyperlink r:id="rId267">
-        <w:r>
-          <w:rPr>
-            <w:rStyle w:val="Hyperlink"/>
-          </w:rPr>
-          <w:t xml:space="preserve">What They Forgot to Teach You About R</w:t>
-        </w:r>
-      </w:hyperlink>
-    </w:p>
-    <w:p>
-      <w:pPr>
-        <w:pStyle w:val="Compact"/>
-        <w:numPr>
-          <w:numId w:val="1003"/>
-          <w:ilvl w:val="0"/>
-        </w:numPr>
-      </w:pPr>
-      <w:r>
-        <w:t xml:space="preserve">Mastering Apache Spark with R</w:t>
-      </w:r>
-      <w:r>
-        <w:t xml:space="preserve"> </w:t>
-      </w:r>
-      <w:hyperlink r:id="rId268">
-        <w:r>
-          <w:rPr>
-            <w:rStyle w:val="Hyperlink"/>
-          </w:rPr>
-          <w:t xml:space="preserve">Libro</w:t>
-        </w:r>
-      </w:hyperlink>
-      <w:r>
-        <w:t xml:space="preserve"> </w:t>
-      </w:r>
-      <w:r>
-        <w:t xml:space="preserve">y</w:t>
-      </w:r>
-      <w:r>
-        <w:t xml:space="preserve"> </w:t>
-      </w:r>
-      <w:hyperlink r:id="rId269">
-        <w:r>
-          <w:rPr>
-            <w:rStyle w:val="Hyperlink"/>
-          </w:rPr>
-          <w:t xml:space="preserve">Código</w:t>
-        </w:r>
-      </w:hyperlink>
-    </w:p>
-    <w:p>
-      <w:pPr>
-        <w:pStyle w:val="Compact"/>
-        <w:numPr>
-          <w:numId w:val="1003"/>
-          <w:ilvl w:val="0"/>
-        </w:numPr>
-      </w:pPr>
-      <w:hyperlink r:id="rId270">
-        <w:r>
-          <w:rPr>
-            <w:rStyle w:val="Hyperlink"/>
-          </w:rPr>
-          <w:t xml:space="preserve">Hands-On Machine Learning with R</w:t>
-        </w:r>
-      </w:hyperlink>
-    </w:p>
-    <w:p>
-      <w:pPr>
-        <w:pStyle w:val="Compact"/>
-        <w:numPr>
-          <w:numId w:val="1003"/>
-          <w:ilvl w:val="0"/>
-        </w:numPr>
-      </w:pPr>
-      <w:hyperlink r:id="rId271">
-        <w:r>
-          <w:rPr>
-            <w:rStyle w:val="Hyperlink"/>
-          </w:rPr>
-          <w:t xml:space="preserve">Hands-On Programming with R</w:t>
-        </w:r>
-      </w:hyperlink>
-    </w:p>
-    <w:p>
-      <w:pPr>
-        <w:pStyle w:val="Compact"/>
-        <w:numPr>
-          <w:numId w:val="1003"/>
-          <w:ilvl w:val="0"/>
-        </w:numPr>
-      </w:pPr>
-      <w:hyperlink r:id="rId272">
-        <w:r>
-          <w:rPr>
-            <w:rStyle w:val="Hyperlink"/>
-          </w:rPr>
-          <w:t xml:space="preserve">Mastering Spark with R</w:t>
-        </w:r>
-      </w:hyperlink>
-    </w:p>
-    <w:p>
-      <w:pPr>
-        <w:pStyle w:val="Compact"/>
-        <w:numPr>
-          <w:numId w:val="1003"/>
-          <w:ilvl w:val="0"/>
-        </w:numPr>
-      </w:pPr>
-      <w:hyperlink r:id="rId273">
-        <w:r>
-          <w:rPr>
-            <w:rStyle w:val="Hyperlink"/>
-          </w:rPr>
-          <w:t xml:space="preserve">The 20 Best Data Science Books Available online in 2020</w:t>
-        </w:r>
-      </w:hyperlink>
-    </w:p>
-    <w:p>
-      <w:pPr>
-        <w:pStyle w:val="Compact"/>
-        <w:numPr>
-          <w:numId w:val="1003"/>
-          <w:ilvl w:val="0"/>
-        </w:numPr>
-      </w:pPr>
-      <w:hyperlink r:id="rId274">
-        <w:r>
-          <w:rPr>
-            <w:rStyle w:val="Hyperlink"/>
-          </w:rPr>
-          <w:t xml:space="preserve">Creating APIs in R with Plumber</w:t>
-        </w:r>
-      </w:hyperlink>
-    </w:p>
-    <w:p>
-      <w:pPr>
-        <w:pStyle w:val="Compact"/>
-        <w:numPr>
-          <w:numId w:val="1003"/>
-          <w:ilvl w:val="0"/>
-        </w:numPr>
-      </w:pPr>
-      <w:hyperlink r:id="rId275">
-        <w:r>
-          <w:rPr>
-            <w:rStyle w:val="Hyperlink"/>
-          </w:rPr>
-          <w:t xml:space="preserve">Geospatial Health Data: Modeling and Visualization with R-INLA and Shiny</w:t>
-        </w:r>
-      </w:hyperlink>
-    </w:p>
-    <w:p>
-      <w:pPr>
-        <w:pStyle w:val="Compact"/>
-        <w:numPr>
-          <w:numId w:val="1003"/>
-          <w:ilvl w:val="0"/>
-        </w:numPr>
-      </w:pPr>
-      <w:hyperlink r:id="rId276">
-        <w:r>
-          <w:rPr>
-            <w:rStyle w:val="Hyperlink"/>
-          </w:rPr>
-          <w:t xml:space="preserve">Estilometría, análisis de textos en R para filólogos</w:t>
-        </w:r>
-      </w:hyperlink>
-    </w:p>
-    <w:p>
-      <w:pPr>
-        <w:pStyle w:val="Compact"/>
-        <w:numPr>
-          <w:numId w:val="1003"/>
-          <w:ilvl w:val="0"/>
-        </w:numPr>
-      </w:pPr>
-      <w:hyperlink r:id="rId277">
-        <w:r>
-          <w:rPr>
-            <w:rStyle w:val="Hyperlink"/>
-          </w:rPr>
-          <w:t xml:space="preserve">Engineering Production-Grade Shiny Apps</w:t>
-        </w:r>
-      </w:hyperlink>
-    </w:p>
-    <w:p>
-      <w:pPr>
-        <w:pStyle w:val="Compact"/>
-        <w:numPr>
-          <w:numId w:val="1003"/>
-          <w:ilvl w:val="0"/>
-        </w:numPr>
-      </w:pPr>
-      <w:hyperlink r:id="rId278">
+      <w:hyperlink r:id="rId279">
         <w:r>
           <w:rPr>
             <w:rStyle w:val="Hyperlink"/>

</xml_diff>

<commit_message>
Happy Git and GitHub for the useR
</commit_message>
<xml_diff>
--- a/Open_Data_Enlaces.docx
+++ b/Open_Data_Enlaces.docx
@@ -52,7 +52,7 @@
         <w:pStyle w:val="Date"/>
       </w:pPr>
       <w:r>
-        <w:t xml:space="preserve">2020-08-03</w:t>
+        <w:t xml:space="preserve">2020-10-08</w:t>
       </w:r>
     </w:p>
     <w:p>
@@ -4600,6 +4600,23 @@
             <w:rStyle w:val="Hyperlink"/>
           </w:rPr>
           <w:t xml:space="preserve">Bayesian inference with INLA</w:t>
+        </w:r>
+      </w:hyperlink>
+    </w:p>
+    <w:p>
+      <w:pPr>
+        <w:pStyle w:val="Compact"/>
+        <w:numPr>
+          <w:numId w:val="1003"/>
+          <w:ilvl w:val="0"/>
+        </w:numPr>
+      </w:pPr>
+      <w:hyperlink r:id="rId280">
+        <w:r>
+          <w:rPr>
+            <w:rStyle w:val="Hyperlink"/>
+          </w:rPr>
+          <w:t xml:space="preserve">Happy Git and GitHub for the useR</w:t>
         </w:r>
       </w:hyperlink>
     </w:p>

</xml_diff>

<commit_message>
libro. R for Data Science
</commit_message>
<xml_diff>
--- a/Open_Data_Enlaces.docx
+++ b/Open_Data_Enlaces.docx
@@ -52,7 +52,7 @@
         <w:pStyle w:val="Date"/>
       </w:pPr>
       <w:r>
-        <w:t xml:space="preserve">2020-10-08</w:t>
+        <w:t xml:space="preserve">2020-11-03</w:t>
       </w:r>
     </w:p>
     <w:p>
@@ -4497,7 +4497,7 @@
           <w:rPr>
             <w:rStyle w:val="Hyperlink"/>
           </w:rPr>
-          <w:t xml:space="preserve">Mastering Spark with R</w:t>
+          <w:t xml:space="preserve">The 20 Best Data Science Books Available online in 2020</w:t>
         </w:r>
       </w:hyperlink>
     </w:p>
@@ -4514,7 +4514,7 @@
           <w:rPr>
             <w:rStyle w:val="Hyperlink"/>
           </w:rPr>
-          <w:t xml:space="preserve">The 20 Best Data Science Books Available online in 2020</w:t>
+          <w:t xml:space="preserve">Creating APIs in R with Plumber</w:t>
         </w:r>
       </w:hyperlink>
     </w:p>
@@ -4531,7 +4531,7 @@
           <w:rPr>
             <w:rStyle w:val="Hyperlink"/>
           </w:rPr>
-          <w:t xml:space="preserve">Creating APIs in R with Plumber</w:t>
+          <w:t xml:space="preserve">Geospatial Health Data: Modeling and Visualization with R-INLA and Shiny</w:t>
         </w:r>
       </w:hyperlink>
     </w:p>
@@ -4548,7 +4548,7 @@
           <w:rPr>
             <w:rStyle w:val="Hyperlink"/>
           </w:rPr>
-          <w:t xml:space="preserve">Geospatial Health Data: Modeling and Visualization with R-INLA and Shiny</w:t>
+          <w:t xml:space="preserve">Advanced Spatial Modeling with Stochastic Partial Differential Equations Using R and INLA</w:t>
         </w:r>
       </w:hyperlink>
     </w:p>
@@ -4617,6 +4617,46 @@
             <w:rStyle w:val="Hyperlink"/>
           </w:rPr>
           <w:t xml:space="preserve">Happy Git and GitHub for the useR</w:t>
+        </w:r>
+      </w:hyperlink>
+    </w:p>
+    <w:p>
+      <w:pPr>
+        <w:pStyle w:val="Compact"/>
+        <w:numPr>
+          <w:numId w:val="1003"/>
+          <w:ilvl w:val="0"/>
+        </w:numPr>
+      </w:pPr>
+      <w:r>
+        <w:t xml:space="preserve">R for Data Science.</w:t>
+      </w:r>
+      <w:r>
+        <w:t xml:space="preserve"> </w:t>
+      </w:r>
+      <w:hyperlink r:id="rId281">
+        <w:r>
+          <w:rPr>
+            <w:rStyle w:val="Hyperlink"/>
+          </w:rPr>
+          <w:t xml:space="preserve">Inglés</w:t>
+        </w:r>
+      </w:hyperlink>
+      <w:r>
+        <w:t xml:space="preserve"> </w:t>
+      </w:r>
+      <w:r>
+        <w:t xml:space="preserve">y</w:t>
+      </w:r>
+      <w:r>
+        <w:t xml:space="preserve"> </w:t>
+      </w:r>
+      <w:hyperlink r:id="rId281">
+        <w:r>
+          <w:rPr>
+            <w:rStyle w:val="Hyperlink"/>
+          </w:rPr>
+          <w:t xml:space="preserve">Castellano</w:t>
         </w:r>
       </w:hyperlink>
     </w:p>

</xml_diff>

<commit_message>
Libro Data Visualization with R
</commit_message>
<xml_diff>
--- a/Open_Data_Enlaces.docx
+++ b/Open_Data_Enlaces.docx
@@ -52,7 +52,7 @@
         <w:pStyle w:val="Date"/>
       </w:pPr>
       <w:r>
-        <w:t xml:space="preserve">2020-11-03</w:t>
+        <w:t xml:space="preserve">2020-11-05</w:t>
       </w:r>
     </w:p>
     <w:p>
@@ -4657,6 +4657,23 @@
             <w:rStyle w:val="Hyperlink"/>
           </w:rPr>
           <w:t xml:space="preserve">Castellano</w:t>
+        </w:r>
+      </w:hyperlink>
+    </w:p>
+    <w:p>
+      <w:pPr>
+        <w:pStyle w:val="Compact"/>
+        <w:numPr>
+          <w:numId w:val="1003"/>
+          <w:ilvl w:val="0"/>
+        </w:numPr>
+      </w:pPr>
+      <w:hyperlink r:id="rId282">
+        <w:r>
+          <w:rPr>
+            <w:rStyle w:val="Hyperlink"/>
+          </w:rPr>
+          <w:t xml:space="preserve">Data Visualization with R</w:t>
         </w:r>
       </w:hyperlink>
     </w:p>

</xml_diff>

<commit_message>
Linear Algebra for Data Science
</commit_message>
<xml_diff>
--- a/Open_Data_Enlaces.docx
+++ b/Open_Data_Enlaces.docx
@@ -52,7 +52,7 @@
         <w:pStyle w:val="Date"/>
       </w:pPr>
       <w:r>
-        <w:t xml:space="preserve">2021-08-03</w:t>
+        <w:t xml:space="preserve">2021-08-04</w:t>
       </w:r>
     </w:p>
     <w:p>
@@ -3900,7 +3900,7 @@
       </w:hyperlink>
     </w:p>
     <w:bookmarkEnd w:id="239"/>
-    <w:bookmarkStart w:id="300" w:name="libros"/>
+    <w:bookmarkStart w:id="301" w:name="libros"/>
     <w:p>
       <w:pPr>
         <w:pStyle w:val="Heading2"/>
@@ -5011,7 +5011,24 @@
         </w:r>
       </w:hyperlink>
     </w:p>
-    <w:bookmarkEnd w:id="300"/>
+    <w:p>
+      <w:pPr>
+        <w:numPr>
+          <w:ilvl w:val="0"/>
+          <w:numId w:val="1003"/>
+        </w:numPr>
+        <w:pStyle w:val="Compact"/>
+      </w:pPr>
+      <w:hyperlink r:id="rId300">
+        <w:r>
+          <w:rPr>
+            <w:rStyle w:val="Hyperlink"/>
+          </w:rPr>
+          <w:t xml:space="preserve">Linear Algebra for Data Science</w:t>
+        </w:r>
+      </w:hyperlink>
+    </w:p>
+    <w:bookmarkEnd w:id="301"/>
     <w:sectPr/>
   </w:body>
 </w:document>

</xml_diff>

<commit_message>
Handbook of Graphs and Networks in People Analytics
</commit_message>
<xml_diff>
--- a/Open_Data_Enlaces.docx
+++ b/Open_Data_Enlaces.docx
@@ -52,7 +52,7 @@
         <w:pStyle w:val="Date"/>
       </w:pPr>
       <w:r>
-        <w:t xml:space="preserve">2022-02-24</w:t>
+        <w:t xml:space="preserve">2022-03-04</w:t>
       </w:r>
     </w:p>
     <w:p>
@@ -3968,7 +3968,7 @@
       </w:hyperlink>
     </w:p>
     <w:bookmarkEnd w:id="243"/>
-    <w:bookmarkStart w:id="318" w:name="libros"/>
+    <w:bookmarkStart w:id="319" w:name="libros"/>
     <w:p>
       <w:pPr>
         <w:pStyle w:val="Heading2"/>
@@ -5351,7 +5351,24 @@
         </w:r>
       </w:hyperlink>
     </w:p>
-    <w:bookmarkEnd w:id="318"/>
+    <w:p>
+      <w:pPr>
+        <w:numPr>
+          <w:ilvl w:val="0"/>
+          <w:numId w:val="1003"/>
+        </w:numPr>
+        <w:pStyle w:val="Compact"/>
+      </w:pPr>
+      <w:hyperlink r:id="rId318">
+        <w:r>
+          <w:rPr>
+            <w:rStyle w:val="Hyperlink"/>
+          </w:rPr>
+          <w:t xml:space="preserve">Handbook of Graphs and Networks in People Analytics</w:t>
+        </w:r>
+      </w:hyperlink>
+    </w:p>
+    <w:bookmarkEnd w:id="319"/>
     <w:sectPr/>
   </w:body>
 </w:document>

</xml_diff>

<commit_message>
Tipos de licencias de datos
</commit_message>
<xml_diff>
--- a/Open_Data_Enlaces.docx
+++ b/Open_Data_Enlaces.docx
@@ -52,7 +52,7 @@
         <w:pStyle w:val="Date"/>
       </w:pPr>
       <w:r>
-        <w:t xml:space="preserve">2022-10-05</w:t>
+        <w:t xml:space="preserve">2022-10-28</w:t>
       </w:r>
     </w:p>
     <w:p>
@@ -2484,7 +2484,7 @@
       </w:hyperlink>
     </w:p>
     <w:bookmarkEnd w:id="158"/>
-    <w:bookmarkStart w:id="247" w:name="otras-referencias-interesantes"/>
+    <w:bookmarkStart w:id="248" w:name="otras-referencias-interesantes"/>
     <w:p>
       <w:pPr>
         <w:pStyle w:val="Heading2"/>
@@ -4049,8 +4049,25 @@
         </w:r>
       </w:hyperlink>
     </w:p>
-    <w:bookmarkEnd w:id="247"/>
-    <w:bookmarkStart w:id="348" w:name="libros"/>
+    <w:p>
+      <w:pPr>
+        <w:numPr>
+          <w:ilvl w:val="0"/>
+          <w:numId w:val="1002"/>
+        </w:numPr>
+        <w:pStyle w:val="Compact"/>
+      </w:pPr>
+      <w:hyperlink r:id="rId247">
+        <w:r>
+          <w:rPr>
+            <w:rStyle w:val="Hyperlink"/>
+          </w:rPr>
+          <w:t xml:space="preserve">Tipos de licencias open data (minicurso de data.europa.edu)</w:t>
+        </w:r>
+      </w:hyperlink>
+    </w:p>
+    <w:bookmarkEnd w:id="248"/>
+    <w:bookmarkStart w:id="349" w:name="libros"/>
     <w:p>
       <w:pPr>
         <w:pStyle w:val="Heading2"/>
@@ -4067,7 +4084,7 @@
         </w:numPr>
         <w:pStyle w:val="Compact"/>
       </w:pPr>
-      <w:hyperlink r:id="rId248">
+      <w:hyperlink r:id="rId249">
         <w:r>
           <w:rPr>
             <w:rStyle w:val="Hyperlink"/>
@@ -4084,7 +4101,7 @@
         </w:numPr>
         <w:pStyle w:val="Compact"/>
       </w:pPr>
-      <w:hyperlink r:id="rId249">
+      <w:hyperlink r:id="rId250">
         <w:r>
           <w:rPr>
             <w:rStyle w:val="Hyperlink"/>
@@ -4101,7 +4118,7 @@
         </w:numPr>
         <w:pStyle w:val="Compact"/>
       </w:pPr>
-      <w:hyperlink r:id="rId250">
+      <w:hyperlink r:id="rId251">
         <w:r>
           <w:rPr>
             <w:rStyle w:val="Hyperlink"/>
@@ -4118,7 +4135,7 @@
         </w:numPr>
         <w:pStyle w:val="Compact"/>
       </w:pPr>
-      <w:hyperlink r:id="rId251">
+      <w:hyperlink r:id="rId252">
         <w:r>
           <w:rPr>
             <w:rStyle w:val="Hyperlink"/>
@@ -4135,7 +4152,7 @@
         </w:numPr>
         <w:pStyle w:val="Compact"/>
       </w:pPr>
-      <w:hyperlink r:id="rId252">
+      <w:hyperlink r:id="rId253">
         <w:r>
           <w:rPr>
             <w:rStyle w:val="Hyperlink"/>
@@ -4152,7 +4169,7 @@
         </w:numPr>
         <w:pStyle w:val="Compact"/>
       </w:pPr>
-      <w:hyperlink r:id="rId253">
+      <w:hyperlink r:id="rId254">
         <w:r>
           <w:rPr>
             <w:rStyle w:val="Hyperlink"/>
@@ -4169,7 +4186,7 @@
         </w:numPr>
         <w:pStyle w:val="Compact"/>
       </w:pPr>
-      <w:hyperlink r:id="rId254">
+      <w:hyperlink r:id="rId255">
         <w:r>
           <w:rPr>
             <w:rStyle w:val="Hyperlink"/>
@@ -4186,7 +4203,7 @@
         </w:numPr>
         <w:pStyle w:val="Compact"/>
       </w:pPr>
-      <w:hyperlink r:id="rId255">
+      <w:hyperlink r:id="rId256">
         <w:r>
           <w:rPr>
             <w:rStyle w:val="Hyperlink"/>
@@ -4203,7 +4220,7 @@
         </w:numPr>
         <w:pStyle w:val="Compact"/>
       </w:pPr>
-      <w:hyperlink r:id="rId256">
+      <w:hyperlink r:id="rId257">
         <w:r>
           <w:rPr>
             <w:rStyle w:val="Hyperlink"/>
@@ -4220,7 +4237,7 @@
         </w:numPr>
         <w:pStyle w:val="Compact"/>
       </w:pPr>
-      <w:hyperlink r:id="rId257">
+      <w:hyperlink r:id="rId258">
         <w:r>
           <w:rPr>
             <w:rStyle w:val="Hyperlink"/>
@@ -4237,7 +4254,7 @@
         </w:numPr>
         <w:pStyle w:val="Compact"/>
       </w:pPr>
-      <w:hyperlink r:id="rId258">
+      <w:hyperlink r:id="rId259">
         <w:r>
           <w:rPr>
             <w:rStyle w:val="Hyperlink"/>
@@ -4260,7 +4277,7 @@
       <w:r>
         <w:t xml:space="preserve"> </w:t>
       </w:r>
-      <w:hyperlink r:id="rId259">
+      <w:hyperlink r:id="rId260">
         <w:r>
           <w:rPr>
             <w:rStyle w:val="Hyperlink"/>
@@ -4277,7 +4294,7 @@
       <w:r>
         <w:t xml:space="preserve"> </w:t>
       </w:r>
-      <w:hyperlink r:id="rId260">
+      <w:hyperlink r:id="rId261">
         <w:r>
           <w:rPr>
             <w:rStyle w:val="Hyperlink"/>
@@ -4300,7 +4317,7 @@
       <w:r>
         <w:t xml:space="preserve"> </w:t>
       </w:r>
-      <w:hyperlink r:id="rId261">
+      <w:hyperlink r:id="rId262">
         <w:r>
           <w:rPr>
             <w:rStyle w:val="Hyperlink"/>
@@ -4317,7 +4334,7 @@
       <w:r>
         <w:t xml:space="preserve"> </w:t>
       </w:r>
-      <w:hyperlink r:id="rId262">
+      <w:hyperlink r:id="rId263">
         <w:r>
           <w:rPr>
             <w:rStyle w:val="Hyperlink"/>
@@ -4340,246 +4357,955 @@
       <w:r>
         <w:t xml:space="preserve"> </w:t>
       </w:r>
+      <w:hyperlink r:id="rId264">
+        <w:r>
+          <w:rPr>
+            <w:rStyle w:val="Hyperlink"/>
+          </w:rPr>
+          <w:t xml:space="preserve">Libro</w:t>
+        </w:r>
+      </w:hyperlink>
+      <w:r>
+        <w:t xml:space="preserve"> </w:t>
+      </w:r>
+      <w:r>
+        <w:t xml:space="preserve">y</w:t>
+      </w:r>
+      <w:r>
+        <w:t xml:space="preserve"> </w:t>
+      </w:r>
+      <w:hyperlink r:id="rId265">
+        <w:r>
+          <w:rPr>
+            <w:rStyle w:val="Hyperlink"/>
+          </w:rPr>
+          <w:t xml:space="preserve">Código</w:t>
+        </w:r>
+      </w:hyperlink>
+    </w:p>
+    <w:p>
+      <w:pPr>
+        <w:numPr>
+          <w:ilvl w:val="0"/>
+          <w:numId w:val="1003"/>
+        </w:numPr>
+        <w:pStyle w:val="Compact"/>
+      </w:pPr>
+      <w:r>
+        <w:t xml:space="preserve">R for Statistical Learning</w:t>
+      </w:r>
+      <w:r>
+        <w:t xml:space="preserve"> </w:t>
+      </w:r>
+      <w:hyperlink r:id="rId266">
+        <w:r>
+          <w:rPr>
+            <w:rStyle w:val="Hyperlink"/>
+          </w:rPr>
+          <w:t xml:space="preserve">Libro</w:t>
+        </w:r>
+      </w:hyperlink>
+      <w:r>
+        <w:t xml:space="preserve"> </w:t>
+      </w:r>
+      <w:r>
+        <w:t xml:space="preserve">y</w:t>
+      </w:r>
+      <w:r>
+        <w:t xml:space="preserve"> </w:t>
+      </w:r>
+      <w:hyperlink r:id="rId267">
+        <w:r>
+          <w:rPr>
+            <w:rStyle w:val="Hyperlink"/>
+          </w:rPr>
+          <w:t xml:space="preserve">Código</w:t>
+        </w:r>
+      </w:hyperlink>
+    </w:p>
+    <w:p>
+      <w:pPr>
+        <w:numPr>
+          <w:ilvl w:val="0"/>
+          <w:numId w:val="1003"/>
+        </w:numPr>
+        <w:pStyle w:val="Compact"/>
+      </w:pPr>
+      <w:r>
+        <w:t xml:space="preserve">Applied Statistics with R</w:t>
+      </w:r>
+      <w:r>
+        <w:t xml:space="preserve"> </w:t>
+      </w:r>
+      <w:hyperlink r:id="rId268">
+        <w:r>
+          <w:rPr>
+            <w:rStyle w:val="Hyperlink"/>
+          </w:rPr>
+          <w:t xml:space="preserve">Libro</w:t>
+        </w:r>
+      </w:hyperlink>
+      <w:r>
+        <w:t xml:space="preserve"> </w:t>
+      </w:r>
+      <w:r>
+        <w:t xml:space="preserve">y</w:t>
+      </w:r>
+      <w:r>
+        <w:t xml:space="preserve"> </w:t>
+      </w:r>
+      <w:hyperlink r:id="rId269">
+        <w:r>
+          <w:rPr>
+            <w:rStyle w:val="Hyperlink"/>
+          </w:rPr>
+          <w:t xml:space="preserve">Código</w:t>
+        </w:r>
+      </w:hyperlink>
+    </w:p>
+    <w:p>
+      <w:pPr>
+        <w:numPr>
+          <w:ilvl w:val="0"/>
+          <w:numId w:val="1003"/>
+        </w:numPr>
+        <w:pStyle w:val="Compact"/>
+      </w:pPr>
+      <w:r>
+        <w:t xml:space="preserve">Geocomputation with R</w:t>
+      </w:r>
+      <w:r>
+        <w:t xml:space="preserve"> </w:t>
+      </w:r>
+      <w:hyperlink r:id="rId270">
+        <w:r>
+          <w:rPr>
+            <w:rStyle w:val="Hyperlink"/>
+          </w:rPr>
+          <w:t xml:space="preserve">Libro</w:t>
+        </w:r>
+      </w:hyperlink>
+      <w:r>
+        <w:t xml:space="preserve"> </w:t>
+      </w:r>
+      <w:r>
+        <w:t xml:space="preserve">y</w:t>
+      </w:r>
+      <w:r>
+        <w:t xml:space="preserve"> </w:t>
+      </w:r>
+      <w:hyperlink r:id="rId271">
+        <w:r>
+          <w:rPr>
+            <w:rStyle w:val="Hyperlink"/>
+          </w:rPr>
+          <w:t xml:space="preserve">Código</w:t>
+        </w:r>
+      </w:hyperlink>
+    </w:p>
+    <w:p>
+      <w:pPr>
+        <w:numPr>
+          <w:ilvl w:val="0"/>
+          <w:numId w:val="1003"/>
+        </w:numPr>
+        <w:pStyle w:val="Compact"/>
+      </w:pPr>
+      <w:hyperlink r:id="rId272">
+        <w:r>
+          <w:rPr>
+            <w:rStyle w:val="Hyperlink"/>
+          </w:rPr>
+          <w:t xml:space="preserve">Handling Strings with R</w:t>
+        </w:r>
+      </w:hyperlink>
+    </w:p>
+    <w:p>
+      <w:pPr>
+        <w:numPr>
+          <w:ilvl w:val="0"/>
+          <w:numId w:val="1003"/>
+        </w:numPr>
+        <w:pStyle w:val="Compact"/>
+      </w:pPr>
+      <w:hyperlink r:id="rId273">
+        <w:r>
+          <w:rPr>
+            <w:rStyle w:val="Hyperlink"/>
+          </w:rPr>
+          <w:t xml:space="preserve">Text Mining with R</w:t>
+        </w:r>
+      </w:hyperlink>
+    </w:p>
+    <w:p>
+      <w:pPr>
+        <w:numPr>
+          <w:ilvl w:val="0"/>
+          <w:numId w:val="1003"/>
+        </w:numPr>
+        <w:pStyle w:val="Compact"/>
+      </w:pPr>
+      <w:hyperlink r:id="rId274">
+        <w:r>
+          <w:rPr>
+            <w:rStyle w:val="Hyperlink"/>
+          </w:rPr>
+          <w:t xml:space="preserve">Efficient R programming</w:t>
+        </w:r>
+      </w:hyperlink>
+    </w:p>
+    <w:p>
+      <w:pPr>
+        <w:numPr>
+          <w:ilvl w:val="0"/>
+          <w:numId w:val="1003"/>
+        </w:numPr>
+        <w:pStyle w:val="Compact"/>
+      </w:pPr>
+      <w:hyperlink r:id="rId275">
+        <w:r>
+          <w:rPr>
+            <w:rStyle w:val="Hyperlink"/>
+          </w:rPr>
+          <w:t xml:space="preserve">BBC Visual and Data Journalism cookbook for R graphics</w:t>
+        </w:r>
+      </w:hyperlink>
+    </w:p>
+    <w:p>
+      <w:pPr>
+        <w:numPr>
+          <w:ilvl w:val="0"/>
+          <w:numId w:val="1003"/>
+        </w:numPr>
+        <w:pStyle w:val="Compact"/>
+      </w:pPr>
+      <w:hyperlink r:id="rId276">
+        <w:r>
+          <w:rPr>
+            <w:rStyle w:val="Hyperlink"/>
+          </w:rPr>
+          <w:t xml:space="preserve">Databases using R by RStudio</w:t>
+        </w:r>
+      </w:hyperlink>
+    </w:p>
+    <w:p>
+      <w:pPr>
+        <w:numPr>
+          <w:ilvl w:val="0"/>
+          <w:numId w:val="1003"/>
+        </w:numPr>
+        <w:pStyle w:val="Compact"/>
+      </w:pPr>
+      <w:hyperlink r:id="rId277">
+        <w:r>
+          <w:rPr>
+            <w:rStyle w:val="Hyperlink"/>
+          </w:rPr>
+          <w:t xml:space="preserve">Interpretable Machine Learning</w:t>
+        </w:r>
+      </w:hyperlink>
+    </w:p>
+    <w:p>
+      <w:pPr>
+        <w:numPr>
+          <w:ilvl w:val="0"/>
+          <w:numId w:val="1003"/>
+        </w:numPr>
+        <w:pStyle w:val="Compact"/>
+      </w:pPr>
+      <w:hyperlink r:id="rId278">
+        <w:r>
+          <w:rPr>
+            <w:rStyle w:val="Hyperlink"/>
+          </w:rPr>
+          <w:t xml:space="preserve">Forecasting: Principles and Practice</w:t>
+        </w:r>
+      </w:hyperlink>
+    </w:p>
+    <w:p>
+      <w:pPr>
+        <w:numPr>
+          <w:ilvl w:val="0"/>
+          <w:numId w:val="1003"/>
+        </w:numPr>
+        <w:pStyle w:val="Compact"/>
+      </w:pPr>
+      <w:hyperlink r:id="rId279">
+        <w:r>
+          <w:rPr>
+            <w:rStyle w:val="Hyperlink"/>
+          </w:rPr>
+          <w:t xml:space="preserve">Bioinformática Estadística. Análisis estadístico de datos Ómicos</w:t>
+        </w:r>
+      </w:hyperlink>
+    </w:p>
+    <w:p>
+      <w:pPr>
+        <w:numPr>
+          <w:ilvl w:val="0"/>
+          <w:numId w:val="1003"/>
+        </w:numPr>
+        <w:pStyle w:val="Compact"/>
+      </w:pPr>
+      <w:hyperlink r:id="rId280">
+        <w:r>
+          <w:rPr>
+            <w:rStyle w:val="Hyperlink"/>
+          </w:rPr>
+          <w:t xml:space="preserve">Estadística básica</w:t>
+        </w:r>
+      </w:hyperlink>
+    </w:p>
+    <w:p>
+      <w:pPr>
+        <w:numPr>
+          <w:ilvl w:val="0"/>
+          <w:numId w:val="1003"/>
+        </w:numPr>
+        <w:pStyle w:val="Compact"/>
+      </w:pPr>
+      <w:hyperlink r:id="rId281">
+        <w:r>
+          <w:rPr>
+            <w:rStyle w:val="Hyperlink"/>
+          </w:rPr>
+          <w:t xml:space="preserve">Análisis de datos con R</w:t>
+        </w:r>
+      </w:hyperlink>
+    </w:p>
+    <w:p>
+      <w:pPr>
+        <w:numPr>
+          <w:ilvl w:val="0"/>
+          <w:numId w:val="1003"/>
+        </w:numPr>
+        <w:pStyle w:val="Compact"/>
+      </w:pPr>
+      <w:hyperlink r:id="rId282">
+        <w:r>
+          <w:rPr>
+            <w:rStyle w:val="Hyperlink"/>
+          </w:rPr>
+          <w:t xml:space="preserve">An Introduction to Spatial Data Analysis and Visualisation in R</w:t>
+        </w:r>
+      </w:hyperlink>
+    </w:p>
+    <w:p>
+      <w:pPr>
+        <w:numPr>
+          <w:ilvl w:val="0"/>
+          <w:numId w:val="1003"/>
+        </w:numPr>
+        <w:pStyle w:val="Compact"/>
+      </w:pPr>
+      <w:hyperlink r:id="rId283">
+        <w:r>
+          <w:rPr>
+            <w:rStyle w:val="Hyperlink"/>
+          </w:rPr>
+          <w:t xml:space="preserve">Exploratory Data Analysis with R - Roger D. Peng</w:t>
+        </w:r>
+      </w:hyperlink>
+    </w:p>
+    <w:p>
+      <w:pPr>
+        <w:numPr>
+          <w:ilvl w:val="0"/>
+          <w:numId w:val="1003"/>
+        </w:numPr>
+        <w:pStyle w:val="Compact"/>
+      </w:pPr>
+      <w:hyperlink r:id="rId284">
+        <w:r>
+          <w:rPr>
+            <w:rStyle w:val="Hyperlink"/>
+          </w:rPr>
+          <w:t xml:space="preserve">What They Forgot to Teach You About R</w:t>
+        </w:r>
+      </w:hyperlink>
+    </w:p>
+    <w:p>
+      <w:pPr>
+        <w:numPr>
+          <w:ilvl w:val="0"/>
+          <w:numId w:val="1003"/>
+        </w:numPr>
+        <w:pStyle w:val="Compact"/>
+      </w:pPr>
+      <w:r>
+        <w:t xml:space="preserve">Mastering Apache Spark with R</w:t>
+      </w:r>
+      <w:r>
+        <w:t xml:space="preserve"> </w:t>
+      </w:r>
+      <w:hyperlink r:id="rId285">
+        <w:r>
+          <w:rPr>
+            <w:rStyle w:val="Hyperlink"/>
+          </w:rPr>
+          <w:t xml:space="preserve">Libro</w:t>
+        </w:r>
+      </w:hyperlink>
+      <w:r>
+        <w:t xml:space="preserve"> </w:t>
+      </w:r>
+      <w:r>
+        <w:t xml:space="preserve">y</w:t>
+      </w:r>
+      <w:r>
+        <w:t xml:space="preserve"> </w:t>
+      </w:r>
+      <w:hyperlink r:id="rId286">
+        <w:r>
+          <w:rPr>
+            <w:rStyle w:val="Hyperlink"/>
+          </w:rPr>
+          <w:t xml:space="preserve">Código</w:t>
+        </w:r>
+      </w:hyperlink>
+    </w:p>
+    <w:p>
+      <w:pPr>
+        <w:numPr>
+          <w:ilvl w:val="0"/>
+          <w:numId w:val="1003"/>
+        </w:numPr>
+        <w:pStyle w:val="Compact"/>
+      </w:pPr>
+      <w:hyperlink r:id="rId287">
+        <w:r>
+          <w:rPr>
+            <w:rStyle w:val="Hyperlink"/>
+          </w:rPr>
+          <w:t xml:space="preserve">Hands-On Machine Learning with R</w:t>
+        </w:r>
+      </w:hyperlink>
+    </w:p>
+    <w:p>
+      <w:pPr>
+        <w:numPr>
+          <w:ilvl w:val="0"/>
+          <w:numId w:val="1003"/>
+        </w:numPr>
+        <w:pStyle w:val="Compact"/>
+      </w:pPr>
+      <w:hyperlink r:id="rId288">
+        <w:r>
+          <w:rPr>
+            <w:rStyle w:val="Hyperlink"/>
+          </w:rPr>
+          <w:t xml:space="preserve">Hands-On Programming with R</w:t>
+        </w:r>
+      </w:hyperlink>
+    </w:p>
+    <w:p>
+      <w:pPr>
+        <w:numPr>
+          <w:ilvl w:val="0"/>
+          <w:numId w:val="1003"/>
+        </w:numPr>
+        <w:pStyle w:val="Compact"/>
+      </w:pPr>
+      <w:hyperlink r:id="rId289">
+        <w:r>
+          <w:rPr>
+            <w:rStyle w:val="Hyperlink"/>
+          </w:rPr>
+          <w:t xml:space="preserve">The 20 Best Data Science Books Available online in 2020</w:t>
+        </w:r>
+      </w:hyperlink>
+    </w:p>
+    <w:p>
+      <w:pPr>
+        <w:numPr>
+          <w:ilvl w:val="0"/>
+          <w:numId w:val="1003"/>
+        </w:numPr>
+        <w:pStyle w:val="Compact"/>
+      </w:pPr>
+      <w:hyperlink r:id="rId290">
+        <w:r>
+          <w:rPr>
+            <w:rStyle w:val="Hyperlink"/>
+          </w:rPr>
+          <w:t xml:space="preserve">Creating APIs in R with Plumber</w:t>
+        </w:r>
+      </w:hyperlink>
+    </w:p>
+    <w:p>
+      <w:pPr>
+        <w:numPr>
+          <w:ilvl w:val="0"/>
+          <w:numId w:val="1003"/>
+        </w:numPr>
+        <w:pStyle w:val="Compact"/>
+      </w:pPr>
+      <w:hyperlink r:id="rId291">
+        <w:r>
+          <w:rPr>
+            <w:rStyle w:val="Hyperlink"/>
+          </w:rPr>
+          <w:t xml:space="preserve">Geospatial Health Data: Modeling and Visualization with R-INLA and Shiny</w:t>
+        </w:r>
+      </w:hyperlink>
+    </w:p>
+    <w:p>
+      <w:pPr>
+        <w:numPr>
+          <w:ilvl w:val="0"/>
+          <w:numId w:val="1003"/>
+        </w:numPr>
+        <w:pStyle w:val="Compact"/>
+      </w:pPr>
+      <w:hyperlink r:id="rId292">
+        <w:r>
+          <w:rPr>
+            <w:rStyle w:val="Hyperlink"/>
+          </w:rPr>
+          <w:t xml:space="preserve">Advanced Spatial Modeling with Stochastic Partial Differential Equations Using R and INLA</w:t>
+        </w:r>
+      </w:hyperlink>
+    </w:p>
+    <w:p>
+      <w:pPr>
+        <w:numPr>
+          <w:ilvl w:val="0"/>
+          <w:numId w:val="1003"/>
+        </w:numPr>
+        <w:pStyle w:val="Compact"/>
+      </w:pPr>
+      <w:hyperlink r:id="rId293">
+        <w:r>
+          <w:rPr>
+            <w:rStyle w:val="Hyperlink"/>
+          </w:rPr>
+          <w:t xml:space="preserve">Estilometría, análisis de textos en R para filólogos</w:t>
+        </w:r>
+      </w:hyperlink>
+    </w:p>
+    <w:p>
+      <w:pPr>
+        <w:numPr>
+          <w:ilvl w:val="0"/>
+          <w:numId w:val="1003"/>
+        </w:numPr>
+        <w:pStyle w:val="Compact"/>
+      </w:pPr>
+      <w:hyperlink r:id="rId294">
+        <w:r>
+          <w:rPr>
+            <w:rStyle w:val="Hyperlink"/>
+          </w:rPr>
+          <w:t xml:space="preserve">Engineering Production-Grade Shiny Apps</w:t>
+        </w:r>
+      </w:hyperlink>
+    </w:p>
+    <w:p>
+      <w:pPr>
+        <w:numPr>
+          <w:ilvl w:val="0"/>
+          <w:numId w:val="1003"/>
+        </w:numPr>
+        <w:pStyle w:val="Compact"/>
+      </w:pPr>
+      <w:hyperlink r:id="rId295">
+        <w:r>
+          <w:rPr>
+            <w:rStyle w:val="Hyperlink"/>
+          </w:rPr>
+          <w:t xml:space="preserve">Bayesian inference with INLA</w:t>
+        </w:r>
+      </w:hyperlink>
+    </w:p>
+    <w:p>
+      <w:pPr>
+        <w:numPr>
+          <w:ilvl w:val="0"/>
+          <w:numId w:val="1003"/>
+        </w:numPr>
+        <w:pStyle w:val="Compact"/>
+      </w:pPr>
+      <w:hyperlink r:id="rId296">
+        <w:r>
+          <w:rPr>
+            <w:rStyle w:val="Hyperlink"/>
+          </w:rPr>
+          <w:t xml:space="preserve">Happy Git and GitHub for the useR</w:t>
+        </w:r>
+      </w:hyperlink>
+    </w:p>
+    <w:p>
+      <w:pPr>
+        <w:numPr>
+          <w:ilvl w:val="0"/>
+          <w:numId w:val="1003"/>
+        </w:numPr>
+        <w:pStyle w:val="Compact"/>
+      </w:pPr>
+      <w:r>
+        <w:t xml:space="preserve">R for Data Science.</w:t>
+      </w:r>
+      <w:r>
+        <w:t xml:space="preserve"> </w:t>
+      </w:r>
+      <w:hyperlink r:id="rId297">
+        <w:r>
+          <w:rPr>
+            <w:rStyle w:val="Hyperlink"/>
+          </w:rPr>
+          <w:t xml:space="preserve">Inglés</w:t>
+        </w:r>
+      </w:hyperlink>
+      <w:r>
+        <w:t xml:space="preserve"> </w:t>
+      </w:r>
+      <w:r>
+        <w:t xml:space="preserve">y</w:t>
+      </w:r>
+      <w:r>
+        <w:t xml:space="preserve"> </w:t>
+      </w:r>
+      <w:hyperlink r:id="rId297">
+        <w:r>
+          <w:rPr>
+            <w:rStyle w:val="Hyperlink"/>
+          </w:rPr>
+          <w:t xml:space="preserve">Castellano</w:t>
+        </w:r>
+      </w:hyperlink>
+    </w:p>
+    <w:p>
+      <w:pPr>
+        <w:numPr>
+          <w:ilvl w:val="0"/>
+          <w:numId w:val="1003"/>
+        </w:numPr>
+        <w:pStyle w:val="Compact"/>
+      </w:pPr>
+      <w:hyperlink r:id="rId298">
+        <w:r>
+          <w:rPr>
+            <w:rStyle w:val="Hyperlink"/>
+          </w:rPr>
+          <w:t xml:space="preserve">Data Visualization with R</w:t>
+        </w:r>
+      </w:hyperlink>
+    </w:p>
+    <w:p>
+      <w:pPr>
+        <w:numPr>
+          <w:ilvl w:val="0"/>
+          <w:numId w:val="1003"/>
+        </w:numPr>
+        <w:pStyle w:val="Compact"/>
+      </w:pPr>
+      <w:hyperlink r:id="rId299">
+        <w:r>
+          <w:rPr>
+            <w:rStyle w:val="Hyperlink"/>
+          </w:rPr>
+          <w:t xml:space="preserve">Big Book of R</w:t>
+        </w:r>
+      </w:hyperlink>
+    </w:p>
+    <w:p>
+      <w:pPr>
+        <w:numPr>
+          <w:ilvl w:val="0"/>
+          <w:numId w:val="1003"/>
+        </w:numPr>
+        <w:pStyle w:val="Compact"/>
+      </w:pPr>
+      <w:hyperlink r:id="rId300">
+        <w:r>
+          <w:rPr>
+            <w:rStyle w:val="Hyperlink"/>
+          </w:rPr>
+          <w:t xml:space="preserve">JavaScript for R</w:t>
+        </w:r>
+      </w:hyperlink>
+    </w:p>
+    <w:p>
+      <w:pPr>
+        <w:numPr>
+          <w:ilvl w:val="0"/>
+          <w:numId w:val="1003"/>
+        </w:numPr>
+        <w:pStyle w:val="Compact"/>
+      </w:pPr>
+      <w:hyperlink r:id="rId301">
+        <w:r>
+          <w:rPr>
+            <w:rStyle w:val="Hyperlink"/>
+          </w:rPr>
+          <w:t xml:space="preserve">Hands-On Data Visualization</w:t>
+        </w:r>
+      </w:hyperlink>
+    </w:p>
+    <w:p>
+      <w:pPr>
+        <w:numPr>
+          <w:ilvl w:val="0"/>
+          <w:numId w:val="1003"/>
+        </w:numPr>
+        <w:pStyle w:val="Compact"/>
+      </w:pPr>
       <w:hyperlink r:id="rId263">
         <w:r>
           <w:rPr>
             <w:rStyle w:val="Hyperlink"/>
           </w:rPr>
-          <w:t xml:space="preserve">Libro</w:t>
-        </w:r>
-      </w:hyperlink>
-      <w:r>
-        <w:t xml:space="preserve"> </w:t>
-      </w:r>
-      <w:r>
-        <w:t xml:space="preserve">y</w:t>
-      </w:r>
-      <w:r>
-        <w:t xml:space="preserve"> </w:t>
-      </w:r>
-      <w:hyperlink r:id="rId264">
-        <w:r>
-          <w:rPr>
-            <w:rStyle w:val="Hyperlink"/>
-          </w:rPr>
-          <w:t xml:space="preserve">Código</w:t>
-        </w:r>
-      </w:hyperlink>
-    </w:p>
-    <w:p>
-      <w:pPr>
-        <w:numPr>
-          <w:ilvl w:val="0"/>
-          <w:numId w:val="1003"/>
-        </w:numPr>
-        <w:pStyle w:val="Compact"/>
-      </w:pPr>
-      <w:r>
-        <w:t xml:space="preserve">R for Statistical Learning</w:t>
-      </w:r>
-      <w:r>
-        <w:t xml:space="preserve"> </w:t>
-      </w:r>
-      <w:hyperlink r:id="rId265">
-        <w:r>
-          <w:rPr>
-            <w:rStyle w:val="Hyperlink"/>
-          </w:rPr>
-          <w:t xml:space="preserve">Libro</w:t>
-        </w:r>
-      </w:hyperlink>
-      <w:r>
-        <w:t xml:space="preserve"> </w:t>
-      </w:r>
-      <w:r>
-        <w:t xml:space="preserve">y</w:t>
-      </w:r>
-      <w:r>
-        <w:t xml:space="preserve"> </w:t>
-      </w:r>
-      <w:hyperlink r:id="rId266">
-        <w:r>
-          <w:rPr>
-            <w:rStyle w:val="Hyperlink"/>
-          </w:rPr>
-          <w:t xml:space="preserve">Código</w:t>
-        </w:r>
-      </w:hyperlink>
-    </w:p>
-    <w:p>
-      <w:pPr>
-        <w:numPr>
-          <w:ilvl w:val="0"/>
-          <w:numId w:val="1003"/>
-        </w:numPr>
-        <w:pStyle w:val="Compact"/>
-      </w:pPr>
-      <w:r>
-        <w:t xml:space="preserve">Applied Statistics with R</w:t>
-      </w:r>
-      <w:r>
-        <w:t xml:space="preserve"> </w:t>
-      </w:r>
-      <w:hyperlink r:id="rId267">
-        <w:r>
-          <w:rPr>
-            <w:rStyle w:val="Hyperlink"/>
-          </w:rPr>
-          <w:t xml:space="preserve">Libro</w:t>
-        </w:r>
-      </w:hyperlink>
-      <w:r>
-        <w:t xml:space="preserve"> </w:t>
-      </w:r>
-      <w:r>
-        <w:t xml:space="preserve">y</w:t>
-      </w:r>
-      <w:r>
-        <w:t xml:space="preserve"> </w:t>
-      </w:r>
-      <w:hyperlink r:id="rId268">
-        <w:r>
-          <w:rPr>
-            <w:rStyle w:val="Hyperlink"/>
-          </w:rPr>
-          <w:t xml:space="preserve">Código</w:t>
-        </w:r>
-      </w:hyperlink>
-    </w:p>
-    <w:p>
-      <w:pPr>
-        <w:numPr>
-          <w:ilvl w:val="0"/>
-          <w:numId w:val="1003"/>
-        </w:numPr>
-        <w:pStyle w:val="Compact"/>
-      </w:pPr>
-      <w:r>
-        <w:t xml:space="preserve">Geocomputation with R</w:t>
-      </w:r>
-      <w:r>
-        <w:t xml:space="preserve"> </w:t>
-      </w:r>
-      <w:hyperlink r:id="rId269">
-        <w:r>
-          <w:rPr>
-            <w:rStyle w:val="Hyperlink"/>
-          </w:rPr>
-          <w:t xml:space="preserve">Libro</w:t>
-        </w:r>
-      </w:hyperlink>
-      <w:r>
-        <w:t xml:space="preserve"> </w:t>
-      </w:r>
-      <w:r>
-        <w:t xml:space="preserve">y</w:t>
-      </w:r>
-      <w:r>
-        <w:t xml:space="preserve"> </w:t>
-      </w:r>
-      <w:hyperlink r:id="rId270">
-        <w:r>
-          <w:rPr>
-            <w:rStyle w:val="Hyperlink"/>
-          </w:rPr>
-          <w:t xml:space="preserve">Código</w:t>
-        </w:r>
-      </w:hyperlink>
-    </w:p>
-    <w:p>
-      <w:pPr>
-        <w:numPr>
-          <w:ilvl w:val="0"/>
-          <w:numId w:val="1003"/>
-        </w:numPr>
-        <w:pStyle w:val="Compact"/>
-      </w:pPr>
-      <w:hyperlink r:id="rId271">
-        <w:r>
-          <w:rPr>
-            <w:rStyle w:val="Hyperlink"/>
-          </w:rPr>
-          <w:t xml:space="preserve">Handling Strings with R</w:t>
-        </w:r>
-      </w:hyperlink>
-    </w:p>
-    <w:p>
-      <w:pPr>
-        <w:numPr>
-          <w:ilvl w:val="0"/>
-          <w:numId w:val="1003"/>
-        </w:numPr>
-        <w:pStyle w:val="Compact"/>
-      </w:pPr>
-      <w:hyperlink r:id="rId272">
-        <w:r>
-          <w:rPr>
-            <w:rStyle w:val="Hyperlink"/>
-          </w:rPr>
-          <w:t xml:space="preserve">Text Mining with R</w:t>
-        </w:r>
-      </w:hyperlink>
-    </w:p>
-    <w:p>
-      <w:pPr>
-        <w:numPr>
-          <w:ilvl w:val="0"/>
-          <w:numId w:val="1003"/>
-        </w:numPr>
-        <w:pStyle w:val="Compact"/>
-      </w:pPr>
-      <w:hyperlink r:id="rId273">
-        <w:r>
-          <w:rPr>
-            <w:rStyle w:val="Hyperlink"/>
-          </w:rPr>
-          <w:t xml:space="preserve">Efficient R programming</w:t>
-        </w:r>
-      </w:hyperlink>
-    </w:p>
-    <w:p>
-      <w:pPr>
-        <w:numPr>
-          <w:ilvl w:val="0"/>
-          <w:numId w:val="1003"/>
-        </w:numPr>
-        <w:pStyle w:val="Compact"/>
-      </w:pPr>
-      <w:hyperlink r:id="rId274">
-        <w:r>
-          <w:rPr>
-            <w:rStyle w:val="Hyperlink"/>
-          </w:rPr>
-          <w:t xml:space="preserve">BBC Visual and Data Journalism cookbook for R graphics</w:t>
-        </w:r>
-      </w:hyperlink>
-    </w:p>
-    <w:p>
-      <w:pPr>
-        <w:numPr>
-          <w:ilvl w:val="0"/>
-          <w:numId w:val="1003"/>
-        </w:numPr>
-        <w:pStyle w:val="Compact"/>
-      </w:pPr>
-      <w:hyperlink r:id="rId275">
-        <w:r>
-          <w:rPr>
-            <w:rStyle w:val="Hyperlink"/>
-          </w:rPr>
-          <w:t xml:space="preserve">Databases using R by RStudio</w:t>
-        </w:r>
-      </w:hyperlink>
-    </w:p>
-    <w:p>
-      <w:pPr>
-        <w:numPr>
-          <w:ilvl w:val="0"/>
-          <w:numId w:val="1003"/>
-        </w:numPr>
-        <w:pStyle w:val="Compact"/>
-      </w:pPr>
-      <w:hyperlink r:id="rId276">
+          <w:t xml:space="preserve">Fundamentals of Data Visualization</w:t>
+        </w:r>
+      </w:hyperlink>
+    </w:p>
+    <w:p>
+      <w:pPr>
+        <w:numPr>
+          <w:ilvl w:val="0"/>
+          <w:numId w:val="1003"/>
+        </w:numPr>
+        <w:pStyle w:val="Compact"/>
+      </w:pPr>
+      <w:hyperlink r:id="rId302">
+        <w:r>
+          <w:rPr>
+            <w:rStyle w:val="Hyperlink"/>
+          </w:rPr>
+          <w:t xml:space="preserve">Supervised Machine Learning for Text Analysis in R</w:t>
+        </w:r>
+      </w:hyperlink>
+    </w:p>
+    <w:p>
+      <w:pPr>
+        <w:numPr>
+          <w:ilvl w:val="0"/>
+          <w:numId w:val="1003"/>
+        </w:numPr>
+        <w:pStyle w:val="Compact"/>
+      </w:pPr>
+      <w:hyperlink r:id="rId303">
+        <w:r>
+          <w:rPr>
+            <w:rStyle w:val="Hyperlink"/>
+          </w:rPr>
+          <w:t xml:space="preserve">Modern R with the tidyverse</w:t>
+        </w:r>
+      </w:hyperlink>
+    </w:p>
+    <w:p>
+      <w:pPr>
+        <w:numPr>
+          <w:ilvl w:val="0"/>
+          <w:numId w:val="1003"/>
+        </w:numPr>
+        <w:pStyle w:val="Compact"/>
+      </w:pPr>
+      <w:hyperlink r:id="rId304">
+        <w:r>
+          <w:rPr>
+            <w:rStyle w:val="Hyperlink"/>
+          </w:rPr>
+          <w:t xml:space="preserve">Spatial Microsimulation with R</w:t>
+        </w:r>
+      </w:hyperlink>
+    </w:p>
+    <w:p>
+      <w:pPr>
+        <w:numPr>
+          <w:ilvl w:val="0"/>
+          <w:numId w:val="1003"/>
+        </w:numPr>
+        <w:pStyle w:val="Compact"/>
+      </w:pPr>
+      <w:hyperlink r:id="rId305">
+        <w:r>
+          <w:rPr>
+            <w:rStyle w:val="Hyperlink"/>
+          </w:rPr>
+          <w:t xml:space="preserve">R Advanced Spatial Lessons</w:t>
+        </w:r>
+      </w:hyperlink>
+    </w:p>
+    <w:p>
+      <w:pPr>
+        <w:numPr>
+          <w:ilvl w:val="0"/>
+          <w:numId w:val="1003"/>
+        </w:numPr>
+        <w:pStyle w:val="Compact"/>
+      </w:pPr>
+      <w:hyperlink r:id="rId306">
+        <w:r>
+          <w:rPr>
+            <w:rStyle w:val="Hyperlink"/>
+          </w:rPr>
+          <w:t xml:space="preserve">R Packages</w:t>
+        </w:r>
+      </w:hyperlink>
+    </w:p>
+    <w:p>
+      <w:pPr>
+        <w:numPr>
+          <w:ilvl w:val="0"/>
+          <w:numId w:val="1003"/>
+        </w:numPr>
+        <w:pStyle w:val="Compact"/>
+      </w:pPr>
+      <w:hyperlink r:id="rId307">
+        <w:r>
+          <w:rPr>
+            <w:rStyle w:val="Hyperlink"/>
+          </w:rPr>
+          <w:t xml:space="preserve">R Graphics Cookbook</w:t>
+        </w:r>
+      </w:hyperlink>
+    </w:p>
+    <w:p>
+      <w:pPr>
+        <w:numPr>
+          <w:ilvl w:val="0"/>
+          <w:numId w:val="1003"/>
+        </w:numPr>
+        <w:pStyle w:val="Compact"/>
+      </w:pPr>
+      <w:hyperlink r:id="rId308">
+        <w:r>
+          <w:rPr>
+            <w:rStyle w:val="Hyperlink"/>
+          </w:rPr>
+          <w:t xml:space="preserve">Advanced R</w:t>
+        </w:r>
+      </w:hyperlink>
+    </w:p>
+    <w:p>
+      <w:pPr>
+        <w:numPr>
+          <w:ilvl w:val="0"/>
+          <w:numId w:val="1003"/>
+        </w:numPr>
+        <w:pStyle w:val="Compact"/>
+      </w:pPr>
+      <w:hyperlink r:id="rId309">
+        <w:r>
+          <w:rPr>
+            <w:rStyle w:val="Hyperlink"/>
+          </w:rPr>
+          <w:t xml:space="preserve">rstudio4edu</w:t>
+        </w:r>
+      </w:hyperlink>
+    </w:p>
+    <w:p>
+      <w:pPr>
+        <w:numPr>
+          <w:ilvl w:val="0"/>
+          <w:numId w:val="1003"/>
+        </w:numPr>
+        <w:pStyle w:val="Compact"/>
+      </w:pPr>
+      <w:hyperlink r:id="rId310">
+        <w:r>
+          <w:rPr>
+            <w:rStyle w:val="Hyperlink"/>
+          </w:rPr>
+          <w:t xml:space="preserve">R for Health Data Science</w:t>
+        </w:r>
+      </w:hyperlink>
+    </w:p>
+    <w:p>
+      <w:pPr>
+        <w:numPr>
+          <w:ilvl w:val="0"/>
+          <w:numId w:val="1003"/>
+        </w:numPr>
+        <w:pStyle w:val="Compact"/>
+      </w:pPr>
+      <w:hyperlink r:id="rId311">
+        <w:r>
+          <w:rPr>
+            <w:rStyle w:val="Hyperlink"/>
+          </w:rPr>
+          <w:t xml:space="preserve">Linear Algebra for Data Science</w:t>
+        </w:r>
+      </w:hyperlink>
+    </w:p>
+    <w:p>
+      <w:pPr>
+        <w:numPr>
+          <w:ilvl w:val="0"/>
+          <w:numId w:val="1003"/>
+        </w:numPr>
+        <w:pStyle w:val="Compact"/>
+      </w:pPr>
+      <w:hyperlink r:id="rId312">
+        <w:r>
+          <w:rPr>
+            <w:rStyle w:val="Hyperlink"/>
+          </w:rPr>
+          <w:t xml:space="preserve">Aprendizaje Estadístico con R</w:t>
+        </w:r>
+      </w:hyperlink>
+    </w:p>
+    <w:p>
+      <w:pPr>
+        <w:numPr>
+          <w:ilvl w:val="0"/>
+          <w:numId w:val="1003"/>
+        </w:numPr>
+        <w:pStyle w:val="Compact"/>
+      </w:pPr>
+      <w:hyperlink r:id="rId313">
+        <w:r>
+          <w:rPr>
+            <w:rStyle w:val="Hyperlink"/>
+          </w:rPr>
+          <w:t xml:space="preserve">Simulación Estadística con R</w:t>
+        </w:r>
+      </w:hyperlink>
+    </w:p>
+    <w:p>
+      <w:pPr>
+        <w:numPr>
+          <w:ilvl w:val="0"/>
+          <w:numId w:val="1003"/>
+        </w:numPr>
+        <w:pStyle w:val="Compact"/>
+      </w:pPr>
+      <w:hyperlink r:id="rId314">
+        <w:r>
+          <w:rPr>
+            <w:rStyle w:val="Hyperlink"/>
+          </w:rPr>
+          <w:t xml:space="preserve">R para profesionales de los datos: una introducción</w:t>
+        </w:r>
+      </w:hyperlink>
+    </w:p>
+    <w:p>
+      <w:pPr>
+        <w:numPr>
+          <w:ilvl w:val="0"/>
+          <w:numId w:val="1003"/>
+        </w:numPr>
+        <w:pStyle w:val="Compact"/>
+      </w:pPr>
+      <w:hyperlink r:id="rId315">
+        <w:r>
+          <w:rPr>
+            <w:rStyle w:val="Hyperlink"/>
+          </w:rPr>
+          <w:t xml:space="preserve">Aprendiendo R sin morir en el intento</w:t>
+        </w:r>
+      </w:hyperlink>
+    </w:p>
+    <w:p>
+      <w:pPr>
+        <w:numPr>
+          <w:ilvl w:val="0"/>
+          <w:numId w:val="1003"/>
+        </w:numPr>
+        <w:pStyle w:val="Compact"/>
+      </w:pPr>
+      <w:hyperlink r:id="rId277">
         <w:r>
           <w:rPr>
             <w:rStyle w:val="Hyperlink"/>
@@ -4596,75 +5322,262 @@
         </w:numPr>
         <w:pStyle w:val="Compact"/>
       </w:pPr>
-      <w:hyperlink r:id="rId277">
-        <w:r>
-          <w:rPr>
-            <w:rStyle w:val="Hyperlink"/>
-          </w:rPr>
-          <w:t xml:space="preserve">Forecasting: Principles and Practice</w:t>
-        </w:r>
-      </w:hyperlink>
-    </w:p>
-    <w:p>
-      <w:pPr>
-        <w:numPr>
-          <w:ilvl w:val="0"/>
-          <w:numId w:val="1003"/>
-        </w:numPr>
-        <w:pStyle w:val="Compact"/>
-      </w:pPr>
-      <w:hyperlink r:id="rId278">
-        <w:r>
-          <w:rPr>
-            <w:rStyle w:val="Hyperlink"/>
-          </w:rPr>
-          <w:t xml:space="preserve">Bioinformática Estadística. Análisis estadístico de datos Ómicos</w:t>
-        </w:r>
-      </w:hyperlink>
-    </w:p>
-    <w:p>
-      <w:pPr>
-        <w:numPr>
-          <w:ilvl w:val="0"/>
-          <w:numId w:val="1003"/>
-        </w:numPr>
-        <w:pStyle w:val="Compact"/>
-      </w:pPr>
-      <w:hyperlink r:id="rId279">
-        <w:r>
-          <w:rPr>
-            <w:rStyle w:val="Hyperlink"/>
-          </w:rPr>
-          <w:t xml:space="preserve">Estadística básica</w:t>
-        </w:r>
-      </w:hyperlink>
-    </w:p>
-    <w:p>
-      <w:pPr>
-        <w:numPr>
-          <w:ilvl w:val="0"/>
-          <w:numId w:val="1003"/>
-        </w:numPr>
-        <w:pStyle w:val="Compact"/>
-      </w:pPr>
-      <w:hyperlink r:id="rId280">
-        <w:r>
-          <w:rPr>
-            <w:rStyle w:val="Hyperlink"/>
-          </w:rPr>
-          <w:t xml:space="preserve">Análisis de datos con R</w:t>
-        </w:r>
-      </w:hyperlink>
-    </w:p>
-    <w:p>
-      <w:pPr>
-        <w:numPr>
-          <w:ilvl w:val="0"/>
-          <w:numId w:val="1003"/>
-        </w:numPr>
-        <w:pStyle w:val="Compact"/>
-      </w:pPr>
-      <w:hyperlink r:id="rId281">
+      <w:hyperlink r:id="rId316">
+        <w:r>
+          <w:rPr>
+            <w:rStyle w:val="Hyperlink"/>
+          </w:rPr>
+          <w:t xml:space="preserve">The caret Package</w:t>
+        </w:r>
+      </w:hyperlink>
+    </w:p>
+    <w:p>
+      <w:pPr>
+        <w:numPr>
+          <w:ilvl w:val="0"/>
+          <w:numId w:val="1003"/>
+        </w:numPr>
+        <w:pStyle w:val="Compact"/>
+      </w:pPr>
+      <w:hyperlink r:id="rId317">
+        <w:r>
+          <w:rPr>
+            <w:rStyle w:val="Hyperlink"/>
+          </w:rPr>
+          <w:t xml:space="preserve">Elegant and informative maps with tmap</w:t>
+        </w:r>
+      </w:hyperlink>
+    </w:p>
+    <w:p>
+      <w:pPr>
+        <w:numPr>
+          <w:ilvl w:val="0"/>
+          <w:numId w:val="1003"/>
+        </w:numPr>
+        <w:pStyle w:val="Compact"/>
+      </w:pPr>
+      <w:hyperlink r:id="rId318">
+        <w:r>
+          <w:rPr>
+            <w:rStyle w:val="Hyperlink"/>
+          </w:rPr>
+          <w:t xml:space="preserve">Spatial Modelling for Data Scientists</w:t>
+        </w:r>
+      </w:hyperlink>
+    </w:p>
+    <w:p>
+      <w:pPr>
+        <w:numPr>
+          <w:ilvl w:val="0"/>
+          <w:numId w:val="1003"/>
+        </w:numPr>
+        <w:pStyle w:val="Compact"/>
+      </w:pPr>
+      <w:hyperlink r:id="rId319">
+        <w:r>
+          <w:rPr>
+            <w:rStyle w:val="Hyperlink"/>
+          </w:rPr>
+          <w:t xml:space="preserve">Command Line Basics for R Users</w:t>
+        </w:r>
+      </w:hyperlink>
+    </w:p>
+    <w:p>
+      <w:pPr>
+        <w:numPr>
+          <w:ilvl w:val="0"/>
+          <w:numId w:val="1003"/>
+        </w:numPr>
+        <w:pStyle w:val="Compact"/>
+      </w:pPr>
+      <w:hyperlink r:id="rId294">
+        <w:r>
+          <w:rPr>
+            <w:rStyle w:val="Hyperlink"/>
+          </w:rPr>
+          <w:t xml:space="preserve">Engineering Production-Grade Shiny Apps</w:t>
+        </w:r>
+      </w:hyperlink>
+    </w:p>
+    <w:p>
+      <w:pPr>
+        <w:numPr>
+          <w:ilvl w:val="0"/>
+          <w:numId w:val="1003"/>
+        </w:numPr>
+        <w:pStyle w:val="Compact"/>
+      </w:pPr>
+      <w:hyperlink r:id="rId320">
+        <w:r>
+          <w:rPr>
+            <w:rStyle w:val="Hyperlink"/>
+          </w:rPr>
+          <w:t xml:space="preserve">Outstanding User Interfaces with Shiny</w:t>
+        </w:r>
+      </w:hyperlink>
+    </w:p>
+    <w:p>
+      <w:pPr>
+        <w:numPr>
+          <w:ilvl w:val="0"/>
+          <w:numId w:val="1003"/>
+        </w:numPr>
+        <w:pStyle w:val="Compact"/>
+      </w:pPr>
+      <w:hyperlink r:id="rId321">
+        <w:r>
+          <w:rPr>
+            <w:rStyle w:val="Hyperlink"/>
+          </w:rPr>
+          <w:t xml:space="preserve">The Shiny AWS Book</w:t>
+        </w:r>
+      </w:hyperlink>
+    </w:p>
+    <w:p>
+      <w:pPr>
+        <w:numPr>
+          <w:ilvl w:val="0"/>
+          <w:numId w:val="1003"/>
+        </w:numPr>
+        <w:pStyle w:val="Compact"/>
+      </w:pPr>
+      <w:hyperlink r:id="rId322">
+        <w:r>
+          <w:rPr>
+            <w:rStyle w:val="Hyperlink"/>
+          </w:rPr>
+          <w:t xml:space="preserve">Twitter for R programmers</w:t>
+        </w:r>
+      </w:hyperlink>
+    </w:p>
+    <w:p>
+      <w:pPr>
+        <w:numPr>
+          <w:ilvl w:val="0"/>
+          <w:numId w:val="1003"/>
+        </w:numPr>
+        <w:pStyle w:val="Compact"/>
+      </w:pPr>
+      <w:hyperlink r:id="rId323">
+        <w:r>
+          <w:rPr>
+            <w:rStyle w:val="Hyperlink"/>
+          </w:rPr>
+          <w:t xml:space="preserve">Spatial Data Science</w:t>
+        </w:r>
+      </w:hyperlink>
+    </w:p>
+    <w:p>
+      <w:pPr>
+        <w:numPr>
+          <w:ilvl w:val="0"/>
+          <w:numId w:val="1003"/>
+        </w:numPr>
+        <w:pStyle w:val="Compact"/>
+      </w:pPr>
+      <w:hyperlink r:id="rId324">
+        <w:r>
+          <w:rPr>
+            <w:rStyle w:val="Hyperlink"/>
+          </w:rPr>
+          <w:t xml:space="preserve">Handbook of Graphs and Networks in People Analytics</w:t>
+        </w:r>
+      </w:hyperlink>
+    </w:p>
+    <w:p>
+      <w:pPr>
+        <w:numPr>
+          <w:ilvl w:val="0"/>
+          <w:numId w:val="1003"/>
+        </w:numPr>
+        <w:pStyle w:val="Compact"/>
+      </w:pPr>
+      <w:hyperlink r:id="rId325">
+        <w:r>
+          <w:rPr>
+            <w:rStyle w:val="Hyperlink"/>
+          </w:rPr>
+          <w:t xml:space="preserve">Officeverse R &amp; Office</w:t>
+        </w:r>
+      </w:hyperlink>
+    </w:p>
+    <w:p>
+      <w:pPr>
+        <w:numPr>
+          <w:ilvl w:val="0"/>
+          <w:numId w:val="1003"/>
+        </w:numPr>
+        <w:pStyle w:val="Compact"/>
+      </w:pPr>
+      <w:hyperlink r:id="rId326">
+        <w:r>
+          <w:rPr>
+            <w:rStyle w:val="Hyperlink"/>
+          </w:rPr>
+          <w:t xml:space="preserve">Spatial Analysis With R</w:t>
+        </w:r>
+      </w:hyperlink>
+    </w:p>
+    <w:p>
+      <w:pPr>
+        <w:numPr>
+          <w:ilvl w:val="0"/>
+          <w:numId w:val="1003"/>
+        </w:numPr>
+        <w:pStyle w:val="Compact"/>
+      </w:pPr>
+      <w:hyperlink r:id="rId327">
+        <w:r>
+          <w:rPr>
+            <w:rStyle w:val="Hyperlink"/>
+          </w:rPr>
+          <w:t xml:space="preserve">R Programming for Data Science</w:t>
+        </w:r>
+      </w:hyperlink>
+    </w:p>
+    <w:p>
+      <w:pPr>
+        <w:numPr>
+          <w:ilvl w:val="0"/>
+          <w:numId w:val="1003"/>
+        </w:numPr>
+        <w:pStyle w:val="Compact"/>
+      </w:pPr>
+      <w:hyperlink r:id="rId328">
+        <w:r>
+          <w:rPr>
+            <w:rStyle w:val="Hyperlink"/>
+          </w:rPr>
+          <w:t xml:space="preserve">The R Book</w:t>
+        </w:r>
+      </w:hyperlink>
+    </w:p>
+    <w:p>
+      <w:pPr>
+        <w:numPr>
+          <w:ilvl w:val="0"/>
+          <w:numId w:val="1003"/>
+        </w:numPr>
+        <w:pStyle w:val="Compact"/>
+      </w:pPr>
+      <w:hyperlink r:id="rId329">
+        <w:r>
+          <w:rPr>
+            <w:rStyle w:val="Hyperlink"/>
+          </w:rPr>
+          <w:t xml:space="preserve">R Notes for Professionals</w:t>
+        </w:r>
+      </w:hyperlink>
+    </w:p>
+    <w:p>
+      <w:pPr>
+        <w:numPr>
+          <w:ilvl w:val="0"/>
+          <w:numId w:val="1003"/>
+        </w:numPr>
+        <w:pStyle w:val="Compact"/>
+      </w:pPr>
+      <w:hyperlink r:id="rId282">
         <w:r>
           <w:rPr>
             <w:rStyle w:val="Hyperlink"/>
@@ -4681,234 +5594,262 @@
         </w:numPr>
         <w:pStyle w:val="Compact"/>
       </w:pPr>
-      <w:hyperlink r:id="rId282">
-        <w:r>
-          <w:rPr>
-            <w:rStyle w:val="Hyperlink"/>
-          </w:rPr>
-          <w:t xml:space="preserve">Exploratory Data Analysis with R - Roger D. Peng</w:t>
-        </w:r>
-      </w:hyperlink>
-    </w:p>
-    <w:p>
-      <w:pPr>
-        <w:numPr>
-          <w:ilvl w:val="0"/>
-          <w:numId w:val="1003"/>
-        </w:numPr>
-        <w:pStyle w:val="Compact"/>
-      </w:pPr>
-      <w:hyperlink r:id="rId283">
-        <w:r>
-          <w:rPr>
-            <w:rStyle w:val="Hyperlink"/>
-          </w:rPr>
-          <w:t xml:space="preserve">What They Forgot to Teach You About R</w:t>
-        </w:r>
-      </w:hyperlink>
-    </w:p>
-    <w:p>
-      <w:pPr>
-        <w:numPr>
-          <w:ilvl w:val="0"/>
-          <w:numId w:val="1003"/>
-        </w:numPr>
-        <w:pStyle w:val="Compact"/>
-      </w:pPr>
-      <w:r>
-        <w:t xml:space="preserve">Mastering Apache Spark with R</w:t>
-      </w:r>
-      <w:r>
-        <w:t xml:space="preserve"> </w:t>
-      </w:r>
-      <w:hyperlink r:id="rId284">
-        <w:r>
-          <w:rPr>
-            <w:rStyle w:val="Hyperlink"/>
-          </w:rPr>
-          <w:t xml:space="preserve">Libro</w:t>
-        </w:r>
-      </w:hyperlink>
-      <w:r>
-        <w:t xml:space="preserve"> </w:t>
-      </w:r>
-      <w:r>
-        <w:t xml:space="preserve">y</w:t>
-      </w:r>
-      <w:r>
-        <w:t xml:space="preserve"> </w:t>
-      </w:r>
-      <w:hyperlink r:id="rId285">
-        <w:r>
-          <w:rPr>
-            <w:rStyle w:val="Hyperlink"/>
-          </w:rPr>
-          <w:t xml:space="preserve">Código</w:t>
-        </w:r>
-      </w:hyperlink>
-    </w:p>
-    <w:p>
-      <w:pPr>
-        <w:numPr>
-          <w:ilvl w:val="0"/>
-          <w:numId w:val="1003"/>
-        </w:numPr>
-        <w:pStyle w:val="Compact"/>
-      </w:pPr>
-      <w:hyperlink r:id="rId286">
-        <w:r>
-          <w:rPr>
-            <w:rStyle w:val="Hyperlink"/>
-          </w:rPr>
-          <w:t xml:space="preserve">Hands-On Machine Learning with R</w:t>
-        </w:r>
-      </w:hyperlink>
-    </w:p>
-    <w:p>
-      <w:pPr>
-        <w:numPr>
-          <w:ilvl w:val="0"/>
-          <w:numId w:val="1003"/>
-        </w:numPr>
-        <w:pStyle w:val="Compact"/>
-      </w:pPr>
-      <w:hyperlink r:id="rId287">
-        <w:r>
-          <w:rPr>
-            <w:rStyle w:val="Hyperlink"/>
-          </w:rPr>
-          <w:t xml:space="preserve">Hands-On Programming with R</w:t>
-        </w:r>
-      </w:hyperlink>
-    </w:p>
-    <w:p>
-      <w:pPr>
-        <w:numPr>
-          <w:ilvl w:val="0"/>
-          <w:numId w:val="1003"/>
-        </w:numPr>
-        <w:pStyle w:val="Compact"/>
-      </w:pPr>
-      <w:hyperlink r:id="rId288">
-        <w:r>
-          <w:rPr>
-            <w:rStyle w:val="Hyperlink"/>
-          </w:rPr>
-          <w:t xml:space="preserve">The 20 Best Data Science Books Available online in 2020</w:t>
-        </w:r>
-      </w:hyperlink>
-    </w:p>
-    <w:p>
-      <w:pPr>
-        <w:numPr>
-          <w:ilvl w:val="0"/>
-          <w:numId w:val="1003"/>
-        </w:numPr>
-        <w:pStyle w:val="Compact"/>
-      </w:pPr>
-      <w:hyperlink r:id="rId289">
-        <w:r>
-          <w:rPr>
-            <w:rStyle w:val="Hyperlink"/>
-          </w:rPr>
-          <w:t xml:space="preserve">Creating APIs in R with Plumber</w:t>
-        </w:r>
-      </w:hyperlink>
-    </w:p>
-    <w:p>
-      <w:pPr>
-        <w:numPr>
-          <w:ilvl w:val="0"/>
-          <w:numId w:val="1003"/>
-        </w:numPr>
-        <w:pStyle w:val="Compact"/>
-      </w:pPr>
-      <w:hyperlink r:id="rId290">
-        <w:r>
-          <w:rPr>
-            <w:rStyle w:val="Hyperlink"/>
-          </w:rPr>
-          <w:t xml:space="preserve">Geospatial Health Data: Modeling and Visualization with R-INLA and Shiny</w:t>
-        </w:r>
-      </w:hyperlink>
-    </w:p>
-    <w:p>
-      <w:pPr>
-        <w:numPr>
-          <w:ilvl w:val="0"/>
-          <w:numId w:val="1003"/>
-        </w:numPr>
-        <w:pStyle w:val="Compact"/>
-      </w:pPr>
-      <w:hyperlink r:id="rId291">
-        <w:r>
-          <w:rPr>
-            <w:rStyle w:val="Hyperlink"/>
-          </w:rPr>
-          <w:t xml:space="preserve">Advanced Spatial Modeling with Stochastic Partial Differential Equations Using R and INLA</w:t>
-        </w:r>
-      </w:hyperlink>
-    </w:p>
-    <w:p>
-      <w:pPr>
-        <w:numPr>
-          <w:ilvl w:val="0"/>
-          <w:numId w:val="1003"/>
-        </w:numPr>
-        <w:pStyle w:val="Compact"/>
-      </w:pPr>
-      <w:hyperlink r:id="rId292">
-        <w:r>
-          <w:rPr>
-            <w:rStyle w:val="Hyperlink"/>
-          </w:rPr>
-          <w:t xml:space="preserve">Estilometría, análisis de textos en R para filólogos</w:t>
-        </w:r>
-      </w:hyperlink>
-    </w:p>
-    <w:p>
-      <w:pPr>
-        <w:numPr>
-          <w:ilvl w:val="0"/>
-          <w:numId w:val="1003"/>
-        </w:numPr>
-        <w:pStyle w:val="Compact"/>
-      </w:pPr>
-      <w:hyperlink r:id="rId293">
-        <w:r>
-          <w:rPr>
-            <w:rStyle w:val="Hyperlink"/>
-          </w:rPr>
-          <w:t xml:space="preserve">Engineering Production-Grade Shiny Apps</w:t>
-        </w:r>
-      </w:hyperlink>
-    </w:p>
-    <w:p>
-      <w:pPr>
-        <w:numPr>
-          <w:ilvl w:val="0"/>
-          <w:numId w:val="1003"/>
-        </w:numPr>
-        <w:pStyle w:val="Compact"/>
-      </w:pPr>
-      <w:hyperlink r:id="rId294">
-        <w:r>
-          <w:rPr>
-            <w:rStyle w:val="Hyperlink"/>
-          </w:rPr>
-          <w:t xml:space="preserve">Bayesian inference with INLA</w:t>
-        </w:r>
-      </w:hyperlink>
-    </w:p>
-    <w:p>
-      <w:pPr>
-        <w:numPr>
-          <w:ilvl w:val="0"/>
-          <w:numId w:val="1003"/>
-        </w:numPr>
-        <w:pStyle w:val="Compact"/>
-      </w:pPr>
-      <w:hyperlink r:id="rId295">
+      <w:hyperlink r:id="rId330">
+        <w:r>
+          <w:rPr>
+            <w:rStyle w:val="Hyperlink"/>
+          </w:rPr>
+          <w:t xml:space="preserve">A Practical Guide to Geostatistical Mapping</w:t>
+        </w:r>
+      </w:hyperlink>
+    </w:p>
+    <w:p>
+      <w:pPr>
+        <w:numPr>
+          <w:ilvl w:val="0"/>
+          <w:numId w:val="1003"/>
+        </w:numPr>
+        <w:pStyle w:val="Compact"/>
+      </w:pPr>
+      <w:hyperlink r:id="rId331">
+        <w:r>
+          <w:rPr>
+            <w:rStyle w:val="Hyperlink"/>
+          </w:rPr>
+          <w:t xml:space="preserve">Think Bayes 2e</w:t>
+        </w:r>
+      </w:hyperlink>
+    </w:p>
+    <w:p>
+      <w:pPr>
+        <w:numPr>
+          <w:ilvl w:val="0"/>
+          <w:numId w:val="1003"/>
+        </w:numPr>
+        <w:pStyle w:val="Compact"/>
+      </w:pPr>
+      <w:hyperlink r:id="rId332">
+        <w:r>
+          <w:rPr>
+            <w:rStyle w:val="Hyperlink"/>
+          </w:rPr>
+          <w:t xml:space="preserve">Quantitative Politics with R</w:t>
+        </w:r>
+      </w:hyperlink>
+    </w:p>
+    <w:p>
+      <w:pPr>
+        <w:numPr>
+          <w:ilvl w:val="0"/>
+          <w:numId w:val="1003"/>
+        </w:numPr>
+        <w:pStyle w:val="Compact"/>
+      </w:pPr>
+      <w:hyperlink r:id="rId333">
+        <w:r>
+          <w:rPr>
+            <w:rStyle w:val="Hyperlink"/>
+          </w:rPr>
+          <w:t xml:space="preserve">Data Science in Education Using R</w:t>
+        </w:r>
+      </w:hyperlink>
+    </w:p>
+    <w:p>
+      <w:pPr>
+        <w:numPr>
+          <w:ilvl w:val="0"/>
+          <w:numId w:val="1003"/>
+        </w:numPr>
+        <w:pStyle w:val="Compact"/>
+      </w:pPr>
+      <w:hyperlink r:id="rId334">
+        <w:r>
+          <w:rPr>
+            <w:rStyle w:val="Hyperlink"/>
+          </w:rPr>
+          <w:t xml:space="preserve">Data Skills for Reproducible Science</w:t>
+        </w:r>
+      </w:hyperlink>
+    </w:p>
+    <w:p>
+      <w:pPr>
+        <w:numPr>
+          <w:ilvl w:val="0"/>
+          <w:numId w:val="1003"/>
+        </w:numPr>
+        <w:pStyle w:val="Compact"/>
+      </w:pPr>
+      <w:hyperlink r:id="rId335">
+        <w:r>
+          <w:rPr>
+            <w:rStyle w:val="Hyperlink"/>
+          </w:rPr>
+          <w:t xml:space="preserve">Handbook of Regression Modeling in People Analytics</w:t>
+        </w:r>
+      </w:hyperlink>
+    </w:p>
+    <w:p>
+      <w:pPr>
+        <w:numPr>
+          <w:ilvl w:val="0"/>
+          <w:numId w:val="1003"/>
+        </w:numPr>
+        <w:pStyle w:val="Compact"/>
+      </w:pPr>
+      <w:hyperlink r:id="rId324">
+        <w:r>
+          <w:rPr>
+            <w:rStyle w:val="Hyperlink"/>
+          </w:rPr>
+          <w:t xml:space="preserve">Handbook of Graphs and Networks in People Analytics With Examples in R and Python</w:t>
+        </w:r>
+      </w:hyperlink>
+    </w:p>
+    <w:p>
+      <w:pPr>
+        <w:numPr>
+          <w:ilvl w:val="0"/>
+          <w:numId w:val="1003"/>
+        </w:numPr>
+        <w:pStyle w:val="Compact"/>
+      </w:pPr>
+      <w:hyperlink r:id="rId336">
+        <w:r>
+          <w:rPr>
+            <w:rStyle w:val="Hyperlink"/>
+          </w:rPr>
+          <w:t xml:space="preserve">Social Data Science with R</w:t>
+        </w:r>
+      </w:hyperlink>
+    </w:p>
+    <w:p>
+      <w:pPr>
+        <w:numPr>
+          <w:ilvl w:val="0"/>
+          <w:numId w:val="1003"/>
+        </w:numPr>
+        <w:pStyle w:val="Compact"/>
+      </w:pPr>
+      <w:hyperlink r:id="rId337">
+        <w:r>
+          <w:rPr>
+            <w:rStyle w:val="Hyperlink"/>
+          </w:rPr>
+          <w:t xml:space="preserve">Tidy Finance with R</w:t>
+        </w:r>
+      </w:hyperlink>
+    </w:p>
+    <w:p>
+      <w:pPr>
+        <w:numPr>
+          <w:ilvl w:val="0"/>
+          <w:numId w:val="1003"/>
+        </w:numPr>
+        <w:pStyle w:val="Compact"/>
+      </w:pPr>
+      <w:hyperlink r:id="rId338">
+        <w:r>
+          <w:rPr>
+            <w:rStyle w:val="Hyperlink"/>
+          </w:rPr>
+          <w:t xml:space="preserve">Predictive Soil Mapping with R</w:t>
+        </w:r>
+      </w:hyperlink>
+    </w:p>
+    <w:p>
+      <w:pPr>
+        <w:numPr>
+          <w:ilvl w:val="0"/>
+          <w:numId w:val="1003"/>
+        </w:numPr>
+        <w:pStyle w:val="Compact"/>
+      </w:pPr>
+      <w:hyperlink r:id="rId339">
+        <w:r>
+          <w:rPr>
+            <w:rStyle w:val="Hyperlink"/>
+          </w:rPr>
+          <w:t xml:space="preserve">Deep Learning</w:t>
+        </w:r>
+      </w:hyperlink>
+    </w:p>
+    <w:p>
+      <w:pPr>
+        <w:numPr>
+          <w:ilvl w:val="0"/>
+          <w:numId w:val="1003"/>
+        </w:numPr>
+        <w:pStyle w:val="Compact"/>
+      </w:pPr>
+      <w:hyperlink r:id="rId340">
+        <w:r>
+          <w:rPr>
+            <w:rStyle w:val="Hyperlink"/>
+          </w:rPr>
+          <w:t xml:space="preserve">Technical Foundations of Informatics</w:t>
+        </w:r>
+      </w:hyperlink>
+    </w:p>
+    <w:p>
+      <w:pPr>
+        <w:numPr>
+          <w:ilvl w:val="0"/>
+          <w:numId w:val="1003"/>
+        </w:numPr>
+        <w:pStyle w:val="Compact"/>
+      </w:pPr>
+      <w:hyperlink r:id="rId341">
+        <w:r>
+          <w:rPr>
+            <w:rStyle w:val="Hyperlink"/>
+          </w:rPr>
+          <w:t xml:space="preserve">YaRrr! The Pirate’s Guide to R</w:t>
+        </w:r>
+      </w:hyperlink>
+    </w:p>
+    <w:p>
+      <w:pPr>
+        <w:numPr>
+          <w:ilvl w:val="0"/>
+          <w:numId w:val="1003"/>
+        </w:numPr>
+        <w:pStyle w:val="Compact"/>
+      </w:pPr>
+      <w:hyperlink r:id="rId342">
+        <w:r>
+          <w:rPr>
+            <w:rStyle w:val="Hyperlink"/>
+          </w:rPr>
+          <w:t xml:space="preserve">An R companion to Statistics: data analysis and modelling</w:t>
+        </w:r>
+      </w:hyperlink>
+    </w:p>
+    <w:p>
+      <w:pPr>
+        <w:numPr>
+          <w:ilvl w:val="0"/>
+          <w:numId w:val="1003"/>
+        </w:numPr>
+        <w:pStyle w:val="Compact"/>
+      </w:pPr>
+      <w:hyperlink r:id="rId343">
+        <w:r>
+          <w:rPr>
+            <w:rStyle w:val="Hyperlink"/>
+          </w:rPr>
+          <w:t xml:space="preserve">Learning Statistics with R</w:t>
+        </w:r>
+      </w:hyperlink>
+    </w:p>
+    <w:p>
+      <w:pPr>
+        <w:numPr>
+          <w:ilvl w:val="0"/>
+          <w:numId w:val="1003"/>
+        </w:numPr>
+        <w:pStyle w:val="Compact"/>
+      </w:pPr>
+      <w:hyperlink r:id="rId344">
         <w:r>
           <w:rPr>
             <w:rStyle w:val="Hyperlink"/>
@@ -4925,115 +5866,41 @@
         </w:numPr>
         <w:pStyle w:val="Compact"/>
       </w:pPr>
-      <w:r>
-        <w:t xml:space="preserve">R for Data Science.</w:t>
-      </w:r>
-      <w:r>
-        <w:t xml:space="preserve"> </w:t>
-      </w:r>
-      <w:hyperlink r:id="rId296">
-        <w:r>
-          <w:rPr>
-            <w:rStyle w:val="Hyperlink"/>
-          </w:rPr>
-          <w:t xml:space="preserve">Inglés</w:t>
-        </w:r>
-      </w:hyperlink>
-      <w:r>
-        <w:t xml:space="preserve"> </w:t>
-      </w:r>
-      <w:r>
-        <w:t xml:space="preserve">y</w:t>
-      </w:r>
-      <w:r>
-        <w:t xml:space="preserve"> </w:t>
-      </w:r>
-      <w:hyperlink r:id="rId296">
-        <w:r>
-          <w:rPr>
-            <w:rStyle w:val="Hyperlink"/>
-          </w:rPr>
-          <w:t xml:space="preserve">Castellano</w:t>
-        </w:r>
-      </w:hyperlink>
-    </w:p>
-    <w:p>
-      <w:pPr>
-        <w:numPr>
-          <w:ilvl w:val="0"/>
-          <w:numId w:val="1003"/>
-        </w:numPr>
-        <w:pStyle w:val="Compact"/>
-      </w:pPr>
-      <w:hyperlink r:id="rId297">
-        <w:r>
-          <w:rPr>
-            <w:rStyle w:val="Hyperlink"/>
-          </w:rPr>
-          <w:t xml:space="preserve">Data Visualization with R</w:t>
-        </w:r>
-      </w:hyperlink>
-    </w:p>
-    <w:p>
-      <w:pPr>
-        <w:numPr>
-          <w:ilvl w:val="0"/>
-          <w:numId w:val="1003"/>
-        </w:numPr>
-        <w:pStyle w:val="Compact"/>
-      </w:pPr>
-      <w:hyperlink r:id="rId298">
-        <w:r>
-          <w:rPr>
-            <w:rStyle w:val="Hyperlink"/>
-          </w:rPr>
-          <w:t xml:space="preserve">Big Book of R</w:t>
-        </w:r>
-      </w:hyperlink>
-    </w:p>
-    <w:p>
-      <w:pPr>
-        <w:numPr>
-          <w:ilvl w:val="0"/>
-          <w:numId w:val="1003"/>
-        </w:numPr>
-        <w:pStyle w:val="Compact"/>
-      </w:pPr>
-      <w:hyperlink r:id="rId299">
-        <w:r>
-          <w:rPr>
-            <w:rStyle w:val="Hyperlink"/>
-          </w:rPr>
-          <w:t xml:space="preserve">JavaScript for R</w:t>
-        </w:r>
-      </w:hyperlink>
-    </w:p>
-    <w:p>
-      <w:pPr>
-        <w:numPr>
-          <w:ilvl w:val="0"/>
-          <w:numId w:val="1003"/>
-        </w:numPr>
-        <w:pStyle w:val="Compact"/>
-      </w:pPr>
-      <w:hyperlink r:id="rId300">
-        <w:r>
-          <w:rPr>
-            <w:rStyle w:val="Hyperlink"/>
-          </w:rPr>
-          <w:t xml:space="preserve">Hands-On Data Visualization</w:t>
-        </w:r>
-      </w:hyperlink>
-    </w:p>
-    <w:p>
-      <w:pPr>
-        <w:numPr>
-          <w:ilvl w:val="0"/>
-          <w:numId w:val="1003"/>
-        </w:numPr>
-        <w:pStyle w:val="Compact"/>
-      </w:pPr>
-      <w:hyperlink r:id="rId262">
+      <w:hyperlink r:id="rId345">
+        <w:r>
+          <w:rPr>
+            <w:rStyle w:val="Hyperlink"/>
+          </w:rPr>
+          <w:t xml:space="preserve">Introduction to Econometrics with R</w:t>
+        </w:r>
+      </w:hyperlink>
+    </w:p>
+    <w:p>
+      <w:pPr>
+        <w:numPr>
+          <w:ilvl w:val="0"/>
+          <w:numId w:val="1003"/>
+        </w:numPr>
+        <w:pStyle w:val="Compact"/>
+      </w:pPr>
+      <w:hyperlink r:id="rId346">
+        <w:r>
+          <w:rPr>
+            <w:rStyle w:val="Hyperlink"/>
+          </w:rPr>
+          <w:t xml:space="preserve">R4JournalismBook</w:t>
+        </w:r>
+      </w:hyperlink>
+    </w:p>
+    <w:p>
+      <w:pPr>
+        <w:numPr>
+          <w:ilvl w:val="0"/>
+          <w:numId w:val="1003"/>
+        </w:numPr>
+        <w:pStyle w:val="Compact"/>
+      </w:pPr>
+      <w:hyperlink r:id="rId347">
         <w:r>
           <w:rPr>
             <w:rStyle w:val="Hyperlink"/>
@@ -5050,857 +5917,7 @@
         </w:numPr>
         <w:pStyle w:val="Compact"/>
       </w:pPr>
-      <w:hyperlink r:id="rId301">
-        <w:r>
-          <w:rPr>
-            <w:rStyle w:val="Hyperlink"/>
-          </w:rPr>
-          <w:t xml:space="preserve">Supervised Machine Learning for Text Analysis in R</w:t>
-        </w:r>
-      </w:hyperlink>
-    </w:p>
-    <w:p>
-      <w:pPr>
-        <w:numPr>
-          <w:ilvl w:val="0"/>
-          <w:numId w:val="1003"/>
-        </w:numPr>
-        <w:pStyle w:val="Compact"/>
-      </w:pPr>
-      <w:hyperlink r:id="rId302">
-        <w:r>
-          <w:rPr>
-            <w:rStyle w:val="Hyperlink"/>
-          </w:rPr>
-          <w:t xml:space="preserve">Modern R with the tidyverse</w:t>
-        </w:r>
-      </w:hyperlink>
-    </w:p>
-    <w:p>
-      <w:pPr>
-        <w:numPr>
-          <w:ilvl w:val="0"/>
-          <w:numId w:val="1003"/>
-        </w:numPr>
-        <w:pStyle w:val="Compact"/>
-      </w:pPr>
-      <w:hyperlink r:id="rId303">
-        <w:r>
-          <w:rPr>
-            <w:rStyle w:val="Hyperlink"/>
-          </w:rPr>
-          <w:t xml:space="preserve">Spatial Microsimulation with R</w:t>
-        </w:r>
-      </w:hyperlink>
-    </w:p>
-    <w:p>
-      <w:pPr>
-        <w:numPr>
-          <w:ilvl w:val="0"/>
-          <w:numId w:val="1003"/>
-        </w:numPr>
-        <w:pStyle w:val="Compact"/>
-      </w:pPr>
-      <w:hyperlink r:id="rId304">
-        <w:r>
-          <w:rPr>
-            <w:rStyle w:val="Hyperlink"/>
-          </w:rPr>
-          <w:t xml:space="preserve">R Advanced Spatial Lessons</w:t>
-        </w:r>
-      </w:hyperlink>
-    </w:p>
-    <w:p>
-      <w:pPr>
-        <w:numPr>
-          <w:ilvl w:val="0"/>
-          <w:numId w:val="1003"/>
-        </w:numPr>
-        <w:pStyle w:val="Compact"/>
-      </w:pPr>
-      <w:hyperlink r:id="rId305">
-        <w:r>
-          <w:rPr>
-            <w:rStyle w:val="Hyperlink"/>
-          </w:rPr>
-          <w:t xml:space="preserve">R Packages</w:t>
-        </w:r>
-      </w:hyperlink>
-    </w:p>
-    <w:p>
-      <w:pPr>
-        <w:numPr>
-          <w:ilvl w:val="0"/>
-          <w:numId w:val="1003"/>
-        </w:numPr>
-        <w:pStyle w:val="Compact"/>
-      </w:pPr>
-      <w:hyperlink r:id="rId306">
-        <w:r>
-          <w:rPr>
-            <w:rStyle w:val="Hyperlink"/>
-          </w:rPr>
-          <w:t xml:space="preserve">R Graphics Cookbook</w:t>
-        </w:r>
-      </w:hyperlink>
-    </w:p>
-    <w:p>
-      <w:pPr>
-        <w:numPr>
-          <w:ilvl w:val="0"/>
-          <w:numId w:val="1003"/>
-        </w:numPr>
-        <w:pStyle w:val="Compact"/>
-      </w:pPr>
-      <w:hyperlink r:id="rId307">
-        <w:r>
-          <w:rPr>
-            <w:rStyle w:val="Hyperlink"/>
-          </w:rPr>
-          <w:t xml:space="preserve">Advanced R</w:t>
-        </w:r>
-      </w:hyperlink>
-    </w:p>
-    <w:p>
-      <w:pPr>
-        <w:numPr>
-          <w:ilvl w:val="0"/>
-          <w:numId w:val="1003"/>
-        </w:numPr>
-        <w:pStyle w:val="Compact"/>
-      </w:pPr>
-      <w:hyperlink r:id="rId308">
-        <w:r>
-          <w:rPr>
-            <w:rStyle w:val="Hyperlink"/>
-          </w:rPr>
-          <w:t xml:space="preserve">rstudio4edu</w:t>
-        </w:r>
-      </w:hyperlink>
-    </w:p>
-    <w:p>
-      <w:pPr>
-        <w:numPr>
-          <w:ilvl w:val="0"/>
-          <w:numId w:val="1003"/>
-        </w:numPr>
-        <w:pStyle w:val="Compact"/>
-      </w:pPr>
-      <w:hyperlink r:id="rId309">
-        <w:r>
-          <w:rPr>
-            <w:rStyle w:val="Hyperlink"/>
-          </w:rPr>
-          <w:t xml:space="preserve">R for Health Data Science</w:t>
-        </w:r>
-      </w:hyperlink>
-    </w:p>
-    <w:p>
-      <w:pPr>
-        <w:numPr>
-          <w:ilvl w:val="0"/>
-          <w:numId w:val="1003"/>
-        </w:numPr>
-        <w:pStyle w:val="Compact"/>
-      </w:pPr>
-      <w:hyperlink r:id="rId310">
-        <w:r>
-          <w:rPr>
-            <w:rStyle w:val="Hyperlink"/>
-          </w:rPr>
-          <w:t xml:space="preserve">Linear Algebra for Data Science</w:t>
-        </w:r>
-      </w:hyperlink>
-    </w:p>
-    <w:p>
-      <w:pPr>
-        <w:numPr>
-          <w:ilvl w:val="0"/>
-          <w:numId w:val="1003"/>
-        </w:numPr>
-        <w:pStyle w:val="Compact"/>
-      </w:pPr>
-      <w:hyperlink r:id="rId311">
-        <w:r>
-          <w:rPr>
-            <w:rStyle w:val="Hyperlink"/>
-          </w:rPr>
-          <w:t xml:space="preserve">Aprendizaje Estadístico con R</w:t>
-        </w:r>
-      </w:hyperlink>
-    </w:p>
-    <w:p>
-      <w:pPr>
-        <w:numPr>
-          <w:ilvl w:val="0"/>
-          <w:numId w:val="1003"/>
-        </w:numPr>
-        <w:pStyle w:val="Compact"/>
-      </w:pPr>
-      <w:hyperlink r:id="rId312">
-        <w:r>
-          <w:rPr>
-            <w:rStyle w:val="Hyperlink"/>
-          </w:rPr>
-          <w:t xml:space="preserve">Simulación Estadística con R</w:t>
-        </w:r>
-      </w:hyperlink>
-    </w:p>
-    <w:p>
-      <w:pPr>
-        <w:numPr>
-          <w:ilvl w:val="0"/>
-          <w:numId w:val="1003"/>
-        </w:numPr>
-        <w:pStyle w:val="Compact"/>
-      </w:pPr>
-      <w:hyperlink r:id="rId313">
-        <w:r>
-          <w:rPr>
-            <w:rStyle w:val="Hyperlink"/>
-          </w:rPr>
-          <w:t xml:space="preserve">R para profesionales de los datos: una introducción</w:t>
-        </w:r>
-      </w:hyperlink>
-    </w:p>
-    <w:p>
-      <w:pPr>
-        <w:numPr>
-          <w:ilvl w:val="0"/>
-          <w:numId w:val="1003"/>
-        </w:numPr>
-        <w:pStyle w:val="Compact"/>
-      </w:pPr>
-      <w:hyperlink r:id="rId314">
-        <w:r>
-          <w:rPr>
-            <w:rStyle w:val="Hyperlink"/>
-          </w:rPr>
-          <w:t xml:space="preserve">Aprendiendo R sin morir en el intento</w:t>
-        </w:r>
-      </w:hyperlink>
-    </w:p>
-    <w:p>
-      <w:pPr>
-        <w:numPr>
-          <w:ilvl w:val="0"/>
-          <w:numId w:val="1003"/>
-        </w:numPr>
-        <w:pStyle w:val="Compact"/>
-      </w:pPr>
-      <w:hyperlink r:id="rId276">
-        <w:r>
-          <w:rPr>
-            <w:rStyle w:val="Hyperlink"/>
-          </w:rPr>
-          <w:t xml:space="preserve">Interpretable Machine Learning</w:t>
-        </w:r>
-      </w:hyperlink>
-    </w:p>
-    <w:p>
-      <w:pPr>
-        <w:numPr>
-          <w:ilvl w:val="0"/>
-          <w:numId w:val="1003"/>
-        </w:numPr>
-        <w:pStyle w:val="Compact"/>
-      </w:pPr>
-      <w:hyperlink r:id="rId315">
-        <w:r>
-          <w:rPr>
-            <w:rStyle w:val="Hyperlink"/>
-          </w:rPr>
-          <w:t xml:space="preserve">The caret Package</w:t>
-        </w:r>
-      </w:hyperlink>
-    </w:p>
-    <w:p>
-      <w:pPr>
-        <w:numPr>
-          <w:ilvl w:val="0"/>
-          <w:numId w:val="1003"/>
-        </w:numPr>
-        <w:pStyle w:val="Compact"/>
-      </w:pPr>
-      <w:hyperlink r:id="rId316">
-        <w:r>
-          <w:rPr>
-            <w:rStyle w:val="Hyperlink"/>
-          </w:rPr>
-          <w:t xml:space="preserve">Elegant and informative maps with tmap</w:t>
-        </w:r>
-      </w:hyperlink>
-    </w:p>
-    <w:p>
-      <w:pPr>
-        <w:numPr>
-          <w:ilvl w:val="0"/>
-          <w:numId w:val="1003"/>
-        </w:numPr>
-        <w:pStyle w:val="Compact"/>
-      </w:pPr>
-      <w:hyperlink r:id="rId317">
-        <w:r>
-          <w:rPr>
-            <w:rStyle w:val="Hyperlink"/>
-          </w:rPr>
-          <w:t xml:space="preserve">Spatial Modelling for Data Scientists</w:t>
-        </w:r>
-      </w:hyperlink>
-    </w:p>
-    <w:p>
-      <w:pPr>
-        <w:numPr>
-          <w:ilvl w:val="0"/>
-          <w:numId w:val="1003"/>
-        </w:numPr>
-        <w:pStyle w:val="Compact"/>
-      </w:pPr>
-      <w:hyperlink r:id="rId318">
-        <w:r>
-          <w:rPr>
-            <w:rStyle w:val="Hyperlink"/>
-          </w:rPr>
-          <w:t xml:space="preserve">Command Line Basics for R Users</w:t>
-        </w:r>
-      </w:hyperlink>
-    </w:p>
-    <w:p>
-      <w:pPr>
-        <w:numPr>
-          <w:ilvl w:val="0"/>
-          <w:numId w:val="1003"/>
-        </w:numPr>
-        <w:pStyle w:val="Compact"/>
-      </w:pPr>
-      <w:hyperlink r:id="rId293">
-        <w:r>
-          <w:rPr>
-            <w:rStyle w:val="Hyperlink"/>
-          </w:rPr>
-          <w:t xml:space="preserve">Engineering Production-Grade Shiny Apps</w:t>
-        </w:r>
-      </w:hyperlink>
-    </w:p>
-    <w:p>
-      <w:pPr>
-        <w:numPr>
-          <w:ilvl w:val="0"/>
-          <w:numId w:val="1003"/>
-        </w:numPr>
-        <w:pStyle w:val="Compact"/>
-      </w:pPr>
-      <w:hyperlink r:id="rId319">
-        <w:r>
-          <w:rPr>
-            <w:rStyle w:val="Hyperlink"/>
-          </w:rPr>
-          <w:t xml:space="preserve">Outstanding User Interfaces with Shiny</w:t>
-        </w:r>
-      </w:hyperlink>
-    </w:p>
-    <w:p>
-      <w:pPr>
-        <w:numPr>
-          <w:ilvl w:val="0"/>
-          <w:numId w:val="1003"/>
-        </w:numPr>
-        <w:pStyle w:val="Compact"/>
-      </w:pPr>
-      <w:hyperlink r:id="rId320">
-        <w:r>
-          <w:rPr>
-            <w:rStyle w:val="Hyperlink"/>
-          </w:rPr>
-          <w:t xml:space="preserve">The Shiny AWS Book</w:t>
-        </w:r>
-      </w:hyperlink>
-    </w:p>
-    <w:p>
-      <w:pPr>
-        <w:numPr>
-          <w:ilvl w:val="0"/>
-          <w:numId w:val="1003"/>
-        </w:numPr>
-        <w:pStyle w:val="Compact"/>
-      </w:pPr>
-      <w:hyperlink r:id="rId321">
-        <w:r>
-          <w:rPr>
-            <w:rStyle w:val="Hyperlink"/>
-          </w:rPr>
-          <w:t xml:space="preserve">Twitter for R programmers</w:t>
-        </w:r>
-      </w:hyperlink>
-    </w:p>
-    <w:p>
-      <w:pPr>
-        <w:numPr>
-          <w:ilvl w:val="0"/>
-          <w:numId w:val="1003"/>
-        </w:numPr>
-        <w:pStyle w:val="Compact"/>
-      </w:pPr>
-      <w:hyperlink r:id="rId322">
-        <w:r>
-          <w:rPr>
-            <w:rStyle w:val="Hyperlink"/>
-          </w:rPr>
-          <w:t xml:space="preserve">Spatial Data Science</w:t>
-        </w:r>
-      </w:hyperlink>
-    </w:p>
-    <w:p>
-      <w:pPr>
-        <w:numPr>
-          <w:ilvl w:val="0"/>
-          <w:numId w:val="1003"/>
-        </w:numPr>
-        <w:pStyle w:val="Compact"/>
-      </w:pPr>
-      <w:hyperlink r:id="rId323">
-        <w:r>
-          <w:rPr>
-            <w:rStyle w:val="Hyperlink"/>
-          </w:rPr>
-          <w:t xml:space="preserve">Handbook of Graphs and Networks in People Analytics</w:t>
-        </w:r>
-      </w:hyperlink>
-    </w:p>
-    <w:p>
-      <w:pPr>
-        <w:numPr>
-          <w:ilvl w:val="0"/>
-          <w:numId w:val="1003"/>
-        </w:numPr>
-        <w:pStyle w:val="Compact"/>
-      </w:pPr>
-      <w:hyperlink r:id="rId324">
-        <w:r>
-          <w:rPr>
-            <w:rStyle w:val="Hyperlink"/>
-          </w:rPr>
-          <w:t xml:space="preserve">Officeverse R &amp; Office</w:t>
-        </w:r>
-      </w:hyperlink>
-    </w:p>
-    <w:p>
-      <w:pPr>
-        <w:numPr>
-          <w:ilvl w:val="0"/>
-          <w:numId w:val="1003"/>
-        </w:numPr>
-        <w:pStyle w:val="Compact"/>
-      </w:pPr>
-      <w:hyperlink r:id="rId325">
-        <w:r>
-          <w:rPr>
-            <w:rStyle w:val="Hyperlink"/>
-          </w:rPr>
-          <w:t xml:space="preserve">Spatial Analysis With R</w:t>
-        </w:r>
-      </w:hyperlink>
-    </w:p>
-    <w:p>
-      <w:pPr>
-        <w:numPr>
-          <w:ilvl w:val="0"/>
-          <w:numId w:val="1003"/>
-        </w:numPr>
-        <w:pStyle w:val="Compact"/>
-      </w:pPr>
-      <w:hyperlink r:id="rId326">
-        <w:r>
-          <w:rPr>
-            <w:rStyle w:val="Hyperlink"/>
-          </w:rPr>
-          <w:t xml:space="preserve">R Programming for Data Science</w:t>
-        </w:r>
-      </w:hyperlink>
-    </w:p>
-    <w:p>
-      <w:pPr>
-        <w:numPr>
-          <w:ilvl w:val="0"/>
-          <w:numId w:val="1003"/>
-        </w:numPr>
-        <w:pStyle w:val="Compact"/>
-      </w:pPr>
-      <w:hyperlink r:id="rId327">
-        <w:r>
-          <w:rPr>
-            <w:rStyle w:val="Hyperlink"/>
-          </w:rPr>
-          <w:t xml:space="preserve">The R Book</w:t>
-        </w:r>
-      </w:hyperlink>
-    </w:p>
-    <w:p>
-      <w:pPr>
-        <w:numPr>
-          <w:ilvl w:val="0"/>
-          <w:numId w:val="1003"/>
-        </w:numPr>
-        <w:pStyle w:val="Compact"/>
-      </w:pPr>
-      <w:hyperlink r:id="rId328">
-        <w:r>
-          <w:rPr>
-            <w:rStyle w:val="Hyperlink"/>
-          </w:rPr>
-          <w:t xml:space="preserve">R Notes for Professionals</w:t>
-        </w:r>
-      </w:hyperlink>
-    </w:p>
-    <w:p>
-      <w:pPr>
-        <w:numPr>
-          <w:ilvl w:val="0"/>
-          <w:numId w:val="1003"/>
-        </w:numPr>
-        <w:pStyle w:val="Compact"/>
-      </w:pPr>
-      <w:hyperlink r:id="rId281">
-        <w:r>
-          <w:rPr>
-            <w:rStyle w:val="Hyperlink"/>
-          </w:rPr>
-          <w:t xml:space="preserve">An Introduction to Spatial Data Analysis and Visualisation in R</w:t>
-        </w:r>
-      </w:hyperlink>
-    </w:p>
-    <w:p>
-      <w:pPr>
-        <w:numPr>
-          <w:ilvl w:val="0"/>
-          <w:numId w:val="1003"/>
-        </w:numPr>
-        <w:pStyle w:val="Compact"/>
-      </w:pPr>
-      <w:hyperlink r:id="rId329">
-        <w:r>
-          <w:rPr>
-            <w:rStyle w:val="Hyperlink"/>
-          </w:rPr>
-          <w:t xml:space="preserve">A Practical Guide to Geostatistical Mapping</w:t>
-        </w:r>
-      </w:hyperlink>
-    </w:p>
-    <w:p>
-      <w:pPr>
-        <w:numPr>
-          <w:ilvl w:val="0"/>
-          <w:numId w:val="1003"/>
-        </w:numPr>
-        <w:pStyle w:val="Compact"/>
-      </w:pPr>
-      <w:hyperlink r:id="rId330">
-        <w:r>
-          <w:rPr>
-            <w:rStyle w:val="Hyperlink"/>
-          </w:rPr>
-          <w:t xml:space="preserve">Think Bayes 2e</w:t>
-        </w:r>
-      </w:hyperlink>
-    </w:p>
-    <w:p>
-      <w:pPr>
-        <w:numPr>
-          <w:ilvl w:val="0"/>
-          <w:numId w:val="1003"/>
-        </w:numPr>
-        <w:pStyle w:val="Compact"/>
-      </w:pPr>
-      <w:hyperlink r:id="rId331">
-        <w:r>
-          <w:rPr>
-            <w:rStyle w:val="Hyperlink"/>
-          </w:rPr>
-          <w:t xml:space="preserve">Quantitative Politics with R</w:t>
-        </w:r>
-      </w:hyperlink>
-    </w:p>
-    <w:p>
-      <w:pPr>
-        <w:numPr>
-          <w:ilvl w:val="0"/>
-          <w:numId w:val="1003"/>
-        </w:numPr>
-        <w:pStyle w:val="Compact"/>
-      </w:pPr>
-      <w:hyperlink r:id="rId332">
-        <w:r>
-          <w:rPr>
-            <w:rStyle w:val="Hyperlink"/>
-          </w:rPr>
-          <w:t xml:space="preserve">Data Science in Education Using R</w:t>
-        </w:r>
-      </w:hyperlink>
-    </w:p>
-    <w:p>
-      <w:pPr>
-        <w:numPr>
-          <w:ilvl w:val="0"/>
-          <w:numId w:val="1003"/>
-        </w:numPr>
-        <w:pStyle w:val="Compact"/>
-      </w:pPr>
-      <w:hyperlink r:id="rId333">
-        <w:r>
-          <w:rPr>
-            <w:rStyle w:val="Hyperlink"/>
-          </w:rPr>
-          <w:t xml:space="preserve">Data Skills for Reproducible Science</w:t>
-        </w:r>
-      </w:hyperlink>
-    </w:p>
-    <w:p>
-      <w:pPr>
-        <w:numPr>
-          <w:ilvl w:val="0"/>
-          <w:numId w:val="1003"/>
-        </w:numPr>
-        <w:pStyle w:val="Compact"/>
-      </w:pPr>
-      <w:hyperlink r:id="rId334">
-        <w:r>
-          <w:rPr>
-            <w:rStyle w:val="Hyperlink"/>
-          </w:rPr>
-          <w:t xml:space="preserve">Handbook of Regression Modeling in People Analytics</w:t>
-        </w:r>
-      </w:hyperlink>
-    </w:p>
-    <w:p>
-      <w:pPr>
-        <w:numPr>
-          <w:ilvl w:val="0"/>
-          <w:numId w:val="1003"/>
-        </w:numPr>
-        <w:pStyle w:val="Compact"/>
-      </w:pPr>
-      <w:hyperlink r:id="rId323">
-        <w:r>
-          <w:rPr>
-            <w:rStyle w:val="Hyperlink"/>
-          </w:rPr>
-          <w:t xml:space="preserve">Handbook of Graphs and Networks in People Analytics With Examples in R and Python</w:t>
-        </w:r>
-      </w:hyperlink>
-    </w:p>
-    <w:p>
-      <w:pPr>
-        <w:numPr>
-          <w:ilvl w:val="0"/>
-          <w:numId w:val="1003"/>
-        </w:numPr>
-        <w:pStyle w:val="Compact"/>
-      </w:pPr>
-      <w:hyperlink r:id="rId335">
-        <w:r>
-          <w:rPr>
-            <w:rStyle w:val="Hyperlink"/>
-          </w:rPr>
-          <w:t xml:space="preserve">Social Data Science with R</w:t>
-        </w:r>
-      </w:hyperlink>
-    </w:p>
-    <w:p>
-      <w:pPr>
-        <w:numPr>
-          <w:ilvl w:val="0"/>
-          <w:numId w:val="1003"/>
-        </w:numPr>
-        <w:pStyle w:val="Compact"/>
-      </w:pPr>
-      <w:hyperlink r:id="rId336">
-        <w:r>
-          <w:rPr>
-            <w:rStyle w:val="Hyperlink"/>
-          </w:rPr>
-          <w:t xml:space="preserve">Tidy Finance with R</w:t>
-        </w:r>
-      </w:hyperlink>
-    </w:p>
-    <w:p>
-      <w:pPr>
-        <w:numPr>
-          <w:ilvl w:val="0"/>
-          <w:numId w:val="1003"/>
-        </w:numPr>
-        <w:pStyle w:val="Compact"/>
-      </w:pPr>
-      <w:hyperlink r:id="rId337">
-        <w:r>
-          <w:rPr>
-            <w:rStyle w:val="Hyperlink"/>
-          </w:rPr>
-          <w:t xml:space="preserve">Predictive Soil Mapping with R</w:t>
-        </w:r>
-      </w:hyperlink>
-    </w:p>
-    <w:p>
-      <w:pPr>
-        <w:numPr>
-          <w:ilvl w:val="0"/>
-          <w:numId w:val="1003"/>
-        </w:numPr>
-        <w:pStyle w:val="Compact"/>
-      </w:pPr>
-      <w:hyperlink r:id="rId338">
-        <w:r>
-          <w:rPr>
-            <w:rStyle w:val="Hyperlink"/>
-          </w:rPr>
-          <w:t xml:space="preserve">Deep Learning</w:t>
-        </w:r>
-      </w:hyperlink>
-    </w:p>
-    <w:p>
-      <w:pPr>
-        <w:numPr>
-          <w:ilvl w:val="0"/>
-          <w:numId w:val="1003"/>
-        </w:numPr>
-        <w:pStyle w:val="Compact"/>
-      </w:pPr>
-      <w:hyperlink r:id="rId339">
-        <w:r>
-          <w:rPr>
-            <w:rStyle w:val="Hyperlink"/>
-          </w:rPr>
-          <w:t xml:space="preserve">Technical Foundations of Informatics</w:t>
-        </w:r>
-      </w:hyperlink>
-    </w:p>
-    <w:p>
-      <w:pPr>
-        <w:numPr>
-          <w:ilvl w:val="0"/>
-          <w:numId w:val="1003"/>
-        </w:numPr>
-        <w:pStyle w:val="Compact"/>
-      </w:pPr>
-      <w:hyperlink r:id="rId340">
-        <w:r>
-          <w:rPr>
-            <w:rStyle w:val="Hyperlink"/>
-          </w:rPr>
-          <w:t xml:space="preserve">YaRrr! The Pirate’s Guide to R</w:t>
-        </w:r>
-      </w:hyperlink>
-    </w:p>
-    <w:p>
-      <w:pPr>
-        <w:numPr>
-          <w:ilvl w:val="0"/>
-          <w:numId w:val="1003"/>
-        </w:numPr>
-        <w:pStyle w:val="Compact"/>
-      </w:pPr>
-      <w:hyperlink r:id="rId341">
-        <w:r>
-          <w:rPr>
-            <w:rStyle w:val="Hyperlink"/>
-          </w:rPr>
-          <w:t xml:space="preserve">An R companion to Statistics: data analysis and modelling</w:t>
-        </w:r>
-      </w:hyperlink>
-    </w:p>
-    <w:p>
-      <w:pPr>
-        <w:numPr>
-          <w:ilvl w:val="0"/>
-          <w:numId w:val="1003"/>
-        </w:numPr>
-        <w:pStyle w:val="Compact"/>
-      </w:pPr>
-      <w:hyperlink r:id="rId342">
-        <w:r>
-          <w:rPr>
-            <w:rStyle w:val="Hyperlink"/>
-          </w:rPr>
-          <w:t xml:space="preserve">Learning Statistics with R</w:t>
-        </w:r>
-      </w:hyperlink>
-    </w:p>
-    <w:p>
-      <w:pPr>
-        <w:numPr>
-          <w:ilvl w:val="0"/>
-          <w:numId w:val="1003"/>
-        </w:numPr>
-        <w:pStyle w:val="Compact"/>
-      </w:pPr>
-      <w:hyperlink r:id="rId343">
-        <w:r>
-          <w:rPr>
-            <w:rStyle w:val="Hyperlink"/>
-          </w:rPr>
-          <w:t xml:space="preserve">Happy Git and GitHub for the useR</w:t>
-        </w:r>
-      </w:hyperlink>
-    </w:p>
-    <w:p>
-      <w:pPr>
-        <w:numPr>
-          <w:ilvl w:val="0"/>
-          <w:numId w:val="1003"/>
-        </w:numPr>
-        <w:pStyle w:val="Compact"/>
-      </w:pPr>
-      <w:hyperlink r:id="rId344">
-        <w:r>
-          <w:rPr>
-            <w:rStyle w:val="Hyperlink"/>
-          </w:rPr>
-          <w:t xml:space="preserve">Introduction to Econometrics with R</w:t>
-        </w:r>
-      </w:hyperlink>
-    </w:p>
-    <w:p>
-      <w:pPr>
-        <w:numPr>
-          <w:ilvl w:val="0"/>
-          <w:numId w:val="1003"/>
-        </w:numPr>
-        <w:pStyle w:val="Compact"/>
-      </w:pPr>
-      <w:hyperlink r:id="rId345">
-        <w:r>
-          <w:rPr>
-            <w:rStyle w:val="Hyperlink"/>
-          </w:rPr>
-          <w:t xml:space="preserve">R4JournalismBook</w:t>
-        </w:r>
-      </w:hyperlink>
-    </w:p>
-    <w:p>
-      <w:pPr>
-        <w:numPr>
-          <w:ilvl w:val="0"/>
-          <w:numId w:val="1003"/>
-        </w:numPr>
-        <w:pStyle w:val="Compact"/>
-      </w:pPr>
-      <w:hyperlink r:id="rId346">
-        <w:r>
-          <w:rPr>
-            <w:rStyle w:val="Hyperlink"/>
-          </w:rPr>
-          <w:t xml:space="preserve">Fundamentals of Data Visualization</w:t>
-        </w:r>
-      </w:hyperlink>
-    </w:p>
-    <w:p>
-      <w:pPr>
-        <w:numPr>
-          <w:ilvl w:val="0"/>
-          <w:numId w:val="1003"/>
-        </w:numPr>
-        <w:pStyle w:val="Compact"/>
-      </w:pPr>
-      <w:hyperlink r:id="rId347">
+      <w:hyperlink r:id="rId348">
         <w:r>
           <w:rPr>
             <w:rStyle w:val="Hyperlink"/>
@@ -5909,7 +5926,7 @@
         </w:r>
       </w:hyperlink>
     </w:p>
-    <w:bookmarkEnd w:id="348"/>
+    <w:bookmarkEnd w:id="349"/>
     <w:sectPr/>
   </w:body>
 </w:document>

</xml_diff>

<commit_message>
Information is Beautiful Awards
</commit_message>
<xml_diff>
--- a/Open_Data_Enlaces.docx
+++ b/Open_Data_Enlaces.docx
@@ -52,7 +52,7 @@
         <w:pStyle w:val="Date"/>
       </w:pPr>
       <w:r>
-        <w:t xml:space="preserve">2022-10-31</w:t>
+        <w:t xml:space="preserve">2022-11-03</w:t>
       </w:r>
     </w:p>
     <w:p>
@@ -2518,7 +2518,7 @@
       </w:hyperlink>
     </w:p>
     <w:bookmarkEnd w:id="160"/>
-    <w:bookmarkStart w:id="251" w:name="otras-referencias-interesantes"/>
+    <w:bookmarkStart w:id="252" w:name="otras-referencias-interesantes"/>
     <w:p>
       <w:pPr>
         <w:pStyle w:val="Heading2"/>
@@ -4140,8 +4140,25 @@
         </w:r>
       </w:hyperlink>
     </w:p>
-    <w:bookmarkEnd w:id="251"/>
-    <w:bookmarkStart w:id="353" w:name="libros"/>
+    <w:p>
+      <w:pPr>
+        <w:numPr>
+          <w:ilvl w:val="0"/>
+          <w:numId w:val="1002"/>
+        </w:numPr>
+        <w:pStyle w:val="Compact"/>
+      </w:pPr>
+      <w:hyperlink r:id="rId251">
+        <w:r>
+          <w:rPr>
+            <w:rStyle w:val="Hyperlink"/>
+          </w:rPr>
+          <w:t xml:space="preserve">Information is Beautiful Awards</w:t>
+        </w:r>
+      </w:hyperlink>
+    </w:p>
+    <w:bookmarkEnd w:id="252"/>
+    <w:bookmarkStart w:id="354" w:name="libros"/>
     <w:p>
       <w:pPr>
         <w:pStyle w:val="Heading2"/>
@@ -4158,7 +4175,7 @@
         </w:numPr>
         <w:pStyle w:val="Compact"/>
       </w:pPr>
-      <w:hyperlink r:id="rId252">
+      <w:hyperlink r:id="rId253">
         <w:r>
           <w:rPr>
             <w:rStyle w:val="Hyperlink"/>
@@ -4175,7 +4192,7 @@
         </w:numPr>
         <w:pStyle w:val="Compact"/>
       </w:pPr>
-      <w:hyperlink r:id="rId253">
+      <w:hyperlink r:id="rId254">
         <w:r>
           <w:rPr>
             <w:rStyle w:val="Hyperlink"/>
@@ -4192,7 +4209,7 @@
         </w:numPr>
         <w:pStyle w:val="Compact"/>
       </w:pPr>
-      <w:hyperlink r:id="rId254">
+      <w:hyperlink r:id="rId255">
         <w:r>
           <w:rPr>
             <w:rStyle w:val="Hyperlink"/>
@@ -4209,7 +4226,7 @@
         </w:numPr>
         <w:pStyle w:val="Compact"/>
       </w:pPr>
-      <w:hyperlink r:id="rId255">
+      <w:hyperlink r:id="rId256">
         <w:r>
           <w:rPr>
             <w:rStyle w:val="Hyperlink"/>
@@ -4226,7 +4243,7 @@
         </w:numPr>
         <w:pStyle w:val="Compact"/>
       </w:pPr>
-      <w:hyperlink r:id="rId256">
+      <w:hyperlink r:id="rId257">
         <w:r>
           <w:rPr>
             <w:rStyle w:val="Hyperlink"/>
@@ -4243,7 +4260,7 @@
         </w:numPr>
         <w:pStyle w:val="Compact"/>
       </w:pPr>
-      <w:hyperlink r:id="rId257">
+      <w:hyperlink r:id="rId258">
         <w:r>
           <w:rPr>
             <w:rStyle w:val="Hyperlink"/>
@@ -4260,7 +4277,7 @@
         </w:numPr>
         <w:pStyle w:val="Compact"/>
       </w:pPr>
-      <w:hyperlink r:id="rId258">
+      <w:hyperlink r:id="rId259">
         <w:r>
           <w:rPr>
             <w:rStyle w:val="Hyperlink"/>
@@ -4277,7 +4294,7 @@
         </w:numPr>
         <w:pStyle w:val="Compact"/>
       </w:pPr>
-      <w:hyperlink r:id="rId259">
+      <w:hyperlink r:id="rId260">
         <w:r>
           <w:rPr>
             <w:rStyle w:val="Hyperlink"/>
@@ -4294,7 +4311,7 @@
         </w:numPr>
         <w:pStyle w:val="Compact"/>
       </w:pPr>
-      <w:hyperlink r:id="rId260">
+      <w:hyperlink r:id="rId261">
         <w:r>
           <w:rPr>
             <w:rStyle w:val="Hyperlink"/>
@@ -4311,7 +4328,7 @@
         </w:numPr>
         <w:pStyle w:val="Compact"/>
       </w:pPr>
-      <w:hyperlink r:id="rId261">
+      <w:hyperlink r:id="rId262">
         <w:r>
           <w:rPr>
             <w:rStyle w:val="Hyperlink"/>
@@ -4328,7 +4345,7 @@
         </w:numPr>
         <w:pStyle w:val="Compact"/>
       </w:pPr>
-      <w:hyperlink r:id="rId262">
+      <w:hyperlink r:id="rId263">
         <w:r>
           <w:rPr>
             <w:rStyle w:val="Hyperlink"/>
@@ -4345,7 +4362,7 @@
         </w:numPr>
         <w:pStyle w:val="Compact"/>
       </w:pPr>
-      <w:hyperlink r:id="rId263">
+      <w:hyperlink r:id="rId264">
         <w:r>
           <w:rPr>
             <w:rStyle w:val="Hyperlink"/>
@@ -4368,7 +4385,7 @@
       <w:r>
         <w:t xml:space="preserve"> </w:t>
       </w:r>
-      <w:hyperlink r:id="rId264">
+      <w:hyperlink r:id="rId265">
         <w:r>
           <w:rPr>
             <w:rStyle w:val="Hyperlink"/>
@@ -4385,7 +4402,7 @@
       <w:r>
         <w:t xml:space="preserve"> </w:t>
       </w:r>
-      <w:hyperlink r:id="rId265">
+      <w:hyperlink r:id="rId266">
         <w:r>
           <w:rPr>
             <w:rStyle w:val="Hyperlink"/>
@@ -4408,7 +4425,7 @@
       <w:r>
         <w:t xml:space="preserve"> </w:t>
       </w:r>
-      <w:hyperlink r:id="rId266">
+      <w:hyperlink r:id="rId267">
         <w:r>
           <w:rPr>
             <w:rStyle w:val="Hyperlink"/>
@@ -4425,7 +4442,7 @@
       <w:r>
         <w:t xml:space="preserve"> </w:t>
       </w:r>
-      <w:hyperlink r:id="rId267">
+      <w:hyperlink r:id="rId268">
         <w:r>
           <w:rPr>
             <w:rStyle w:val="Hyperlink"/>
@@ -4448,246 +4465,955 @@
       <w:r>
         <w:t xml:space="preserve"> </w:t>
       </w:r>
+      <w:hyperlink r:id="rId269">
+        <w:r>
+          <w:rPr>
+            <w:rStyle w:val="Hyperlink"/>
+          </w:rPr>
+          <w:t xml:space="preserve">Libro</w:t>
+        </w:r>
+      </w:hyperlink>
+      <w:r>
+        <w:t xml:space="preserve"> </w:t>
+      </w:r>
+      <w:r>
+        <w:t xml:space="preserve">y</w:t>
+      </w:r>
+      <w:r>
+        <w:t xml:space="preserve"> </w:t>
+      </w:r>
+      <w:hyperlink r:id="rId270">
+        <w:r>
+          <w:rPr>
+            <w:rStyle w:val="Hyperlink"/>
+          </w:rPr>
+          <w:t xml:space="preserve">Código</w:t>
+        </w:r>
+      </w:hyperlink>
+    </w:p>
+    <w:p>
+      <w:pPr>
+        <w:numPr>
+          <w:ilvl w:val="0"/>
+          <w:numId w:val="1003"/>
+        </w:numPr>
+        <w:pStyle w:val="Compact"/>
+      </w:pPr>
+      <w:r>
+        <w:t xml:space="preserve">R for Statistical Learning</w:t>
+      </w:r>
+      <w:r>
+        <w:t xml:space="preserve"> </w:t>
+      </w:r>
+      <w:hyperlink r:id="rId271">
+        <w:r>
+          <w:rPr>
+            <w:rStyle w:val="Hyperlink"/>
+          </w:rPr>
+          <w:t xml:space="preserve">Libro</w:t>
+        </w:r>
+      </w:hyperlink>
+      <w:r>
+        <w:t xml:space="preserve"> </w:t>
+      </w:r>
+      <w:r>
+        <w:t xml:space="preserve">y</w:t>
+      </w:r>
+      <w:r>
+        <w:t xml:space="preserve"> </w:t>
+      </w:r>
+      <w:hyperlink r:id="rId272">
+        <w:r>
+          <w:rPr>
+            <w:rStyle w:val="Hyperlink"/>
+          </w:rPr>
+          <w:t xml:space="preserve">Código</w:t>
+        </w:r>
+      </w:hyperlink>
+    </w:p>
+    <w:p>
+      <w:pPr>
+        <w:numPr>
+          <w:ilvl w:val="0"/>
+          <w:numId w:val="1003"/>
+        </w:numPr>
+        <w:pStyle w:val="Compact"/>
+      </w:pPr>
+      <w:r>
+        <w:t xml:space="preserve">Applied Statistics with R</w:t>
+      </w:r>
+      <w:r>
+        <w:t xml:space="preserve"> </w:t>
+      </w:r>
+      <w:hyperlink r:id="rId273">
+        <w:r>
+          <w:rPr>
+            <w:rStyle w:val="Hyperlink"/>
+          </w:rPr>
+          <w:t xml:space="preserve">Libro</w:t>
+        </w:r>
+      </w:hyperlink>
+      <w:r>
+        <w:t xml:space="preserve"> </w:t>
+      </w:r>
+      <w:r>
+        <w:t xml:space="preserve">y</w:t>
+      </w:r>
+      <w:r>
+        <w:t xml:space="preserve"> </w:t>
+      </w:r>
+      <w:hyperlink r:id="rId274">
+        <w:r>
+          <w:rPr>
+            <w:rStyle w:val="Hyperlink"/>
+          </w:rPr>
+          <w:t xml:space="preserve">Código</w:t>
+        </w:r>
+      </w:hyperlink>
+    </w:p>
+    <w:p>
+      <w:pPr>
+        <w:numPr>
+          <w:ilvl w:val="0"/>
+          <w:numId w:val="1003"/>
+        </w:numPr>
+        <w:pStyle w:val="Compact"/>
+      </w:pPr>
+      <w:r>
+        <w:t xml:space="preserve">Geocomputation with R</w:t>
+      </w:r>
+      <w:r>
+        <w:t xml:space="preserve"> </w:t>
+      </w:r>
+      <w:hyperlink r:id="rId275">
+        <w:r>
+          <w:rPr>
+            <w:rStyle w:val="Hyperlink"/>
+          </w:rPr>
+          <w:t xml:space="preserve">Libro</w:t>
+        </w:r>
+      </w:hyperlink>
+      <w:r>
+        <w:t xml:space="preserve"> </w:t>
+      </w:r>
+      <w:r>
+        <w:t xml:space="preserve">y</w:t>
+      </w:r>
+      <w:r>
+        <w:t xml:space="preserve"> </w:t>
+      </w:r>
+      <w:hyperlink r:id="rId276">
+        <w:r>
+          <w:rPr>
+            <w:rStyle w:val="Hyperlink"/>
+          </w:rPr>
+          <w:t xml:space="preserve">Código</w:t>
+        </w:r>
+      </w:hyperlink>
+    </w:p>
+    <w:p>
+      <w:pPr>
+        <w:numPr>
+          <w:ilvl w:val="0"/>
+          <w:numId w:val="1003"/>
+        </w:numPr>
+        <w:pStyle w:val="Compact"/>
+      </w:pPr>
+      <w:hyperlink r:id="rId277">
+        <w:r>
+          <w:rPr>
+            <w:rStyle w:val="Hyperlink"/>
+          </w:rPr>
+          <w:t xml:space="preserve">Handling Strings with R</w:t>
+        </w:r>
+      </w:hyperlink>
+    </w:p>
+    <w:p>
+      <w:pPr>
+        <w:numPr>
+          <w:ilvl w:val="0"/>
+          <w:numId w:val="1003"/>
+        </w:numPr>
+        <w:pStyle w:val="Compact"/>
+      </w:pPr>
+      <w:hyperlink r:id="rId278">
+        <w:r>
+          <w:rPr>
+            <w:rStyle w:val="Hyperlink"/>
+          </w:rPr>
+          <w:t xml:space="preserve">Text Mining with R</w:t>
+        </w:r>
+      </w:hyperlink>
+    </w:p>
+    <w:p>
+      <w:pPr>
+        <w:numPr>
+          <w:ilvl w:val="0"/>
+          <w:numId w:val="1003"/>
+        </w:numPr>
+        <w:pStyle w:val="Compact"/>
+      </w:pPr>
+      <w:hyperlink r:id="rId279">
+        <w:r>
+          <w:rPr>
+            <w:rStyle w:val="Hyperlink"/>
+          </w:rPr>
+          <w:t xml:space="preserve">Efficient R programming</w:t>
+        </w:r>
+      </w:hyperlink>
+    </w:p>
+    <w:p>
+      <w:pPr>
+        <w:numPr>
+          <w:ilvl w:val="0"/>
+          <w:numId w:val="1003"/>
+        </w:numPr>
+        <w:pStyle w:val="Compact"/>
+      </w:pPr>
+      <w:hyperlink r:id="rId280">
+        <w:r>
+          <w:rPr>
+            <w:rStyle w:val="Hyperlink"/>
+          </w:rPr>
+          <w:t xml:space="preserve">BBC Visual and Data Journalism cookbook for R graphics</w:t>
+        </w:r>
+      </w:hyperlink>
+    </w:p>
+    <w:p>
+      <w:pPr>
+        <w:numPr>
+          <w:ilvl w:val="0"/>
+          <w:numId w:val="1003"/>
+        </w:numPr>
+        <w:pStyle w:val="Compact"/>
+      </w:pPr>
+      <w:hyperlink r:id="rId281">
+        <w:r>
+          <w:rPr>
+            <w:rStyle w:val="Hyperlink"/>
+          </w:rPr>
+          <w:t xml:space="preserve">Databases using R by RStudio</w:t>
+        </w:r>
+      </w:hyperlink>
+    </w:p>
+    <w:p>
+      <w:pPr>
+        <w:numPr>
+          <w:ilvl w:val="0"/>
+          <w:numId w:val="1003"/>
+        </w:numPr>
+        <w:pStyle w:val="Compact"/>
+      </w:pPr>
+      <w:hyperlink r:id="rId282">
+        <w:r>
+          <w:rPr>
+            <w:rStyle w:val="Hyperlink"/>
+          </w:rPr>
+          <w:t xml:space="preserve">Interpretable Machine Learning</w:t>
+        </w:r>
+      </w:hyperlink>
+    </w:p>
+    <w:p>
+      <w:pPr>
+        <w:numPr>
+          <w:ilvl w:val="0"/>
+          <w:numId w:val="1003"/>
+        </w:numPr>
+        <w:pStyle w:val="Compact"/>
+      </w:pPr>
+      <w:hyperlink r:id="rId283">
+        <w:r>
+          <w:rPr>
+            <w:rStyle w:val="Hyperlink"/>
+          </w:rPr>
+          <w:t xml:space="preserve">Forecasting: Principles and Practice</w:t>
+        </w:r>
+      </w:hyperlink>
+    </w:p>
+    <w:p>
+      <w:pPr>
+        <w:numPr>
+          <w:ilvl w:val="0"/>
+          <w:numId w:val="1003"/>
+        </w:numPr>
+        <w:pStyle w:val="Compact"/>
+      </w:pPr>
+      <w:hyperlink r:id="rId284">
+        <w:r>
+          <w:rPr>
+            <w:rStyle w:val="Hyperlink"/>
+          </w:rPr>
+          <w:t xml:space="preserve">Bioinformática Estadística. Análisis estadístico de datos Ómicos</w:t>
+        </w:r>
+      </w:hyperlink>
+    </w:p>
+    <w:p>
+      <w:pPr>
+        <w:numPr>
+          <w:ilvl w:val="0"/>
+          <w:numId w:val="1003"/>
+        </w:numPr>
+        <w:pStyle w:val="Compact"/>
+      </w:pPr>
+      <w:hyperlink r:id="rId285">
+        <w:r>
+          <w:rPr>
+            <w:rStyle w:val="Hyperlink"/>
+          </w:rPr>
+          <w:t xml:space="preserve">Estadística básica</w:t>
+        </w:r>
+      </w:hyperlink>
+    </w:p>
+    <w:p>
+      <w:pPr>
+        <w:numPr>
+          <w:ilvl w:val="0"/>
+          <w:numId w:val="1003"/>
+        </w:numPr>
+        <w:pStyle w:val="Compact"/>
+      </w:pPr>
+      <w:hyperlink r:id="rId286">
+        <w:r>
+          <w:rPr>
+            <w:rStyle w:val="Hyperlink"/>
+          </w:rPr>
+          <w:t xml:space="preserve">Análisis de datos con R</w:t>
+        </w:r>
+      </w:hyperlink>
+    </w:p>
+    <w:p>
+      <w:pPr>
+        <w:numPr>
+          <w:ilvl w:val="0"/>
+          <w:numId w:val="1003"/>
+        </w:numPr>
+        <w:pStyle w:val="Compact"/>
+      </w:pPr>
+      <w:hyperlink r:id="rId287">
+        <w:r>
+          <w:rPr>
+            <w:rStyle w:val="Hyperlink"/>
+          </w:rPr>
+          <w:t xml:space="preserve">An Introduction to Spatial Data Analysis and Visualisation in R</w:t>
+        </w:r>
+      </w:hyperlink>
+    </w:p>
+    <w:p>
+      <w:pPr>
+        <w:numPr>
+          <w:ilvl w:val="0"/>
+          <w:numId w:val="1003"/>
+        </w:numPr>
+        <w:pStyle w:val="Compact"/>
+      </w:pPr>
+      <w:hyperlink r:id="rId288">
+        <w:r>
+          <w:rPr>
+            <w:rStyle w:val="Hyperlink"/>
+          </w:rPr>
+          <w:t xml:space="preserve">Exploratory Data Analysis with R - Roger D. Peng</w:t>
+        </w:r>
+      </w:hyperlink>
+    </w:p>
+    <w:p>
+      <w:pPr>
+        <w:numPr>
+          <w:ilvl w:val="0"/>
+          <w:numId w:val="1003"/>
+        </w:numPr>
+        <w:pStyle w:val="Compact"/>
+      </w:pPr>
+      <w:hyperlink r:id="rId289">
+        <w:r>
+          <w:rPr>
+            <w:rStyle w:val="Hyperlink"/>
+          </w:rPr>
+          <w:t xml:space="preserve">What They Forgot to Teach You About R</w:t>
+        </w:r>
+      </w:hyperlink>
+    </w:p>
+    <w:p>
+      <w:pPr>
+        <w:numPr>
+          <w:ilvl w:val="0"/>
+          <w:numId w:val="1003"/>
+        </w:numPr>
+        <w:pStyle w:val="Compact"/>
+      </w:pPr>
+      <w:r>
+        <w:t xml:space="preserve">Mastering Apache Spark with R</w:t>
+      </w:r>
+      <w:r>
+        <w:t xml:space="preserve"> </w:t>
+      </w:r>
+      <w:hyperlink r:id="rId290">
+        <w:r>
+          <w:rPr>
+            <w:rStyle w:val="Hyperlink"/>
+          </w:rPr>
+          <w:t xml:space="preserve">Libro</w:t>
+        </w:r>
+      </w:hyperlink>
+      <w:r>
+        <w:t xml:space="preserve"> </w:t>
+      </w:r>
+      <w:r>
+        <w:t xml:space="preserve">y</w:t>
+      </w:r>
+      <w:r>
+        <w:t xml:space="preserve"> </w:t>
+      </w:r>
+      <w:hyperlink r:id="rId291">
+        <w:r>
+          <w:rPr>
+            <w:rStyle w:val="Hyperlink"/>
+          </w:rPr>
+          <w:t xml:space="preserve">Código</w:t>
+        </w:r>
+      </w:hyperlink>
+    </w:p>
+    <w:p>
+      <w:pPr>
+        <w:numPr>
+          <w:ilvl w:val="0"/>
+          <w:numId w:val="1003"/>
+        </w:numPr>
+        <w:pStyle w:val="Compact"/>
+      </w:pPr>
+      <w:hyperlink r:id="rId292">
+        <w:r>
+          <w:rPr>
+            <w:rStyle w:val="Hyperlink"/>
+          </w:rPr>
+          <w:t xml:space="preserve">Hands-On Machine Learning with R</w:t>
+        </w:r>
+      </w:hyperlink>
+    </w:p>
+    <w:p>
+      <w:pPr>
+        <w:numPr>
+          <w:ilvl w:val="0"/>
+          <w:numId w:val="1003"/>
+        </w:numPr>
+        <w:pStyle w:val="Compact"/>
+      </w:pPr>
+      <w:hyperlink r:id="rId293">
+        <w:r>
+          <w:rPr>
+            <w:rStyle w:val="Hyperlink"/>
+          </w:rPr>
+          <w:t xml:space="preserve">Hands-On Programming with R</w:t>
+        </w:r>
+      </w:hyperlink>
+    </w:p>
+    <w:p>
+      <w:pPr>
+        <w:numPr>
+          <w:ilvl w:val="0"/>
+          <w:numId w:val="1003"/>
+        </w:numPr>
+        <w:pStyle w:val="Compact"/>
+      </w:pPr>
+      <w:hyperlink r:id="rId294">
+        <w:r>
+          <w:rPr>
+            <w:rStyle w:val="Hyperlink"/>
+          </w:rPr>
+          <w:t xml:space="preserve">The 20 Best Data Science Books Available online in 2020</w:t>
+        </w:r>
+      </w:hyperlink>
+    </w:p>
+    <w:p>
+      <w:pPr>
+        <w:numPr>
+          <w:ilvl w:val="0"/>
+          <w:numId w:val="1003"/>
+        </w:numPr>
+        <w:pStyle w:val="Compact"/>
+      </w:pPr>
+      <w:hyperlink r:id="rId295">
+        <w:r>
+          <w:rPr>
+            <w:rStyle w:val="Hyperlink"/>
+          </w:rPr>
+          <w:t xml:space="preserve">Creating APIs in R with Plumber</w:t>
+        </w:r>
+      </w:hyperlink>
+    </w:p>
+    <w:p>
+      <w:pPr>
+        <w:numPr>
+          <w:ilvl w:val="0"/>
+          <w:numId w:val="1003"/>
+        </w:numPr>
+        <w:pStyle w:val="Compact"/>
+      </w:pPr>
+      <w:hyperlink r:id="rId296">
+        <w:r>
+          <w:rPr>
+            <w:rStyle w:val="Hyperlink"/>
+          </w:rPr>
+          <w:t xml:space="preserve">Geospatial Health Data: Modeling and Visualization with R-INLA and Shiny</w:t>
+        </w:r>
+      </w:hyperlink>
+    </w:p>
+    <w:p>
+      <w:pPr>
+        <w:numPr>
+          <w:ilvl w:val="0"/>
+          <w:numId w:val="1003"/>
+        </w:numPr>
+        <w:pStyle w:val="Compact"/>
+      </w:pPr>
+      <w:hyperlink r:id="rId297">
+        <w:r>
+          <w:rPr>
+            <w:rStyle w:val="Hyperlink"/>
+          </w:rPr>
+          <w:t xml:space="preserve">Advanced Spatial Modeling with Stochastic Partial Differential Equations Using R and INLA</w:t>
+        </w:r>
+      </w:hyperlink>
+    </w:p>
+    <w:p>
+      <w:pPr>
+        <w:numPr>
+          <w:ilvl w:val="0"/>
+          <w:numId w:val="1003"/>
+        </w:numPr>
+        <w:pStyle w:val="Compact"/>
+      </w:pPr>
+      <w:hyperlink r:id="rId298">
+        <w:r>
+          <w:rPr>
+            <w:rStyle w:val="Hyperlink"/>
+          </w:rPr>
+          <w:t xml:space="preserve">Estilometría, análisis de textos en R para filólogos</w:t>
+        </w:r>
+      </w:hyperlink>
+    </w:p>
+    <w:p>
+      <w:pPr>
+        <w:numPr>
+          <w:ilvl w:val="0"/>
+          <w:numId w:val="1003"/>
+        </w:numPr>
+        <w:pStyle w:val="Compact"/>
+      </w:pPr>
+      <w:hyperlink r:id="rId299">
+        <w:r>
+          <w:rPr>
+            <w:rStyle w:val="Hyperlink"/>
+          </w:rPr>
+          <w:t xml:space="preserve">Engineering Production-Grade Shiny Apps</w:t>
+        </w:r>
+      </w:hyperlink>
+    </w:p>
+    <w:p>
+      <w:pPr>
+        <w:numPr>
+          <w:ilvl w:val="0"/>
+          <w:numId w:val="1003"/>
+        </w:numPr>
+        <w:pStyle w:val="Compact"/>
+      </w:pPr>
+      <w:hyperlink r:id="rId300">
+        <w:r>
+          <w:rPr>
+            <w:rStyle w:val="Hyperlink"/>
+          </w:rPr>
+          <w:t xml:space="preserve">Bayesian inference with INLA</w:t>
+        </w:r>
+      </w:hyperlink>
+    </w:p>
+    <w:p>
+      <w:pPr>
+        <w:numPr>
+          <w:ilvl w:val="0"/>
+          <w:numId w:val="1003"/>
+        </w:numPr>
+        <w:pStyle w:val="Compact"/>
+      </w:pPr>
+      <w:hyperlink r:id="rId301">
+        <w:r>
+          <w:rPr>
+            <w:rStyle w:val="Hyperlink"/>
+          </w:rPr>
+          <w:t xml:space="preserve">Happy Git and GitHub for the useR</w:t>
+        </w:r>
+      </w:hyperlink>
+    </w:p>
+    <w:p>
+      <w:pPr>
+        <w:numPr>
+          <w:ilvl w:val="0"/>
+          <w:numId w:val="1003"/>
+        </w:numPr>
+        <w:pStyle w:val="Compact"/>
+      </w:pPr>
+      <w:r>
+        <w:t xml:space="preserve">R for Data Science.</w:t>
+      </w:r>
+      <w:r>
+        <w:t xml:space="preserve"> </w:t>
+      </w:r>
+      <w:hyperlink r:id="rId302">
+        <w:r>
+          <w:rPr>
+            <w:rStyle w:val="Hyperlink"/>
+          </w:rPr>
+          <w:t xml:space="preserve">Inglés</w:t>
+        </w:r>
+      </w:hyperlink>
+      <w:r>
+        <w:t xml:space="preserve"> </w:t>
+      </w:r>
+      <w:r>
+        <w:t xml:space="preserve">y</w:t>
+      </w:r>
+      <w:r>
+        <w:t xml:space="preserve"> </w:t>
+      </w:r>
+      <w:hyperlink r:id="rId302">
+        <w:r>
+          <w:rPr>
+            <w:rStyle w:val="Hyperlink"/>
+          </w:rPr>
+          <w:t xml:space="preserve">Castellano</w:t>
+        </w:r>
+      </w:hyperlink>
+    </w:p>
+    <w:p>
+      <w:pPr>
+        <w:numPr>
+          <w:ilvl w:val="0"/>
+          <w:numId w:val="1003"/>
+        </w:numPr>
+        <w:pStyle w:val="Compact"/>
+      </w:pPr>
+      <w:hyperlink r:id="rId303">
+        <w:r>
+          <w:rPr>
+            <w:rStyle w:val="Hyperlink"/>
+          </w:rPr>
+          <w:t xml:space="preserve">Data Visualization with R</w:t>
+        </w:r>
+      </w:hyperlink>
+    </w:p>
+    <w:p>
+      <w:pPr>
+        <w:numPr>
+          <w:ilvl w:val="0"/>
+          <w:numId w:val="1003"/>
+        </w:numPr>
+        <w:pStyle w:val="Compact"/>
+      </w:pPr>
+      <w:hyperlink r:id="rId304">
+        <w:r>
+          <w:rPr>
+            <w:rStyle w:val="Hyperlink"/>
+          </w:rPr>
+          <w:t xml:space="preserve">Big Book of R</w:t>
+        </w:r>
+      </w:hyperlink>
+    </w:p>
+    <w:p>
+      <w:pPr>
+        <w:numPr>
+          <w:ilvl w:val="0"/>
+          <w:numId w:val="1003"/>
+        </w:numPr>
+        <w:pStyle w:val="Compact"/>
+      </w:pPr>
+      <w:hyperlink r:id="rId305">
+        <w:r>
+          <w:rPr>
+            <w:rStyle w:val="Hyperlink"/>
+          </w:rPr>
+          <w:t xml:space="preserve">JavaScript for R</w:t>
+        </w:r>
+      </w:hyperlink>
+    </w:p>
+    <w:p>
+      <w:pPr>
+        <w:numPr>
+          <w:ilvl w:val="0"/>
+          <w:numId w:val="1003"/>
+        </w:numPr>
+        <w:pStyle w:val="Compact"/>
+      </w:pPr>
+      <w:hyperlink r:id="rId306">
+        <w:r>
+          <w:rPr>
+            <w:rStyle w:val="Hyperlink"/>
+          </w:rPr>
+          <w:t xml:space="preserve">Hands-On Data Visualization</w:t>
+        </w:r>
+      </w:hyperlink>
+    </w:p>
+    <w:p>
+      <w:pPr>
+        <w:numPr>
+          <w:ilvl w:val="0"/>
+          <w:numId w:val="1003"/>
+        </w:numPr>
+        <w:pStyle w:val="Compact"/>
+      </w:pPr>
       <w:hyperlink r:id="rId268">
         <w:r>
           <w:rPr>
             <w:rStyle w:val="Hyperlink"/>
           </w:rPr>
-          <w:t xml:space="preserve">Libro</w:t>
-        </w:r>
-      </w:hyperlink>
-      <w:r>
-        <w:t xml:space="preserve"> </w:t>
-      </w:r>
-      <w:r>
-        <w:t xml:space="preserve">y</w:t>
-      </w:r>
-      <w:r>
-        <w:t xml:space="preserve"> </w:t>
-      </w:r>
-      <w:hyperlink r:id="rId269">
-        <w:r>
-          <w:rPr>
-            <w:rStyle w:val="Hyperlink"/>
-          </w:rPr>
-          <w:t xml:space="preserve">Código</w:t>
-        </w:r>
-      </w:hyperlink>
-    </w:p>
-    <w:p>
-      <w:pPr>
-        <w:numPr>
-          <w:ilvl w:val="0"/>
-          <w:numId w:val="1003"/>
-        </w:numPr>
-        <w:pStyle w:val="Compact"/>
-      </w:pPr>
-      <w:r>
-        <w:t xml:space="preserve">R for Statistical Learning</w:t>
-      </w:r>
-      <w:r>
-        <w:t xml:space="preserve"> </w:t>
-      </w:r>
-      <w:hyperlink r:id="rId270">
-        <w:r>
-          <w:rPr>
-            <w:rStyle w:val="Hyperlink"/>
-          </w:rPr>
-          <w:t xml:space="preserve">Libro</w:t>
-        </w:r>
-      </w:hyperlink>
-      <w:r>
-        <w:t xml:space="preserve"> </w:t>
-      </w:r>
-      <w:r>
-        <w:t xml:space="preserve">y</w:t>
-      </w:r>
-      <w:r>
-        <w:t xml:space="preserve"> </w:t>
-      </w:r>
-      <w:hyperlink r:id="rId271">
-        <w:r>
-          <w:rPr>
-            <w:rStyle w:val="Hyperlink"/>
-          </w:rPr>
-          <w:t xml:space="preserve">Código</w:t>
-        </w:r>
-      </w:hyperlink>
-    </w:p>
-    <w:p>
-      <w:pPr>
-        <w:numPr>
-          <w:ilvl w:val="0"/>
-          <w:numId w:val="1003"/>
-        </w:numPr>
-        <w:pStyle w:val="Compact"/>
-      </w:pPr>
-      <w:r>
-        <w:t xml:space="preserve">Applied Statistics with R</w:t>
-      </w:r>
-      <w:r>
-        <w:t xml:space="preserve"> </w:t>
-      </w:r>
-      <w:hyperlink r:id="rId272">
-        <w:r>
-          <w:rPr>
-            <w:rStyle w:val="Hyperlink"/>
-          </w:rPr>
-          <w:t xml:space="preserve">Libro</w:t>
-        </w:r>
-      </w:hyperlink>
-      <w:r>
-        <w:t xml:space="preserve"> </w:t>
-      </w:r>
-      <w:r>
-        <w:t xml:space="preserve">y</w:t>
-      </w:r>
-      <w:r>
-        <w:t xml:space="preserve"> </w:t>
-      </w:r>
-      <w:hyperlink r:id="rId273">
-        <w:r>
-          <w:rPr>
-            <w:rStyle w:val="Hyperlink"/>
-          </w:rPr>
-          <w:t xml:space="preserve">Código</w:t>
-        </w:r>
-      </w:hyperlink>
-    </w:p>
-    <w:p>
-      <w:pPr>
-        <w:numPr>
-          <w:ilvl w:val="0"/>
-          <w:numId w:val="1003"/>
-        </w:numPr>
-        <w:pStyle w:val="Compact"/>
-      </w:pPr>
-      <w:r>
-        <w:t xml:space="preserve">Geocomputation with R</w:t>
-      </w:r>
-      <w:r>
-        <w:t xml:space="preserve"> </w:t>
-      </w:r>
-      <w:hyperlink r:id="rId274">
-        <w:r>
-          <w:rPr>
-            <w:rStyle w:val="Hyperlink"/>
-          </w:rPr>
-          <w:t xml:space="preserve">Libro</w:t>
-        </w:r>
-      </w:hyperlink>
-      <w:r>
-        <w:t xml:space="preserve"> </w:t>
-      </w:r>
-      <w:r>
-        <w:t xml:space="preserve">y</w:t>
-      </w:r>
-      <w:r>
-        <w:t xml:space="preserve"> </w:t>
-      </w:r>
-      <w:hyperlink r:id="rId275">
-        <w:r>
-          <w:rPr>
-            <w:rStyle w:val="Hyperlink"/>
-          </w:rPr>
-          <w:t xml:space="preserve">Código</w:t>
-        </w:r>
-      </w:hyperlink>
-    </w:p>
-    <w:p>
-      <w:pPr>
-        <w:numPr>
-          <w:ilvl w:val="0"/>
-          <w:numId w:val="1003"/>
-        </w:numPr>
-        <w:pStyle w:val="Compact"/>
-      </w:pPr>
-      <w:hyperlink r:id="rId276">
-        <w:r>
-          <w:rPr>
-            <w:rStyle w:val="Hyperlink"/>
-          </w:rPr>
-          <w:t xml:space="preserve">Handling Strings with R</w:t>
-        </w:r>
-      </w:hyperlink>
-    </w:p>
-    <w:p>
-      <w:pPr>
-        <w:numPr>
-          <w:ilvl w:val="0"/>
-          <w:numId w:val="1003"/>
-        </w:numPr>
-        <w:pStyle w:val="Compact"/>
-      </w:pPr>
-      <w:hyperlink r:id="rId277">
-        <w:r>
-          <w:rPr>
-            <w:rStyle w:val="Hyperlink"/>
-          </w:rPr>
-          <w:t xml:space="preserve">Text Mining with R</w:t>
-        </w:r>
-      </w:hyperlink>
-    </w:p>
-    <w:p>
-      <w:pPr>
-        <w:numPr>
-          <w:ilvl w:val="0"/>
-          <w:numId w:val="1003"/>
-        </w:numPr>
-        <w:pStyle w:val="Compact"/>
-      </w:pPr>
-      <w:hyperlink r:id="rId278">
-        <w:r>
-          <w:rPr>
-            <w:rStyle w:val="Hyperlink"/>
-          </w:rPr>
-          <w:t xml:space="preserve">Efficient R programming</w:t>
-        </w:r>
-      </w:hyperlink>
-    </w:p>
-    <w:p>
-      <w:pPr>
-        <w:numPr>
-          <w:ilvl w:val="0"/>
-          <w:numId w:val="1003"/>
-        </w:numPr>
-        <w:pStyle w:val="Compact"/>
-      </w:pPr>
-      <w:hyperlink r:id="rId279">
-        <w:r>
-          <w:rPr>
-            <w:rStyle w:val="Hyperlink"/>
-          </w:rPr>
-          <w:t xml:space="preserve">BBC Visual and Data Journalism cookbook for R graphics</w:t>
-        </w:r>
-      </w:hyperlink>
-    </w:p>
-    <w:p>
-      <w:pPr>
-        <w:numPr>
-          <w:ilvl w:val="0"/>
-          <w:numId w:val="1003"/>
-        </w:numPr>
-        <w:pStyle w:val="Compact"/>
-      </w:pPr>
-      <w:hyperlink r:id="rId280">
-        <w:r>
-          <w:rPr>
-            <w:rStyle w:val="Hyperlink"/>
-          </w:rPr>
-          <w:t xml:space="preserve">Databases using R by RStudio</w:t>
-        </w:r>
-      </w:hyperlink>
-    </w:p>
-    <w:p>
-      <w:pPr>
-        <w:numPr>
-          <w:ilvl w:val="0"/>
-          <w:numId w:val="1003"/>
-        </w:numPr>
-        <w:pStyle w:val="Compact"/>
-      </w:pPr>
-      <w:hyperlink r:id="rId281">
+          <w:t xml:space="preserve">Fundamentals of Data Visualization</w:t>
+        </w:r>
+      </w:hyperlink>
+    </w:p>
+    <w:p>
+      <w:pPr>
+        <w:numPr>
+          <w:ilvl w:val="0"/>
+          <w:numId w:val="1003"/>
+        </w:numPr>
+        <w:pStyle w:val="Compact"/>
+      </w:pPr>
+      <w:hyperlink r:id="rId307">
+        <w:r>
+          <w:rPr>
+            <w:rStyle w:val="Hyperlink"/>
+          </w:rPr>
+          <w:t xml:space="preserve">Supervised Machine Learning for Text Analysis in R</w:t>
+        </w:r>
+      </w:hyperlink>
+    </w:p>
+    <w:p>
+      <w:pPr>
+        <w:numPr>
+          <w:ilvl w:val="0"/>
+          <w:numId w:val="1003"/>
+        </w:numPr>
+        <w:pStyle w:val="Compact"/>
+      </w:pPr>
+      <w:hyperlink r:id="rId308">
+        <w:r>
+          <w:rPr>
+            <w:rStyle w:val="Hyperlink"/>
+          </w:rPr>
+          <w:t xml:space="preserve">Modern R with the tidyverse</w:t>
+        </w:r>
+      </w:hyperlink>
+    </w:p>
+    <w:p>
+      <w:pPr>
+        <w:numPr>
+          <w:ilvl w:val="0"/>
+          <w:numId w:val="1003"/>
+        </w:numPr>
+        <w:pStyle w:val="Compact"/>
+      </w:pPr>
+      <w:hyperlink r:id="rId309">
+        <w:r>
+          <w:rPr>
+            <w:rStyle w:val="Hyperlink"/>
+          </w:rPr>
+          <w:t xml:space="preserve">Spatial Microsimulation with R</w:t>
+        </w:r>
+      </w:hyperlink>
+    </w:p>
+    <w:p>
+      <w:pPr>
+        <w:numPr>
+          <w:ilvl w:val="0"/>
+          <w:numId w:val="1003"/>
+        </w:numPr>
+        <w:pStyle w:val="Compact"/>
+      </w:pPr>
+      <w:hyperlink r:id="rId310">
+        <w:r>
+          <w:rPr>
+            <w:rStyle w:val="Hyperlink"/>
+          </w:rPr>
+          <w:t xml:space="preserve">R Advanced Spatial Lessons</w:t>
+        </w:r>
+      </w:hyperlink>
+    </w:p>
+    <w:p>
+      <w:pPr>
+        <w:numPr>
+          <w:ilvl w:val="0"/>
+          <w:numId w:val="1003"/>
+        </w:numPr>
+        <w:pStyle w:val="Compact"/>
+      </w:pPr>
+      <w:hyperlink r:id="rId311">
+        <w:r>
+          <w:rPr>
+            <w:rStyle w:val="Hyperlink"/>
+          </w:rPr>
+          <w:t xml:space="preserve">R Packages</w:t>
+        </w:r>
+      </w:hyperlink>
+    </w:p>
+    <w:p>
+      <w:pPr>
+        <w:numPr>
+          <w:ilvl w:val="0"/>
+          <w:numId w:val="1003"/>
+        </w:numPr>
+        <w:pStyle w:val="Compact"/>
+      </w:pPr>
+      <w:hyperlink r:id="rId312">
+        <w:r>
+          <w:rPr>
+            <w:rStyle w:val="Hyperlink"/>
+          </w:rPr>
+          <w:t xml:space="preserve">R Graphics Cookbook</w:t>
+        </w:r>
+      </w:hyperlink>
+    </w:p>
+    <w:p>
+      <w:pPr>
+        <w:numPr>
+          <w:ilvl w:val="0"/>
+          <w:numId w:val="1003"/>
+        </w:numPr>
+        <w:pStyle w:val="Compact"/>
+      </w:pPr>
+      <w:hyperlink r:id="rId313">
+        <w:r>
+          <w:rPr>
+            <w:rStyle w:val="Hyperlink"/>
+          </w:rPr>
+          <w:t xml:space="preserve">Advanced R</w:t>
+        </w:r>
+      </w:hyperlink>
+    </w:p>
+    <w:p>
+      <w:pPr>
+        <w:numPr>
+          <w:ilvl w:val="0"/>
+          <w:numId w:val="1003"/>
+        </w:numPr>
+        <w:pStyle w:val="Compact"/>
+      </w:pPr>
+      <w:hyperlink r:id="rId314">
+        <w:r>
+          <w:rPr>
+            <w:rStyle w:val="Hyperlink"/>
+          </w:rPr>
+          <w:t xml:space="preserve">rstudio4edu</w:t>
+        </w:r>
+      </w:hyperlink>
+    </w:p>
+    <w:p>
+      <w:pPr>
+        <w:numPr>
+          <w:ilvl w:val="0"/>
+          <w:numId w:val="1003"/>
+        </w:numPr>
+        <w:pStyle w:val="Compact"/>
+      </w:pPr>
+      <w:hyperlink r:id="rId315">
+        <w:r>
+          <w:rPr>
+            <w:rStyle w:val="Hyperlink"/>
+          </w:rPr>
+          <w:t xml:space="preserve">R for Health Data Science</w:t>
+        </w:r>
+      </w:hyperlink>
+    </w:p>
+    <w:p>
+      <w:pPr>
+        <w:numPr>
+          <w:ilvl w:val="0"/>
+          <w:numId w:val="1003"/>
+        </w:numPr>
+        <w:pStyle w:val="Compact"/>
+      </w:pPr>
+      <w:hyperlink r:id="rId316">
+        <w:r>
+          <w:rPr>
+            <w:rStyle w:val="Hyperlink"/>
+          </w:rPr>
+          <w:t xml:space="preserve">Linear Algebra for Data Science</w:t>
+        </w:r>
+      </w:hyperlink>
+    </w:p>
+    <w:p>
+      <w:pPr>
+        <w:numPr>
+          <w:ilvl w:val="0"/>
+          <w:numId w:val="1003"/>
+        </w:numPr>
+        <w:pStyle w:val="Compact"/>
+      </w:pPr>
+      <w:hyperlink r:id="rId317">
+        <w:r>
+          <w:rPr>
+            <w:rStyle w:val="Hyperlink"/>
+          </w:rPr>
+          <w:t xml:space="preserve">Aprendizaje Estadístico con R</w:t>
+        </w:r>
+      </w:hyperlink>
+    </w:p>
+    <w:p>
+      <w:pPr>
+        <w:numPr>
+          <w:ilvl w:val="0"/>
+          <w:numId w:val="1003"/>
+        </w:numPr>
+        <w:pStyle w:val="Compact"/>
+      </w:pPr>
+      <w:hyperlink r:id="rId318">
+        <w:r>
+          <w:rPr>
+            <w:rStyle w:val="Hyperlink"/>
+          </w:rPr>
+          <w:t xml:space="preserve">Simulación Estadística con R</w:t>
+        </w:r>
+      </w:hyperlink>
+    </w:p>
+    <w:p>
+      <w:pPr>
+        <w:numPr>
+          <w:ilvl w:val="0"/>
+          <w:numId w:val="1003"/>
+        </w:numPr>
+        <w:pStyle w:val="Compact"/>
+      </w:pPr>
+      <w:hyperlink r:id="rId319">
+        <w:r>
+          <w:rPr>
+            <w:rStyle w:val="Hyperlink"/>
+          </w:rPr>
+          <w:t xml:space="preserve">R para profesionales de los datos: una introducción</w:t>
+        </w:r>
+      </w:hyperlink>
+    </w:p>
+    <w:p>
+      <w:pPr>
+        <w:numPr>
+          <w:ilvl w:val="0"/>
+          <w:numId w:val="1003"/>
+        </w:numPr>
+        <w:pStyle w:val="Compact"/>
+      </w:pPr>
+      <w:hyperlink r:id="rId320">
+        <w:r>
+          <w:rPr>
+            <w:rStyle w:val="Hyperlink"/>
+          </w:rPr>
+          <w:t xml:space="preserve">Aprendiendo R sin morir en el intento</w:t>
+        </w:r>
+      </w:hyperlink>
+    </w:p>
+    <w:p>
+      <w:pPr>
+        <w:numPr>
+          <w:ilvl w:val="0"/>
+          <w:numId w:val="1003"/>
+        </w:numPr>
+        <w:pStyle w:val="Compact"/>
+      </w:pPr>
+      <w:hyperlink r:id="rId282">
         <w:r>
           <w:rPr>
             <w:rStyle w:val="Hyperlink"/>
@@ -4704,75 +5430,262 @@
         </w:numPr>
         <w:pStyle w:val="Compact"/>
       </w:pPr>
-      <w:hyperlink r:id="rId282">
-        <w:r>
-          <w:rPr>
-            <w:rStyle w:val="Hyperlink"/>
-          </w:rPr>
-          <w:t xml:space="preserve">Forecasting: Principles and Practice</w:t>
-        </w:r>
-      </w:hyperlink>
-    </w:p>
-    <w:p>
-      <w:pPr>
-        <w:numPr>
-          <w:ilvl w:val="0"/>
-          <w:numId w:val="1003"/>
-        </w:numPr>
-        <w:pStyle w:val="Compact"/>
-      </w:pPr>
-      <w:hyperlink r:id="rId283">
-        <w:r>
-          <w:rPr>
-            <w:rStyle w:val="Hyperlink"/>
-          </w:rPr>
-          <w:t xml:space="preserve">Bioinformática Estadística. Análisis estadístico de datos Ómicos</w:t>
-        </w:r>
-      </w:hyperlink>
-    </w:p>
-    <w:p>
-      <w:pPr>
-        <w:numPr>
-          <w:ilvl w:val="0"/>
-          <w:numId w:val="1003"/>
-        </w:numPr>
-        <w:pStyle w:val="Compact"/>
-      </w:pPr>
-      <w:hyperlink r:id="rId284">
-        <w:r>
-          <w:rPr>
-            <w:rStyle w:val="Hyperlink"/>
-          </w:rPr>
-          <w:t xml:space="preserve">Estadística básica</w:t>
-        </w:r>
-      </w:hyperlink>
-    </w:p>
-    <w:p>
-      <w:pPr>
-        <w:numPr>
-          <w:ilvl w:val="0"/>
-          <w:numId w:val="1003"/>
-        </w:numPr>
-        <w:pStyle w:val="Compact"/>
-      </w:pPr>
-      <w:hyperlink r:id="rId285">
-        <w:r>
-          <w:rPr>
-            <w:rStyle w:val="Hyperlink"/>
-          </w:rPr>
-          <w:t xml:space="preserve">Análisis de datos con R</w:t>
-        </w:r>
-      </w:hyperlink>
-    </w:p>
-    <w:p>
-      <w:pPr>
-        <w:numPr>
-          <w:ilvl w:val="0"/>
-          <w:numId w:val="1003"/>
-        </w:numPr>
-        <w:pStyle w:val="Compact"/>
-      </w:pPr>
-      <w:hyperlink r:id="rId286">
+      <w:hyperlink r:id="rId321">
+        <w:r>
+          <w:rPr>
+            <w:rStyle w:val="Hyperlink"/>
+          </w:rPr>
+          <w:t xml:space="preserve">The caret Package</w:t>
+        </w:r>
+      </w:hyperlink>
+    </w:p>
+    <w:p>
+      <w:pPr>
+        <w:numPr>
+          <w:ilvl w:val="0"/>
+          <w:numId w:val="1003"/>
+        </w:numPr>
+        <w:pStyle w:val="Compact"/>
+      </w:pPr>
+      <w:hyperlink r:id="rId322">
+        <w:r>
+          <w:rPr>
+            <w:rStyle w:val="Hyperlink"/>
+          </w:rPr>
+          <w:t xml:space="preserve">Elegant and informative maps with tmap</w:t>
+        </w:r>
+      </w:hyperlink>
+    </w:p>
+    <w:p>
+      <w:pPr>
+        <w:numPr>
+          <w:ilvl w:val="0"/>
+          <w:numId w:val="1003"/>
+        </w:numPr>
+        <w:pStyle w:val="Compact"/>
+      </w:pPr>
+      <w:hyperlink r:id="rId323">
+        <w:r>
+          <w:rPr>
+            <w:rStyle w:val="Hyperlink"/>
+          </w:rPr>
+          <w:t xml:space="preserve">Spatial Modelling for Data Scientists</w:t>
+        </w:r>
+      </w:hyperlink>
+    </w:p>
+    <w:p>
+      <w:pPr>
+        <w:numPr>
+          <w:ilvl w:val="0"/>
+          <w:numId w:val="1003"/>
+        </w:numPr>
+        <w:pStyle w:val="Compact"/>
+      </w:pPr>
+      <w:hyperlink r:id="rId324">
+        <w:r>
+          <w:rPr>
+            <w:rStyle w:val="Hyperlink"/>
+          </w:rPr>
+          <w:t xml:space="preserve">Command Line Basics for R Users</w:t>
+        </w:r>
+      </w:hyperlink>
+    </w:p>
+    <w:p>
+      <w:pPr>
+        <w:numPr>
+          <w:ilvl w:val="0"/>
+          <w:numId w:val="1003"/>
+        </w:numPr>
+        <w:pStyle w:val="Compact"/>
+      </w:pPr>
+      <w:hyperlink r:id="rId299">
+        <w:r>
+          <w:rPr>
+            <w:rStyle w:val="Hyperlink"/>
+          </w:rPr>
+          <w:t xml:space="preserve">Engineering Production-Grade Shiny Apps</w:t>
+        </w:r>
+      </w:hyperlink>
+    </w:p>
+    <w:p>
+      <w:pPr>
+        <w:numPr>
+          <w:ilvl w:val="0"/>
+          <w:numId w:val="1003"/>
+        </w:numPr>
+        <w:pStyle w:val="Compact"/>
+      </w:pPr>
+      <w:hyperlink r:id="rId325">
+        <w:r>
+          <w:rPr>
+            <w:rStyle w:val="Hyperlink"/>
+          </w:rPr>
+          <w:t xml:space="preserve">Outstanding User Interfaces with Shiny</w:t>
+        </w:r>
+      </w:hyperlink>
+    </w:p>
+    <w:p>
+      <w:pPr>
+        <w:numPr>
+          <w:ilvl w:val="0"/>
+          <w:numId w:val="1003"/>
+        </w:numPr>
+        <w:pStyle w:val="Compact"/>
+      </w:pPr>
+      <w:hyperlink r:id="rId326">
+        <w:r>
+          <w:rPr>
+            <w:rStyle w:val="Hyperlink"/>
+          </w:rPr>
+          <w:t xml:space="preserve">The Shiny AWS Book</w:t>
+        </w:r>
+      </w:hyperlink>
+    </w:p>
+    <w:p>
+      <w:pPr>
+        <w:numPr>
+          <w:ilvl w:val="0"/>
+          <w:numId w:val="1003"/>
+        </w:numPr>
+        <w:pStyle w:val="Compact"/>
+      </w:pPr>
+      <w:hyperlink r:id="rId327">
+        <w:r>
+          <w:rPr>
+            <w:rStyle w:val="Hyperlink"/>
+          </w:rPr>
+          <w:t xml:space="preserve">Twitter for R programmers</w:t>
+        </w:r>
+      </w:hyperlink>
+    </w:p>
+    <w:p>
+      <w:pPr>
+        <w:numPr>
+          <w:ilvl w:val="0"/>
+          <w:numId w:val="1003"/>
+        </w:numPr>
+        <w:pStyle w:val="Compact"/>
+      </w:pPr>
+      <w:hyperlink r:id="rId328">
+        <w:r>
+          <w:rPr>
+            <w:rStyle w:val="Hyperlink"/>
+          </w:rPr>
+          <w:t xml:space="preserve">Spatial Data Science</w:t>
+        </w:r>
+      </w:hyperlink>
+    </w:p>
+    <w:p>
+      <w:pPr>
+        <w:numPr>
+          <w:ilvl w:val="0"/>
+          <w:numId w:val="1003"/>
+        </w:numPr>
+        <w:pStyle w:val="Compact"/>
+      </w:pPr>
+      <w:hyperlink r:id="rId329">
+        <w:r>
+          <w:rPr>
+            <w:rStyle w:val="Hyperlink"/>
+          </w:rPr>
+          <w:t xml:space="preserve">Handbook of Graphs and Networks in People Analytics</w:t>
+        </w:r>
+      </w:hyperlink>
+    </w:p>
+    <w:p>
+      <w:pPr>
+        <w:numPr>
+          <w:ilvl w:val="0"/>
+          <w:numId w:val="1003"/>
+        </w:numPr>
+        <w:pStyle w:val="Compact"/>
+      </w:pPr>
+      <w:hyperlink r:id="rId330">
+        <w:r>
+          <w:rPr>
+            <w:rStyle w:val="Hyperlink"/>
+          </w:rPr>
+          <w:t xml:space="preserve">Officeverse R &amp; Office</w:t>
+        </w:r>
+      </w:hyperlink>
+    </w:p>
+    <w:p>
+      <w:pPr>
+        <w:numPr>
+          <w:ilvl w:val="0"/>
+          <w:numId w:val="1003"/>
+        </w:numPr>
+        <w:pStyle w:val="Compact"/>
+      </w:pPr>
+      <w:hyperlink r:id="rId331">
+        <w:r>
+          <w:rPr>
+            <w:rStyle w:val="Hyperlink"/>
+          </w:rPr>
+          <w:t xml:space="preserve">Spatial Analysis With R</w:t>
+        </w:r>
+      </w:hyperlink>
+    </w:p>
+    <w:p>
+      <w:pPr>
+        <w:numPr>
+          <w:ilvl w:val="0"/>
+          <w:numId w:val="1003"/>
+        </w:numPr>
+        <w:pStyle w:val="Compact"/>
+      </w:pPr>
+      <w:hyperlink r:id="rId332">
+        <w:r>
+          <w:rPr>
+            <w:rStyle w:val="Hyperlink"/>
+          </w:rPr>
+          <w:t xml:space="preserve">R Programming for Data Science</w:t>
+        </w:r>
+      </w:hyperlink>
+    </w:p>
+    <w:p>
+      <w:pPr>
+        <w:numPr>
+          <w:ilvl w:val="0"/>
+          <w:numId w:val="1003"/>
+        </w:numPr>
+        <w:pStyle w:val="Compact"/>
+      </w:pPr>
+      <w:hyperlink r:id="rId333">
+        <w:r>
+          <w:rPr>
+            <w:rStyle w:val="Hyperlink"/>
+          </w:rPr>
+          <w:t xml:space="preserve">The R Book</w:t>
+        </w:r>
+      </w:hyperlink>
+    </w:p>
+    <w:p>
+      <w:pPr>
+        <w:numPr>
+          <w:ilvl w:val="0"/>
+          <w:numId w:val="1003"/>
+        </w:numPr>
+        <w:pStyle w:val="Compact"/>
+      </w:pPr>
+      <w:hyperlink r:id="rId334">
+        <w:r>
+          <w:rPr>
+            <w:rStyle w:val="Hyperlink"/>
+          </w:rPr>
+          <w:t xml:space="preserve">R Notes for Professionals</w:t>
+        </w:r>
+      </w:hyperlink>
+    </w:p>
+    <w:p>
+      <w:pPr>
+        <w:numPr>
+          <w:ilvl w:val="0"/>
+          <w:numId w:val="1003"/>
+        </w:numPr>
+        <w:pStyle w:val="Compact"/>
+      </w:pPr>
+      <w:hyperlink r:id="rId287">
         <w:r>
           <w:rPr>
             <w:rStyle w:val="Hyperlink"/>
@@ -4789,234 +5702,262 @@
         </w:numPr>
         <w:pStyle w:val="Compact"/>
       </w:pPr>
-      <w:hyperlink r:id="rId287">
-        <w:r>
-          <w:rPr>
-            <w:rStyle w:val="Hyperlink"/>
-          </w:rPr>
-          <w:t xml:space="preserve">Exploratory Data Analysis with R - Roger D. Peng</w:t>
-        </w:r>
-      </w:hyperlink>
-    </w:p>
-    <w:p>
-      <w:pPr>
-        <w:numPr>
-          <w:ilvl w:val="0"/>
-          <w:numId w:val="1003"/>
-        </w:numPr>
-        <w:pStyle w:val="Compact"/>
-      </w:pPr>
-      <w:hyperlink r:id="rId288">
-        <w:r>
-          <w:rPr>
-            <w:rStyle w:val="Hyperlink"/>
-          </w:rPr>
-          <w:t xml:space="preserve">What They Forgot to Teach You About R</w:t>
-        </w:r>
-      </w:hyperlink>
-    </w:p>
-    <w:p>
-      <w:pPr>
-        <w:numPr>
-          <w:ilvl w:val="0"/>
-          <w:numId w:val="1003"/>
-        </w:numPr>
-        <w:pStyle w:val="Compact"/>
-      </w:pPr>
-      <w:r>
-        <w:t xml:space="preserve">Mastering Apache Spark with R</w:t>
-      </w:r>
-      <w:r>
-        <w:t xml:space="preserve"> </w:t>
-      </w:r>
-      <w:hyperlink r:id="rId289">
-        <w:r>
-          <w:rPr>
-            <w:rStyle w:val="Hyperlink"/>
-          </w:rPr>
-          <w:t xml:space="preserve">Libro</w:t>
-        </w:r>
-      </w:hyperlink>
-      <w:r>
-        <w:t xml:space="preserve"> </w:t>
-      </w:r>
-      <w:r>
-        <w:t xml:space="preserve">y</w:t>
-      </w:r>
-      <w:r>
-        <w:t xml:space="preserve"> </w:t>
-      </w:r>
-      <w:hyperlink r:id="rId290">
-        <w:r>
-          <w:rPr>
-            <w:rStyle w:val="Hyperlink"/>
-          </w:rPr>
-          <w:t xml:space="preserve">Código</w:t>
-        </w:r>
-      </w:hyperlink>
-    </w:p>
-    <w:p>
-      <w:pPr>
-        <w:numPr>
-          <w:ilvl w:val="0"/>
-          <w:numId w:val="1003"/>
-        </w:numPr>
-        <w:pStyle w:val="Compact"/>
-      </w:pPr>
-      <w:hyperlink r:id="rId291">
-        <w:r>
-          <w:rPr>
-            <w:rStyle w:val="Hyperlink"/>
-          </w:rPr>
-          <w:t xml:space="preserve">Hands-On Machine Learning with R</w:t>
-        </w:r>
-      </w:hyperlink>
-    </w:p>
-    <w:p>
-      <w:pPr>
-        <w:numPr>
-          <w:ilvl w:val="0"/>
-          <w:numId w:val="1003"/>
-        </w:numPr>
-        <w:pStyle w:val="Compact"/>
-      </w:pPr>
-      <w:hyperlink r:id="rId292">
-        <w:r>
-          <w:rPr>
-            <w:rStyle w:val="Hyperlink"/>
-          </w:rPr>
-          <w:t xml:space="preserve">Hands-On Programming with R</w:t>
-        </w:r>
-      </w:hyperlink>
-    </w:p>
-    <w:p>
-      <w:pPr>
-        <w:numPr>
-          <w:ilvl w:val="0"/>
-          <w:numId w:val="1003"/>
-        </w:numPr>
-        <w:pStyle w:val="Compact"/>
-      </w:pPr>
-      <w:hyperlink r:id="rId293">
-        <w:r>
-          <w:rPr>
-            <w:rStyle w:val="Hyperlink"/>
-          </w:rPr>
-          <w:t xml:space="preserve">The 20 Best Data Science Books Available online in 2020</w:t>
-        </w:r>
-      </w:hyperlink>
-    </w:p>
-    <w:p>
-      <w:pPr>
-        <w:numPr>
-          <w:ilvl w:val="0"/>
-          <w:numId w:val="1003"/>
-        </w:numPr>
-        <w:pStyle w:val="Compact"/>
-      </w:pPr>
-      <w:hyperlink r:id="rId294">
-        <w:r>
-          <w:rPr>
-            <w:rStyle w:val="Hyperlink"/>
-          </w:rPr>
-          <w:t xml:space="preserve">Creating APIs in R with Plumber</w:t>
-        </w:r>
-      </w:hyperlink>
-    </w:p>
-    <w:p>
-      <w:pPr>
-        <w:numPr>
-          <w:ilvl w:val="0"/>
-          <w:numId w:val="1003"/>
-        </w:numPr>
-        <w:pStyle w:val="Compact"/>
-      </w:pPr>
-      <w:hyperlink r:id="rId295">
-        <w:r>
-          <w:rPr>
-            <w:rStyle w:val="Hyperlink"/>
-          </w:rPr>
-          <w:t xml:space="preserve">Geospatial Health Data: Modeling and Visualization with R-INLA and Shiny</w:t>
-        </w:r>
-      </w:hyperlink>
-    </w:p>
-    <w:p>
-      <w:pPr>
-        <w:numPr>
-          <w:ilvl w:val="0"/>
-          <w:numId w:val="1003"/>
-        </w:numPr>
-        <w:pStyle w:val="Compact"/>
-      </w:pPr>
-      <w:hyperlink r:id="rId296">
-        <w:r>
-          <w:rPr>
-            <w:rStyle w:val="Hyperlink"/>
-          </w:rPr>
-          <w:t xml:space="preserve">Advanced Spatial Modeling with Stochastic Partial Differential Equations Using R and INLA</w:t>
-        </w:r>
-      </w:hyperlink>
-    </w:p>
-    <w:p>
-      <w:pPr>
-        <w:numPr>
-          <w:ilvl w:val="0"/>
-          <w:numId w:val="1003"/>
-        </w:numPr>
-        <w:pStyle w:val="Compact"/>
-      </w:pPr>
-      <w:hyperlink r:id="rId297">
-        <w:r>
-          <w:rPr>
-            <w:rStyle w:val="Hyperlink"/>
-          </w:rPr>
-          <w:t xml:space="preserve">Estilometría, análisis de textos en R para filólogos</w:t>
-        </w:r>
-      </w:hyperlink>
-    </w:p>
-    <w:p>
-      <w:pPr>
-        <w:numPr>
-          <w:ilvl w:val="0"/>
-          <w:numId w:val="1003"/>
-        </w:numPr>
-        <w:pStyle w:val="Compact"/>
-      </w:pPr>
-      <w:hyperlink r:id="rId298">
-        <w:r>
-          <w:rPr>
-            <w:rStyle w:val="Hyperlink"/>
-          </w:rPr>
-          <w:t xml:space="preserve">Engineering Production-Grade Shiny Apps</w:t>
-        </w:r>
-      </w:hyperlink>
-    </w:p>
-    <w:p>
-      <w:pPr>
-        <w:numPr>
-          <w:ilvl w:val="0"/>
-          <w:numId w:val="1003"/>
-        </w:numPr>
-        <w:pStyle w:val="Compact"/>
-      </w:pPr>
-      <w:hyperlink r:id="rId299">
-        <w:r>
-          <w:rPr>
-            <w:rStyle w:val="Hyperlink"/>
-          </w:rPr>
-          <w:t xml:space="preserve">Bayesian inference with INLA</w:t>
-        </w:r>
-      </w:hyperlink>
-    </w:p>
-    <w:p>
-      <w:pPr>
-        <w:numPr>
-          <w:ilvl w:val="0"/>
-          <w:numId w:val="1003"/>
-        </w:numPr>
-        <w:pStyle w:val="Compact"/>
-      </w:pPr>
-      <w:hyperlink r:id="rId300">
+      <w:hyperlink r:id="rId335">
+        <w:r>
+          <w:rPr>
+            <w:rStyle w:val="Hyperlink"/>
+          </w:rPr>
+          <w:t xml:space="preserve">A Practical Guide to Geostatistical Mapping</w:t>
+        </w:r>
+      </w:hyperlink>
+    </w:p>
+    <w:p>
+      <w:pPr>
+        <w:numPr>
+          <w:ilvl w:val="0"/>
+          <w:numId w:val="1003"/>
+        </w:numPr>
+        <w:pStyle w:val="Compact"/>
+      </w:pPr>
+      <w:hyperlink r:id="rId336">
+        <w:r>
+          <w:rPr>
+            <w:rStyle w:val="Hyperlink"/>
+          </w:rPr>
+          <w:t xml:space="preserve">Think Bayes 2e</w:t>
+        </w:r>
+      </w:hyperlink>
+    </w:p>
+    <w:p>
+      <w:pPr>
+        <w:numPr>
+          <w:ilvl w:val="0"/>
+          <w:numId w:val="1003"/>
+        </w:numPr>
+        <w:pStyle w:val="Compact"/>
+      </w:pPr>
+      <w:hyperlink r:id="rId337">
+        <w:r>
+          <w:rPr>
+            <w:rStyle w:val="Hyperlink"/>
+          </w:rPr>
+          <w:t xml:space="preserve">Quantitative Politics with R</w:t>
+        </w:r>
+      </w:hyperlink>
+    </w:p>
+    <w:p>
+      <w:pPr>
+        <w:numPr>
+          <w:ilvl w:val="0"/>
+          <w:numId w:val="1003"/>
+        </w:numPr>
+        <w:pStyle w:val="Compact"/>
+      </w:pPr>
+      <w:hyperlink r:id="rId338">
+        <w:r>
+          <w:rPr>
+            <w:rStyle w:val="Hyperlink"/>
+          </w:rPr>
+          <w:t xml:space="preserve">Data Science in Education Using R</w:t>
+        </w:r>
+      </w:hyperlink>
+    </w:p>
+    <w:p>
+      <w:pPr>
+        <w:numPr>
+          <w:ilvl w:val="0"/>
+          <w:numId w:val="1003"/>
+        </w:numPr>
+        <w:pStyle w:val="Compact"/>
+      </w:pPr>
+      <w:hyperlink r:id="rId339">
+        <w:r>
+          <w:rPr>
+            <w:rStyle w:val="Hyperlink"/>
+          </w:rPr>
+          <w:t xml:space="preserve">Data Skills for Reproducible Science</w:t>
+        </w:r>
+      </w:hyperlink>
+    </w:p>
+    <w:p>
+      <w:pPr>
+        <w:numPr>
+          <w:ilvl w:val="0"/>
+          <w:numId w:val="1003"/>
+        </w:numPr>
+        <w:pStyle w:val="Compact"/>
+      </w:pPr>
+      <w:hyperlink r:id="rId340">
+        <w:r>
+          <w:rPr>
+            <w:rStyle w:val="Hyperlink"/>
+          </w:rPr>
+          <w:t xml:space="preserve">Handbook of Regression Modeling in People Analytics</w:t>
+        </w:r>
+      </w:hyperlink>
+    </w:p>
+    <w:p>
+      <w:pPr>
+        <w:numPr>
+          <w:ilvl w:val="0"/>
+          <w:numId w:val="1003"/>
+        </w:numPr>
+        <w:pStyle w:val="Compact"/>
+      </w:pPr>
+      <w:hyperlink r:id="rId329">
+        <w:r>
+          <w:rPr>
+            <w:rStyle w:val="Hyperlink"/>
+          </w:rPr>
+          <w:t xml:space="preserve">Handbook of Graphs and Networks in People Analytics With Examples in R and Python</w:t>
+        </w:r>
+      </w:hyperlink>
+    </w:p>
+    <w:p>
+      <w:pPr>
+        <w:numPr>
+          <w:ilvl w:val="0"/>
+          <w:numId w:val="1003"/>
+        </w:numPr>
+        <w:pStyle w:val="Compact"/>
+      </w:pPr>
+      <w:hyperlink r:id="rId341">
+        <w:r>
+          <w:rPr>
+            <w:rStyle w:val="Hyperlink"/>
+          </w:rPr>
+          <w:t xml:space="preserve">Social Data Science with R</w:t>
+        </w:r>
+      </w:hyperlink>
+    </w:p>
+    <w:p>
+      <w:pPr>
+        <w:numPr>
+          <w:ilvl w:val="0"/>
+          <w:numId w:val="1003"/>
+        </w:numPr>
+        <w:pStyle w:val="Compact"/>
+      </w:pPr>
+      <w:hyperlink r:id="rId342">
+        <w:r>
+          <w:rPr>
+            <w:rStyle w:val="Hyperlink"/>
+          </w:rPr>
+          <w:t xml:space="preserve">Tidy Finance with R</w:t>
+        </w:r>
+      </w:hyperlink>
+    </w:p>
+    <w:p>
+      <w:pPr>
+        <w:numPr>
+          <w:ilvl w:val="0"/>
+          <w:numId w:val="1003"/>
+        </w:numPr>
+        <w:pStyle w:val="Compact"/>
+      </w:pPr>
+      <w:hyperlink r:id="rId343">
+        <w:r>
+          <w:rPr>
+            <w:rStyle w:val="Hyperlink"/>
+          </w:rPr>
+          <w:t xml:space="preserve">Predictive Soil Mapping with R</w:t>
+        </w:r>
+      </w:hyperlink>
+    </w:p>
+    <w:p>
+      <w:pPr>
+        <w:numPr>
+          <w:ilvl w:val="0"/>
+          <w:numId w:val="1003"/>
+        </w:numPr>
+        <w:pStyle w:val="Compact"/>
+      </w:pPr>
+      <w:hyperlink r:id="rId344">
+        <w:r>
+          <w:rPr>
+            <w:rStyle w:val="Hyperlink"/>
+          </w:rPr>
+          <w:t xml:space="preserve">Deep Learning</w:t>
+        </w:r>
+      </w:hyperlink>
+    </w:p>
+    <w:p>
+      <w:pPr>
+        <w:numPr>
+          <w:ilvl w:val="0"/>
+          <w:numId w:val="1003"/>
+        </w:numPr>
+        <w:pStyle w:val="Compact"/>
+      </w:pPr>
+      <w:hyperlink r:id="rId345">
+        <w:r>
+          <w:rPr>
+            <w:rStyle w:val="Hyperlink"/>
+          </w:rPr>
+          <w:t xml:space="preserve">Technical Foundations of Informatics</w:t>
+        </w:r>
+      </w:hyperlink>
+    </w:p>
+    <w:p>
+      <w:pPr>
+        <w:numPr>
+          <w:ilvl w:val="0"/>
+          <w:numId w:val="1003"/>
+        </w:numPr>
+        <w:pStyle w:val="Compact"/>
+      </w:pPr>
+      <w:hyperlink r:id="rId346">
+        <w:r>
+          <w:rPr>
+            <w:rStyle w:val="Hyperlink"/>
+          </w:rPr>
+          <w:t xml:space="preserve">YaRrr! The Pirate’s Guide to R</w:t>
+        </w:r>
+      </w:hyperlink>
+    </w:p>
+    <w:p>
+      <w:pPr>
+        <w:numPr>
+          <w:ilvl w:val="0"/>
+          <w:numId w:val="1003"/>
+        </w:numPr>
+        <w:pStyle w:val="Compact"/>
+      </w:pPr>
+      <w:hyperlink r:id="rId347">
+        <w:r>
+          <w:rPr>
+            <w:rStyle w:val="Hyperlink"/>
+          </w:rPr>
+          <w:t xml:space="preserve">An R companion to Statistics: data analysis and modelling</w:t>
+        </w:r>
+      </w:hyperlink>
+    </w:p>
+    <w:p>
+      <w:pPr>
+        <w:numPr>
+          <w:ilvl w:val="0"/>
+          <w:numId w:val="1003"/>
+        </w:numPr>
+        <w:pStyle w:val="Compact"/>
+      </w:pPr>
+      <w:hyperlink r:id="rId348">
+        <w:r>
+          <w:rPr>
+            <w:rStyle w:val="Hyperlink"/>
+          </w:rPr>
+          <w:t xml:space="preserve">Learning Statistics with R</w:t>
+        </w:r>
+      </w:hyperlink>
+    </w:p>
+    <w:p>
+      <w:pPr>
+        <w:numPr>
+          <w:ilvl w:val="0"/>
+          <w:numId w:val="1003"/>
+        </w:numPr>
+        <w:pStyle w:val="Compact"/>
+      </w:pPr>
+      <w:hyperlink r:id="rId349">
         <w:r>
           <w:rPr>
             <w:rStyle w:val="Hyperlink"/>
@@ -5033,115 +5974,41 @@
         </w:numPr>
         <w:pStyle w:val="Compact"/>
       </w:pPr>
-      <w:r>
-        <w:t xml:space="preserve">R for Data Science.</w:t>
-      </w:r>
-      <w:r>
-        <w:t xml:space="preserve"> </w:t>
-      </w:r>
-      <w:hyperlink r:id="rId301">
-        <w:r>
-          <w:rPr>
-            <w:rStyle w:val="Hyperlink"/>
-          </w:rPr>
-          <w:t xml:space="preserve">Inglés</w:t>
-        </w:r>
-      </w:hyperlink>
-      <w:r>
-        <w:t xml:space="preserve"> </w:t>
-      </w:r>
-      <w:r>
-        <w:t xml:space="preserve">y</w:t>
-      </w:r>
-      <w:r>
-        <w:t xml:space="preserve"> </w:t>
-      </w:r>
-      <w:hyperlink r:id="rId301">
-        <w:r>
-          <w:rPr>
-            <w:rStyle w:val="Hyperlink"/>
-          </w:rPr>
-          <w:t xml:space="preserve">Castellano</w:t>
-        </w:r>
-      </w:hyperlink>
-    </w:p>
-    <w:p>
-      <w:pPr>
-        <w:numPr>
-          <w:ilvl w:val="0"/>
-          <w:numId w:val="1003"/>
-        </w:numPr>
-        <w:pStyle w:val="Compact"/>
-      </w:pPr>
-      <w:hyperlink r:id="rId302">
-        <w:r>
-          <w:rPr>
-            <w:rStyle w:val="Hyperlink"/>
-          </w:rPr>
-          <w:t xml:space="preserve">Data Visualization with R</w:t>
-        </w:r>
-      </w:hyperlink>
-    </w:p>
-    <w:p>
-      <w:pPr>
-        <w:numPr>
-          <w:ilvl w:val="0"/>
-          <w:numId w:val="1003"/>
-        </w:numPr>
-        <w:pStyle w:val="Compact"/>
-      </w:pPr>
-      <w:hyperlink r:id="rId303">
-        <w:r>
-          <w:rPr>
-            <w:rStyle w:val="Hyperlink"/>
-          </w:rPr>
-          <w:t xml:space="preserve">Big Book of R</w:t>
-        </w:r>
-      </w:hyperlink>
-    </w:p>
-    <w:p>
-      <w:pPr>
-        <w:numPr>
-          <w:ilvl w:val="0"/>
-          <w:numId w:val="1003"/>
-        </w:numPr>
-        <w:pStyle w:val="Compact"/>
-      </w:pPr>
-      <w:hyperlink r:id="rId304">
-        <w:r>
-          <w:rPr>
-            <w:rStyle w:val="Hyperlink"/>
-          </w:rPr>
-          <w:t xml:space="preserve">JavaScript for R</w:t>
-        </w:r>
-      </w:hyperlink>
-    </w:p>
-    <w:p>
-      <w:pPr>
-        <w:numPr>
-          <w:ilvl w:val="0"/>
-          <w:numId w:val="1003"/>
-        </w:numPr>
-        <w:pStyle w:val="Compact"/>
-      </w:pPr>
-      <w:hyperlink r:id="rId305">
-        <w:r>
-          <w:rPr>
-            <w:rStyle w:val="Hyperlink"/>
-          </w:rPr>
-          <w:t xml:space="preserve">Hands-On Data Visualization</w:t>
-        </w:r>
-      </w:hyperlink>
-    </w:p>
-    <w:p>
-      <w:pPr>
-        <w:numPr>
-          <w:ilvl w:val="0"/>
-          <w:numId w:val="1003"/>
-        </w:numPr>
-        <w:pStyle w:val="Compact"/>
-      </w:pPr>
-      <w:hyperlink r:id="rId267">
+      <w:hyperlink r:id="rId350">
+        <w:r>
+          <w:rPr>
+            <w:rStyle w:val="Hyperlink"/>
+          </w:rPr>
+          <w:t xml:space="preserve">Introduction to Econometrics with R</w:t>
+        </w:r>
+      </w:hyperlink>
+    </w:p>
+    <w:p>
+      <w:pPr>
+        <w:numPr>
+          <w:ilvl w:val="0"/>
+          <w:numId w:val="1003"/>
+        </w:numPr>
+        <w:pStyle w:val="Compact"/>
+      </w:pPr>
+      <w:hyperlink r:id="rId351">
+        <w:r>
+          <w:rPr>
+            <w:rStyle w:val="Hyperlink"/>
+          </w:rPr>
+          <w:t xml:space="preserve">R4JournalismBook</w:t>
+        </w:r>
+      </w:hyperlink>
+    </w:p>
+    <w:p>
+      <w:pPr>
+        <w:numPr>
+          <w:ilvl w:val="0"/>
+          <w:numId w:val="1003"/>
+        </w:numPr>
+        <w:pStyle w:val="Compact"/>
+      </w:pPr>
+      <w:hyperlink r:id="rId352">
         <w:r>
           <w:rPr>
             <w:rStyle w:val="Hyperlink"/>
@@ -5158,857 +6025,7 @@
         </w:numPr>
         <w:pStyle w:val="Compact"/>
       </w:pPr>
-      <w:hyperlink r:id="rId306">
-        <w:r>
-          <w:rPr>
-            <w:rStyle w:val="Hyperlink"/>
-          </w:rPr>
-          <w:t xml:space="preserve">Supervised Machine Learning for Text Analysis in R</w:t>
-        </w:r>
-      </w:hyperlink>
-    </w:p>
-    <w:p>
-      <w:pPr>
-        <w:numPr>
-          <w:ilvl w:val="0"/>
-          <w:numId w:val="1003"/>
-        </w:numPr>
-        <w:pStyle w:val="Compact"/>
-      </w:pPr>
-      <w:hyperlink r:id="rId307">
-        <w:r>
-          <w:rPr>
-            <w:rStyle w:val="Hyperlink"/>
-          </w:rPr>
-          <w:t xml:space="preserve">Modern R with the tidyverse</w:t>
-        </w:r>
-      </w:hyperlink>
-    </w:p>
-    <w:p>
-      <w:pPr>
-        <w:numPr>
-          <w:ilvl w:val="0"/>
-          <w:numId w:val="1003"/>
-        </w:numPr>
-        <w:pStyle w:val="Compact"/>
-      </w:pPr>
-      <w:hyperlink r:id="rId308">
-        <w:r>
-          <w:rPr>
-            <w:rStyle w:val="Hyperlink"/>
-          </w:rPr>
-          <w:t xml:space="preserve">Spatial Microsimulation with R</w:t>
-        </w:r>
-      </w:hyperlink>
-    </w:p>
-    <w:p>
-      <w:pPr>
-        <w:numPr>
-          <w:ilvl w:val="0"/>
-          <w:numId w:val="1003"/>
-        </w:numPr>
-        <w:pStyle w:val="Compact"/>
-      </w:pPr>
-      <w:hyperlink r:id="rId309">
-        <w:r>
-          <w:rPr>
-            <w:rStyle w:val="Hyperlink"/>
-          </w:rPr>
-          <w:t xml:space="preserve">R Advanced Spatial Lessons</w:t>
-        </w:r>
-      </w:hyperlink>
-    </w:p>
-    <w:p>
-      <w:pPr>
-        <w:numPr>
-          <w:ilvl w:val="0"/>
-          <w:numId w:val="1003"/>
-        </w:numPr>
-        <w:pStyle w:val="Compact"/>
-      </w:pPr>
-      <w:hyperlink r:id="rId310">
-        <w:r>
-          <w:rPr>
-            <w:rStyle w:val="Hyperlink"/>
-          </w:rPr>
-          <w:t xml:space="preserve">R Packages</w:t>
-        </w:r>
-      </w:hyperlink>
-    </w:p>
-    <w:p>
-      <w:pPr>
-        <w:numPr>
-          <w:ilvl w:val="0"/>
-          <w:numId w:val="1003"/>
-        </w:numPr>
-        <w:pStyle w:val="Compact"/>
-      </w:pPr>
-      <w:hyperlink r:id="rId311">
-        <w:r>
-          <w:rPr>
-            <w:rStyle w:val="Hyperlink"/>
-          </w:rPr>
-          <w:t xml:space="preserve">R Graphics Cookbook</w:t>
-        </w:r>
-      </w:hyperlink>
-    </w:p>
-    <w:p>
-      <w:pPr>
-        <w:numPr>
-          <w:ilvl w:val="0"/>
-          <w:numId w:val="1003"/>
-        </w:numPr>
-        <w:pStyle w:val="Compact"/>
-      </w:pPr>
-      <w:hyperlink r:id="rId312">
-        <w:r>
-          <w:rPr>
-            <w:rStyle w:val="Hyperlink"/>
-          </w:rPr>
-          <w:t xml:space="preserve">Advanced R</w:t>
-        </w:r>
-      </w:hyperlink>
-    </w:p>
-    <w:p>
-      <w:pPr>
-        <w:numPr>
-          <w:ilvl w:val="0"/>
-          <w:numId w:val="1003"/>
-        </w:numPr>
-        <w:pStyle w:val="Compact"/>
-      </w:pPr>
-      <w:hyperlink r:id="rId313">
-        <w:r>
-          <w:rPr>
-            <w:rStyle w:val="Hyperlink"/>
-          </w:rPr>
-          <w:t xml:space="preserve">rstudio4edu</w:t>
-        </w:r>
-      </w:hyperlink>
-    </w:p>
-    <w:p>
-      <w:pPr>
-        <w:numPr>
-          <w:ilvl w:val="0"/>
-          <w:numId w:val="1003"/>
-        </w:numPr>
-        <w:pStyle w:val="Compact"/>
-      </w:pPr>
-      <w:hyperlink r:id="rId314">
-        <w:r>
-          <w:rPr>
-            <w:rStyle w:val="Hyperlink"/>
-          </w:rPr>
-          <w:t xml:space="preserve">R for Health Data Science</w:t>
-        </w:r>
-      </w:hyperlink>
-    </w:p>
-    <w:p>
-      <w:pPr>
-        <w:numPr>
-          <w:ilvl w:val="0"/>
-          <w:numId w:val="1003"/>
-        </w:numPr>
-        <w:pStyle w:val="Compact"/>
-      </w:pPr>
-      <w:hyperlink r:id="rId315">
-        <w:r>
-          <w:rPr>
-            <w:rStyle w:val="Hyperlink"/>
-          </w:rPr>
-          <w:t xml:space="preserve">Linear Algebra for Data Science</w:t>
-        </w:r>
-      </w:hyperlink>
-    </w:p>
-    <w:p>
-      <w:pPr>
-        <w:numPr>
-          <w:ilvl w:val="0"/>
-          <w:numId w:val="1003"/>
-        </w:numPr>
-        <w:pStyle w:val="Compact"/>
-      </w:pPr>
-      <w:hyperlink r:id="rId316">
-        <w:r>
-          <w:rPr>
-            <w:rStyle w:val="Hyperlink"/>
-          </w:rPr>
-          <w:t xml:space="preserve">Aprendizaje Estadístico con R</w:t>
-        </w:r>
-      </w:hyperlink>
-    </w:p>
-    <w:p>
-      <w:pPr>
-        <w:numPr>
-          <w:ilvl w:val="0"/>
-          <w:numId w:val="1003"/>
-        </w:numPr>
-        <w:pStyle w:val="Compact"/>
-      </w:pPr>
-      <w:hyperlink r:id="rId317">
-        <w:r>
-          <w:rPr>
-            <w:rStyle w:val="Hyperlink"/>
-          </w:rPr>
-          <w:t xml:space="preserve">Simulación Estadística con R</w:t>
-        </w:r>
-      </w:hyperlink>
-    </w:p>
-    <w:p>
-      <w:pPr>
-        <w:numPr>
-          <w:ilvl w:val="0"/>
-          <w:numId w:val="1003"/>
-        </w:numPr>
-        <w:pStyle w:val="Compact"/>
-      </w:pPr>
-      <w:hyperlink r:id="rId318">
-        <w:r>
-          <w:rPr>
-            <w:rStyle w:val="Hyperlink"/>
-          </w:rPr>
-          <w:t xml:space="preserve">R para profesionales de los datos: una introducción</w:t>
-        </w:r>
-      </w:hyperlink>
-    </w:p>
-    <w:p>
-      <w:pPr>
-        <w:numPr>
-          <w:ilvl w:val="0"/>
-          <w:numId w:val="1003"/>
-        </w:numPr>
-        <w:pStyle w:val="Compact"/>
-      </w:pPr>
-      <w:hyperlink r:id="rId319">
-        <w:r>
-          <w:rPr>
-            <w:rStyle w:val="Hyperlink"/>
-          </w:rPr>
-          <w:t xml:space="preserve">Aprendiendo R sin morir en el intento</w:t>
-        </w:r>
-      </w:hyperlink>
-    </w:p>
-    <w:p>
-      <w:pPr>
-        <w:numPr>
-          <w:ilvl w:val="0"/>
-          <w:numId w:val="1003"/>
-        </w:numPr>
-        <w:pStyle w:val="Compact"/>
-      </w:pPr>
-      <w:hyperlink r:id="rId281">
-        <w:r>
-          <w:rPr>
-            <w:rStyle w:val="Hyperlink"/>
-          </w:rPr>
-          <w:t xml:space="preserve">Interpretable Machine Learning</w:t>
-        </w:r>
-      </w:hyperlink>
-    </w:p>
-    <w:p>
-      <w:pPr>
-        <w:numPr>
-          <w:ilvl w:val="0"/>
-          <w:numId w:val="1003"/>
-        </w:numPr>
-        <w:pStyle w:val="Compact"/>
-      </w:pPr>
-      <w:hyperlink r:id="rId320">
-        <w:r>
-          <w:rPr>
-            <w:rStyle w:val="Hyperlink"/>
-          </w:rPr>
-          <w:t xml:space="preserve">The caret Package</w:t>
-        </w:r>
-      </w:hyperlink>
-    </w:p>
-    <w:p>
-      <w:pPr>
-        <w:numPr>
-          <w:ilvl w:val="0"/>
-          <w:numId w:val="1003"/>
-        </w:numPr>
-        <w:pStyle w:val="Compact"/>
-      </w:pPr>
-      <w:hyperlink r:id="rId321">
-        <w:r>
-          <w:rPr>
-            <w:rStyle w:val="Hyperlink"/>
-          </w:rPr>
-          <w:t xml:space="preserve">Elegant and informative maps with tmap</w:t>
-        </w:r>
-      </w:hyperlink>
-    </w:p>
-    <w:p>
-      <w:pPr>
-        <w:numPr>
-          <w:ilvl w:val="0"/>
-          <w:numId w:val="1003"/>
-        </w:numPr>
-        <w:pStyle w:val="Compact"/>
-      </w:pPr>
-      <w:hyperlink r:id="rId322">
-        <w:r>
-          <w:rPr>
-            <w:rStyle w:val="Hyperlink"/>
-          </w:rPr>
-          <w:t xml:space="preserve">Spatial Modelling for Data Scientists</w:t>
-        </w:r>
-      </w:hyperlink>
-    </w:p>
-    <w:p>
-      <w:pPr>
-        <w:numPr>
-          <w:ilvl w:val="0"/>
-          <w:numId w:val="1003"/>
-        </w:numPr>
-        <w:pStyle w:val="Compact"/>
-      </w:pPr>
-      <w:hyperlink r:id="rId323">
-        <w:r>
-          <w:rPr>
-            <w:rStyle w:val="Hyperlink"/>
-          </w:rPr>
-          <w:t xml:space="preserve">Command Line Basics for R Users</w:t>
-        </w:r>
-      </w:hyperlink>
-    </w:p>
-    <w:p>
-      <w:pPr>
-        <w:numPr>
-          <w:ilvl w:val="0"/>
-          <w:numId w:val="1003"/>
-        </w:numPr>
-        <w:pStyle w:val="Compact"/>
-      </w:pPr>
-      <w:hyperlink r:id="rId298">
-        <w:r>
-          <w:rPr>
-            <w:rStyle w:val="Hyperlink"/>
-          </w:rPr>
-          <w:t xml:space="preserve">Engineering Production-Grade Shiny Apps</w:t>
-        </w:r>
-      </w:hyperlink>
-    </w:p>
-    <w:p>
-      <w:pPr>
-        <w:numPr>
-          <w:ilvl w:val="0"/>
-          <w:numId w:val="1003"/>
-        </w:numPr>
-        <w:pStyle w:val="Compact"/>
-      </w:pPr>
-      <w:hyperlink r:id="rId324">
-        <w:r>
-          <w:rPr>
-            <w:rStyle w:val="Hyperlink"/>
-          </w:rPr>
-          <w:t xml:space="preserve">Outstanding User Interfaces with Shiny</w:t>
-        </w:r>
-      </w:hyperlink>
-    </w:p>
-    <w:p>
-      <w:pPr>
-        <w:numPr>
-          <w:ilvl w:val="0"/>
-          <w:numId w:val="1003"/>
-        </w:numPr>
-        <w:pStyle w:val="Compact"/>
-      </w:pPr>
-      <w:hyperlink r:id="rId325">
-        <w:r>
-          <w:rPr>
-            <w:rStyle w:val="Hyperlink"/>
-          </w:rPr>
-          <w:t xml:space="preserve">The Shiny AWS Book</w:t>
-        </w:r>
-      </w:hyperlink>
-    </w:p>
-    <w:p>
-      <w:pPr>
-        <w:numPr>
-          <w:ilvl w:val="0"/>
-          <w:numId w:val="1003"/>
-        </w:numPr>
-        <w:pStyle w:val="Compact"/>
-      </w:pPr>
-      <w:hyperlink r:id="rId326">
-        <w:r>
-          <w:rPr>
-            <w:rStyle w:val="Hyperlink"/>
-          </w:rPr>
-          <w:t xml:space="preserve">Twitter for R programmers</w:t>
-        </w:r>
-      </w:hyperlink>
-    </w:p>
-    <w:p>
-      <w:pPr>
-        <w:numPr>
-          <w:ilvl w:val="0"/>
-          <w:numId w:val="1003"/>
-        </w:numPr>
-        <w:pStyle w:val="Compact"/>
-      </w:pPr>
-      <w:hyperlink r:id="rId327">
-        <w:r>
-          <w:rPr>
-            <w:rStyle w:val="Hyperlink"/>
-          </w:rPr>
-          <w:t xml:space="preserve">Spatial Data Science</w:t>
-        </w:r>
-      </w:hyperlink>
-    </w:p>
-    <w:p>
-      <w:pPr>
-        <w:numPr>
-          <w:ilvl w:val="0"/>
-          <w:numId w:val="1003"/>
-        </w:numPr>
-        <w:pStyle w:val="Compact"/>
-      </w:pPr>
-      <w:hyperlink r:id="rId328">
-        <w:r>
-          <w:rPr>
-            <w:rStyle w:val="Hyperlink"/>
-          </w:rPr>
-          <w:t xml:space="preserve">Handbook of Graphs and Networks in People Analytics</w:t>
-        </w:r>
-      </w:hyperlink>
-    </w:p>
-    <w:p>
-      <w:pPr>
-        <w:numPr>
-          <w:ilvl w:val="0"/>
-          <w:numId w:val="1003"/>
-        </w:numPr>
-        <w:pStyle w:val="Compact"/>
-      </w:pPr>
-      <w:hyperlink r:id="rId329">
-        <w:r>
-          <w:rPr>
-            <w:rStyle w:val="Hyperlink"/>
-          </w:rPr>
-          <w:t xml:space="preserve">Officeverse R &amp; Office</w:t>
-        </w:r>
-      </w:hyperlink>
-    </w:p>
-    <w:p>
-      <w:pPr>
-        <w:numPr>
-          <w:ilvl w:val="0"/>
-          <w:numId w:val="1003"/>
-        </w:numPr>
-        <w:pStyle w:val="Compact"/>
-      </w:pPr>
-      <w:hyperlink r:id="rId330">
-        <w:r>
-          <w:rPr>
-            <w:rStyle w:val="Hyperlink"/>
-          </w:rPr>
-          <w:t xml:space="preserve">Spatial Analysis With R</w:t>
-        </w:r>
-      </w:hyperlink>
-    </w:p>
-    <w:p>
-      <w:pPr>
-        <w:numPr>
-          <w:ilvl w:val="0"/>
-          <w:numId w:val="1003"/>
-        </w:numPr>
-        <w:pStyle w:val="Compact"/>
-      </w:pPr>
-      <w:hyperlink r:id="rId331">
-        <w:r>
-          <w:rPr>
-            <w:rStyle w:val="Hyperlink"/>
-          </w:rPr>
-          <w:t xml:space="preserve">R Programming for Data Science</w:t>
-        </w:r>
-      </w:hyperlink>
-    </w:p>
-    <w:p>
-      <w:pPr>
-        <w:numPr>
-          <w:ilvl w:val="0"/>
-          <w:numId w:val="1003"/>
-        </w:numPr>
-        <w:pStyle w:val="Compact"/>
-      </w:pPr>
-      <w:hyperlink r:id="rId332">
-        <w:r>
-          <w:rPr>
-            <w:rStyle w:val="Hyperlink"/>
-          </w:rPr>
-          <w:t xml:space="preserve">The R Book</w:t>
-        </w:r>
-      </w:hyperlink>
-    </w:p>
-    <w:p>
-      <w:pPr>
-        <w:numPr>
-          <w:ilvl w:val="0"/>
-          <w:numId w:val="1003"/>
-        </w:numPr>
-        <w:pStyle w:val="Compact"/>
-      </w:pPr>
-      <w:hyperlink r:id="rId333">
-        <w:r>
-          <w:rPr>
-            <w:rStyle w:val="Hyperlink"/>
-          </w:rPr>
-          <w:t xml:space="preserve">R Notes for Professionals</w:t>
-        </w:r>
-      </w:hyperlink>
-    </w:p>
-    <w:p>
-      <w:pPr>
-        <w:numPr>
-          <w:ilvl w:val="0"/>
-          <w:numId w:val="1003"/>
-        </w:numPr>
-        <w:pStyle w:val="Compact"/>
-      </w:pPr>
-      <w:hyperlink r:id="rId286">
-        <w:r>
-          <w:rPr>
-            <w:rStyle w:val="Hyperlink"/>
-          </w:rPr>
-          <w:t xml:space="preserve">An Introduction to Spatial Data Analysis and Visualisation in R</w:t>
-        </w:r>
-      </w:hyperlink>
-    </w:p>
-    <w:p>
-      <w:pPr>
-        <w:numPr>
-          <w:ilvl w:val="0"/>
-          <w:numId w:val="1003"/>
-        </w:numPr>
-        <w:pStyle w:val="Compact"/>
-      </w:pPr>
-      <w:hyperlink r:id="rId334">
-        <w:r>
-          <w:rPr>
-            <w:rStyle w:val="Hyperlink"/>
-          </w:rPr>
-          <w:t xml:space="preserve">A Practical Guide to Geostatistical Mapping</w:t>
-        </w:r>
-      </w:hyperlink>
-    </w:p>
-    <w:p>
-      <w:pPr>
-        <w:numPr>
-          <w:ilvl w:val="0"/>
-          <w:numId w:val="1003"/>
-        </w:numPr>
-        <w:pStyle w:val="Compact"/>
-      </w:pPr>
-      <w:hyperlink r:id="rId335">
-        <w:r>
-          <w:rPr>
-            <w:rStyle w:val="Hyperlink"/>
-          </w:rPr>
-          <w:t xml:space="preserve">Think Bayes 2e</w:t>
-        </w:r>
-      </w:hyperlink>
-    </w:p>
-    <w:p>
-      <w:pPr>
-        <w:numPr>
-          <w:ilvl w:val="0"/>
-          <w:numId w:val="1003"/>
-        </w:numPr>
-        <w:pStyle w:val="Compact"/>
-      </w:pPr>
-      <w:hyperlink r:id="rId336">
-        <w:r>
-          <w:rPr>
-            <w:rStyle w:val="Hyperlink"/>
-          </w:rPr>
-          <w:t xml:space="preserve">Quantitative Politics with R</w:t>
-        </w:r>
-      </w:hyperlink>
-    </w:p>
-    <w:p>
-      <w:pPr>
-        <w:numPr>
-          <w:ilvl w:val="0"/>
-          <w:numId w:val="1003"/>
-        </w:numPr>
-        <w:pStyle w:val="Compact"/>
-      </w:pPr>
-      <w:hyperlink r:id="rId337">
-        <w:r>
-          <w:rPr>
-            <w:rStyle w:val="Hyperlink"/>
-          </w:rPr>
-          <w:t xml:space="preserve">Data Science in Education Using R</w:t>
-        </w:r>
-      </w:hyperlink>
-    </w:p>
-    <w:p>
-      <w:pPr>
-        <w:numPr>
-          <w:ilvl w:val="0"/>
-          <w:numId w:val="1003"/>
-        </w:numPr>
-        <w:pStyle w:val="Compact"/>
-      </w:pPr>
-      <w:hyperlink r:id="rId338">
-        <w:r>
-          <w:rPr>
-            <w:rStyle w:val="Hyperlink"/>
-          </w:rPr>
-          <w:t xml:space="preserve">Data Skills for Reproducible Science</w:t>
-        </w:r>
-      </w:hyperlink>
-    </w:p>
-    <w:p>
-      <w:pPr>
-        <w:numPr>
-          <w:ilvl w:val="0"/>
-          <w:numId w:val="1003"/>
-        </w:numPr>
-        <w:pStyle w:val="Compact"/>
-      </w:pPr>
-      <w:hyperlink r:id="rId339">
-        <w:r>
-          <w:rPr>
-            <w:rStyle w:val="Hyperlink"/>
-          </w:rPr>
-          <w:t xml:space="preserve">Handbook of Regression Modeling in People Analytics</w:t>
-        </w:r>
-      </w:hyperlink>
-    </w:p>
-    <w:p>
-      <w:pPr>
-        <w:numPr>
-          <w:ilvl w:val="0"/>
-          <w:numId w:val="1003"/>
-        </w:numPr>
-        <w:pStyle w:val="Compact"/>
-      </w:pPr>
-      <w:hyperlink r:id="rId328">
-        <w:r>
-          <w:rPr>
-            <w:rStyle w:val="Hyperlink"/>
-          </w:rPr>
-          <w:t xml:space="preserve">Handbook of Graphs and Networks in People Analytics With Examples in R and Python</w:t>
-        </w:r>
-      </w:hyperlink>
-    </w:p>
-    <w:p>
-      <w:pPr>
-        <w:numPr>
-          <w:ilvl w:val="0"/>
-          <w:numId w:val="1003"/>
-        </w:numPr>
-        <w:pStyle w:val="Compact"/>
-      </w:pPr>
-      <w:hyperlink r:id="rId340">
-        <w:r>
-          <w:rPr>
-            <w:rStyle w:val="Hyperlink"/>
-          </w:rPr>
-          <w:t xml:space="preserve">Social Data Science with R</w:t>
-        </w:r>
-      </w:hyperlink>
-    </w:p>
-    <w:p>
-      <w:pPr>
-        <w:numPr>
-          <w:ilvl w:val="0"/>
-          <w:numId w:val="1003"/>
-        </w:numPr>
-        <w:pStyle w:val="Compact"/>
-      </w:pPr>
-      <w:hyperlink r:id="rId341">
-        <w:r>
-          <w:rPr>
-            <w:rStyle w:val="Hyperlink"/>
-          </w:rPr>
-          <w:t xml:space="preserve">Tidy Finance with R</w:t>
-        </w:r>
-      </w:hyperlink>
-    </w:p>
-    <w:p>
-      <w:pPr>
-        <w:numPr>
-          <w:ilvl w:val="0"/>
-          <w:numId w:val="1003"/>
-        </w:numPr>
-        <w:pStyle w:val="Compact"/>
-      </w:pPr>
-      <w:hyperlink r:id="rId342">
-        <w:r>
-          <w:rPr>
-            <w:rStyle w:val="Hyperlink"/>
-          </w:rPr>
-          <w:t xml:space="preserve">Predictive Soil Mapping with R</w:t>
-        </w:r>
-      </w:hyperlink>
-    </w:p>
-    <w:p>
-      <w:pPr>
-        <w:numPr>
-          <w:ilvl w:val="0"/>
-          <w:numId w:val="1003"/>
-        </w:numPr>
-        <w:pStyle w:val="Compact"/>
-      </w:pPr>
-      <w:hyperlink r:id="rId343">
-        <w:r>
-          <w:rPr>
-            <w:rStyle w:val="Hyperlink"/>
-          </w:rPr>
-          <w:t xml:space="preserve">Deep Learning</w:t>
-        </w:r>
-      </w:hyperlink>
-    </w:p>
-    <w:p>
-      <w:pPr>
-        <w:numPr>
-          <w:ilvl w:val="0"/>
-          <w:numId w:val="1003"/>
-        </w:numPr>
-        <w:pStyle w:val="Compact"/>
-      </w:pPr>
-      <w:hyperlink r:id="rId344">
-        <w:r>
-          <w:rPr>
-            <w:rStyle w:val="Hyperlink"/>
-          </w:rPr>
-          <w:t xml:space="preserve">Technical Foundations of Informatics</w:t>
-        </w:r>
-      </w:hyperlink>
-    </w:p>
-    <w:p>
-      <w:pPr>
-        <w:numPr>
-          <w:ilvl w:val="0"/>
-          <w:numId w:val="1003"/>
-        </w:numPr>
-        <w:pStyle w:val="Compact"/>
-      </w:pPr>
-      <w:hyperlink r:id="rId345">
-        <w:r>
-          <w:rPr>
-            <w:rStyle w:val="Hyperlink"/>
-          </w:rPr>
-          <w:t xml:space="preserve">YaRrr! The Pirate’s Guide to R</w:t>
-        </w:r>
-      </w:hyperlink>
-    </w:p>
-    <w:p>
-      <w:pPr>
-        <w:numPr>
-          <w:ilvl w:val="0"/>
-          <w:numId w:val="1003"/>
-        </w:numPr>
-        <w:pStyle w:val="Compact"/>
-      </w:pPr>
-      <w:hyperlink r:id="rId346">
-        <w:r>
-          <w:rPr>
-            <w:rStyle w:val="Hyperlink"/>
-          </w:rPr>
-          <w:t xml:space="preserve">An R companion to Statistics: data analysis and modelling</w:t>
-        </w:r>
-      </w:hyperlink>
-    </w:p>
-    <w:p>
-      <w:pPr>
-        <w:numPr>
-          <w:ilvl w:val="0"/>
-          <w:numId w:val="1003"/>
-        </w:numPr>
-        <w:pStyle w:val="Compact"/>
-      </w:pPr>
-      <w:hyperlink r:id="rId347">
-        <w:r>
-          <w:rPr>
-            <w:rStyle w:val="Hyperlink"/>
-          </w:rPr>
-          <w:t xml:space="preserve">Learning Statistics with R</w:t>
-        </w:r>
-      </w:hyperlink>
-    </w:p>
-    <w:p>
-      <w:pPr>
-        <w:numPr>
-          <w:ilvl w:val="0"/>
-          <w:numId w:val="1003"/>
-        </w:numPr>
-        <w:pStyle w:val="Compact"/>
-      </w:pPr>
-      <w:hyperlink r:id="rId348">
-        <w:r>
-          <w:rPr>
-            <w:rStyle w:val="Hyperlink"/>
-          </w:rPr>
-          <w:t xml:space="preserve">Happy Git and GitHub for the useR</w:t>
-        </w:r>
-      </w:hyperlink>
-    </w:p>
-    <w:p>
-      <w:pPr>
-        <w:numPr>
-          <w:ilvl w:val="0"/>
-          <w:numId w:val="1003"/>
-        </w:numPr>
-        <w:pStyle w:val="Compact"/>
-      </w:pPr>
-      <w:hyperlink r:id="rId349">
-        <w:r>
-          <w:rPr>
-            <w:rStyle w:val="Hyperlink"/>
-          </w:rPr>
-          <w:t xml:space="preserve">Introduction to Econometrics with R</w:t>
-        </w:r>
-      </w:hyperlink>
-    </w:p>
-    <w:p>
-      <w:pPr>
-        <w:numPr>
-          <w:ilvl w:val="0"/>
-          <w:numId w:val="1003"/>
-        </w:numPr>
-        <w:pStyle w:val="Compact"/>
-      </w:pPr>
-      <w:hyperlink r:id="rId350">
-        <w:r>
-          <w:rPr>
-            <w:rStyle w:val="Hyperlink"/>
-          </w:rPr>
-          <w:t xml:space="preserve">R4JournalismBook</w:t>
-        </w:r>
-      </w:hyperlink>
-    </w:p>
-    <w:p>
-      <w:pPr>
-        <w:numPr>
-          <w:ilvl w:val="0"/>
-          <w:numId w:val="1003"/>
-        </w:numPr>
-        <w:pStyle w:val="Compact"/>
-      </w:pPr>
-      <w:hyperlink r:id="rId351">
-        <w:r>
-          <w:rPr>
-            <w:rStyle w:val="Hyperlink"/>
-          </w:rPr>
-          <w:t xml:space="preserve">Fundamentals of Data Visualization</w:t>
-        </w:r>
-      </w:hyperlink>
-    </w:p>
-    <w:p>
-      <w:pPr>
-        <w:numPr>
-          <w:ilvl w:val="0"/>
-          <w:numId w:val="1003"/>
-        </w:numPr>
-        <w:pStyle w:val="Compact"/>
-      </w:pPr>
-      <w:hyperlink r:id="rId352">
+      <w:hyperlink r:id="rId353">
         <w:r>
           <w:rPr>
             <w:rStyle w:val="Hyperlink"/>
@@ -6017,7 +6034,7 @@
         </w:r>
       </w:hyperlink>
     </w:p>
-    <w:bookmarkEnd w:id="353"/>
+    <w:bookmarkEnd w:id="354"/>
     <w:sectPr/>
   </w:body>
 </w:document>

</xml_diff>

<commit_message>
Introduction to Probability for Data Science
</commit_message>
<xml_diff>
--- a/Open_Data_Enlaces.docx
+++ b/Open_Data_Enlaces.docx
@@ -52,7 +52,7 @@
         <w:pStyle w:val="Date"/>
       </w:pPr>
       <w:r>
-        <w:t xml:space="preserve">2022-11-04</w:t>
+        <w:t xml:space="preserve">2022-11-07</w:t>
       </w:r>
     </w:p>
     <w:p>
@@ -4209,7 +4209,7 @@
       </w:hyperlink>
     </w:p>
     <w:bookmarkEnd w:id="255"/>
-    <w:bookmarkStart w:id="357" w:name="libros"/>
+    <w:bookmarkStart w:id="358" w:name="libros"/>
     <w:p>
       <w:pPr>
         <w:pStyle w:val="Heading2"/>
@@ -6085,7 +6085,24 @@
         </w:r>
       </w:hyperlink>
     </w:p>
-    <w:bookmarkEnd w:id="357"/>
+    <w:p>
+      <w:pPr>
+        <w:numPr>
+          <w:ilvl w:val="0"/>
+          <w:numId w:val="1003"/>
+        </w:numPr>
+        <w:pStyle w:val="Compact"/>
+      </w:pPr>
+      <w:hyperlink r:id="rId357">
+        <w:r>
+          <w:rPr>
+            <w:rStyle w:val="Hyperlink"/>
+          </w:rPr>
+          <w:t xml:space="preserve">Introduction to Probability for Data Science</w:t>
+        </w:r>
+      </w:hyperlink>
+    </w:p>
+    <w:bookmarkEnd w:id="358"/>
     <w:sectPr/>
   </w:body>
 </w:document>

</xml_diff>

<commit_message>
Spatial Data Science with applications in R
</commit_message>
<xml_diff>
--- a/Open_Data_Enlaces.docx
+++ b/Open_Data_Enlaces.docx
@@ -4209,7 +4209,7 @@
       </w:hyperlink>
     </w:p>
     <w:bookmarkEnd w:id="255"/>
-    <w:bookmarkStart w:id="358" w:name="libros"/>
+    <w:bookmarkStart w:id="359" w:name="libros"/>
     <w:p>
       <w:pPr>
         <w:pStyle w:val="Heading2"/>
@@ -6102,7 +6102,24 @@
         </w:r>
       </w:hyperlink>
     </w:p>
-    <w:bookmarkEnd w:id="358"/>
+    <w:p>
+      <w:pPr>
+        <w:numPr>
+          <w:ilvl w:val="0"/>
+          <w:numId w:val="1003"/>
+        </w:numPr>
+        <w:pStyle w:val="Compact"/>
+      </w:pPr>
+      <w:hyperlink r:id="rId358">
+        <w:r>
+          <w:rPr>
+            <w:rStyle w:val="Hyperlink"/>
+          </w:rPr>
+          <w:t xml:space="preserve">Spatial Data Science with applications in R</w:t>
+        </w:r>
+      </w:hyperlink>
+    </w:p>
+    <w:bookmarkEnd w:id="359"/>
     <w:sectPr/>
   </w:body>
 </w:document>

</xml_diff>

<commit_message>
R for Data Analysis
</commit_message>
<xml_diff>
--- a/Open_Data_Enlaces.docx
+++ b/Open_Data_Enlaces.docx
@@ -52,7 +52,7 @@
         <w:pStyle w:val="Date"/>
       </w:pPr>
       <w:r>
-        <w:t xml:space="preserve">2022-11-07</w:t>
+        <w:t xml:space="preserve">2022-11-14</w:t>
       </w:r>
     </w:p>
     <w:p>
@@ -4209,7 +4209,7 @@
       </w:hyperlink>
     </w:p>
     <w:bookmarkEnd w:id="255"/>
-    <w:bookmarkStart w:id="359" w:name="libros"/>
+    <w:bookmarkStart w:id="360" w:name="libros"/>
     <w:p>
       <w:pPr>
         <w:pStyle w:val="Heading2"/>
@@ -6119,7 +6119,24 @@
         </w:r>
       </w:hyperlink>
     </w:p>
-    <w:bookmarkEnd w:id="359"/>
+    <w:p>
+      <w:pPr>
+        <w:numPr>
+          <w:ilvl w:val="0"/>
+          <w:numId w:val="1003"/>
+        </w:numPr>
+        <w:pStyle w:val="Compact"/>
+      </w:pPr>
+      <w:hyperlink r:id="rId359">
+        <w:r>
+          <w:rPr>
+            <w:rStyle w:val="Hyperlink"/>
+          </w:rPr>
+          <w:t xml:space="preserve">R for Data Analysis</w:t>
+        </w:r>
+      </w:hyperlink>
+    </w:p>
+    <w:bookmarkEnd w:id="360"/>
     <w:sectPr/>
   </w:body>
 </w:document>

</xml_diff>

<commit_message>
Statistical Inference via Data Science
</commit_message>
<xml_diff>
--- a/Open_Data_Enlaces.docx
+++ b/Open_Data_Enlaces.docx
@@ -52,7 +52,7 @@
         <w:pStyle w:val="Date"/>
       </w:pPr>
       <w:r>
-        <w:t xml:space="preserve">2023-02-07</w:t>
+        <w:t xml:space="preserve">2023-02-21</w:t>
       </w:r>
     </w:p>
     <w:p>
@@ -4209,7 +4209,7 @@
       </w:hyperlink>
     </w:p>
     <w:bookmarkEnd w:id="255"/>
-    <w:bookmarkStart w:id="364" w:name="libros"/>
+    <w:bookmarkStart w:id="365" w:name="libros"/>
     <w:p>
       <w:pPr>
         <w:pStyle w:val="Heading2"/>
@@ -6204,7 +6204,24 @@
         </w:r>
       </w:hyperlink>
     </w:p>
-    <w:bookmarkEnd w:id="364"/>
+    <w:p>
+      <w:pPr>
+        <w:numPr>
+          <w:ilvl w:val="0"/>
+          <w:numId w:val="1003"/>
+        </w:numPr>
+        <w:pStyle w:val="Compact"/>
+      </w:pPr>
+      <w:hyperlink r:id="rId364">
+        <w:r>
+          <w:rPr>
+            <w:rStyle w:val="Hyperlink"/>
+          </w:rPr>
+          <w:t xml:space="preserve">Statistical Inference via Data Science</w:t>
+        </w:r>
+      </w:hyperlink>
+    </w:p>
+    <w:bookmarkEnd w:id="365"/>
     <w:sectPr/>
   </w:body>
 </w:document>

</xml_diff>

<commit_message>
Deep Learning and Scientific Computing with R torch
</commit_message>
<xml_diff>
--- a/Open_Data_Enlaces.docx
+++ b/Open_Data_Enlaces.docx
@@ -52,7 +52,7 @@
         <w:pStyle w:val="Date"/>
       </w:pPr>
       <w:r>
-        <w:t xml:space="preserve">2023-04-03</w:t>
+        <w:t xml:space="preserve">2023-04-05</w:t>
       </w:r>
     </w:p>
     <w:p>
@@ -4209,7 +4209,7 @@
       </w:hyperlink>
     </w:p>
     <w:bookmarkEnd w:id="255"/>
-    <w:bookmarkStart w:id="367" w:name="libros"/>
+    <w:bookmarkStart w:id="368" w:name="libros"/>
     <w:p>
       <w:pPr>
         <w:pStyle w:val="Heading2"/>
@@ -6255,7 +6255,24 @@
         </w:r>
       </w:hyperlink>
     </w:p>
-    <w:bookmarkEnd w:id="367"/>
+    <w:p>
+      <w:pPr>
+        <w:numPr>
+          <w:ilvl w:val="0"/>
+          <w:numId w:val="1003"/>
+        </w:numPr>
+        <w:pStyle w:val="Compact"/>
+      </w:pPr>
+      <w:hyperlink r:id="rId367">
+        <w:r>
+          <w:rPr>
+            <w:rStyle w:val="Hyperlink"/>
+          </w:rPr>
+          <w:t xml:space="preserve">Deep Learning and Scientific Computing with R torch</w:t>
+        </w:r>
+      </w:hyperlink>
+    </w:p>
+    <w:bookmarkEnd w:id="368"/>
     <w:sectPr/>
   </w:body>
 </w:document>

</xml_diff>

<commit_message>
Econometrics with the Tidyverse
</commit_message>
<xml_diff>
--- a/Open_Data_Enlaces.docx
+++ b/Open_Data_Enlaces.docx
@@ -4226,7 +4226,7 @@
       </w:hyperlink>
     </w:p>
     <w:bookmarkEnd w:id="256"/>
-    <w:bookmarkStart w:id="369" w:name="libros"/>
+    <w:bookmarkStart w:id="370" w:name="libros"/>
     <w:p>
       <w:pPr>
         <w:pStyle w:val="Heading2"/>
@@ -6289,7 +6289,24 @@
         </w:r>
       </w:hyperlink>
     </w:p>
-    <w:bookmarkEnd w:id="369"/>
+    <w:p>
+      <w:pPr>
+        <w:numPr>
+          <w:ilvl w:val="0"/>
+          <w:numId w:val="1003"/>
+        </w:numPr>
+        <w:pStyle w:val="Compact"/>
+      </w:pPr>
+      <w:hyperlink r:id="rId369">
+        <w:r>
+          <w:rPr>
+            <w:rStyle w:val="Hyperlink"/>
+          </w:rPr>
+          <w:t xml:space="preserve">Econometrics with the Tidyverse</w:t>
+        </w:r>
+      </w:hyperlink>
+    </w:p>
+    <w:bookmarkEnd w:id="370"/>
     <w:sectPr/>
   </w:body>
 </w:document>

</xml_diff>

<commit_message>
R for data science
</commit_message>
<xml_diff>
--- a/Open_Data_Enlaces.docx
+++ b/Open_Data_Enlaces.docx
@@ -52,7 +52,7 @@
         <w:pStyle w:val="Date"/>
       </w:pPr>
       <w:r>
-        <w:t xml:space="preserve">2023-07-10</w:t>
+        <w:t xml:space="preserve">2023-07-12</w:t>
       </w:r>
     </w:p>
     <w:p>
@@ -4345,7 +4345,7 @@
       </w:hyperlink>
     </w:p>
     <w:bookmarkEnd w:id="263"/>
-    <w:bookmarkStart w:id="385" w:name="libros"/>
+    <w:bookmarkStart w:id="386" w:name="libros"/>
     <w:p>
       <w:pPr>
         <w:pStyle w:val="Heading2"/>
@@ -5260,7 +5260,7 @@
       <w:r>
         <w:t xml:space="preserve"> </w:t>
       </w:r>
-      <w:hyperlink r:id="rId313">
+      <w:hyperlink r:id="rId314">
         <w:r>
           <w:rPr>
             <w:rStyle w:val="Hyperlink"/>
@@ -5277,7 +5277,7 @@
         </w:numPr>
         <w:pStyle w:val="Compact"/>
       </w:pPr>
-      <w:hyperlink r:id="rId314">
+      <w:hyperlink r:id="rId315">
         <w:r>
           <w:rPr>
             <w:rStyle w:val="Hyperlink"/>
@@ -5294,7 +5294,7 @@
         </w:numPr>
         <w:pStyle w:val="Compact"/>
       </w:pPr>
-      <w:hyperlink r:id="rId315">
+      <w:hyperlink r:id="rId316">
         <w:r>
           <w:rPr>
             <w:rStyle w:val="Hyperlink"/>
@@ -5311,7 +5311,7 @@
         </w:numPr>
         <w:pStyle w:val="Compact"/>
       </w:pPr>
-      <w:hyperlink r:id="rId316">
+      <w:hyperlink r:id="rId317">
         <w:r>
           <w:rPr>
             <w:rStyle w:val="Hyperlink"/>
@@ -5328,7 +5328,7 @@
         </w:numPr>
         <w:pStyle w:val="Compact"/>
       </w:pPr>
-      <w:hyperlink r:id="rId317">
+      <w:hyperlink r:id="rId318">
         <w:r>
           <w:rPr>
             <w:rStyle w:val="Hyperlink"/>
@@ -5362,7 +5362,7 @@
         </w:numPr>
         <w:pStyle w:val="Compact"/>
       </w:pPr>
-      <w:hyperlink r:id="rId318">
+      <w:hyperlink r:id="rId319">
         <w:r>
           <w:rPr>
             <w:rStyle w:val="Hyperlink"/>
@@ -5379,7 +5379,7 @@
         </w:numPr>
         <w:pStyle w:val="Compact"/>
       </w:pPr>
-      <w:hyperlink r:id="rId319">
+      <w:hyperlink r:id="rId320">
         <w:r>
           <w:rPr>
             <w:rStyle w:val="Hyperlink"/>
@@ -5396,7 +5396,7 @@
         </w:numPr>
         <w:pStyle w:val="Compact"/>
       </w:pPr>
-      <w:hyperlink r:id="rId320">
+      <w:hyperlink r:id="rId321">
         <w:r>
           <w:rPr>
             <w:rStyle w:val="Hyperlink"/>
@@ -5413,7 +5413,7 @@
         </w:numPr>
         <w:pStyle w:val="Compact"/>
       </w:pPr>
-      <w:hyperlink r:id="rId321">
+      <w:hyperlink r:id="rId322">
         <w:r>
           <w:rPr>
             <w:rStyle w:val="Hyperlink"/>
@@ -5430,7 +5430,7 @@
         </w:numPr>
         <w:pStyle w:val="Compact"/>
       </w:pPr>
-      <w:hyperlink r:id="rId322">
+      <w:hyperlink r:id="rId323">
         <w:r>
           <w:rPr>
             <w:rStyle w:val="Hyperlink"/>
@@ -5447,7 +5447,7 @@
         </w:numPr>
         <w:pStyle w:val="Compact"/>
       </w:pPr>
-      <w:hyperlink r:id="rId323">
+      <w:hyperlink r:id="rId324">
         <w:r>
           <w:rPr>
             <w:rStyle w:val="Hyperlink"/>
@@ -5464,7 +5464,7 @@
         </w:numPr>
         <w:pStyle w:val="Compact"/>
       </w:pPr>
-      <w:hyperlink r:id="rId324">
+      <w:hyperlink r:id="rId325">
         <w:r>
           <w:rPr>
             <w:rStyle w:val="Hyperlink"/>
@@ -5481,7 +5481,7 @@
         </w:numPr>
         <w:pStyle w:val="Compact"/>
       </w:pPr>
-      <w:hyperlink r:id="rId325">
+      <w:hyperlink r:id="rId326">
         <w:r>
           <w:rPr>
             <w:rStyle w:val="Hyperlink"/>
@@ -5498,7 +5498,7 @@
         </w:numPr>
         <w:pStyle w:val="Compact"/>
       </w:pPr>
-      <w:hyperlink r:id="rId326">
+      <w:hyperlink r:id="rId327">
         <w:r>
           <w:rPr>
             <w:rStyle w:val="Hyperlink"/>
@@ -5515,7 +5515,7 @@
         </w:numPr>
         <w:pStyle w:val="Compact"/>
       </w:pPr>
-      <w:hyperlink r:id="rId327">
+      <w:hyperlink r:id="rId328">
         <w:r>
           <w:rPr>
             <w:rStyle w:val="Hyperlink"/>
@@ -5532,7 +5532,7 @@
         </w:numPr>
         <w:pStyle w:val="Compact"/>
       </w:pPr>
-      <w:hyperlink r:id="rId328">
+      <w:hyperlink r:id="rId329">
         <w:r>
           <w:rPr>
             <w:rStyle w:val="Hyperlink"/>
@@ -5549,7 +5549,7 @@
         </w:numPr>
         <w:pStyle w:val="Compact"/>
       </w:pPr>
-      <w:hyperlink r:id="rId329">
+      <w:hyperlink r:id="rId330">
         <w:r>
           <w:rPr>
             <w:rStyle w:val="Hyperlink"/>
@@ -5566,7 +5566,7 @@
         </w:numPr>
         <w:pStyle w:val="Compact"/>
       </w:pPr>
-      <w:hyperlink r:id="rId330">
+      <w:hyperlink r:id="rId331">
         <w:r>
           <w:rPr>
             <w:rStyle w:val="Hyperlink"/>
@@ -5583,7 +5583,7 @@
         </w:numPr>
         <w:pStyle w:val="Compact"/>
       </w:pPr>
-      <w:hyperlink r:id="rId331">
+      <w:hyperlink r:id="rId332">
         <w:r>
           <w:rPr>
             <w:rStyle w:val="Hyperlink"/>
@@ -5617,7 +5617,7 @@
         </w:numPr>
         <w:pStyle w:val="Compact"/>
       </w:pPr>
-      <w:hyperlink r:id="rId332">
+      <w:hyperlink r:id="rId333">
         <w:r>
           <w:rPr>
             <w:rStyle w:val="Hyperlink"/>
@@ -5634,7 +5634,7 @@
         </w:numPr>
         <w:pStyle w:val="Compact"/>
       </w:pPr>
-      <w:hyperlink r:id="rId333">
+      <w:hyperlink r:id="rId334">
         <w:r>
           <w:rPr>
             <w:rStyle w:val="Hyperlink"/>
@@ -5651,7 +5651,7 @@
         </w:numPr>
         <w:pStyle w:val="Compact"/>
       </w:pPr>
-      <w:hyperlink r:id="rId334">
+      <w:hyperlink r:id="rId335">
         <w:r>
           <w:rPr>
             <w:rStyle w:val="Hyperlink"/>
@@ -5668,7 +5668,7 @@
         </w:numPr>
         <w:pStyle w:val="Compact"/>
       </w:pPr>
-      <w:hyperlink r:id="rId335">
+      <w:hyperlink r:id="rId336">
         <w:r>
           <w:rPr>
             <w:rStyle w:val="Hyperlink"/>
@@ -5702,7 +5702,7 @@
         </w:numPr>
         <w:pStyle w:val="Compact"/>
       </w:pPr>
-      <w:hyperlink r:id="rId336">
+      <w:hyperlink r:id="rId337">
         <w:r>
           <w:rPr>
             <w:rStyle w:val="Hyperlink"/>
@@ -5719,7 +5719,7 @@
         </w:numPr>
         <w:pStyle w:val="Compact"/>
       </w:pPr>
-      <w:hyperlink r:id="rId337">
+      <w:hyperlink r:id="rId338">
         <w:r>
           <w:rPr>
             <w:rStyle w:val="Hyperlink"/>
@@ -5736,7 +5736,7 @@
         </w:numPr>
         <w:pStyle w:val="Compact"/>
       </w:pPr>
-      <w:hyperlink r:id="rId338">
+      <w:hyperlink r:id="rId339">
         <w:r>
           <w:rPr>
             <w:rStyle w:val="Hyperlink"/>
@@ -5753,7 +5753,7 @@
         </w:numPr>
         <w:pStyle w:val="Compact"/>
       </w:pPr>
-      <w:hyperlink r:id="rId339">
+      <w:hyperlink r:id="rId340">
         <w:r>
           <w:rPr>
             <w:rStyle w:val="Hyperlink"/>
@@ -5770,7 +5770,7 @@
         </w:numPr>
         <w:pStyle w:val="Compact"/>
       </w:pPr>
-      <w:hyperlink r:id="rId340">
+      <w:hyperlink r:id="rId341">
         <w:r>
           <w:rPr>
             <w:rStyle w:val="Hyperlink"/>
@@ -5787,7 +5787,7 @@
         </w:numPr>
         <w:pStyle w:val="Compact"/>
       </w:pPr>
-      <w:hyperlink r:id="rId341">
+      <w:hyperlink r:id="rId342">
         <w:r>
           <w:rPr>
             <w:rStyle w:val="Hyperlink"/>
@@ -5804,215 +5804,215 @@
         </w:numPr>
         <w:pStyle w:val="Compact"/>
       </w:pPr>
+      <w:hyperlink r:id="rId343">
+        <w:r>
+          <w:rPr>
+            <w:rStyle w:val="Hyperlink"/>
+          </w:rPr>
+          <w:t xml:space="preserve">Officeverse R &amp; Office</w:t>
+        </w:r>
+      </w:hyperlink>
+    </w:p>
+    <w:p>
+      <w:pPr>
+        <w:numPr>
+          <w:ilvl w:val="0"/>
+          <w:numId w:val="1003"/>
+        </w:numPr>
+        <w:pStyle w:val="Compact"/>
+      </w:pPr>
+      <w:hyperlink r:id="rId344">
+        <w:r>
+          <w:rPr>
+            <w:rStyle w:val="Hyperlink"/>
+          </w:rPr>
+          <w:t xml:space="preserve">Spatial Analysis With R</w:t>
+        </w:r>
+      </w:hyperlink>
+    </w:p>
+    <w:p>
+      <w:pPr>
+        <w:numPr>
+          <w:ilvl w:val="0"/>
+          <w:numId w:val="1003"/>
+        </w:numPr>
+        <w:pStyle w:val="Compact"/>
+      </w:pPr>
+      <w:hyperlink r:id="rId345">
+        <w:r>
+          <w:rPr>
+            <w:rStyle w:val="Hyperlink"/>
+          </w:rPr>
+          <w:t xml:space="preserve">R Programming for Data Science</w:t>
+        </w:r>
+      </w:hyperlink>
+    </w:p>
+    <w:p>
+      <w:pPr>
+        <w:numPr>
+          <w:ilvl w:val="0"/>
+          <w:numId w:val="1003"/>
+        </w:numPr>
+        <w:pStyle w:val="Compact"/>
+      </w:pPr>
+      <w:hyperlink r:id="rId346">
+        <w:r>
+          <w:rPr>
+            <w:rStyle w:val="Hyperlink"/>
+          </w:rPr>
+          <w:t xml:space="preserve">The R Book</w:t>
+        </w:r>
+      </w:hyperlink>
+    </w:p>
+    <w:p>
+      <w:pPr>
+        <w:numPr>
+          <w:ilvl w:val="0"/>
+          <w:numId w:val="1003"/>
+        </w:numPr>
+        <w:pStyle w:val="Compact"/>
+      </w:pPr>
+      <w:hyperlink r:id="rId347">
+        <w:r>
+          <w:rPr>
+            <w:rStyle w:val="Hyperlink"/>
+          </w:rPr>
+          <w:t xml:space="preserve">R Notes for Professionals</w:t>
+        </w:r>
+      </w:hyperlink>
+    </w:p>
+    <w:p>
+      <w:pPr>
+        <w:numPr>
+          <w:ilvl w:val="0"/>
+          <w:numId w:val="1003"/>
+        </w:numPr>
+        <w:pStyle w:val="Compact"/>
+      </w:pPr>
+      <w:hyperlink r:id="rId298">
+        <w:r>
+          <w:rPr>
+            <w:rStyle w:val="Hyperlink"/>
+          </w:rPr>
+          <w:t xml:space="preserve">An Introduction to Spatial Data Analysis and Visualisation in R</w:t>
+        </w:r>
+      </w:hyperlink>
+    </w:p>
+    <w:p>
+      <w:pPr>
+        <w:numPr>
+          <w:ilvl w:val="0"/>
+          <w:numId w:val="1003"/>
+        </w:numPr>
+        <w:pStyle w:val="Compact"/>
+      </w:pPr>
+      <w:hyperlink r:id="rId348">
+        <w:r>
+          <w:rPr>
+            <w:rStyle w:val="Hyperlink"/>
+          </w:rPr>
+          <w:t xml:space="preserve">A Practical Guide to Geostatistical Mapping</w:t>
+        </w:r>
+      </w:hyperlink>
+    </w:p>
+    <w:p>
+      <w:pPr>
+        <w:numPr>
+          <w:ilvl w:val="0"/>
+          <w:numId w:val="1003"/>
+        </w:numPr>
+        <w:pStyle w:val="Compact"/>
+      </w:pPr>
+      <w:hyperlink r:id="rId349">
+        <w:r>
+          <w:rPr>
+            <w:rStyle w:val="Hyperlink"/>
+          </w:rPr>
+          <w:t xml:space="preserve">Think Bayes 2e</w:t>
+        </w:r>
+      </w:hyperlink>
+    </w:p>
+    <w:p>
+      <w:pPr>
+        <w:numPr>
+          <w:ilvl w:val="0"/>
+          <w:numId w:val="1003"/>
+        </w:numPr>
+        <w:pStyle w:val="Compact"/>
+      </w:pPr>
+      <w:hyperlink r:id="rId350">
+        <w:r>
+          <w:rPr>
+            <w:rStyle w:val="Hyperlink"/>
+          </w:rPr>
+          <w:t xml:space="preserve">Quantitative Politics with R</w:t>
+        </w:r>
+      </w:hyperlink>
+    </w:p>
+    <w:p>
+      <w:pPr>
+        <w:numPr>
+          <w:ilvl w:val="0"/>
+          <w:numId w:val="1003"/>
+        </w:numPr>
+        <w:pStyle w:val="Compact"/>
+      </w:pPr>
+      <w:hyperlink r:id="rId351">
+        <w:r>
+          <w:rPr>
+            <w:rStyle w:val="Hyperlink"/>
+          </w:rPr>
+          <w:t xml:space="preserve">Data Science in Education Using R</w:t>
+        </w:r>
+      </w:hyperlink>
+    </w:p>
+    <w:p>
+      <w:pPr>
+        <w:numPr>
+          <w:ilvl w:val="0"/>
+          <w:numId w:val="1003"/>
+        </w:numPr>
+        <w:pStyle w:val="Compact"/>
+      </w:pPr>
+      <w:hyperlink r:id="rId352">
+        <w:r>
+          <w:rPr>
+            <w:rStyle w:val="Hyperlink"/>
+          </w:rPr>
+          <w:t xml:space="preserve">Data Skills for Reproducible Science</w:t>
+        </w:r>
+      </w:hyperlink>
+    </w:p>
+    <w:p>
+      <w:pPr>
+        <w:numPr>
+          <w:ilvl w:val="0"/>
+          <w:numId w:val="1003"/>
+        </w:numPr>
+        <w:pStyle w:val="Compact"/>
+      </w:pPr>
+      <w:hyperlink r:id="rId353">
+        <w:r>
+          <w:rPr>
+            <w:rStyle w:val="Hyperlink"/>
+          </w:rPr>
+          <w:t xml:space="preserve">Handbook of Regression Modeling in People Analytics</w:t>
+        </w:r>
+      </w:hyperlink>
+    </w:p>
+    <w:p>
+      <w:pPr>
+        <w:numPr>
+          <w:ilvl w:val="0"/>
+          <w:numId w:val="1003"/>
+        </w:numPr>
+        <w:pStyle w:val="Compact"/>
+      </w:pPr>
       <w:hyperlink r:id="rId342">
         <w:r>
           <w:rPr>
             <w:rStyle w:val="Hyperlink"/>
           </w:rPr>
-          <w:t xml:space="preserve">Officeverse R &amp; Office</w:t>
-        </w:r>
-      </w:hyperlink>
-    </w:p>
-    <w:p>
-      <w:pPr>
-        <w:numPr>
-          <w:ilvl w:val="0"/>
-          <w:numId w:val="1003"/>
-        </w:numPr>
-        <w:pStyle w:val="Compact"/>
-      </w:pPr>
-      <w:hyperlink r:id="rId343">
-        <w:r>
-          <w:rPr>
-            <w:rStyle w:val="Hyperlink"/>
-          </w:rPr>
-          <w:t xml:space="preserve">Spatial Analysis With R</w:t>
-        </w:r>
-      </w:hyperlink>
-    </w:p>
-    <w:p>
-      <w:pPr>
-        <w:numPr>
-          <w:ilvl w:val="0"/>
-          <w:numId w:val="1003"/>
-        </w:numPr>
-        <w:pStyle w:val="Compact"/>
-      </w:pPr>
-      <w:hyperlink r:id="rId344">
-        <w:r>
-          <w:rPr>
-            <w:rStyle w:val="Hyperlink"/>
-          </w:rPr>
-          <w:t xml:space="preserve">R Programming for Data Science</w:t>
-        </w:r>
-      </w:hyperlink>
-    </w:p>
-    <w:p>
-      <w:pPr>
-        <w:numPr>
-          <w:ilvl w:val="0"/>
-          <w:numId w:val="1003"/>
-        </w:numPr>
-        <w:pStyle w:val="Compact"/>
-      </w:pPr>
-      <w:hyperlink r:id="rId345">
-        <w:r>
-          <w:rPr>
-            <w:rStyle w:val="Hyperlink"/>
-          </w:rPr>
-          <w:t xml:space="preserve">The R Book</w:t>
-        </w:r>
-      </w:hyperlink>
-    </w:p>
-    <w:p>
-      <w:pPr>
-        <w:numPr>
-          <w:ilvl w:val="0"/>
-          <w:numId w:val="1003"/>
-        </w:numPr>
-        <w:pStyle w:val="Compact"/>
-      </w:pPr>
-      <w:hyperlink r:id="rId346">
-        <w:r>
-          <w:rPr>
-            <w:rStyle w:val="Hyperlink"/>
-          </w:rPr>
-          <w:t xml:space="preserve">R Notes for Professionals</w:t>
-        </w:r>
-      </w:hyperlink>
-    </w:p>
-    <w:p>
-      <w:pPr>
-        <w:numPr>
-          <w:ilvl w:val="0"/>
-          <w:numId w:val="1003"/>
-        </w:numPr>
-        <w:pStyle w:val="Compact"/>
-      </w:pPr>
-      <w:hyperlink r:id="rId298">
-        <w:r>
-          <w:rPr>
-            <w:rStyle w:val="Hyperlink"/>
-          </w:rPr>
-          <w:t xml:space="preserve">An Introduction to Spatial Data Analysis and Visualisation in R</w:t>
-        </w:r>
-      </w:hyperlink>
-    </w:p>
-    <w:p>
-      <w:pPr>
-        <w:numPr>
-          <w:ilvl w:val="0"/>
-          <w:numId w:val="1003"/>
-        </w:numPr>
-        <w:pStyle w:val="Compact"/>
-      </w:pPr>
-      <w:hyperlink r:id="rId347">
-        <w:r>
-          <w:rPr>
-            <w:rStyle w:val="Hyperlink"/>
-          </w:rPr>
-          <w:t xml:space="preserve">A Practical Guide to Geostatistical Mapping</w:t>
-        </w:r>
-      </w:hyperlink>
-    </w:p>
-    <w:p>
-      <w:pPr>
-        <w:numPr>
-          <w:ilvl w:val="0"/>
-          <w:numId w:val="1003"/>
-        </w:numPr>
-        <w:pStyle w:val="Compact"/>
-      </w:pPr>
-      <w:hyperlink r:id="rId348">
-        <w:r>
-          <w:rPr>
-            <w:rStyle w:val="Hyperlink"/>
-          </w:rPr>
-          <w:t xml:space="preserve">Think Bayes 2e</w:t>
-        </w:r>
-      </w:hyperlink>
-    </w:p>
-    <w:p>
-      <w:pPr>
-        <w:numPr>
-          <w:ilvl w:val="0"/>
-          <w:numId w:val="1003"/>
-        </w:numPr>
-        <w:pStyle w:val="Compact"/>
-      </w:pPr>
-      <w:hyperlink r:id="rId349">
-        <w:r>
-          <w:rPr>
-            <w:rStyle w:val="Hyperlink"/>
-          </w:rPr>
-          <w:t xml:space="preserve">Quantitative Politics with R</w:t>
-        </w:r>
-      </w:hyperlink>
-    </w:p>
-    <w:p>
-      <w:pPr>
-        <w:numPr>
-          <w:ilvl w:val="0"/>
-          <w:numId w:val="1003"/>
-        </w:numPr>
-        <w:pStyle w:val="Compact"/>
-      </w:pPr>
-      <w:hyperlink r:id="rId350">
-        <w:r>
-          <w:rPr>
-            <w:rStyle w:val="Hyperlink"/>
-          </w:rPr>
-          <w:t xml:space="preserve">Data Science in Education Using R</w:t>
-        </w:r>
-      </w:hyperlink>
-    </w:p>
-    <w:p>
-      <w:pPr>
-        <w:numPr>
-          <w:ilvl w:val="0"/>
-          <w:numId w:val="1003"/>
-        </w:numPr>
-        <w:pStyle w:val="Compact"/>
-      </w:pPr>
-      <w:hyperlink r:id="rId351">
-        <w:r>
-          <w:rPr>
-            <w:rStyle w:val="Hyperlink"/>
-          </w:rPr>
-          <w:t xml:space="preserve">Data Skills for Reproducible Science</w:t>
-        </w:r>
-      </w:hyperlink>
-    </w:p>
-    <w:p>
-      <w:pPr>
-        <w:numPr>
-          <w:ilvl w:val="0"/>
-          <w:numId w:val="1003"/>
-        </w:numPr>
-        <w:pStyle w:val="Compact"/>
-      </w:pPr>
-      <w:hyperlink r:id="rId352">
-        <w:r>
-          <w:rPr>
-            <w:rStyle w:val="Hyperlink"/>
-          </w:rPr>
-          <w:t xml:space="preserve">Handbook of Regression Modeling in People Analytics</w:t>
-        </w:r>
-      </w:hyperlink>
-    </w:p>
-    <w:p>
-      <w:pPr>
-        <w:numPr>
-          <w:ilvl w:val="0"/>
-          <w:numId w:val="1003"/>
-        </w:numPr>
-        <w:pStyle w:val="Compact"/>
-      </w:pPr>
-      <w:hyperlink r:id="rId341">
-        <w:r>
-          <w:rPr>
-            <w:rStyle w:val="Hyperlink"/>
-          </w:rPr>
           <w:t xml:space="preserve">Handbook of Graphs and Networks in People Analytics With Examples in R and Python</w:t>
         </w:r>
       </w:hyperlink>
@@ -6025,7 +6025,7 @@
         </w:numPr>
         <w:pStyle w:val="Compact"/>
       </w:pPr>
-      <w:hyperlink r:id="rId353">
+      <w:hyperlink r:id="rId354">
         <w:r>
           <w:rPr>
             <w:rStyle w:val="Hyperlink"/>
@@ -6042,7 +6042,7 @@
         </w:numPr>
         <w:pStyle w:val="Compact"/>
       </w:pPr>
-      <w:hyperlink r:id="rId354">
+      <w:hyperlink r:id="rId355">
         <w:r>
           <w:rPr>
             <w:rStyle w:val="Hyperlink"/>
@@ -6059,7 +6059,7 @@
         </w:numPr>
         <w:pStyle w:val="Compact"/>
       </w:pPr>
-      <w:hyperlink r:id="rId355">
+      <w:hyperlink r:id="rId356">
         <w:r>
           <w:rPr>
             <w:rStyle w:val="Hyperlink"/>
@@ -6076,7 +6076,7 @@
         </w:numPr>
         <w:pStyle w:val="Compact"/>
       </w:pPr>
-      <w:hyperlink r:id="rId356">
+      <w:hyperlink r:id="rId357">
         <w:r>
           <w:rPr>
             <w:rStyle w:val="Hyperlink"/>
@@ -6093,7 +6093,7 @@
         </w:numPr>
         <w:pStyle w:val="Compact"/>
       </w:pPr>
-      <w:hyperlink r:id="rId357">
+      <w:hyperlink r:id="rId358">
         <w:r>
           <w:rPr>
             <w:rStyle w:val="Hyperlink"/>
@@ -6110,7 +6110,7 @@
         </w:numPr>
         <w:pStyle w:val="Compact"/>
       </w:pPr>
-      <w:hyperlink r:id="rId358">
+      <w:hyperlink r:id="rId359">
         <w:r>
           <w:rPr>
             <w:rStyle w:val="Hyperlink"/>
@@ -6127,7 +6127,7 @@
         </w:numPr>
         <w:pStyle w:val="Compact"/>
       </w:pPr>
-      <w:hyperlink r:id="rId359">
+      <w:hyperlink r:id="rId360">
         <w:r>
           <w:rPr>
             <w:rStyle w:val="Hyperlink"/>
@@ -6144,7 +6144,7 @@
         </w:numPr>
         <w:pStyle w:val="Compact"/>
       </w:pPr>
-      <w:hyperlink r:id="rId360">
+      <w:hyperlink r:id="rId361">
         <w:r>
           <w:rPr>
             <w:rStyle w:val="Hyperlink"/>
@@ -6161,7 +6161,7 @@
         </w:numPr>
         <w:pStyle w:val="Compact"/>
       </w:pPr>
-      <w:hyperlink r:id="rId361">
+      <w:hyperlink r:id="rId362">
         <w:r>
           <w:rPr>
             <w:rStyle w:val="Hyperlink"/>
@@ -6178,7 +6178,7 @@
         </w:numPr>
         <w:pStyle w:val="Compact"/>
       </w:pPr>
-      <w:hyperlink r:id="rId362">
+      <w:hyperlink r:id="rId363">
         <w:r>
           <w:rPr>
             <w:rStyle w:val="Hyperlink"/>
@@ -6195,7 +6195,7 @@
         </w:numPr>
         <w:pStyle w:val="Compact"/>
       </w:pPr>
-      <w:hyperlink r:id="rId363">
+      <w:hyperlink r:id="rId364">
         <w:r>
           <w:rPr>
             <w:rStyle w:val="Hyperlink"/>
@@ -6212,7 +6212,7 @@
         </w:numPr>
         <w:pStyle w:val="Compact"/>
       </w:pPr>
-      <w:hyperlink r:id="rId364">
+      <w:hyperlink r:id="rId365">
         <w:r>
           <w:rPr>
             <w:rStyle w:val="Hyperlink"/>
@@ -6229,7 +6229,7 @@
         </w:numPr>
         <w:pStyle w:val="Compact"/>
       </w:pPr>
-      <w:hyperlink r:id="rId365">
+      <w:hyperlink r:id="rId366">
         <w:r>
           <w:rPr>
             <w:rStyle w:val="Hyperlink"/>
@@ -6246,7 +6246,7 @@
         </w:numPr>
         <w:pStyle w:val="Compact"/>
       </w:pPr>
-      <w:hyperlink r:id="rId366">
+      <w:hyperlink r:id="rId367">
         <w:r>
           <w:rPr>
             <w:rStyle w:val="Hyperlink"/>
@@ -6263,7 +6263,7 @@
         </w:numPr>
         <w:pStyle w:val="Compact"/>
       </w:pPr>
-      <w:hyperlink r:id="rId367">
+      <w:hyperlink r:id="rId368">
         <w:r>
           <w:rPr>
             <w:rStyle w:val="Hyperlink"/>
@@ -6280,7 +6280,7 @@
         </w:numPr>
         <w:pStyle w:val="Compact"/>
       </w:pPr>
-      <w:hyperlink r:id="rId368">
+      <w:hyperlink r:id="rId369">
         <w:r>
           <w:rPr>
             <w:rStyle w:val="Hyperlink"/>
@@ -6297,7 +6297,7 @@
         </w:numPr>
         <w:pStyle w:val="Compact"/>
       </w:pPr>
-      <w:hyperlink r:id="rId369">
+      <w:hyperlink r:id="rId370">
         <w:r>
           <w:rPr>
             <w:rStyle w:val="Hyperlink"/>
@@ -6314,7 +6314,7 @@
         </w:numPr>
         <w:pStyle w:val="Compact"/>
       </w:pPr>
-      <w:hyperlink r:id="rId370">
+      <w:hyperlink r:id="rId371">
         <w:r>
           <w:rPr>
             <w:rStyle w:val="Hyperlink"/>
@@ -6331,7 +6331,7 @@
         </w:numPr>
         <w:pStyle w:val="Compact"/>
       </w:pPr>
-      <w:hyperlink r:id="rId371">
+      <w:hyperlink r:id="rId372">
         <w:r>
           <w:rPr>
             <w:rStyle w:val="Hyperlink"/>
@@ -6348,7 +6348,7 @@
         </w:numPr>
         <w:pStyle w:val="Compact"/>
       </w:pPr>
-      <w:hyperlink r:id="rId372">
+      <w:hyperlink r:id="rId373">
         <w:r>
           <w:rPr>
             <w:rStyle w:val="Hyperlink"/>
@@ -6365,7 +6365,7 @@
         </w:numPr>
         <w:pStyle w:val="Compact"/>
       </w:pPr>
-      <w:hyperlink r:id="rId373">
+      <w:hyperlink r:id="rId374">
         <w:r>
           <w:rPr>
             <w:rStyle w:val="Hyperlink"/>
@@ -6382,7 +6382,7 @@
         </w:numPr>
         <w:pStyle w:val="Compact"/>
       </w:pPr>
-      <w:hyperlink r:id="rId374">
+      <w:hyperlink r:id="rId375">
         <w:r>
           <w:rPr>
             <w:rStyle w:val="Hyperlink"/>
@@ -6399,7 +6399,7 @@
         </w:numPr>
         <w:pStyle w:val="Compact"/>
       </w:pPr>
-      <w:hyperlink r:id="rId375">
+      <w:hyperlink r:id="rId376">
         <w:r>
           <w:rPr>
             <w:rStyle w:val="Hyperlink"/>
@@ -6416,7 +6416,7 @@
         </w:numPr>
         <w:pStyle w:val="Compact"/>
       </w:pPr>
-      <w:hyperlink r:id="rId376">
+      <w:hyperlink r:id="rId377">
         <w:r>
           <w:rPr>
             <w:rStyle w:val="Hyperlink"/>
@@ -6433,7 +6433,7 @@
         </w:numPr>
         <w:pStyle w:val="Compact"/>
       </w:pPr>
-      <w:hyperlink r:id="rId377">
+      <w:hyperlink r:id="rId378">
         <w:r>
           <w:rPr>
             <w:rStyle w:val="Hyperlink"/>
@@ -6450,7 +6450,7 @@
         </w:numPr>
         <w:pStyle w:val="Compact"/>
       </w:pPr>
-      <w:hyperlink r:id="rId378">
+      <w:hyperlink r:id="rId379">
         <w:r>
           <w:rPr>
             <w:rStyle w:val="Hyperlink"/>
@@ -6467,7 +6467,7 @@
         </w:numPr>
         <w:pStyle w:val="Compact"/>
       </w:pPr>
-      <w:hyperlink r:id="rId379">
+      <w:hyperlink r:id="rId380">
         <w:r>
           <w:rPr>
             <w:rStyle w:val="Hyperlink"/>
@@ -6484,7 +6484,7 @@
         </w:numPr>
         <w:pStyle w:val="Compact"/>
       </w:pPr>
-      <w:hyperlink r:id="rId380">
+      <w:hyperlink r:id="rId381">
         <w:r>
           <w:rPr>
             <w:rStyle w:val="Hyperlink"/>
@@ -6501,7 +6501,7 @@
         </w:numPr>
         <w:pStyle w:val="Compact"/>
       </w:pPr>
-      <w:hyperlink r:id="rId381">
+      <w:hyperlink r:id="rId382">
         <w:r>
           <w:rPr>
             <w:rStyle w:val="Hyperlink"/>
@@ -6518,7 +6518,7 @@
         </w:numPr>
         <w:pStyle w:val="Compact"/>
       </w:pPr>
-      <w:hyperlink r:id="rId382">
+      <w:hyperlink r:id="rId383">
         <w:r>
           <w:rPr>
             <w:rStyle w:val="Hyperlink"/>
@@ -6535,7 +6535,7 @@
         </w:numPr>
         <w:pStyle w:val="Compact"/>
       </w:pPr>
-      <w:hyperlink r:id="rId383">
+      <w:hyperlink r:id="rId384">
         <w:r>
           <w:rPr>
             <w:rStyle w:val="Hyperlink"/>
@@ -6552,7 +6552,7 @@
         </w:numPr>
         <w:pStyle w:val="Compact"/>
       </w:pPr>
-      <w:hyperlink r:id="rId384">
+      <w:hyperlink r:id="rId385">
         <w:r>
           <w:rPr>
             <w:rStyle w:val="Hyperlink"/>
@@ -6561,7 +6561,7 @@
         </w:r>
       </w:hyperlink>
     </w:p>
-    <w:bookmarkEnd w:id="385"/>
+    <w:bookmarkEnd w:id="386"/>
     <w:sectPr/>
   </w:body>
 </w:document>

</xml_diff>

<commit_message>
Applied Machine Learning Using mlr3 in R
</commit_message>
<xml_diff>
--- a/Open_Data_Enlaces.docx
+++ b/Open_Data_Enlaces.docx
@@ -52,7 +52,7 @@
         <w:pStyle w:val="Date"/>
       </w:pPr>
       <w:r>
-        <w:t xml:space="preserve">2024-02-21</w:t>
+        <w:t xml:space="preserve">2024-02-27</w:t>
       </w:r>
     </w:p>
     <w:p>
@@ -4379,7 +4379,7 @@
       </w:hyperlink>
     </w:p>
     <w:bookmarkEnd w:id="265"/>
-    <w:bookmarkStart w:id="411" w:name="libros"/>
+    <w:bookmarkStart w:id="412" w:name="libros"/>
     <w:p>
       <w:pPr>
         <w:pStyle w:val="Heading2"/>
@@ -6986,7 +6986,24 @@
         </w:r>
       </w:hyperlink>
     </w:p>
-    <w:bookmarkEnd w:id="411"/>
+    <w:p>
+      <w:pPr>
+        <w:numPr>
+          <w:ilvl w:val="0"/>
+          <w:numId w:val="1003"/>
+        </w:numPr>
+        <w:pStyle w:val="Compact"/>
+      </w:pPr>
+      <w:hyperlink r:id="rId411">
+        <w:r>
+          <w:rPr>
+            <w:rStyle w:val="Hyperlink"/>
+          </w:rPr>
+          <w:t xml:space="preserve">Applied Machine Learning Using mlr3 in R</w:t>
+        </w:r>
+      </w:hyperlink>
+    </w:p>
+    <w:bookmarkEnd w:id="412"/>
     <w:sectPr/>
   </w:body>
 </w:document>

</xml_diff>

<commit_message>
Y otro libro mas
</commit_message>
<xml_diff>
--- a/Open_Data_Enlaces.docx
+++ b/Open_Data_Enlaces.docx
@@ -4379,7 +4379,7 @@
       </w:hyperlink>
     </w:p>
     <w:bookmarkEnd w:id="265"/>
-    <w:bookmarkStart w:id="420" w:name="libros"/>
+    <w:bookmarkStart w:id="421" w:name="libros"/>
     <w:p>
       <w:pPr>
         <w:pStyle w:val="Heading2"/>
@@ -7139,7 +7139,24 @@
         </w:r>
       </w:hyperlink>
     </w:p>
-    <w:bookmarkEnd w:id="420"/>
+    <w:p>
+      <w:pPr>
+        <w:numPr>
+          <w:ilvl w:val="0"/>
+          <w:numId w:val="1003"/>
+        </w:numPr>
+        <w:pStyle w:val="Compact"/>
+      </w:pPr>
+      <w:hyperlink r:id="rId420">
+        <w:r>
+          <w:rPr>
+            <w:rStyle w:val="Hyperlink"/>
+          </w:rPr>
+          <w:t xml:space="preserve">What They Forgot to Teach You About R</w:t>
+        </w:r>
+      </w:hyperlink>
+    </w:p>
+    <w:bookmarkEnd w:id="421"/>
     <w:sectPr/>
   </w:body>
 </w:document>

</xml_diff>

<commit_message>
Tidyverse Skills for Data Science
</commit_message>
<xml_diff>
--- a/Open_Data_Enlaces.docx
+++ b/Open_Data_Enlaces.docx
@@ -4379,7 +4379,7 @@
       </w:hyperlink>
     </w:p>
     <w:bookmarkEnd w:id="265"/>
-    <w:bookmarkStart w:id="421" w:name="libros"/>
+    <w:bookmarkStart w:id="422" w:name="libros"/>
     <w:p>
       <w:pPr>
         <w:pStyle w:val="Heading2"/>
@@ -7156,7 +7156,24 @@
         </w:r>
       </w:hyperlink>
     </w:p>
-    <w:bookmarkEnd w:id="421"/>
+    <w:p>
+      <w:pPr>
+        <w:numPr>
+          <w:ilvl w:val="0"/>
+          <w:numId w:val="1003"/>
+        </w:numPr>
+        <w:pStyle w:val="Compact"/>
+      </w:pPr>
+      <w:hyperlink r:id="rId421">
+        <w:r>
+          <w:rPr>
+            <w:rStyle w:val="Hyperlink"/>
+          </w:rPr>
+          <w:t xml:space="preserve">Tidyverse Skills for Data Science</w:t>
+        </w:r>
+      </w:hyperlink>
+    </w:p>
+    <w:bookmarkEnd w:id="422"/>
     <w:sectPr/>
   </w:body>
 </w:document>

</xml_diff>

<commit_message>
Nuevo libro sobre R y Arrow
</commit_message>
<xml_diff>
--- a/Open_Data_Enlaces.docx
+++ b/Open_Data_Enlaces.docx
@@ -52,7 +52,7 @@
         <w:pStyle w:val="Date"/>
       </w:pPr>
       <w:r>
-        <w:t xml:space="preserve">2024-08-12</w:t>
+        <w:t xml:space="preserve">2024-08-14</w:t>
       </w:r>
     </w:p>
     <w:p>
@@ -5950,7 +5950,7 @@
       </w:hyperlink>
     </w:p>
     <w:bookmarkEnd w:id="357"/>
-    <w:bookmarkStart w:id="521" w:name="libros"/>
+    <w:bookmarkStart w:id="522" w:name="libros"/>
     <w:p>
       <w:pPr>
         <w:pStyle w:val="Heading2"/>
@@ -8880,7 +8880,24 @@
         </w:r>
       </w:hyperlink>
     </w:p>
-    <w:bookmarkEnd w:id="521"/>
+    <w:p>
+      <w:pPr>
+        <w:numPr>
+          <w:ilvl w:val="0"/>
+          <w:numId w:val="1003"/>
+        </w:numPr>
+        <w:pStyle w:val="Compact"/>
+      </w:pPr>
+      <w:hyperlink r:id="rId521">
+        <w:r>
+          <w:rPr>
+            <w:rStyle w:val="Hyperlink"/>
+          </w:rPr>
+          <w:t xml:space="preserve">Scaling Up With R and Arrow</w:t>
+        </w:r>
+      </w:hyperlink>
+    </w:p>
+    <w:bookmarkEnd w:id="522"/>
     <w:sectPr/>
   </w:body>
 </w:document>

</xml_diff>

<commit_message>
Best Books on Generative AI
</commit_message>
<xml_diff>
--- a/Open_Data_Enlaces.docx
+++ b/Open_Data_Enlaces.docx
@@ -52,7 +52,7 @@
         <w:pStyle w:val="Date"/>
       </w:pPr>
       <w:r>
-        <w:t xml:space="preserve">2024-08-14</w:t>
+        <w:t xml:space="preserve">2024-08-24</w:t>
       </w:r>
     </w:p>
     <w:p>
@@ -5967,7 +5967,7 @@
       </w:hyperlink>
     </w:p>
     <w:bookmarkEnd w:id="358"/>
-    <w:bookmarkStart w:id="523" w:name="libros"/>
+    <w:bookmarkStart w:id="524" w:name="libros"/>
     <w:p>
       <w:pPr>
         <w:pStyle w:val="Heading2"/>
@@ -8914,7 +8914,24 @@
         </w:r>
       </w:hyperlink>
     </w:p>
-    <w:bookmarkEnd w:id="523"/>
+    <w:p>
+      <w:pPr>
+        <w:numPr>
+          <w:ilvl w:val="0"/>
+          <w:numId w:val="1003"/>
+        </w:numPr>
+        <w:pStyle w:val="Compact"/>
+      </w:pPr>
+      <w:hyperlink r:id="rId523">
+        <w:r>
+          <w:rPr>
+            <w:rStyle w:val="Hyperlink"/>
+          </w:rPr>
+          <w:t xml:space="preserve">Best Books on Generative AI</w:t>
+        </w:r>
+      </w:hyperlink>
+    </w:p>
+    <w:bookmarkEnd w:id="524"/>
     <w:sectPr/>
   </w:body>
 </w:document>

</xml_diff>

<commit_message>
Mas links de satelites
</commit_message>
<xml_diff>
--- a/Open_Data_Enlaces.docx
+++ b/Open_Data_Enlaces.docx
@@ -52,7 +52,7 @@
         <w:pStyle w:val="Date"/>
       </w:pPr>
       <w:r>
-        <w:t xml:space="preserve">2024-12-07</w:t>
+        <w:t xml:space="preserve">2024-12-09</w:t>
       </w:r>
     </w:p>
     <w:p>
@@ -184,7 +184,7 @@
         <w:t xml:space="preserve">)</w:t>
       </w:r>
     </w:p>
-    <w:bookmarkStart w:id="320" w:name="fuentes-de-datos-abiertos-y-apis"/>
+    <w:bookmarkStart w:id="324" w:name="fuentes-de-datos-abiertos-y-apis"/>
     <w:p>
       <w:pPr>
         <w:pStyle w:val="Heading2"/>
@@ -2239,6 +2239,29 @@
           <w:rPr>
             <w:rStyle w:val="Hyperlink"/>
           </w:rPr>
+          <w:t xml:space="preserve">Geospatial Data Abstraction Library (GDAL) links</w:t>
+        </w:r>
+      </w:hyperlink>
+      <w:r>
+        <w:t xml:space="preserve"> </w:t>
+      </w:r>
+      <w:r>
+        <w:t xml:space="preserve">- Provides links to raster datasets from various organizations.</w:t>
+      </w:r>
+    </w:p>
+    <w:p>
+      <w:pPr>
+        <w:pStyle w:val="Compact"/>
+        <w:numPr>
+          <w:ilvl w:val="0"/>
+          <w:numId w:val="1001"/>
+        </w:numPr>
+      </w:pPr>
+      <w:hyperlink r:id="rId138">
+        <w:r>
+          <w:rPr>
+            <w:rStyle w:val="Hyperlink"/>
+          </w:rPr>
           <w:t xml:space="preserve">GHSL - Global Human Settlement Layer</w:t>
         </w:r>
       </w:hyperlink>
@@ -2251,7 +2274,7 @@
           <w:numId w:val="1001"/>
         </w:numPr>
       </w:pPr>
-      <w:hyperlink r:id="rId138">
+      <w:hyperlink r:id="rId139">
         <w:r>
           <w:rPr>
             <w:rStyle w:val="Hyperlink"/>
@@ -2268,7 +2291,7 @@
           <w:numId w:val="1001"/>
         </w:numPr>
       </w:pPr>
-      <w:hyperlink r:id="rId139">
+      <w:hyperlink r:id="rId140">
         <w:r>
           <w:rPr>
             <w:rStyle w:val="Hyperlink"/>
@@ -2285,7 +2308,7 @@
           <w:numId w:val="1001"/>
         </w:numPr>
       </w:pPr>
-      <w:hyperlink r:id="rId140">
+      <w:hyperlink r:id="rId141">
         <w:r>
           <w:rPr>
             <w:rStyle w:val="Hyperlink"/>
@@ -2308,7 +2331,7 @@
       <w:r>
         <w:t xml:space="preserve"> </w:t>
       </w:r>
-      <w:hyperlink r:id="rId141">
+      <w:hyperlink r:id="rId142">
         <w:r>
           <w:rPr>
             <w:rStyle w:val="Hyperlink"/>
@@ -2319,7 +2342,7 @@
       <w:r>
         <w:t xml:space="preserve"> </w:t>
       </w:r>
-      <w:hyperlink r:id="rId142">
+      <w:hyperlink r:id="rId143">
         <w:r>
           <w:rPr>
             <w:rStyle w:val="Hyperlink"/>
@@ -2330,7 +2353,7 @@
       <w:r>
         <w:t xml:space="preserve"> </w:t>
       </w:r>
-      <w:hyperlink r:id="rId143">
+      <w:hyperlink r:id="rId144">
         <w:r>
           <w:rPr>
             <w:rStyle w:val="Hyperlink"/>
@@ -2347,7 +2370,7 @@
           <w:numId w:val="1001"/>
         </w:numPr>
       </w:pPr>
-      <w:hyperlink r:id="rId144">
+      <w:hyperlink r:id="rId145">
         <w:r>
           <w:rPr>
             <w:rStyle w:val="Hyperlink"/>
@@ -2370,7 +2393,30 @@
           <w:numId w:val="1001"/>
         </w:numPr>
       </w:pPr>
-      <w:hyperlink r:id="rId145">
+      <w:hyperlink r:id="rId146">
+        <w:r>
+          <w:rPr>
+            <w:rStyle w:val="Hyperlink"/>
+          </w:rPr>
+          <w:t xml:space="preserve">Global Land Cover Facility</w:t>
+        </w:r>
+      </w:hyperlink>
+      <w:r>
+        <w:t xml:space="preserve"> </w:t>
+      </w:r>
+      <w:r>
+        <w:t xml:space="preserve">- Land cover and vegetation datasets.</w:t>
+      </w:r>
+    </w:p>
+    <w:p>
+      <w:pPr>
+        <w:pStyle w:val="Compact"/>
+        <w:numPr>
+          <w:ilvl w:val="0"/>
+          <w:numId w:val="1001"/>
+        </w:numPr>
+      </w:pPr>
+      <w:hyperlink r:id="rId147">
         <w:r>
           <w:rPr>
             <w:rStyle w:val="Hyperlink"/>
@@ -2387,7 +2433,7 @@
           <w:numId w:val="1001"/>
         </w:numPr>
       </w:pPr>
-      <w:hyperlink r:id="rId146">
+      <w:hyperlink r:id="rId148">
         <w:r>
           <w:rPr>
             <w:rStyle w:val="Hyperlink"/>
@@ -2404,7 +2450,7 @@
           <w:numId w:val="1001"/>
         </w:numPr>
       </w:pPr>
-      <w:hyperlink r:id="rId147">
+      <w:hyperlink r:id="rId149">
         <w:r>
           <w:rPr>
             <w:rStyle w:val="Hyperlink"/>
@@ -2421,7 +2467,7 @@
           <w:numId w:val="1001"/>
         </w:numPr>
       </w:pPr>
-      <w:hyperlink r:id="rId148">
+      <w:hyperlink r:id="rId150">
         <w:r>
           <w:rPr>
             <w:rStyle w:val="Hyperlink"/>
@@ -2438,7 +2484,7 @@
           <w:numId w:val="1001"/>
         </w:numPr>
       </w:pPr>
-      <w:hyperlink r:id="rId149">
+      <w:hyperlink r:id="rId151">
         <w:r>
           <w:rPr>
             <w:rStyle w:val="Hyperlink"/>
@@ -2455,7 +2501,7 @@
           <w:numId w:val="1001"/>
         </w:numPr>
       </w:pPr>
-      <w:hyperlink r:id="rId150">
+      <w:hyperlink r:id="rId152">
         <w:r>
           <w:rPr>
             <w:rStyle w:val="Hyperlink"/>
@@ -2472,7 +2518,7 @@
           <w:numId w:val="1001"/>
         </w:numPr>
       </w:pPr>
-      <w:hyperlink r:id="rId151">
+      <w:hyperlink r:id="rId153">
         <w:r>
           <w:rPr>
             <w:rStyle w:val="Hyperlink"/>
@@ -2489,7 +2535,7 @@
           <w:numId w:val="1001"/>
         </w:numPr>
       </w:pPr>
-      <w:hyperlink r:id="rId152">
+      <w:hyperlink r:id="rId154">
         <w:r>
           <w:rPr>
             <w:rStyle w:val="Hyperlink"/>
@@ -2506,7 +2552,7 @@
           <w:numId w:val="1001"/>
         </w:numPr>
       </w:pPr>
-      <w:hyperlink r:id="rId153">
+      <w:hyperlink r:id="rId155">
         <w:r>
           <w:rPr>
             <w:rStyle w:val="Hyperlink"/>
@@ -2523,7 +2569,7 @@
           <w:numId w:val="1001"/>
         </w:numPr>
       </w:pPr>
-      <w:hyperlink r:id="rId154">
+      <w:hyperlink r:id="rId156">
         <w:r>
           <w:rPr>
             <w:rStyle w:val="Hyperlink"/>
@@ -2540,7 +2586,7 @@
           <w:numId w:val="1001"/>
         </w:numPr>
       </w:pPr>
-      <w:hyperlink r:id="rId155">
+      <w:hyperlink r:id="rId157">
         <w:r>
           <w:rPr>
             <w:rStyle w:val="Hyperlink"/>
@@ -2557,7 +2603,7 @@
           <w:numId w:val="1001"/>
         </w:numPr>
       </w:pPr>
-      <w:hyperlink r:id="rId156">
+      <w:hyperlink r:id="rId158">
         <w:r>
           <w:rPr>
             <w:rStyle w:val="Hyperlink"/>
@@ -2574,7 +2620,7 @@
           <w:numId w:val="1001"/>
         </w:numPr>
       </w:pPr>
-      <w:hyperlink r:id="rId157">
+      <w:hyperlink r:id="rId159">
         <w:r>
           <w:rPr>
             <w:rStyle w:val="Hyperlink"/>
@@ -2591,7 +2637,7 @@
           <w:numId w:val="1001"/>
         </w:numPr>
       </w:pPr>
-      <w:hyperlink r:id="rId158">
+      <w:hyperlink r:id="rId160">
         <w:r>
           <w:rPr>
             <w:rStyle w:val="Hyperlink"/>
@@ -2608,7 +2654,7 @@
           <w:numId w:val="1001"/>
         </w:numPr>
       </w:pPr>
-      <w:hyperlink r:id="rId159">
+      <w:hyperlink r:id="rId161">
         <w:r>
           <w:rPr>
             <w:rStyle w:val="Hyperlink"/>
@@ -2625,7 +2671,7 @@
           <w:numId w:val="1001"/>
         </w:numPr>
       </w:pPr>
-      <w:hyperlink r:id="rId160">
+      <w:hyperlink r:id="rId162">
         <w:r>
           <w:rPr>
             <w:rStyle w:val="Hyperlink"/>
@@ -2642,7 +2688,7 @@
           <w:numId w:val="1001"/>
         </w:numPr>
       </w:pPr>
-      <w:hyperlink r:id="rId161">
+      <w:hyperlink r:id="rId163">
         <w:r>
           <w:rPr>
             <w:rStyle w:val="Hyperlink"/>
@@ -2659,7 +2705,7 @@
           <w:numId w:val="1001"/>
         </w:numPr>
       </w:pPr>
-      <w:hyperlink r:id="rId162">
+      <w:hyperlink r:id="rId164">
         <w:r>
           <w:rPr>
             <w:rStyle w:val="Hyperlink"/>
@@ -2676,7 +2722,7 @@
           <w:numId w:val="1001"/>
         </w:numPr>
       </w:pPr>
-      <w:hyperlink r:id="rId163">
+      <w:hyperlink r:id="rId165">
         <w:r>
           <w:rPr>
             <w:rStyle w:val="Hyperlink"/>
@@ -2693,7 +2739,7 @@
           <w:numId w:val="1001"/>
         </w:numPr>
       </w:pPr>
-      <w:hyperlink r:id="rId164">
+      <w:hyperlink r:id="rId166">
         <w:r>
           <w:rPr>
             <w:rStyle w:val="Hyperlink"/>
@@ -2710,7 +2756,7 @@
           <w:numId w:val="1001"/>
         </w:numPr>
       </w:pPr>
-      <w:hyperlink r:id="rId165">
+      <w:hyperlink r:id="rId167">
         <w:r>
           <w:rPr>
             <w:rStyle w:val="Hyperlink"/>
@@ -2727,7 +2773,7 @@
           <w:numId w:val="1001"/>
         </w:numPr>
       </w:pPr>
-      <w:hyperlink r:id="rId166">
+      <w:hyperlink r:id="rId168">
         <w:r>
           <w:rPr>
             <w:rStyle w:val="Hyperlink"/>
@@ -2762,7 +2808,7 @@
           <w:numId w:val="1001"/>
         </w:numPr>
       </w:pPr>
-      <w:hyperlink r:id="rId167">
+      <w:hyperlink r:id="rId169">
         <w:r>
           <w:rPr>
             <w:rStyle w:val="Hyperlink"/>
@@ -2779,7 +2825,7 @@
           <w:numId w:val="1001"/>
         </w:numPr>
       </w:pPr>
-      <w:hyperlink r:id="rId168">
+      <w:hyperlink r:id="rId170">
         <w:r>
           <w:rPr>
             <w:rStyle w:val="Hyperlink"/>
@@ -2796,7 +2842,7 @@
           <w:numId w:val="1001"/>
         </w:numPr>
       </w:pPr>
-      <w:hyperlink r:id="rId169">
+      <w:hyperlink r:id="rId171">
         <w:r>
           <w:rPr>
             <w:rStyle w:val="Hyperlink"/>
@@ -2813,7 +2859,7 @@
           <w:numId w:val="1001"/>
         </w:numPr>
       </w:pPr>
-      <w:hyperlink r:id="rId170">
+      <w:hyperlink r:id="rId172">
         <w:r>
           <w:rPr>
             <w:rStyle w:val="Hyperlink"/>
@@ -2830,7 +2876,7 @@
           <w:numId w:val="1001"/>
         </w:numPr>
       </w:pPr>
-      <w:hyperlink r:id="rId171">
+      <w:hyperlink r:id="rId173">
         <w:r>
           <w:rPr>
             <w:rStyle w:val="Hyperlink"/>
@@ -2847,7 +2893,7 @@
           <w:numId w:val="1001"/>
         </w:numPr>
       </w:pPr>
-      <w:hyperlink r:id="rId172">
+      <w:hyperlink r:id="rId174">
         <w:r>
           <w:rPr>
             <w:rStyle w:val="Hyperlink"/>
@@ -2864,7 +2910,7 @@
           <w:numId w:val="1001"/>
         </w:numPr>
       </w:pPr>
-      <w:hyperlink r:id="rId173">
+      <w:hyperlink r:id="rId175">
         <w:r>
           <w:rPr>
             <w:rStyle w:val="Hyperlink"/>
@@ -2881,7 +2927,7 @@
           <w:numId w:val="1001"/>
         </w:numPr>
       </w:pPr>
-      <w:hyperlink r:id="rId174">
+      <w:hyperlink r:id="rId176">
         <w:r>
           <w:rPr>
             <w:rStyle w:val="Hyperlink"/>
@@ -2898,7 +2944,7 @@
           <w:numId w:val="1001"/>
         </w:numPr>
       </w:pPr>
-      <w:hyperlink r:id="rId175">
+      <w:hyperlink r:id="rId177">
         <w:r>
           <w:rPr>
             <w:rStyle w:val="Hyperlink"/>
@@ -2915,7 +2961,7 @@
           <w:numId w:val="1001"/>
         </w:numPr>
       </w:pPr>
-      <w:hyperlink r:id="rId176">
+      <w:hyperlink r:id="rId178">
         <w:r>
           <w:rPr>
             <w:rStyle w:val="Hyperlink"/>
@@ -2932,7 +2978,7 @@
           <w:numId w:val="1001"/>
         </w:numPr>
       </w:pPr>
-      <w:hyperlink r:id="rId177">
+      <w:hyperlink r:id="rId179">
         <w:r>
           <w:rPr>
             <w:rStyle w:val="Hyperlink"/>
@@ -2949,7 +2995,7 @@
           <w:numId w:val="1001"/>
         </w:numPr>
       </w:pPr>
-      <w:hyperlink r:id="rId178">
+      <w:hyperlink r:id="rId180">
         <w:r>
           <w:rPr>
             <w:rStyle w:val="Hyperlink"/>
@@ -2966,7 +3012,7 @@
           <w:numId w:val="1001"/>
         </w:numPr>
       </w:pPr>
-      <w:hyperlink r:id="rId179">
+      <w:hyperlink r:id="rId181">
         <w:r>
           <w:rPr>
             <w:rStyle w:val="Hyperlink"/>
@@ -2983,7 +3029,7 @@
           <w:numId w:val="1001"/>
         </w:numPr>
       </w:pPr>
-      <w:hyperlink r:id="rId180">
+      <w:hyperlink r:id="rId182">
         <w:r>
           <w:rPr>
             <w:rStyle w:val="Hyperlink"/>
@@ -3000,7 +3046,7 @@
           <w:numId w:val="1001"/>
         </w:numPr>
       </w:pPr>
-      <w:hyperlink r:id="rId181">
+      <w:hyperlink r:id="rId183">
         <w:r>
           <w:rPr>
             <w:rStyle w:val="Hyperlink"/>
@@ -3017,7 +3063,7 @@
           <w:numId w:val="1001"/>
         </w:numPr>
       </w:pPr>
-      <w:hyperlink r:id="rId182">
+      <w:hyperlink r:id="rId184">
         <w:r>
           <w:rPr>
             <w:rStyle w:val="Hyperlink"/>
@@ -3034,7 +3080,7 @@
           <w:numId w:val="1001"/>
         </w:numPr>
       </w:pPr>
-      <w:hyperlink r:id="rId183">
+      <w:hyperlink r:id="rId185">
         <w:r>
           <w:rPr>
             <w:rStyle w:val="Hyperlink"/>
@@ -3051,7 +3097,7 @@
           <w:numId w:val="1001"/>
         </w:numPr>
       </w:pPr>
-      <w:hyperlink r:id="rId184">
+      <w:hyperlink r:id="rId186">
         <w:r>
           <w:rPr>
             <w:rStyle w:val="Hyperlink"/>
@@ -3068,7 +3114,7 @@
           <w:numId w:val="1001"/>
         </w:numPr>
       </w:pPr>
-      <w:hyperlink r:id="rId185">
+      <w:hyperlink r:id="rId187">
         <w:r>
           <w:rPr>
             <w:rStyle w:val="Hyperlink"/>
@@ -3085,7 +3131,7 @@
           <w:numId w:val="1001"/>
         </w:numPr>
       </w:pPr>
-      <w:hyperlink r:id="rId186">
+      <w:hyperlink r:id="rId188">
         <w:r>
           <w:rPr>
             <w:rStyle w:val="Hyperlink"/>
@@ -3102,7 +3148,7 @@
           <w:numId w:val="1001"/>
         </w:numPr>
       </w:pPr>
-      <w:hyperlink r:id="rId187">
+      <w:hyperlink r:id="rId189">
         <w:r>
           <w:rPr>
             <w:rStyle w:val="Hyperlink"/>
@@ -3119,7 +3165,7 @@
           <w:numId w:val="1001"/>
         </w:numPr>
       </w:pPr>
-      <w:hyperlink r:id="rId188">
+      <w:hyperlink r:id="rId190">
         <w:r>
           <w:rPr>
             <w:rStyle w:val="Hyperlink"/>
@@ -3136,7 +3182,7 @@
           <w:numId w:val="1001"/>
         </w:numPr>
       </w:pPr>
-      <w:hyperlink r:id="rId189">
+      <w:hyperlink r:id="rId191">
         <w:r>
           <w:rPr>
             <w:rStyle w:val="Hyperlink"/>
@@ -3159,7 +3205,7 @@
           <w:numId w:val="1001"/>
         </w:numPr>
       </w:pPr>
-      <w:hyperlink r:id="rId190">
+      <w:hyperlink r:id="rId192">
         <w:r>
           <w:rPr>
             <w:rStyle w:val="Hyperlink"/>
@@ -3182,7 +3228,7 @@
           <w:numId w:val="1001"/>
         </w:numPr>
       </w:pPr>
-      <w:hyperlink r:id="rId191">
+      <w:hyperlink r:id="rId193">
         <w:r>
           <w:rPr>
             <w:rStyle w:val="Hyperlink"/>
@@ -3205,7 +3251,7 @@
           <w:numId w:val="1001"/>
         </w:numPr>
       </w:pPr>
-      <w:hyperlink r:id="rId192">
+      <w:hyperlink r:id="rId194">
         <w:r>
           <w:rPr>
             <w:rStyle w:val="Hyperlink"/>
@@ -3222,7 +3268,7 @@
           <w:numId w:val="1001"/>
         </w:numPr>
       </w:pPr>
-      <w:hyperlink r:id="rId193">
+      <w:hyperlink r:id="rId195">
         <w:r>
           <w:rPr>
             <w:rStyle w:val="Hyperlink"/>
@@ -3239,7 +3285,7 @@
           <w:numId w:val="1001"/>
         </w:numPr>
       </w:pPr>
-      <w:hyperlink r:id="rId194">
+      <w:hyperlink r:id="rId196">
         <w:r>
           <w:rPr>
             <w:rStyle w:val="Hyperlink"/>
@@ -3262,7 +3308,7 @@
           <w:numId w:val="1001"/>
         </w:numPr>
       </w:pPr>
-      <w:hyperlink r:id="rId195">
+      <w:hyperlink r:id="rId197">
         <w:r>
           <w:rPr>
             <w:rStyle w:val="Hyperlink"/>
@@ -3270,16 +3316,22 @@
           <w:t xml:space="preserve">Natural Earth Data</w:t>
         </w:r>
       </w:hyperlink>
-    </w:p>
-    <w:p>
-      <w:pPr>
-        <w:pStyle w:val="Compact"/>
-        <w:numPr>
-          <w:ilvl w:val="0"/>
-          <w:numId w:val="1001"/>
-        </w:numPr>
-      </w:pPr>
-      <w:hyperlink r:id="rId196">
+      <w:r>
+        <w:t xml:space="preserve"> </w:t>
+      </w:r>
+      <w:r>
+        <w:t xml:space="preserve">- Raster data for relief and shaded relief imagery.</w:t>
+      </w:r>
+    </w:p>
+    <w:p>
+      <w:pPr>
+        <w:pStyle w:val="Compact"/>
+        <w:numPr>
+          <w:ilvl w:val="0"/>
+          <w:numId w:val="1001"/>
+        </w:numPr>
+      </w:pPr>
+      <w:hyperlink r:id="rId198">
         <w:r>
           <w:rPr>
             <w:rStyle w:val="Hyperlink"/>
@@ -3296,7 +3348,7 @@
           <w:numId w:val="1001"/>
         </w:numPr>
       </w:pPr>
-      <w:hyperlink r:id="rId197">
+      <w:hyperlink r:id="rId199">
         <w:r>
           <w:rPr>
             <w:rStyle w:val="Hyperlink"/>
@@ -3313,7 +3365,7 @@
           <w:numId w:val="1001"/>
         </w:numPr>
       </w:pPr>
-      <w:hyperlink r:id="rId198">
+      <w:hyperlink r:id="rId200">
         <w:r>
           <w:rPr>
             <w:rStyle w:val="Hyperlink"/>
@@ -3330,7 +3382,7 @@
           <w:numId w:val="1001"/>
         </w:numPr>
       </w:pPr>
-      <w:hyperlink r:id="rId199">
+      <w:hyperlink r:id="rId201">
         <w:r>
           <w:rPr>
             <w:rStyle w:val="Hyperlink"/>
@@ -3347,7 +3399,7 @@
           <w:numId w:val="1001"/>
         </w:numPr>
       </w:pPr>
-      <w:hyperlink r:id="rId200">
+      <w:hyperlink r:id="rId202">
         <w:r>
           <w:rPr>
             <w:rStyle w:val="Hyperlink"/>
@@ -3364,7 +3416,7 @@
           <w:numId w:val="1001"/>
         </w:numPr>
       </w:pPr>
-      <w:hyperlink r:id="rId201">
+      <w:hyperlink r:id="rId203">
         <w:r>
           <w:rPr>
             <w:rStyle w:val="Hyperlink"/>
@@ -3381,7 +3433,7 @@
           <w:numId w:val="1001"/>
         </w:numPr>
       </w:pPr>
-      <w:hyperlink r:id="rId202">
+      <w:hyperlink r:id="rId204">
         <w:r>
           <w:rPr>
             <w:rStyle w:val="Hyperlink"/>
@@ -3398,7 +3450,7 @@
           <w:numId w:val="1001"/>
         </w:numPr>
       </w:pPr>
-      <w:hyperlink r:id="rId203">
+      <w:hyperlink r:id="rId205">
         <w:r>
           <w:rPr>
             <w:rStyle w:val="Hyperlink"/>
@@ -3421,7 +3473,7 @@
           <w:numId w:val="1001"/>
         </w:numPr>
       </w:pPr>
-      <w:hyperlink r:id="rId204">
+      <w:hyperlink r:id="rId206">
         <w:r>
           <w:rPr>
             <w:rStyle w:val="Hyperlink"/>
@@ -3438,7 +3490,7 @@
           <w:numId w:val="1001"/>
         </w:numPr>
       </w:pPr>
-      <w:hyperlink r:id="rId205">
+      <w:hyperlink r:id="rId207">
         <w:r>
           <w:rPr>
             <w:rStyle w:val="Hyperlink"/>
@@ -3455,7 +3507,30 @@
           <w:numId w:val="1001"/>
         </w:numPr>
       </w:pPr>
-      <w:hyperlink r:id="rId206">
+      <w:hyperlink r:id="rId208">
+        <w:r>
+          <w:rPr>
+            <w:rStyle w:val="Hyperlink"/>
+          </w:rPr>
+          <w:t xml:space="preserve">Openaerialmap</w:t>
+        </w:r>
+      </w:hyperlink>
+      <w:r>
+        <w:t xml:space="preserve"> </w:t>
+      </w:r>
+      <w:r>
+        <w:t xml:space="preserve">- Aerial imagery collected by individuals and organizations.</w:t>
+      </w:r>
+    </w:p>
+    <w:p>
+      <w:pPr>
+        <w:pStyle w:val="Compact"/>
+        <w:numPr>
+          <w:ilvl w:val="0"/>
+          <w:numId w:val="1001"/>
+        </w:numPr>
+      </w:pPr>
+      <w:hyperlink r:id="rId209">
         <w:r>
           <w:rPr>
             <w:rStyle w:val="Hyperlink"/>
@@ -3472,7 +3547,7 @@
           <w:numId w:val="1001"/>
         </w:numPr>
       </w:pPr>
-      <w:hyperlink r:id="rId207">
+      <w:hyperlink r:id="rId210">
         <w:r>
           <w:rPr>
             <w:rStyle w:val="Hyperlink"/>
@@ -3489,7 +3564,7 @@
           <w:numId w:val="1001"/>
         </w:numPr>
       </w:pPr>
-      <w:hyperlink r:id="rId208">
+      <w:hyperlink r:id="rId211">
         <w:r>
           <w:rPr>
             <w:rStyle w:val="Hyperlink"/>
@@ -3506,7 +3581,7 @@
           <w:numId w:val="1001"/>
         </w:numPr>
       </w:pPr>
-      <w:hyperlink r:id="rId209">
+      <w:hyperlink r:id="rId212">
         <w:r>
           <w:rPr>
             <w:rStyle w:val="Hyperlink"/>
@@ -3523,7 +3598,7 @@
           <w:numId w:val="1001"/>
         </w:numPr>
       </w:pPr>
-      <w:hyperlink r:id="rId210">
+      <w:hyperlink r:id="rId213">
         <w:r>
           <w:rPr>
             <w:rStyle w:val="Hyperlink"/>
@@ -3540,7 +3615,7 @@
           <w:numId w:val="1001"/>
         </w:numPr>
       </w:pPr>
-      <w:hyperlink r:id="rId211">
+      <w:hyperlink r:id="rId214">
         <w:r>
           <w:rPr>
             <w:rStyle w:val="Hyperlink"/>
@@ -3557,7 +3632,7 @@
           <w:numId w:val="1001"/>
         </w:numPr>
       </w:pPr>
-      <w:hyperlink r:id="rId212">
+      <w:hyperlink r:id="rId215">
         <w:r>
           <w:rPr>
             <w:rStyle w:val="Hyperlink"/>
@@ -3574,7 +3649,7 @@
           <w:numId w:val="1001"/>
         </w:numPr>
       </w:pPr>
-      <w:hyperlink r:id="rId213">
+      <w:hyperlink r:id="rId216">
         <w:r>
           <w:rPr>
             <w:rStyle w:val="Hyperlink"/>
@@ -3597,7 +3672,7 @@
           <w:numId w:val="1001"/>
         </w:numPr>
       </w:pPr>
-      <w:hyperlink r:id="rId214">
+      <w:hyperlink r:id="rId217">
         <w:r>
           <w:rPr>
             <w:rStyle w:val="Hyperlink"/>
@@ -3614,7 +3689,7 @@
           <w:numId w:val="1001"/>
         </w:numPr>
       </w:pPr>
-      <w:hyperlink r:id="rId215">
+      <w:hyperlink r:id="rId218">
         <w:r>
           <w:rPr>
             <w:rStyle w:val="Hyperlink"/>
@@ -3631,7 +3706,7 @@
           <w:numId w:val="1001"/>
         </w:numPr>
       </w:pPr>
-      <w:hyperlink r:id="rId216">
+      <w:hyperlink r:id="rId219">
         <w:r>
           <w:rPr>
             <w:rStyle w:val="Hyperlink"/>
@@ -3648,7 +3723,7 @@
           <w:numId w:val="1001"/>
         </w:numPr>
       </w:pPr>
-      <w:hyperlink r:id="rId217">
+      <w:hyperlink r:id="rId220">
         <w:r>
           <w:rPr>
             <w:rStyle w:val="Hyperlink"/>
@@ -3665,7 +3740,7 @@
           <w:numId w:val="1001"/>
         </w:numPr>
       </w:pPr>
-      <w:hyperlink r:id="rId218">
+      <w:hyperlink r:id="rId221">
         <w:r>
           <w:rPr>
             <w:rStyle w:val="Hyperlink"/>
@@ -3682,7 +3757,7 @@
           <w:numId w:val="1001"/>
         </w:numPr>
       </w:pPr>
-      <w:hyperlink r:id="rId219">
+      <w:hyperlink r:id="rId222">
         <w:r>
           <w:rPr>
             <w:rStyle w:val="Hyperlink"/>
@@ -3699,7 +3774,7 @@
           <w:numId w:val="1001"/>
         </w:numPr>
       </w:pPr>
-      <w:hyperlink r:id="rId220">
+      <w:hyperlink r:id="rId223">
         <w:r>
           <w:rPr>
             <w:rStyle w:val="Hyperlink"/>
@@ -3716,7 +3791,7 @@
           <w:numId w:val="1001"/>
         </w:numPr>
       </w:pPr>
-      <w:hyperlink r:id="rId221">
+      <w:hyperlink r:id="rId224">
         <w:r>
           <w:rPr>
             <w:rStyle w:val="Hyperlink"/>
@@ -3733,7 +3808,7 @@
           <w:numId w:val="1001"/>
         </w:numPr>
       </w:pPr>
-      <w:hyperlink r:id="rId222">
+      <w:hyperlink r:id="rId225">
         <w:r>
           <w:rPr>
             <w:rStyle w:val="Hyperlink"/>
@@ -3756,7 +3831,7 @@
       <w:r>
         <w:t xml:space="preserve"> </w:t>
       </w:r>
-      <w:hyperlink r:id="rId223">
+      <w:hyperlink r:id="rId226">
         <w:r>
           <w:rPr>
             <w:rStyle w:val="Hyperlink"/>
@@ -3767,7 +3842,7 @@
       <w:r>
         <w:t xml:space="preserve"> </w:t>
       </w:r>
-      <w:hyperlink r:id="rId224">
+      <w:hyperlink r:id="rId227">
         <w:r>
           <w:rPr>
             <w:rStyle w:val="Hyperlink"/>
@@ -3778,7 +3853,7 @@
       <w:r>
         <w:t xml:space="preserve"> </w:t>
       </w:r>
-      <w:hyperlink r:id="rId225">
+      <w:hyperlink r:id="rId228">
         <w:r>
           <w:rPr>
             <w:rStyle w:val="Hyperlink"/>
@@ -3801,7 +3876,7 @@
           <w:numId w:val="1001"/>
         </w:numPr>
       </w:pPr>
-      <w:hyperlink r:id="rId226">
+      <w:hyperlink r:id="rId229">
         <w:r>
           <w:rPr>
             <w:rStyle w:val="Hyperlink"/>
@@ -3818,7 +3893,7 @@
           <w:numId w:val="1001"/>
         </w:numPr>
       </w:pPr>
-      <w:hyperlink r:id="rId227">
+      <w:hyperlink r:id="rId230">
         <w:r>
           <w:rPr>
             <w:rStyle w:val="Hyperlink"/>
@@ -3835,7 +3910,7 @@
           <w:numId w:val="1001"/>
         </w:numPr>
       </w:pPr>
-      <w:hyperlink r:id="rId228">
+      <w:hyperlink r:id="rId231">
         <w:r>
           <w:rPr>
             <w:rStyle w:val="Hyperlink"/>
@@ -3876,7 +3951,7 @@
           <w:numId w:val="1001"/>
         </w:numPr>
       </w:pPr>
-      <w:hyperlink r:id="rId229">
+      <w:hyperlink r:id="rId232">
         <w:r>
           <w:rPr>
             <w:rStyle w:val="Hyperlink"/>
@@ -3893,7 +3968,7 @@
           <w:numId w:val="1001"/>
         </w:numPr>
       </w:pPr>
-      <w:hyperlink r:id="rId230">
+      <w:hyperlink r:id="rId233">
         <w:r>
           <w:rPr>
             <w:rStyle w:val="Hyperlink"/>
@@ -3910,7 +3985,7 @@
           <w:numId w:val="1001"/>
         </w:numPr>
       </w:pPr>
-      <w:hyperlink r:id="rId231">
+      <w:hyperlink r:id="rId234">
         <w:r>
           <w:rPr>
             <w:rStyle w:val="Hyperlink"/>
@@ -3927,7 +4002,7 @@
           <w:numId w:val="1001"/>
         </w:numPr>
       </w:pPr>
-      <w:hyperlink r:id="rId232">
+      <w:hyperlink r:id="rId235">
         <w:r>
           <w:rPr>
             <w:rStyle w:val="Hyperlink"/>
@@ -3944,7 +4019,7 @@
           <w:numId w:val="1001"/>
         </w:numPr>
       </w:pPr>
-      <w:hyperlink r:id="rId233">
+      <w:hyperlink r:id="rId236">
         <w:r>
           <w:rPr>
             <w:rStyle w:val="Hyperlink"/>
@@ -3961,7 +4036,7 @@
           <w:numId w:val="1001"/>
         </w:numPr>
       </w:pPr>
-      <w:hyperlink r:id="rId234">
+      <w:hyperlink r:id="rId237">
         <w:r>
           <w:rPr>
             <w:rStyle w:val="Hyperlink"/>
@@ -3978,7 +4053,7 @@
           <w:numId w:val="1001"/>
         </w:numPr>
       </w:pPr>
-      <w:hyperlink r:id="rId235">
+      <w:hyperlink r:id="rId238">
         <w:r>
           <w:rPr>
             <w:rStyle w:val="Hyperlink"/>
@@ -3995,7 +4070,7 @@
           <w:numId w:val="1001"/>
         </w:numPr>
       </w:pPr>
-      <w:hyperlink r:id="rId236">
+      <w:hyperlink r:id="rId239">
         <w:r>
           <w:rPr>
             <w:rStyle w:val="Hyperlink"/>
@@ -4012,7 +4087,7 @@
           <w:numId w:val="1001"/>
         </w:numPr>
       </w:pPr>
-      <w:hyperlink r:id="rId237">
+      <w:hyperlink r:id="rId240">
         <w:r>
           <w:rPr>
             <w:rStyle w:val="Hyperlink"/>
@@ -4029,7 +4104,7 @@
           <w:numId w:val="1001"/>
         </w:numPr>
       </w:pPr>
-      <w:hyperlink r:id="rId238">
+      <w:hyperlink r:id="rId241">
         <w:r>
           <w:rPr>
             <w:rStyle w:val="Hyperlink"/>
@@ -4046,7 +4121,7 @@
           <w:numId w:val="1001"/>
         </w:numPr>
       </w:pPr>
-      <w:hyperlink r:id="rId239">
+      <w:hyperlink r:id="rId242">
         <w:r>
           <w:rPr>
             <w:rStyle w:val="Hyperlink"/>
@@ -4063,7 +4138,7 @@
           <w:numId w:val="1001"/>
         </w:numPr>
       </w:pPr>
-      <w:hyperlink r:id="rId240">
+      <w:hyperlink r:id="rId243">
         <w:r>
           <w:rPr>
             <w:rStyle w:val="Hyperlink"/>
@@ -4080,7 +4155,7 @@
           <w:numId w:val="1001"/>
         </w:numPr>
       </w:pPr>
-      <w:hyperlink r:id="rId241">
+      <w:hyperlink r:id="rId244">
         <w:r>
           <w:rPr>
             <w:rStyle w:val="Hyperlink"/>
@@ -4097,7 +4172,7 @@
           <w:numId w:val="1001"/>
         </w:numPr>
       </w:pPr>
-      <w:hyperlink r:id="rId242">
+      <w:hyperlink r:id="rId245">
         <w:r>
           <w:rPr>
             <w:rStyle w:val="Hyperlink"/>
@@ -4114,7 +4189,7 @@
           <w:numId w:val="1001"/>
         </w:numPr>
       </w:pPr>
-      <w:hyperlink r:id="rId243">
+      <w:hyperlink r:id="rId246">
         <w:r>
           <w:rPr>
             <w:rStyle w:val="Hyperlink"/>
@@ -4131,7 +4206,7 @@
           <w:numId w:val="1001"/>
         </w:numPr>
       </w:pPr>
-      <w:hyperlink r:id="rId244">
+      <w:hyperlink r:id="rId247">
         <w:r>
           <w:rPr>
             <w:rStyle w:val="Hyperlink"/>
@@ -4148,7 +4223,7 @@
           <w:numId w:val="1001"/>
         </w:numPr>
       </w:pPr>
-      <w:hyperlink r:id="rId245">
+      <w:hyperlink r:id="rId248">
         <w:r>
           <w:rPr>
             <w:rStyle w:val="Hyperlink"/>
@@ -4165,7 +4240,7 @@
           <w:numId w:val="1001"/>
         </w:numPr>
       </w:pPr>
-      <w:hyperlink r:id="rId246">
+      <w:hyperlink r:id="rId249">
         <w:r>
           <w:rPr>
             <w:rStyle w:val="Hyperlink"/>
@@ -4182,7 +4257,7 @@
           <w:numId w:val="1001"/>
         </w:numPr>
       </w:pPr>
-      <w:hyperlink r:id="rId247">
+      <w:hyperlink r:id="rId250">
         <w:r>
           <w:rPr>
             <w:rStyle w:val="Hyperlink"/>
@@ -4199,7 +4274,7 @@
           <w:numId w:val="1001"/>
         </w:numPr>
       </w:pPr>
-      <w:hyperlink r:id="rId248">
+      <w:hyperlink r:id="rId251">
         <w:r>
           <w:rPr>
             <w:rStyle w:val="Hyperlink"/>
@@ -4216,7 +4291,7 @@
           <w:numId w:val="1001"/>
         </w:numPr>
       </w:pPr>
-      <w:hyperlink r:id="rId249">
+      <w:hyperlink r:id="rId252">
         <w:r>
           <w:rPr>
             <w:rStyle w:val="Hyperlink"/>
@@ -4233,7 +4308,7 @@
           <w:numId w:val="1001"/>
         </w:numPr>
       </w:pPr>
-      <w:hyperlink r:id="rId250">
+      <w:hyperlink r:id="rId253">
         <w:r>
           <w:rPr>
             <w:rStyle w:val="Hyperlink"/>
@@ -4250,7 +4325,7 @@
           <w:numId w:val="1001"/>
         </w:numPr>
       </w:pPr>
-      <w:hyperlink r:id="rId251">
+      <w:hyperlink r:id="rId254">
         <w:r>
           <w:rPr>
             <w:rStyle w:val="Hyperlink"/>
@@ -4267,7 +4342,7 @@
           <w:numId w:val="1001"/>
         </w:numPr>
       </w:pPr>
-      <w:hyperlink r:id="rId252">
+      <w:hyperlink r:id="rId255">
         <w:r>
           <w:rPr>
             <w:rStyle w:val="Hyperlink"/>
@@ -4287,7 +4362,7 @@
       <w:r>
         <w:t xml:space="preserve">Socioeconomic Data and Applications Center (SEDAC)</w:t>
       </w:r>
-      <w:hyperlink r:id="rId253">
+      <w:hyperlink r:id="rId256">
         <w:r>
           <w:rPr>
             <w:rStyle w:val="Hyperlink"/>
@@ -4304,7 +4379,7 @@
       <w:r>
         <w:t xml:space="preserve"> </w:t>
       </w:r>
-      <w:hyperlink r:id="rId254">
+      <w:hyperlink r:id="rId257">
         <w:r>
           <w:rPr>
             <w:rStyle w:val="Hyperlink"/>
@@ -4321,7 +4396,7 @@
           <w:numId w:val="1001"/>
         </w:numPr>
       </w:pPr>
-      <w:hyperlink r:id="rId255">
+      <w:hyperlink r:id="rId258">
         <w:r>
           <w:rPr>
             <w:rStyle w:val="Hyperlink"/>
@@ -4338,7 +4413,7 @@
           <w:numId w:val="1001"/>
         </w:numPr>
       </w:pPr>
-      <w:hyperlink r:id="rId256">
+      <w:hyperlink r:id="rId259">
         <w:r>
           <w:rPr>
             <w:rStyle w:val="Hyperlink"/>
@@ -4355,7 +4430,7 @@
           <w:numId w:val="1001"/>
         </w:numPr>
       </w:pPr>
-      <w:hyperlink r:id="rId257">
+      <w:hyperlink r:id="rId260">
         <w:r>
           <w:rPr>
             <w:rStyle w:val="Hyperlink"/>
@@ -4372,7 +4447,7 @@
           <w:numId w:val="1001"/>
         </w:numPr>
       </w:pPr>
-      <w:hyperlink r:id="rId258">
+      <w:hyperlink r:id="rId261">
         <w:r>
           <w:rPr>
             <w:rStyle w:val="Hyperlink"/>
@@ -4389,7 +4464,7 @@
           <w:numId w:val="1001"/>
         </w:numPr>
       </w:pPr>
-      <w:hyperlink r:id="rId259">
+      <w:hyperlink r:id="rId262">
         <w:r>
           <w:rPr>
             <w:rStyle w:val="Hyperlink"/>
@@ -4412,7 +4487,7 @@
           <w:numId w:val="1001"/>
         </w:numPr>
       </w:pPr>
-      <w:hyperlink r:id="rId260">
+      <w:hyperlink r:id="rId263">
         <w:r>
           <w:rPr>
             <w:rStyle w:val="Hyperlink"/>
@@ -4429,7 +4504,7 @@
           <w:numId w:val="1001"/>
         </w:numPr>
       </w:pPr>
-      <w:hyperlink r:id="rId261">
+      <w:hyperlink r:id="rId264">
         <w:r>
           <w:rPr>
             <w:rStyle w:val="Hyperlink"/>
@@ -4446,7 +4521,7 @@
           <w:numId w:val="1001"/>
         </w:numPr>
       </w:pPr>
-      <w:hyperlink r:id="rId262">
+      <w:hyperlink r:id="rId265">
         <w:r>
           <w:rPr>
             <w:rStyle w:val="Hyperlink"/>
@@ -4463,7 +4538,30 @@
           <w:numId w:val="1001"/>
         </w:numPr>
       </w:pPr>
-      <w:hyperlink r:id="rId263">
+      <w:hyperlink r:id="rId266">
+        <w:r>
+          <w:rPr>
+            <w:rStyle w:val="Hyperlink"/>
+          </w:rPr>
+          <w:t xml:space="preserve">Terraclimate</w:t>
+        </w:r>
+      </w:hyperlink>
+      <w:r>
+        <w:t xml:space="preserve"> </w:t>
+      </w:r>
+      <w:r>
+        <w:t xml:space="preserve">- Monthly climate and hydrology data at a global scale.</w:t>
+      </w:r>
+    </w:p>
+    <w:p>
+      <w:pPr>
+        <w:pStyle w:val="Compact"/>
+        <w:numPr>
+          <w:ilvl w:val="0"/>
+          <w:numId w:val="1001"/>
+        </w:numPr>
+      </w:pPr>
+      <w:hyperlink r:id="rId267">
         <w:r>
           <w:rPr>
             <w:rStyle w:val="Hyperlink"/>
@@ -4480,7 +4578,7 @@
           <w:numId w:val="1001"/>
         </w:numPr>
       </w:pPr>
-      <w:hyperlink r:id="rId264">
+      <w:hyperlink r:id="rId268">
         <w:r>
           <w:rPr>
             <w:rStyle w:val="Hyperlink"/>
@@ -4497,7 +4595,7 @@
           <w:numId w:val="1001"/>
         </w:numPr>
       </w:pPr>
-      <w:hyperlink r:id="rId265">
+      <w:hyperlink r:id="rId269">
         <w:r>
           <w:rPr>
             <w:rStyle w:val="Hyperlink"/>
@@ -4514,7 +4612,7 @@
           <w:numId w:val="1001"/>
         </w:numPr>
       </w:pPr>
-      <w:hyperlink r:id="rId266">
+      <w:hyperlink r:id="rId270">
         <w:r>
           <w:rPr>
             <w:rStyle w:val="Hyperlink"/>
@@ -4531,7 +4629,7 @@
           <w:numId w:val="1001"/>
         </w:numPr>
       </w:pPr>
-      <w:hyperlink r:id="rId267">
+      <w:hyperlink r:id="rId271">
         <w:r>
           <w:rPr>
             <w:rStyle w:val="Hyperlink"/>
@@ -4548,7 +4646,7 @@
           <w:numId w:val="1001"/>
         </w:numPr>
       </w:pPr>
-      <w:hyperlink r:id="rId268">
+      <w:hyperlink r:id="rId272">
         <w:r>
           <w:rPr>
             <w:rStyle w:val="Hyperlink"/>
@@ -4565,7 +4663,7 @@
           <w:numId w:val="1001"/>
         </w:numPr>
       </w:pPr>
-      <w:hyperlink r:id="rId269">
+      <w:hyperlink r:id="rId273">
         <w:r>
           <w:rPr>
             <w:rStyle w:val="Hyperlink"/>
@@ -4582,7 +4680,7 @@
           <w:numId w:val="1001"/>
         </w:numPr>
       </w:pPr>
-      <w:hyperlink r:id="rId270">
+      <w:hyperlink r:id="rId274">
         <w:r>
           <w:rPr>
             <w:rStyle w:val="Hyperlink"/>
@@ -4599,7 +4697,7 @@
           <w:numId w:val="1001"/>
         </w:numPr>
       </w:pPr>
-      <w:hyperlink r:id="rId271">
+      <w:hyperlink r:id="rId275">
         <w:r>
           <w:rPr>
             <w:rStyle w:val="Hyperlink"/>
@@ -4616,7 +4714,7 @@
           <w:numId w:val="1001"/>
         </w:numPr>
       </w:pPr>
-      <w:hyperlink r:id="rId272">
+      <w:hyperlink r:id="rId276">
         <w:r>
           <w:rPr>
             <w:rStyle w:val="Hyperlink"/>
@@ -4633,7 +4731,7 @@
           <w:numId w:val="1001"/>
         </w:numPr>
       </w:pPr>
-      <w:hyperlink r:id="rId273">
+      <w:hyperlink r:id="rId277">
         <w:r>
           <w:rPr>
             <w:rStyle w:val="Hyperlink"/>
@@ -4650,7 +4748,7 @@
           <w:numId w:val="1001"/>
         </w:numPr>
       </w:pPr>
-      <w:hyperlink r:id="rId274">
+      <w:hyperlink r:id="rId278">
         <w:r>
           <w:rPr>
             <w:rStyle w:val="Hyperlink"/>
@@ -4667,7 +4765,7 @@
           <w:numId w:val="1001"/>
         </w:numPr>
       </w:pPr>
-      <w:hyperlink r:id="rId275">
+      <w:hyperlink r:id="rId279">
         <w:r>
           <w:rPr>
             <w:rStyle w:val="Hyperlink"/>
@@ -4684,7 +4782,7 @@
           <w:numId w:val="1001"/>
         </w:numPr>
       </w:pPr>
-      <w:hyperlink r:id="rId276">
+      <w:hyperlink r:id="rId280">
         <w:r>
           <w:rPr>
             <w:rStyle w:val="Hyperlink"/>
@@ -4701,7 +4799,7 @@
           <w:numId w:val="1001"/>
         </w:numPr>
       </w:pPr>
-      <w:hyperlink r:id="rId277">
+      <w:hyperlink r:id="rId281">
         <w:r>
           <w:rPr>
             <w:rStyle w:val="Hyperlink"/>
@@ -4718,7 +4816,7 @@
           <w:numId w:val="1001"/>
         </w:numPr>
       </w:pPr>
-      <w:hyperlink r:id="rId278">
+      <w:hyperlink r:id="rId282">
         <w:r>
           <w:rPr>
             <w:rStyle w:val="Hyperlink"/>
@@ -4735,7 +4833,7 @@
           <w:numId w:val="1001"/>
         </w:numPr>
       </w:pPr>
-      <w:hyperlink r:id="rId279">
+      <w:hyperlink r:id="rId283">
         <w:r>
           <w:rPr>
             <w:rStyle w:val="Hyperlink"/>
@@ -4752,7 +4850,7 @@
           <w:numId w:val="1001"/>
         </w:numPr>
       </w:pPr>
-      <w:hyperlink r:id="rId280">
+      <w:hyperlink r:id="rId284">
         <w:r>
           <w:rPr>
             <w:rStyle w:val="Hyperlink"/>
@@ -4769,7 +4867,7 @@
           <w:numId w:val="1001"/>
         </w:numPr>
       </w:pPr>
-      <w:hyperlink r:id="rId281">
+      <w:hyperlink r:id="rId285">
         <w:r>
           <w:rPr>
             <w:rStyle w:val="Hyperlink"/>
@@ -4786,7 +4884,7 @@
           <w:numId w:val="1001"/>
         </w:numPr>
       </w:pPr>
-      <w:hyperlink r:id="rId282">
+      <w:hyperlink r:id="rId286">
         <w:r>
           <w:rPr>
             <w:rStyle w:val="Hyperlink"/>
@@ -4803,7 +4901,7 @@
           <w:numId w:val="1001"/>
         </w:numPr>
       </w:pPr>
-      <w:hyperlink r:id="rId283">
+      <w:hyperlink r:id="rId287">
         <w:r>
           <w:rPr>
             <w:rStyle w:val="Hyperlink"/>
@@ -4820,7 +4918,7 @@
           <w:numId w:val="1001"/>
         </w:numPr>
       </w:pPr>
-      <w:hyperlink r:id="rId284">
+      <w:hyperlink r:id="rId288">
         <w:r>
           <w:rPr>
             <w:rStyle w:val="Hyperlink"/>
@@ -4837,7 +4935,7 @@
           <w:numId w:val="1001"/>
         </w:numPr>
       </w:pPr>
-      <w:hyperlink r:id="rId285">
+      <w:hyperlink r:id="rId289">
         <w:r>
           <w:rPr>
             <w:rStyle w:val="Hyperlink"/>
@@ -4854,7 +4952,7 @@
           <w:numId w:val="1001"/>
         </w:numPr>
       </w:pPr>
-      <w:hyperlink r:id="rId286">
+      <w:hyperlink r:id="rId290">
         <w:r>
           <w:rPr>
             <w:rStyle w:val="Hyperlink"/>
@@ -4871,7 +4969,7 @@
           <w:numId w:val="1001"/>
         </w:numPr>
       </w:pPr>
-      <w:hyperlink r:id="rId287">
+      <w:hyperlink r:id="rId291">
         <w:r>
           <w:rPr>
             <w:rStyle w:val="Hyperlink"/>
@@ -4888,7 +4986,7 @@
           <w:numId w:val="1001"/>
         </w:numPr>
       </w:pPr>
-      <w:hyperlink r:id="rId288">
+      <w:hyperlink r:id="rId292">
         <w:r>
           <w:rPr>
             <w:rStyle w:val="Hyperlink"/>
@@ -4911,7 +5009,7 @@
           <w:numId w:val="1001"/>
         </w:numPr>
       </w:pPr>
-      <w:hyperlink r:id="rId289">
+      <w:hyperlink r:id="rId293">
         <w:r>
           <w:rPr>
             <w:rStyle w:val="Hyperlink"/>
@@ -4934,7 +5032,7 @@
           <w:numId w:val="1001"/>
         </w:numPr>
       </w:pPr>
-      <w:hyperlink r:id="rId290">
+      <w:hyperlink r:id="rId294">
         <w:r>
           <w:rPr>
             <w:rStyle w:val="Hyperlink"/>
@@ -4951,7 +5049,7 @@
           <w:numId w:val="1001"/>
         </w:numPr>
       </w:pPr>
-      <w:hyperlink r:id="rId291">
+      <w:hyperlink r:id="rId295">
         <w:r>
           <w:rPr>
             <w:rStyle w:val="Hyperlink"/>
@@ -4971,7 +5069,7 @@
       <w:r>
         <w:t xml:space="preserve">WorldCereal open global harmonized reference data repository [Data]](</w:t>
       </w:r>
-      <w:hyperlink r:id="rId292">
+      <w:hyperlink r:id="rId296">
         <w:r>
           <w:rPr>
             <w:rStyle w:val="Hyperlink"/>
@@ -4985,7 +5083,7 @@
       <w:r>
         <w:t xml:space="preserve"> </w:t>
       </w:r>
-      <w:hyperlink r:id="rId293">
+      <w:hyperlink r:id="rId297">
         <w:r>
           <w:rPr>
             <w:rStyle w:val="Hyperlink"/>
@@ -5002,7 +5100,7 @@
           <w:numId w:val="1001"/>
         </w:numPr>
       </w:pPr>
-      <w:hyperlink r:id="rId294">
+      <w:hyperlink r:id="rId298">
         <w:r>
           <w:rPr>
             <w:rStyle w:val="Hyperlink"/>
@@ -5019,7 +5117,7 @@
       <w:r>
         <w:t xml:space="preserve"> </w:t>
       </w:r>
-      <w:hyperlink r:id="rId295">
+      <w:hyperlink r:id="rId299">
         <w:r>
           <w:rPr>
             <w:rStyle w:val="Hyperlink"/>
@@ -5036,7 +5134,7 @@
           <w:numId w:val="1001"/>
         </w:numPr>
       </w:pPr>
-      <w:hyperlink r:id="rId296">
+      <w:hyperlink r:id="rId300">
         <w:r>
           <w:rPr>
             <w:rStyle w:val="Hyperlink"/>
@@ -5053,7 +5151,7 @@
           <w:numId w:val="1001"/>
         </w:numPr>
       </w:pPr>
-      <w:hyperlink r:id="rId297">
+      <w:hyperlink r:id="rId301">
         <w:r>
           <w:rPr>
             <w:rStyle w:val="Hyperlink"/>
@@ -5076,7 +5174,7 @@
       <w:r>
         <w:t xml:space="preserve"> </w:t>
       </w:r>
-      <w:hyperlink r:id="rId298">
+      <w:hyperlink r:id="rId302">
         <w:r>
           <w:rPr>
             <w:rStyle w:val="Hyperlink"/>
@@ -5093,7 +5191,7 @@
       <w:r>
         <w:t xml:space="preserve"> </w:t>
       </w:r>
-      <w:hyperlink r:id="rId299">
+      <w:hyperlink r:id="rId303">
         <w:r>
           <w:rPr>
             <w:rStyle w:val="Hyperlink"/>
@@ -5116,7 +5214,7 @@
       <w:r>
         <w:t xml:space="preserve"> </w:t>
       </w:r>
-      <w:hyperlink r:id="rId300">
+      <w:hyperlink r:id="rId304">
         <w:r>
           <w:rPr>
             <w:rStyle w:val="Hyperlink"/>
@@ -5127,7 +5225,7 @@
       <w:r>
         <w:t xml:space="preserve"> </w:t>
       </w:r>
-      <w:hyperlink r:id="rId301">
+      <w:hyperlink r:id="rId305">
         <w:r>
           <w:rPr>
             <w:rStyle w:val="Hyperlink"/>
@@ -5147,7 +5245,7 @@
       <w:r>
         <w:t xml:space="preserve">Facebook Neural-Code-Search-Evaluation-Dataset [dataset]](</w:t>
       </w:r>
-      <w:hyperlink r:id="rId302">
+      <w:hyperlink r:id="rId306">
         <w:r>
           <w:rPr>
             <w:rStyle w:val="Hyperlink"/>
@@ -5161,7 +5259,7 @@
       <w:r>
         <w:t xml:space="preserve"> </w:t>
       </w:r>
-      <w:hyperlink r:id="rId303">
+      <w:hyperlink r:id="rId307">
         <w:r>
           <w:rPr>
             <w:rStyle w:val="Hyperlink"/>
@@ -5184,7 +5282,7 @@
       <w:r>
         <w:t xml:space="preserve"> </w:t>
       </w:r>
-      <w:hyperlink r:id="rId304">
+      <w:hyperlink r:id="rId308">
         <w:r>
           <w:rPr>
             <w:rStyle w:val="Hyperlink"/>
@@ -5201,7 +5299,7 @@
       <w:r>
         <w:t xml:space="preserve"> </w:t>
       </w:r>
-      <w:hyperlink r:id="rId305">
+      <w:hyperlink r:id="rId309">
         <w:r>
           <w:rPr>
             <w:rStyle w:val="Hyperlink"/>
@@ -5224,7 +5322,7 @@
       <w:r>
         <w:t xml:space="preserve"> </w:t>
       </w:r>
-      <w:hyperlink r:id="rId306">
+      <w:hyperlink r:id="rId310">
         <w:r>
           <w:rPr>
             <w:rStyle w:val="Hyperlink"/>
@@ -5241,7 +5339,7 @@
       <w:r>
         <w:t xml:space="preserve"> </w:t>
       </w:r>
-      <w:hyperlink r:id="rId307">
+      <w:hyperlink r:id="rId311">
         <w:r>
           <w:rPr>
             <w:rStyle w:val="Hyperlink"/>
@@ -5264,7 +5362,7 @@
       <w:r>
         <w:t xml:space="preserve"> </w:t>
       </w:r>
-      <w:hyperlink r:id="rId308">
+      <w:hyperlink r:id="rId312">
         <w:r>
           <w:rPr>
             <w:rStyle w:val="Hyperlink"/>
@@ -5281,7 +5379,7 @@
       <w:r>
         <w:t xml:space="preserve"> </w:t>
       </w:r>
-      <w:hyperlink r:id="rId309">
+      <w:hyperlink r:id="rId313">
         <w:r>
           <w:rPr>
             <w:rStyle w:val="Hyperlink"/>
@@ -5304,7 +5402,7 @@
       <w:r>
         <w:t xml:space="preserve"> </w:t>
       </w:r>
-      <w:hyperlink r:id="rId310">
+      <w:hyperlink r:id="rId314">
         <w:r>
           <w:rPr>
             <w:rStyle w:val="Hyperlink"/>
@@ -5321,7 +5419,7 @@
       <w:r>
         <w:t xml:space="preserve"> </w:t>
       </w:r>
-      <w:hyperlink r:id="rId311">
+      <w:hyperlink r:id="rId315">
         <w:r>
           <w:rPr>
             <w:rStyle w:val="Hyperlink"/>
@@ -5344,7 +5442,7 @@
       <w:r>
         <w:t xml:space="preserve"> </w:t>
       </w:r>
-      <w:hyperlink r:id="rId312">
+      <w:hyperlink r:id="rId316">
         <w:r>
           <w:rPr>
             <w:rStyle w:val="Hyperlink"/>
@@ -5361,7 +5459,7 @@
       <w:r>
         <w:t xml:space="preserve"> </w:t>
       </w:r>
-      <w:hyperlink r:id="rId313">
+      <w:hyperlink r:id="rId317">
         <w:r>
           <w:rPr>
             <w:rStyle w:val="Hyperlink"/>
@@ -5384,7 +5482,7 @@
       <w:r>
         <w:t xml:space="preserve"> </w:t>
       </w:r>
-      <w:hyperlink r:id="rId314">
+      <w:hyperlink r:id="rId318">
         <w:r>
           <w:rPr>
             <w:rStyle w:val="Hyperlink"/>
@@ -5401,7 +5499,7 @@
       <w:r>
         <w:t xml:space="preserve"> </w:t>
       </w:r>
-      <w:hyperlink r:id="rId315">
+      <w:hyperlink r:id="rId319">
         <w:r>
           <w:rPr>
             <w:rStyle w:val="Hyperlink"/>
@@ -5424,7 +5522,7 @@
       <w:r>
         <w:t xml:space="preserve"> </w:t>
       </w:r>
-      <w:hyperlink r:id="rId316">
+      <w:hyperlink r:id="rId320">
         <w:r>
           <w:rPr>
             <w:rStyle w:val="Hyperlink"/>
@@ -5435,7 +5533,7 @@
       <w:r>
         <w:t xml:space="preserve"> </w:t>
       </w:r>
-      <w:hyperlink r:id="rId317">
+      <w:hyperlink r:id="rId321">
         <w:r>
           <w:rPr>
             <w:rStyle w:val="Hyperlink"/>
@@ -5458,7 +5556,7 @@
       <w:r>
         <w:t xml:space="preserve"> </w:t>
       </w:r>
-      <w:hyperlink r:id="rId318">
+      <w:hyperlink r:id="rId322">
         <w:r>
           <w:rPr>
             <w:rStyle w:val="Hyperlink"/>
@@ -5475,7 +5573,7 @@
       <w:r>
         <w:t xml:space="preserve"> </w:t>
       </w:r>
-      <w:hyperlink r:id="rId319">
+      <w:hyperlink r:id="rId323">
         <w:r>
           <w:rPr>
             <w:rStyle w:val="Hyperlink"/>
@@ -5484,8 +5582,8 @@
         </w:r>
       </w:hyperlink>
     </w:p>
-    <w:bookmarkEnd w:id="320"/>
-    <w:bookmarkStart w:id="441" w:name="otras-referencias-interesantes"/>
+    <w:bookmarkEnd w:id="324"/>
+    <w:bookmarkStart w:id="445" w:name="otras-referencias-interesantes"/>
     <w:p>
       <w:pPr>
         <w:pStyle w:val="Heading2"/>
@@ -5502,7 +5600,7 @@
           <w:numId w:val="1002"/>
         </w:numPr>
       </w:pPr>
-      <w:hyperlink r:id="rId321">
+      <w:hyperlink r:id="rId325">
         <w:r>
           <w:rPr>
             <w:rStyle w:val="Hyperlink"/>
@@ -5519,7 +5617,7 @@
           <w:numId w:val="1002"/>
         </w:numPr>
       </w:pPr>
-      <w:hyperlink r:id="rId322">
+      <w:hyperlink r:id="rId326">
         <w:r>
           <w:rPr>
             <w:rStyle w:val="Hyperlink"/>
@@ -5536,7 +5634,7 @@
           <w:numId w:val="1002"/>
         </w:numPr>
       </w:pPr>
-      <w:hyperlink r:id="rId323">
+      <w:hyperlink r:id="rId327">
         <w:r>
           <w:rPr>
             <w:rStyle w:val="Hyperlink"/>
@@ -5553,7 +5651,7 @@
           <w:numId w:val="1002"/>
         </w:numPr>
       </w:pPr>
-      <w:hyperlink r:id="rId324">
+      <w:hyperlink r:id="rId328">
         <w:r>
           <w:rPr>
             <w:rStyle w:val="Hyperlink"/>
@@ -5570,7 +5668,7 @@
           <w:numId w:val="1002"/>
         </w:numPr>
       </w:pPr>
-      <w:hyperlink r:id="rId325">
+      <w:hyperlink r:id="rId329">
         <w:r>
           <w:rPr>
             <w:rStyle w:val="Hyperlink"/>
@@ -5587,7 +5685,7 @@
           <w:numId w:val="1002"/>
         </w:numPr>
       </w:pPr>
-      <w:hyperlink r:id="rId326">
+      <w:hyperlink r:id="rId330">
         <w:r>
           <w:rPr>
             <w:rStyle w:val="Hyperlink"/>
@@ -5604,7 +5702,7 @@
           <w:numId w:val="1002"/>
         </w:numPr>
       </w:pPr>
-      <w:hyperlink r:id="rId327">
+      <w:hyperlink r:id="rId331">
         <w:r>
           <w:rPr>
             <w:rStyle w:val="Hyperlink"/>
@@ -5621,7 +5719,7 @@
           <w:numId w:val="1002"/>
         </w:numPr>
       </w:pPr>
-      <w:hyperlink r:id="rId328">
+      <w:hyperlink r:id="rId332">
         <w:r>
           <w:rPr>
             <w:rStyle w:val="Hyperlink"/>
@@ -5638,7 +5736,7 @@
           <w:numId w:val="1002"/>
         </w:numPr>
       </w:pPr>
-      <w:hyperlink r:id="rId329">
+      <w:hyperlink r:id="rId333">
         <w:r>
           <w:rPr>
             <w:rStyle w:val="Hyperlink"/>
@@ -5655,7 +5753,7 @@
           <w:numId w:val="1002"/>
         </w:numPr>
       </w:pPr>
-      <w:hyperlink r:id="rId330">
+      <w:hyperlink r:id="rId334">
         <w:r>
           <w:rPr>
             <w:rStyle w:val="Hyperlink"/>
@@ -5672,7 +5770,7 @@
           <w:numId w:val="1002"/>
         </w:numPr>
       </w:pPr>
-      <w:hyperlink r:id="rId331">
+      <w:hyperlink r:id="rId335">
         <w:r>
           <w:rPr>
             <w:rStyle w:val="Hyperlink"/>
@@ -5689,7 +5787,7 @@
           <w:numId w:val="1002"/>
         </w:numPr>
       </w:pPr>
-      <w:hyperlink r:id="rId332">
+      <w:hyperlink r:id="rId336">
         <w:r>
           <w:rPr>
             <w:rStyle w:val="Hyperlink"/>
@@ -5706,7 +5804,7 @@
           <w:numId w:val="1002"/>
         </w:numPr>
       </w:pPr>
-      <w:hyperlink r:id="rId333">
+      <w:hyperlink r:id="rId337">
         <w:r>
           <w:rPr>
             <w:rStyle w:val="Hyperlink"/>
@@ -5723,7 +5821,7 @@
           <w:numId w:val="1002"/>
         </w:numPr>
       </w:pPr>
-      <w:hyperlink r:id="rId334">
+      <w:hyperlink r:id="rId338">
         <w:r>
           <w:rPr>
             <w:rStyle w:val="Hyperlink"/>
@@ -5740,7 +5838,7 @@
       <w:r>
         <w:t xml:space="preserve"> </w:t>
       </w:r>
-      <w:hyperlink r:id="rId335">
+      <w:hyperlink r:id="rId339">
         <w:r>
           <w:rPr>
             <w:rStyle w:val="Hyperlink"/>
@@ -5757,7 +5855,7 @@
           <w:numId w:val="1002"/>
         </w:numPr>
       </w:pPr>
-      <w:hyperlink r:id="rId336">
+      <w:hyperlink r:id="rId340">
         <w:r>
           <w:rPr>
             <w:rStyle w:val="Hyperlink"/>
@@ -5777,7 +5875,7 @@
           <w:numId w:val="1002"/>
         </w:numPr>
       </w:pPr>
-      <w:hyperlink r:id="rId337">
+      <w:hyperlink r:id="rId341">
         <w:r>
           <w:rPr>
             <w:rStyle w:val="Hyperlink"/>
@@ -5794,7 +5892,7 @@
           <w:numId w:val="1002"/>
         </w:numPr>
       </w:pPr>
-      <w:hyperlink r:id="rId338">
+      <w:hyperlink r:id="rId342">
         <w:r>
           <w:rPr>
             <w:rStyle w:val="Hyperlink"/>
@@ -5811,7 +5909,7 @@
           <w:numId w:val="1002"/>
         </w:numPr>
       </w:pPr>
-      <w:hyperlink r:id="rId339">
+      <w:hyperlink r:id="rId343">
         <w:r>
           <w:rPr>
             <w:rStyle w:val="Hyperlink"/>
@@ -5828,7 +5926,7 @@
           <w:numId w:val="1002"/>
         </w:numPr>
       </w:pPr>
-      <w:hyperlink r:id="rId340">
+      <w:hyperlink r:id="rId344">
         <w:r>
           <w:rPr>
             <w:rStyle w:val="Hyperlink"/>
@@ -5845,7 +5943,7 @@
           <w:numId w:val="1002"/>
         </w:numPr>
       </w:pPr>
-      <w:hyperlink r:id="rId341">
+      <w:hyperlink r:id="rId345">
         <w:r>
           <w:rPr>
             <w:rStyle w:val="Hyperlink"/>
@@ -5862,7 +5960,7 @@
           <w:numId w:val="1002"/>
         </w:numPr>
       </w:pPr>
-      <w:hyperlink r:id="rId342">
+      <w:hyperlink r:id="rId346">
         <w:r>
           <w:rPr>
             <w:rStyle w:val="Hyperlink"/>
@@ -5879,7 +5977,7 @@
           <w:numId w:val="1002"/>
         </w:numPr>
       </w:pPr>
-      <w:hyperlink r:id="rId343">
+      <w:hyperlink r:id="rId347">
         <w:r>
           <w:rPr>
             <w:rStyle w:val="Hyperlink"/>
@@ -5896,7 +5994,7 @@
           <w:numId w:val="1002"/>
         </w:numPr>
       </w:pPr>
-      <w:hyperlink r:id="rId344">
+      <w:hyperlink r:id="rId348">
         <w:r>
           <w:rPr>
             <w:rStyle w:val="Hyperlink"/>
@@ -5913,7 +6011,7 @@
           <w:numId w:val="1002"/>
         </w:numPr>
       </w:pPr>
-      <w:hyperlink r:id="rId345">
+      <w:hyperlink r:id="rId349">
         <w:r>
           <w:rPr>
             <w:rStyle w:val="Hyperlink"/>
@@ -5930,7 +6028,7 @@
           <w:numId w:val="1002"/>
         </w:numPr>
       </w:pPr>
-      <w:hyperlink r:id="rId346">
+      <w:hyperlink r:id="rId350">
         <w:r>
           <w:rPr>
             <w:rStyle w:val="Hyperlink"/>
@@ -5947,7 +6045,7 @@
           <w:numId w:val="1002"/>
         </w:numPr>
       </w:pPr>
-      <w:hyperlink r:id="rId347">
+      <w:hyperlink r:id="rId351">
         <w:r>
           <w:rPr>
             <w:rStyle w:val="Hyperlink"/>
@@ -5964,7 +6062,7 @@
           <w:numId w:val="1002"/>
         </w:numPr>
       </w:pPr>
-      <w:hyperlink r:id="rId348">
+      <w:hyperlink r:id="rId352">
         <w:r>
           <w:rPr>
             <w:rStyle w:val="Hyperlink"/>
@@ -5981,7 +6079,7 @@
           <w:numId w:val="1002"/>
         </w:numPr>
       </w:pPr>
-      <w:hyperlink r:id="rId349">
+      <w:hyperlink r:id="rId353">
         <w:r>
           <w:rPr>
             <w:rStyle w:val="Hyperlink"/>
@@ -5998,7 +6096,7 @@
           <w:numId w:val="1002"/>
         </w:numPr>
       </w:pPr>
-      <w:hyperlink r:id="rId350">
+      <w:hyperlink r:id="rId354">
         <w:r>
           <w:rPr>
             <w:rStyle w:val="Hyperlink"/>
@@ -6015,7 +6113,7 @@
           <w:numId w:val="1002"/>
         </w:numPr>
       </w:pPr>
-      <w:hyperlink r:id="rId351">
+      <w:hyperlink r:id="rId355">
         <w:r>
           <w:rPr>
             <w:rStyle w:val="Hyperlink"/>
@@ -6032,7 +6130,7 @@
           <w:numId w:val="1002"/>
         </w:numPr>
       </w:pPr>
-      <w:hyperlink r:id="rId352">
+      <w:hyperlink r:id="rId356">
         <w:r>
           <w:rPr>
             <w:rStyle w:val="Hyperlink"/>
@@ -6049,7 +6147,7 @@
           <w:numId w:val="1002"/>
         </w:numPr>
       </w:pPr>
-      <w:hyperlink r:id="rId353">
+      <w:hyperlink r:id="rId357">
         <w:r>
           <w:rPr>
             <w:rStyle w:val="Hyperlink"/>
@@ -6066,7 +6164,7 @@
           <w:numId w:val="1002"/>
         </w:numPr>
       </w:pPr>
-      <w:hyperlink r:id="rId354">
+      <w:hyperlink r:id="rId358">
         <w:r>
           <w:rPr>
             <w:rStyle w:val="Hyperlink"/>
@@ -6083,7 +6181,7 @@
           <w:numId w:val="1002"/>
         </w:numPr>
       </w:pPr>
-      <w:hyperlink r:id="rId355">
+      <w:hyperlink r:id="rId359">
         <w:r>
           <w:rPr>
             <w:rStyle w:val="Hyperlink"/>
@@ -6100,7 +6198,7 @@
           <w:numId w:val="1002"/>
         </w:numPr>
       </w:pPr>
-      <w:hyperlink r:id="rId356">
+      <w:hyperlink r:id="rId360">
         <w:r>
           <w:rPr>
             <w:rStyle w:val="Hyperlink"/>
@@ -6117,7 +6215,7 @@
           <w:numId w:val="1002"/>
         </w:numPr>
       </w:pPr>
-      <w:hyperlink r:id="rId357">
+      <w:hyperlink r:id="rId361">
         <w:r>
           <w:rPr>
             <w:rStyle w:val="Hyperlink"/>
@@ -6134,7 +6232,7 @@
           <w:numId w:val="1002"/>
         </w:numPr>
       </w:pPr>
-      <w:hyperlink r:id="rId358">
+      <w:hyperlink r:id="rId362">
         <w:r>
           <w:rPr>
             <w:rStyle w:val="Hyperlink"/>
@@ -6151,7 +6249,7 @@
           <w:numId w:val="1002"/>
         </w:numPr>
       </w:pPr>
-      <w:hyperlink r:id="rId359">
+      <w:hyperlink r:id="rId363">
         <w:r>
           <w:rPr>
             <w:rStyle w:val="Hyperlink"/>
@@ -6168,7 +6266,7 @@
           <w:numId w:val="1002"/>
         </w:numPr>
       </w:pPr>
-      <w:hyperlink r:id="rId360">
+      <w:hyperlink r:id="rId364">
         <w:r>
           <w:rPr>
             <w:rStyle w:val="Hyperlink"/>
@@ -6185,7 +6283,7 @@
           <w:numId w:val="1002"/>
         </w:numPr>
       </w:pPr>
-      <w:hyperlink r:id="rId361">
+      <w:hyperlink r:id="rId365">
         <w:r>
           <w:rPr>
             <w:rStyle w:val="Hyperlink"/>
@@ -6202,7 +6300,7 @@
           <w:numId w:val="1002"/>
         </w:numPr>
       </w:pPr>
-      <w:hyperlink r:id="rId362">
+      <w:hyperlink r:id="rId366">
         <w:r>
           <w:rPr>
             <w:rStyle w:val="Hyperlink"/>
@@ -6219,7 +6317,7 @@
           <w:numId w:val="1002"/>
         </w:numPr>
       </w:pPr>
-      <w:hyperlink r:id="rId363">
+      <w:hyperlink r:id="rId367">
         <w:r>
           <w:rPr>
             <w:rStyle w:val="Hyperlink"/>
@@ -6236,7 +6334,7 @@
           <w:numId w:val="1002"/>
         </w:numPr>
       </w:pPr>
-      <w:hyperlink r:id="rId364">
+      <w:hyperlink r:id="rId368">
         <w:r>
           <w:rPr>
             <w:rStyle w:val="Hyperlink"/>
@@ -6253,7 +6351,7 @@
           <w:numId w:val="1002"/>
         </w:numPr>
       </w:pPr>
-      <w:hyperlink r:id="rId365">
+      <w:hyperlink r:id="rId369">
         <w:r>
           <w:rPr>
             <w:rStyle w:val="Hyperlink"/>
@@ -6270,7 +6368,7 @@
           <w:numId w:val="1002"/>
         </w:numPr>
       </w:pPr>
-      <w:hyperlink r:id="rId366">
+      <w:hyperlink r:id="rId370">
         <w:r>
           <w:rPr>
             <w:rStyle w:val="Hyperlink"/>
@@ -6287,7 +6385,7 @@
           <w:numId w:val="1002"/>
         </w:numPr>
       </w:pPr>
-      <w:hyperlink r:id="rId367">
+      <w:hyperlink r:id="rId371">
         <w:r>
           <w:rPr>
             <w:rStyle w:val="Hyperlink"/>
@@ -6304,7 +6402,7 @@
           <w:numId w:val="1002"/>
         </w:numPr>
       </w:pPr>
-      <w:hyperlink r:id="rId368">
+      <w:hyperlink r:id="rId372">
         <w:r>
           <w:rPr>
             <w:rStyle w:val="Hyperlink"/>
@@ -6321,7 +6419,7 @@
           <w:numId w:val="1002"/>
         </w:numPr>
       </w:pPr>
-      <w:hyperlink r:id="rId369">
+      <w:hyperlink r:id="rId373">
         <w:r>
           <w:rPr>
             <w:rStyle w:val="Hyperlink"/>
@@ -6338,7 +6436,7 @@
           <w:numId w:val="1002"/>
         </w:numPr>
       </w:pPr>
-      <w:hyperlink r:id="rId370">
+      <w:hyperlink r:id="rId374">
         <w:r>
           <w:rPr>
             <w:rStyle w:val="Hyperlink"/>
@@ -6358,7 +6456,7 @@
           <w:numId w:val="1002"/>
         </w:numPr>
       </w:pPr>
-      <w:hyperlink r:id="rId371">
+      <w:hyperlink r:id="rId375">
         <w:r>
           <w:rPr>
             <w:rStyle w:val="Hyperlink"/>
@@ -6375,7 +6473,7 @@
           <w:numId w:val="1002"/>
         </w:numPr>
       </w:pPr>
-      <w:hyperlink r:id="rId372">
+      <w:hyperlink r:id="rId376">
         <w:r>
           <w:rPr>
             <w:rStyle w:val="Hyperlink"/>
@@ -6392,7 +6490,7 @@
           <w:numId w:val="1002"/>
         </w:numPr>
       </w:pPr>
-      <w:hyperlink r:id="rId373">
+      <w:hyperlink r:id="rId377">
         <w:r>
           <w:rPr>
             <w:rStyle w:val="Hyperlink"/>
@@ -6409,7 +6507,7 @@
           <w:numId w:val="1002"/>
         </w:numPr>
       </w:pPr>
-      <w:hyperlink r:id="rId374">
+      <w:hyperlink r:id="rId378">
         <w:r>
           <w:rPr>
             <w:rStyle w:val="Hyperlink"/>
@@ -6426,7 +6524,7 @@
           <w:numId w:val="1002"/>
         </w:numPr>
       </w:pPr>
-      <w:hyperlink r:id="rId375">
+      <w:hyperlink r:id="rId379">
         <w:r>
           <w:rPr>
             <w:rStyle w:val="Hyperlink"/>
@@ -6443,7 +6541,7 @@
           <w:numId w:val="1002"/>
         </w:numPr>
       </w:pPr>
-      <w:hyperlink r:id="rId376">
+      <w:hyperlink r:id="rId380">
         <w:r>
           <w:rPr>
             <w:rStyle w:val="Hyperlink"/>
@@ -6460,7 +6558,7 @@
           <w:numId w:val="1002"/>
         </w:numPr>
       </w:pPr>
-      <w:hyperlink r:id="rId377">
+      <w:hyperlink r:id="rId381">
         <w:r>
           <w:rPr>
             <w:rStyle w:val="Hyperlink"/>
@@ -6477,7 +6575,7 @@
           <w:numId w:val="1002"/>
         </w:numPr>
       </w:pPr>
-      <w:hyperlink r:id="rId378">
+      <w:hyperlink r:id="rId382">
         <w:r>
           <w:rPr>
             <w:rStyle w:val="Hyperlink"/>
@@ -6494,7 +6592,7 @@
           <w:numId w:val="1002"/>
         </w:numPr>
       </w:pPr>
-      <w:hyperlink r:id="rId379">
+      <w:hyperlink r:id="rId383">
         <w:r>
           <w:rPr>
             <w:rStyle w:val="Hyperlink"/>
@@ -6511,7 +6609,7 @@
           <w:numId w:val="1002"/>
         </w:numPr>
       </w:pPr>
-      <w:hyperlink r:id="rId380">
+      <w:hyperlink r:id="rId384">
         <w:r>
           <w:rPr>
             <w:rStyle w:val="Hyperlink"/>
@@ -6528,7 +6626,7 @@
           <w:numId w:val="1002"/>
         </w:numPr>
       </w:pPr>
-      <w:hyperlink r:id="rId381">
+      <w:hyperlink r:id="rId385">
         <w:r>
           <w:rPr>
             <w:rStyle w:val="Hyperlink"/>
@@ -6545,7 +6643,7 @@
           <w:numId w:val="1002"/>
         </w:numPr>
       </w:pPr>
-      <w:hyperlink r:id="rId382">
+      <w:hyperlink r:id="rId386">
         <w:r>
           <w:rPr>
             <w:rStyle w:val="Hyperlink"/>
@@ -6562,7 +6660,7 @@
           <w:numId w:val="1002"/>
         </w:numPr>
       </w:pPr>
-      <w:hyperlink r:id="rId383">
+      <w:hyperlink r:id="rId387">
         <w:r>
           <w:rPr>
             <w:rStyle w:val="Hyperlink"/>
@@ -6579,7 +6677,7 @@
           <w:numId w:val="1002"/>
         </w:numPr>
       </w:pPr>
-      <w:hyperlink r:id="rId384">
+      <w:hyperlink r:id="rId388">
         <w:r>
           <w:rPr>
             <w:rStyle w:val="Hyperlink"/>
@@ -6596,7 +6694,7 @@
           <w:numId w:val="1002"/>
         </w:numPr>
       </w:pPr>
-      <w:hyperlink r:id="rId385">
+      <w:hyperlink r:id="rId389">
         <w:r>
           <w:rPr>
             <w:rStyle w:val="Hyperlink"/>
@@ -6613,7 +6711,7 @@
           <w:numId w:val="1002"/>
         </w:numPr>
       </w:pPr>
-      <w:hyperlink r:id="rId386">
+      <w:hyperlink r:id="rId390">
         <w:r>
           <w:rPr>
             <w:rStyle w:val="Hyperlink"/>
@@ -6630,7 +6728,7 @@
           <w:numId w:val="1002"/>
         </w:numPr>
       </w:pPr>
-      <w:hyperlink r:id="rId387">
+      <w:hyperlink r:id="rId391">
         <w:r>
           <w:rPr>
             <w:rStyle w:val="Hyperlink"/>
@@ -6647,7 +6745,7 @@
           <w:numId w:val="1002"/>
         </w:numPr>
       </w:pPr>
-      <w:hyperlink r:id="rId388">
+      <w:hyperlink r:id="rId392">
         <w:r>
           <w:rPr>
             <w:rStyle w:val="Hyperlink"/>
@@ -6664,7 +6762,7 @@
           <w:numId w:val="1002"/>
         </w:numPr>
       </w:pPr>
-      <w:hyperlink r:id="rId389">
+      <w:hyperlink r:id="rId393">
         <w:r>
           <w:rPr>
             <w:rStyle w:val="Hyperlink"/>
@@ -6681,7 +6779,7 @@
           <w:numId w:val="1002"/>
         </w:numPr>
       </w:pPr>
-      <w:hyperlink r:id="rId390">
+      <w:hyperlink r:id="rId394">
         <w:r>
           <w:rPr>
             <w:rStyle w:val="Hyperlink"/>
@@ -6698,7 +6796,7 @@
           <w:numId w:val="1002"/>
         </w:numPr>
       </w:pPr>
-      <w:hyperlink r:id="rId391">
+      <w:hyperlink r:id="rId395">
         <w:r>
           <w:rPr>
             <w:rStyle w:val="Hyperlink"/>
@@ -6715,7 +6813,7 @@
           <w:numId w:val="1002"/>
         </w:numPr>
       </w:pPr>
-      <w:hyperlink r:id="rId392">
+      <w:hyperlink r:id="rId396">
         <w:r>
           <w:rPr>
             <w:rStyle w:val="Hyperlink"/>
@@ -6732,7 +6830,7 @@
           <w:numId w:val="1002"/>
         </w:numPr>
       </w:pPr>
-      <w:hyperlink r:id="rId393">
+      <w:hyperlink r:id="rId397">
         <w:r>
           <w:rPr>
             <w:rStyle w:val="Hyperlink"/>
@@ -6749,7 +6847,7 @@
           <w:numId w:val="1002"/>
         </w:numPr>
       </w:pPr>
-      <w:hyperlink r:id="rId394">
+      <w:hyperlink r:id="rId398">
         <w:r>
           <w:rPr>
             <w:rStyle w:val="Hyperlink"/>
@@ -6766,7 +6864,7 @@
           <w:numId w:val="1002"/>
         </w:numPr>
       </w:pPr>
-      <w:hyperlink r:id="rId395">
+      <w:hyperlink r:id="rId399">
         <w:r>
           <w:rPr>
             <w:rStyle w:val="Hyperlink"/>
@@ -6783,7 +6881,7 @@
           <w:numId w:val="1002"/>
         </w:numPr>
       </w:pPr>
-      <w:hyperlink r:id="rId396">
+      <w:hyperlink r:id="rId400">
         <w:r>
           <w:rPr>
             <w:rStyle w:val="Hyperlink"/>
@@ -6800,7 +6898,7 @@
           <w:numId w:val="1002"/>
         </w:numPr>
       </w:pPr>
-      <w:hyperlink r:id="rId397">
+      <w:hyperlink r:id="rId401">
         <w:r>
           <w:rPr>
             <w:rStyle w:val="Hyperlink"/>
@@ -6817,7 +6915,7 @@
           <w:numId w:val="1002"/>
         </w:numPr>
       </w:pPr>
-      <w:hyperlink r:id="rId398">
+      <w:hyperlink r:id="rId402">
         <w:r>
           <w:rPr>
             <w:rStyle w:val="Hyperlink"/>
@@ -6834,7 +6932,7 @@
           <w:numId w:val="1002"/>
         </w:numPr>
       </w:pPr>
-      <w:hyperlink r:id="rId399">
+      <w:hyperlink r:id="rId403">
         <w:r>
           <w:rPr>
             <w:rStyle w:val="Hyperlink"/>
@@ -6851,7 +6949,7 @@
           <w:numId w:val="1002"/>
         </w:numPr>
       </w:pPr>
-      <w:hyperlink r:id="rId400">
+      <w:hyperlink r:id="rId404">
         <w:r>
           <w:rPr>
             <w:rStyle w:val="Hyperlink"/>
@@ -6868,7 +6966,7 @@
           <w:numId w:val="1002"/>
         </w:numPr>
       </w:pPr>
-      <w:hyperlink r:id="rId401">
+      <w:hyperlink r:id="rId405">
         <w:r>
           <w:rPr>
             <w:rStyle w:val="Hyperlink"/>
@@ -6885,7 +6983,7 @@
           <w:numId w:val="1002"/>
         </w:numPr>
       </w:pPr>
-      <w:hyperlink r:id="rId402">
+      <w:hyperlink r:id="rId406">
         <w:r>
           <w:rPr>
             <w:rStyle w:val="Hyperlink"/>
@@ -6902,7 +7000,7 @@
           <w:numId w:val="1002"/>
         </w:numPr>
       </w:pPr>
-      <w:hyperlink r:id="rId403">
+      <w:hyperlink r:id="rId407">
         <w:r>
           <w:rPr>
             <w:rStyle w:val="Hyperlink"/>
@@ -6919,7 +7017,7 @@
           <w:numId w:val="1002"/>
         </w:numPr>
       </w:pPr>
-      <w:hyperlink r:id="rId404">
+      <w:hyperlink r:id="rId408">
         <w:r>
           <w:rPr>
             <w:rStyle w:val="Hyperlink"/>
@@ -6936,7 +7034,7 @@
           <w:numId w:val="1002"/>
         </w:numPr>
       </w:pPr>
-      <w:hyperlink r:id="rId405">
+      <w:hyperlink r:id="rId409">
         <w:r>
           <w:rPr>
             <w:rStyle w:val="Hyperlink"/>
@@ -6953,7 +7051,7 @@
           <w:numId w:val="1002"/>
         </w:numPr>
       </w:pPr>
-      <w:hyperlink r:id="rId406">
+      <w:hyperlink r:id="rId410">
         <w:r>
           <w:rPr>
             <w:rStyle w:val="Hyperlink"/>
@@ -6970,7 +7068,7 @@
           <w:numId w:val="1002"/>
         </w:numPr>
       </w:pPr>
-      <w:hyperlink r:id="rId407">
+      <w:hyperlink r:id="rId411">
         <w:r>
           <w:rPr>
             <w:rStyle w:val="Hyperlink"/>
@@ -6987,7 +7085,7 @@
           <w:numId w:val="1002"/>
         </w:numPr>
       </w:pPr>
-      <w:hyperlink r:id="rId408">
+      <w:hyperlink r:id="rId412">
         <w:r>
           <w:rPr>
             <w:rStyle w:val="Hyperlink"/>
@@ -7004,7 +7102,7 @@
           <w:numId w:val="1002"/>
         </w:numPr>
       </w:pPr>
-      <w:hyperlink r:id="rId409">
+      <w:hyperlink r:id="rId413">
         <w:r>
           <w:rPr>
             <w:rStyle w:val="Hyperlink"/>
@@ -7021,7 +7119,7 @@
           <w:numId w:val="1002"/>
         </w:numPr>
       </w:pPr>
-      <w:hyperlink r:id="rId410">
+      <w:hyperlink r:id="rId414">
         <w:r>
           <w:rPr>
             <w:rStyle w:val="Hyperlink"/>
@@ -7038,7 +7136,7 @@
           <w:numId w:val="1002"/>
         </w:numPr>
       </w:pPr>
-      <w:hyperlink r:id="rId411">
+      <w:hyperlink r:id="rId415">
         <w:r>
           <w:rPr>
             <w:rStyle w:val="Hyperlink"/>
@@ -7055,7 +7153,7 @@
           <w:numId w:val="1002"/>
         </w:numPr>
       </w:pPr>
-      <w:hyperlink r:id="rId412">
+      <w:hyperlink r:id="rId416">
         <w:r>
           <w:rPr>
             <w:rStyle w:val="Hyperlink"/>
@@ -7072,7 +7170,7 @@
           <w:numId w:val="1002"/>
         </w:numPr>
       </w:pPr>
-      <w:hyperlink r:id="rId413">
+      <w:hyperlink r:id="rId417">
         <w:r>
           <w:rPr>
             <w:rStyle w:val="Hyperlink"/>
@@ -7089,7 +7187,7 @@
           <w:numId w:val="1002"/>
         </w:numPr>
       </w:pPr>
-      <w:hyperlink r:id="rId414">
+      <w:hyperlink r:id="rId418">
         <w:r>
           <w:rPr>
             <w:rStyle w:val="Hyperlink"/>
@@ -7106,7 +7204,7 @@
           <w:numId w:val="1002"/>
         </w:numPr>
       </w:pPr>
-      <w:hyperlink r:id="rId415">
+      <w:hyperlink r:id="rId419">
         <w:r>
           <w:rPr>
             <w:rStyle w:val="Hyperlink"/>
@@ -7123,7 +7221,7 @@
           <w:numId w:val="1002"/>
         </w:numPr>
       </w:pPr>
-      <w:hyperlink r:id="rId416">
+      <w:hyperlink r:id="rId420">
         <w:r>
           <w:rPr>
             <w:rStyle w:val="Hyperlink"/>
@@ -7140,7 +7238,7 @@
           <w:numId w:val="1002"/>
         </w:numPr>
       </w:pPr>
-      <w:hyperlink r:id="rId417">
+      <w:hyperlink r:id="rId421">
         <w:r>
           <w:rPr>
             <w:rStyle w:val="Hyperlink"/>
@@ -7157,7 +7255,7 @@
           <w:numId w:val="1002"/>
         </w:numPr>
       </w:pPr>
-      <w:hyperlink r:id="rId418">
+      <w:hyperlink r:id="rId422">
         <w:r>
           <w:rPr>
             <w:rStyle w:val="Hyperlink"/>
@@ -7174,7 +7272,7 @@
           <w:numId w:val="1002"/>
         </w:numPr>
       </w:pPr>
-      <w:hyperlink r:id="rId419">
+      <w:hyperlink r:id="rId423">
         <w:r>
           <w:rPr>
             <w:rStyle w:val="Hyperlink"/>
@@ -7191,7 +7289,7 @@
           <w:numId w:val="1002"/>
         </w:numPr>
       </w:pPr>
-      <w:hyperlink r:id="rId420">
+      <w:hyperlink r:id="rId424">
         <w:r>
           <w:rPr>
             <w:rStyle w:val="Hyperlink"/>
@@ -7208,7 +7306,7 @@
           <w:numId w:val="1002"/>
         </w:numPr>
       </w:pPr>
-      <w:hyperlink r:id="rId421">
+      <w:hyperlink r:id="rId425">
         <w:r>
           <w:rPr>
             <w:rStyle w:val="Hyperlink"/>
@@ -7225,7 +7323,7 @@
           <w:numId w:val="1002"/>
         </w:numPr>
       </w:pPr>
-      <w:hyperlink r:id="rId422">
+      <w:hyperlink r:id="rId426">
         <w:r>
           <w:rPr>
             <w:rStyle w:val="Hyperlink"/>
@@ -7242,7 +7340,7 @@
           <w:numId w:val="1002"/>
         </w:numPr>
       </w:pPr>
-      <w:hyperlink r:id="rId423">
+      <w:hyperlink r:id="rId427">
         <w:r>
           <w:rPr>
             <w:rStyle w:val="Hyperlink"/>
@@ -7259,7 +7357,7 @@
           <w:numId w:val="1002"/>
         </w:numPr>
       </w:pPr>
-      <w:hyperlink r:id="rId424">
+      <w:hyperlink r:id="rId428">
         <w:r>
           <w:rPr>
             <w:rStyle w:val="Hyperlink"/>
@@ -7282,7 +7380,7 @@
       <w:r>
         <w:t xml:space="preserve"> </w:t>
       </w:r>
-      <w:hyperlink r:id="rId425">
+      <w:hyperlink r:id="rId429">
         <w:r>
           <w:rPr>
             <w:rStyle w:val="Hyperlink"/>
@@ -7296,7 +7394,7 @@
       <w:r>
         <w:t xml:space="preserve"> </w:t>
       </w:r>
-      <w:hyperlink r:id="rId426">
+      <w:hyperlink r:id="rId430">
         <w:r>
           <w:rPr>
             <w:rStyle w:val="Hyperlink"/>
@@ -7310,7 +7408,7 @@
       <w:r>
         <w:t xml:space="preserve"> </w:t>
       </w:r>
-      <w:hyperlink r:id="rId427">
+      <w:hyperlink r:id="rId431">
         <w:r>
           <w:rPr>
             <w:rStyle w:val="Hyperlink"/>
@@ -7324,7 +7422,7 @@
       <w:r>
         <w:t xml:space="preserve"> </w:t>
       </w:r>
-      <w:hyperlink r:id="rId428">
+      <w:hyperlink r:id="rId432">
         <w:r>
           <w:rPr>
             <w:rStyle w:val="Hyperlink"/>
@@ -7341,7 +7439,7 @@
       <w:r>
         <w:t xml:space="preserve"> </w:t>
       </w:r>
-      <w:hyperlink r:id="rId429">
+      <w:hyperlink r:id="rId433">
         <w:r>
           <w:rPr>
             <w:rStyle w:val="Hyperlink"/>
@@ -7364,7 +7462,7 @@
       <w:r>
         <w:t xml:space="preserve"> </w:t>
       </w:r>
-      <w:hyperlink r:id="rId430">
+      <w:hyperlink r:id="rId434">
         <w:r>
           <w:rPr>
             <w:rStyle w:val="Hyperlink"/>
@@ -7381,7 +7479,7 @@
       <w:r>
         <w:t xml:space="preserve"> </w:t>
       </w:r>
-      <w:hyperlink r:id="rId431">
+      <w:hyperlink r:id="rId435">
         <w:r>
           <w:rPr>
             <w:rStyle w:val="Hyperlink"/>
@@ -7404,7 +7502,7 @@
       <w:r>
         <w:t xml:space="preserve"> </w:t>
       </w:r>
-      <w:hyperlink r:id="rId432">
+      <w:hyperlink r:id="rId436">
         <w:r>
           <w:rPr>
             <w:rStyle w:val="Hyperlink"/>
@@ -7418,7 +7516,7 @@
       <w:r>
         <w:t xml:space="preserve"> </w:t>
       </w:r>
-      <w:hyperlink r:id="rId433">
+      <w:hyperlink r:id="rId437">
         <w:r>
           <w:rPr>
             <w:rStyle w:val="Hyperlink"/>
@@ -7435,7 +7533,7 @@
       <w:r>
         <w:t xml:space="preserve"> </w:t>
       </w:r>
-      <w:hyperlink r:id="rId434">
+      <w:hyperlink r:id="rId438">
         <w:r>
           <w:rPr>
             <w:rStyle w:val="Hyperlink"/>
@@ -7458,7 +7556,7 @@
       <w:r>
         <w:t xml:space="preserve"> </w:t>
       </w:r>
-      <w:hyperlink r:id="rId435">
+      <w:hyperlink r:id="rId439">
         <w:r>
           <w:rPr>
             <w:rStyle w:val="Hyperlink"/>
@@ -7475,7 +7573,7 @@
       <w:r>
         <w:t xml:space="preserve"> </w:t>
       </w:r>
-      <w:hyperlink r:id="rId436">
+      <w:hyperlink r:id="rId440">
         <w:r>
           <w:rPr>
             <w:rStyle w:val="Hyperlink"/>
@@ -7498,7 +7596,7 @@
       <w:r>
         <w:t xml:space="preserve"> </w:t>
       </w:r>
-      <w:hyperlink r:id="rId437">
+      <w:hyperlink r:id="rId441">
         <w:r>
           <w:rPr>
             <w:rStyle w:val="Hyperlink"/>
@@ -7512,7 +7610,7 @@
       <w:r>
         <w:t xml:space="preserve"> </w:t>
       </w:r>
-      <w:hyperlink r:id="rId438">
+      <w:hyperlink r:id="rId442">
         <w:r>
           <w:rPr>
             <w:rStyle w:val="Hyperlink"/>
@@ -7526,7 +7624,7 @@
       <w:r>
         <w:t xml:space="preserve"> </w:t>
       </w:r>
-      <w:hyperlink r:id="rId439">
+      <w:hyperlink r:id="rId443">
         <w:r>
           <w:rPr>
             <w:rStyle w:val="Hyperlink"/>
@@ -7543,7 +7641,7 @@
       <w:r>
         <w:t xml:space="preserve"> </w:t>
       </w:r>
-      <w:hyperlink r:id="rId440">
+      <w:hyperlink r:id="rId444">
         <w:r>
           <w:rPr>
             <w:rStyle w:val="Hyperlink"/>
@@ -7552,8 +7650,8 @@
         </w:r>
       </w:hyperlink>
     </w:p>
-    <w:bookmarkEnd w:id="441"/>
-    <w:bookmarkStart w:id="559" w:name="libros"/>
+    <w:bookmarkEnd w:id="445"/>
+    <w:bookmarkStart w:id="563" w:name="libros"/>
     <w:p>
       <w:pPr>
         <w:pStyle w:val="Heading2"/>
@@ -7570,7 +7668,7 @@
           <w:numId w:val="1003"/>
         </w:numPr>
       </w:pPr>
-      <w:hyperlink r:id="rId442">
+      <w:hyperlink r:id="rId446">
         <w:r>
           <w:rPr>
             <w:rStyle w:val="Hyperlink"/>
@@ -7587,7 +7685,7 @@
           <w:numId w:val="1003"/>
         </w:numPr>
       </w:pPr>
-      <w:hyperlink r:id="rId443">
+      <w:hyperlink r:id="rId447">
         <w:r>
           <w:rPr>
             <w:rStyle w:val="Hyperlink"/>
@@ -7604,7 +7702,7 @@
           <w:numId w:val="1003"/>
         </w:numPr>
       </w:pPr>
-      <w:hyperlink r:id="rId444">
+      <w:hyperlink r:id="rId448">
         <w:r>
           <w:rPr>
             <w:rStyle w:val="Hyperlink"/>
@@ -7621,7 +7719,7 @@
           <w:numId w:val="1003"/>
         </w:numPr>
       </w:pPr>
-      <w:hyperlink r:id="rId445">
+      <w:hyperlink r:id="rId449">
         <w:r>
           <w:rPr>
             <w:rStyle w:val="Hyperlink"/>
@@ -7638,7 +7736,7 @@
           <w:numId w:val="1003"/>
         </w:numPr>
       </w:pPr>
-      <w:hyperlink r:id="rId446">
+      <w:hyperlink r:id="rId450">
         <w:r>
           <w:rPr>
             <w:rStyle w:val="Hyperlink"/>
@@ -7655,7 +7753,7 @@
           <w:numId w:val="1003"/>
         </w:numPr>
       </w:pPr>
-      <w:hyperlink r:id="rId447">
+      <w:hyperlink r:id="rId451">
         <w:r>
           <w:rPr>
             <w:rStyle w:val="Hyperlink"/>
@@ -7672,7 +7770,7 @@
           <w:numId w:val="1003"/>
         </w:numPr>
       </w:pPr>
-      <w:hyperlink r:id="rId448">
+      <w:hyperlink r:id="rId452">
         <w:r>
           <w:rPr>
             <w:rStyle w:val="Hyperlink"/>
@@ -7689,7 +7787,7 @@
           <w:numId w:val="1003"/>
         </w:numPr>
       </w:pPr>
-      <w:hyperlink r:id="rId449">
+      <w:hyperlink r:id="rId453">
         <w:r>
           <w:rPr>
             <w:rStyle w:val="Hyperlink"/>
@@ -7706,7 +7804,7 @@
           <w:numId w:val="1003"/>
         </w:numPr>
       </w:pPr>
-      <w:hyperlink r:id="rId450">
+      <w:hyperlink r:id="rId454">
         <w:r>
           <w:rPr>
             <w:rStyle w:val="Hyperlink"/>
@@ -7723,7 +7821,7 @@
           <w:numId w:val="1003"/>
         </w:numPr>
       </w:pPr>
-      <w:hyperlink r:id="rId451">
+      <w:hyperlink r:id="rId455">
         <w:r>
           <w:rPr>
             <w:rStyle w:val="Hyperlink"/>
@@ -7740,7 +7838,7 @@
           <w:numId w:val="1003"/>
         </w:numPr>
       </w:pPr>
-      <w:hyperlink r:id="rId452">
+      <w:hyperlink r:id="rId456">
         <w:r>
           <w:rPr>
             <w:rStyle w:val="Hyperlink"/>
@@ -7757,7 +7855,7 @@
           <w:numId w:val="1003"/>
         </w:numPr>
       </w:pPr>
-      <w:hyperlink r:id="rId453">
+      <w:hyperlink r:id="rId457">
         <w:r>
           <w:rPr>
             <w:rStyle w:val="Hyperlink"/>
@@ -7774,7 +7872,7 @@
           <w:numId w:val="1003"/>
         </w:numPr>
       </w:pPr>
-      <w:hyperlink r:id="rId454">
+      <w:hyperlink r:id="rId458">
         <w:r>
           <w:rPr>
             <w:rStyle w:val="Hyperlink"/>
@@ -7791,7 +7889,7 @@
           <w:numId w:val="1003"/>
         </w:numPr>
       </w:pPr>
-      <w:hyperlink r:id="rId455">
+      <w:hyperlink r:id="rId459">
         <w:r>
           <w:rPr>
             <w:rStyle w:val="Hyperlink"/>
@@ -7808,7 +7906,7 @@
           <w:numId w:val="1003"/>
         </w:numPr>
       </w:pPr>
-      <w:hyperlink r:id="rId456">
+      <w:hyperlink r:id="rId460">
         <w:r>
           <w:rPr>
             <w:rStyle w:val="Hyperlink"/>
@@ -7825,7 +7923,7 @@
           <w:numId w:val="1003"/>
         </w:numPr>
       </w:pPr>
-      <w:hyperlink r:id="rId457">
+      <w:hyperlink r:id="rId461">
         <w:r>
           <w:rPr>
             <w:rStyle w:val="Hyperlink"/>
@@ -7842,7 +7940,7 @@
           <w:numId w:val="1003"/>
         </w:numPr>
       </w:pPr>
-      <w:hyperlink r:id="rId458">
+      <w:hyperlink r:id="rId462">
         <w:r>
           <w:rPr>
             <w:rStyle w:val="Hyperlink"/>
@@ -7859,7 +7957,7 @@
           <w:numId w:val="1003"/>
         </w:numPr>
       </w:pPr>
-      <w:hyperlink r:id="rId459">
+      <w:hyperlink r:id="rId463">
         <w:r>
           <w:rPr>
             <w:rStyle w:val="Hyperlink"/>
@@ -7876,7 +7974,7 @@
           <w:numId w:val="1003"/>
         </w:numPr>
       </w:pPr>
-      <w:hyperlink r:id="rId460">
+      <w:hyperlink r:id="rId464">
         <w:r>
           <w:rPr>
             <w:rStyle w:val="Hyperlink"/>
@@ -7893,7 +7991,7 @@
           <w:numId w:val="1003"/>
         </w:numPr>
       </w:pPr>
-      <w:hyperlink r:id="rId461">
+      <w:hyperlink r:id="rId465">
         <w:r>
           <w:rPr>
             <w:rStyle w:val="Hyperlink"/>
@@ -7910,7 +8008,7 @@
           <w:numId w:val="1003"/>
         </w:numPr>
       </w:pPr>
-      <w:hyperlink r:id="rId462">
+      <w:hyperlink r:id="rId466">
         <w:r>
           <w:rPr>
             <w:rStyle w:val="Hyperlink"/>
@@ -7927,7 +8025,7 @@
           <w:numId w:val="1003"/>
         </w:numPr>
       </w:pPr>
-      <w:hyperlink r:id="rId463">
+      <w:hyperlink r:id="rId467">
         <w:r>
           <w:rPr>
             <w:rStyle w:val="Hyperlink"/>
@@ -7944,7 +8042,7 @@
           <w:numId w:val="1003"/>
         </w:numPr>
       </w:pPr>
-      <w:hyperlink r:id="rId464">
+      <w:hyperlink r:id="rId468">
         <w:r>
           <w:rPr>
             <w:rStyle w:val="Hyperlink"/>
@@ -7961,7 +8059,7 @@
           <w:numId w:val="1003"/>
         </w:numPr>
       </w:pPr>
-      <w:hyperlink r:id="rId465">
+      <w:hyperlink r:id="rId469">
         <w:r>
           <w:rPr>
             <w:rStyle w:val="Hyperlink"/>
@@ -7978,7 +8076,7 @@
           <w:numId w:val="1003"/>
         </w:numPr>
       </w:pPr>
-      <w:hyperlink r:id="rId466">
+      <w:hyperlink r:id="rId470">
         <w:r>
           <w:rPr>
             <w:rStyle w:val="Hyperlink"/>
@@ -7995,7 +8093,7 @@
           <w:numId w:val="1003"/>
         </w:numPr>
       </w:pPr>
-      <w:hyperlink r:id="rId467">
+      <w:hyperlink r:id="rId471">
         <w:r>
           <w:rPr>
             <w:rStyle w:val="Hyperlink"/>
@@ -8012,7 +8110,7 @@
           <w:numId w:val="1003"/>
         </w:numPr>
       </w:pPr>
-      <w:hyperlink r:id="rId468">
+      <w:hyperlink r:id="rId472">
         <w:r>
           <w:rPr>
             <w:rStyle w:val="Hyperlink"/>
@@ -8029,7 +8127,7 @@
           <w:numId w:val="1003"/>
         </w:numPr>
       </w:pPr>
-      <w:hyperlink r:id="rId469">
+      <w:hyperlink r:id="rId473">
         <w:r>
           <w:rPr>
             <w:rStyle w:val="Hyperlink"/>
@@ -8046,7 +8144,7 @@
           <w:numId w:val="1003"/>
         </w:numPr>
       </w:pPr>
-      <w:hyperlink r:id="rId470">
+      <w:hyperlink r:id="rId474">
         <w:r>
           <w:rPr>
             <w:rStyle w:val="Hyperlink"/>
@@ -8063,7 +8161,7 @@
           <w:numId w:val="1003"/>
         </w:numPr>
       </w:pPr>
-      <w:hyperlink r:id="rId471">
+      <w:hyperlink r:id="rId475">
         <w:r>
           <w:rPr>
             <w:rStyle w:val="Hyperlink"/>
@@ -8080,7 +8178,7 @@
           <w:numId w:val="1003"/>
         </w:numPr>
       </w:pPr>
-      <w:hyperlink r:id="rId472">
+      <w:hyperlink r:id="rId476">
         <w:r>
           <w:rPr>
             <w:rStyle w:val="Hyperlink"/>
@@ -8097,7 +8195,7 @@
           <w:numId w:val="1003"/>
         </w:numPr>
       </w:pPr>
-      <w:hyperlink r:id="rId473">
+      <w:hyperlink r:id="rId477">
         <w:r>
           <w:rPr>
             <w:rStyle w:val="Hyperlink"/>
@@ -8114,7 +8212,7 @@
           <w:numId w:val="1003"/>
         </w:numPr>
       </w:pPr>
-      <w:hyperlink r:id="rId474">
+      <w:hyperlink r:id="rId478">
         <w:r>
           <w:rPr>
             <w:rStyle w:val="Hyperlink"/>
@@ -8131,7 +8229,7 @@
           <w:numId w:val="1003"/>
         </w:numPr>
       </w:pPr>
-      <w:hyperlink r:id="rId475">
+      <w:hyperlink r:id="rId479">
         <w:r>
           <w:rPr>
             <w:rStyle w:val="Hyperlink"/>
@@ -8148,7 +8246,7 @@
           <w:numId w:val="1003"/>
         </w:numPr>
       </w:pPr>
-      <w:hyperlink r:id="rId476">
+      <w:hyperlink r:id="rId480">
         <w:r>
           <w:rPr>
             <w:rStyle w:val="Hyperlink"/>
@@ -8165,7 +8263,7 @@
           <w:numId w:val="1003"/>
         </w:numPr>
       </w:pPr>
-      <w:hyperlink r:id="rId477">
+      <w:hyperlink r:id="rId481">
         <w:r>
           <w:rPr>
             <w:rStyle w:val="Hyperlink"/>
@@ -8182,7 +8280,7 @@
           <w:numId w:val="1003"/>
         </w:numPr>
       </w:pPr>
-      <w:hyperlink r:id="rId478">
+      <w:hyperlink r:id="rId482">
         <w:r>
           <w:rPr>
             <w:rStyle w:val="Hyperlink"/>
@@ -8199,7 +8297,7 @@
           <w:numId w:val="1003"/>
         </w:numPr>
       </w:pPr>
-      <w:hyperlink r:id="rId479">
+      <w:hyperlink r:id="rId483">
         <w:r>
           <w:rPr>
             <w:rStyle w:val="Hyperlink"/>
@@ -8216,7 +8314,7 @@
           <w:numId w:val="1003"/>
         </w:numPr>
       </w:pPr>
-      <w:hyperlink r:id="rId480">
+      <w:hyperlink r:id="rId484">
         <w:r>
           <w:rPr>
             <w:rStyle w:val="Hyperlink"/>
@@ -8233,7 +8331,7 @@
           <w:numId w:val="1003"/>
         </w:numPr>
       </w:pPr>
-      <w:hyperlink r:id="rId481">
+      <w:hyperlink r:id="rId485">
         <w:r>
           <w:rPr>
             <w:rStyle w:val="Hyperlink"/>
@@ -8250,7 +8348,7 @@
           <w:numId w:val="1003"/>
         </w:numPr>
       </w:pPr>
-      <w:hyperlink r:id="rId482">
+      <w:hyperlink r:id="rId486">
         <w:r>
           <w:rPr>
             <w:rStyle w:val="Hyperlink"/>
@@ -8267,7 +8365,7 @@
           <w:numId w:val="1003"/>
         </w:numPr>
       </w:pPr>
-      <w:hyperlink r:id="rId483">
+      <w:hyperlink r:id="rId487">
         <w:r>
           <w:rPr>
             <w:rStyle w:val="Hyperlink"/>
@@ -8284,7 +8382,7 @@
           <w:numId w:val="1003"/>
         </w:numPr>
       </w:pPr>
-      <w:hyperlink r:id="rId484">
+      <w:hyperlink r:id="rId488">
         <w:r>
           <w:rPr>
             <w:rStyle w:val="Hyperlink"/>
@@ -8301,7 +8399,7 @@
           <w:numId w:val="1003"/>
         </w:numPr>
       </w:pPr>
-      <w:hyperlink r:id="rId485">
+      <w:hyperlink r:id="rId489">
         <w:r>
           <w:rPr>
             <w:rStyle w:val="Hyperlink"/>
@@ -8318,7 +8416,7 @@
           <w:numId w:val="1003"/>
         </w:numPr>
       </w:pPr>
-      <w:hyperlink r:id="rId486">
+      <w:hyperlink r:id="rId490">
         <w:r>
           <w:rPr>
             <w:rStyle w:val="Hyperlink"/>
@@ -8335,7 +8433,7 @@
           <w:numId w:val="1003"/>
         </w:numPr>
       </w:pPr>
-      <w:hyperlink r:id="rId487">
+      <w:hyperlink r:id="rId491">
         <w:r>
           <w:rPr>
             <w:rStyle w:val="Hyperlink"/>
@@ -8352,7 +8450,7 @@
           <w:numId w:val="1003"/>
         </w:numPr>
       </w:pPr>
-      <w:hyperlink r:id="rId488">
+      <w:hyperlink r:id="rId492">
         <w:r>
           <w:rPr>
             <w:rStyle w:val="Hyperlink"/>
@@ -8369,7 +8467,7 @@
           <w:numId w:val="1003"/>
         </w:numPr>
       </w:pPr>
-      <w:hyperlink r:id="rId489">
+      <w:hyperlink r:id="rId493">
         <w:r>
           <w:rPr>
             <w:rStyle w:val="Hyperlink"/>
@@ -8386,7 +8484,7 @@
           <w:numId w:val="1003"/>
         </w:numPr>
       </w:pPr>
-      <w:hyperlink r:id="rId490">
+      <w:hyperlink r:id="rId494">
         <w:r>
           <w:rPr>
             <w:rStyle w:val="Hyperlink"/>
@@ -8403,7 +8501,7 @@
           <w:numId w:val="1003"/>
         </w:numPr>
       </w:pPr>
-      <w:hyperlink r:id="rId491">
+      <w:hyperlink r:id="rId495">
         <w:r>
           <w:rPr>
             <w:rStyle w:val="Hyperlink"/>
@@ -8420,7 +8518,7 @@
           <w:numId w:val="1003"/>
         </w:numPr>
       </w:pPr>
-      <w:hyperlink r:id="rId492">
+      <w:hyperlink r:id="rId496">
         <w:r>
           <w:rPr>
             <w:rStyle w:val="Hyperlink"/>
@@ -8437,7 +8535,7 @@
           <w:numId w:val="1003"/>
         </w:numPr>
       </w:pPr>
-      <w:hyperlink r:id="rId493">
+      <w:hyperlink r:id="rId497">
         <w:r>
           <w:rPr>
             <w:rStyle w:val="Hyperlink"/>
@@ -8454,7 +8552,7 @@
           <w:numId w:val="1003"/>
         </w:numPr>
       </w:pPr>
-      <w:hyperlink r:id="rId494">
+      <w:hyperlink r:id="rId498">
         <w:r>
           <w:rPr>
             <w:rStyle w:val="Hyperlink"/>
@@ -8471,7 +8569,7 @@
           <w:numId w:val="1003"/>
         </w:numPr>
       </w:pPr>
-      <w:hyperlink r:id="rId495">
+      <w:hyperlink r:id="rId499">
         <w:r>
           <w:rPr>
             <w:rStyle w:val="Hyperlink"/>
@@ -8488,7 +8586,7 @@
           <w:numId w:val="1003"/>
         </w:numPr>
       </w:pPr>
-      <w:hyperlink r:id="rId496">
+      <w:hyperlink r:id="rId500">
         <w:r>
           <w:rPr>
             <w:rStyle w:val="Hyperlink"/>
@@ -8505,7 +8603,7 @@
           <w:numId w:val="1003"/>
         </w:numPr>
       </w:pPr>
-      <w:hyperlink r:id="rId497">
+      <w:hyperlink r:id="rId501">
         <w:r>
           <w:rPr>
             <w:rStyle w:val="Hyperlink"/>
@@ -8522,7 +8620,7 @@
           <w:numId w:val="1003"/>
         </w:numPr>
       </w:pPr>
-      <w:hyperlink r:id="rId498">
+      <w:hyperlink r:id="rId502">
         <w:r>
           <w:rPr>
             <w:rStyle w:val="Hyperlink"/>
@@ -8539,7 +8637,7 @@
           <w:numId w:val="1003"/>
         </w:numPr>
       </w:pPr>
-      <w:hyperlink r:id="rId499">
+      <w:hyperlink r:id="rId503">
         <w:r>
           <w:rPr>
             <w:rStyle w:val="Hyperlink"/>
@@ -8556,7 +8654,7 @@
           <w:numId w:val="1003"/>
         </w:numPr>
       </w:pPr>
-      <w:hyperlink r:id="rId500">
+      <w:hyperlink r:id="rId504">
         <w:r>
           <w:rPr>
             <w:rStyle w:val="Hyperlink"/>
@@ -8573,7 +8671,7 @@
           <w:numId w:val="1003"/>
         </w:numPr>
       </w:pPr>
-      <w:hyperlink r:id="rId501">
+      <w:hyperlink r:id="rId505">
         <w:r>
           <w:rPr>
             <w:rStyle w:val="Hyperlink"/>
@@ -8590,7 +8688,7 @@
           <w:numId w:val="1003"/>
         </w:numPr>
       </w:pPr>
-      <w:hyperlink r:id="rId502">
+      <w:hyperlink r:id="rId506">
         <w:r>
           <w:rPr>
             <w:rStyle w:val="Hyperlink"/>
@@ -8607,7 +8705,7 @@
           <w:numId w:val="1003"/>
         </w:numPr>
       </w:pPr>
-      <w:hyperlink r:id="rId503">
+      <w:hyperlink r:id="rId507">
         <w:r>
           <w:rPr>
             <w:rStyle w:val="Hyperlink"/>
@@ -8624,7 +8722,7 @@
           <w:numId w:val="1003"/>
         </w:numPr>
       </w:pPr>
-      <w:hyperlink r:id="rId504">
+      <w:hyperlink r:id="rId508">
         <w:r>
           <w:rPr>
             <w:rStyle w:val="Hyperlink"/>
@@ -8641,7 +8739,7 @@
           <w:numId w:val="1003"/>
         </w:numPr>
       </w:pPr>
-      <w:hyperlink r:id="rId505">
+      <w:hyperlink r:id="rId509">
         <w:r>
           <w:rPr>
             <w:rStyle w:val="Hyperlink"/>
@@ -8658,7 +8756,7 @@
           <w:numId w:val="1003"/>
         </w:numPr>
       </w:pPr>
-      <w:hyperlink r:id="rId506">
+      <w:hyperlink r:id="rId510">
         <w:r>
           <w:rPr>
             <w:rStyle w:val="Hyperlink"/>
@@ -8675,7 +8773,7 @@
           <w:numId w:val="1003"/>
         </w:numPr>
       </w:pPr>
-      <w:hyperlink r:id="rId507">
+      <w:hyperlink r:id="rId511">
         <w:r>
           <w:rPr>
             <w:rStyle w:val="Hyperlink"/>
@@ -8692,7 +8790,7 @@
           <w:numId w:val="1003"/>
         </w:numPr>
       </w:pPr>
-      <w:hyperlink r:id="rId508">
+      <w:hyperlink r:id="rId512">
         <w:r>
           <w:rPr>
             <w:rStyle w:val="Hyperlink"/>
@@ -8709,7 +8807,7 @@
           <w:numId w:val="1003"/>
         </w:numPr>
       </w:pPr>
-      <w:hyperlink r:id="rId509">
+      <w:hyperlink r:id="rId513">
         <w:r>
           <w:rPr>
             <w:rStyle w:val="Hyperlink"/>
@@ -8726,7 +8824,7 @@
           <w:numId w:val="1003"/>
         </w:numPr>
       </w:pPr>
-      <w:hyperlink r:id="rId510">
+      <w:hyperlink r:id="rId514">
         <w:r>
           <w:rPr>
             <w:rStyle w:val="Hyperlink"/>
@@ -8743,7 +8841,7 @@
           <w:numId w:val="1003"/>
         </w:numPr>
       </w:pPr>
-      <w:hyperlink r:id="rId511">
+      <w:hyperlink r:id="rId515">
         <w:r>
           <w:rPr>
             <w:rStyle w:val="Hyperlink"/>
@@ -8760,7 +8858,7 @@
           <w:numId w:val="1003"/>
         </w:numPr>
       </w:pPr>
-      <w:hyperlink r:id="rId512">
+      <w:hyperlink r:id="rId516">
         <w:r>
           <w:rPr>
             <w:rStyle w:val="Hyperlink"/>
@@ -8777,7 +8875,7 @@
           <w:numId w:val="1003"/>
         </w:numPr>
       </w:pPr>
-      <w:hyperlink r:id="rId513">
+      <w:hyperlink r:id="rId517">
         <w:r>
           <w:rPr>
             <w:rStyle w:val="Hyperlink"/>
@@ -8794,7 +8892,7 @@
           <w:numId w:val="1003"/>
         </w:numPr>
       </w:pPr>
-      <w:hyperlink r:id="rId514">
+      <w:hyperlink r:id="rId518">
         <w:r>
           <w:rPr>
             <w:rStyle w:val="Hyperlink"/>
@@ -8811,7 +8909,7 @@
           <w:numId w:val="1003"/>
         </w:numPr>
       </w:pPr>
-      <w:hyperlink r:id="rId515">
+      <w:hyperlink r:id="rId519">
         <w:r>
           <w:rPr>
             <w:rStyle w:val="Hyperlink"/>
@@ -8828,7 +8926,7 @@
           <w:numId w:val="1003"/>
         </w:numPr>
       </w:pPr>
-      <w:hyperlink r:id="rId516">
+      <w:hyperlink r:id="rId520">
         <w:r>
           <w:rPr>
             <w:rStyle w:val="Hyperlink"/>
@@ -8845,7 +8943,7 @@
           <w:numId w:val="1003"/>
         </w:numPr>
       </w:pPr>
-      <w:hyperlink r:id="rId517">
+      <w:hyperlink r:id="rId521">
         <w:r>
           <w:rPr>
             <w:rStyle w:val="Hyperlink"/>
@@ -8862,7 +8960,7 @@
           <w:numId w:val="1003"/>
         </w:numPr>
       </w:pPr>
-      <w:hyperlink r:id="rId518">
+      <w:hyperlink r:id="rId522">
         <w:r>
           <w:rPr>
             <w:rStyle w:val="Hyperlink"/>
@@ -8879,7 +8977,7 @@
           <w:numId w:val="1003"/>
         </w:numPr>
       </w:pPr>
-      <w:hyperlink r:id="rId519">
+      <w:hyperlink r:id="rId523">
         <w:r>
           <w:rPr>
             <w:rStyle w:val="Hyperlink"/>
@@ -8896,7 +8994,7 @@
           <w:numId w:val="1003"/>
         </w:numPr>
       </w:pPr>
-      <w:hyperlink r:id="rId520">
+      <w:hyperlink r:id="rId524">
         <w:r>
           <w:rPr>
             <w:rStyle w:val="Hyperlink"/>
@@ -8913,7 +9011,7 @@
           <w:numId w:val="1003"/>
         </w:numPr>
       </w:pPr>
-      <w:hyperlink r:id="rId521">
+      <w:hyperlink r:id="rId525">
         <w:r>
           <w:rPr>
             <w:rStyle w:val="Hyperlink"/>
@@ -8930,7 +9028,7 @@
           <w:numId w:val="1003"/>
         </w:numPr>
       </w:pPr>
-      <w:hyperlink r:id="rId522">
+      <w:hyperlink r:id="rId526">
         <w:r>
           <w:rPr>
             <w:rStyle w:val="Hyperlink"/>
@@ -8947,7 +9045,7 @@
           <w:numId w:val="1003"/>
         </w:numPr>
       </w:pPr>
-      <w:hyperlink r:id="rId523">
+      <w:hyperlink r:id="rId527">
         <w:r>
           <w:rPr>
             <w:rStyle w:val="Hyperlink"/>
@@ -8964,7 +9062,7 @@
           <w:numId w:val="1003"/>
         </w:numPr>
       </w:pPr>
-      <w:hyperlink r:id="rId524">
+      <w:hyperlink r:id="rId528">
         <w:r>
           <w:rPr>
             <w:rStyle w:val="Hyperlink"/>
@@ -8981,7 +9079,7 @@
           <w:numId w:val="1003"/>
         </w:numPr>
       </w:pPr>
-      <w:hyperlink r:id="rId525">
+      <w:hyperlink r:id="rId529">
         <w:r>
           <w:rPr>
             <w:rStyle w:val="Hyperlink"/>
@@ -8998,7 +9096,7 @@
           <w:numId w:val="1003"/>
         </w:numPr>
       </w:pPr>
-      <w:hyperlink r:id="rId526">
+      <w:hyperlink r:id="rId530">
         <w:r>
           <w:rPr>
             <w:rStyle w:val="Hyperlink"/>
@@ -9015,7 +9113,7 @@
           <w:numId w:val="1003"/>
         </w:numPr>
       </w:pPr>
-      <w:hyperlink r:id="rId527">
+      <w:hyperlink r:id="rId531">
         <w:r>
           <w:rPr>
             <w:rStyle w:val="Hyperlink"/>
@@ -9032,7 +9130,7 @@
           <w:numId w:val="1003"/>
         </w:numPr>
       </w:pPr>
-      <w:hyperlink r:id="rId528">
+      <w:hyperlink r:id="rId532">
         <w:r>
           <w:rPr>
             <w:rStyle w:val="Hyperlink"/>
@@ -9049,7 +9147,7 @@
           <w:numId w:val="1003"/>
         </w:numPr>
       </w:pPr>
-      <w:hyperlink r:id="rId529">
+      <w:hyperlink r:id="rId533">
         <w:r>
           <w:rPr>
             <w:rStyle w:val="Hyperlink"/>
@@ -9066,7 +9164,7 @@
           <w:numId w:val="1003"/>
         </w:numPr>
       </w:pPr>
-      <w:hyperlink r:id="rId530">
+      <w:hyperlink r:id="rId534">
         <w:r>
           <w:rPr>
             <w:rStyle w:val="Hyperlink"/>
@@ -9083,7 +9181,7 @@
           <w:numId w:val="1003"/>
         </w:numPr>
       </w:pPr>
-      <w:hyperlink r:id="rId531">
+      <w:hyperlink r:id="rId535">
         <w:r>
           <w:rPr>
             <w:rStyle w:val="Hyperlink"/>
@@ -9100,7 +9198,7 @@
           <w:numId w:val="1003"/>
         </w:numPr>
       </w:pPr>
-      <w:hyperlink r:id="rId532">
+      <w:hyperlink r:id="rId536">
         <w:r>
           <w:rPr>
             <w:rStyle w:val="Hyperlink"/>
@@ -9117,7 +9215,7 @@
           <w:numId w:val="1003"/>
         </w:numPr>
       </w:pPr>
-      <w:hyperlink r:id="rId533">
+      <w:hyperlink r:id="rId537">
         <w:r>
           <w:rPr>
             <w:rStyle w:val="Hyperlink"/>
@@ -9134,7 +9232,7 @@
           <w:numId w:val="1003"/>
         </w:numPr>
       </w:pPr>
-      <w:hyperlink r:id="rId534">
+      <w:hyperlink r:id="rId538">
         <w:r>
           <w:rPr>
             <w:rStyle w:val="Hyperlink"/>
@@ -9151,7 +9249,7 @@
           <w:numId w:val="1003"/>
         </w:numPr>
       </w:pPr>
-      <w:hyperlink r:id="rId535">
+      <w:hyperlink r:id="rId539">
         <w:r>
           <w:rPr>
             <w:rStyle w:val="Hyperlink"/>
@@ -9168,7 +9266,7 @@
           <w:numId w:val="1003"/>
         </w:numPr>
       </w:pPr>
-      <w:hyperlink r:id="rId536">
+      <w:hyperlink r:id="rId540">
         <w:r>
           <w:rPr>
             <w:rStyle w:val="Hyperlink"/>
@@ -9185,7 +9283,7 @@
           <w:numId w:val="1003"/>
         </w:numPr>
       </w:pPr>
-      <w:hyperlink r:id="rId537">
+      <w:hyperlink r:id="rId541">
         <w:r>
           <w:rPr>
             <w:rStyle w:val="Hyperlink"/>
@@ -9202,7 +9300,7 @@
           <w:numId w:val="1003"/>
         </w:numPr>
       </w:pPr>
-      <w:hyperlink r:id="rId538">
+      <w:hyperlink r:id="rId542">
         <w:r>
           <w:rPr>
             <w:rStyle w:val="Hyperlink"/>
@@ -9219,7 +9317,7 @@
           <w:numId w:val="1003"/>
         </w:numPr>
       </w:pPr>
-      <w:hyperlink r:id="rId539">
+      <w:hyperlink r:id="rId543">
         <w:r>
           <w:rPr>
             <w:rStyle w:val="Hyperlink"/>
@@ -9236,7 +9334,7 @@
           <w:numId w:val="1003"/>
         </w:numPr>
       </w:pPr>
-      <w:hyperlink r:id="rId540">
+      <w:hyperlink r:id="rId544">
         <w:r>
           <w:rPr>
             <w:rStyle w:val="Hyperlink"/>
@@ -9259,7 +9357,7 @@
       <w:r>
         <w:t xml:space="preserve"> </w:t>
       </w:r>
-      <w:hyperlink r:id="rId541">
+      <w:hyperlink r:id="rId545">
         <w:r>
           <w:rPr>
             <w:rStyle w:val="Hyperlink"/>
@@ -9276,7 +9374,7 @@
       <w:r>
         <w:t xml:space="preserve"> </w:t>
       </w:r>
-      <w:hyperlink r:id="rId542">
+      <w:hyperlink r:id="rId546">
         <w:r>
           <w:rPr>
             <w:rStyle w:val="Hyperlink"/>
@@ -9299,7 +9397,7 @@
       <w:r>
         <w:t xml:space="preserve"> </w:t>
       </w:r>
-      <w:hyperlink r:id="rId543">
+      <w:hyperlink r:id="rId547">
         <w:r>
           <w:rPr>
             <w:rStyle w:val="Hyperlink"/>
@@ -9316,7 +9414,7 @@
       <w:r>
         <w:t xml:space="preserve"> </w:t>
       </w:r>
-      <w:hyperlink r:id="rId544">
+      <w:hyperlink r:id="rId548">
         <w:r>
           <w:rPr>
             <w:rStyle w:val="Hyperlink"/>
@@ -9339,7 +9437,7 @@
       <w:r>
         <w:t xml:space="preserve"> </w:t>
       </w:r>
-      <w:hyperlink r:id="rId545">
+      <w:hyperlink r:id="rId549">
         <w:r>
           <w:rPr>
             <w:rStyle w:val="Hyperlink"/>
@@ -9356,7 +9454,7 @@
       <w:r>
         <w:t xml:space="preserve"> </w:t>
       </w:r>
-      <w:hyperlink r:id="rId546">
+      <w:hyperlink r:id="rId550">
         <w:r>
           <w:rPr>
             <w:rStyle w:val="Hyperlink"/>
@@ -9379,7 +9477,7 @@
       <w:r>
         <w:t xml:space="preserve"> </w:t>
       </w:r>
-      <w:hyperlink r:id="rId547">
+      <w:hyperlink r:id="rId551">
         <w:r>
           <w:rPr>
             <w:rStyle w:val="Hyperlink"/>
@@ -9396,7 +9494,7 @@
       <w:r>
         <w:t xml:space="preserve"> </w:t>
       </w:r>
-      <w:hyperlink r:id="rId548">
+      <w:hyperlink r:id="rId552">
         <w:r>
           <w:rPr>
             <w:rStyle w:val="Hyperlink"/>
@@ -9419,7 +9517,7 @@
       <w:r>
         <w:t xml:space="preserve"> </w:t>
       </w:r>
-      <w:hyperlink r:id="rId549">
+      <w:hyperlink r:id="rId553">
         <w:r>
           <w:rPr>
             <w:rStyle w:val="Hyperlink"/>
@@ -9436,7 +9534,7 @@
       <w:r>
         <w:t xml:space="preserve"> </w:t>
       </w:r>
-      <w:hyperlink r:id="rId550">
+      <w:hyperlink r:id="rId554">
         <w:r>
           <w:rPr>
             <w:rStyle w:val="Hyperlink"/>
@@ -9459,7 +9557,7 @@
       <w:r>
         <w:t xml:space="preserve"> </w:t>
       </w:r>
-      <w:hyperlink r:id="rId551">
+      <w:hyperlink r:id="rId555">
         <w:r>
           <w:rPr>
             <w:rStyle w:val="Hyperlink"/>
@@ -9476,7 +9574,7 @@
       <w:r>
         <w:t xml:space="preserve"> </w:t>
       </w:r>
-      <w:hyperlink r:id="rId552">
+      <w:hyperlink r:id="rId556">
         <w:r>
           <w:rPr>
             <w:rStyle w:val="Hyperlink"/>
@@ -9499,7 +9597,7 @@
       <w:r>
         <w:t xml:space="preserve"> </w:t>
       </w:r>
-      <w:hyperlink r:id="rId553">
+      <w:hyperlink r:id="rId557">
         <w:r>
           <w:rPr>
             <w:rStyle w:val="Hyperlink"/>
@@ -9516,7 +9614,7 @@
       <w:r>
         <w:t xml:space="preserve"> </w:t>
       </w:r>
-      <w:hyperlink r:id="rId554">
+      <w:hyperlink r:id="rId558">
         <w:r>
           <w:rPr>
             <w:rStyle w:val="Hyperlink"/>
@@ -9539,7 +9637,7 @@
       <w:r>
         <w:t xml:space="preserve"> </w:t>
       </w:r>
-      <w:hyperlink r:id="rId555">
+      <w:hyperlink r:id="rId559">
         <w:r>
           <w:rPr>
             <w:rStyle w:val="Hyperlink"/>
@@ -9556,7 +9654,7 @@
       <w:r>
         <w:t xml:space="preserve"> </w:t>
       </w:r>
-      <w:hyperlink r:id="rId556">
+      <w:hyperlink r:id="rId560">
         <w:r>
           <w:rPr>
             <w:rStyle w:val="Hyperlink"/>
@@ -9579,7 +9677,7 @@
       <w:r>
         <w:t xml:space="preserve"> </w:t>
       </w:r>
-      <w:hyperlink r:id="rId557">
+      <w:hyperlink r:id="rId561">
         <w:r>
           <w:rPr>
             <w:rStyle w:val="Hyperlink"/>
@@ -9596,7 +9694,7 @@
       <w:r>
         <w:t xml:space="preserve"> </w:t>
       </w:r>
-      <w:hyperlink r:id="rId558">
+      <w:hyperlink r:id="rId562">
         <w:r>
           <w:rPr>
             <w:rStyle w:val="Hyperlink"/>
@@ -9605,7 +9703,7 @@
         </w:r>
       </w:hyperlink>
     </w:p>
-    <w:bookmarkEnd w:id="559"/>
+    <w:bookmarkEnd w:id="563"/>
     <w:sectPr/>
   </w:body>
 </w:document>

</xml_diff>

<commit_message>
Mejora un poco el texto
</commit_message>
<xml_diff>
--- a/Open_Data_Enlaces.docx
+++ b/Open_Data_Enlaces.docx
@@ -78,7 +78,7 @@
           <w:rPr>
             <w:rStyle w:val="Hyperlink"/>
           </w:rPr>
-          <w:t xml:space="preserve">link</w:t>
+          <w:t xml:space="preserve">repositorio</w:t>
         </w:r>
       </w:hyperlink>
       <w:r>
@@ -115,7 +115,7 @@
         <w:pStyle w:val="BodyText"/>
       </w:pPr>
       <w:r>
-        <w:t xml:space="preserve">Y se aloja en</w:t>
+        <w:t xml:space="preserve">Y se aloja en las webs</w:t>
       </w:r>
       <w:r>
         <w:t xml:space="preserve"> </w:t>
@@ -125,7 +125,7 @@
           <w:rPr>
             <w:rStyle w:val="Hyperlink"/>
           </w:rPr>
-          <w:t xml:space="preserve">Giithub</w:t>
+          <w:t xml:space="preserve">Github</w:t>
         </w:r>
       </w:hyperlink>
       <w:r>

</xml_diff>

<commit_message>
Incluimos el fichero para revisar links en el README
</commit_message>
<xml_diff>
--- a/Open_Data_Enlaces.docx
+++ b/Open_Data_Enlaces.docx
@@ -52,7 +52,7 @@
         <w:pStyle w:val="Date"/>
       </w:pPr>
       <w:r>
-        <w:t xml:space="preserve">2025-03-28</w:t>
+        <w:t xml:space="preserve">2025-04-07</w:t>
       </w:r>
     </w:p>
     <w:p>
@@ -9970,6 +9970,84 @@
       </w:hyperlink>
     </w:p>
     <w:bookmarkEnd w:id="574"/>
+    <w:bookmarkStart w:id="577" w:name="revisar-los-links"/>
+    <w:p>
+      <w:pPr>
+        <w:pStyle w:val="Heading2"/>
+      </w:pPr>
+      <w:r>
+        <w:t xml:space="preserve">Revisar los links</w:t>
+      </w:r>
+    </w:p>
+    <w:p>
+      <w:pPr>
+        <w:pStyle w:val="FirstParagraph"/>
+      </w:pPr>
+      <w:r>
+        <w:t xml:space="preserve">Dentro del repositorio, se ha creado un archivo</w:t>
+      </w:r>
+      <w:r>
+        <w:t xml:space="preserve"> </w:t>
+      </w:r>
+      <w:hyperlink r:id="rId575">
+        <w:r>
+          <w:rPr>
+            <w:rStyle w:val="VerbatimChar"/>
+          </w:rPr>
+          <w:t xml:space="preserve">revisar_links.R</w:t>
+        </w:r>
+      </w:hyperlink>
+      <w:r>
+        <w:t xml:space="preserve"> </w:t>
+      </w:r>
+      <w:r>
+        <w:t xml:space="preserve">para revisar si los links son válidos. Para que sea mas fácil su uso, recopila los links del repositorio público de</w:t>
+      </w:r>
+      <w:r>
+        <w:t xml:space="preserve"> </w:t>
+      </w:r>
+      <w:hyperlink r:id="rId21">
+        <w:r>
+          <w:rPr>
+            <w:rStyle w:val="Hyperlink"/>
+          </w:rPr>
+          <w:t xml:space="preserve">Open Data</w:t>
+        </w:r>
+      </w:hyperlink>
+      <w:r>
+        <w:t xml:space="preserve"> </w:t>
+      </w:r>
+      <w:r>
+        <w:t xml:space="preserve">en el fichero</w:t>
+      </w:r>
+      <w:r>
+        <w:t xml:space="preserve"> </w:t>
+      </w:r>
+      <w:hyperlink r:id="rId576">
+        <w:r>
+          <w:rPr>
+            <w:rStyle w:val="Hyperlink"/>
+          </w:rPr>
+          <w:t xml:space="preserve">README</w:t>
+        </w:r>
+      </w:hyperlink>
+      <w:r>
+        <w:t xml:space="preserve">, pero el código se puede modificar con la variable</w:t>
+      </w:r>
+      <w:r>
+        <w:t xml:space="preserve"> </w:t>
+      </w:r>
+      <w:r>
+        <w:rPr>
+          <w:rStyle w:val="VerbatimChar"/>
+        </w:rPr>
+        <w:t xml:space="preserve">repo_url</w:t>
+      </w:r>
+      <w:r>
+        <w:t xml:space="preserve">.</w:t>
+      </w:r>
+    </w:p>
+    <w:bookmarkEnd w:id="577"/>
     <w:sectPr/>
   </w:body>
 </w:document>

</xml_diff>

<commit_message>
Libro Analisisi espacial con R
</commit_message>
<xml_diff>
--- a/Open_Data_Enlaces.docx
+++ b/Open_Data_Enlaces.docx
@@ -34,7 +34,7 @@
         <w:pStyle w:val="Date"/>
       </w:pPr>
       <w:r>
-        <w:t xml:space="preserve">2025-08-04</w:t>
+        <w:t xml:space="preserve">2025-08-22</w:t>
       </w:r>
     </w:p>
     <w:p>
@@ -7955,7 +7955,7 @@
       </w:hyperlink>
     </w:p>
     <w:bookmarkEnd w:id="460"/>
-    <w:bookmarkStart w:id="592" w:name="libros"/>
+    <w:bookmarkStart w:id="593" w:name="libros"/>
     <w:p>
       <w:pPr>
         <w:pStyle w:val="Heading2"/>
@@ -8130,6 +8130,23 @@
           <w:rPr>
             <w:rStyle w:val="Hyperlink"/>
           </w:rPr>
+          <w:t xml:space="preserve">Análisis espacial con R</w:t>
+        </w:r>
+      </w:hyperlink>
+    </w:p>
+    <w:p>
+      <w:pPr>
+        <w:pStyle w:val="Compact"/>
+        <w:numPr>
+          <w:ilvl w:val="0"/>
+          <w:numId w:val="1003"/>
+        </w:numPr>
+      </w:pPr>
+      <w:hyperlink r:id="rId471">
+        <w:r>
+          <w:rPr>
+            <w:rStyle w:val="Hyperlink"/>
+          </w:rPr>
           <w:t xml:space="preserve">Applied Data Science for Credit Risk</w:t>
         </w:r>
       </w:hyperlink>
@@ -8142,7 +8159,7 @@
           <w:numId w:val="1003"/>
         </w:numPr>
       </w:pPr>
-      <w:hyperlink r:id="rId471">
+      <w:hyperlink r:id="rId472">
         <w:r>
           <w:rPr>
             <w:rStyle w:val="Hyperlink"/>
@@ -8159,7 +8176,7 @@
           <w:numId w:val="1003"/>
         </w:numPr>
       </w:pPr>
-      <w:hyperlink r:id="rId472">
+      <w:hyperlink r:id="rId473">
         <w:r>
           <w:rPr>
             <w:rStyle w:val="Hyperlink"/>
@@ -8176,7 +8193,7 @@
           <w:numId w:val="1003"/>
         </w:numPr>
       </w:pPr>
-      <w:hyperlink r:id="rId473">
+      <w:hyperlink r:id="rId474">
         <w:r>
           <w:rPr>
             <w:rStyle w:val="Hyperlink"/>
@@ -8193,7 +8210,7 @@
           <w:numId w:val="1003"/>
         </w:numPr>
       </w:pPr>
-      <w:hyperlink r:id="rId474">
+      <w:hyperlink r:id="rId475">
         <w:r>
           <w:rPr>
             <w:rStyle w:val="Hyperlink"/>
@@ -8210,7 +8227,7 @@
           <w:numId w:val="1003"/>
         </w:numPr>
       </w:pPr>
-      <w:hyperlink r:id="rId475">
+      <w:hyperlink r:id="rId476">
         <w:r>
           <w:rPr>
             <w:rStyle w:val="Hyperlink"/>
@@ -8227,7 +8244,7 @@
           <w:numId w:val="1003"/>
         </w:numPr>
       </w:pPr>
-      <w:hyperlink r:id="rId476">
+      <w:hyperlink r:id="rId477">
         <w:r>
           <w:rPr>
             <w:rStyle w:val="Hyperlink"/>
@@ -8244,7 +8261,7 @@
           <w:numId w:val="1003"/>
         </w:numPr>
       </w:pPr>
-      <w:hyperlink r:id="rId477">
+      <w:hyperlink r:id="rId478">
         <w:r>
           <w:rPr>
             <w:rStyle w:val="Hyperlink"/>
@@ -8261,7 +8278,7 @@
           <w:numId w:val="1003"/>
         </w:numPr>
       </w:pPr>
-      <w:hyperlink r:id="rId478">
+      <w:hyperlink r:id="rId479">
         <w:r>
           <w:rPr>
             <w:rStyle w:val="Hyperlink"/>
@@ -8278,7 +8295,7 @@
           <w:numId w:val="1003"/>
         </w:numPr>
       </w:pPr>
-      <w:hyperlink r:id="rId479">
+      <w:hyperlink r:id="rId480">
         <w:r>
           <w:rPr>
             <w:rStyle w:val="Hyperlink"/>
@@ -8295,7 +8312,7 @@
           <w:numId w:val="1003"/>
         </w:numPr>
       </w:pPr>
-      <w:hyperlink r:id="rId480">
+      <w:hyperlink r:id="rId481">
         <w:r>
           <w:rPr>
             <w:rStyle w:val="Hyperlink"/>
@@ -8312,7 +8329,7 @@
           <w:numId w:val="1003"/>
         </w:numPr>
       </w:pPr>
-      <w:hyperlink r:id="rId481">
+      <w:hyperlink r:id="rId482">
         <w:r>
           <w:rPr>
             <w:rStyle w:val="Hyperlink"/>
@@ -8329,7 +8346,7 @@
           <w:numId w:val="1003"/>
         </w:numPr>
       </w:pPr>
-      <w:hyperlink r:id="rId482">
+      <w:hyperlink r:id="rId483">
         <w:r>
           <w:rPr>
             <w:rStyle w:val="Hyperlink"/>
@@ -8346,7 +8363,7 @@
           <w:numId w:val="1003"/>
         </w:numPr>
       </w:pPr>
-      <w:hyperlink r:id="rId483">
+      <w:hyperlink r:id="rId484">
         <w:r>
           <w:rPr>
             <w:rStyle w:val="Hyperlink"/>
@@ -8363,7 +8380,7 @@
           <w:numId w:val="1003"/>
         </w:numPr>
       </w:pPr>
-      <w:hyperlink r:id="rId484">
+      <w:hyperlink r:id="rId485">
         <w:r>
           <w:rPr>
             <w:rStyle w:val="Hyperlink"/>
@@ -8380,7 +8397,7 @@
           <w:numId w:val="1003"/>
         </w:numPr>
       </w:pPr>
-      <w:hyperlink r:id="rId485">
+      <w:hyperlink r:id="rId486">
         <w:r>
           <w:rPr>
             <w:rStyle w:val="Hyperlink"/>
@@ -8397,7 +8414,7 @@
           <w:numId w:val="1003"/>
         </w:numPr>
       </w:pPr>
-      <w:hyperlink r:id="rId486">
+      <w:hyperlink r:id="rId487">
         <w:r>
           <w:rPr>
             <w:rStyle w:val="Hyperlink"/>
@@ -8414,7 +8431,7 @@
           <w:numId w:val="1003"/>
         </w:numPr>
       </w:pPr>
-      <w:hyperlink r:id="rId487">
+      <w:hyperlink r:id="rId488">
         <w:r>
           <w:rPr>
             <w:rStyle w:val="Hyperlink"/>
@@ -8431,7 +8448,7 @@
           <w:numId w:val="1003"/>
         </w:numPr>
       </w:pPr>
-      <w:hyperlink r:id="rId488">
+      <w:hyperlink r:id="rId489">
         <w:r>
           <w:rPr>
             <w:rStyle w:val="Hyperlink"/>
@@ -8448,7 +8465,7 @@
           <w:numId w:val="1003"/>
         </w:numPr>
       </w:pPr>
-      <w:hyperlink r:id="rId489">
+      <w:hyperlink r:id="rId490">
         <w:r>
           <w:rPr>
             <w:rStyle w:val="Hyperlink"/>
@@ -8465,7 +8482,7 @@
           <w:numId w:val="1003"/>
         </w:numPr>
       </w:pPr>
-      <w:hyperlink r:id="rId490">
+      <w:hyperlink r:id="rId491">
         <w:r>
           <w:rPr>
             <w:rStyle w:val="Hyperlink"/>
@@ -8482,7 +8499,7 @@
           <w:numId w:val="1003"/>
         </w:numPr>
       </w:pPr>
-      <w:hyperlink r:id="rId491">
+      <w:hyperlink r:id="rId492">
         <w:r>
           <w:rPr>
             <w:rStyle w:val="Hyperlink"/>
@@ -8499,7 +8516,7 @@
           <w:numId w:val="1003"/>
         </w:numPr>
       </w:pPr>
-      <w:hyperlink r:id="rId492">
+      <w:hyperlink r:id="rId493">
         <w:r>
           <w:rPr>
             <w:rStyle w:val="Hyperlink"/>
@@ -8516,7 +8533,7 @@
           <w:numId w:val="1003"/>
         </w:numPr>
       </w:pPr>
-      <w:hyperlink r:id="rId493">
+      <w:hyperlink r:id="rId494">
         <w:r>
           <w:rPr>
             <w:rStyle w:val="Hyperlink"/>
@@ -8533,7 +8550,7 @@
           <w:numId w:val="1003"/>
         </w:numPr>
       </w:pPr>
-      <w:hyperlink r:id="rId494">
+      <w:hyperlink r:id="rId495">
         <w:r>
           <w:rPr>
             <w:rStyle w:val="Hyperlink"/>
@@ -8550,7 +8567,7 @@
           <w:numId w:val="1003"/>
         </w:numPr>
       </w:pPr>
-      <w:hyperlink r:id="rId495">
+      <w:hyperlink r:id="rId496">
         <w:r>
           <w:rPr>
             <w:rStyle w:val="Hyperlink"/>
@@ -8567,7 +8584,7 @@
           <w:numId w:val="1003"/>
         </w:numPr>
       </w:pPr>
-      <w:hyperlink r:id="rId496">
+      <w:hyperlink r:id="rId497">
         <w:r>
           <w:rPr>
             <w:rStyle w:val="Hyperlink"/>
@@ -8584,7 +8601,7 @@
           <w:numId w:val="1003"/>
         </w:numPr>
       </w:pPr>
-      <w:hyperlink r:id="rId497">
+      <w:hyperlink r:id="rId498">
         <w:r>
           <w:rPr>
             <w:rStyle w:val="Hyperlink"/>
@@ -8601,7 +8618,7 @@
           <w:numId w:val="1003"/>
         </w:numPr>
       </w:pPr>
-      <w:hyperlink r:id="rId498">
+      <w:hyperlink r:id="rId499">
         <w:r>
           <w:rPr>
             <w:rStyle w:val="Hyperlink"/>
@@ -8618,7 +8635,7 @@
           <w:numId w:val="1003"/>
         </w:numPr>
       </w:pPr>
-      <w:hyperlink r:id="rId499">
+      <w:hyperlink r:id="rId500">
         <w:r>
           <w:rPr>
             <w:rStyle w:val="Hyperlink"/>
@@ -8635,7 +8652,7 @@
           <w:numId w:val="1003"/>
         </w:numPr>
       </w:pPr>
-      <w:hyperlink r:id="rId500">
+      <w:hyperlink r:id="rId501">
         <w:r>
           <w:rPr>
             <w:rStyle w:val="Hyperlink"/>
@@ -8652,7 +8669,7 @@
           <w:numId w:val="1003"/>
         </w:numPr>
       </w:pPr>
-      <w:hyperlink r:id="rId501">
+      <w:hyperlink r:id="rId502">
         <w:r>
           <w:rPr>
             <w:rStyle w:val="Hyperlink"/>
@@ -8669,7 +8686,7 @@
           <w:numId w:val="1003"/>
         </w:numPr>
       </w:pPr>
-      <w:hyperlink r:id="rId502">
+      <w:hyperlink r:id="rId503">
         <w:r>
           <w:rPr>
             <w:rStyle w:val="Hyperlink"/>
@@ -8686,7 +8703,7 @@
           <w:numId w:val="1003"/>
         </w:numPr>
       </w:pPr>
-      <w:hyperlink r:id="rId503">
+      <w:hyperlink r:id="rId504">
         <w:r>
           <w:rPr>
             <w:rStyle w:val="Hyperlink"/>
@@ -8703,7 +8720,7 @@
           <w:numId w:val="1003"/>
         </w:numPr>
       </w:pPr>
-      <w:hyperlink r:id="rId504">
+      <w:hyperlink r:id="rId505">
         <w:r>
           <w:rPr>
             <w:rStyle w:val="Hyperlink"/>
@@ -8720,7 +8737,7 @@
           <w:numId w:val="1003"/>
         </w:numPr>
       </w:pPr>
-      <w:hyperlink r:id="rId505">
+      <w:hyperlink r:id="rId506">
         <w:r>
           <w:rPr>
             <w:rStyle w:val="Hyperlink"/>
@@ -8737,7 +8754,7 @@
           <w:numId w:val="1003"/>
         </w:numPr>
       </w:pPr>
-      <w:hyperlink r:id="rId506">
+      <w:hyperlink r:id="rId507">
         <w:r>
           <w:rPr>
             <w:rStyle w:val="Hyperlink"/>
@@ -8754,7 +8771,7 @@
           <w:numId w:val="1003"/>
         </w:numPr>
       </w:pPr>
-      <w:hyperlink r:id="rId507">
+      <w:hyperlink r:id="rId508">
         <w:r>
           <w:rPr>
             <w:rStyle w:val="Hyperlink"/>
@@ -8771,7 +8788,7 @@
           <w:numId w:val="1003"/>
         </w:numPr>
       </w:pPr>
-      <w:hyperlink r:id="rId508">
+      <w:hyperlink r:id="rId509">
         <w:r>
           <w:rPr>
             <w:rStyle w:val="Hyperlink"/>
@@ -8788,7 +8805,7 @@
           <w:numId w:val="1003"/>
         </w:numPr>
       </w:pPr>
-      <w:hyperlink r:id="rId509">
+      <w:hyperlink r:id="rId510">
         <w:r>
           <w:rPr>
             <w:rStyle w:val="Hyperlink"/>
@@ -8805,7 +8822,7 @@
           <w:numId w:val="1003"/>
         </w:numPr>
       </w:pPr>
-      <w:hyperlink r:id="rId510">
+      <w:hyperlink r:id="rId511">
         <w:r>
           <w:rPr>
             <w:rStyle w:val="Hyperlink"/>
@@ -8822,7 +8839,7 @@
           <w:numId w:val="1003"/>
         </w:numPr>
       </w:pPr>
-      <w:hyperlink r:id="rId511">
+      <w:hyperlink r:id="rId512">
         <w:r>
           <w:rPr>
             <w:rStyle w:val="Hyperlink"/>
@@ -8839,7 +8856,7 @@
           <w:numId w:val="1003"/>
         </w:numPr>
       </w:pPr>
-      <w:hyperlink r:id="rId512">
+      <w:hyperlink r:id="rId513">
         <w:r>
           <w:rPr>
             <w:rStyle w:val="Hyperlink"/>
@@ -8856,7 +8873,7 @@
           <w:numId w:val="1003"/>
         </w:numPr>
       </w:pPr>
-      <w:hyperlink r:id="rId513">
+      <w:hyperlink r:id="rId514">
         <w:r>
           <w:rPr>
             <w:rStyle w:val="Hyperlink"/>
@@ -8873,7 +8890,7 @@
           <w:numId w:val="1003"/>
         </w:numPr>
       </w:pPr>
-      <w:hyperlink r:id="rId514">
+      <w:hyperlink r:id="rId515">
         <w:r>
           <w:rPr>
             <w:rStyle w:val="Hyperlink"/>
@@ -8890,7 +8907,7 @@
           <w:numId w:val="1003"/>
         </w:numPr>
       </w:pPr>
-      <w:hyperlink r:id="rId515">
+      <w:hyperlink r:id="rId516">
         <w:r>
           <w:rPr>
             <w:rStyle w:val="Hyperlink"/>
@@ -8907,7 +8924,7 @@
           <w:numId w:val="1003"/>
         </w:numPr>
       </w:pPr>
-      <w:hyperlink r:id="rId516">
+      <w:hyperlink r:id="rId517">
         <w:r>
           <w:rPr>
             <w:rStyle w:val="Hyperlink"/>
@@ -8924,7 +8941,7 @@
           <w:numId w:val="1003"/>
         </w:numPr>
       </w:pPr>
-      <w:hyperlink r:id="rId517">
+      <w:hyperlink r:id="rId518">
         <w:r>
           <w:rPr>
             <w:rStyle w:val="Hyperlink"/>
@@ -8941,7 +8958,7 @@
           <w:numId w:val="1003"/>
         </w:numPr>
       </w:pPr>
-      <w:hyperlink r:id="rId518">
+      <w:hyperlink r:id="rId519">
         <w:r>
           <w:rPr>
             <w:rStyle w:val="Hyperlink"/>
@@ -8958,7 +8975,7 @@
           <w:numId w:val="1003"/>
         </w:numPr>
       </w:pPr>
-      <w:hyperlink r:id="rId519">
+      <w:hyperlink r:id="rId520">
         <w:r>
           <w:rPr>
             <w:rStyle w:val="Hyperlink"/>
@@ -8975,7 +8992,7 @@
           <w:numId w:val="1003"/>
         </w:numPr>
       </w:pPr>
-      <w:hyperlink r:id="rId520">
+      <w:hyperlink r:id="rId521">
         <w:r>
           <w:rPr>
             <w:rStyle w:val="Hyperlink"/>
@@ -8992,7 +9009,7 @@
           <w:numId w:val="1003"/>
         </w:numPr>
       </w:pPr>
-      <w:hyperlink r:id="rId521">
+      <w:hyperlink r:id="rId522">
         <w:r>
           <w:rPr>
             <w:rStyle w:val="Hyperlink"/>
@@ -9009,7 +9026,7 @@
           <w:numId w:val="1003"/>
         </w:numPr>
       </w:pPr>
-      <w:hyperlink r:id="rId522">
+      <w:hyperlink r:id="rId523">
         <w:r>
           <w:rPr>
             <w:rStyle w:val="Hyperlink"/>
@@ -9026,7 +9043,7 @@
           <w:numId w:val="1003"/>
         </w:numPr>
       </w:pPr>
-      <w:hyperlink r:id="rId523">
+      <w:hyperlink r:id="rId524">
         <w:r>
           <w:rPr>
             <w:rStyle w:val="Hyperlink"/>
@@ -9043,7 +9060,7 @@
           <w:numId w:val="1003"/>
         </w:numPr>
       </w:pPr>
-      <w:hyperlink r:id="rId524">
+      <w:hyperlink r:id="rId525">
         <w:r>
           <w:rPr>
             <w:rStyle w:val="Hyperlink"/>
@@ -9060,7 +9077,7 @@
           <w:numId w:val="1003"/>
         </w:numPr>
       </w:pPr>
-      <w:hyperlink r:id="rId525">
+      <w:hyperlink r:id="rId526">
         <w:r>
           <w:rPr>
             <w:rStyle w:val="Hyperlink"/>
@@ -9077,7 +9094,7 @@
           <w:numId w:val="1003"/>
         </w:numPr>
       </w:pPr>
-      <w:hyperlink r:id="rId526">
+      <w:hyperlink r:id="rId527">
         <w:r>
           <w:rPr>
             <w:rStyle w:val="Hyperlink"/>
@@ -9094,7 +9111,7 @@
           <w:numId w:val="1003"/>
         </w:numPr>
       </w:pPr>
-      <w:hyperlink r:id="rId527">
+      <w:hyperlink r:id="rId528">
         <w:r>
           <w:rPr>
             <w:rStyle w:val="Hyperlink"/>
@@ -9111,7 +9128,7 @@
           <w:numId w:val="1003"/>
         </w:numPr>
       </w:pPr>
-      <w:hyperlink r:id="rId528">
+      <w:hyperlink r:id="rId529">
         <w:r>
           <w:rPr>
             <w:rStyle w:val="Hyperlink"/>
@@ -9128,7 +9145,7 @@
           <w:numId w:val="1003"/>
         </w:numPr>
       </w:pPr>
-      <w:hyperlink r:id="rId529">
+      <w:hyperlink r:id="rId530">
         <w:r>
           <w:rPr>
             <w:rStyle w:val="Hyperlink"/>
@@ -9145,7 +9162,7 @@
           <w:numId w:val="1003"/>
         </w:numPr>
       </w:pPr>
-      <w:hyperlink r:id="rId530">
+      <w:hyperlink r:id="rId531">
         <w:r>
           <w:rPr>
             <w:rStyle w:val="Hyperlink"/>
@@ -9162,7 +9179,7 @@
           <w:numId w:val="1003"/>
         </w:numPr>
       </w:pPr>
-      <w:hyperlink r:id="rId531">
+      <w:hyperlink r:id="rId532">
         <w:r>
           <w:rPr>
             <w:rStyle w:val="Hyperlink"/>
@@ -9179,7 +9196,7 @@
           <w:numId w:val="1003"/>
         </w:numPr>
       </w:pPr>
-      <w:hyperlink r:id="rId532">
+      <w:hyperlink r:id="rId533">
         <w:r>
           <w:rPr>
             <w:rStyle w:val="Hyperlink"/>
@@ -9196,7 +9213,7 @@
           <w:numId w:val="1003"/>
         </w:numPr>
       </w:pPr>
-      <w:hyperlink r:id="rId533">
+      <w:hyperlink r:id="rId534">
         <w:r>
           <w:rPr>
             <w:rStyle w:val="Hyperlink"/>
@@ -9213,7 +9230,7 @@
           <w:numId w:val="1003"/>
         </w:numPr>
       </w:pPr>
-      <w:hyperlink r:id="rId534">
+      <w:hyperlink r:id="rId535">
         <w:r>
           <w:rPr>
             <w:rStyle w:val="Hyperlink"/>
@@ -9230,7 +9247,7 @@
           <w:numId w:val="1003"/>
         </w:numPr>
       </w:pPr>
-      <w:hyperlink r:id="rId535">
+      <w:hyperlink r:id="rId536">
         <w:r>
           <w:rPr>
             <w:rStyle w:val="Hyperlink"/>
@@ -9247,7 +9264,7 @@
           <w:numId w:val="1003"/>
         </w:numPr>
       </w:pPr>
-      <w:hyperlink r:id="rId536">
+      <w:hyperlink r:id="rId537">
         <w:r>
           <w:rPr>
             <w:rStyle w:val="Hyperlink"/>
@@ -9264,7 +9281,7 @@
           <w:numId w:val="1003"/>
         </w:numPr>
       </w:pPr>
-      <w:hyperlink r:id="rId537">
+      <w:hyperlink r:id="rId538">
         <w:r>
           <w:rPr>
             <w:rStyle w:val="Hyperlink"/>
@@ -9281,7 +9298,7 @@
           <w:numId w:val="1003"/>
         </w:numPr>
       </w:pPr>
-      <w:hyperlink r:id="rId538">
+      <w:hyperlink r:id="rId539">
         <w:r>
           <w:rPr>
             <w:rStyle w:val="Hyperlink"/>
@@ -9298,7 +9315,7 @@
           <w:numId w:val="1003"/>
         </w:numPr>
       </w:pPr>
-      <w:hyperlink r:id="rId539">
+      <w:hyperlink r:id="rId540">
         <w:r>
           <w:rPr>
             <w:rStyle w:val="Hyperlink"/>
@@ -9315,7 +9332,7 @@
           <w:numId w:val="1003"/>
         </w:numPr>
       </w:pPr>
-      <w:hyperlink r:id="rId540">
+      <w:hyperlink r:id="rId541">
         <w:r>
           <w:rPr>
             <w:rStyle w:val="Hyperlink"/>
@@ -9332,7 +9349,7 @@
           <w:numId w:val="1003"/>
         </w:numPr>
       </w:pPr>
-      <w:hyperlink r:id="rId541">
+      <w:hyperlink r:id="rId542">
         <w:r>
           <w:rPr>
             <w:rStyle w:val="Hyperlink"/>
@@ -9349,7 +9366,7 @@
           <w:numId w:val="1003"/>
         </w:numPr>
       </w:pPr>
-      <w:hyperlink r:id="rId542">
+      <w:hyperlink r:id="rId543">
         <w:r>
           <w:rPr>
             <w:rStyle w:val="Hyperlink"/>
@@ -9366,7 +9383,7 @@
           <w:numId w:val="1003"/>
         </w:numPr>
       </w:pPr>
-      <w:hyperlink r:id="rId543">
+      <w:hyperlink r:id="rId544">
         <w:r>
           <w:rPr>
             <w:rStyle w:val="Hyperlink"/>
@@ -9383,7 +9400,7 @@
           <w:numId w:val="1003"/>
         </w:numPr>
       </w:pPr>
-      <w:hyperlink r:id="rId544">
+      <w:hyperlink r:id="rId545">
         <w:r>
           <w:rPr>
             <w:rStyle w:val="Hyperlink"/>
@@ -9400,7 +9417,7 @@
           <w:numId w:val="1003"/>
         </w:numPr>
       </w:pPr>
-      <w:hyperlink r:id="rId545">
+      <w:hyperlink r:id="rId546">
         <w:r>
           <w:rPr>
             <w:rStyle w:val="Hyperlink"/>
@@ -9417,7 +9434,7 @@
           <w:numId w:val="1003"/>
         </w:numPr>
       </w:pPr>
-      <w:hyperlink r:id="rId546">
+      <w:hyperlink r:id="rId547">
         <w:r>
           <w:rPr>
             <w:rStyle w:val="Hyperlink"/>
@@ -9434,7 +9451,7 @@
           <w:numId w:val="1003"/>
         </w:numPr>
       </w:pPr>
-      <w:hyperlink r:id="rId547">
+      <w:hyperlink r:id="rId548">
         <w:r>
           <w:rPr>
             <w:rStyle w:val="Hyperlink"/>
@@ -9451,7 +9468,7 @@
           <w:numId w:val="1003"/>
         </w:numPr>
       </w:pPr>
-      <w:hyperlink r:id="rId548">
+      <w:hyperlink r:id="rId549">
         <w:r>
           <w:rPr>
             <w:rStyle w:val="Hyperlink"/>
@@ -9468,7 +9485,7 @@
           <w:numId w:val="1003"/>
         </w:numPr>
       </w:pPr>
-      <w:hyperlink r:id="rId549">
+      <w:hyperlink r:id="rId550">
         <w:r>
           <w:rPr>
             <w:rStyle w:val="Hyperlink"/>
@@ -9485,7 +9502,7 @@
           <w:numId w:val="1003"/>
         </w:numPr>
       </w:pPr>
-      <w:hyperlink r:id="rId550">
+      <w:hyperlink r:id="rId551">
         <w:r>
           <w:rPr>
             <w:rStyle w:val="Hyperlink"/>
@@ -9502,7 +9519,7 @@
           <w:numId w:val="1003"/>
         </w:numPr>
       </w:pPr>
-      <w:hyperlink r:id="rId551">
+      <w:hyperlink r:id="rId552">
         <w:r>
           <w:rPr>
             <w:rStyle w:val="Hyperlink"/>
@@ -9519,7 +9536,7 @@
           <w:numId w:val="1003"/>
         </w:numPr>
       </w:pPr>
-      <w:hyperlink r:id="rId552">
+      <w:hyperlink r:id="rId553">
         <w:r>
           <w:rPr>
             <w:rStyle w:val="Hyperlink"/>
@@ -9536,7 +9553,7 @@
           <w:numId w:val="1003"/>
         </w:numPr>
       </w:pPr>
-      <w:hyperlink r:id="rId553">
+      <w:hyperlink r:id="rId554">
         <w:r>
           <w:rPr>
             <w:rStyle w:val="Hyperlink"/>
@@ -9553,7 +9570,7 @@
           <w:numId w:val="1003"/>
         </w:numPr>
       </w:pPr>
-      <w:hyperlink r:id="rId554">
+      <w:hyperlink r:id="rId555">
         <w:r>
           <w:rPr>
             <w:rStyle w:val="Hyperlink"/>
@@ -9570,7 +9587,7 @@
           <w:numId w:val="1003"/>
         </w:numPr>
       </w:pPr>
-      <w:hyperlink r:id="rId555">
+      <w:hyperlink r:id="rId556">
         <w:r>
           <w:rPr>
             <w:rStyle w:val="Hyperlink"/>
@@ -9587,7 +9604,7 @@
           <w:numId w:val="1003"/>
         </w:numPr>
       </w:pPr>
-      <w:hyperlink r:id="rId556">
+      <w:hyperlink r:id="rId557">
         <w:r>
           <w:rPr>
             <w:rStyle w:val="Hyperlink"/>
@@ -9604,7 +9621,7 @@
           <w:numId w:val="1003"/>
         </w:numPr>
       </w:pPr>
-      <w:hyperlink r:id="rId557">
+      <w:hyperlink r:id="rId558">
         <w:r>
           <w:rPr>
             <w:rStyle w:val="Hyperlink"/>
@@ -9621,7 +9638,7 @@
           <w:numId w:val="1003"/>
         </w:numPr>
       </w:pPr>
-      <w:hyperlink r:id="rId558">
+      <w:hyperlink r:id="rId559">
         <w:r>
           <w:rPr>
             <w:rStyle w:val="Hyperlink"/>
@@ -9638,7 +9655,7 @@
           <w:numId w:val="1003"/>
         </w:numPr>
       </w:pPr>
-      <w:hyperlink r:id="rId559">
+      <w:hyperlink r:id="rId560">
         <w:r>
           <w:rPr>
             <w:rStyle w:val="Hyperlink"/>
@@ -9655,7 +9672,7 @@
           <w:numId w:val="1003"/>
         </w:numPr>
       </w:pPr>
-      <w:hyperlink r:id="rId560">
+      <w:hyperlink r:id="rId561">
         <w:r>
           <w:rPr>
             <w:rStyle w:val="Hyperlink"/>
@@ -9672,7 +9689,7 @@
           <w:numId w:val="1003"/>
         </w:numPr>
       </w:pPr>
-      <w:hyperlink r:id="rId561">
+      <w:hyperlink r:id="rId562">
         <w:r>
           <w:rPr>
             <w:rStyle w:val="Hyperlink"/>
@@ -9689,7 +9706,7 @@
           <w:numId w:val="1003"/>
         </w:numPr>
       </w:pPr>
-      <w:hyperlink r:id="rId562">
+      <w:hyperlink r:id="rId563">
         <w:r>
           <w:rPr>
             <w:rStyle w:val="Hyperlink"/>
@@ -9706,7 +9723,7 @@
           <w:numId w:val="1003"/>
         </w:numPr>
       </w:pPr>
-      <w:hyperlink r:id="rId563">
+      <w:hyperlink r:id="rId564">
         <w:r>
           <w:rPr>
             <w:rStyle w:val="Hyperlink"/>
@@ -9723,7 +9740,7 @@
           <w:numId w:val="1003"/>
         </w:numPr>
       </w:pPr>
-      <w:hyperlink r:id="rId564">
+      <w:hyperlink r:id="rId565">
         <w:r>
           <w:rPr>
             <w:rStyle w:val="Hyperlink"/>
@@ -9740,7 +9757,7 @@
           <w:numId w:val="1003"/>
         </w:numPr>
       </w:pPr>
-      <w:hyperlink r:id="rId565">
+      <w:hyperlink r:id="rId566">
         <w:r>
           <w:rPr>
             <w:rStyle w:val="Hyperlink"/>
@@ -9757,7 +9774,7 @@
           <w:numId w:val="1003"/>
         </w:numPr>
       </w:pPr>
-      <w:hyperlink r:id="rId566">
+      <w:hyperlink r:id="rId567">
         <w:r>
           <w:rPr>
             <w:rStyle w:val="Hyperlink"/>
@@ -9774,7 +9791,7 @@
           <w:numId w:val="1003"/>
         </w:numPr>
       </w:pPr>
-      <w:hyperlink r:id="rId567">
+      <w:hyperlink r:id="rId568">
         <w:r>
           <w:rPr>
             <w:rStyle w:val="Hyperlink"/>
@@ -9791,7 +9808,7 @@
           <w:numId w:val="1003"/>
         </w:numPr>
       </w:pPr>
-      <w:hyperlink r:id="rId568">
+      <w:hyperlink r:id="rId569">
         <w:r>
           <w:rPr>
             <w:rStyle w:val="Hyperlink"/>
@@ -9808,7 +9825,7 @@
           <w:numId w:val="1003"/>
         </w:numPr>
       </w:pPr>
-      <w:hyperlink r:id="rId569">
+      <w:hyperlink r:id="rId570">
         <w:r>
           <w:rPr>
             <w:rStyle w:val="Hyperlink"/>
@@ -9825,7 +9842,7 @@
           <w:numId w:val="1003"/>
         </w:numPr>
       </w:pPr>
-      <w:hyperlink r:id="rId570">
+      <w:hyperlink r:id="rId571">
         <w:r>
           <w:rPr>
             <w:rStyle w:val="Hyperlink"/>
@@ -9842,7 +9859,7 @@
           <w:numId w:val="1003"/>
         </w:numPr>
       </w:pPr>
-      <w:hyperlink r:id="rId571">
+      <w:hyperlink r:id="rId572">
         <w:r>
           <w:rPr>
             <w:rStyle w:val="Hyperlink"/>
@@ -9859,7 +9876,7 @@
           <w:numId w:val="1003"/>
         </w:numPr>
       </w:pPr>
-      <w:hyperlink r:id="rId572">
+      <w:hyperlink r:id="rId573">
         <w:r>
           <w:rPr>
             <w:rStyle w:val="Hyperlink"/>
@@ -9876,7 +9893,7 @@
           <w:numId w:val="1003"/>
         </w:numPr>
       </w:pPr>
-      <w:hyperlink r:id="rId573">
+      <w:hyperlink r:id="rId574">
         <w:r>
           <w:rPr>
             <w:rStyle w:val="Hyperlink"/>
@@ -9899,7 +9916,7 @@
       <w:r>
         <w:t xml:space="preserve"> </w:t>
       </w:r>
-      <w:hyperlink r:id="rId574">
+      <w:hyperlink r:id="rId575">
         <w:r>
           <w:rPr>
             <w:rStyle w:val="Hyperlink"/>
@@ -9916,7 +9933,7 @@
       <w:r>
         <w:t xml:space="preserve"> </w:t>
       </w:r>
-      <w:hyperlink r:id="rId575">
+      <w:hyperlink r:id="rId576">
         <w:r>
           <w:rPr>
             <w:rStyle w:val="Hyperlink"/>
@@ -9939,7 +9956,7 @@
       <w:r>
         <w:t xml:space="preserve"> </w:t>
       </w:r>
-      <w:hyperlink r:id="rId576">
+      <w:hyperlink r:id="rId577">
         <w:r>
           <w:rPr>
             <w:rStyle w:val="Hyperlink"/>
@@ -9956,7 +9973,7 @@
       <w:r>
         <w:t xml:space="preserve"> </w:t>
       </w:r>
-      <w:hyperlink r:id="rId577">
+      <w:hyperlink r:id="rId578">
         <w:r>
           <w:rPr>
             <w:rStyle w:val="Hyperlink"/>
@@ -9979,7 +9996,7 @@
       <w:r>
         <w:t xml:space="preserve"> </w:t>
       </w:r>
-      <w:hyperlink r:id="rId578">
+      <w:hyperlink r:id="rId579">
         <w:r>
           <w:rPr>
             <w:rStyle w:val="Hyperlink"/>
@@ -9996,7 +10013,7 @@
       <w:r>
         <w:t xml:space="preserve"> </w:t>
       </w:r>
-      <w:hyperlink r:id="rId579">
+      <w:hyperlink r:id="rId580">
         <w:r>
           <w:rPr>
             <w:rStyle w:val="Hyperlink"/>
@@ -10019,7 +10036,7 @@
       <w:r>
         <w:t xml:space="preserve"> </w:t>
       </w:r>
-      <w:hyperlink r:id="rId580">
+      <w:hyperlink r:id="rId581">
         <w:r>
           <w:rPr>
             <w:rStyle w:val="Hyperlink"/>
@@ -10036,7 +10053,7 @@
       <w:r>
         <w:t xml:space="preserve"> </w:t>
       </w:r>
-      <w:hyperlink r:id="rId581">
+      <w:hyperlink r:id="rId582">
         <w:r>
           <w:rPr>
             <w:rStyle w:val="Hyperlink"/>
@@ -10059,7 +10076,7 @@
       <w:r>
         <w:t xml:space="preserve"> </w:t>
       </w:r>
-      <w:hyperlink r:id="rId582">
+      <w:hyperlink r:id="rId583">
         <w:r>
           <w:rPr>
             <w:rStyle w:val="Hyperlink"/>
@@ -10076,7 +10093,7 @@
       <w:r>
         <w:t xml:space="preserve"> </w:t>
       </w:r>
-      <w:hyperlink r:id="rId583">
+      <w:hyperlink r:id="rId584">
         <w:r>
           <w:rPr>
             <w:rStyle w:val="Hyperlink"/>
@@ -10099,7 +10116,7 @@
       <w:r>
         <w:t xml:space="preserve"> </w:t>
       </w:r>
-      <w:hyperlink r:id="rId584">
+      <w:hyperlink r:id="rId585">
         <w:r>
           <w:rPr>
             <w:rStyle w:val="Hyperlink"/>
@@ -10116,7 +10133,7 @@
       <w:r>
         <w:t xml:space="preserve"> </w:t>
       </w:r>
-      <w:hyperlink r:id="rId585">
+      <w:hyperlink r:id="rId586">
         <w:r>
           <w:rPr>
             <w:rStyle w:val="Hyperlink"/>
@@ -10139,7 +10156,7 @@
       <w:r>
         <w:t xml:space="preserve"> </w:t>
       </w:r>
-      <w:hyperlink r:id="rId586">
+      <w:hyperlink r:id="rId587">
         <w:r>
           <w:rPr>
             <w:rStyle w:val="Hyperlink"/>
@@ -10156,7 +10173,7 @@
       <w:r>
         <w:t xml:space="preserve"> </w:t>
       </w:r>
-      <w:hyperlink r:id="rId587">
+      <w:hyperlink r:id="rId588">
         <w:r>
           <w:rPr>
             <w:rStyle w:val="Hyperlink"/>
@@ -10179,7 +10196,7 @@
       <w:r>
         <w:t xml:space="preserve"> </w:t>
       </w:r>
-      <w:hyperlink r:id="rId588">
+      <w:hyperlink r:id="rId589">
         <w:r>
           <w:rPr>
             <w:rStyle w:val="Hyperlink"/>
@@ -10196,7 +10213,7 @@
       <w:r>
         <w:t xml:space="preserve"> </w:t>
       </w:r>
-      <w:hyperlink r:id="rId589">
+      <w:hyperlink r:id="rId590">
         <w:r>
           <w:rPr>
             <w:rStyle w:val="Hyperlink"/>
@@ -10219,7 +10236,7 @@
       <w:r>
         <w:t xml:space="preserve"> </w:t>
       </w:r>
-      <w:hyperlink r:id="rId590">
+      <w:hyperlink r:id="rId591">
         <w:r>
           <w:rPr>
             <w:rStyle w:val="Hyperlink"/>
@@ -10236,7 +10253,7 @@
       <w:r>
         <w:t xml:space="preserve"> </w:t>
       </w:r>
-      <w:hyperlink r:id="rId591">
+      <w:hyperlink r:id="rId592">
         <w:r>
           <w:rPr>
             <w:rStyle w:val="Hyperlink"/>
@@ -10245,8 +10262,8 @@
         </w:r>
       </w:hyperlink>
     </w:p>
-    <w:bookmarkEnd w:id="592"/>
-    <w:bookmarkStart w:id="595" w:name="revisar-los-links"/>
+    <w:bookmarkEnd w:id="593"/>
+    <w:bookmarkStart w:id="596" w:name="revisar-los-links"/>
     <w:p>
       <w:pPr>
         <w:pStyle w:val="Heading2"/>
@@ -10265,7 +10282,7 @@
       <w:r>
         <w:t xml:space="preserve"> </w:t>
       </w:r>
-      <w:hyperlink r:id="rId593">
+      <w:hyperlink r:id="rId594">
         <w:r>
           <w:rPr>
             <w:rStyle w:val="VerbatimChar"/>
@@ -10299,7 +10316,7 @@
       <w:r>
         <w:t xml:space="preserve"> </w:t>
       </w:r>
-      <w:hyperlink r:id="rId594">
+      <w:hyperlink r:id="rId595">
         <w:r>
           <w:rPr>
             <w:rStyle w:val="Hyperlink"/>
@@ -10323,7 +10340,7 @@
         <w:t xml:space="preserve">.</w:t>
       </w:r>
     </w:p>
-    <w:bookmarkEnd w:id="595"/>
+    <w:bookmarkEnd w:id="596"/>
     <w:sectPr/>
   </w:body>
 </w:document>

</xml_diff>

<commit_message>
Datos de emergencias y Copernicus
</commit_message>
<xml_diff>
--- a/Open_Data_Enlaces.docx
+++ b/Open_Data_Enlaces.docx
@@ -286,7 +286,7 @@
         <w:t xml:space="preserve">)</w:t>
       </w:r>
     </w:p>
-    <w:bookmarkStart w:id="341" w:name="fuentes-de-datos-abiertos-y-apis"/>
+    <w:bookmarkStart w:id="345" w:name="fuentes-de-datos-abiertos-y-apis"/>
     <w:p>
       <w:pPr>
         <w:pStyle w:val="Heading2"/>
@@ -1001,6 +1001,40 @@
           <w:rPr>
             <w:rStyle w:val="Hyperlink"/>
           </w:rPr>
+          <w:t xml:space="preserve">CEMS-Flood flood inundation maps</w:t>
+        </w:r>
+      </w:hyperlink>
+    </w:p>
+    <w:p>
+      <w:pPr>
+        <w:pStyle w:val="Compact"/>
+        <w:numPr>
+          <w:ilvl w:val="0"/>
+          <w:numId w:val="1001"/>
+        </w:numPr>
+      </w:pPr>
+      <w:hyperlink r:id="rId65">
+        <w:r>
+          <w:rPr>
+            <w:rStyle w:val="Hyperlink"/>
+          </w:rPr>
+          <w:t xml:space="preserve">CEMS Early Warning Data Store</w:t>
+        </w:r>
+      </w:hyperlink>
+    </w:p>
+    <w:p>
+      <w:pPr>
+        <w:pStyle w:val="Compact"/>
+        <w:numPr>
+          <w:ilvl w:val="0"/>
+          <w:numId w:val="1001"/>
+        </w:numPr>
+      </w:pPr>
+      <w:hyperlink r:id="rId66">
+        <w:r>
+          <w:rPr>
+            <w:rStyle w:val="Hyperlink"/>
+          </w:rPr>
           <w:t xml:space="preserve">Center for Applied Internet Data Analysis</w:t>
         </w:r>
       </w:hyperlink>
@@ -1013,7 +1047,7 @@
           <w:numId w:val="1001"/>
         </w:numPr>
       </w:pPr>
-      <w:hyperlink r:id="rId65">
+      <w:hyperlink r:id="rId67">
         <w:r>
           <w:rPr>
             <w:rStyle w:val="Hyperlink"/>
@@ -1030,7 +1064,7 @@
           <w:numId w:val="1001"/>
         </w:numPr>
       </w:pPr>
-      <w:hyperlink r:id="rId66">
+      <w:hyperlink r:id="rId68">
         <w:r>
           <w:rPr>
             <w:rStyle w:val="Hyperlink"/>
@@ -1053,7 +1087,7 @@
           <w:numId w:val="1001"/>
         </w:numPr>
       </w:pPr>
-      <w:hyperlink r:id="rId67">
+      <w:hyperlink r:id="rId69">
         <w:r>
           <w:rPr>
             <w:rStyle w:val="Hyperlink"/>
@@ -1070,7 +1104,7 @@
           <w:numId w:val="1001"/>
         </w:numPr>
       </w:pPr>
-      <w:hyperlink r:id="rId68">
+      <w:hyperlink r:id="rId70">
         <w:r>
           <w:rPr>
             <w:rStyle w:val="Hyperlink"/>
@@ -1087,7 +1121,7 @@
           <w:numId w:val="1001"/>
         </w:numPr>
       </w:pPr>
-      <w:hyperlink r:id="rId69">
+      <w:hyperlink r:id="rId71">
         <w:r>
           <w:rPr>
             <w:rStyle w:val="Hyperlink"/>
@@ -1110,7 +1144,7 @@
           <w:numId w:val="1001"/>
         </w:numPr>
       </w:pPr>
-      <w:hyperlink r:id="rId70">
+      <w:hyperlink r:id="rId72">
         <w:r>
           <w:rPr>
             <w:rStyle w:val="Hyperlink"/>
@@ -1127,7 +1161,7 @@
           <w:numId w:val="1001"/>
         </w:numPr>
       </w:pPr>
-      <w:hyperlink r:id="rId71">
+      <w:hyperlink r:id="rId73">
         <w:r>
           <w:rPr>
             <w:rStyle w:val="Hyperlink"/>
@@ -1144,7 +1178,7 @@
           <w:numId w:val="1001"/>
         </w:numPr>
       </w:pPr>
-      <w:hyperlink r:id="rId72">
+      <w:hyperlink r:id="rId74">
         <w:r>
           <w:rPr>
             <w:rStyle w:val="Hyperlink"/>
@@ -1161,7 +1195,7 @@
           <w:numId w:val="1001"/>
         </w:numPr>
       </w:pPr>
-      <w:hyperlink r:id="rId73">
+      <w:hyperlink r:id="rId75">
         <w:r>
           <w:rPr>
             <w:rStyle w:val="Hyperlink"/>
@@ -1178,7 +1212,7 @@
           <w:numId w:val="1001"/>
         </w:numPr>
       </w:pPr>
-      <w:hyperlink r:id="rId74">
+      <w:hyperlink r:id="rId76">
         <w:r>
           <w:rPr>
             <w:rStyle w:val="Hyperlink"/>
@@ -1201,7 +1235,7 @@
           <w:numId w:val="1001"/>
         </w:numPr>
       </w:pPr>
-      <w:hyperlink r:id="rId75">
+      <w:hyperlink r:id="rId77">
         <w:r>
           <w:rPr>
             <w:rStyle w:val="Hyperlink"/>
@@ -1224,7 +1258,41 @@
           <w:numId w:val="1001"/>
         </w:numPr>
       </w:pPr>
-      <w:hyperlink r:id="rId76">
+      <w:hyperlink r:id="rId78">
+        <w:r>
+          <w:rPr>
+            <w:rStyle w:val="Hyperlink"/>
+          </w:rPr>
+          <w:t xml:space="preserve">Copernicus Emergency Management Service - CEMS</w:t>
+        </w:r>
+      </w:hyperlink>
+    </w:p>
+    <w:p>
+      <w:pPr>
+        <w:pStyle w:val="Compact"/>
+        <w:numPr>
+          <w:ilvl w:val="0"/>
+          <w:numId w:val="1001"/>
+        </w:numPr>
+      </w:pPr>
+      <w:hyperlink r:id="rId79">
+        <w:r>
+          <w:rPr>
+            <w:rStyle w:val="Hyperlink"/>
+          </w:rPr>
+          <w:t xml:space="preserve">Copernicus Emergency Management Service</w:t>
+        </w:r>
+      </w:hyperlink>
+    </w:p>
+    <w:p>
+      <w:pPr>
+        <w:pStyle w:val="Compact"/>
+        <w:numPr>
+          <w:ilvl w:val="0"/>
+          <w:numId w:val="1001"/>
+        </w:numPr>
+      </w:pPr>
+      <w:hyperlink r:id="rId80">
         <w:r>
           <w:rPr>
             <w:rStyle w:val="Hyperlink"/>
@@ -1241,7 +1309,7 @@
           <w:numId w:val="1001"/>
         </w:numPr>
       </w:pPr>
-      <w:hyperlink r:id="rId77">
+      <w:hyperlink r:id="rId81">
         <w:r>
           <w:rPr>
             <w:rStyle w:val="Hyperlink"/>
@@ -1258,7 +1326,7 @@
           <w:numId w:val="1001"/>
         </w:numPr>
       </w:pPr>
-      <w:hyperlink r:id="rId78">
+      <w:hyperlink r:id="rId82">
         <w:r>
           <w:rPr>
             <w:rStyle w:val="Hyperlink"/>
@@ -1275,7 +1343,7 @@
           <w:numId w:val="1001"/>
         </w:numPr>
       </w:pPr>
-      <w:hyperlink r:id="rId79">
+      <w:hyperlink r:id="rId83">
         <w:r>
           <w:rPr>
             <w:rStyle w:val="Hyperlink"/>
@@ -1292,7 +1360,7 @@
           <w:numId w:val="1001"/>
         </w:numPr>
       </w:pPr>
-      <w:hyperlink r:id="rId80">
+      <w:hyperlink r:id="rId84">
         <w:r>
           <w:rPr>
             <w:rStyle w:val="Hyperlink"/>
@@ -1309,7 +1377,7 @@
           <w:numId w:val="1001"/>
         </w:numPr>
       </w:pPr>
-      <w:hyperlink r:id="rId81">
+      <w:hyperlink r:id="rId85">
         <w:r>
           <w:rPr>
             <w:rStyle w:val="Hyperlink"/>
@@ -1326,7 +1394,7 @@
           <w:numId w:val="1001"/>
         </w:numPr>
       </w:pPr>
-      <w:hyperlink r:id="rId82">
+      <w:hyperlink r:id="rId86">
         <w:r>
           <w:rPr>
             <w:rStyle w:val="Hyperlink"/>
@@ -1343,7 +1411,7 @@
           <w:numId w:val="1001"/>
         </w:numPr>
       </w:pPr>
-      <w:hyperlink r:id="rId83">
+      <w:hyperlink r:id="rId87">
         <w:r>
           <w:rPr>
             <w:rStyle w:val="Hyperlink"/>
@@ -1360,7 +1428,7 @@
           <w:numId w:val="1001"/>
         </w:numPr>
       </w:pPr>
-      <w:hyperlink r:id="rId84">
+      <w:hyperlink r:id="rId88">
         <w:r>
           <w:rPr>
             <w:rStyle w:val="Hyperlink"/>
@@ -1377,7 +1445,7 @@
           <w:numId w:val="1001"/>
         </w:numPr>
       </w:pPr>
-      <w:hyperlink r:id="rId85">
+      <w:hyperlink r:id="rId89">
         <w:r>
           <w:rPr>
             <w:rStyle w:val="Hyperlink"/>
@@ -1394,7 +1462,7 @@
           <w:numId w:val="1001"/>
         </w:numPr>
       </w:pPr>
-      <w:hyperlink r:id="rId86">
+      <w:hyperlink r:id="rId90">
         <w:r>
           <w:rPr>
             <w:rStyle w:val="Hyperlink"/>
@@ -1411,7 +1479,7 @@
           <w:numId w:val="1001"/>
         </w:numPr>
       </w:pPr>
-      <w:hyperlink r:id="rId87">
+      <w:hyperlink r:id="rId91">
         <w:r>
           <w:rPr>
             <w:rStyle w:val="Hyperlink"/>
@@ -1428,7 +1496,7 @@
           <w:numId w:val="1001"/>
         </w:numPr>
       </w:pPr>
-      <w:hyperlink r:id="rId88">
+      <w:hyperlink r:id="rId92">
         <w:r>
           <w:rPr>
             <w:rStyle w:val="Hyperlink"/>
@@ -1445,7 +1513,7 @@
           <w:numId w:val="1001"/>
         </w:numPr>
       </w:pPr>
-      <w:hyperlink r:id="rId89">
+      <w:hyperlink r:id="rId93">
         <w:r>
           <w:rPr>
             <w:rStyle w:val="Hyperlink"/>
@@ -1462,7 +1530,7 @@
           <w:numId w:val="1001"/>
         </w:numPr>
       </w:pPr>
-      <w:hyperlink r:id="rId90">
+      <w:hyperlink r:id="rId94">
         <w:r>
           <w:rPr>
             <w:rStyle w:val="Hyperlink"/>
@@ -1479,7 +1547,7 @@
           <w:numId w:val="1001"/>
         </w:numPr>
       </w:pPr>
-      <w:hyperlink r:id="rId91">
+      <w:hyperlink r:id="rId95">
         <w:r>
           <w:rPr>
             <w:rStyle w:val="Hyperlink"/>
@@ -1496,7 +1564,7 @@
           <w:numId w:val="1001"/>
         </w:numPr>
       </w:pPr>
-      <w:hyperlink r:id="rId92">
+      <w:hyperlink r:id="rId96">
         <w:r>
           <w:rPr>
             <w:rStyle w:val="Hyperlink"/>
@@ -1513,7 +1581,7 @@
           <w:numId w:val="1001"/>
         </w:numPr>
       </w:pPr>
-      <w:hyperlink r:id="rId93">
+      <w:hyperlink r:id="rId97">
         <w:r>
           <w:rPr>
             <w:rStyle w:val="Hyperlink"/>
@@ -1530,7 +1598,7 @@
           <w:numId w:val="1001"/>
         </w:numPr>
       </w:pPr>
-      <w:hyperlink r:id="rId94">
+      <w:hyperlink r:id="rId98">
         <w:r>
           <w:rPr>
             <w:rStyle w:val="Hyperlink"/>
@@ -1547,7 +1615,7 @@
           <w:numId w:val="1001"/>
         </w:numPr>
       </w:pPr>
-      <w:hyperlink r:id="rId95">
+      <w:hyperlink r:id="rId99">
         <w:r>
           <w:rPr>
             <w:rStyle w:val="Hyperlink"/>
@@ -1564,7 +1632,7 @@
           <w:numId w:val="1001"/>
         </w:numPr>
       </w:pPr>
-      <w:hyperlink r:id="rId96">
+      <w:hyperlink r:id="rId100">
         <w:r>
           <w:rPr>
             <w:rStyle w:val="Hyperlink"/>
@@ -1581,7 +1649,7 @@
           <w:numId w:val="1001"/>
         </w:numPr>
       </w:pPr>
-      <w:hyperlink r:id="rId97">
+      <w:hyperlink r:id="rId101">
         <w:r>
           <w:rPr>
             <w:rStyle w:val="Hyperlink"/>
@@ -1598,7 +1666,7 @@
           <w:numId w:val="1001"/>
         </w:numPr>
       </w:pPr>
-      <w:hyperlink r:id="rId98">
+      <w:hyperlink r:id="rId102">
         <w:r>
           <w:rPr>
             <w:rStyle w:val="Hyperlink"/>
@@ -1615,7 +1683,7 @@
           <w:numId w:val="1001"/>
         </w:numPr>
       </w:pPr>
-      <w:hyperlink r:id="rId99">
+      <w:hyperlink r:id="rId103">
         <w:r>
           <w:rPr>
             <w:rStyle w:val="Hyperlink"/>
@@ -1632,7 +1700,7 @@
           <w:numId w:val="1001"/>
         </w:numPr>
       </w:pPr>
-      <w:hyperlink r:id="rId100">
+      <w:hyperlink r:id="rId104">
         <w:r>
           <w:rPr>
             <w:rStyle w:val="Hyperlink"/>
@@ -1649,7 +1717,7 @@
           <w:numId w:val="1001"/>
         </w:numPr>
       </w:pPr>
-      <w:hyperlink r:id="rId101">
+      <w:hyperlink r:id="rId105">
         <w:r>
           <w:rPr>
             <w:rStyle w:val="Hyperlink"/>
@@ -1666,7 +1734,7 @@
           <w:numId w:val="1001"/>
         </w:numPr>
       </w:pPr>
-      <w:hyperlink r:id="rId102">
+      <w:hyperlink r:id="rId106">
         <w:r>
           <w:rPr>
             <w:rStyle w:val="Hyperlink"/>
@@ -1683,7 +1751,7 @@
           <w:numId w:val="1001"/>
         </w:numPr>
       </w:pPr>
-      <w:hyperlink r:id="rId103">
+      <w:hyperlink r:id="rId107">
         <w:r>
           <w:rPr>
             <w:rStyle w:val="Hyperlink"/>
@@ -1700,7 +1768,7 @@
           <w:numId w:val="1001"/>
         </w:numPr>
       </w:pPr>
-      <w:hyperlink r:id="rId104">
+      <w:hyperlink r:id="rId108">
         <w:r>
           <w:rPr>
             <w:rStyle w:val="Hyperlink"/>
@@ -1723,7 +1791,7 @@
           <w:numId w:val="1001"/>
         </w:numPr>
       </w:pPr>
-      <w:hyperlink r:id="rId105">
+      <w:hyperlink r:id="rId109">
         <w:r>
           <w:rPr>
             <w:rStyle w:val="Hyperlink"/>
@@ -1740,7 +1808,7 @@
           <w:numId w:val="1001"/>
         </w:numPr>
       </w:pPr>
-      <w:hyperlink r:id="rId106">
+      <w:hyperlink r:id="rId110">
         <w:r>
           <w:rPr>
             <w:rStyle w:val="Hyperlink"/>
@@ -1763,7 +1831,7 @@
           <w:numId w:val="1001"/>
         </w:numPr>
       </w:pPr>
-      <w:hyperlink r:id="rId107">
+      <w:hyperlink r:id="rId111">
         <w:r>
           <w:rPr>
             <w:rStyle w:val="Hyperlink"/>
@@ -1780,7 +1848,7 @@
           <w:numId w:val="1001"/>
         </w:numPr>
       </w:pPr>
-      <w:hyperlink r:id="rId108">
+      <w:hyperlink r:id="rId112">
         <w:r>
           <w:rPr>
             <w:rStyle w:val="Hyperlink"/>
@@ -1797,7 +1865,7 @@
           <w:numId w:val="1001"/>
         </w:numPr>
       </w:pPr>
-      <w:hyperlink r:id="rId109">
+      <w:hyperlink r:id="rId113">
         <w:r>
           <w:rPr>
             <w:rStyle w:val="Hyperlink"/>
@@ -1814,7 +1882,7 @@
           <w:numId w:val="1001"/>
         </w:numPr>
       </w:pPr>
-      <w:hyperlink r:id="rId110">
+      <w:hyperlink r:id="rId114">
         <w:r>
           <w:rPr>
             <w:rStyle w:val="Hyperlink"/>
@@ -1831,7 +1899,7 @@
           <w:numId w:val="1001"/>
         </w:numPr>
       </w:pPr>
-      <w:hyperlink r:id="rId111">
+      <w:hyperlink r:id="rId115">
         <w:r>
           <w:rPr>
             <w:rStyle w:val="Hyperlink"/>
@@ -1848,7 +1916,7 @@
           <w:numId w:val="1001"/>
         </w:numPr>
       </w:pPr>
-      <w:hyperlink r:id="rId112">
+      <w:hyperlink r:id="rId116">
         <w:r>
           <w:rPr>
             <w:rStyle w:val="Hyperlink"/>
@@ -1865,7 +1933,7 @@
           <w:numId w:val="1001"/>
         </w:numPr>
       </w:pPr>
-      <w:hyperlink r:id="rId113">
+      <w:hyperlink r:id="rId117">
         <w:r>
           <w:rPr>
             <w:rStyle w:val="Hyperlink"/>
@@ -1882,7 +1950,7 @@
           <w:numId w:val="1001"/>
         </w:numPr>
       </w:pPr>
-      <w:hyperlink r:id="rId114">
+      <w:hyperlink r:id="rId118">
         <w:r>
           <w:rPr>
             <w:rStyle w:val="Hyperlink"/>
@@ -1899,7 +1967,7 @@
           <w:numId w:val="1001"/>
         </w:numPr>
       </w:pPr>
-      <w:hyperlink r:id="rId115">
+      <w:hyperlink r:id="rId119">
         <w:r>
           <w:rPr>
             <w:rStyle w:val="Hyperlink"/>
@@ -1916,7 +1984,7 @@
           <w:numId w:val="1001"/>
         </w:numPr>
       </w:pPr>
-      <w:hyperlink r:id="rId116">
+      <w:hyperlink r:id="rId120">
         <w:r>
           <w:rPr>
             <w:rStyle w:val="Hyperlink"/>
@@ -1933,7 +2001,7 @@
           <w:numId w:val="1001"/>
         </w:numPr>
       </w:pPr>
-      <w:hyperlink r:id="rId117">
+      <w:hyperlink r:id="rId121">
         <w:r>
           <w:rPr>
             <w:rStyle w:val="Hyperlink"/>
@@ -1950,7 +2018,7 @@
           <w:numId w:val="1001"/>
         </w:numPr>
       </w:pPr>
-      <w:hyperlink r:id="rId118">
+      <w:hyperlink r:id="rId122">
         <w:r>
           <w:rPr>
             <w:rStyle w:val="Hyperlink"/>
@@ -1967,7 +2035,7 @@
           <w:numId w:val="1001"/>
         </w:numPr>
       </w:pPr>
-      <w:hyperlink r:id="rId119">
+      <w:hyperlink r:id="rId123">
         <w:r>
           <w:rPr>
             <w:rStyle w:val="Hyperlink"/>
@@ -1984,7 +2052,7 @@
           <w:numId w:val="1001"/>
         </w:numPr>
       </w:pPr>
-      <w:hyperlink r:id="rId120">
+      <w:hyperlink r:id="rId124">
         <w:r>
           <w:rPr>
             <w:rStyle w:val="Hyperlink"/>
@@ -2001,7 +2069,7 @@
           <w:numId w:val="1001"/>
         </w:numPr>
       </w:pPr>
-      <w:hyperlink r:id="rId121">
+      <w:hyperlink r:id="rId125">
         <w:r>
           <w:rPr>
             <w:rStyle w:val="Hyperlink"/>
@@ -2018,7 +2086,7 @@
           <w:numId w:val="1001"/>
         </w:numPr>
       </w:pPr>
-      <w:hyperlink r:id="rId122">
+      <w:hyperlink r:id="rId126">
         <w:r>
           <w:rPr>
             <w:rStyle w:val="Hyperlink"/>
@@ -2035,7 +2103,7 @@
           <w:numId w:val="1001"/>
         </w:numPr>
       </w:pPr>
-      <w:hyperlink r:id="rId123">
+      <w:hyperlink r:id="rId127">
         <w:r>
           <w:rPr>
             <w:rStyle w:val="Hyperlink"/>
@@ -2052,7 +2120,7 @@
           <w:numId w:val="1001"/>
         </w:numPr>
       </w:pPr>
-      <w:hyperlink r:id="rId124">
+      <w:hyperlink r:id="rId128">
         <w:r>
           <w:rPr>
             <w:rStyle w:val="Hyperlink"/>
@@ -2069,7 +2137,7 @@
           <w:numId w:val="1001"/>
         </w:numPr>
       </w:pPr>
-      <w:hyperlink r:id="rId125">
+      <w:hyperlink r:id="rId129">
         <w:r>
           <w:rPr>
             <w:rStyle w:val="Hyperlink"/>
@@ -2086,7 +2154,7 @@
           <w:numId w:val="1001"/>
         </w:numPr>
       </w:pPr>
-      <w:hyperlink r:id="rId126">
+      <w:hyperlink r:id="rId130">
         <w:r>
           <w:rPr>
             <w:rStyle w:val="Hyperlink"/>
@@ -2103,7 +2171,7 @@
           <w:numId w:val="1001"/>
         </w:numPr>
       </w:pPr>
-      <w:hyperlink r:id="rId127">
+      <w:hyperlink r:id="rId131">
         <w:r>
           <w:rPr>
             <w:rStyle w:val="Hyperlink"/>
@@ -2120,7 +2188,7 @@
           <w:numId w:val="1001"/>
         </w:numPr>
       </w:pPr>
-      <w:hyperlink r:id="rId128">
+      <w:hyperlink r:id="rId132">
         <w:r>
           <w:rPr>
             <w:rStyle w:val="Hyperlink"/>
@@ -2143,7 +2211,7 @@
           <w:numId w:val="1001"/>
         </w:numPr>
       </w:pPr>
-      <w:hyperlink r:id="rId129">
+      <w:hyperlink r:id="rId133">
         <w:r>
           <w:rPr>
             <w:rStyle w:val="Hyperlink"/>
@@ -2160,7 +2228,7 @@
           <w:numId w:val="1001"/>
         </w:numPr>
       </w:pPr>
-      <w:hyperlink r:id="rId130">
+      <w:hyperlink r:id="rId134">
         <w:r>
           <w:rPr>
             <w:rStyle w:val="Hyperlink"/>
@@ -2177,7 +2245,7 @@
           <w:numId w:val="1001"/>
         </w:numPr>
       </w:pPr>
-      <w:hyperlink r:id="rId131">
+      <w:hyperlink r:id="rId135">
         <w:r>
           <w:rPr>
             <w:rStyle w:val="Hyperlink"/>
@@ -2194,7 +2262,7 @@
           <w:numId w:val="1001"/>
         </w:numPr>
       </w:pPr>
-      <w:hyperlink r:id="rId132">
+      <w:hyperlink r:id="rId136">
         <w:r>
           <w:rPr>
             <w:rStyle w:val="Hyperlink"/>
@@ -2211,7 +2279,7 @@
           <w:numId w:val="1001"/>
         </w:numPr>
       </w:pPr>
-      <w:hyperlink r:id="rId133">
+      <w:hyperlink r:id="rId137">
         <w:r>
           <w:rPr>
             <w:rStyle w:val="Hyperlink"/>
@@ -2228,7 +2296,7 @@
           <w:numId w:val="1001"/>
         </w:numPr>
       </w:pPr>
-      <w:hyperlink r:id="rId134">
+      <w:hyperlink r:id="rId138">
         <w:r>
           <w:rPr>
             <w:rStyle w:val="Hyperlink"/>
@@ -2245,7 +2313,7 @@
           <w:numId w:val="1001"/>
         </w:numPr>
       </w:pPr>
-      <w:hyperlink r:id="rId135">
+      <w:hyperlink r:id="rId139">
         <w:r>
           <w:rPr>
             <w:rStyle w:val="Hyperlink"/>
@@ -2262,7 +2330,7 @@
           <w:numId w:val="1001"/>
         </w:numPr>
       </w:pPr>
-      <w:hyperlink r:id="rId136">
+      <w:hyperlink r:id="rId140">
         <w:r>
           <w:rPr>
             <w:rStyle w:val="Hyperlink"/>
@@ -2279,7 +2347,7 @@
           <w:numId w:val="1001"/>
         </w:numPr>
       </w:pPr>
-      <w:hyperlink r:id="rId137">
+      <w:hyperlink r:id="rId141">
         <w:r>
           <w:rPr>
             <w:rStyle w:val="Hyperlink"/>
@@ -2296,7 +2364,7 @@
           <w:numId w:val="1001"/>
         </w:numPr>
       </w:pPr>
-      <w:hyperlink r:id="rId138">
+      <w:hyperlink r:id="rId142">
         <w:r>
           <w:rPr>
             <w:rStyle w:val="Hyperlink"/>
@@ -2313,7 +2381,7 @@
           <w:numId w:val="1001"/>
         </w:numPr>
       </w:pPr>
-      <w:hyperlink r:id="rId139">
+      <w:hyperlink r:id="rId143">
         <w:r>
           <w:rPr>
             <w:rStyle w:val="Hyperlink"/>
@@ -2336,7 +2404,7 @@
           <w:numId w:val="1001"/>
         </w:numPr>
       </w:pPr>
-      <w:hyperlink r:id="rId140">
+      <w:hyperlink r:id="rId144">
         <w:r>
           <w:rPr>
             <w:rStyle w:val="Hyperlink"/>
@@ -2353,7 +2421,7 @@
           <w:numId w:val="1001"/>
         </w:numPr>
       </w:pPr>
-      <w:hyperlink r:id="rId141">
+      <w:hyperlink r:id="rId145">
         <w:r>
           <w:rPr>
             <w:rStyle w:val="Hyperlink"/>
@@ -2370,7 +2438,7 @@
           <w:numId w:val="1001"/>
         </w:numPr>
       </w:pPr>
-      <w:hyperlink r:id="rId142">
+      <w:hyperlink r:id="rId146">
         <w:r>
           <w:rPr>
             <w:rStyle w:val="Hyperlink"/>
@@ -2387,7 +2455,7 @@
           <w:numId w:val="1001"/>
         </w:numPr>
       </w:pPr>
-      <w:hyperlink r:id="rId143">
+      <w:hyperlink r:id="rId147">
         <w:r>
           <w:rPr>
             <w:rStyle w:val="Hyperlink"/>
@@ -2410,7 +2478,7 @@
           <w:numId w:val="1001"/>
         </w:numPr>
       </w:pPr>
-      <w:hyperlink r:id="rId144">
+      <w:hyperlink r:id="rId148">
         <w:r>
           <w:rPr>
             <w:rStyle w:val="Hyperlink"/>
@@ -2427,7 +2495,7 @@
           <w:numId w:val="1001"/>
         </w:numPr>
       </w:pPr>
-      <w:hyperlink r:id="rId145">
+      <w:hyperlink r:id="rId149">
         <w:r>
           <w:rPr>
             <w:rStyle w:val="Hyperlink"/>
@@ -2444,7 +2512,7 @@
           <w:numId w:val="1001"/>
         </w:numPr>
       </w:pPr>
-      <w:hyperlink r:id="rId146">
+      <w:hyperlink r:id="rId150">
         <w:r>
           <w:rPr>
             <w:rStyle w:val="Hyperlink"/>
@@ -2461,7 +2529,7 @@
           <w:numId w:val="1001"/>
         </w:numPr>
       </w:pPr>
-      <w:hyperlink r:id="rId147">
+      <w:hyperlink r:id="rId151">
         <w:r>
           <w:rPr>
             <w:rStyle w:val="Hyperlink"/>
@@ -2484,7 +2552,7 @@
       <w:r>
         <w:t xml:space="preserve"> </w:t>
       </w:r>
-      <w:hyperlink r:id="rId148">
+      <w:hyperlink r:id="rId152">
         <w:r>
           <w:rPr>
             <w:rStyle w:val="Hyperlink"/>
@@ -2495,7 +2563,7 @@
       <w:r>
         <w:t xml:space="preserve"> </w:t>
       </w:r>
-      <w:hyperlink r:id="rId149">
+      <w:hyperlink r:id="rId153">
         <w:r>
           <w:rPr>
             <w:rStyle w:val="Hyperlink"/>
@@ -2506,7 +2574,7 @@
       <w:r>
         <w:t xml:space="preserve"> </w:t>
       </w:r>
-      <w:hyperlink r:id="rId150">
+      <w:hyperlink r:id="rId154">
         <w:r>
           <w:rPr>
             <w:rStyle w:val="Hyperlink"/>
@@ -2523,7 +2591,7 @@
           <w:numId w:val="1001"/>
         </w:numPr>
       </w:pPr>
-      <w:hyperlink r:id="rId151">
+      <w:hyperlink r:id="rId155">
         <w:r>
           <w:rPr>
             <w:rStyle w:val="Hyperlink"/>
@@ -2546,7 +2614,7 @@
           <w:numId w:val="1001"/>
         </w:numPr>
       </w:pPr>
-      <w:hyperlink r:id="rId152">
+      <w:hyperlink r:id="rId156">
         <w:r>
           <w:rPr>
             <w:rStyle w:val="Hyperlink"/>
@@ -2569,7 +2637,7 @@
           <w:numId w:val="1001"/>
         </w:numPr>
       </w:pPr>
-      <w:hyperlink r:id="rId153">
+      <w:hyperlink r:id="rId157">
         <w:r>
           <w:rPr>
             <w:rStyle w:val="Hyperlink"/>
@@ -2586,7 +2654,7 @@
           <w:numId w:val="1001"/>
         </w:numPr>
       </w:pPr>
-      <w:hyperlink r:id="rId154">
+      <w:hyperlink r:id="rId158">
         <w:r>
           <w:rPr>
             <w:rStyle w:val="Hyperlink"/>
@@ -2603,7 +2671,7 @@
           <w:numId w:val="1001"/>
         </w:numPr>
       </w:pPr>
-      <w:hyperlink r:id="rId155">
+      <w:hyperlink r:id="rId159">
         <w:r>
           <w:rPr>
             <w:rStyle w:val="Hyperlink"/>
@@ -2620,7 +2688,7 @@
           <w:numId w:val="1001"/>
         </w:numPr>
       </w:pPr>
-      <w:hyperlink r:id="rId156">
+      <w:hyperlink r:id="rId160">
         <w:r>
           <w:rPr>
             <w:rStyle w:val="Hyperlink"/>
@@ -2637,7 +2705,7 @@
           <w:numId w:val="1001"/>
         </w:numPr>
       </w:pPr>
-      <w:hyperlink r:id="rId157">
+      <w:hyperlink r:id="rId161">
         <w:r>
           <w:rPr>
             <w:rStyle w:val="Hyperlink"/>
@@ -2654,7 +2722,7 @@
           <w:numId w:val="1001"/>
         </w:numPr>
       </w:pPr>
-      <w:hyperlink r:id="rId158">
+      <w:hyperlink r:id="rId162">
         <w:r>
           <w:rPr>
             <w:rStyle w:val="Hyperlink"/>
@@ -2671,7 +2739,7 @@
           <w:numId w:val="1001"/>
         </w:numPr>
       </w:pPr>
-      <w:hyperlink r:id="rId159">
+      <w:hyperlink r:id="rId163">
         <w:r>
           <w:rPr>
             <w:rStyle w:val="Hyperlink"/>
@@ -2688,7 +2756,7 @@
           <w:numId w:val="1001"/>
         </w:numPr>
       </w:pPr>
-      <w:hyperlink r:id="rId160">
+      <w:hyperlink r:id="rId164">
         <w:r>
           <w:rPr>
             <w:rStyle w:val="Hyperlink"/>
@@ -2705,7 +2773,7 @@
           <w:numId w:val="1001"/>
         </w:numPr>
       </w:pPr>
-      <w:hyperlink r:id="rId161">
+      <w:hyperlink r:id="rId165">
         <w:r>
           <w:rPr>
             <w:rStyle w:val="Hyperlink"/>
@@ -2722,7 +2790,7 @@
           <w:numId w:val="1001"/>
         </w:numPr>
       </w:pPr>
-      <w:hyperlink r:id="rId162">
+      <w:hyperlink r:id="rId166">
         <w:r>
           <w:rPr>
             <w:rStyle w:val="Hyperlink"/>
@@ -2739,7 +2807,7 @@
           <w:numId w:val="1001"/>
         </w:numPr>
       </w:pPr>
-      <w:hyperlink r:id="rId163">
+      <w:hyperlink r:id="rId167">
         <w:r>
           <w:rPr>
             <w:rStyle w:val="Hyperlink"/>
@@ -2756,7 +2824,7 @@
           <w:numId w:val="1001"/>
         </w:numPr>
       </w:pPr>
-      <w:hyperlink r:id="rId164">
+      <w:hyperlink r:id="rId168">
         <w:r>
           <w:rPr>
             <w:rStyle w:val="Hyperlink"/>
@@ -2773,7 +2841,7 @@
           <w:numId w:val="1001"/>
         </w:numPr>
       </w:pPr>
-      <w:hyperlink r:id="rId165">
+      <w:hyperlink r:id="rId169">
         <w:r>
           <w:rPr>
             <w:rStyle w:val="Hyperlink"/>
@@ -2790,7 +2858,7 @@
           <w:numId w:val="1001"/>
         </w:numPr>
       </w:pPr>
-      <w:hyperlink r:id="rId166">
+      <w:hyperlink r:id="rId170">
         <w:r>
           <w:rPr>
             <w:rStyle w:val="Hyperlink"/>
@@ -2807,7 +2875,7 @@
           <w:numId w:val="1001"/>
         </w:numPr>
       </w:pPr>
-      <w:hyperlink r:id="rId167">
+      <w:hyperlink r:id="rId171">
         <w:r>
           <w:rPr>
             <w:rStyle w:val="Hyperlink"/>
@@ -2824,7 +2892,7 @@
           <w:numId w:val="1001"/>
         </w:numPr>
       </w:pPr>
-      <w:hyperlink r:id="rId168">
+      <w:hyperlink r:id="rId172">
         <w:r>
           <w:rPr>
             <w:rStyle w:val="Hyperlink"/>
@@ -2841,7 +2909,7 @@
           <w:numId w:val="1001"/>
         </w:numPr>
       </w:pPr>
-      <w:hyperlink r:id="rId169">
+      <w:hyperlink r:id="rId173">
         <w:r>
           <w:rPr>
             <w:rStyle w:val="Hyperlink"/>
@@ -2858,7 +2926,7 @@
           <w:numId w:val="1001"/>
         </w:numPr>
       </w:pPr>
-      <w:hyperlink r:id="rId170">
+      <w:hyperlink r:id="rId174">
         <w:r>
           <w:rPr>
             <w:rStyle w:val="Hyperlink"/>
@@ -2875,7 +2943,7 @@
           <w:numId w:val="1001"/>
         </w:numPr>
       </w:pPr>
-      <w:hyperlink r:id="rId171">
+      <w:hyperlink r:id="rId175">
         <w:r>
           <w:rPr>
             <w:rStyle w:val="Hyperlink"/>
@@ -2892,7 +2960,7 @@
           <w:numId w:val="1001"/>
         </w:numPr>
       </w:pPr>
-      <w:hyperlink r:id="rId172">
+      <w:hyperlink r:id="rId176">
         <w:r>
           <w:rPr>
             <w:rStyle w:val="Hyperlink"/>
@@ -2909,7 +2977,7 @@
           <w:numId w:val="1001"/>
         </w:numPr>
       </w:pPr>
-      <w:hyperlink r:id="rId173">
+      <w:hyperlink r:id="rId177">
         <w:r>
           <w:rPr>
             <w:rStyle w:val="Hyperlink"/>
@@ -2926,7 +2994,7 @@
           <w:numId w:val="1001"/>
         </w:numPr>
       </w:pPr>
-      <w:hyperlink r:id="rId174">
+      <w:hyperlink r:id="rId178">
         <w:r>
           <w:rPr>
             <w:rStyle w:val="Hyperlink"/>
@@ -2943,7 +3011,7 @@
           <w:numId w:val="1001"/>
         </w:numPr>
       </w:pPr>
-      <w:hyperlink r:id="rId175">
+      <w:hyperlink r:id="rId179">
         <w:r>
           <w:rPr>
             <w:rStyle w:val="Hyperlink"/>
@@ -2960,7 +3028,7 @@
           <w:numId w:val="1001"/>
         </w:numPr>
       </w:pPr>
-      <w:hyperlink r:id="rId176">
+      <w:hyperlink r:id="rId180">
         <w:r>
           <w:rPr>
             <w:rStyle w:val="Hyperlink"/>
@@ -2989,7 +3057,7 @@
           <w:numId w:val="1001"/>
         </w:numPr>
       </w:pPr>
-      <w:hyperlink r:id="rId177">
+      <w:hyperlink r:id="rId181">
         <w:r>
           <w:rPr>
             <w:rStyle w:val="Hyperlink"/>
@@ -3006,7 +3074,7 @@
           <w:numId w:val="1001"/>
         </w:numPr>
       </w:pPr>
-      <w:hyperlink r:id="rId178">
+      <w:hyperlink r:id="rId182">
         <w:r>
           <w:rPr>
             <w:rStyle w:val="Hyperlink"/>
@@ -3023,7 +3091,7 @@
           <w:numId w:val="1001"/>
         </w:numPr>
       </w:pPr>
-      <w:hyperlink r:id="rId179">
+      <w:hyperlink r:id="rId183">
         <w:r>
           <w:rPr>
             <w:rStyle w:val="Hyperlink"/>
@@ -3040,7 +3108,7 @@
           <w:numId w:val="1001"/>
         </w:numPr>
       </w:pPr>
-      <w:hyperlink r:id="rId180">
+      <w:hyperlink r:id="rId184">
         <w:r>
           <w:rPr>
             <w:rStyle w:val="Hyperlink"/>
@@ -3057,7 +3125,7 @@
           <w:numId w:val="1001"/>
         </w:numPr>
       </w:pPr>
-      <w:hyperlink r:id="rId181">
+      <w:hyperlink r:id="rId185">
         <w:r>
           <w:rPr>
             <w:rStyle w:val="Hyperlink"/>
@@ -3074,7 +3142,7 @@
           <w:numId w:val="1001"/>
         </w:numPr>
       </w:pPr>
-      <w:hyperlink r:id="rId182">
+      <w:hyperlink r:id="rId186">
         <w:r>
           <w:rPr>
             <w:rStyle w:val="Hyperlink"/>
@@ -3091,7 +3159,7 @@
           <w:numId w:val="1001"/>
         </w:numPr>
       </w:pPr>
-      <w:hyperlink r:id="rId183">
+      <w:hyperlink r:id="rId187">
         <w:r>
           <w:rPr>
             <w:rStyle w:val="Hyperlink"/>
@@ -3108,7 +3176,7 @@
           <w:numId w:val="1001"/>
         </w:numPr>
       </w:pPr>
-      <w:hyperlink r:id="rId184">
+      <w:hyperlink r:id="rId188">
         <w:r>
           <w:rPr>
             <w:rStyle w:val="Hyperlink"/>
@@ -3125,7 +3193,7 @@
           <w:numId w:val="1001"/>
         </w:numPr>
       </w:pPr>
-      <w:hyperlink r:id="rId185">
+      <w:hyperlink r:id="rId189">
         <w:r>
           <w:rPr>
             <w:rStyle w:val="Hyperlink"/>
@@ -3142,7 +3210,7 @@
           <w:numId w:val="1001"/>
         </w:numPr>
       </w:pPr>
-      <w:hyperlink r:id="rId186">
+      <w:hyperlink r:id="rId190">
         <w:r>
           <w:rPr>
             <w:rStyle w:val="Hyperlink"/>
@@ -3159,7 +3227,7 @@
           <w:numId w:val="1001"/>
         </w:numPr>
       </w:pPr>
-      <w:hyperlink r:id="rId187">
+      <w:hyperlink r:id="rId191">
         <w:r>
           <w:rPr>
             <w:rStyle w:val="Hyperlink"/>
@@ -3176,7 +3244,7 @@
           <w:numId w:val="1001"/>
         </w:numPr>
       </w:pPr>
-      <w:hyperlink r:id="rId188">
+      <w:hyperlink r:id="rId192">
         <w:r>
           <w:rPr>
             <w:rStyle w:val="Hyperlink"/>
@@ -3193,7 +3261,7 @@
           <w:numId w:val="1001"/>
         </w:numPr>
       </w:pPr>
-      <w:hyperlink r:id="rId189">
+      <w:hyperlink r:id="rId193">
         <w:r>
           <w:rPr>
             <w:rStyle w:val="Hyperlink"/>
@@ -3210,7 +3278,7 @@
           <w:numId w:val="1001"/>
         </w:numPr>
       </w:pPr>
-      <w:hyperlink r:id="rId190">
+      <w:hyperlink r:id="rId194">
         <w:r>
           <w:rPr>
             <w:rStyle w:val="Hyperlink"/>
@@ -3227,7 +3295,7 @@
           <w:numId w:val="1001"/>
         </w:numPr>
       </w:pPr>
-      <w:hyperlink r:id="rId191">
+      <w:hyperlink r:id="rId195">
         <w:r>
           <w:rPr>
             <w:rStyle w:val="Hyperlink"/>
@@ -3244,7 +3312,7 @@
           <w:numId w:val="1001"/>
         </w:numPr>
       </w:pPr>
-      <w:hyperlink r:id="rId192">
+      <w:hyperlink r:id="rId196">
         <w:r>
           <w:rPr>
             <w:rStyle w:val="Hyperlink"/>
@@ -3261,7 +3329,7 @@
           <w:numId w:val="1001"/>
         </w:numPr>
       </w:pPr>
-      <w:hyperlink r:id="rId193">
+      <w:hyperlink r:id="rId197">
         <w:r>
           <w:rPr>
             <w:rStyle w:val="Hyperlink"/>
@@ -3278,7 +3346,7 @@
           <w:numId w:val="1001"/>
         </w:numPr>
       </w:pPr>
-      <w:hyperlink r:id="rId194">
+      <w:hyperlink r:id="rId198">
         <w:r>
           <w:rPr>
             <w:rStyle w:val="Hyperlink"/>
@@ -3295,7 +3363,7 @@
           <w:numId w:val="1001"/>
         </w:numPr>
       </w:pPr>
-      <w:hyperlink r:id="rId195">
+      <w:hyperlink r:id="rId199">
         <w:r>
           <w:rPr>
             <w:rStyle w:val="Hyperlink"/>
@@ -3312,7 +3380,7 @@
           <w:numId w:val="1001"/>
         </w:numPr>
       </w:pPr>
-      <w:hyperlink r:id="rId196">
+      <w:hyperlink r:id="rId200">
         <w:r>
           <w:rPr>
             <w:rStyle w:val="Hyperlink"/>
@@ -3329,7 +3397,7 @@
           <w:numId w:val="1001"/>
         </w:numPr>
       </w:pPr>
-      <w:hyperlink r:id="rId197">
+      <w:hyperlink r:id="rId201">
         <w:r>
           <w:rPr>
             <w:rStyle w:val="Hyperlink"/>
@@ -3346,7 +3414,7 @@
           <w:numId w:val="1001"/>
         </w:numPr>
       </w:pPr>
-      <w:hyperlink r:id="rId198">
+      <w:hyperlink r:id="rId202">
         <w:r>
           <w:rPr>
             <w:rStyle w:val="Hyperlink"/>
@@ -3369,7 +3437,7 @@
       <w:r>
         <w:t xml:space="preserve"> </w:t>
       </w:r>
-      <w:hyperlink r:id="rId199">
+      <w:hyperlink r:id="rId203">
         <w:r>
           <w:rPr>
             <w:rStyle w:val="Hyperlink"/>
@@ -3380,7 +3448,7 @@
       <w:r>
         <w:t xml:space="preserve"> </w:t>
       </w:r>
-      <w:hyperlink r:id="rId200">
+      <w:hyperlink r:id="rId204">
         <w:r>
           <w:rPr>
             <w:rStyle w:val="Hyperlink"/>
@@ -3403,7 +3471,7 @@
           <w:numId w:val="1001"/>
         </w:numPr>
       </w:pPr>
-      <w:hyperlink r:id="rId201">
+      <w:hyperlink r:id="rId205">
         <w:r>
           <w:rPr>
             <w:rStyle w:val="Hyperlink"/>
@@ -3426,7 +3494,7 @@
           <w:numId w:val="1001"/>
         </w:numPr>
       </w:pPr>
-      <w:hyperlink r:id="rId202">
+      <w:hyperlink r:id="rId206">
         <w:r>
           <w:rPr>
             <w:rStyle w:val="Hyperlink"/>
@@ -3449,7 +3517,7 @@
           <w:numId w:val="1001"/>
         </w:numPr>
       </w:pPr>
-      <w:hyperlink r:id="rId203">
+      <w:hyperlink r:id="rId207">
         <w:r>
           <w:rPr>
             <w:rStyle w:val="Hyperlink"/>
@@ -3466,7 +3534,7 @@
           <w:numId w:val="1001"/>
         </w:numPr>
       </w:pPr>
-      <w:hyperlink r:id="rId204">
+      <w:hyperlink r:id="rId208">
         <w:r>
           <w:rPr>
             <w:rStyle w:val="Hyperlink"/>
@@ -3483,7 +3551,7 @@
           <w:numId w:val="1001"/>
         </w:numPr>
       </w:pPr>
-      <w:hyperlink r:id="rId205">
+      <w:hyperlink r:id="rId209">
         <w:r>
           <w:rPr>
             <w:rStyle w:val="Hyperlink"/>
@@ -3506,7 +3574,7 @@
           <w:numId w:val="1001"/>
         </w:numPr>
       </w:pPr>
-      <w:hyperlink r:id="rId206">
+      <w:hyperlink r:id="rId210">
         <w:r>
           <w:rPr>
             <w:rStyle w:val="Hyperlink"/>
@@ -3529,7 +3597,7 @@
           <w:numId w:val="1001"/>
         </w:numPr>
       </w:pPr>
-      <w:hyperlink r:id="rId207">
+      <w:hyperlink r:id="rId211">
         <w:r>
           <w:rPr>
             <w:rStyle w:val="Hyperlink"/>
@@ -3546,7 +3614,7 @@
           <w:numId w:val="1001"/>
         </w:numPr>
       </w:pPr>
-      <w:hyperlink r:id="rId208">
+      <w:hyperlink r:id="rId212">
         <w:r>
           <w:rPr>
             <w:rStyle w:val="Hyperlink"/>
@@ -3563,7 +3631,7 @@
           <w:numId w:val="1001"/>
         </w:numPr>
       </w:pPr>
-      <w:hyperlink r:id="rId209">
+      <w:hyperlink r:id="rId213">
         <w:r>
           <w:rPr>
             <w:rStyle w:val="Hyperlink"/>
@@ -3580,7 +3648,7 @@
           <w:numId w:val="1001"/>
         </w:numPr>
       </w:pPr>
-      <w:hyperlink r:id="rId210">
+      <w:hyperlink r:id="rId214">
         <w:r>
           <w:rPr>
             <w:rStyle w:val="Hyperlink"/>
@@ -3597,7 +3665,7 @@
           <w:numId w:val="1001"/>
         </w:numPr>
       </w:pPr>
-      <w:hyperlink r:id="rId211">
+      <w:hyperlink r:id="rId215">
         <w:r>
           <w:rPr>
             <w:rStyle w:val="Hyperlink"/>
@@ -3614,7 +3682,7 @@
           <w:numId w:val="1001"/>
         </w:numPr>
       </w:pPr>
-      <w:hyperlink r:id="rId212">
+      <w:hyperlink r:id="rId216">
         <w:r>
           <w:rPr>
             <w:rStyle w:val="Hyperlink"/>
@@ -3631,7 +3699,7 @@
           <w:numId w:val="1001"/>
         </w:numPr>
       </w:pPr>
-      <w:hyperlink r:id="rId213">
+      <w:hyperlink r:id="rId217">
         <w:r>
           <w:rPr>
             <w:rStyle w:val="Hyperlink"/>
@@ -3648,7 +3716,7 @@
           <w:numId w:val="1001"/>
         </w:numPr>
       </w:pPr>
-      <w:hyperlink r:id="rId214">
+      <w:hyperlink r:id="rId218">
         <w:r>
           <w:rPr>
             <w:rStyle w:val="Hyperlink"/>
@@ -3671,7 +3739,7 @@
           <w:numId w:val="1001"/>
         </w:numPr>
       </w:pPr>
-      <w:hyperlink r:id="rId215">
+      <w:hyperlink r:id="rId219">
         <w:r>
           <w:rPr>
             <w:rStyle w:val="Hyperlink"/>
@@ -3688,7 +3756,7 @@
           <w:numId w:val="1001"/>
         </w:numPr>
       </w:pPr>
-      <w:hyperlink r:id="rId216">
+      <w:hyperlink r:id="rId220">
         <w:r>
           <w:rPr>
             <w:rStyle w:val="Hyperlink"/>
@@ -3705,7 +3773,7 @@
           <w:numId w:val="1001"/>
         </w:numPr>
       </w:pPr>
-      <w:hyperlink r:id="rId217">
+      <w:hyperlink r:id="rId221">
         <w:r>
           <w:rPr>
             <w:rStyle w:val="Hyperlink"/>
@@ -3728,7 +3796,7 @@
           <w:numId w:val="1001"/>
         </w:numPr>
       </w:pPr>
-      <w:hyperlink r:id="rId218">
+      <w:hyperlink r:id="rId222">
         <w:r>
           <w:rPr>
             <w:rStyle w:val="Hyperlink"/>
@@ -3745,7 +3813,7 @@
           <w:numId w:val="1001"/>
         </w:numPr>
       </w:pPr>
-      <w:hyperlink r:id="rId219">
+      <w:hyperlink r:id="rId223">
         <w:r>
           <w:rPr>
             <w:rStyle w:val="Hyperlink"/>
@@ -3762,7 +3830,7 @@
           <w:numId w:val="1001"/>
         </w:numPr>
       </w:pPr>
-      <w:hyperlink r:id="rId220">
+      <w:hyperlink r:id="rId224">
         <w:r>
           <w:rPr>
             <w:rStyle w:val="Hyperlink"/>
@@ -3779,7 +3847,7 @@
           <w:numId w:val="1001"/>
         </w:numPr>
       </w:pPr>
-      <w:hyperlink r:id="rId221">
+      <w:hyperlink r:id="rId225">
         <w:r>
           <w:rPr>
             <w:rStyle w:val="Hyperlink"/>
@@ -3796,7 +3864,7 @@
           <w:numId w:val="1001"/>
         </w:numPr>
       </w:pPr>
-      <w:hyperlink r:id="rId222">
+      <w:hyperlink r:id="rId226">
         <w:r>
           <w:rPr>
             <w:rStyle w:val="Hyperlink"/>
@@ -3813,7 +3881,7 @@
           <w:numId w:val="1001"/>
         </w:numPr>
       </w:pPr>
-      <w:hyperlink r:id="rId223">
+      <w:hyperlink r:id="rId227">
         <w:r>
           <w:rPr>
             <w:rStyle w:val="Hyperlink"/>
@@ -3830,7 +3898,7 @@
           <w:numId w:val="1001"/>
         </w:numPr>
       </w:pPr>
-      <w:hyperlink r:id="rId224">
+      <w:hyperlink r:id="rId228">
         <w:r>
           <w:rPr>
             <w:rStyle w:val="Hyperlink"/>
@@ -3847,7 +3915,7 @@
           <w:numId w:val="1001"/>
         </w:numPr>
       </w:pPr>
-      <w:hyperlink r:id="rId225">
+      <w:hyperlink r:id="rId229">
         <w:r>
           <w:rPr>
             <w:rStyle w:val="Hyperlink"/>
@@ -3870,7 +3938,7 @@
           <w:numId w:val="1001"/>
         </w:numPr>
       </w:pPr>
-      <w:hyperlink r:id="rId226">
+      <w:hyperlink r:id="rId230">
         <w:r>
           <w:rPr>
             <w:rStyle w:val="Hyperlink"/>
@@ -3887,7 +3955,7 @@
           <w:numId w:val="1001"/>
         </w:numPr>
       </w:pPr>
-      <w:hyperlink r:id="rId227">
+      <w:hyperlink r:id="rId231">
         <w:r>
           <w:rPr>
             <w:rStyle w:val="Hyperlink"/>
@@ -3904,7 +3972,7 @@
           <w:numId w:val="1001"/>
         </w:numPr>
       </w:pPr>
-      <w:hyperlink r:id="rId228">
+      <w:hyperlink r:id="rId232">
         <w:r>
           <w:rPr>
             <w:rStyle w:val="Hyperlink"/>
@@ -3921,7 +3989,7 @@
           <w:numId w:val="1001"/>
         </w:numPr>
       </w:pPr>
-      <w:hyperlink r:id="rId229">
+      <w:hyperlink r:id="rId233">
         <w:r>
           <w:rPr>
             <w:rStyle w:val="Hyperlink"/>
@@ -3938,7 +4006,7 @@
           <w:numId w:val="1001"/>
         </w:numPr>
       </w:pPr>
-      <w:hyperlink r:id="rId230">
+      <w:hyperlink r:id="rId234">
         <w:r>
           <w:rPr>
             <w:rStyle w:val="Hyperlink"/>
@@ -3965,7 +4033,7 @@
           <w:numId w:val="1001"/>
         </w:numPr>
       </w:pPr>
-      <w:hyperlink r:id="rId231">
+      <w:hyperlink r:id="rId235">
         <w:r>
           <w:rPr>
             <w:rStyle w:val="Hyperlink"/>
@@ -3982,7 +4050,7 @@
           <w:numId w:val="1001"/>
         </w:numPr>
       </w:pPr>
-      <w:hyperlink r:id="rId232">
+      <w:hyperlink r:id="rId236">
         <w:r>
           <w:rPr>
             <w:rStyle w:val="Hyperlink"/>
@@ -3999,7 +4067,7 @@
           <w:numId w:val="1001"/>
         </w:numPr>
       </w:pPr>
-      <w:hyperlink r:id="rId233">
+      <w:hyperlink r:id="rId237">
         <w:r>
           <w:rPr>
             <w:rStyle w:val="Hyperlink"/>
@@ -4016,7 +4084,7 @@
           <w:numId w:val="1001"/>
         </w:numPr>
       </w:pPr>
-      <w:hyperlink r:id="rId234">
+      <w:hyperlink r:id="rId238">
         <w:r>
           <w:rPr>
             <w:rStyle w:val="Hyperlink"/>
@@ -4033,7 +4101,7 @@
           <w:numId w:val="1001"/>
         </w:numPr>
       </w:pPr>
-      <w:hyperlink r:id="rId235">
+      <w:hyperlink r:id="rId239">
         <w:r>
           <w:rPr>
             <w:rStyle w:val="Hyperlink"/>
@@ -4056,7 +4124,7 @@
       <w:r>
         <w:t xml:space="preserve"> </w:t>
       </w:r>
-      <w:hyperlink r:id="rId236">
+      <w:hyperlink r:id="rId240">
         <w:r>
           <w:rPr>
             <w:rStyle w:val="Hyperlink"/>
@@ -4067,7 +4135,7 @@
       <w:r>
         <w:t xml:space="preserve"> </w:t>
       </w:r>
-      <w:hyperlink r:id="rId237">
+      <w:hyperlink r:id="rId241">
         <w:r>
           <w:rPr>
             <w:rStyle w:val="Hyperlink"/>
@@ -4078,7 +4146,7 @@
       <w:r>
         <w:t xml:space="preserve"> </w:t>
       </w:r>
-      <w:hyperlink r:id="rId238">
+      <w:hyperlink r:id="rId242">
         <w:r>
           <w:rPr>
             <w:rStyle w:val="Hyperlink"/>
@@ -4101,7 +4169,7 @@
           <w:numId w:val="1001"/>
         </w:numPr>
       </w:pPr>
-      <w:hyperlink r:id="rId239">
+      <w:hyperlink r:id="rId243">
         <w:r>
           <w:rPr>
             <w:rStyle w:val="Hyperlink"/>
@@ -4118,7 +4186,7 @@
           <w:numId w:val="1001"/>
         </w:numPr>
       </w:pPr>
-      <w:hyperlink r:id="rId240">
+      <w:hyperlink r:id="rId244">
         <w:r>
           <w:rPr>
             <w:rStyle w:val="Hyperlink"/>
@@ -4135,7 +4203,7 @@
           <w:numId w:val="1001"/>
         </w:numPr>
       </w:pPr>
-      <w:hyperlink r:id="rId241">
+      <w:hyperlink r:id="rId245">
         <w:r>
           <w:rPr>
             <w:rStyle w:val="Hyperlink"/>
@@ -4164,7 +4232,7 @@
           <w:numId w:val="1001"/>
         </w:numPr>
       </w:pPr>
-      <w:hyperlink r:id="rId242">
+      <w:hyperlink r:id="rId246">
         <w:r>
           <w:rPr>
             <w:rStyle w:val="Hyperlink"/>
@@ -4181,7 +4249,7 @@
           <w:numId w:val="1001"/>
         </w:numPr>
       </w:pPr>
-      <w:hyperlink r:id="rId243">
+      <w:hyperlink r:id="rId247">
         <w:r>
           <w:rPr>
             <w:rStyle w:val="Hyperlink"/>
@@ -4198,7 +4266,7 @@
           <w:numId w:val="1001"/>
         </w:numPr>
       </w:pPr>
-      <w:hyperlink r:id="rId244">
+      <w:hyperlink r:id="rId248">
         <w:r>
           <w:rPr>
             <w:rStyle w:val="Hyperlink"/>
@@ -4215,7 +4283,7 @@
           <w:numId w:val="1001"/>
         </w:numPr>
       </w:pPr>
-      <w:hyperlink r:id="rId245">
+      <w:hyperlink r:id="rId249">
         <w:r>
           <w:rPr>
             <w:rStyle w:val="Hyperlink"/>
@@ -4232,7 +4300,7 @@
           <w:numId w:val="1001"/>
         </w:numPr>
       </w:pPr>
-      <w:hyperlink r:id="rId246">
+      <w:hyperlink r:id="rId250">
         <w:r>
           <w:rPr>
             <w:rStyle w:val="Hyperlink"/>
@@ -4249,7 +4317,7 @@
           <w:numId w:val="1001"/>
         </w:numPr>
       </w:pPr>
-      <w:hyperlink r:id="rId247">
+      <w:hyperlink r:id="rId251">
         <w:r>
           <w:rPr>
             <w:rStyle w:val="Hyperlink"/>
@@ -4266,7 +4334,7 @@
           <w:numId w:val="1001"/>
         </w:numPr>
       </w:pPr>
-      <w:hyperlink r:id="rId248">
+      <w:hyperlink r:id="rId252">
         <w:r>
           <w:rPr>
             <w:rStyle w:val="Hyperlink"/>
@@ -4283,7 +4351,7 @@
           <w:numId w:val="1001"/>
         </w:numPr>
       </w:pPr>
-      <w:hyperlink r:id="rId249">
+      <w:hyperlink r:id="rId253">
         <w:r>
           <w:rPr>
             <w:rStyle w:val="Hyperlink"/>
@@ -4300,7 +4368,7 @@
           <w:numId w:val="1001"/>
         </w:numPr>
       </w:pPr>
-      <w:hyperlink r:id="rId250">
+      <w:hyperlink r:id="rId254">
         <w:r>
           <w:rPr>
             <w:rStyle w:val="Hyperlink"/>
@@ -4317,7 +4385,7 @@
           <w:numId w:val="1001"/>
         </w:numPr>
       </w:pPr>
-      <w:hyperlink r:id="rId251">
+      <w:hyperlink r:id="rId255">
         <w:r>
           <w:rPr>
             <w:rStyle w:val="Hyperlink"/>
@@ -4334,7 +4402,7 @@
           <w:numId w:val="1001"/>
         </w:numPr>
       </w:pPr>
-      <w:hyperlink r:id="rId252">
+      <w:hyperlink r:id="rId256">
         <w:r>
           <w:rPr>
             <w:rStyle w:val="Hyperlink"/>
@@ -4351,7 +4419,7 @@
           <w:numId w:val="1001"/>
         </w:numPr>
       </w:pPr>
-      <w:hyperlink r:id="rId253">
+      <w:hyperlink r:id="rId257">
         <w:r>
           <w:rPr>
             <w:rStyle w:val="Hyperlink"/>
@@ -4368,7 +4436,7 @@
           <w:numId w:val="1001"/>
         </w:numPr>
       </w:pPr>
-      <w:hyperlink r:id="rId254">
+      <w:hyperlink r:id="rId258">
         <w:r>
           <w:rPr>
             <w:rStyle w:val="Hyperlink"/>
@@ -4385,7 +4453,7 @@
           <w:numId w:val="1001"/>
         </w:numPr>
       </w:pPr>
-      <w:hyperlink r:id="rId255">
+      <w:hyperlink r:id="rId259">
         <w:r>
           <w:rPr>
             <w:rStyle w:val="Hyperlink"/>
@@ -4402,7 +4470,7 @@
           <w:numId w:val="1001"/>
         </w:numPr>
       </w:pPr>
-      <w:hyperlink r:id="rId256">
+      <w:hyperlink r:id="rId260">
         <w:r>
           <w:rPr>
             <w:rStyle w:val="Hyperlink"/>
@@ -4419,7 +4487,7 @@
           <w:numId w:val="1001"/>
         </w:numPr>
       </w:pPr>
-      <w:hyperlink r:id="rId257">
+      <w:hyperlink r:id="rId261">
         <w:r>
           <w:rPr>
             <w:rStyle w:val="Hyperlink"/>
@@ -4436,7 +4504,7 @@
           <w:numId w:val="1001"/>
         </w:numPr>
       </w:pPr>
-      <w:hyperlink r:id="rId258">
+      <w:hyperlink r:id="rId262">
         <w:r>
           <w:rPr>
             <w:rStyle w:val="Hyperlink"/>
@@ -4453,7 +4521,7 @@
           <w:numId w:val="1001"/>
         </w:numPr>
       </w:pPr>
-      <w:hyperlink r:id="rId259">
+      <w:hyperlink r:id="rId263">
         <w:r>
           <w:rPr>
             <w:rStyle w:val="Hyperlink"/>
@@ -4470,7 +4538,7 @@
           <w:numId w:val="1001"/>
         </w:numPr>
       </w:pPr>
-      <w:hyperlink r:id="rId260">
+      <w:hyperlink r:id="rId264">
         <w:r>
           <w:rPr>
             <w:rStyle w:val="Hyperlink"/>
@@ -4487,7 +4555,7 @@
           <w:numId w:val="1001"/>
         </w:numPr>
       </w:pPr>
-      <w:hyperlink r:id="rId261">
+      <w:hyperlink r:id="rId265">
         <w:r>
           <w:rPr>
             <w:rStyle w:val="Hyperlink"/>
@@ -4504,7 +4572,7 @@
           <w:numId w:val="1001"/>
         </w:numPr>
       </w:pPr>
-      <w:hyperlink r:id="rId262">
+      <w:hyperlink r:id="rId266">
         <w:r>
           <w:rPr>
             <w:rStyle w:val="Hyperlink"/>
@@ -4521,7 +4589,7 @@
           <w:numId w:val="1001"/>
         </w:numPr>
       </w:pPr>
-      <w:hyperlink r:id="rId263">
+      <w:hyperlink r:id="rId267">
         <w:r>
           <w:rPr>
             <w:rStyle w:val="Hyperlink"/>
@@ -4538,7 +4606,7 @@
           <w:numId w:val="1001"/>
         </w:numPr>
       </w:pPr>
-      <w:hyperlink r:id="rId264">
+      <w:hyperlink r:id="rId268">
         <w:r>
           <w:rPr>
             <w:rStyle w:val="Hyperlink"/>
@@ -4555,7 +4623,7 @@
           <w:numId w:val="1001"/>
         </w:numPr>
       </w:pPr>
-      <w:hyperlink r:id="rId265">
+      <w:hyperlink r:id="rId269">
         <w:r>
           <w:rPr>
             <w:rStyle w:val="Hyperlink"/>
@@ -4572,7 +4640,7 @@
           <w:numId w:val="1001"/>
         </w:numPr>
       </w:pPr>
-      <w:hyperlink r:id="rId266">
+      <w:hyperlink r:id="rId270">
         <w:r>
           <w:rPr>
             <w:rStyle w:val="Hyperlink"/>
@@ -4589,7 +4657,7 @@
           <w:numId w:val="1001"/>
         </w:numPr>
       </w:pPr>
-      <w:hyperlink r:id="rId267">
+      <w:hyperlink r:id="rId271">
         <w:r>
           <w:rPr>
             <w:rStyle w:val="Hyperlink"/>
@@ -4609,7 +4677,7 @@
       <w:r>
         <w:t xml:space="preserve">Socioeconomic Data and Applications Center (SEDAC)</w:t>
       </w:r>
-      <w:hyperlink r:id="rId268">
+      <w:hyperlink r:id="rId272">
         <w:r>
           <w:rPr>
             <w:rStyle w:val="Hyperlink"/>
@@ -4626,7 +4694,7 @@
       <w:r>
         <w:t xml:space="preserve"> </w:t>
       </w:r>
-      <w:hyperlink r:id="rId269">
+      <w:hyperlink r:id="rId273">
         <w:r>
           <w:rPr>
             <w:rStyle w:val="Hyperlink"/>
@@ -4643,7 +4711,7 @@
           <w:numId w:val="1001"/>
         </w:numPr>
       </w:pPr>
-      <w:hyperlink r:id="rId270">
+      <w:hyperlink r:id="rId274">
         <w:r>
           <w:rPr>
             <w:rStyle w:val="Hyperlink"/>
@@ -4660,7 +4728,7 @@
           <w:numId w:val="1001"/>
         </w:numPr>
       </w:pPr>
-      <w:hyperlink r:id="rId271">
+      <w:hyperlink r:id="rId275">
         <w:r>
           <w:rPr>
             <w:rStyle w:val="Hyperlink"/>
@@ -4677,7 +4745,7 @@
           <w:numId w:val="1001"/>
         </w:numPr>
       </w:pPr>
-      <w:hyperlink r:id="rId272">
+      <w:hyperlink r:id="rId276">
         <w:r>
           <w:rPr>
             <w:rStyle w:val="Hyperlink"/>
@@ -4694,7 +4762,7 @@
           <w:numId w:val="1001"/>
         </w:numPr>
       </w:pPr>
-      <w:hyperlink r:id="rId273">
+      <w:hyperlink r:id="rId277">
         <w:r>
           <w:rPr>
             <w:rStyle w:val="Hyperlink"/>
@@ -4711,7 +4779,7 @@
           <w:numId w:val="1001"/>
         </w:numPr>
       </w:pPr>
-      <w:hyperlink r:id="rId274">
+      <w:hyperlink r:id="rId278">
         <w:r>
           <w:rPr>
             <w:rStyle w:val="Hyperlink"/>
@@ -4728,7 +4796,7 @@
           <w:numId w:val="1001"/>
         </w:numPr>
       </w:pPr>
-      <w:hyperlink r:id="rId275">
+      <w:hyperlink r:id="rId279">
         <w:r>
           <w:rPr>
             <w:rStyle w:val="Hyperlink"/>
@@ -4745,7 +4813,7 @@
           <w:numId w:val="1001"/>
         </w:numPr>
       </w:pPr>
-      <w:hyperlink r:id="rId276">
+      <w:hyperlink r:id="rId280">
         <w:r>
           <w:rPr>
             <w:rStyle w:val="Hyperlink"/>
@@ -4762,7 +4830,7 @@
           <w:numId w:val="1001"/>
         </w:numPr>
       </w:pPr>
-      <w:hyperlink r:id="rId277">
+      <w:hyperlink r:id="rId281">
         <w:r>
           <w:rPr>
             <w:rStyle w:val="Hyperlink"/>
@@ -4785,7 +4853,7 @@
           <w:numId w:val="1001"/>
         </w:numPr>
       </w:pPr>
-      <w:hyperlink r:id="rId278">
+      <w:hyperlink r:id="rId282">
         <w:r>
           <w:rPr>
             <w:rStyle w:val="Hyperlink"/>
@@ -4802,7 +4870,7 @@
           <w:numId w:val="1001"/>
         </w:numPr>
       </w:pPr>
-      <w:hyperlink r:id="rId279">
+      <w:hyperlink r:id="rId283">
         <w:r>
           <w:rPr>
             <w:rStyle w:val="Hyperlink"/>
@@ -4819,7 +4887,7 @@
           <w:numId w:val="1001"/>
         </w:numPr>
       </w:pPr>
-      <w:hyperlink r:id="rId280">
+      <w:hyperlink r:id="rId284">
         <w:r>
           <w:rPr>
             <w:rStyle w:val="Hyperlink"/>
@@ -4836,7 +4904,7 @@
           <w:numId w:val="1001"/>
         </w:numPr>
       </w:pPr>
-      <w:hyperlink r:id="rId281">
+      <w:hyperlink r:id="rId285">
         <w:r>
           <w:rPr>
             <w:rStyle w:val="Hyperlink"/>
@@ -4859,7 +4927,7 @@
           <w:numId w:val="1001"/>
         </w:numPr>
       </w:pPr>
-      <w:hyperlink r:id="rId282">
+      <w:hyperlink r:id="rId286">
         <w:r>
           <w:rPr>
             <w:rStyle w:val="Hyperlink"/>
@@ -4876,7 +4944,7 @@
           <w:numId w:val="1001"/>
         </w:numPr>
       </w:pPr>
-      <w:hyperlink r:id="rId283">
+      <w:hyperlink r:id="rId287">
         <w:r>
           <w:rPr>
             <w:rStyle w:val="Hyperlink"/>
@@ -4893,7 +4961,7 @@
           <w:numId w:val="1001"/>
         </w:numPr>
       </w:pPr>
-      <w:hyperlink r:id="rId284">
+      <w:hyperlink r:id="rId288">
         <w:r>
           <w:rPr>
             <w:rStyle w:val="Hyperlink"/>
@@ -4910,7 +4978,7 @@
           <w:numId w:val="1001"/>
         </w:numPr>
       </w:pPr>
-      <w:hyperlink r:id="rId285">
+      <w:hyperlink r:id="rId289">
         <w:r>
           <w:rPr>
             <w:rStyle w:val="Hyperlink"/>
@@ -4927,7 +4995,7 @@
           <w:numId w:val="1001"/>
         </w:numPr>
       </w:pPr>
-      <w:hyperlink r:id="rId286">
+      <w:hyperlink r:id="rId290">
         <w:r>
           <w:rPr>
             <w:rStyle w:val="Hyperlink"/>
@@ -4944,7 +5012,7 @@
           <w:numId w:val="1001"/>
         </w:numPr>
       </w:pPr>
-      <w:hyperlink r:id="rId287">
+      <w:hyperlink r:id="rId291">
         <w:r>
           <w:rPr>
             <w:rStyle w:val="Hyperlink"/>
@@ -4961,7 +5029,7 @@
           <w:numId w:val="1001"/>
         </w:numPr>
       </w:pPr>
-      <w:hyperlink r:id="rId288">
+      <w:hyperlink r:id="rId292">
         <w:r>
           <w:rPr>
             <w:rStyle w:val="Hyperlink"/>
@@ -4978,7 +5046,7 @@
           <w:numId w:val="1001"/>
         </w:numPr>
       </w:pPr>
-      <w:hyperlink r:id="rId289">
+      <w:hyperlink r:id="rId293">
         <w:r>
           <w:rPr>
             <w:rStyle w:val="Hyperlink"/>
@@ -4995,7 +5063,7 @@
           <w:numId w:val="1001"/>
         </w:numPr>
       </w:pPr>
-      <w:hyperlink r:id="rId290">
+      <w:hyperlink r:id="rId294">
         <w:r>
           <w:rPr>
             <w:rStyle w:val="Hyperlink"/>
@@ -5012,7 +5080,7 @@
           <w:numId w:val="1001"/>
         </w:numPr>
       </w:pPr>
-      <w:hyperlink r:id="rId291">
+      <w:hyperlink r:id="rId295">
         <w:r>
           <w:rPr>
             <w:rStyle w:val="Hyperlink"/>
@@ -5029,7 +5097,7 @@
           <w:numId w:val="1001"/>
         </w:numPr>
       </w:pPr>
-      <w:hyperlink r:id="rId292">
+      <w:hyperlink r:id="rId296">
         <w:r>
           <w:rPr>
             <w:rStyle w:val="Hyperlink"/>
@@ -5046,7 +5114,7 @@
           <w:numId w:val="1001"/>
         </w:numPr>
       </w:pPr>
-      <w:hyperlink r:id="rId293">
+      <w:hyperlink r:id="rId297">
         <w:r>
           <w:rPr>
             <w:rStyle w:val="Hyperlink"/>
@@ -5063,7 +5131,7 @@
           <w:numId w:val="1001"/>
         </w:numPr>
       </w:pPr>
-      <w:hyperlink r:id="rId294">
+      <w:hyperlink r:id="rId298">
         <w:r>
           <w:rPr>
             <w:rStyle w:val="Hyperlink"/>
@@ -5080,7 +5148,7 @@
           <w:numId w:val="1001"/>
         </w:numPr>
       </w:pPr>
-      <w:hyperlink r:id="rId295">
+      <w:hyperlink r:id="rId299">
         <w:r>
           <w:rPr>
             <w:rStyle w:val="Hyperlink"/>
@@ -5097,7 +5165,7 @@
           <w:numId w:val="1001"/>
         </w:numPr>
       </w:pPr>
-      <w:hyperlink r:id="rId296">
+      <w:hyperlink r:id="rId300">
         <w:r>
           <w:rPr>
             <w:rStyle w:val="Hyperlink"/>
@@ -5114,7 +5182,7 @@
           <w:numId w:val="1001"/>
         </w:numPr>
       </w:pPr>
-      <w:hyperlink r:id="rId297">
+      <w:hyperlink r:id="rId301">
         <w:r>
           <w:rPr>
             <w:rStyle w:val="Hyperlink"/>
@@ -5131,7 +5199,7 @@
           <w:numId w:val="1001"/>
         </w:numPr>
       </w:pPr>
-      <w:hyperlink r:id="rId298">
+      <w:hyperlink r:id="rId302">
         <w:r>
           <w:rPr>
             <w:rStyle w:val="Hyperlink"/>
@@ -5148,7 +5216,7 @@
           <w:numId w:val="1001"/>
         </w:numPr>
       </w:pPr>
-      <w:hyperlink r:id="rId299">
+      <w:hyperlink r:id="rId303">
         <w:r>
           <w:rPr>
             <w:rStyle w:val="Hyperlink"/>
@@ -5165,7 +5233,7 @@
           <w:numId w:val="1001"/>
         </w:numPr>
       </w:pPr>
-      <w:hyperlink r:id="rId300">
+      <w:hyperlink r:id="rId304">
         <w:r>
           <w:rPr>
             <w:rStyle w:val="Hyperlink"/>
@@ -5182,7 +5250,7 @@
           <w:numId w:val="1001"/>
         </w:numPr>
       </w:pPr>
-      <w:hyperlink r:id="rId301">
+      <w:hyperlink r:id="rId305">
         <w:r>
           <w:rPr>
             <w:rStyle w:val="Hyperlink"/>
@@ -5199,7 +5267,7 @@
           <w:numId w:val="1001"/>
         </w:numPr>
       </w:pPr>
-      <w:hyperlink r:id="rId302">
+      <w:hyperlink r:id="rId306">
         <w:r>
           <w:rPr>
             <w:rStyle w:val="Hyperlink"/>
@@ -5216,7 +5284,7 @@
           <w:numId w:val="1001"/>
         </w:numPr>
       </w:pPr>
-      <w:hyperlink r:id="rId303">
+      <w:hyperlink r:id="rId307">
         <w:r>
           <w:rPr>
             <w:rStyle w:val="Hyperlink"/>
@@ -5233,7 +5301,7 @@
           <w:numId w:val="1001"/>
         </w:numPr>
       </w:pPr>
-      <w:hyperlink r:id="rId304">
+      <w:hyperlink r:id="rId308">
         <w:r>
           <w:rPr>
             <w:rStyle w:val="Hyperlink"/>
@@ -5250,7 +5318,7 @@
           <w:numId w:val="1001"/>
         </w:numPr>
       </w:pPr>
-      <w:hyperlink r:id="rId305">
+      <w:hyperlink r:id="rId309">
         <w:r>
           <w:rPr>
             <w:rStyle w:val="Hyperlink"/>
@@ -5267,7 +5335,7 @@
           <w:numId w:val="1001"/>
         </w:numPr>
       </w:pPr>
-      <w:hyperlink r:id="rId306">
+      <w:hyperlink r:id="rId310">
         <w:r>
           <w:rPr>
             <w:rStyle w:val="Hyperlink"/>
@@ -5284,7 +5352,7 @@
           <w:numId w:val="1001"/>
         </w:numPr>
       </w:pPr>
-      <w:hyperlink r:id="rId307">
+      <w:hyperlink r:id="rId311">
         <w:r>
           <w:rPr>
             <w:rStyle w:val="Hyperlink"/>
@@ -5301,7 +5369,7 @@
           <w:numId w:val="1001"/>
         </w:numPr>
       </w:pPr>
-      <w:hyperlink r:id="rId308">
+      <w:hyperlink r:id="rId312">
         <w:r>
           <w:rPr>
             <w:rStyle w:val="Hyperlink"/>
@@ -5324,7 +5392,7 @@
           <w:numId w:val="1001"/>
         </w:numPr>
       </w:pPr>
-      <w:hyperlink r:id="rId309">
+      <w:hyperlink r:id="rId313">
         <w:r>
           <w:rPr>
             <w:rStyle w:val="Hyperlink"/>
@@ -5347,7 +5415,7 @@
           <w:numId w:val="1001"/>
         </w:numPr>
       </w:pPr>
-      <w:hyperlink r:id="rId310">
+      <w:hyperlink r:id="rId314">
         <w:r>
           <w:rPr>
             <w:rStyle w:val="Hyperlink"/>
@@ -5364,7 +5432,7 @@
           <w:numId w:val="1001"/>
         </w:numPr>
       </w:pPr>
-      <w:hyperlink r:id="rId311">
+      <w:hyperlink r:id="rId315">
         <w:r>
           <w:rPr>
             <w:rStyle w:val="Hyperlink"/>
@@ -5381,7 +5449,7 @@
           <w:numId w:val="1001"/>
         </w:numPr>
       </w:pPr>
-      <w:hyperlink r:id="rId312">
+      <w:hyperlink r:id="rId316">
         <w:r>
           <w:rPr>
             <w:rStyle w:val="Hyperlink"/>
@@ -5401,7 +5469,7 @@
       <w:r>
         <w:t xml:space="preserve">WorldCereal open global harmonized reference data repository [Data]](</w:t>
       </w:r>
-      <w:hyperlink r:id="rId313">
+      <w:hyperlink r:id="rId317">
         <w:r>
           <w:rPr>
             <w:rStyle w:val="Hyperlink"/>
@@ -5415,7 +5483,7 @@
       <w:r>
         <w:t xml:space="preserve"> </w:t>
       </w:r>
-      <w:hyperlink r:id="rId314">
+      <w:hyperlink r:id="rId318">
         <w:r>
           <w:rPr>
             <w:rStyle w:val="Hyperlink"/>
@@ -5432,7 +5500,7 @@
           <w:numId w:val="1001"/>
         </w:numPr>
       </w:pPr>
-      <w:hyperlink r:id="rId315">
+      <w:hyperlink r:id="rId319">
         <w:r>
           <w:rPr>
             <w:rStyle w:val="Hyperlink"/>
@@ -5449,7 +5517,7 @@
       <w:r>
         <w:t xml:space="preserve"> </w:t>
       </w:r>
-      <w:hyperlink r:id="rId316">
+      <w:hyperlink r:id="rId320">
         <w:r>
           <w:rPr>
             <w:rStyle w:val="Hyperlink"/>
@@ -5466,7 +5534,7 @@
           <w:numId w:val="1001"/>
         </w:numPr>
       </w:pPr>
-      <w:hyperlink r:id="rId317">
+      <w:hyperlink r:id="rId321">
         <w:r>
           <w:rPr>
             <w:rStyle w:val="Hyperlink"/>
@@ -5483,7 +5551,7 @@
           <w:numId w:val="1001"/>
         </w:numPr>
       </w:pPr>
-      <w:hyperlink r:id="rId318">
+      <w:hyperlink r:id="rId322">
         <w:r>
           <w:rPr>
             <w:rStyle w:val="Hyperlink"/>
@@ -5506,7 +5574,7 @@
       <w:r>
         <w:t xml:space="preserve"> </w:t>
       </w:r>
-      <w:hyperlink r:id="rId319">
+      <w:hyperlink r:id="rId323">
         <w:r>
           <w:rPr>
             <w:rStyle w:val="Hyperlink"/>
@@ -5523,7 +5591,7 @@
       <w:r>
         <w:t xml:space="preserve"> </w:t>
       </w:r>
-      <w:hyperlink r:id="rId320">
+      <w:hyperlink r:id="rId324">
         <w:r>
           <w:rPr>
             <w:rStyle w:val="Hyperlink"/>
@@ -5546,7 +5614,7 @@
       <w:r>
         <w:t xml:space="preserve"> </w:t>
       </w:r>
-      <w:hyperlink r:id="rId321">
+      <w:hyperlink r:id="rId325">
         <w:r>
           <w:rPr>
             <w:rStyle w:val="Hyperlink"/>
@@ -5557,7 +5625,7 @@
       <w:r>
         <w:t xml:space="preserve"> </w:t>
       </w:r>
-      <w:hyperlink r:id="rId322">
+      <w:hyperlink r:id="rId326">
         <w:r>
           <w:rPr>
             <w:rStyle w:val="Hyperlink"/>
@@ -5577,7 +5645,7 @@
       <w:r>
         <w:t xml:space="preserve">Facebook Neural-Code-Search-Evaluation-Dataset [dataset]](</w:t>
       </w:r>
-      <w:hyperlink r:id="rId323">
+      <w:hyperlink r:id="rId327">
         <w:r>
           <w:rPr>
             <w:rStyle w:val="Hyperlink"/>
@@ -5591,7 +5659,7 @@
       <w:r>
         <w:t xml:space="preserve"> </w:t>
       </w:r>
-      <w:hyperlink r:id="rId324">
+      <w:hyperlink r:id="rId328">
         <w:r>
           <w:rPr>
             <w:rStyle w:val="Hyperlink"/>
@@ -5614,7 +5682,7 @@
       <w:r>
         <w:t xml:space="preserve"> </w:t>
       </w:r>
-      <w:hyperlink r:id="rId325">
+      <w:hyperlink r:id="rId329">
         <w:r>
           <w:rPr>
             <w:rStyle w:val="Hyperlink"/>
@@ -5631,7 +5699,7 @@
       <w:r>
         <w:t xml:space="preserve"> </w:t>
       </w:r>
-      <w:hyperlink r:id="rId326">
+      <w:hyperlink r:id="rId330">
         <w:r>
           <w:rPr>
             <w:rStyle w:val="Hyperlink"/>
@@ -5654,7 +5722,7 @@
       <w:r>
         <w:t xml:space="preserve"> </w:t>
       </w:r>
-      <w:hyperlink r:id="rId327">
+      <w:hyperlink r:id="rId331">
         <w:r>
           <w:rPr>
             <w:rStyle w:val="Hyperlink"/>
@@ -5671,7 +5739,7 @@
       <w:r>
         <w:t xml:space="preserve"> </w:t>
       </w:r>
-      <w:hyperlink r:id="rId328">
+      <w:hyperlink r:id="rId332">
         <w:r>
           <w:rPr>
             <w:rStyle w:val="Hyperlink"/>
@@ -5694,7 +5762,7 @@
       <w:r>
         <w:t xml:space="preserve"> </w:t>
       </w:r>
-      <w:hyperlink r:id="rId329">
+      <w:hyperlink r:id="rId333">
         <w:r>
           <w:rPr>
             <w:rStyle w:val="Hyperlink"/>
@@ -5711,7 +5779,7 @@
       <w:r>
         <w:t xml:space="preserve"> </w:t>
       </w:r>
-      <w:hyperlink r:id="rId330">
+      <w:hyperlink r:id="rId334">
         <w:r>
           <w:rPr>
             <w:rStyle w:val="Hyperlink"/>
@@ -5734,7 +5802,7 @@
       <w:r>
         <w:t xml:space="preserve"> </w:t>
       </w:r>
-      <w:hyperlink r:id="rId331">
+      <w:hyperlink r:id="rId335">
         <w:r>
           <w:rPr>
             <w:rStyle w:val="Hyperlink"/>
@@ -5751,7 +5819,7 @@
       <w:r>
         <w:t xml:space="preserve"> </w:t>
       </w:r>
-      <w:hyperlink r:id="rId332">
+      <w:hyperlink r:id="rId336">
         <w:r>
           <w:rPr>
             <w:rStyle w:val="Hyperlink"/>
@@ -5774,7 +5842,7 @@
       <w:r>
         <w:t xml:space="preserve"> </w:t>
       </w:r>
-      <w:hyperlink r:id="rId333">
+      <w:hyperlink r:id="rId337">
         <w:r>
           <w:rPr>
             <w:rStyle w:val="Hyperlink"/>
@@ -5791,7 +5859,7 @@
       <w:r>
         <w:t xml:space="preserve"> </w:t>
       </w:r>
-      <w:hyperlink r:id="rId334">
+      <w:hyperlink r:id="rId338">
         <w:r>
           <w:rPr>
             <w:rStyle w:val="Hyperlink"/>
@@ -5814,7 +5882,7 @@
       <w:r>
         <w:t xml:space="preserve"> </w:t>
       </w:r>
-      <w:hyperlink r:id="rId335">
+      <w:hyperlink r:id="rId339">
         <w:r>
           <w:rPr>
             <w:rStyle w:val="Hyperlink"/>
@@ -5831,7 +5899,7 @@
       <w:r>
         <w:t xml:space="preserve"> </w:t>
       </w:r>
-      <w:hyperlink r:id="rId336">
+      <w:hyperlink r:id="rId340">
         <w:r>
           <w:rPr>
             <w:rStyle w:val="Hyperlink"/>
@@ -5854,7 +5922,7 @@
       <w:r>
         <w:t xml:space="preserve"> </w:t>
       </w:r>
-      <w:hyperlink r:id="rId337">
+      <w:hyperlink r:id="rId341">
         <w:r>
           <w:rPr>
             <w:rStyle w:val="Hyperlink"/>
@@ -5865,7 +5933,7 @@
       <w:r>
         <w:t xml:space="preserve"> </w:t>
       </w:r>
-      <w:hyperlink r:id="rId338">
+      <w:hyperlink r:id="rId342">
         <w:r>
           <w:rPr>
             <w:rStyle w:val="Hyperlink"/>
@@ -5888,7 +5956,7 @@
       <w:r>
         <w:t xml:space="preserve"> </w:t>
       </w:r>
-      <w:hyperlink r:id="rId339">
+      <w:hyperlink r:id="rId343">
         <w:r>
           <w:rPr>
             <w:rStyle w:val="Hyperlink"/>
@@ -5905,7 +5973,7 @@
       <w:r>
         <w:t xml:space="preserve"> </w:t>
       </w:r>
-      <w:hyperlink r:id="rId340">
+      <w:hyperlink r:id="rId344">
         <w:r>
           <w:rPr>
             <w:rStyle w:val="Hyperlink"/>
@@ -5914,8 +5982,8 @@
         </w:r>
       </w:hyperlink>
     </w:p>
-    <w:bookmarkEnd w:id="341"/>
-    <w:bookmarkStart w:id="462" w:name="otras-referencias-interesantes"/>
+    <w:bookmarkEnd w:id="345"/>
+    <w:bookmarkStart w:id="466" w:name="otras-referencias-interesantes"/>
     <w:p>
       <w:pPr>
         <w:pStyle w:val="Heading2"/>
@@ -5932,7 +6000,7 @@
           <w:numId w:val="1002"/>
         </w:numPr>
       </w:pPr>
-      <w:hyperlink r:id="rId342">
+      <w:hyperlink r:id="rId346">
         <w:r>
           <w:rPr>
             <w:rStyle w:val="Hyperlink"/>
@@ -5949,7 +6017,7 @@
           <w:numId w:val="1002"/>
         </w:numPr>
       </w:pPr>
-      <w:hyperlink r:id="rId343">
+      <w:hyperlink r:id="rId347">
         <w:r>
           <w:rPr>
             <w:rStyle w:val="Hyperlink"/>
@@ -5966,7 +6034,7 @@
           <w:numId w:val="1002"/>
         </w:numPr>
       </w:pPr>
-      <w:hyperlink r:id="rId344">
+      <w:hyperlink r:id="rId348">
         <w:r>
           <w:rPr>
             <w:rStyle w:val="Hyperlink"/>
@@ -5983,7 +6051,7 @@
           <w:numId w:val="1002"/>
         </w:numPr>
       </w:pPr>
-      <w:hyperlink r:id="rId345">
+      <w:hyperlink r:id="rId349">
         <w:r>
           <w:rPr>
             <w:rStyle w:val="Hyperlink"/>
@@ -6000,7 +6068,7 @@
           <w:numId w:val="1002"/>
         </w:numPr>
       </w:pPr>
-      <w:hyperlink r:id="rId346">
+      <w:hyperlink r:id="rId350">
         <w:r>
           <w:rPr>
             <w:rStyle w:val="Hyperlink"/>
@@ -6017,7 +6085,7 @@
           <w:numId w:val="1002"/>
         </w:numPr>
       </w:pPr>
-      <w:hyperlink r:id="rId347">
+      <w:hyperlink r:id="rId351">
         <w:r>
           <w:rPr>
             <w:rStyle w:val="Hyperlink"/>
@@ -6034,7 +6102,7 @@
           <w:numId w:val="1002"/>
         </w:numPr>
       </w:pPr>
-      <w:hyperlink r:id="rId348">
+      <w:hyperlink r:id="rId352">
         <w:r>
           <w:rPr>
             <w:rStyle w:val="Hyperlink"/>
@@ -6051,7 +6119,7 @@
           <w:numId w:val="1002"/>
         </w:numPr>
       </w:pPr>
-      <w:hyperlink r:id="rId349">
+      <w:hyperlink r:id="rId353">
         <w:r>
           <w:rPr>
             <w:rStyle w:val="Hyperlink"/>
@@ -6068,7 +6136,7 @@
           <w:numId w:val="1002"/>
         </w:numPr>
       </w:pPr>
-      <w:hyperlink r:id="rId350">
+      <w:hyperlink r:id="rId354">
         <w:r>
           <w:rPr>
             <w:rStyle w:val="Hyperlink"/>
@@ -6085,7 +6153,7 @@
           <w:numId w:val="1002"/>
         </w:numPr>
       </w:pPr>
-      <w:hyperlink r:id="rId351">
+      <w:hyperlink r:id="rId355">
         <w:r>
           <w:rPr>
             <w:rStyle w:val="Hyperlink"/>
@@ -6102,7 +6170,7 @@
           <w:numId w:val="1002"/>
         </w:numPr>
       </w:pPr>
-      <w:hyperlink r:id="rId352">
+      <w:hyperlink r:id="rId356">
         <w:r>
           <w:rPr>
             <w:rStyle w:val="Hyperlink"/>
@@ -6119,7 +6187,7 @@
           <w:numId w:val="1002"/>
         </w:numPr>
       </w:pPr>
-      <w:hyperlink r:id="rId353">
+      <w:hyperlink r:id="rId357">
         <w:r>
           <w:rPr>
             <w:rStyle w:val="Hyperlink"/>
@@ -6136,7 +6204,7 @@
           <w:numId w:val="1002"/>
         </w:numPr>
       </w:pPr>
-      <w:hyperlink r:id="rId354">
+      <w:hyperlink r:id="rId358">
         <w:r>
           <w:rPr>
             <w:rStyle w:val="Hyperlink"/>
@@ -6153,7 +6221,7 @@
           <w:numId w:val="1002"/>
         </w:numPr>
       </w:pPr>
-      <w:hyperlink r:id="rId355">
+      <w:hyperlink r:id="rId359">
         <w:r>
           <w:rPr>
             <w:rStyle w:val="Hyperlink"/>
@@ -6170,7 +6238,7 @@
       <w:r>
         <w:t xml:space="preserve"> </w:t>
       </w:r>
-      <w:hyperlink r:id="rId356">
+      <w:hyperlink r:id="rId360">
         <w:r>
           <w:rPr>
             <w:rStyle w:val="Hyperlink"/>
@@ -6187,7 +6255,7 @@
           <w:numId w:val="1002"/>
         </w:numPr>
       </w:pPr>
-      <w:hyperlink r:id="rId357">
+      <w:hyperlink r:id="rId361">
         <w:r>
           <w:rPr>
             <w:rStyle w:val="Hyperlink"/>
@@ -6207,7 +6275,7 @@
           <w:numId w:val="1002"/>
         </w:numPr>
       </w:pPr>
-      <w:hyperlink r:id="rId358">
+      <w:hyperlink r:id="rId362">
         <w:r>
           <w:rPr>
             <w:rStyle w:val="Hyperlink"/>
@@ -6224,7 +6292,7 @@
           <w:numId w:val="1002"/>
         </w:numPr>
       </w:pPr>
-      <w:hyperlink r:id="rId359">
+      <w:hyperlink r:id="rId363">
         <w:r>
           <w:rPr>
             <w:rStyle w:val="Hyperlink"/>
@@ -6241,7 +6309,7 @@
           <w:numId w:val="1002"/>
         </w:numPr>
       </w:pPr>
-      <w:hyperlink r:id="rId360">
+      <w:hyperlink r:id="rId364">
         <w:r>
           <w:rPr>
             <w:rStyle w:val="Hyperlink"/>
@@ -6258,7 +6326,7 @@
           <w:numId w:val="1002"/>
         </w:numPr>
       </w:pPr>
-      <w:hyperlink r:id="rId361">
+      <w:hyperlink r:id="rId365">
         <w:r>
           <w:rPr>
             <w:rStyle w:val="Hyperlink"/>
@@ -6275,7 +6343,7 @@
           <w:numId w:val="1002"/>
         </w:numPr>
       </w:pPr>
-      <w:hyperlink r:id="rId362">
+      <w:hyperlink r:id="rId366">
         <w:r>
           <w:rPr>
             <w:rStyle w:val="Hyperlink"/>
@@ -6292,7 +6360,7 @@
           <w:numId w:val="1002"/>
         </w:numPr>
       </w:pPr>
-      <w:hyperlink r:id="rId363">
+      <w:hyperlink r:id="rId367">
         <w:r>
           <w:rPr>
             <w:rStyle w:val="Hyperlink"/>
@@ -6309,7 +6377,7 @@
           <w:numId w:val="1002"/>
         </w:numPr>
       </w:pPr>
-      <w:hyperlink r:id="rId364">
+      <w:hyperlink r:id="rId368">
         <w:r>
           <w:rPr>
             <w:rStyle w:val="Hyperlink"/>
@@ -6326,7 +6394,7 @@
           <w:numId w:val="1002"/>
         </w:numPr>
       </w:pPr>
-      <w:hyperlink r:id="rId365">
+      <w:hyperlink r:id="rId369">
         <w:r>
           <w:rPr>
             <w:rStyle w:val="Hyperlink"/>
@@ -6343,7 +6411,7 @@
           <w:numId w:val="1002"/>
         </w:numPr>
       </w:pPr>
-      <w:hyperlink r:id="rId366">
+      <w:hyperlink r:id="rId370">
         <w:r>
           <w:rPr>
             <w:rStyle w:val="Hyperlink"/>
@@ -6360,7 +6428,7 @@
           <w:numId w:val="1002"/>
         </w:numPr>
       </w:pPr>
-      <w:hyperlink r:id="rId367">
+      <w:hyperlink r:id="rId371">
         <w:r>
           <w:rPr>
             <w:rStyle w:val="Hyperlink"/>
@@ -6377,7 +6445,7 @@
           <w:numId w:val="1002"/>
         </w:numPr>
       </w:pPr>
-      <w:hyperlink r:id="rId368">
+      <w:hyperlink r:id="rId372">
         <w:r>
           <w:rPr>
             <w:rStyle w:val="Hyperlink"/>
@@ -6394,7 +6462,7 @@
           <w:numId w:val="1002"/>
         </w:numPr>
       </w:pPr>
-      <w:hyperlink r:id="rId369">
+      <w:hyperlink r:id="rId373">
         <w:r>
           <w:rPr>
             <w:rStyle w:val="Hyperlink"/>
@@ -6411,7 +6479,7 @@
           <w:numId w:val="1002"/>
         </w:numPr>
       </w:pPr>
-      <w:hyperlink r:id="rId370">
+      <w:hyperlink r:id="rId374">
         <w:r>
           <w:rPr>
             <w:rStyle w:val="Hyperlink"/>
@@ -6428,7 +6496,7 @@
           <w:numId w:val="1002"/>
         </w:numPr>
       </w:pPr>
-      <w:hyperlink r:id="rId371">
+      <w:hyperlink r:id="rId375">
         <w:r>
           <w:rPr>
             <w:rStyle w:val="Hyperlink"/>
@@ -6445,7 +6513,7 @@
           <w:numId w:val="1002"/>
         </w:numPr>
       </w:pPr>
-      <w:hyperlink r:id="rId372">
+      <w:hyperlink r:id="rId376">
         <w:r>
           <w:rPr>
             <w:rStyle w:val="Hyperlink"/>
@@ -6462,7 +6530,7 @@
           <w:numId w:val="1002"/>
         </w:numPr>
       </w:pPr>
-      <w:hyperlink r:id="rId373">
+      <w:hyperlink r:id="rId377">
         <w:r>
           <w:rPr>
             <w:rStyle w:val="Hyperlink"/>
@@ -6479,7 +6547,7 @@
           <w:numId w:val="1002"/>
         </w:numPr>
       </w:pPr>
-      <w:hyperlink r:id="rId374">
+      <w:hyperlink r:id="rId378">
         <w:r>
           <w:rPr>
             <w:rStyle w:val="Hyperlink"/>
@@ -6496,7 +6564,7 @@
           <w:numId w:val="1002"/>
         </w:numPr>
       </w:pPr>
-      <w:hyperlink r:id="rId375">
+      <w:hyperlink r:id="rId379">
         <w:r>
           <w:rPr>
             <w:rStyle w:val="Hyperlink"/>
@@ -6513,7 +6581,7 @@
           <w:numId w:val="1002"/>
         </w:numPr>
       </w:pPr>
-      <w:hyperlink r:id="rId376">
+      <w:hyperlink r:id="rId380">
         <w:r>
           <w:rPr>
             <w:rStyle w:val="Hyperlink"/>
@@ -6530,7 +6598,7 @@
           <w:numId w:val="1002"/>
         </w:numPr>
       </w:pPr>
-      <w:hyperlink r:id="rId377">
+      <w:hyperlink r:id="rId381">
         <w:r>
           <w:rPr>
             <w:rStyle w:val="Hyperlink"/>
@@ -6547,7 +6615,7 @@
           <w:numId w:val="1002"/>
         </w:numPr>
       </w:pPr>
-      <w:hyperlink r:id="rId378">
+      <w:hyperlink r:id="rId382">
         <w:r>
           <w:rPr>
             <w:rStyle w:val="Hyperlink"/>
@@ -6564,7 +6632,7 @@
           <w:numId w:val="1002"/>
         </w:numPr>
       </w:pPr>
-      <w:hyperlink r:id="rId379">
+      <w:hyperlink r:id="rId383">
         <w:r>
           <w:rPr>
             <w:rStyle w:val="Hyperlink"/>
@@ -6581,7 +6649,7 @@
           <w:numId w:val="1002"/>
         </w:numPr>
       </w:pPr>
-      <w:hyperlink r:id="rId380">
+      <w:hyperlink r:id="rId384">
         <w:r>
           <w:rPr>
             <w:rStyle w:val="Hyperlink"/>
@@ -6598,7 +6666,7 @@
           <w:numId w:val="1002"/>
         </w:numPr>
       </w:pPr>
-      <w:hyperlink r:id="rId381">
+      <w:hyperlink r:id="rId385">
         <w:r>
           <w:rPr>
             <w:rStyle w:val="Hyperlink"/>
@@ -6615,7 +6683,7 @@
           <w:numId w:val="1002"/>
         </w:numPr>
       </w:pPr>
-      <w:hyperlink r:id="rId382">
+      <w:hyperlink r:id="rId386">
         <w:r>
           <w:rPr>
             <w:rStyle w:val="Hyperlink"/>
@@ -6632,7 +6700,7 @@
           <w:numId w:val="1002"/>
         </w:numPr>
       </w:pPr>
-      <w:hyperlink r:id="rId383">
+      <w:hyperlink r:id="rId387">
         <w:r>
           <w:rPr>
             <w:rStyle w:val="Hyperlink"/>
@@ -6649,7 +6717,7 @@
           <w:numId w:val="1002"/>
         </w:numPr>
       </w:pPr>
-      <w:hyperlink r:id="rId384">
+      <w:hyperlink r:id="rId388">
         <w:r>
           <w:rPr>
             <w:rStyle w:val="Hyperlink"/>
@@ -6666,7 +6734,7 @@
           <w:numId w:val="1002"/>
         </w:numPr>
       </w:pPr>
-      <w:hyperlink r:id="rId385">
+      <w:hyperlink r:id="rId389">
         <w:r>
           <w:rPr>
             <w:rStyle w:val="Hyperlink"/>
@@ -6683,7 +6751,7 @@
           <w:numId w:val="1002"/>
         </w:numPr>
       </w:pPr>
-      <w:hyperlink r:id="rId386">
+      <w:hyperlink r:id="rId390">
         <w:r>
           <w:rPr>
             <w:rStyle w:val="Hyperlink"/>
@@ -6700,7 +6768,7 @@
           <w:numId w:val="1002"/>
         </w:numPr>
       </w:pPr>
-      <w:hyperlink r:id="rId387">
+      <w:hyperlink r:id="rId391">
         <w:r>
           <w:rPr>
             <w:rStyle w:val="Hyperlink"/>
@@ -6717,7 +6785,7 @@
           <w:numId w:val="1002"/>
         </w:numPr>
       </w:pPr>
-      <w:hyperlink r:id="rId388">
+      <w:hyperlink r:id="rId392">
         <w:r>
           <w:rPr>
             <w:rStyle w:val="Hyperlink"/>
@@ -6734,7 +6802,7 @@
           <w:numId w:val="1002"/>
         </w:numPr>
       </w:pPr>
-      <w:hyperlink r:id="rId389">
+      <w:hyperlink r:id="rId393">
         <w:r>
           <w:rPr>
             <w:rStyle w:val="Hyperlink"/>
@@ -6751,7 +6819,7 @@
           <w:numId w:val="1002"/>
         </w:numPr>
       </w:pPr>
-      <w:hyperlink r:id="rId390">
+      <w:hyperlink r:id="rId394">
         <w:r>
           <w:rPr>
             <w:rStyle w:val="Hyperlink"/>
@@ -6768,7 +6836,7 @@
           <w:numId w:val="1002"/>
         </w:numPr>
       </w:pPr>
-      <w:hyperlink r:id="rId391">
+      <w:hyperlink r:id="rId395">
         <w:r>
           <w:rPr>
             <w:rStyle w:val="Hyperlink"/>
@@ -6788,7 +6856,7 @@
           <w:numId w:val="1002"/>
         </w:numPr>
       </w:pPr>
-      <w:hyperlink r:id="rId392">
+      <w:hyperlink r:id="rId396">
         <w:r>
           <w:rPr>
             <w:rStyle w:val="Hyperlink"/>
@@ -6805,7 +6873,7 @@
           <w:numId w:val="1002"/>
         </w:numPr>
       </w:pPr>
-      <w:hyperlink r:id="rId393">
+      <w:hyperlink r:id="rId397">
         <w:r>
           <w:rPr>
             <w:rStyle w:val="Hyperlink"/>
@@ -6822,7 +6890,7 @@
           <w:numId w:val="1002"/>
         </w:numPr>
       </w:pPr>
-      <w:hyperlink r:id="rId394">
+      <w:hyperlink r:id="rId398">
         <w:r>
           <w:rPr>
             <w:rStyle w:val="Hyperlink"/>
@@ -6839,7 +6907,7 @@
           <w:numId w:val="1002"/>
         </w:numPr>
       </w:pPr>
-      <w:hyperlink r:id="rId395">
+      <w:hyperlink r:id="rId399">
         <w:r>
           <w:rPr>
             <w:rStyle w:val="Hyperlink"/>
@@ -6856,7 +6924,7 @@
           <w:numId w:val="1002"/>
         </w:numPr>
       </w:pPr>
-      <w:hyperlink r:id="rId396">
+      <w:hyperlink r:id="rId400">
         <w:r>
           <w:rPr>
             <w:rStyle w:val="Hyperlink"/>
@@ -6873,7 +6941,7 @@
           <w:numId w:val="1002"/>
         </w:numPr>
       </w:pPr>
-      <w:hyperlink r:id="rId397">
+      <w:hyperlink r:id="rId401">
         <w:r>
           <w:rPr>
             <w:rStyle w:val="Hyperlink"/>
@@ -6890,7 +6958,7 @@
           <w:numId w:val="1002"/>
         </w:numPr>
       </w:pPr>
-      <w:hyperlink r:id="rId398">
+      <w:hyperlink r:id="rId402">
         <w:r>
           <w:rPr>
             <w:rStyle w:val="Hyperlink"/>
@@ -6907,7 +6975,7 @@
           <w:numId w:val="1002"/>
         </w:numPr>
       </w:pPr>
-      <w:hyperlink r:id="rId399">
+      <w:hyperlink r:id="rId403">
         <w:r>
           <w:rPr>
             <w:rStyle w:val="Hyperlink"/>
@@ -6924,7 +6992,7 @@
           <w:numId w:val="1002"/>
         </w:numPr>
       </w:pPr>
-      <w:hyperlink r:id="rId400">
+      <w:hyperlink r:id="rId404">
         <w:r>
           <w:rPr>
             <w:rStyle w:val="Hyperlink"/>
@@ -6941,7 +7009,7 @@
           <w:numId w:val="1002"/>
         </w:numPr>
       </w:pPr>
-      <w:hyperlink r:id="rId401">
+      <w:hyperlink r:id="rId405">
         <w:r>
           <w:rPr>
             <w:rStyle w:val="Hyperlink"/>
@@ -6958,7 +7026,7 @@
           <w:numId w:val="1002"/>
         </w:numPr>
       </w:pPr>
-      <w:hyperlink r:id="rId402">
+      <w:hyperlink r:id="rId406">
         <w:r>
           <w:rPr>
             <w:rStyle w:val="Hyperlink"/>
@@ -6975,7 +7043,7 @@
           <w:numId w:val="1002"/>
         </w:numPr>
       </w:pPr>
-      <w:hyperlink r:id="rId403">
+      <w:hyperlink r:id="rId407">
         <w:r>
           <w:rPr>
             <w:rStyle w:val="Hyperlink"/>
@@ -6992,7 +7060,7 @@
           <w:numId w:val="1002"/>
         </w:numPr>
       </w:pPr>
-      <w:hyperlink r:id="rId404">
+      <w:hyperlink r:id="rId408">
         <w:r>
           <w:rPr>
             <w:rStyle w:val="Hyperlink"/>
@@ -7009,7 +7077,7 @@
           <w:numId w:val="1002"/>
         </w:numPr>
       </w:pPr>
-      <w:hyperlink r:id="rId405">
+      <w:hyperlink r:id="rId409">
         <w:r>
           <w:rPr>
             <w:rStyle w:val="Hyperlink"/>
@@ -7026,7 +7094,7 @@
           <w:numId w:val="1002"/>
         </w:numPr>
       </w:pPr>
-      <w:hyperlink r:id="rId406">
+      <w:hyperlink r:id="rId410">
         <w:r>
           <w:rPr>
             <w:rStyle w:val="Hyperlink"/>
@@ -7043,7 +7111,7 @@
           <w:numId w:val="1002"/>
         </w:numPr>
       </w:pPr>
-      <w:hyperlink r:id="rId407">
+      <w:hyperlink r:id="rId411">
         <w:r>
           <w:rPr>
             <w:rStyle w:val="Hyperlink"/>
@@ -7060,7 +7128,7 @@
           <w:numId w:val="1002"/>
         </w:numPr>
       </w:pPr>
-      <w:hyperlink r:id="rId408">
+      <w:hyperlink r:id="rId412">
         <w:r>
           <w:rPr>
             <w:rStyle w:val="Hyperlink"/>
@@ -7077,7 +7145,7 @@
           <w:numId w:val="1002"/>
         </w:numPr>
       </w:pPr>
-      <w:hyperlink r:id="rId409">
+      <w:hyperlink r:id="rId413">
         <w:r>
           <w:rPr>
             <w:rStyle w:val="Hyperlink"/>
@@ -7094,7 +7162,7 @@
           <w:numId w:val="1002"/>
         </w:numPr>
       </w:pPr>
-      <w:hyperlink r:id="rId410">
+      <w:hyperlink r:id="rId414">
         <w:r>
           <w:rPr>
             <w:rStyle w:val="Hyperlink"/>
@@ -7111,7 +7179,7 @@
           <w:numId w:val="1002"/>
         </w:numPr>
       </w:pPr>
-      <w:hyperlink r:id="rId411">
+      <w:hyperlink r:id="rId415">
         <w:r>
           <w:rPr>
             <w:rStyle w:val="Hyperlink"/>
@@ -7128,7 +7196,7 @@
           <w:numId w:val="1002"/>
         </w:numPr>
       </w:pPr>
-      <w:hyperlink r:id="rId412">
+      <w:hyperlink r:id="rId416">
         <w:r>
           <w:rPr>
             <w:rStyle w:val="Hyperlink"/>
@@ -7145,7 +7213,7 @@
           <w:numId w:val="1002"/>
         </w:numPr>
       </w:pPr>
-      <w:hyperlink r:id="rId413">
+      <w:hyperlink r:id="rId417">
         <w:r>
           <w:rPr>
             <w:rStyle w:val="Hyperlink"/>
@@ -7162,7 +7230,7 @@
           <w:numId w:val="1002"/>
         </w:numPr>
       </w:pPr>
-      <w:hyperlink r:id="rId414">
+      <w:hyperlink r:id="rId418">
         <w:r>
           <w:rPr>
             <w:rStyle w:val="Hyperlink"/>
@@ -7179,7 +7247,7 @@
           <w:numId w:val="1002"/>
         </w:numPr>
       </w:pPr>
-      <w:hyperlink r:id="rId415">
+      <w:hyperlink r:id="rId419">
         <w:r>
           <w:rPr>
             <w:rStyle w:val="Hyperlink"/>
@@ -7196,7 +7264,7 @@
           <w:numId w:val="1002"/>
         </w:numPr>
       </w:pPr>
-      <w:hyperlink r:id="rId416">
+      <w:hyperlink r:id="rId420">
         <w:r>
           <w:rPr>
             <w:rStyle w:val="Hyperlink"/>
@@ -7213,7 +7281,7 @@
           <w:numId w:val="1002"/>
         </w:numPr>
       </w:pPr>
-      <w:hyperlink r:id="rId417">
+      <w:hyperlink r:id="rId421">
         <w:r>
           <w:rPr>
             <w:rStyle w:val="Hyperlink"/>
@@ -7230,7 +7298,7 @@
           <w:numId w:val="1002"/>
         </w:numPr>
       </w:pPr>
-      <w:hyperlink r:id="rId418">
+      <w:hyperlink r:id="rId422">
         <w:r>
           <w:rPr>
             <w:rStyle w:val="Hyperlink"/>
@@ -7247,7 +7315,7 @@
           <w:numId w:val="1002"/>
         </w:numPr>
       </w:pPr>
-      <w:hyperlink r:id="rId419">
+      <w:hyperlink r:id="rId423">
         <w:r>
           <w:rPr>
             <w:rStyle w:val="Hyperlink"/>
@@ -7264,7 +7332,7 @@
           <w:numId w:val="1002"/>
         </w:numPr>
       </w:pPr>
-      <w:hyperlink r:id="rId420">
+      <w:hyperlink r:id="rId424">
         <w:r>
           <w:rPr>
             <w:rStyle w:val="Hyperlink"/>
@@ -7281,7 +7349,7 @@
           <w:numId w:val="1002"/>
         </w:numPr>
       </w:pPr>
-      <w:hyperlink r:id="rId421">
+      <w:hyperlink r:id="rId425">
         <w:r>
           <w:rPr>
             <w:rStyle w:val="Hyperlink"/>
@@ -7298,7 +7366,7 @@
           <w:numId w:val="1002"/>
         </w:numPr>
       </w:pPr>
-      <w:hyperlink r:id="rId422">
+      <w:hyperlink r:id="rId426">
         <w:r>
           <w:rPr>
             <w:rStyle w:val="Hyperlink"/>
@@ -7315,7 +7383,7 @@
           <w:numId w:val="1002"/>
         </w:numPr>
       </w:pPr>
-      <w:hyperlink r:id="rId423">
+      <w:hyperlink r:id="rId427">
         <w:r>
           <w:rPr>
             <w:rStyle w:val="Hyperlink"/>
@@ -7332,7 +7400,7 @@
           <w:numId w:val="1002"/>
         </w:numPr>
       </w:pPr>
-      <w:hyperlink r:id="rId424">
+      <w:hyperlink r:id="rId428">
         <w:r>
           <w:rPr>
             <w:rStyle w:val="Hyperlink"/>
@@ -7349,7 +7417,7 @@
           <w:numId w:val="1002"/>
         </w:numPr>
       </w:pPr>
-      <w:hyperlink r:id="rId425">
+      <w:hyperlink r:id="rId429">
         <w:r>
           <w:rPr>
             <w:rStyle w:val="Hyperlink"/>
@@ -7366,7 +7434,7 @@
           <w:numId w:val="1002"/>
         </w:numPr>
       </w:pPr>
-      <w:hyperlink r:id="rId426">
+      <w:hyperlink r:id="rId430">
         <w:r>
           <w:rPr>
             <w:rStyle w:val="Hyperlink"/>
@@ -7383,7 +7451,7 @@
           <w:numId w:val="1002"/>
         </w:numPr>
       </w:pPr>
-      <w:hyperlink r:id="rId427">
+      <w:hyperlink r:id="rId431">
         <w:r>
           <w:rPr>
             <w:rStyle w:val="Hyperlink"/>
@@ -7400,7 +7468,7 @@
           <w:numId w:val="1002"/>
         </w:numPr>
       </w:pPr>
-      <w:hyperlink r:id="rId428">
+      <w:hyperlink r:id="rId432">
         <w:r>
           <w:rPr>
             <w:rStyle w:val="Hyperlink"/>
@@ -7417,7 +7485,7 @@
           <w:numId w:val="1002"/>
         </w:numPr>
       </w:pPr>
-      <w:hyperlink r:id="rId429">
+      <w:hyperlink r:id="rId433">
         <w:r>
           <w:rPr>
             <w:rStyle w:val="Hyperlink"/>
@@ -7434,7 +7502,7 @@
           <w:numId w:val="1002"/>
         </w:numPr>
       </w:pPr>
-      <w:hyperlink r:id="rId430">
+      <w:hyperlink r:id="rId434">
         <w:r>
           <w:rPr>
             <w:rStyle w:val="Hyperlink"/>
@@ -7451,7 +7519,7 @@
           <w:numId w:val="1002"/>
         </w:numPr>
       </w:pPr>
-      <w:hyperlink r:id="rId431">
+      <w:hyperlink r:id="rId435">
         <w:r>
           <w:rPr>
             <w:rStyle w:val="Hyperlink"/>
@@ -7468,7 +7536,7 @@
           <w:numId w:val="1002"/>
         </w:numPr>
       </w:pPr>
-      <w:hyperlink r:id="rId432">
+      <w:hyperlink r:id="rId436">
         <w:r>
           <w:rPr>
             <w:rStyle w:val="Hyperlink"/>
@@ -7485,7 +7553,7 @@
           <w:numId w:val="1002"/>
         </w:numPr>
       </w:pPr>
-      <w:hyperlink r:id="rId433">
+      <w:hyperlink r:id="rId437">
         <w:r>
           <w:rPr>
             <w:rStyle w:val="Hyperlink"/>
@@ -7502,7 +7570,7 @@
           <w:numId w:val="1002"/>
         </w:numPr>
       </w:pPr>
-      <w:hyperlink r:id="rId434">
+      <w:hyperlink r:id="rId438">
         <w:r>
           <w:rPr>
             <w:rStyle w:val="Hyperlink"/>
@@ -7519,7 +7587,7 @@
           <w:numId w:val="1002"/>
         </w:numPr>
       </w:pPr>
-      <w:hyperlink r:id="rId435">
+      <w:hyperlink r:id="rId439">
         <w:r>
           <w:rPr>
             <w:rStyle w:val="Hyperlink"/>
@@ -7536,7 +7604,7 @@
           <w:numId w:val="1002"/>
         </w:numPr>
       </w:pPr>
-      <w:hyperlink r:id="rId436">
+      <w:hyperlink r:id="rId440">
         <w:r>
           <w:rPr>
             <w:rStyle w:val="Hyperlink"/>
@@ -7553,7 +7621,7 @@
           <w:numId w:val="1002"/>
         </w:numPr>
       </w:pPr>
-      <w:hyperlink r:id="rId437">
+      <w:hyperlink r:id="rId441">
         <w:r>
           <w:rPr>
             <w:rStyle w:val="Hyperlink"/>
@@ -7570,7 +7638,7 @@
           <w:numId w:val="1002"/>
         </w:numPr>
       </w:pPr>
-      <w:hyperlink r:id="rId438">
+      <w:hyperlink r:id="rId442">
         <w:r>
           <w:rPr>
             <w:rStyle w:val="Hyperlink"/>
@@ -7587,7 +7655,7 @@
           <w:numId w:val="1002"/>
         </w:numPr>
       </w:pPr>
-      <w:hyperlink r:id="rId439">
+      <w:hyperlink r:id="rId443">
         <w:r>
           <w:rPr>
             <w:rStyle w:val="Hyperlink"/>
@@ -7604,7 +7672,7 @@
           <w:numId w:val="1002"/>
         </w:numPr>
       </w:pPr>
-      <w:hyperlink r:id="rId440">
+      <w:hyperlink r:id="rId444">
         <w:r>
           <w:rPr>
             <w:rStyle w:val="Hyperlink"/>
@@ -7621,7 +7689,7 @@
           <w:numId w:val="1002"/>
         </w:numPr>
       </w:pPr>
-      <w:hyperlink r:id="rId441">
+      <w:hyperlink r:id="rId445">
         <w:r>
           <w:rPr>
             <w:rStyle w:val="Hyperlink"/>
@@ -7644,7 +7712,7 @@
       <w:r>
         <w:t xml:space="preserve"> </w:t>
       </w:r>
-      <w:hyperlink r:id="rId442">
+      <w:hyperlink r:id="rId446">
         <w:r>
           <w:rPr>
             <w:rStyle w:val="Hyperlink"/>
@@ -7661,7 +7729,7 @@
       <w:r>
         <w:t xml:space="preserve"> </w:t>
       </w:r>
-      <w:hyperlink r:id="rId443">
+      <w:hyperlink r:id="rId447">
         <w:r>
           <w:rPr>
             <w:rStyle w:val="Hyperlink"/>
@@ -7678,7 +7746,7 @@
           <w:numId w:val="1002"/>
         </w:numPr>
       </w:pPr>
-      <w:hyperlink r:id="rId444">
+      <w:hyperlink r:id="rId448">
         <w:r>
           <w:rPr>
             <w:rStyle w:val="Hyperlink"/>
@@ -7695,7 +7763,7 @@
           <w:numId w:val="1002"/>
         </w:numPr>
       </w:pPr>
-      <w:hyperlink r:id="rId445">
+      <w:hyperlink r:id="rId449">
         <w:r>
           <w:rPr>
             <w:rStyle w:val="Hyperlink"/>
@@ -7718,7 +7786,7 @@
       <w:r>
         <w:t xml:space="preserve"> </w:t>
       </w:r>
-      <w:hyperlink r:id="rId446">
+      <w:hyperlink r:id="rId450">
         <w:r>
           <w:rPr>
             <w:rStyle w:val="Hyperlink"/>
@@ -7732,7 +7800,7 @@
       <w:r>
         <w:t xml:space="preserve"> </w:t>
       </w:r>
-      <w:hyperlink r:id="rId447">
+      <w:hyperlink r:id="rId451">
         <w:r>
           <w:rPr>
             <w:rStyle w:val="Hyperlink"/>
@@ -7746,7 +7814,7 @@
       <w:r>
         <w:t xml:space="preserve"> </w:t>
       </w:r>
-      <w:hyperlink r:id="rId448">
+      <w:hyperlink r:id="rId452">
         <w:r>
           <w:rPr>
             <w:rStyle w:val="Hyperlink"/>
@@ -7760,7 +7828,7 @@
       <w:r>
         <w:t xml:space="preserve"> </w:t>
       </w:r>
-      <w:hyperlink r:id="rId449">
+      <w:hyperlink r:id="rId453">
         <w:r>
           <w:rPr>
             <w:rStyle w:val="Hyperlink"/>
@@ -7777,7 +7845,7 @@
       <w:r>
         <w:t xml:space="preserve"> </w:t>
       </w:r>
-      <w:hyperlink r:id="rId450">
+      <w:hyperlink r:id="rId454">
         <w:r>
           <w:rPr>
             <w:rStyle w:val="Hyperlink"/>
@@ -7800,7 +7868,7 @@
       <w:r>
         <w:t xml:space="preserve"> </w:t>
       </w:r>
-      <w:hyperlink r:id="rId451">
+      <w:hyperlink r:id="rId455">
         <w:r>
           <w:rPr>
             <w:rStyle w:val="Hyperlink"/>
@@ -7817,7 +7885,7 @@
       <w:r>
         <w:t xml:space="preserve"> </w:t>
       </w:r>
-      <w:hyperlink r:id="rId452">
+      <w:hyperlink r:id="rId456">
         <w:r>
           <w:rPr>
             <w:rStyle w:val="Hyperlink"/>
@@ -7840,7 +7908,7 @@
       <w:r>
         <w:t xml:space="preserve"> </w:t>
       </w:r>
-      <w:hyperlink r:id="rId453">
+      <w:hyperlink r:id="rId457">
         <w:r>
           <w:rPr>
             <w:rStyle w:val="Hyperlink"/>
@@ -7854,7 +7922,7 @@
       <w:r>
         <w:t xml:space="preserve"> </w:t>
       </w:r>
-      <w:hyperlink r:id="rId454">
+      <w:hyperlink r:id="rId458">
         <w:r>
           <w:rPr>
             <w:rStyle w:val="Hyperlink"/>
@@ -7871,7 +7939,7 @@
       <w:r>
         <w:t xml:space="preserve"> </w:t>
       </w:r>
-      <w:hyperlink r:id="rId455">
+      <w:hyperlink r:id="rId459">
         <w:r>
           <w:rPr>
             <w:rStyle w:val="Hyperlink"/>
@@ -7894,7 +7962,7 @@
       <w:r>
         <w:t xml:space="preserve"> </w:t>
       </w:r>
-      <w:hyperlink r:id="rId456">
+      <w:hyperlink r:id="rId460">
         <w:r>
           <w:rPr>
             <w:rStyle w:val="Hyperlink"/>
@@ -7911,7 +7979,7 @@
       <w:r>
         <w:t xml:space="preserve"> </w:t>
       </w:r>
-      <w:hyperlink r:id="rId457">
+      <w:hyperlink r:id="rId461">
         <w:r>
           <w:rPr>
             <w:rStyle w:val="Hyperlink"/>
@@ -7934,7 +8002,7 @@
       <w:r>
         <w:t xml:space="preserve"> </w:t>
       </w:r>
-      <w:hyperlink r:id="rId458">
+      <w:hyperlink r:id="rId462">
         <w:r>
           <w:rPr>
             <w:rStyle w:val="Hyperlink"/>
@@ -7948,7 +8016,7 @@
       <w:r>
         <w:t xml:space="preserve"> </w:t>
       </w:r>
-      <w:hyperlink r:id="rId459">
+      <w:hyperlink r:id="rId463">
         <w:r>
           <w:rPr>
             <w:rStyle w:val="Hyperlink"/>
@@ -7962,7 +8030,7 @@
       <w:r>
         <w:t xml:space="preserve"> </w:t>
       </w:r>
-      <w:hyperlink r:id="rId460">
+      <w:hyperlink r:id="rId464">
         <w:r>
           <w:rPr>
             <w:rStyle w:val="Hyperlink"/>
@@ -7979,7 +8047,7 @@
       <w:r>
         <w:t xml:space="preserve"> </w:t>
       </w:r>
-      <w:hyperlink r:id="rId461">
+      <w:hyperlink r:id="rId465">
         <w:r>
           <w:rPr>
             <w:rStyle w:val="Hyperlink"/>
@@ -7988,8 +8056,8 @@
         </w:r>
       </w:hyperlink>
     </w:p>
-    <w:bookmarkEnd w:id="462"/>
-    <w:bookmarkStart w:id="597" w:name="libros"/>
+    <w:bookmarkEnd w:id="466"/>
+    <w:bookmarkStart w:id="601" w:name="libros"/>
     <w:p>
       <w:pPr>
         <w:pStyle w:val="Heading2"/>
@@ -8006,7 +8074,7 @@
           <w:numId w:val="1003"/>
         </w:numPr>
       </w:pPr>
-      <w:hyperlink r:id="rId463">
+      <w:hyperlink r:id="rId467">
         <w:r>
           <w:rPr>
             <w:rStyle w:val="Hyperlink"/>
@@ -8023,7 +8091,7 @@
           <w:numId w:val="1003"/>
         </w:numPr>
       </w:pPr>
-      <w:hyperlink r:id="rId464">
+      <w:hyperlink r:id="rId468">
         <w:r>
           <w:rPr>
             <w:rStyle w:val="Hyperlink"/>
@@ -8040,7 +8108,7 @@
           <w:numId w:val="1003"/>
         </w:numPr>
       </w:pPr>
-      <w:hyperlink r:id="rId465">
+      <w:hyperlink r:id="rId469">
         <w:r>
           <w:rPr>
             <w:rStyle w:val="Hyperlink"/>
@@ -8057,7 +8125,7 @@
           <w:numId w:val="1003"/>
         </w:numPr>
       </w:pPr>
-      <w:hyperlink r:id="rId466">
+      <w:hyperlink r:id="rId470">
         <w:r>
           <w:rPr>
             <w:rStyle w:val="Hyperlink"/>
@@ -8074,7 +8142,7 @@
           <w:numId w:val="1003"/>
         </w:numPr>
       </w:pPr>
-      <w:hyperlink r:id="rId467">
+      <w:hyperlink r:id="rId471">
         <w:r>
           <w:rPr>
             <w:rStyle w:val="Hyperlink"/>
@@ -8091,7 +8159,7 @@
           <w:numId w:val="1003"/>
         </w:numPr>
       </w:pPr>
-      <w:hyperlink r:id="rId468">
+      <w:hyperlink r:id="rId472">
         <w:r>
           <w:rPr>
             <w:rStyle w:val="Hyperlink"/>
@@ -8108,7 +8176,7 @@
           <w:numId w:val="1003"/>
         </w:numPr>
       </w:pPr>
-      <w:hyperlink r:id="rId469">
+      <w:hyperlink r:id="rId473">
         <w:r>
           <w:rPr>
             <w:rStyle w:val="Hyperlink"/>
@@ -8125,7 +8193,7 @@
           <w:numId w:val="1003"/>
         </w:numPr>
       </w:pPr>
-      <w:hyperlink r:id="rId470">
+      <w:hyperlink r:id="rId474">
         <w:r>
           <w:rPr>
             <w:rStyle w:val="Hyperlink"/>
@@ -8142,7 +8210,7 @@
           <w:numId w:val="1003"/>
         </w:numPr>
       </w:pPr>
-      <w:hyperlink r:id="rId471">
+      <w:hyperlink r:id="rId475">
         <w:r>
           <w:rPr>
             <w:rStyle w:val="Hyperlink"/>
@@ -8159,7 +8227,7 @@
           <w:numId w:val="1003"/>
         </w:numPr>
       </w:pPr>
-      <w:hyperlink r:id="rId472">
+      <w:hyperlink r:id="rId476">
         <w:r>
           <w:rPr>
             <w:rStyle w:val="Hyperlink"/>
@@ -8176,7 +8244,7 @@
           <w:numId w:val="1003"/>
         </w:numPr>
       </w:pPr>
-      <w:hyperlink r:id="rId473">
+      <w:hyperlink r:id="rId477">
         <w:r>
           <w:rPr>
             <w:rStyle w:val="Hyperlink"/>
@@ -8193,7 +8261,7 @@
           <w:numId w:val="1003"/>
         </w:numPr>
       </w:pPr>
-      <w:hyperlink r:id="rId474">
+      <w:hyperlink r:id="rId478">
         <w:r>
           <w:rPr>
             <w:rStyle w:val="Hyperlink"/>
@@ -8210,7 +8278,7 @@
           <w:numId w:val="1003"/>
         </w:numPr>
       </w:pPr>
-      <w:hyperlink r:id="rId475">
+      <w:hyperlink r:id="rId479">
         <w:r>
           <w:rPr>
             <w:rStyle w:val="Hyperlink"/>
@@ -8227,7 +8295,7 @@
           <w:numId w:val="1003"/>
         </w:numPr>
       </w:pPr>
-      <w:hyperlink r:id="rId476">
+      <w:hyperlink r:id="rId480">
         <w:r>
           <w:rPr>
             <w:rStyle w:val="Hyperlink"/>
@@ -8244,7 +8312,7 @@
           <w:numId w:val="1003"/>
         </w:numPr>
       </w:pPr>
-      <w:hyperlink r:id="rId477">
+      <w:hyperlink r:id="rId481">
         <w:r>
           <w:rPr>
             <w:rStyle w:val="Hyperlink"/>
@@ -8261,7 +8329,7 @@
           <w:numId w:val="1003"/>
         </w:numPr>
       </w:pPr>
-      <w:hyperlink r:id="rId478">
+      <w:hyperlink r:id="rId482">
         <w:r>
           <w:rPr>
             <w:rStyle w:val="Hyperlink"/>
@@ -8278,7 +8346,7 @@
           <w:numId w:val="1003"/>
         </w:numPr>
       </w:pPr>
-      <w:hyperlink r:id="rId479">
+      <w:hyperlink r:id="rId483">
         <w:r>
           <w:rPr>
             <w:rStyle w:val="Hyperlink"/>
@@ -8295,7 +8363,7 @@
           <w:numId w:val="1003"/>
         </w:numPr>
       </w:pPr>
-      <w:hyperlink r:id="rId480">
+      <w:hyperlink r:id="rId484">
         <w:r>
           <w:rPr>
             <w:rStyle w:val="Hyperlink"/>
@@ -8312,7 +8380,7 @@
           <w:numId w:val="1003"/>
         </w:numPr>
       </w:pPr>
-      <w:hyperlink r:id="rId481">
+      <w:hyperlink r:id="rId485">
         <w:r>
           <w:rPr>
             <w:rStyle w:val="Hyperlink"/>
@@ -8329,7 +8397,7 @@
           <w:numId w:val="1003"/>
         </w:numPr>
       </w:pPr>
-      <w:hyperlink r:id="rId482">
+      <w:hyperlink r:id="rId486">
         <w:r>
           <w:rPr>
             <w:rStyle w:val="Hyperlink"/>
@@ -8346,7 +8414,7 @@
           <w:numId w:val="1003"/>
         </w:numPr>
       </w:pPr>
-      <w:hyperlink r:id="rId483">
+      <w:hyperlink r:id="rId487">
         <w:r>
           <w:rPr>
             <w:rStyle w:val="Hyperlink"/>
@@ -8363,7 +8431,7 @@
           <w:numId w:val="1003"/>
         </w:numPr>
       </w:pPr>
-      <w:hyperlink r:id="rId484">
+      <w:hyperlink r:id="rId488">
         <w:r>
           <w:rPr>
             <w:rStyle w:val="Hyperlink"/>
@@ -8380,7 +8448,7 @@
           <w:numId w:val="1003"/>
         </w:numPr>
       </w:pPr>
-      <w:hyperlink r:id="rId485">
+      <w:hyperlink r:id="rId489">
         <w:r>
           <w:rPr>
             <w:rStyle w:val="Hyperlink"/>
@@ -8397,7 +8465,7 @@
           <w:numId w:val="1003"/>
         </w:numPr>
       </w:pPr>
-      <w:hyperlink r:id="rId486">
+      <w:hyperlink r:id="rId490">
         <w:r>
           <w:rPr>
             <w:rStyle w:val="Hyperlink"/>
@@ -8414,7 +8482,7 @@
           <w:numId w:val="1003"/>
         </w:numPr>
       </w:pPr>
-      <w:hyperlink r:id="rId487">
+      <w:hyperlink r:id="rId491">
         <w:r>
           <w:rPr>
             <w:rStyle w:val="Hyperlink"/>
@@ -8431,7 +8499,7 @@
           <w:numId w:val="1003"/>
         </w:numPr>
       </w:pPr>
-      <w:hyperlink r:id="rId488">
+      <w:hyperlink r:id="rId492">
         <w:r>
           <w:rPr>
             <w:rStyle w:val="Hyperlink"/>
@@ -8448,7 +8516,7 @@
           <w:numId w:val="1003"/>
         </w:numPr>
       </w:pPr>
-      <w:hyperlink r:id="rId489">
+      <w:hyperlink r:id="rId493">
         <w:r>
           <w:rPr>
             <w:rStyle w:val="Hyperlink"/>
@@ -8465,7 +8533,7 @@
           <w:numId w:val="1003"/>
         </w:numPr>
       </w:pPr>
-      <w:hyperlink r:id="rId490">
+      <w:hyperlink r:id="rId494">
         <w:r>
           <w:rPr>
             <w:rStyle w:val="Hyperlink"/>
@@ -8482,7 +8550,7 @@
           <w:numId w:val="1003"/>
         </w:numPr>
       </w:pPr>
-      <w:hyperlink r:id="rId491">
+      <w:hyperlink r:id="rId495">
         <w:r>
           <w:rPr>
             <w:rStyle w:val="Hyperlink"/>
@@ -8499,7 +8567,7 @@
           <w:numId w:val="1003"/>
         </w:numPr>
       </w:pPr>
-      <w:hyperlink r:id="rId492">
+      <w:hyperlink r:id="rId496">
         <w:r>
           <w:rPr>
             <w:rStyle w:val="Hyperlink"/>
@@ -8516,7 +8584,7 @@
           <w:numId w:val="1003"/>
         </w:numPr>
       </w:pPr>
-      <w:hyperlink r:id="rId493">
+      <w:hyperlink r:id="rId497">
         <w:r>
           <w:rPr>
             <w:rStyle w:val="Hyperlink"/>
@@ -8533,7 +8601,7 @@
           <w:numId w:val="1003"/>
         </w:numPr>
       </w:pPr>
-      <w:hyperlink r:id="rId494">
+      <w:hyperlink r:id="rId498">
         <w:r>
           <w:rPr>
             <w:rStyle w:val="Hyperlink"/>
@@ -8550,7 +8618,7 @@
           <w:numId w:val="1003"/>
         </w:numPr>
       </w:pPr>
-      <w:hyperlink r:id="rId495">
+      <w:hyperlink r:id="rId499">
         <w:r>
           <w:rPr>
             <w:rStyle w:val="Hyperlink"/>
@@ -8567,7 +8635,7 @@
           <w:numId w:val="1003"/>
         </w:numPr>
       </w:pPr>
-      <w:hyperlink r:id="rId496">
+      <w:hyperlink r:id="rId500">
         <w:r>
           <w:rPr>
             <w:rStyle w:val="Hyperlink"/>
@@ -8584,7 +8652,7 @@
           <w:numId w:val="1003"/>
         </w:numPr>
       </w:pPr>
-      <w:hyperlink r:id="rId497">
+      <w:hyperlink r:id="rId501">
         <w:r>
           <w:rPr>
             <w:rStyle w:val="Hyperlink"/>
@@ -8601,7 +8669,7 @@
           <w:numId w:val="1003"/>
         </w:numPr>
       </w:pPr>
-      <w:hyperlink r:id="rId498">
+      <w:hyperlink r:id="rId502">
         <w:r>
           <w:rPr>
             <w:rStyle w:val="Hyperlink"/>
@@ -8618,7 +8686,7 @@
           <w:numId w:val="1003"/>
         </w:numPr>
       </w:pPr>
-      <w:hyperlink r:id="rId499">
+      <w:hyperlink r:id="rId503">
         <w:r>
           <w:rPr>
             <w:rStyle w:val="Hyperlink"/>
@@ -8635,7 +8703,7 @@
           <w:numId w:val="1003"/>
         </w:numPr>
       </w:pPr>
-      <w:hyperlink r:id="rId500">
+      <w:hyperlink r:id="rId504">
         <w:r>
           <w:rPr>
             <w:rStyle w:val="Hyperlink"/>
@@ -8652,7 +8720,7 @@
           <w:numId w:val="1003"/>
         </w:numPr>
       </w:pPr>
-      <w:hyperlink r:id="rId501">
+      <w:hyperlink r:id="rId505">
         <w:r>
           <w:rPr>
             <w:rStyle w:val="Hyperlink"/>
@@ -8669,7 +8737,7 @@
           <w:numId w:val="1003"/>
         </w:numPr>
       </w:pPr>
-      <w:hyperlink r:id="rId502">
+      <w:hyperlink r:id="rId506">
         <w:r>
           <w:rPr>
             <w:rStyle w:val="Hyperlink"/>
@@ -8686,7 +8754,7 @@
           <w:numId w:val="1003"/>
         </w:numPr>
       </w:pPr>
-      <w:hyperlink r:id="rId503">
+      <w:hyperlink r:id="rId507">
         <w:r>
           <w:rPr>
             <w:rStyle w:val="Hyperlink"/>
@@ -8703,7 +8771,7 @@
           <w:numId w:val="1003"/>
         </w:numPr>
       </w:pPr>
-      <w:hyperlink r:id="rId504">
+      <w:hyperlink r:id="rId508">
         <w:r>
           <w:rPr>
             <w:rStyle w:val="Hyperlink"/>
@@ -8720,7 +8788,7 @@
           <w:numId w:val="1003"/>
         </w:numPr>
       </w:pPr>
-      <w:hyperlink r:id="rId505">
+      <w:hyperlink r:id="rId509">
         <w:r>
           <w:rPr>
             <w:rStyle w:val="Hyperlink"/>
@@ -8737,7 +8805,7 @@
           <w:numId w:val="1003"/>
         </w:numPr>
       </w:pPr>
-      <w:hyperlink r:id="rId506">
+      <w:hyperlink r:id="rId510">
         <w:r>
           <w:rPr>
             <w:rStyle w:val="Hyperlink"/>
@@ -8754,7 +8822,7 @@
           <w:numId w:val="1003"/>
         </w:numPr>
       </w:pPr>
-      <w:hyperlink r:id="rId507">
+      <w:hyperlink r:id="rId511">
         <w:r>
           <w:rPr>
             <w:rStyle w:val="Hyperlink"/>
@@ -8771,7 +8839,7 @@
           <w:numId w:val="1003"/>
         </w:numPr>
       </w:pPr>
-      <w:hyperlink r:id="rId508">
+      <w:hyperlink r:id="rId512">
         <w:r>
           <w:rPr>
             <w:rStyle w:val="Hyperlink"/>
@@ -8788,7 +8856,7 @@
           <w:numId w:val="1003"/>
         </w:numPr>
       </w:pPr>
-      <w:hyperlink r:id="rId509">
+      <w:hyperlink r:id="rId513">
         <w:r>
           <w:rPr>
             <w:rStyle w:val="Hyperlink"/>
@@ -8805,7 +8873,7 @@
           <w:numId w:val="1003"/>
         </w:numPr>
       </w:pPr>
-      <w:hyperlink r:id="rId510">
+      <w:hyperlink r:id="rId514">
         <w:r>
           <w:rPr>
             <w:rStyle w:val="Hyperlink"/>
@@ -8822,7 +8890,7 @@
           <w:numId w:val="1003"/>
         </w:numPr>
       </w:pPr>
-      <w:hyperlink r:id="rId511">
+      <w:hyperlink r:id="rId515">
         <w:r>
           <w:rPr>
             <w:rStyle w:val="Hyperlink"/>
@@ -8839,7 +8907,7 @@
           <w:numId w:val="1003"/>
         </w:numPr>
       </w:pPr>
-      <w:hyperlink r:id="rId512">
+      <w:hyperlink r:id="rId516">
         <w:r>
           <w:rPr>
             <w:rStyle w:val="Hyperlink"/>
@@ -8856,7 +8924,7 @@
           <w:numId w:val="1003"/>
         </w:numPr>
       </w:pPr>
-      <w:hyperlink r:id="rId513">
+      <w:hyperlink r:id="rId517">
         <w:r>
           <w:rPr>
             <w:rStyle w:val="Hyperlink"/>
@@ -8873,7 +8941,7 @@
           <w:numId w:val="1003"/>
         </w:numPr>
       </w:pPr>
-      <w:hyperlink r:id="rId514">
+      <w:hyperlink r:id="rId518">
         <w:r>
           <w:rPr>
             <w:rStyle w:val="Hyperlink"/>
@@ -8890,7 +8958,7 @@
           <w:numId w:val="1003"/>
         </w:numPr>
       </w:pPr>
-      <w:hyperlink r:id="rId515">
+      <w:hyperlink r:id="rId519">
         <w:r>
           <w:rPr>
             <w:rStyle w:val="Hyperlink"/>
@@ -8907,7 +8975,7 @@
           <w:numId w:val="1003"/>
         </w:numPr>
       </w:pPr>
-      <w:hyperlink r:id="rId516">
+      <w:hyperlink r:id="rId520">
         <w:r>
           <w:rPr>
             <w:rStyle w:val="Hyperlink"/>
@@ -8924,7 +8992,7 @@
           <w:numId w:val="1003"/>
         </w:numPr>
       </w:pPr>
-      <w:hyperlink r:id="rId517">
+      <w:hyperlink r:id="rId521">
         <w:r>
           <w:rPr>
             <w:rStyle w:val="Hyperlink"/>
@@ -8941,7 +9009,7 @@
           <w:numId w:val="1003"/>
         </w:numPr>
       </w:pPr>
-      <w:hyperlink r:id="rId518">
+      <w:hyperlink r:id="rId522">
         <w:r>
           <w:rPr>
             <w:rStyle w:val="Hyperlink"/>
@@ -8958,7 +9026,7 @@
           <w:numId w:val="1003"/>
         </w:numPr>
       </w:pPr>
-      <w:hyperlink r:id="rId519">
+      <w:hyperlink r:id="rId523">
         <w:r>
           <w:rPr>
             <w:rStyle w:val="Hyperlink"/>
@@ -8975,7 +9043,7 @@
           <w:numId w:val="1003"/>
         </w:numPr>
       </w:pPr>
-      <w:hyperlink r:id="rId520">
+      <w:hyperlink r:id="rId524">
         <w:r>
           <w:rPr>
             <w:rStyle w:val="Hyperlink"/>
@@ -8992,7 +9060,7 @@
           <w:numId w:val="1003"/>
         </w:numPr>
       </w:pPr>
-      <w:hyperlink r:id="rId521">
+      <w:hyperlink r:id="rId525">
         <w:r>
           <w:rPr>
             <w:rStyle w:val="Hyperlink"/>
@@ -9009,7 +9077,7 @@
           <w:numId w:val="1003"/>
         </w:numPr>
       </w:pPr>
-      <w:hyperlink r:id="rId522">
+      <w:hyperlink r:id="rId526">
         <w:r>
           <w:rPr>
             <w:rStyle w:val="Hyperlink"/>
@@ -9026,7 +9094,7 @@
           <w:numId w:val="1003"/>
         </w:numPr>
       </w:pPr>
-      <w:hyperlink r:id="rId523">
+      <w:hyperlink r:id="rId527">
         <w:r>
           <w:rPr>
             <w:rStyle w:val="Hyperlink"/>
@@ -9043,7 +9111,7 @@
           <w:numId w:val="1003"/>
         </w:numPr>
       </w:pPr>
-      <w:hyperlink r:id="rId524">
+      <w:hyperlink r:id="rId528">
         <w:r>
           <w:rPr>
             <w:rStyle w:val="Hyperlink"/>
@@ -9060,7 +9128,7 @@
           <w:numId w:val="1003"/>
         </w:numPr>
       </w:pPr>
-      <w:hyperlink r:id="rId525">
+      <w:hyperlink r:id="rId529">
         <w:r>
           <w:rPr>
             <w:rStyle w:val="Hyperlink"/>
@@ -9077,7 +9145,7 @@
           <w:numId w:val="1003"/>
         </w:numPr>
       </w:pPr>
-      <w:hyperlink r:id="rId526">
+      <w:hyperlink r:id="rId530">
         <w:r>
           <w:rPr>
             <w:rStyle w:val="Hyperlink"/>
@@ -9094,7 +9162,7 @@
           <w:numId w:val="1003"/>
         </w:numPr>
       </w:pPr>
-      <w:hyperlink r:id="rId527">
+      <w:hyperlink r:id="rId531">
         <w:r>
           <w:rPr>
             <w:rStyle w:val="Hyperlink"/>
@@ -9111,7 +9179,7 @@
           <w:numId w:val="1003"/>
         </w:numPr>
       </w:pPr>
-      <w:hyperlink r:id="rId528">
+      <w:hyperlink r:id="rId532">
         <w:r>
           <w:rPr>
             <w:rStyle w:val="Hyperlink"/>
@@ -9128,7 +9196,7 @@
           <w:numId w:val="1003"/>
         </w:numPr>
       </w:pPr>
-      <w:hyperlink r:id="rId529">
+      <w:hyperlink r:id="rId533">
         <w:r>
           <w:rPr>
             <w:rStyle w:val="Hyperlink"/>
@@ -9145,7 +9213,7 @@
           <w:numId w:val="1003"/>
         </w:numPr>
       </w:pPr>
-      <w:hyperlink r:id="rId530">
+      <w:hyperlink r:id="rId534">
         <w:r>
           <w:rPr>
             <w:rStyle w:val="Hyperlink"/>
@@ -9162,7 +9230,7 @@
           <w:numId w:val="1003"/>
         </w:numPr>
       </w:pPr>
-      <w:hyperlink r:id="rId531">
+      <w:hyperlink r:id="rId535">
         <w:r>
           <w:rPr>
             <w:rStyle w:val="Hyperlink"/>
@@ -9179,7 +9247,7 @@
           <w:numId w:val="1003"/>
         </w:numPr>
       </w:pPr>
-      <w:hyperlink r:id="rId532">
+      <w:hyperlink r:id="rId536">
         <w:r>
           <w:rPr>
             <w:rStyle w:val="Hyperlink"/>
@@ -9196,7 +9264,7 @@
           <w:numId w:val="1003"/>
         </w:numPr>
       </w:pPr>
-      <w:hyperlink r:id="rId533">
+      <w:hyperlink r:id="rId537">
         <w:r>
           <w:rPr>
             <w:rStyle w:val="Hyperlink"/>
@@ -9213,7 +9281,7 @@
           <w:numId w:val="1003"/>
         </w:numPr>
       </w:pPr>
-      <w:hyperlink r:id="rId534">
+      <w:hyperlink r:id="rId538">
         <w:r>
           <w:rPr>
             <w:rStyle w:val="Hyperlink"/>
@@ -9230,7 +9298,7 @@
           <w:numId w:val="1003"/>
         </w:numPr>
       </w:pPr>
-      <w:hyperlink r:id="rId535">
+      <w:hyperlink r:id="rId539">
         <w:r>
           <w:rPr>
             <w:rStyle w:val="Hyperlink"/>
@@ -9247,7 +9315,7 @@
           <w:numId w:val="1003"/>
         </w:numPr>
       </w:pPr>
-      <w:hyperlink r:id="rId536">
+      <w:hyperlink r:id="rId540">
         <w:r>
           <w:rPr>
             <w:rStyle w:val="Hyperlink"/>
@@ -9264,7 +9332,7 @@
           <w:numId w:val="1003"/>
         </w:numPr>
       </w:pPr>
-      <w:hyperlink r:id="rId537">
+      <w:hyperlink r:id="rId541">
         <w:r>
           <w:rPr>
             <w:rStyle w:val="Hyperlink"/>
@@ -9281,7 +9349,7 @@
           <w:numId w:val="1003"/>
         </w:numPr>
       </w:pPr>
-      <w:hyperlink r:id="rId538">
+      <w:hyperlink r:id="rId542">
         <w:r>
           <w:rPr>
             <w:rStyle w:val="Hyperlink"/>
@@ -9298,7 +9366,7 @@
           <w:numId w:val="1003"/>
         </w:numPr>
       </w:pPr>
-      <w:hyperlink r:id="rId539">
+      <w:hyperlink r:id="rId543">
         <w:r>
           <w:rPr>
             <w:rStyle w:val="Hyperlink"/>
@@ -9315,7 +9383,7 @@
           <w:numId w:val="1003"/>
         </w:numPr>
       </w:pPr>
-      <w:hyperlink r:id="rId540">
+      <w:hyperlink r:id="rId544">
         <w:r>
           <w:rPr>
             <w:rStyle w:val="Hyperlink"/>
@@ -9332,7 +9400,7 @@
           <w:numId w:val="1003"/>
         </w:numPr>
       </w:pPr>
-      <w:hyperlink r:id="rId541">
+      <w:hyperlink r:id="rId545">
         <w:r>
           <w:rPr>
             <w:rStyle w:val="Hyperlink"/>
@@ -9349,7 +9417,7 @@
           <w:numId w:val="1003"/>
         </w:numPr>
       </w:pPr>
-      <w:hyperlink r:id="rId542">
+      <w:hyperlink r:id="rId546">
         <w:r>
           <w:rPr>
             <w:rStyle w:val="Hyperlink"/>
@@ -9366,7 +9434,7 @@
           <w:numId w:val="1003"/>
         </w:numPr>
       </w:pPr>
-      <w:hyperlink r:id="rId543">
+      <w:hyperlink r:id="rId547">
         <w:r>
           <w:rPr>
             <w:rStyle w:val="Hyperlink"/>
@@ -9383,7 +9451,7 @@
           <w:numId w:val="1003"/>
         </w:numPr>
       </w:pPr>
-      <w:hyperlink r:id="rId544">
+      <w:hyperlink r:id="rId548">
         <w:r>
           <w:rPr>
             <w:rStyle w:val="Hyperlink"/>
@@ -9400,7 +9468,7 @@
           <w:numId w:val="1003"/>
         </w:numPr>
       </w:pPr>
-      <w:hyperlink r:id="rId545">
+      <w:hyperlink r:id="rId549">
         <w:r>
           <w:rPr>
             <w:rStyle w:val="Hyperlink"/>
@@ -9417,7 +9485,7 @@
           <w:numId w:val="1003"/>
         </w:numPr>
       </w:pPr>
-      <w:hyperlink r:id="rId546">
+      <w:hyperlink r:id="rId550">
         <w:r>
           <w:rPr>
             <w:rStyle w:val="Hyperlink"/>
@@ -9434,7 +9502,7 @@
           <w:numId w:val="1003"/>
         </w:numPr>
       </w:pPr>
-      <w:hyperlink r:id="rId547">
+      <w:hyperlink r:id="rId551">
         <w:r>
           <w:rPr>
             <w:rStyle w:val="Hyperlink"/>
@@ -9451,7 +9519,7 @@
           <w:numId w:val="1003"/>
         </w:numPr>
       </w:pPr>
-      <w:hyperlink r:id="rId548">
+      <w:hyperlink r:id="rId552">
         <w:r>
           <w:rPr>
             <w:rStyle w:val="Hyperlink"/>
@@ -9468,7 +9536,7 @@
           <w:numId w:val="1003"/>
         </w:numPr>
       </w:pPr>
-      <w:hyperlink r:id="rId549">
+      <w:hyperlink r:id="rId553">
         <w:r>
           <w:rPr>
             <w:rStyle w:val="Hyperlink"/>
@@ -9485,7 +9553,7 @@
           <w:numId w:val="1003"/>
         </w:numPr>
       </w:pPr>
-      <w:hyperlink r:id="rId550">
+      <w:hyperlink r:id="rId554">
         <w:r>
           <w:rPr>
             <w:rStyle w:val="Hyperlink"/>
@@ -9502,7 +9570,7 @@
           <w:numId w:val="1003"/>
         </w:numPr>
       </w:pPr>
-      <w:hyperlink r:id="rId551">
+      <w:hyperlink r:id="rId555">
         <w:r>
           <w:rPr>
             <w:rStyle w:val="Hyperlink"/>
@@ -9519,7 +9587,7 @@
           <w:numId w:val="1003"/>
         </w:numPr>
       </w:pPr>
-      <w:hyperlink r:id="rId552">
+      <w:hyperlink r:id="rId556">
         <w:r>
           <w:rPr>
             <w:rStyle w:val="Hyperlink"/>
@@ -9536,7 +9604,7 @@
           <w:numId w:val="1003"/>
         </w:numPr>
       </w:pPr>
-      <w:hyperlink r:id="rId553">
+      <w:hyperlink r:id="rId557">
         <w:r>
           <w:rPr>
             <w:rStyle w:val="Hyperlink"/>
@@ -9553,7 +9621,7 @@
           <w:numId w:val="1003"/>
         </w:numPr>
       </w:pPr>
-      <w:hyperlink r:id="rId554">
+      <w:hyperlink r:id="rId558">
         <w:r>
           <w:rPr>
             <w:rStyle w:val="Hyperlink"/>
@@ -9570,7 +9638,7 @@
           <w:numId w:val="1003"/>
         </w:numPr>
       </w:pPr>
-      <w:hyperlink r:id="rId555">
+      <w:hyperlink r:id="rId559">
         <w:r>
           <w:rPr>
             <w:rStyle w:val="Hyperlink"/>
@@ -9587,7 +9655,7 @@
           <w:numId w:val="1003"/>
         </w:numPr>
       </w:pPr>
-      <w:hyperlink r:id="rId556">
+      <w:hyperlink r:id="rId560">
         <w:r>
           <w:rPr>
             <w:rStyle w:val="Hyperlink"/>
@@ -9604,7 +9672,7 @@
           <w:numId w:val="1003"/>
         </w:numPr>
       </w:pPr>
-      <w:hyperlink r:id="rId557">
+      <w:hyperlink r:id="rId561">
         <w:r>
           <w:rPr>
             <w:rStyle w:val="Hyperlink"/>
@@ -9621,7 +9689,7 @@
           <w:numId w:val="1003"/>
         </w:numPr>
       </w:pPr>
-      <w:hyperlink r:id="rId558">
+      <w:hyperlink r:id="rId562">
         <w:r>
           <w:rPr>
             <w:rStyle w:val="Hyperlink"/>
@@ -9638,7 +9706,7 @@
           <w:numId w:val="1003"/>
         </w:numPr>
       </w:pPr>
-      <w:hyperlink r:id="rId559">
+      <w:hyperlink r:id="rId563">
         <w:r>
           <w:rPr>
             <w:rStyle w:val="Hyperlink"/>
@@ -9655,7 +9723,7 @@
           <w:numId w:val="1003"/>
         </w:numPr>
       </w:pPr>
-      <w:hyperlink r:id="rId560">
+      <w:hyperlink r:id="rId564">
         <w:r>
           <w:rPr>
             <w:rStyle w:val="Hyperlink"/>
@@ -9672,7 +9740,7 @@
           <w:numId w:val="1003"/>
         </w:numPr>
       </w:pPr>
-      <w:hyperlink r:id="rId561">
+      <w:hyperlink r:id="rId565">
         <w:r>
           <w:rPr>
             <w:rStyle w:val="Hyperlink"/>
@@ -9689,7 +9757,7 @@
           <w:numId w:val="1003"/>
         </w:numPr>
       </w:pPr>
-      <w:hyperlink r:id="rId562">
+      <w:hyperlink r:id="rId566">
         <w:r>
           <w:rPr>
             <w:rStyle w:val="Hyperlink"/>
@@ -9706,7 +9774,7 @@
           <w:numId w:val="1003"/>
         </w:numPr>
       </w:pPr>
-      <w:hyperlink r:id="rId563">
+      <w:hyperlink r:id="rId567">
         <w:r>
           <w:rPr>
             <w:rStyle w:val="Hyperlink"/>
@@ -9723,7 +9791,7 @@
           <w:numId w:val="1003"/>
         </w:numPr>
       </w:pPr>
-      <w:hyperlink r:id="rId564">
+      <w:hyperlink r:id="rId568">
         <w:r>
           <w:rPr>
             <w:rStyle w:val="Hyperlink"/>
@@ -9740,7 +9808,7 @@
           <w:numId w:val="1003"/>
         </w:numPr>
       </w:pPr>
-      <w:hyperlink r:id="rId565">
+      <w:hyperlink r:id="rId569">
         <w:r>
           <w:rPr>
             <w:rStyle w:val="Hyperlink"/>
@@ -9757,7 +9825,7 @@
           <w:numId w:val="1003"/>
         </w:numPr>
       </w:pPr>
-      <w:hyperlink r:id="rId566">
+      <w:hyperlink r:id="rId570">
         <w:r>
           <w:rPr>
             <w:rStyle w:val="Hyperlink"/>
@@ -9774,7 +9842,7 @@
           <w:numId w:val="1003"/>
         </w:numPr>
       </w:pPr>
-      <w:hyperlink r:id="rId567">
+      <w:hyperlink r:id="rId571">
         <w:r>
           <w:rPr>
             <w:rStyle w:val="Hyperlink"/>
@@ -9791,7 +9859,7 @@
           <w:numId w:val="1003"/>
         </w:numPr>
       </w:pPr>
-      <w:hyperlink r:id="rId568">
+      <w:hyperlink r:id="rId572">
         <w:r>
           <w:rPr>
             <w:rStyle w:val="Hyperlink"/>
@@ -9808,7 +9876,7 @@
           <w:numId w:val="1003"/>
         </w:numPr>
       </w:pPr>
-      <w:hyperlink r:id="rId569">
+      <w:hyperlink r:id="rId573">
         <w:r>
           <w:rPr>
             <w:rStyle w:val="Hyperlink"/>
@@ -9825,7 +9893,7 @@
           <w:numId w:val="1003"/>
         </w:numPr>
       </w:pPr>
-      <w:hyperlink r:id="rId570">
+      <w:hyperlink r:id="rId574">
         <w:r>
           <w:rPr>
             <w:rStyle w:val="Hyperlink"/>
@@ -9842,7 +9910,7 @@
           <w:numId w:val="1003"/>
         </w:numPr>
       </w:pPr>
-      <w:hyperlink r:id="rId571">
+      <w:hyperlink r:id="rId575">
         <w:r>
           <w:rPr>
             <w:rStyle w:val="Hyperlink"/>
@@ -9859,7 +9927,7 @@
           <w:numId w:val="1003"/>
         </w:numPr>
       </w:pPr>
-      <w:hyperlink r:id="rId572">
+      <w:hyperlink r:id="rId576">
         <w:r>
           <w:rPr>
             <w:rStyle w:val="Hyperlink"/>
@@ -9876,7 +9944,7 @@
           <w:numId w:val="1003"/>
         </w:numPr>
       </w:pPr>
-      <w:hyperlink r:id="rId573">
+      <w:hyperlink r:id="rId577">
         <w:r>
           <w:rPr>
             <w:rStyle w:val="Hyperlink"/>
@@ -9893,7 +9961,7 @@
           <w:numId w:val="1003"/>
         </w:numPr>
       </w:pPr>
-      <w:hyperlink r:id="rId574">
+      <w:hyperlink r:id="rId578">
         <w:r>
           <w:rPr>
             <w:rStyle w:val="Hyperlink"/>
@@ -9910,7 +9978,7 @@
           <w:numId w:val="1003"/>
         </w:numPr>
       </w:pPr>
-      <w:hyperlink r:id="rId575">
+      <w:hyperlink r:id="rId579">
         <w:r>
           <w:rPr>
             <w:rStyle w:val="Hyperlink"/>
@@ -9927,7 +9995,7 @@
           <w:numId w:val="1003"/>
         </w:numPr>
       </w:pPr>
-      <w:hyperlink r:id="rId576">
+      <w:hyperlink r:id="rId580">
         <w:r>
           <w:rPr>
             <w:rStyle w:val="Hyperlink"/>
@@ -9944,7 +10012,7 @@
           <w:numId w:val="1003"/>
         </w:numPr>
       </w:pPr>
-      <w:hyperlink r:id="rId577">
+      <w:hyperlink r:id="rId581">
         <w:r>
           <w:rPr>
             <w:rStyle w:val="Hyperlink"/>
@@ -9961,7 +10029,7 @@
           <w:numId w:val="1003"/>
         </w:numPr>
       </w:pPr>
-      <w:hyperlink r:id="rId578">
+      <w:hyperlink r:id="rId582">
         <w:r>
           <w:rPr>
             <w:rStyle w:val="Hyperlink"/>
@@ -9984,7 +10052,7 @@
       <w:r>
         <w:t xml:space="preserve"> </w:t>
       </w:r>
-      <w:hyperlink r:id="rId579">
+      <w:hyperlink r:id="rId583">
         <w:r>
           <w:rPr>
             <w:rStyle w:val="Hyperlink"/>
@@ -10001,7 +10069,7 @@
       <w:r>
         <w:t xml:space="preserve"> </w:t>
       </w:r>
-      <w:hyperlink r:id="rId580">
+      <w:hyperlink r:id="rId584">
         <w:r>
           <w:rPr>
             <w:rStyle w:val="Hyperlink"/>
@@ -10024,7 +10092,7 @@
       <w:r>
         <w:t xml:space="preserve"> </w:t>
       </w:r>
-      <w:hyperlink r:id="rId581">
+      <w:hyperlink r:id="rId585">
         <w:r>
           <w:rPr>
             <w:rStyle w:val="Hyperlink"/>
@@ -10041,7 +10109,7 @@
       <w:r>
         <w:t xml:space="preserve"> </w:t>
       </w:r>
-      <w:hyperlink r:id="rId582">
+      <w:hyperlink r:id="rId586">
         <w:r>
           <w:rPr>
             <w:rStyle w:val="Hyperlink"/>
@@ -10064,7 +10132,7 @@
       <w:r>
         <w:t xml:space="preserve"> </w:t>
       </w:r>
-      <w:hyperlink r:id="rId583">
+      <w:hyperlink r:id="rId587">
         <w:r>
           <w:rPr>
             <w:rStyle w:val="Hyperlink"/>
@@ -10081,7 +10149,7 @@
       <w:r>
         <w:t xml:space="preserve"> </w:t>
       </w:r>
-      <w:hyperlink r:id="rId584">
+      <w:hyperlink r:id="rId588">
         <w:r>
           <w:rPr>
             <w:rStyle w:val="Hyperlink"/>
@@ -10104,7 +10172,7 @@
       <w:r>
         <w:t xml:space="preserve"> </w:t>
       </w:r>
-      <w:hyperlink r:id="rId585">
+      <w:hyperlink r:id="rId589">
         <w:r>
           <w:rPr>
             <w:rStyle w:val="Hyperlink"/>
@@ -10121,7 +10189,7 @@
       <w:r>
         <w:t xml:space="preserve"> </w:t>
       </w:r>
-      <w:hyperlink r:id="rId586">
+      <w:hyperlink r:id="rId590">
         <w:r>
           <w:rPr>
             <w:rStyle w:val="Hyperlink"/>
@@ -10144,7 +10212,7 @@
       <w:r>
         <w:t xml:space="preserve"> </w:t>
       </w:r>
-      <w:hyperlink r:id="rId587">
+      <w:hyperlink r:id="rId591">
         <w:r>
           <w:rPr>
             <w:rStyle w:val="Hyperlink"/>
@@ -10161,7 +10229,7 @@
       <w:r>
         <w:t xml:space="preserve"> </w:t>
       </w:r>
-      <w:hyperlink r:id="rId588">
+      <w:hyperlink r:id="rId592">
         <w:r>
           <w:rPr>
             <w:rStyle w:val="Hyperlink"/>
@@ -10184,7 +10252,7 @@
       <w:r>
         <w:t xml:space="preserve"> </w:t>
       </w:r>
-      <w:hyperlink r:id="rId589">
+      <w:hyperlink r:id="rId593">
         <w:r>
           <w:rPr>
             <w:rStyle w:val="Hyperlink"/>
@@ -10201,7 +10269,7 @@
       <w:r>
         <w:t xml:space="preserve"> </w:t>
       </w:r>
-      <w:hyperlink r:id="rId590">
+      <w:hyperlink r:id="rId594">
         <w:r>
           <w:rPr>
             <w:rStyle w:val="Hyperlink"/>
@@ -10224,7 +10292,7 @@
       <w:r>
         <w:t xml:space="preserve"> </w:t>
       </w:r>
-      <w:hyperlink r:id="rId591">
+      <w:hyperlink r:id="rId595">
         <w:r>
           <w:rPr>
             <w:rStyle w:val="Hyperlink"/>
@@ -10241,7 +10309,7 @@
       <w:r>
         <w:t xml:space="preserve"> </w:t>
       </w:r>
-      <w:hyperlink r:id="rId592">
+      <w:hyperlink r:id="rId596">
         <w:r>
           <w:rPr>
             <w:rStyle w:val="Hyperlink"/>
@@ -10264,7 +10332,7 @@
       <w:r>
         <w:t xml:space="preserve"> </w:t>
       </w:r>
-      <w:hyperlink r:id="rId593">
+      <w:hyperlink r:id="rId597">
         <w:r>
           <w:rPr>
             <w:rStyle w:val="Hyperlink"/>
@@ -10281,7 +10349,7 @@
       <w:r>
         <w:t xml:space="preserve"> </w:t>
       </w:r>
-      <w:hyperlink r:id="rId594">
+      <w:hyperlink r:id="rId598">
         <w:r>
           <w:rPr>
             <w:rStyle w:val="Hyperlink"/>
@@ -10304,7 +10372,7 @@
       <w:r>
         <w:t xml:space="preserve"> </w:t>
       </w:r>
-      <w:hyperlink r:id="rId595">
+      <w:hyperlink r:id="rId599">
         <w:r>
           <w:rPr>
             <w:rStyle w:val="Hyperlink"/>
@@ -10321,7 +10389,7 @@
       <w:r>
         <w:t xml:space="preserve"> </w:t>
       </w:r>
-      <w:hyperlink r:id="rId596">
+      <w:hyperlink r:id="rId600">
         <w:r>
           <w:rPr>
             <w:rStyle w:val="Hyperlink"/>
@@ -10330,8 +10398,8 @@
         </w:r>
       </w:hyperlink>
     </w:p>
-    <w:bookmarkEnd w:id="597"/>
-    <w:bookmarkStart w:id="600" w:name="revisar-los-links"/>
+    <w:bookmarkEnd w:id="601"/>
+    <w:bookmarkStart w:id="604" w:name="revisar-los-links"/>
     <w:p>
       <w:pPr>
         <w:pStyle w:val="Heading2"/>
@@ -10350,7 +10418,7 @@
       <w:r>
         <w:t xml:space="preserve"> </w:t>
       </w:r>
-      <w:hyperlink r:id="rId598">
+      <w:hyperlink r:id="rId602">
         <w:r>
           <w:rPr>
             <w:rStyle w:val="VerbatimChar"/>
@@ -10384,7 +10452,7 @@
       <w:r>
         <w:t xml:space="preserve"> </w:t>
       </w:r>
-      <w:hyperlink r:id="rId599">
+      <w:hyperlink r:id="rId603">
         <w:r>
           <w:rPr>
             <w:rStyle w:val="Hyperlink"/>
@@ -10408,7 +10476,7 @@
         <w:t xml:space="preserve">.</w:t>
       </w:r>
     </w:p>
-    <w:bookmarkEnd w:id="600"/>
+    <w:bookmarkEnd w:id="604"/>
     <w:sectPr>
       <w:footnotePr>
         <w:numRestart w:val="eachSect"/>

</xml_diff>